<commit_message>
add more sources, add table of contents
</commit_message>
<xml_diff>
--- a/malware-project-rootkits-4MI340043.docx
+++ b/malware-project-rootkits-4MI340043.docx
@@ -7,14 +7,14 @@
         <w:jc w:val="center"/>
       </w:pPr>
       <w:r>
-        <w:object w:dxaOrig="1812" w:dyaOrig="2220">
-          <v:shape id="ole_rId2" o:spid="_x0000_i1025" style="width:90.3pt;height:111.15pt" coordsize="" o:spt="100" adj="0,,0" path="" stroked="f">
+        <w:object w:dxaOrig="1806" w:dyaOrig="2223">
+          <v:shape id="ole_rId2" o:spid="_x0000_i1025" style="width:90.45pt;height:111.15pt" coordsize="" o:spt="100" adj="0,,0" path="" stroked="f">
             <v:stroke joinstyle="miter"/>
-            <v:imagedata r:id="rId7" o:title=""/>
+            <v:imagedata r:id="rId8" o:title=""/>
             <v:formulas/>
             <v:path o:connecttype="segments"/>
           </v:shape>
-          <o:OLEObject Type="Embed" ProgID="Word.Picture.8" ShapeID="ole_rId2" DrawAspect="Content" ObjectID="_1703242263" r:id="rId8"/>
+          <o:OLEObject Type="Embed" ProgID="Word.Picture.8" ShapeID="ole_rId2" DrawAspect="Content" ObjectID="_1705251370" r:id="rId9"/>
         </w:object>
       </w:r>
     </w:p>
@@ -131,7 +131,7 @@
           <w:sz w:val="32"/>
           <w:szCs w:val="20"/>
         </w:rPr>
-        <w:t xml:space="preserve">Предмет: </w:t>
+        <w:t xml:space="preserve">Дисциплина </w:t>
       </w:r>
       <w:r>
         <w:rPr>
@@ -140,7 +140,7 @@
           <w:sz w:val="32"/>
           <w:szCs w:val="20"/>
         </w:rPr>
-        <w:t>Злонамерен софтуер</w:t>
+        <w:t>: Злонамерен софтуер</w:t>
       </w:r>
       <w:r>
         <w:rPr>
@@ -308,16 +308,7 @@
           <w:sz w:val="28"/>
           <w:szCs w:val="20"/>
         </w:rPr>
-        <w:t>Ръководител</w:t>
-      </w:r>
-      <w:r>
-        <w:rPr>
-          <w:rFonts w:cstheme="minorHAnsi"/>
-          <w:i/>
-          <w:sz w:val="28"/>
-          <w:szCs w:val="20"/>
-        </w:rPr>
-        <w:t>:</w:t>
+        <w:t>Ръководител:</w:t>
       </w:r>
     </w:p>
     <w:p>
@@ -460,57 +451,479 @@
         </w:rPr>
       </w:pPr>
     </w:p>
-    <w:p>
-      <w:pPr>
-        <w:jc w:val="center"/>
-        <w:rPr>
-          <w:rFonts w:cstheme="minorHAnsi"/>
+    <w:sdt>
+      <w:sdtPr>
+        <w:id w:val="990757466"/>
+        <w:docPartObj>
+          <w:docPartGallery w:val="Table of Contents"/>
+          <w:docPartUnique/>
+        </w:docPartObj>
+      </w:sdtPr>
+      <w:sdtEndPr>
+        <w:rPr>
+          <w:rFonts w:asciiTheme="minorHAnsi" w:eastAsiaTheme="minorHAnsi" w:hAnsiTheme="minorHAnsi" w:cstheme="minorBidi"/>
+          <w:b/>
+          <w:bCs/>
+          <w:color w:val="auto"/>
+          <w:sz w:val="22"/>
+          <w:szCs w:val="22"/>
+          <w:lang w:eastAsia="en-US"/>
+        </w:rPr>
+      </w:sdtEndPr>
+      <w:sdtContent>
+        <w:p>
+          <w:pPr>
+            <w:pStyle w:val="a8"/>
+          </w:pPr>
+          <w:r>
+            <w:t>Съдържание</w:t>
+          </w:r>
+        </w:p>
+        <w:p>
+          <w:pPr>
+            <w:pStyle w:val="11"/>
+            <w:tabs>
+              <w:tab w:val="left" w:pos="440"/>
+              <w:tab w:val="right" w:leader="dot" w:pos="9231"/>
+            </w:tabs>
+            <w:rPr>
+              <w:rFonts w:eastAsiaTheme="minorEastAsia"/>
+              <w:noProof/>
+              <w:lang w:eastAsia="bg-BG"/>
+            </w:rPr>
+          </w:pPr>
+          <w:r>
+            <w:rPr>
+              <w:b/>
+              <w:bCs/>
+            </w:rPr>
+            <w:fldChar w:fldCharType="begin"/>
+          </w:r>
+          <w:r>
+            <w:rPr>
+              <w:b/>
+              <w:bCs/>
+            </w:rPr>
+            <w:instrText xml:space="preserve"> TOC \o "1-3" \h \z \u </w:instrText>
+          </w:r>
+          <w:r>
+            <w:rPr>
+              <w:b/>
+              <w:bCs/>
+            </w:rPr>
+            <w:fldChar w:fldCharType="separate"/>
+          </w:r>
+          <w:hyperlink w:anchor="_Toc94638445" w:history="1">
+            <w:r>
+              <w:rPr>
+                <w:rStyle w:val="a9"/>
+                <w:rFonts w:ascii="Arial" w:hAnsi="Arial" w:cs="Arial"/>
+                <w:noProof/>
+              </w:rPr>
+              <w:t>1.</w:t>
+            </w:r>
+            <w:r>
+              <w:rPr>
+                <w:rFonts w:eastAsiaTheme="minorEastAsia"/>
+                <w:noProof/>
+                <w:lang w:eastAsia="bg-BG"/>
+              </w:rPr>
+              <w:tab/>
+            </w:r>
+            <w:r>
+              <w:rPr>
+                <w:rStyle w:val="a9"/>
+                <w:rFonts w:ascii="Arial" w:hAnsi="Arial" w:cs="Arial"/>
+                <w:noProof/>
+              </w:rPr>
+              <w:t>Въведение</w:t>
+            </w:r>
+            <w:r>
+              <w:rPr>
+                <w:noProof/>
+                <w:webHidden/>
+              </w:rPr>
+              <w:tab/>
+            </w:r>
+            <w:r>
+              <w:rPr>
+                <w:noProof/>
+                <w:webHidden/>
+              </w:rPr>
+              <w:fldChar w:fldCharType="begin"/>
+            </w:r>
+            <w:r>
+              <w:rPr>
+                <w:noProof/>
+                <w:webHidden/>
+              </w:rPr>
+              <w:instrText xml:space="preserve"> PAGEREF _Toc94638445 \h </w:instrText>
+            </w:r>
+            <w:r>
+              <w:rPr>
+                <w:noProof/>
+                <w:webHidden/>
+              </w:rPr>
+            </w:r>
+            <w:r>
+              <w:rPr>
+                <w:noProof/>
+                <w:webHidden/>
+              </w:rPr>
+              <w:fldChar w:fldCharType="separate"/>
+            </w:r>
+            <w:r>
+              <w:rPr>
+                <w:noProof/>
+                <w:webHidden/>
+              </w:rPr>
+              <w:t>2</w:t>
+            </w:r>
+            <w:r>
+              <w:rPr>
+                <w:noProof/>
+                <w:webHidden/>
+              </w:rPr>
+              <w:fldChar w:fldCharType="end"/>
+            </w:r>
+          </w:hyperlink>
+        </w:p>
+        <w:p>
+          <w:pPr>
+            <w:pStyle w:val="11"/>
+            <w:tabs>
+              <w:tab w:val="left" w:pos="440"/>
+              <w:tab w:val="right" w:leader="dot" w:pos="9231"/>
+            </w:tabs>
+            <w:rPr>
+              <w:rFonts w:eastAsiaTheme="minorEastAsia"/>
+              <w:noProof/>
+              <w:lang w:eastAsia="bg-BG"/>
+            </w:rPr>
+          </w:pPr>
+          <w:hyperlink w:anchor="_Toc94638446" w:history="1">
+            <w:r>
+              <w:rPr>
+                <w:rStyle w:val="a9"/>
+                <w:rFonts w:ascii="Arial" w:hAnsi="Arial" w:cs="Arial"/>
+                <w:noProof/>
+                <w:lang w:val="en-US"/>
+              </w:rPr>
+              <w:t>2.</w:t>
+            </w:r>
+            <w:r>
+              <w:rPr>
+                <w:rFonts w:eastAsiaTheme="minorEastAsia"/>
+                <w:noProof/>
+                <w:lang w:eastAsia="bg-BG"/>
+              </w:rPr>
+              <w:tab/>
+            </w:r>
+            <w:r>
+              <w:rPr>
+                <w:rStyle w:val="a9"/>
+                <w:rFonts w:ascii="Arial" w:hAnsi="Arial" w:cs="Arial"/>
+                <w:noProof/>
+              </w:rPr>
+              <w:t xml:space="preserve">Какво представлява </w:t>
+            </w:r>
+            <w:r>
+              <w:rPr>
+                <w:rStyle w:val="a9"/>
+                <w:rFonts w:ascii="Arial" w:hAnsi="Arial" w:cs="Arial"/>
+                <w:noProof/>
+                <w:lang w:val="en-US"/>
+              </w:rPr>
+              <w:t>rootkit</w:t>
+            </w:r>
+            <w:r>
+              <w:rPr>
+                <w:noProof/>
+                <w:webHidden/>
+              </w:rPr>
+              <w:tab/>
+            </w:r>
+            <w:r>
+              <w:rPr>
+                <w:noProof/>
+                <w:webHidden/>
+              </w:rPr>
+              <w:fldChar w:fldCharType="begin"/>
+            </w:r>
+            <w:r>
+              <w:rPr>
+                <w:noProof/>
+                <w:webHidden/>
+              </w:rPr>
+              <w:instrText xml:space="preserve"> PAGEREF _Toc94638446 \h </w:instrText>
+            </w:r>
+            <w:r>
+              <w:rPr>
+                <w:noProof/>
+                <w:webHidden/>
+              </w:rPr>
+            </w:r>
+            <w:r>
+              <w:rPr>
+                <w:noProof/>
+                <w:webHidden/>
+              </w:rPr>
+              <w:fldChar w:fldCharType="separate"/>
+            </w:r>
+            <w:r>
+              <w:rPr>
+                <w:noProof/>
+                <w:webHidden/>
+              </w:rPr>
+              <w:t>2</w:t>
+            </w:r>
+            <w:r>
+              <w:rPr>
+                <w:noProof/>
+                <w:webHidden/>
+              </w:rPr>
+              <w:fldChar w:fldCharType="end"/>
+            </w:r>
+          </w:hyperlink>
+        </w:p>
+        <w:p>
+          <w:pPr>
+            <w:pStyle w:val="11"/>
+            <w:tabs>
+              <w:tab w:val="left" w:pos="440"/>
+              <w:tab w:val="right" w:leader="dot" w:pos="9231"/>
+            </w:tabs>
+            <w:rPr>
+              <w:rFonts w:eastAsiaTheme="minorEastAsia"/>
+              <w:noProof/>
+              <w:lang w:eastAsia="bg-BG"/>
+            </w:rPr>
+          </w:pPr>
+          <w:hyperlink w:anchor="_Toc94638447" w:history="1">
+            <w:r>
+              <w:rPr>
+                <w:rStyle w:val="a9"/>
+                <w:rFonts w:ascii="Arial" w:hAnsi="Arial" w:cs="Arial"/>
+                <w:noProof/>
+              </w:rPr>
+              <w:t>3.</w:t>
+            </w:r>
+            <w:r>
+              <w:rPr>
+                <w:rFonts w:eastAsiaTheme="minorEastAsia"/>
+                <w:noProof/>
+                <w:lang w:eastAsia="bg-BG"/>
+              </w:rPr>
+              <w:tab/>
+            </w:r>
+            <w:r>
+              <w:rPr>
+                <w:rStyle w:val="a9"/>
+                <w:rFonts w:ascii="Arial" w:hAnsi="Arial" w:cs="Arial"/>
+                <w:noProof/>
+              </w:rPr>
+              <w:t>Използвана литература</w:t>
+            </w:r>
+            <w:r>
+              <w:rPr>
+                <w:noProof/>
+                <w:webHidden/>
+              </w:rPr>
+              <w:tab/>
+            </w:r>
+            <w:r>
+              <w:rPr>
+                <w:noProof/>
+                <w:webHidden/>
+              </w:rPr>
+              <w:fldChar w:fldCharType="begin"/>
+            </w:r>
+            <w:r>
+              <w:rPr>
+                <w:noProof/>
+                <w:webHidden/>
+              </w:rPr>
+              <w:instrText xml:space="preserve"> PAGEREF _Toc94638447 \h </w:instrText>
+            </w:r>
+            <w:r>
+              <w:rPr>
+                <w:noProof/>
+                <w:webHidden/>
+              </w:rPr>
+            </w:r>
+            <w:r>
+              <w:rPr>
+                <w:noProof/>
+                <w:webHidden/>
+              </w:rPr>
+              <w:fldChar w:fldCharType="separate"/>
+            </w:r>
+            <w:r>
+              <w:rPr>
+                <w:noProof/>
+                <w:webHidden/>
+              </w:rPr>
+              <w:t>2</w:t>
+            </w:r>
+            <w:r>
+              <w:rPr>
+                <w:noProof/>
+                <w:webHidden/>
+              </w:rPr>
+              <w:fldChar w:fldCharType="end"/>
+            </w:r>
+          </w:hyperlink>
+        </w:p>
+        <w:p>
+          <w:r>
+            <w:rPr>
+              <w:b/>
+              <w:bCs/>
+            </w:rPr>
+            <w:fldChar w:fldCharType="end"/>
+          </w:r>
+        </w:p>
+      </w:sdtContent>
+    </w:sdt>
+    <w:p>
+      <w:pPr>
+        <w:pStyle w:val="1"/>
+        <w:rPr>
+          <w:rFonts w:asciiTheme="minorHAnsi" w:eastAsiaTheme="minorHAnsi" w:hAnsiTheme="minorHAnsi" w:cstheme="minorHAnsi"/>
+          <w:color w:val="auto"/>
           <w:sz w:val="24"/>
           <w:szCs w:val="20"/>
         </w:rPr>
       </w:pPr>
     </w:p>
-    <w:p>
-      <w:pPr>
-        <w:spacing w:line="360" w:lineRule="auto"/>
-      </w:pPr>
-      <w:proofErr w:type="spellStart"/>
-      <w:r>
-        <w:lastRenderedPageBreak/>
-        <w:t>аяьаья</w:t>
-      </w:r>
-      <w:proofErr w:type="spellEnd"/>
-    </w:p>
-    <w:p>
-      <w:pPr>
-        <w:spacing w:line="360" w:lineRule="auto"/>
-      </w:pPr>
-      <w:proofErr w:type="spellStart"/>
-      <w:r>
-        <w:t>аяьаь</w:t>
-      </w:r>
-      <w:proofErr w:type="spellEnd"/>
-    </w:p>
-    <w:p>
-      <w:r>
-        <w:br w:type="page"/>
-      </w:r>
-    </w:p>
-    <w:p>
-      <w:pPr>
-        <w:spacing w:line="360" w:lineRule="auto"/>
-        <w:rPr>
+    <w:p/>
+    <w:p/>
+    <w:p/>
+    <w:p/>
+    <w:p/>
+    <w:p/>
+    <w:p/>
+    <w:p/>
+    <w:p/>
+    <w:p/>
+    <w:p/>
+    <w:p/>
+    <w:p/>
+    <w:p/>
+    <w:p/>
+    <w:p/>
+    <w:p/>
+    <w:p/>
+    <w:p/>
+    <w:p/>
+    <w:p/>
+    <w:p/>
+    <w:p/>
+    <w:p/>
+    <w:p/>
+    <w:p/>
+    <w:p/>
+    <w:p/>
+    <w:p>
+      <w:pPr>
+        <w:pStyle w:val="1"/>
+        <w:numPr>
+          <w:ilvl w:val="0"/>
+          <w:numId w:val="2"/>
+        </w:numPr>
+        <w:rPr>
+          <w:rFonts w:ascii="Arial" w:hAnsi="Arial" w:cs="Arial"/>
+          <w:color w:val="auto"/>
+          <w:sz w:val="24"/>
+          <w:szCs w:val="24"/>
+        </w:rPr>
+      </w:pPr>
+      <w:bookmarkStart w:id="0" w:name="_Toc94638445"/>
+      <w:r>
+        <w:rPr>
+          <w:rFonts w:ascii="Arial" w:hAnsi="Arial" w:cs="Arial"/>
+          <w:color w:val="auto"/>
+          <w:sz w:val="24"/>
+          <w:szCs w:val="24"/>
+        </w:rPr>
+        <w:t>Въведение</w:t>
+      </w:r>
+      <w:bookmarkEnd w:id="0"/>
+    </w:p>
+    <w:p>
+      <w:pPr>
+        <w:pStyle w:val="1"/>
+        <w:numPr>
+          <w:ilvl w:val="0"/>
+          <w:numId w:val="2"/>
+        </w:numPr>
+        <w:rPr>
+          <w:rFonts w:ascii="Arial" w:hAnsi="Arial" w:cs="Arial"/>
+          <w:color w:val="auto"/>
+          <w:sz w:val="24"/>
+          <w:szCs w:val="24"/>
           <w:lang w:val="en-US"/>
         </w:rPr>
       </w:pPr>
+      <w:bookmarkStart w:id="1" w:name="_Toc94638446"/>
+      <w:r>
+        <w:rPr>
+          <w:rFonts w:ascii="Arial" w:hAnsi="Arial" w:cs="Arial"/>
+          <w:color w:val="auto"/>
+          <w:sz w:val="24"/>
+          <w:szCs w:val="24"/>
+        </w:rPr>
+        <w:t xml:space="preserve">Какво представлява </w:t>
+      </w:r>
+      <w:r>
+        <w:rPr>
+          <w:rFonts w:ascii="Arial" w:hAnsi="Arial" w:cs="Arial"/>
+          <w:color w:val="auto"/>
+          <w:sz w:val="24"/>
+          <w:szCs w:val="24"/>
+          <w:lang w:val="en-US"/>
+        </w:rPr>
+        <w:t>rootkit</w:t>
+      </w:r>
+      <w:bookmarkEnd w:id="1"/>
+    </w:p>
+    <w:p>
+      <w:pPr>
+        <w:pStyle w:val="1"/>
+        <w:numPr>
+          <w:ilvl w:val="0"/>
+          <w:numId w:val="2"/>
+        </w:numPr>
+        <w:rPr>
+          <w:rFonts w:ascii="Arial" w:hAnsi="Arial" w:cs="Arial"/>
+          <w:color w:val="auto"/>
+          <w:sz w:val="24"/>
+          <w:szCs w:val="24"/>
+        </w:rPr>
+      </w:pPr>
+      <w:bookmarkStart w:id="2" w:name="_Toc94638447"/>
+      <w:r>
+        <w:rPr>
+          <w:rFonts w:ascii="Arial" w:hAnsi="Arial" w:cs="Arial"/>
+          <w:color w:val="auto"/>
+          <w:sz w:val="24"/>
+          <w:szCs w:val="24"/>
+        </w:rPr>
+        <w:t>Използвана литература</w:t>
+      </w:r>
+      <w:bookmarkEnd w:id="2"/>
+    </w:p>
+    <w:p>
+      <w:bookmarkStart w:id="3" w:name="_GoBack"/>
+      <w:bookmarkEnd w:id="3"/>
     </w:p>
     <w:sectPr>
-      <w:headerReference w:type="even" r:id="rId9"/>
-      <w:headerReference w:type="default" r:id="rId10"/>
-      <w:footerReference w:type="even" r:id="rId11"/>
-      <w:footerReference w:type="default" r:id="rId12"/>
-      <w:headerReference w:type="first" r:id="rId13"/>
-      <w:footerReference w:type="first" r:id="rId14"/>
+      <w:headerReference w:type="even" r:id="rId10"/>
+      <w:headerReference w:type="default" r:id="rId11"/>
+      <w:footerReference w:type="even" r:id="rId12"/>
+      <w:footerReference w:type="default" r:id="rId13"/>
+      <w:headerReference w:type="first" r:id="rId14"/>
+      <w:footerReference w:type="first" r:id="rId15"/>
       <w:pgSz w:w="11906" w:h="16838" w:code="9"/>
       <w:pgMar w:top="1134" w:right="1134" w:bottom="1134" w:left="1531" w:header="709" w:footer="709" w:gutter="0"/>
       <w:pgNumType w:start="0"/>
@@ -674,7 +1087,7 @@
       <w:rPr>
         <w:noProof/>
       </w:rPr>
-      <w:t>1</w:t>
+      <w:t>2</w:t>
     </w:r>
     <w:r>
       <w:fldChar w:fldCharType="end"/>
@@ -689,10 +1102,197 @@
     <w:pPr>
       <w:pStyle w:val="a3"/>
     </w:pPr>
-    <w:bookmarkStart w:id="0" w:name="_GoBack"/>
-    <w:bookmarkEnd w:id="0"/>
   </w:p>
 </w:hdr>
+</file>
+
+<file path=word/numbering.xml><?xml version="1.0" encoding="utf-8"?>
+<w:numbering xmlns:wpc="http://schemas.microsoft.com/office/word/2010/wordprocessingCanvas" xmlns:mc="http://schemas.openxmlformats.org/markup-compatibility/2006" xmlns:o="urn:schemas-microsoft-com:office:office" xmlns:r="http://schemas.openxmlformats.org/officeDocument/2006/relationships" xmlns:m="http://schemas.openxmlformats.org/officeDocument/2006/math" xmlns:v="urn:schemas-microsoft-com:vml" xmlns:wp14="http://schemas.microsoft.com/office/word/2010/wordprocessingDrawing" xmlns:wp="http://schemas.openxmlformats.org/drawingml/2006/wordprocessingDrawing" xmlns:w10="urn:schemas-microsoft-com:office:word" xmlns:w="http://schemas.openxmlformats.org/wordprocessingml/2006/main" xmlns:w14="http://schemas.microsoft.com/office/word/2010/wordml" xmlns:w15="http://schemas.microsoft.com/office/word/2012/wordml" xmlns:wpg="http://schemas.microsoft.com/office/word/2010/wordprocessingGroup" xmlns:wpi="http://schemas.microsoft.com/office/word/2010/wordprocessingInk" xmlns:wne="http://schemas.microsoft.com/office/word/2006/wordml" xmlns:wps="http://schemas.microsoft.com/office/word/2010/wordprocessingShape" mc:Ignorable="w14 w15 wp14">
+  <w:abstractNum w:abstractNumId="0" w15:restartNumberingAfterBreak="0">
+    <w:nsid w:val="04BD0569"/>
+    <w:multiLevelType w:val="hybridMultilevel"/>
+    <w:tmpl w:val="73EA3C66"/>
+    <w:lvl w:ilvl="0" w:tplc="0402000F">
+      <w:start w:val="1"/>
+      <w:numFmt w:val="decimal"/>
+      <w:lvlText w:val="%1."/>
+      <w:lvlJc w:val="left"/>
+      <w:pPr>
+        <w:ind w:left="720" w:hanging="360"/>
+      </w:pPr>
+      <w:rPr>
+        <w:rFonts w:hint="default"/>
+      </w:rPr>
+    </w:lvl>
+    <w:lvl w:ilvl="1" w:tplc="04020019" w:tentative="1">
+      <w:start w:val="1"/>
+      <w:numFmt w:val="lowerLetter"/>
+      <w:lvlText w:val="%2."/>
+      <w:lvlJc w:val="left"/>
+      <w:pPr>
+        <w:ind w:left="1440" w:hanging="360"/>
+      </w:pPr>
+    </w:lvl>
+    <w:lvl w:ilvl="2" w:tplc="0402001B" w:tentative="1">
+      <w:start w:val="1"/>
+      <w:numFmt w:val="lowerRoman"/>
+      <w:lvlText w:val="%3."/>
+      <w:lvlJc w:val="right"/>
+      <w:pPr>
+        <w:ind w:left="2160" w:hanging="180"/>
+      </w:pPr>
+    </w:lvl>
+    <w:lvl w:ilvl="3" w:tplc="0402000F" w:tentative="1">
+      <w:start w:val="1"/>
+      <w:numFmt w:val="decimal"/>
+      <w:lvlText w:val="%4."/>
+      <w:lvlJc w:val="left"/>
+      <w:pPr>
+        <w:ind w:left="2880" w:hanging="360"/>
+      </w:pPr>
+    </w:lvl>
+    <w:lvl w:ilvl="4" w:tplc="04020019" w:tentative="1">
+      <w:start w:val="1"/>
+      <w:numFmt w:val="lowerLetter"/>
+      <w:lvlText w:val="%5."/>
+      <w:lvlJc w:val="left"/>
+      <w:pPr>
+        <w:ind w:left="3600" w:hanging="360"/>
+      </w:pPr>
+    </w:lvl>
+    <w:lvl w:ilvl="5" w:tplc="0402001B" w:tentative="1">
+      <w:start w:val="1"/>
+      <w:numFmt w:val="lowerRoman"/>
+      <w:lvlText w:val="%6."/>
+      <w:lvlJc w:val="right"/>
+      <w:pPr>
+        <w:ind w:left="4320" w:hanging="180"/>
+      </w:pPr>
+    </w:lvl>
+    <w:lvl w:ilvl="6" w:tplc="0402000F" w:tentative="1">
+      <w:start w:val="1"/>
+      <w:numFmt w:val="decimal"/>
+      <w:lvlText w:val="%7."/>
+      <w:lvlJc w:val="left"/>
+      <w:pPr>
+        <w:ind w:left="5040" w:hanging="360"/>
+      </w:pPr>
+    </w:lvl>
+    <w:lvl w:ilvl="7" w:tplc="04020019" w:tentative="1">
+      <w:start w:val="1"/>
+      <w:numFmt w:val="lowerLetter"/>
+      <w:lvlText w:val="%8."/>
+      <w:lvlJc w:val="left"/>
+      <w:pPr>
+        <w:ind w:left="5760" w:hanging="360"/>
+      </w:pPr>
+    </w:lvl>
+    <w:lvl w:ilvl="8" w:tplc="0402001B" w:tentative="1">
+      <w:start w:val="1"/>
+      <w:numFmt w:val="lowerRoman"/>
+      <w:lvlText w:val="%9."/>
+      <w:lvlJc w:val="right"/>
+      <w:pPr>
+        <w:ind w:left="6480" w:hanging="180"/>
+      </w:pPr>
+    </w:lvl>
+  </w:abstractNum>
+  <w:abstractNum w:abstractNumId="1" w15:restartNumberingAfterBreak="0">
+    <w:nsid w:val="7CC26944"/>
+    <w:multiLevelType w:val="hybridMultilevel"/>
+    <w:tmpl w:val="0A7A5EA2"/>
+    <w:lvl w:ilvl="0" w:tplc="0402000F">
+      <w:start w:val="1"/>
+      <w:numFmt w:val="decimal"/>
+      <w:lvlText w:val="%1."/>
+      <w:lvlJc w:val="left"/>
+      <w:pPr>
+        <w:ind w:left="720" w:hanging="360"/>
+      </w:pPr>
+      <w:rPr>
+        <w:rFonts w:hint="default"/>
+      </w:rPr>
+    </w:lvl>
+    <w:lvl w:ilvl="1" w:tplc="04020019" w:tentative="1">
+      <w:start w:val="1"/>
+      <w:numFmt w:val="lowerLetter"/>
+      <w:lvlText w:val="%2."/>
+      <w:lvlJc w:val="left"/>
+      <w:pPr>
+        <w:ind w:left="1440" w:hanging="360"/>
+      </w:pPr>
+    </w:lvl>
+    <w:lvl w:ilvl="2" w:tplc="0402001B" w:tentative="1">
+      <w:start w:val="1"/>
+      <w:numFmt w:val="lowerRoman"/>
+      <w:lvlText w:val="%3."/>
+      <w:lvlJc w:val="right"/>
+      <w:pPr>
+        <w:ind w:left="2160" w:hanging="180"/>
+      </w:pPr>
+    </w:lvl>
+    <w:lvl w:ilvl="3" w:tplc="0402000F" w:tentative="1">
+      <w:start w:val="1"/>
+      <w:numFmt w:val="decimal"/>
+      <w:lvlText w:val="%4."/>
+      <w:lvlJc w:val="left"/>
+      <w:pPr>
+        <w:ind w:left="2880" w:hanging="360"/>
+      </w:pPr>
+    </w:lvl>
+    <w:lvl w:ilvl="4" w:tplc="04020019" w:tentative="1">
+      <w:start w:val="1"/>
+      <w:numFmt w:val="lowerLetter"/>
+      <w:lvlText w:val="%5."/>
+      <w:lvlJc w:val="left"/>
+      <w:pPr>
+        <w:ind w:left="3600" w:hanging="360"/>
+      </w:pPr>
+    </w:lvl>
+    <w:lvl w:ilvl="5" w:tplc="0402001B" w:tentative="1">
+      <w:start w:val="1"/>
+      <w:numFmt w:val="lowerRoman"/>
+      <w:lvlText w:val="%6."/>
+      <w:lvlJc w:val="right"/>
+      <w:pPr>
+        <w:ind w:left="4320" w:hanging="180"/>
+      </w:pPr>
+    </w:lvl>
+    <w:lvl w:ilvl="6" w:tplc="0402000F" w:tentative="1">
+      <w:start w:val="1"/>
+      <w:numFmt w:val="decimal"/>
+      <w:lvlText w:val="%7."/>
+      <w:lvlJc w:val="left"/>
+      <w:pPr>
+        <w:ind w:left="5040" w:hanging="360"/>
+      </w:pPr>
+    </w:lvl>
+    <w:lvl w:ilvl="7" w:tplc="04020019" w:tentative="1">
+      <w:start w:val="1"/>
+      <w:numFmt w:val="lowerLetter"/>
+      <w:lvlText w:val="%8."/>
+      <w:lvlJc w:val="left"/>
+      <w:pPr>
+        <w:ind w:left="5760" w:hanging="360"/>
+      </w:pPr>
+    </w:lvl>
+    <w:lvl w:ilvl="8" w:tplc="0402001B" w:tentative="1">
+      <w:start w:val="1"/>
+      <w:numFmt w:val="lowerRoman"/>
+      <w:lvlText w:val="%9."/>
+      <w:lvlJc w:val="right"/>
+      <w:pPr>
+        <w:ind w:left="6480" w:hanging="180"/>
+      </w:pPr>
+    </w:lvl>
+  </w:abstractNum>
+  <w:num w:numId="1">
+    <w:abstractNumId w:val="1"/>
+  </w:num>
+  <w:num w:numId="2">
+    <w:abstractNumId w:val="0"/>
+  </w:num>
+</w:numbering>
 </file>
 
 <file path=word/styles.xml><?xml version="1.0" encoding="utf-8"?>
@@ -1089,6 +1689,27 @@
     <w:name w:val="Normal"/>
     <w:qFormat/>
   </w:style>
+  <w:style w:type="paragraph" w:styleId="1">
+    <w:name w:val="heading 1"/>
+    <w:basedOn w:val="a"/>
+    <w:next w:val="a"/>
+    <w:link w:val="10"/>
+    <w:uiPriority w:val="9"/>
+    <w:qFormat/>
+    <w:rsid w:val="00A77CF4"/>
+    <w:pPr>
+      <w:keepNext/>
+      <w:keepLines/>
+      <w:spacing w:before="240" w:after="0"/>
+      <w:outlineLvl w:val="0"/>
+    </w:pPr>
+    <w:rPr>
+      <w:rFonts w:asciiTheme="majorHAnsi" w:eastAsiaTheme="majorEastAsia" w:hAnsiTheme="majorHAnsi" w:cstheme="majorBidi"/>
+      <w:color w:val="2E74B5" w:themeColor="accent1" w:themeShade="BF"/>
+      <w:sz w:val="32"/>
+      <w:szCs w:val="32"/>
+    </w:rPr>
+  </w:style>
   <w:style w:type="character" w:default="1" w:styleId="a0">
     <w:name w:val="Default Paragraph Font"/>
     <w:uiPriority w:val="1"/>
@@ -1159,6 +1780,68 @@
     <w:link w:val="a5"/>
     <w:uiPriority w:val="99"/>
     <w:rsid w:val="00662903"/>
+  </w:style>
+  <w:style w:type="paragraph" w:styleId="a7">
+    <w:name w:val="List Paragraph"/>
+    <w:basedOn w:val="a"/>
+    <w:uiPriority w:val="34"/>
+    <w:qFormat/>
+    <w:rsid w:val="00593782"/>
+    <w:pPr>
+      <w:ind w:left="720"/>
+      <w:contextualSpacing/>
+    </w:pPr>
+  </w:style>
+  <w:style w:type="character" w:customStyle="1" w:styleId="10">
+    <w:name w:val="Заглавие 1 Знак"/>
+    <w:basedOn w:val="a0"/>
+    <w:link w:val="1"/>
+    <w:uiPriority w:val="9"/>
+    <w:rsid w:val="00A77CF4"/>
+    <w:rPr>
+      <w:rFonts w:asciiTheme="majorHAnsi" w:eastAsiaTheme="majorEastAsia" w:hAnsiTheme="majorHAnsi" w:cstheme="majorBidi"/>
+      <w:color w:val="2E74B5" w:themeColor="accent1" w:themeShade="BF"/>
+      <w:sz w:val="32"/>
+      <w:szCs w:val="32"/>
+    </w:rPr>
+  </w:style>
+  <w:style w:type="paragraph" w:styleId="a8">
+    <w:name w:val="TOC Heading"/>
+    <w:basedOn w:val="1"/>
+    <w:next w:val="a"/>
+    <w:uiPriority w:val="39"/>
+    <w:unhideWhenUsed/>
+    <w:qFormat/>
+    <w:rsid w:val="00951582"/>
+    <w:pPr>
+      <w:outlineLvl w:val="9"/>
+    </w:pPr>
+    <w:rPr>
+      <w:lang w:eastAsia="bg-BG"/>
+    </w:rPr>
+  </w:style>
+  <w:style w:type="paragraph" w:styleId="11">
+    <w:name w:val="toc 1"/>
+    <w:basedOn w:val="a"/>
+    <w:next w:val="a"/>
+    <w:autoRedefine/>
+    <w:uiPriority w:val="39"/>
+    <w:unhideWhenUsed/>
+    <w:rsid w:val="00951582"/>
+    <w:pPr>
+      <w:spacing w:after="100"/>
+    </w:pPr>
+  </w:style>
+  <w:style w:type="character" w:styleId="a9">
+    <w:name w:val="Hyperlink"/>
+    <w:basedOn w:val="a0"/>
+    <w:uiPriority w:val="99"/>
+    <w:unhideWhenUsed/>
+    <w:rsid w:val="00951582"/>
+    <w:rPr>
+      <w:color w:val="0563C1" w:themeColor="hyperlink"/>
+      <w:u w:val="single"/>
+    </w:rPr>
   </w:style>
 </w:styles>
 </file>
@@ -1429,7 +2112,7 @@
 </file>
 
 <file path=customXml/itemProps1.xml><?xml version="1.0" encoding="utf-8"?>
-<ds:datastoreItem xmlns:ds="http://schemas.openxmlformats.org/officeDocument/2006/customXml" ds:itemID="{20348426-4C6C-4B97-8040-E4D9839C8B87}">
+<ds:datastoreItem xmlns:ds="http://schemas.openxmlformats.org/officeDocument/2006/customXml" ds:itemID="{9404E087-68E6-4C06-9A48-C0448837FB73}">
   <ds:schemaRefs>
     <ds:schemaRef ds:uri="http://schemas.openxmlformats.org/officeDocument/2006/bibliography"/>
   </ds:schemaRefs>

</xml_diff>

<commit_message>
add intro, begin 2nd section
</commit_message>
<xml_diff>
--- a/malware-project-rootkits-4MI340043.docx
+++ b/malware-project-rootkits-4MI340043.docx
@@ -7,14 +7,14 @@
         <w:jc w:val="center"/>
       </w:pPr>
       <w:r>
-        <w:object w:dxaOrig="1806" w:dyaOrig="2223">
+        <w:object w:dxaOrig="1809" w:dyaOrig="2223">
           <v:shape id="ole_rId2" o:spid="_x0000_i1025" style="width:90.45pt;height:111.15pt" coordsize="" o:spt="100" adj="0,,0" path="" stroked="f">
             <v:stroke joinstyle="miter"/>
             <v:imagedata r:id="rId8" o:title=""/>
             <v:formulas/>
             <v:path o:connecttype="segments"/>
           </v:shape>
-          <o:OLEObject Type="Embed" ProgID="Word.Picture.8" ShapeID="ole_rId2" DrawAspect="Content" ObjectID="_1705251370" r:id="rId9"/>
+          <o:OLEObject Type="Embed" ProgID="Word.Picture.8" ShapeID="ole_rId2" DrawAspect="Content" ObjectID="_1705322980" r:id="rId9"/>
         </w:object>
       </w:r>
     </w:p>
@@ -453,6 +453,13 @@
     </w:p>
     <w:sdt>
       <w:sdtPr>
+        <w:rPr>
+          <w:rFonts w:asciiTheme="minorHAnsi" w:eastAsiaTheme="minorHAnsi" w:hAnsiTheme="minorHAnsi" w:cstheme="minorBidi"/>
+          <w:color w:val="auto"/>
+          <w:sz w:val="22"/>
+          <w:szCs w:val="22"/>
+          <w:lang w:eastAsia="en-US"/>
+        </w:rPr>
         <w:id w:val="990757466"/>
         <w:docPartObj>
           <w:docPartGallery w:val="Table of Contents"/>
@@ -461,13 +468,8 @@
       </w:sdtPr>
       <w:sdtEndPr>
         <w:rPr>
-          <w:rFonts w:asciiTheme="minorHAnsi" w:eastAsiaTheme="minorHAnsi" w:hAnsiTheme="minorHAnsi" w:cstheme="minorBidi"/>
           <w:b/>
           <w:bCs/>
-          <w:color w:val="auto"/>
-          <w:sz w:val="22"/>
-          <w:szCs w:val="22"/>
-          <w:lang w:eastAsia="en-US"/>
         </w:rPr>
       </w:sdtEndPr>
       <w:sdtContent>
@@ -513,7 +515,7 @@
             </w:rPr>
             <w:fldChar w:fldCharType="separate"/>
           </w:r>
-          <w:hyperlink w:anchor="_Toc94638445" w:history="1">
+          <w:hyperlink w:anchor="_Toc94697411" w:history="1">
             <w:r>
               <w:rPr>
                 <w:rStyle w:val="a9"/>
@@ -557,7 +559,7 @@
                 <w:noProof/>
                 <w:webHidden/>
               </w:rPr>
-              <w:instrText xml:space="preserve"> PAGEREF _Toc94638445 \h </w:instrText>
+              <w:instrText xml:space="preserve"> PAGEREF _Toc94697411 \h </w:instrText>
             </w:r>
             <w:r>
               <w:rPr>
@@ -601,7 +603,7 @@
               <w:lang w:eastAsia="bg-BG"/>
             </w:rPr>
           </w:pPr>
-          <w:hyperlink w:anchor="_Toc94638446" w:history="1">
+          <w:hyperlink w:anchor="_Toc94697412" w:history="1">
             <w:r>
               <w:rPr>
                 <w:rStyle w:val="a9"/>
@@ -624,9 +626,72 @@
                 <w:rStyle w:val="a9"/>
                 <w:rFonts w:ascii="Arial" w:hAnsi="Arial" w:cs="Arial"/>
                 <w:noProof/>
-              </w:rPr>
-              <w:t xml:space="preserve">Какво представлява </w:t>
-            </w:r>
+                <w:lang w:val="en-US"/>
+              </w:rPr>
+              <w:t>Какво представлява rootkit</w:t>
+            </w:r>
+            <w:r>
+              <w:rPr>
+                <w:noProof/>
+                <w:webHidden/>
+              </w:rPr>
+              <w:tab/>
+            </w:r>
+            <w:r>
+              <w:rPr>
+                <w:noProof/>
+                <w:webHidden/>
+              </w:rPr>
+              <w:fldChar w:fldCharType="begin"/>
+            </w:r>
+            <w:r>
+              <w:rPr>
+                <w:noProof/>
+                <w:webHidden/>
+              </w:rPr>
+              <w:instrText xml:space="preserve"> PAGEREF _Toc94697412 \h </w:instrText>
+            </w:r>
+            <w:r>
+              <w:rPr>
+                <w:noProof/>
+                <w:webHidden/>
+              </w:rPr>
+            </w:r>
+            <w:r>
+              <w:rPr>
+                <w:noProof/>
+                <w:webHidden/>
+              </w:rPr>
+              <w:fldChar w:fldCharType="separate"/>
+            </w:r>
+            <w:r>
+              <w:rPr>
+                <w:noProof/>
+                <w:webHidden/>
+              </w:rPr>
+              <w:t>2</w:t>
+            </w:r>
+            <w:r>
+              <w:rPr>
+                <w:noProof/>
+                <w:webHidden/>
+              </w:rPr>
+              <w:fldChar w:fldCharType="end"/>
+            </w:r>
+          </w:hyperlink>
+        </w:p>
+        <w:p>
+          <w:pPr>
+            <w:pStyle w:val="21"/>
+            <w:tabs>
+              <w:tab w:val="left" w:pos="880"/>
+              <w:tab w:val="right" w:leader="dot" w:pos="9231"/>
+            </w:tabs>
+            <w:rPr>
+              <w:noProof/>
+            </w:rPr>
+          </w:pPr>
+          <w:hyperlink w:anchor="_Toc94697413" w:history="1">
             <w:r>
               <w:rPr>
                 <w:rStyle w:val="a9"/>
@@ -634,6 +699,29 @@
                 <w:noProof/>
                 <w:lang w:val="en-US"/>
               </w:rPr>
+              <w:t>2.1</w:t>
+            </w:r>
+            <w:r>
+              <w:rPr>
+                <w:noProof/>
+              </w:rPr>
+              <w:tab/>
+            </w:r>
+            <w:r>
+              <w:rPr>
+                <w:rStyle w:val="a9"/>
+                <w:rFonts w:ascii="Arial" w:hAnsi="Arial" w:cs="Arial"/>
+                <w:noProof/>
+              </w:rPr>
+              <w:t xml:space="preserve">Дефиниция за </w:t>
+            </w:r>
+            <w:r>
+              <w:rPr>
+                <w:rStyle w:val="a9"/>
+                <w:rFonts w:ascii="Arial" w:hAnsi="Arial" w:cs="Arial"/>
+                <w:noProof/>
+                <w:lang w:val="en-US"/>
+              </w:rPr>
               <w:t>rootkit</w:t>
             </w:r>
             <w:r>
@@ -655,7 +743,186 @@
                 <w:noProof/>
                 <w:webHidden/>
               </w:rPr>
-              <w:instrText xml:space="preserve"> PAGEREF _Toc94638446 \h </w:instrText>
+              <w:instrText xml:space="preserve"> PAGEREF _Toc94697413 \h </w:instrText>
+            </w:r>
+            <w:r>
+              <w:rPr>
+                <w:noProof/>
+                <w:webHidden/>
+              </w:rPr>
+            </w:r>
+            <w:r>
+              <w:rPr>
+                <w:noProof/>
+                <w:webHidden/>
+              </w:rPr>
+              <w:fldChar w:fldCharType="separate"/>
+            </w:r>
+            <w:r>
+              <w:rPr>
+                <w:noProof/>
+                <w:webHidden/>
+              </w:rPr>
+              <w:t>2</w:t>
+            </w:r>
+            <w:r>
+              <w:rPr>
+                <w:noProof/>
+                <w:webHidden/>
+              </w:rPr>
+              <w:fldChar w:fldCharType="end"/>
+            </w:r>
+          </w:hyperlink>
+        </w:p>
+        <w:p>
+          <w:pPr>
+            <w:pStyle w:val="21"/>
+            <w:tabs>
+              <w:tab w:val="left" w:pos="880"/>
+              <w:tab w:val="right" w:leader="dot" w:pos="9231"/>
+            </w:tabs>
+            <w:rPr>
+              <w:noProof/>
+            </w:rPr>
+          </w:pPr>
+          <w:hyperlink w:anchor="_Toc94697414" w:history="1">
+            <w:r>
+              <w:rPr>
+                <w:rStyle w:val="a9"/>
+                <w:rFonts w:ascii="Arial" w:hAnsi="Arial" w:cs="Arial"/>
+                <w:noProof/>
+                <w:lang w:val="en-US"/>
+              </w:rPr>
+              <w:t>2.2</w:t>
+            </w:r>
+            <w:r>
+              <w:rPr>
+                <w:noProof/>
+              </w:rPr>
+              <w:tab/>
+            </w:r>
+            <w:r>
+              <w:rPr>
+                <w:rStyle w:val="a9"/>
+                <w:rFonts w:ascii="Arial" w:hAnsi="Arial" w:cs="Arial"/>
+                <w:noProof/>
+              </w:rPr>
+              <w:t xml:space="preserve">История на </w:t>
+            </w:r>
+            <w:r>
+              <w:rPr>
+                <w:rStyle w:val="a9"/>
+                <w:rFonts w:ascii="Arial" w:hAnsi="Arial" w:cs="Arial"/>
+                <w:noProof/>
+                <w:lang w:val="en-US"/>
+              </w:rPr>
+              <w:t>rootkit</w:t>
+            </w:r>
+            <w:r>
+              <w:rPr>
+                <w:noProof/>
+                <w:webHidden/>
+              </w:rPr>
+              <w:tab/>
+            </w:r>
+            <w:r>
+              <w:rPr>
+                <w:noProof/>
+                <w:webHidden/>
+              </w:rPr>
+              <w:fldChar w:fldCharType="begin"/>
+            </w:r>
+            <w:r>
+              <w:rPr>
+                <w:noProof/>
+                <w:webHidden/>
+              </w:rPr>
+              <w:instrText xml:space="preserve"> PAGEREF _Toc94697414 \h </w:instrText>
+            </w:r>
+            <w:r>
+              <w:rPr>
+                <w:noProof/>
+                <w:webHidden/>
+              </w:rPr>
+            </w:r>
+            <w:r>
+              <w:rPr>
+                <w:noProof/>
+                <w:webHidden/>
+              </w:rPr>
+              <w:fldChar w:fldCharType="separate"/>
+            </w:r>
+            <w:r>
+              <w:rPr>
+                <w:noProof/>
+                <w:webHidden/>
+              </w:rPr>
+              <w:t>2</w:t>
+            </w:r>
+            <w:r>
+              <w:rPr>
+                <w:noProof/>
+                <w:webHidden/>
+              </w:rPr>
+              <w:fldChar w:fldCharType="end"/>
+            </w:r>
+          </w:hyperlink>
+        </w:p>
+        <w:p>
+          <w:pPr>
+            <w:pStyle w:val="21"/>
+            <w:tabs>
+              <w:tab w:val="left" w:pos="880"/>
+              <w:tab w:val="right" w:leader="dot" w:pos="9231"/>
+            </w:tabs>
+            <w:rPr>
+              <w:noProof/>
+            </w:rPr>
+          </w:pPr>
+          <w:hyperlink w:anchor="_Toc94697415" w:history="1">
+            <w:r>
+              <w:rPr>
+                <w:rStyle w:val="a9"/>
+                <w:rFonts w:ascii="Arial" w:hAnsi="Arial" w:cs="Arial"/>
+                <w:noProof/>
+                <w:lang w:val="en-US"/>
+              </w:rPr>
+              <w:t>2.3</w:t>
+            </w:r>
+            <w:r>
+              <w:rPr>
+                <w:noProof/>
+              </w:rPr>
+              <w:tab/>
+            </w:r>
+            <w:r>
+              <w:rPr>
+                <w:rStyle w:val="a9"/>
+                <w:rFonts w:ascii="Arial" w:hAnsi="Arial" w:cs="Arial"/>
+                <w:noProof/>
+              </w:rPr>
+              <w:t>Актуалност на проблема</w:t>
+            </w:r>
+            <w:r>
+              <w:rPr>
+                <w:noProof/>
+                <w:webHidden/>
+              </w:rPr>
+              <w:tab/>
+            </w:r>
+            <w:r>
+              <w:rPr>
+                <w:noProof/>
+                <w:webHidden/>
+              </w:rPr>
+              <w:fldChar w:fldCharType="begin"/>
+            </w:r>
+            <w:r>
+              <w:rPr>
+                <w:noProof/>
+                <w:webHidden/>
+              </w:rPr>
+              <w:instrText xml:space="preserve"> PAGEREF _Toc94697415 \h </w:instrText>
             </w:r>
             <w:r>
               <w:rPr>
@@ -699,7 +966,7 @@
               <w:lang w:eastAsia="bg-BG"/>
             </w:rPr>
           </w:pPr>
-          <w:hyperlink w:anchor="_Toc94638447" w:history="1">
+          <w:hyperlink w:anchor="_Toc94697416" w:history="1">
             <w:r>
               <w:rPr>
                 <w:rStyle w:val="a9"/>
@@ -743,7 +1010,7 @@
                 <w:noProof/>
                 <w:webHidden/>
               </w:rPr>
-              <w:instrText xml:space="preserve"> PAGEREF _Toc94638447 \h </w:instrText>
+              <w:instrText xml:space="preserve"> PAGEREF _Toc94697416 \h </w:instrText>
             </w:r>
             <w:r>
               <w:rPr>
@@ -820,10 +1087,6 @@
     <w:p/>
     <w:p/>
     <w:p/>
-    <w:p/>
-    <w:p/>
-    <w:p/>
-    <w:p/>
     <w:p>
       <w:pPr>
         <w:pStyle w:val="1"/>
@@ -831,24 +1094,141 @@
           <w:ilvl w:val="0"/>
           <w:numId w:val="2"/>
         </w:numPr>
+        <w:spacing w:line="360" w:lineRule="auto"/>
         <w:rPr>
           <w:rFonts w:ascii="Arial" w:hAnsi="Arial" w:cs="Arial"/>
           <w:color w:val="auto"/>
-          <w:sz w:val="24"/>
-          <w:szCs w:val="24"/>
-        </w:rPr>
-      </w:pPr>
-      <w:bookmarkStart w:id="0" w:name="_Toc94638445"/>
+        </w:rPr>
+      </w:pPr>
+      <w:bookmarkStart w:id="0" w:name="_Toc94697411"/>
       <w:r>
         <w:rPr>
           <w:rFonts w:ascii="Arial" w:hAnsi="Arial" w:cs="Arial"/>
           <w:color w:val="auto"/>
-          <w:sz w:val="24"/>
-          <w:szCs w:val="24"/>
-        </w:rPr>
+        </w:rPr>
+        <w:lastRenderedPageBreak/>
         <w:t>Въведение</w:t>
       </w:r>
       <w:bookmarkEnd w:id="0"/>
+    </w:p>
+    <w:p>
+      <w:pPr>
+        <w:spacing w:line="360" w:lineRule="auto"/>
+        <w:ind w:left="360" w:firstLine="348"/>
+        <w:jc w:val="both"/>
+        <w:rPr>
+          <w:rFonts w:ascii="Arial" w:hAnsi="Arial" w:cs="Arial"/>
+          <w:sz w:val="24"/>
+          <w:lang w:val="en-US"/>
+        </w:rPr>
+      </w:pPr>
+      <w:r>
+        <w:rPr>
+          <w:rFonts w:ascii="Arial" w:hAnsi="Arial" w:cs="Arial"/>
+          <w:sz w:val="24"/>
+        </w:rPr>
+        <w:t xml:space="preserve">Целта на този проект е да опишем какво представлява </w:t>
+      </w:r>
+      <w:r>
+        <w:rPr>
+          <w:rFonts w:ascii="Arial" w:hAnsi="Arial" w:cs="Arial"/>
+          <w:sz w:val="24"/>
+          <w:lang w:val="en-US"/>
+        </w:rPr>
+        <w:t>rootkit</w:t>
+      </w:r>
+      <w:r>
+        <w:rPr>
+          <w:rFonts w:ascii="Arial" w:hAnsi="Arial" w:cs="Arial"/>
+          <w:sz w:val="24"/>
+        </w:rPr>
+        <w:t xml:space="preserve">, каква заплаха представлява за </w:t>
+      </w:r>
+      <w:r>
+        <w:rPr>
+          <w:rFonts w:ascii="Arial" w:hAnsi="Arial" w:cs="Arial"/>
+          <w:sz w:val="24"/>
+        </w:rPr>
+        <w:t>нашите сист</w:t>
+      </w:r>
+      <w:r>
+        <w:rPr>
+          <w:rFonts w:ascii="Arial" w:hAnsi="Arial" w:cs="Arial"/>
+          <w:sz w:val="24"/>
+        </w:rPr>
+        <w:t>еми</w:t>
+      </w:r>
+      <w:r>
+        <w:rPr>
+          <w:rFonts w:ascii="Arial" w:hAnsi="Arial" w:cs="Arial"/>
+          <w:sz w:val="24"/>
+        </w:rPr>
+        <w:t xml:space="preserve"> и</w:t>
+      </w:r>
+      <w:r>
+        <w:rPr>
+          <w:rFonts w:ascii="Arial" w:hAnsi="Arial" w:cs="Arial"/>
+          <w:sz w:val="24"/>
+        </w:rPr>
+        <w:t xml:space="preserve"> по какъв начин може да се </w:t>
+      </w:r>
+      <w:r>
+        <w:rPr>
+          <w:rFonts w:ascii="Arial" w:hAnsi="Arial" w:cs="Arial"/>
+          <w:sz w:val="24"/>
+        </w:rPr>
+        <w:t xml:space="preserve">заразим с такъв </w:t>
+      </w:r>
+      <w:r>
+        <w:rPr>
+          <w:rFonts w:ascii="Arial" w:hAnsi="Arial" w:cs="Arial"/>
+          <w:sz w:val="24"/>
+        </w:rPr>
+        <w:t>злонамерен</w:t>
+      </w:r>
+      <w:r>
+        <w:rPr>
+          <w:rFonts w:ascii="Arial" w:hAnsi="Arial" w:cs="Arial"/>
+          <w:sz w:val="24"/>
+        </w:rPr>
+        <w:t xml:space="preserve"> софтуер. Ще обърнем внимание на практики, чрез които можем да се </w:t>
+      </w:r>
+      <w:r>
+        <w:rPr>
+          <w:rFonts w:ascii="Arial" w:hAnsi="Arial" w:cs="Arial"/>
+          <w:sz w:val="24"/>
+        </w:rPr>
+        <w:t xml:space="preserve">предпазим и </w:t>
+      </w:r>
+      <w:r>
+        <w:rPr>
+          <w:rFonts w:ascii="Arial" w:hAnsi="Arial" w:cs="Arial"/>
+          <w:sz w:val="24"/>
+        </w:rPr>
+        <w:t xml:space="preserve">ще предложим инструменти, с помощта на които </w:t>
+      </w:r>
+      <w:r>
+        <w:rPr>
+          <w:rFonts w:ascii="Arial" w:hAnsi="Arial" w:cs="Arial"/>
+          <w:sz w:val="24"/>
+        </w:rPr>
+        <w:t xml:space="preserve">да премахнем </w:t>
+      </w:r>
+      <w:r>
+        <w:rPr>
+          <w:rFonts w:ascii="Arial" w:hAnsi="Arial" w:cs="Arial"/>
+          <w:sz w:val="24"/>
+          <w:lang w:val="en-US"/>
+        </w:rPr>
+        <w:t xml:space="preserve">rootkit </w:t>
+      </w:r>
+      <w:r>
+        <w:rPr>
+          <w:rFonts w:ascii="Arial" w:hAnsi="Arial" w:cs="Arial"/>
+          <w:sz w:val="24"/>
+        </w:rPr>
+        <w:t>от заразен компютър.</w:t>
+      </w:r>
     </w:p>
     <w:p>
       <w:pPr>
@@ -857,21 +1237,19 @@
           <w:ilvl w:val="0"/>
           <w:numId w:val="2"/>
         </w:numPr>
+        <w:spacing w:line="360" w:lineRule="auto"/>
         <w:rPr>
           <w:rFonts w:ascii="Arial" w:hAnsi="Arial" w:cs="Arial"/>
           <w:color w:val="auto"/>
-          <w:sz w:val="24"/>
-          <w:szCs w:val="24"/>
-          <w:lang w:val="en-US"/>
-        </w:rPr>
-      </w:pPr>
-      <w:bookmarkStart w:id="1" w:name="_Toc94638446"/>
+          <w:lang w:val="en-US"/>
+        </w:rPr>
+      </w:pPr>
+      <w:bookmarkStart w:id="1" w:name="_Toc94697412"/>
       <w:r>
         <w:rPr>
           <w:rFonts w:ascii="Arial" w:hAnsi="Arial" w:cs="Arial"/>
           <w:color w:val="auto"/>
-          <w:sz w:val="24"/>
-          <w:szCs w:val="24"/>
+          <w:lang w:val="en-US"/>
         </w:rPr>
         <w:t xml:space="preserve">Какво представлява </w:t>
       </w:r>
@@ -879,13 +1257,1115 @@
         <w:rPr>
           <w:rFonts w:ascii="Arial" w:hAnsi="Arial" w:cs="Arial"/>
           <w:color w:val="auto"/>
-          <w:sz w:val="24"/>
-          <w:szCs w:val="24"/>
           <w:lang w:val="en-US"/>
         </w:rPr>
         <w:t>rootkit</w:t>
       </w:r>
       <w:bookmarkEnd w:id="1"/>
+    </w:p>
+    <w:p>
+      <w:pPr>
+        <w:pStyle w:val="2"/>
+        <w:numPr>
+          <w:ilvl w:val="1"/>
+          <w:numId w:val="2"/>
+        </w:numPr>
+        <w:spacing w:line="360" w:lineRule="auto"/>
+        <w:rPr>
+          <w:rFonts w:ascii="Arial" w:hAnsi="Arial" w:cs="Arial"/>
+          <w:color w:val="auto"/>
+          <w:sz w:val="28"/>
+          <w:szCs w:val="28"/>
+          <w:lang w:val="en-US"/>
+        </w:rPr>
+      </w:pPr>
+      <w:bookmarkStart w:id="2" w:name="_Toc94697413"/>
+      <w:r>
+        <w:rPr>
+          <w:rFonts w:ascii="Arial" w:hAnsi="Arial" w:cs="Arial"/>
+          <w:color w:val="auto"/>
+          <w:sz w:val="28"/>
+          <w:szCs w:val="28"/>
+        </w:rPr>
+        <w:t xml:space="preserve">Дефиниция за </w:t>
+      </w:r>
+      <w:r>
+        <w:rPr>
+          <w:rFonts w:ascii="Arial" w:hAnsi="Arial" w:cs="Arial"/>
+          <w:color w:val="auto"/>
+          <w:sz w:val="28"/>
+          <w:szCs w:val="28"/>
+          <w:lang w:val="en-US"/>
+        </w:rPr>
+        <w:t>rootkit</w:t>
+      </w:r>
+      <w:bookmarkEnd w:id="2"/>
+    </w:p>
+    <w:p>
+      <w:pPr>
+        <w:spacing w:line="360" w:lineRule="auto"/>
+        <w:ind w:left="357" w:firstLine="351"/>
+        <w:jc w:val="both"/>
+        <w:rPr>
+          <w:rFonts w:ascii="Arial" w:hAnsi="Arial" w:cs="Arial"/>
+          <w:sz w:val="24"/>
+          <w:lang w:val="en-US"/>
+        </w:rPr>
+      </w:pPr>
+      <w:r>
+        <w:rPr>
+          <w:rFonts w:ascii="Arial" w:hAnsi="Arial" w:cs="Arial"/>
+          <w:sz w:val="24"/>
+          <w:lang w:val="en-US"/>
+        </w:rPr>
+        <w:t xml:space="preserve">Rootkit </w:t>
+      </w:r>
+      <w:r>
+        <w:rPr>
+          <w:rFonts w:ascii="Arial" w:hAnsi="Arial" w:cs="Arial"/>
+          <w:sz w:val="24"/>
+        </w:rPr>
+        <w:t xml:space="preserve">представлява съвкупност от софтуерни инструменти, които имат за цел да </w:t>
+      </w:r>
+      <w:r>
+        <w:rPr>
+          <w:rFonts w:ascii="Arial" w:hAnsi="Arial" w:cs="Arial"/>
+          <w:sz w:val="24"/>
+        </w:rPr>
+        <w:t xml:space="preserve">предоставят на атакуващия </w:t>
+      </w:r>
+      <w:r>
+        <w:rPr>
+          <w:rFonts w:ascii="Arial" w:hAnsi="Arial" w:cs="Arial"/>
+          <w:sz w:val="24"/>
+        </w:rPr>
+        <w:t xml:space="preserve">различно ниво на </w:t>
+      </w:r>
+      <w:r>
+        <w:rPr>
+          <w:rFonts w:ascii="Arial" w:hAnsi="Arial" w:cs="Arial"/>
+          <w:sz w:val="24"/>
+        </w:rPr>
+        <w:t xml:space="preserve">достъп в </w:t>
+      </w:r>
+      <w:r>
+        <w:rPr>
+          <w:rFonts w:ascii="Arial" w:hAnsi="Arial" w:cs="Arial"/>
+          <w:sz w:val="24"/>
+        </w:rPr>
+        <w:t xml:space="preserve">дадена </w:t>
+      </w:r>
+      <w:r>
+        <w:rPr>
+          <w:rFonts w:ascii="Arial" w:hAnsi="Arial" w:cs="Arial"/>
+          <w:sz w:val="24"/>
+        </w:rPr>
+        <w:t>система.</w:t>
+      </w:r>
+      <w:r>
+        <w:rPr>
+          <w:rFonts w:ascii="Arial" w:hAnsi="Arial" w:cs="Arial"/>
+          <w:sz w:val="24"/>
+        </w:rPr>
+        <w:t xml:space="preserve"> Обикновено целта е да се </w:t>
+      </w:r>
+      <w:r>
+        <w:rPr>
+          <w:rFonts w:ascii="Arial" w:hAnsi="Arial" w:cs="Arial"/>
+          <w:sz w:val="24"/>
+        </w:rPr>
+        <w:t>предостави отдалечен и неоторизиран достъп до системата на жертвата, което да позволява подслушване, кражба или изтриване на данни, отдалечено изпълнение на код</w:t>
+      </w:r>
+      <w:r>
+        <w:rPr>
+          <w:rFonts w:ascii="Arial" w:hAnsi="Arial" w:cs="Arial"/>
+          <w:sz w:val="24"/>
+        </w:rPr>
+        <w:t xml:space="preserve"> и </w:t>
+      </w:r>
+      <w:r>
+        <w:rPr>
+          <w:rFonts w:ascii="Arial" w:hAnsi="Arial" w:cs="Arial"/>
+          <w:sz w:val="24"/>
+        </w:rPr>
+        <w:t xml:space="preserve">контролиране на машината с цел </w:t>
+      </w:r>
+      <w:r>
+        <w:rPr>
+          <w:rFonts w:ascii="Arial" w:hAnsi="Arial" w:cs="Arial"/>
+          <w:sz w:val="24"/>
+        </w:rPr>
+        <w:t>осъществяване на други атаки.</w:t>
+      </w:r>
+      <w:r>
+        <w:rPr>
+          <w:rFonts w:ascii="Arial" w:hAnsi="Arial" w:cs="Arial"/>
+          <w:sz w:val="24"/>
+        </w:rPr>
+        <w:t xml:space="preserve"> </w:t>
+      </w:r>
+      <w:r>
+        <w:rPr>
+          <w:rFonts w:ascii="Arial" w:hAnsi="Arial" w:cs="Arial"/>
+          <w:sz w:val="24"/>
+        </w:rPr>
+        <w:t xml:space="preserve">Произходът на термина </w:t>
+      </w:r>
+      <w:r>
+        <w:rPr>
+          <w:rFonts w:ascii="Arial" w:hAnsi="Arial" w:cs="Arial"/>
+          <w:sz w:val="24"/>
+          <w:lang w:val="en-US"/>
+        </w:rPr>
+        <w:t xml:space="preserve">rootkit </w:t>
+      </w:r>
+      <w:r>
+        <w:rPr>
+          <w:rFonts w:ascii="Arial" w:hAnsi="Arial" w:cs="Arial"/>
+          <w:sz w:val="24"/>
+        </w:rPr>
+        <w:t xml:space="preserve">можем да свържем с </w:t>
+      </w:r>
+      <w:r>
+        <w:rPr>
+          <w:rFonts w:ascii="Arial" w:hAnsi="Arial" w:cs="Arial"/>
+          <w:sz w:val="24"/>
+        </w:rPr>
+        <w:t xml:space="preserve">профила на администратора на една </w:t>
+      </w:r>
+      <w:r>
+        <w:rPr>
+          <w:rFonts w:ascii="Arial" w:hAnsi="Arial" w:cs="Arial"/>
+          <w:sz w:val="24"/>
+          <w:lang w:val="en-US"/>
+        </w:rPr>
+        <w:t xml:space="preserve">Linux </w:t>
+      </w:r>
+      <w:r>
+        <w:rPr>
+          <w:rFonts w:ascii="Arial" w:hAnsi="Arial" w:cs="Arial"/>
+          <w:sz w:val="24"/>
+        </w:rPr>
+        <w:t>система</w:t>
+      </w:r>
+      <w:r>
+        <w:rPr>
+          <w:rFonts w:ascii="Arial" w:hAnsi="Arial" w:cs="Arial"/>
+          <w:sz w:val="24"/>
+        </w:rPr>
+        <w:t xml:space="preserve">, а именно </w:t>
+      </w:r>
+      <w:r>
+        <w:rPr>
+          <w:rFonts w:ascii="Arial" w:hAnsi="Arial" w:cs="Arial"/>
+          <w:sz w:val="24"/>
+          <w:lang w:val="en-US"/>
+        </w:rPr>
+        <w:t>root</w:t>
+      </w:r>
+      <w:r>
+        <w:rPr>
+          <w:rFonts w:ascii="Arial" w:hAnsi="Arial" w:cs="Arial"/>
+          <w:sz w:val="24"/>
+        </w:rPr>
+        <w:t xml:space="preserve"> потребителя</w:t>
+      </w:r>
+      <w:r>
+        <w:rPr>
+          <w:rFonts w:ascii="Arial" w:hAnsi="Arial" w:cs="Arial"/>
+          <w:sz w:val="24"/>
+        </w:rPr>
+        <w:t xml:space="preserve">. </w:t>
+      </w:r>
+      <w:r>
+        <w:rPr>
+          <w:rFonts w:ascii="Arial" w:hAnsi="Arial" w:cs="Arial"/>
+          <w:sz w:val="24"/>
+        </w:rPr>
+        <w:t xml:space="preserve"> </w:t>
+      </w:r>
+    </w:p>
+    <w:p>
+      <w:pPr>
+        <w:spacing w:line="360" w:lineRule="auto"/>
+        <w:ind w:left="357" w:firstLine="351"/>
+        <w:jc w:val="both"/>
+        <w:rPr>
+          <w:rFonts w:ascii="Arial" w:hAnsi="Arial" w:cs="Arial"/>
+          <w:sz w:val="24"/>
+        </w:rPr>
+      </w:pPr>
+      <w:r>
+        <w:rPr>
+          <w:rFonts w:ascii="Arial" w:hAnsi="Arial" w:cs="Arial"/>
+          <w:sz w:val="24"/>
+        </w:rPr>
+        <w:t xml:space="preserve">Особеността на този вид злонамерен софтуер е, че след успешно осъществена атака, </w:t>
+      </w:r>
+      <w:r>
+        <w:rPr>
+          <w:rFonts w:ascii="Arial" w:hAnsi="Arial" w:cs="Arial"/>
+          <w:sz w:val="24"/>
+          <w:lang w:val="en-US"/>
+        </w:rPr>
+        <w:t>rootkit</w:t>
+      </w:r>
+      <w:r>
+        <w:rPr>
+          <w:rFonts w:ascii="Arial" w:hAnsi="Arial" w:cs="Arial"/>
+          <w:sz w:val="24"/>
+        </w:rPr>
+        <w:t xml:space="preserve"> </w:t>
+      </w:r>
+      <w:r>
+        <w:rPr>
+          <w:rFonts w:ascii="Arial" w:hAnsi="Arial" w:cs="Arial"/>
+          <w:sz w:val="24"/>
+        </w:rPr>
+        <w:t xml:space="preserve">процесите </w:t>
+      </w:r>
+      <w:r>
+        <w:rPr>
+          <w:rFonts w:ascii="Arial" w:hAnsi="Arial" w:cs="Arial"/>
+          <w:sz w:val="24"/>
+        </w:rPr>
+        <w:t xml:space="preserve">се </w:t>
+      </w:r>
+      <w:r>
+        <w:rPr>
+          <w:rFonts w:ascii="Arial" w:hAnsi="Arial" w:cs="Arial"/>
+          <w:sz w:val="24"/>
+        </w:rPr>
+        <w:t xml:space="preserve">изпълняват незабелязано от обикновения потребител на системата и той няма възможност да разбере за тяхното наличие. В допълнение на това </w:t>
+      </w:r>
+      <w:r>
+        <w:rPr>
+          <w:rFonts w:ascii="Arial" w:hAnsi="Arial" w:cs="Arial"/>
+          <w:sz w:val="24"/>
+          <w:lang w:val="en-US"/>
+        </w:rPr>
+        <w:t xml:space="preserve">rootkit </w:t>
+      </w:r>
+      <w:r>
+        <w:rPr>
+          <w:rFonts w:ascii="Arial" w:hAnsi="Arial" w:cs="Arial"/>
+          <w:sz w:val="24"/>
+        </w:rPr>
+        <w:t xml:space="preserve">може да остане скрит и за много от стандартните проверки на антивирусните програми, поради факта че </w:t>
+      </w:r>
+      <w:r>
+        <w:rPr>
+          <w:rFonts w:ascii="Arial" w:hAnsi="Arial" w:cs="Arial"/>
+          <w:sz w:val="24"/>
+        </w:rPr>
+        <w:t>неговият код е може да бъде вмъкнат в най-ниските нива на абстракция на софтуерната система – ядрото на операционната система, частта за заре</w:t>
+      </w:r>
+      <w:r>
+        <w:rPr>
+          <w:rFonts w:ascii="Arial" w:hAnsi="Arial" w:cs="Arial"/>
+          <w:sz w:val="24"/>
+        </w:rPr>
+        <w:t>ждане на операционната система</w:t>
+      </w:r>
+      <w:r>
+        <w:rPr>
+          <w:rFonts w:ascii="Arial" w:hAnsi="Arial" w:cs="Arial"/>
+          <w:sz w:val="24"/>
+        </w:rPr>
+        <w:t xml:space="preserve">, </w:t>
+      </w:r>
+      <w:r>
+        <w:rPr>
+          <w:rFonts w:ascii="Arial" w:hAnsi="Arial" w:cs="Arial"/>
+          <w:sz w:val="24"/>
+          <w:lang w:val="en-US"/>
+        </w:rPr>
+        <w:t xml:space="preserve">bootloader </w:t>
+      </w:r>
+      <w:r>
+        <w:rPr>
+          <w:rFonts w:ascii="Arial" w:hAnsi="Arial" w:cs="Arial"/>
+          <w:sz w:val="24"/>
+        </w:rPr>
+        <w:t>и в</w:t>
+      </w:r>
+      <w:r>
+        <w:rPr>
+          <w:rFonts w:ascii="Arial" w:hAnsi="Arial" w:cs="Arial"/>
+          <w:sz w:val="24"/>
+        </w:rPr>
+        <w:t>ъв</w:t>
+      </w:r>
+      <w:r>
+        <w:rPr>
+          <w:rFonts w:ascii="Arial" w:hAnsi="Arial" w:cs="Arial"/>
+          <w:sz w:val="24"/>
+        </w:rPr>
+        <w:t xml:space="preserve"> </w:t>
+      </w:r>
+      <w:r>
+        <w:rPr>
+          <w:rFonts w:ascii="Arial" w:hAnsi="Arial" w:cs="Arial"/>
+          <w:sz w:val="24"/>
+          <w:lang w:val="en-US"/>
+        </w:rPr>
+        <w:t>firmware</w:t>
+      </w:r>
+      <w:r>
+        <w:rPr>
+          <w:rFonts w:ascii="Arial" w:hAnsi="Arial" w:cs="Arial"/>
+          <w:sz w:val="24"/>
+        </w:rPr>
+        <w:t xml:space="preserve">, който </w:t>
+      </w:r>
+      <w:r>
+        <w:rPr>
+          <w:rFonts w:ascii="Arial" w:hAnsi="Arial" w:cs="Arial"/>
+          <w:sz w:val="24"/>
+        </w:rPr>
+        <w:t xml:space="preserve">най-често </w:t>
+      </w:r>
+      <w:r>
+        <w:rPr>
+          <w:rFonts w:ascii="Arial" w:hAnsi="Arial" w:cs="Arial"/>
+          <w:sz w:val="24"/>
+        </w:rPr>
+        <w:t xml:space="preserve">се съхранява в </w:t>
+      </w:r>
+      <w:r>
+        <w:rPr>
+          <w:rFonts w:ascii="Arial" w:hAnsi="Arial" w:cs="Arial"/>
+          <w:sz w:val="24"/>
+          <w:lang w:val="en-US"/>
+        </w:rPr>
+        <w:t xml:space="preserve">ROM </w:t>
+      </w:r>
+      <w:r>
+        <w:rPr>
+          <w:rFonts w:ascii="Arial" w:hAnsi="Arial" w:cs="Arial"/>
+          <w:sz w:val="24"/>
+        </w:rPr>
+        <w:t>паметта.</w:t>
+      </w:r>
+      <w:r>
+        <w:rPr>
+          <w:rFonts w:ascii="Arial" w:hAnsi="Arial" w:cs="Arial"/>
+          <w:sz w:val="24"/>
+        </w:rPr>
+        <w:t xml:space="preserve"> </w:t>
+      </w:r>
+    </w:p>
+    <w:p>
+      <w:pPr>
+        <w:spacing w:line="360" w:lineRule="auto"/>
+        <w:ind w:left="357" w:firstLine="351"/>
+        <w:jc w:val="both"/>
+        <w:rPr>
+          <w:rFonts w:ascii="Arial" w:hAnsi="Arial" w:cs="Arial"/>
+          <w:sz w:val="24"/>
+          <w:lang w:val="en-US"/>
+        </w:rPr>
+      </w:pPr>
+      <w:r>
+        <w:rPr>
+          <w:rFonts w:ascii="Arial" w:hAnsi="Arial" w:cs="Arial"/>
+          <w:sz w:val="24"/>
+        </w:rPr>
+        <w:t>Това прави отстр</w:t>
+      </w:r>
+      <w:r>
+        <w:rPr>
+          <w:rFonts w:ascii="Arial" w:hAnsi="Arial" w:cs="Arial"/>
+          <w:sz w:val="24"/>
+        </w:rPr>
+        <w:t>аняването на такъв вид програми значително по-</w:t>
+      </w:r>
+      <w:r>
+        <w:rPr>
+          <w:rFonts w:ascii="Arial" w:hAnsi="Arial" w:cs="Arial"/>
+          <w:sz w:val="24"/>
+        </w:rPr>
+        <w:t>трудно</w:t>
+      </w:r>
+      <w:r>
+        <w:rPr>
+          <w:rFonts w:ascii="Arial" w:hAnsi="Arial" w:cs="Arial"/>
+          <w:sz w:val="24"/>
+        </w:rPr>
+        <w:t xml:space="preserve">, защото </w:t>
+      </w:r>
+      <w:r>
+        <w:rPr>
+          <w:rFonts w:ascii="Arial" w:hAnsi="Arial" w:cs="Arial"/>
+          <w:sz w:val="24"/>
+        </w:rPr>
+        <w:t>са необхо</w:t>
+      </w:r>
+      <w:r>
+        <w:rPr>
+          <w:rFonts w:ascii="Arial" w:hAnsi="Arial" w:cs="Arial"/>
+          <w:sz w:val="24"/>
+        </w:rPr>
+        <w:t xml:space="preserve">дими </w:t>
+      </w:r>
+      <w:r>
+        <w:rPr>
+          <w:rFonts w:ascii="Arial" w:hAnsi="Arial" w:cs="Arial"/>
+          <w:sz w:val="24"/>
+        </w:rPr>
+        <w:t xml:space="preserve">по-специфични инструменти, които да </w:t>
+      </w:r>
+      <w:r>
+        <w:rPr>
+          <w:rFonts w:ascii="Arial" w:hAnsi="Arial" w:cs="Arial"/>
+          <w:sz w:val="24"/>
+        </w:rPr>
+        <w:t xml:space="preserve">могат да </w:t>
+      </w:r>
+      <w:r>
+        <w:rPr>
+          <w:rFonts w:ascii="Arial" w:hAnsi="Arial" w:cs="Arial"/>
+          <w:sz w:val="24"/>
+        </w:rPr>
+        <w:t xml:space="preserve">сканират </w:t>
+      </w:r>
+      <w:r>
+        <w:rPr>
+          <w:rFonts w:ascii="Arial" w:hAnsi="Arial" w:cs="Arial"/>
+          <w:sz w:val="24"/>
+        </w:rPr>
+        <w:t xml:space="preserve">и модифицират </w:t>
+      </w:r>
+      <w:r>
+        <w:rPr>
+          <w:rFonts w:ascii="Arial" w:hAnsi="Arial" w:cs="Arial"/>
+          <w:sz w:val="24"/>
+        </w:rPr>
+        <w:t xml:space="preserve">тези части от паметта, където се съхраняват </w:t>
+      </w:r>
+      <w:r>
+        <w:rPr>
+          <w:rFonts w:ascii="Arial" w:hAnsi="Arial" w:cs="Arial"/>
+          <w:sz w:val="24"/>
+          <w:lang w:val="en-US"/>
+        </w:rPr>
+        <w:t xml:space="preserve">bootloader </w:t>
+      </w:r>
+      <w:r>
+        <w:rPr>
+          <w:rFonts w:ascii="Arial" w:hAnsi="Arial" w:cs="Arial"/>
+          <w:sz w:val="24"/>
+        </w:rPr>
+        <w:t xml:space="preserve">и </w:t>
+      </w:r>
+      <w:r>
+        <w:rPr>
+          <w:rFonts w:ascii="Arial" w:hAnsi="Arial" w:cs="Arial"/>
+          <w:sz w:val="24"/>
+          <w:lang w:val="en-US"/>
+        </w:rPr>
+        <w:t>firmware</w:t>
+      </w:r>
+      <w:r>
+        <w:rPr>
+          <w:rFonts w:ascii="Arial" w:hAnsi="Arial" w:cs="Arial"/>
+          <w:sz w:val="24"/>
+          <w:lang w:val="en-US"/>
+        </w:rPr>
+        <w:t>.</w:t>
+      </w:r>
+    </w:p>
+    <w:p>
+      <w:pPr>
+        <w:spacing w:line="360" w:lineRule="auto"/>
+        <w:ind w:left="357" w:firstLine="351"/>
+        <w:jc w:val="both"/>
+        <w:rPr>
+          <w:rFonts w:ascii="Arial" w:hAnsi="Arial" w:cs="Arial"/>
+          <w:sz w:val="24"/>
+        </w:rPr>
+      </w:pPr>
+      <w:r>
+        <w:rPr>
+          <w:rFonts w:ascii="Arial" w:hAnsi="Arial" w:cs="Arial"/>
+          <w:sz w:val="24"/>
+        </w:rPr>
+        <w:t xml:space="preserve">Интересно е, че има примери за </w:t>
+      </w:r>
+      <w:r>
+        <w:rPr>
+          <w:rFonts w:ascii="Arial" w:hAnsi="Arial" w:cs="Arial"/>
+          <w:sz w:val="24"/>
+          <w:lang w:val="en-US"/>
+        </w:rPr>
+        <w:t>rootkit</w:t>
+      </w:r>
+      <w:r>
+        <w:rPr>
+          <w:rFonts w:ascii="Arial" w:hAnsi="Arial" w:cs="Arial"/>
+          <w:sz w:val="24"/>
+        </w:rPr>
+        <w:t xml:space="preserve">, които са умишлено инсталирани от някой хардуерен производител или вървят заедно с някакъв софтуерен продукт и не целят да причиняват щети на клиентския компютър. Примери за това са </w:t>
+      </w:r>
+      <w:r>
+        <w:rPr>
+          <w:rFonts w:ascii="Arial" w:hAnsi="Arial" w:cs="Arial"/>
+          <w:sz w:val="24"/>
+        </w:rPr>
+        <w:lastRenderedPageBreak/>
+        <w:t>различни софтуери за засичане на помощни средства към игри,</w:t>
+      </w:r>
+      <w:r>
+        <w:rPr>
+          <w:rFonts w:ascii="Arial" w:hAnsi="Arial" w:cs="Arial"/>
+          <w:sz w:val="24"/>
+        </w:rPr>
+        <w:t xml:space="preserve"> например </w:t>
+      </w:r>
+      <w:r>
+        <w:rPr>
+          <w:rFonts w:ascii="Arial" w:hAnsi="Arial" w:cs="Arial"/>
+          <w:sz w:val="24"/>
+          <w:lang w:val="en-US"/>
+        </w:rPr>
+        <w:t>Valve A</w:t>
+      </w:r>
+      <w:r>
+        <w:rPr>
+          <w:rFonts w:ascii="Arial" w:hAnsi="Arial" w:cs="Arial"/>
+          <w:sz w:val="24"/>
+          <w:lang w:val="en-US"/>
+        </w:rPr>
+        <w:t>nti-cheat</w:t>
+      </w:r>
+      <w:r>
+        <w:rPr>
+          <w:rFonts w:ascii="Arial" w:hAnsi="Arial" w:cs="Arial"/>
+          <w:sz w:val="24"/>
+        </w:rPr>
+        <w:t xml:space="preserve">, а друга възможност са </w:t>
+      </w:r>
+      <w:r>
+        <w:rPr>
+          <w:rFonts w:ascii="Arial" w:hAnsi="Arial" w:cs="Arial"/>
+          <w:sz w:val="24"/>
+          <w:lang w:val="en-US"/>
+        </w:rPr>
+        <w:t>crack</w:t>
+      </w:r>
+      <w:r>
+        <w:rPr>
+          <w:rFonts w:ascii="Arial" w:hAnsi="Arial" w:cs="Arial"/>
+          <w:sz w:val="24"/>
+          <w:lang w:val="en-US"/>
+        </w:rPr>
+        <w:t>/</w:t>
+      </w:r>
+      <w:r>
+        <w:rPr>
+          <w:rFonts w:ascii="Arial" w:hAnsi="Arial" w:cs="Arial"/>
+          <w:sz w:val="24"/>
+          <w:lang w:val="en-US"/>
+        </w:rPr>
+        <w:t>patch</w:t>
+      </w:r>
+      <w:r>
+        <w:rPr>
+          <w:rFonts w:ascii="Arial" w:hAnsi="Arial" w:cs="Arial"/>
+          <w:sz w:val="24"/>
+        </w:rPr>
+        <w:t xml:space="preserve"> при пиратски софтуер</w:t>
+      </w:r>
+      <w:r>
+        <w:rPr>
+          <w:rFonts w:ascii="Arial" w:hAnsi="Arial" w:cs="Arial"/>
+          <w:sz w:val="24"/>
+        </w:rPr>
+        <w:t xml:space="preserve">, който позволява </w:t>
+      </w:r>
+      <w:r>
+        <w:rPr>
+          <w:rFonts w:ascii="Arial" w:hAnsi="Arial" w:cs="Arial"/>
+          <w:sz w:val="24"/>
+        </w:rPr>
+        <w:t xml:space="preserve">инсталиране и </w:t>
+      </w:r>
+      <w:r>
+        <w:rPr>
+          <w:rFonts w:ascii="Arial" w:hAnsi="Arial" w:cs="Arial"/>
+          <w:sz w:val="24"/>
+        </w:rPr>
+        <w:t>използване на софтуер</w:t>
+      </w:r>
+      <w:r>
+        <w:rPr>
+          <w:rFonts w:ascii="Arial" w:hAnsi="Arial" w:cs="Arial"/>
+          <w:sz w:val="24"/>
+        </w:rPr>
+        <w:t xml:space="preserve"> без закупуване на лиценз.</w:t>
+      </w:r>
+    </w:p>
+    <w:p>
+      <w:pPr>
+        <w:pStyle w:val="2"/>
+        <w:numPr>
+          <w:ilvl w:val="1"/>
+          <w:numId w:val="2"/>
+        </w:numPr>
+        <w:spacing w:line="360" w:lineRule="auto"/>
+        <w:ind w:left="822"/>
+        <w:rPr>
+          <w:rFonts w:ascii="Arial" w:hAnsi="Arial" w:cs="Arial"/>
+          <w:color w:val="auto"/>
+          <w:sz w:val="28"/>
+          <w:szCs w:val="28"/>
+          <w:lang w:val="en-US"/>
+        </w:rPr>
+      </w:pPr>
+      <w:bookmarkStart w:id="3" w:name="_Toc94697414"/>
+      <w:r>
+        <w:rPr>
+          <w:rFonts w:ascii="Arial" w:hAnsi="Arial" w:cs="Arial"/>
+          <w:color w:val="auto"/>
+          <w:sz w:val="28"/>
+          <w:szCs w:val="28"/>
+        </w:rPr>
+        <w:t xml:space="preserve">История на </w:t>
+      </w:r>
+      <w:r>
+        <w:rPr>
+          <w:rFonts w:ascii="Arial" w:hAnsi="Arial" w:cs="Arial"/>
+          <w:color w:val="auto"/>
+          <w:sz w:val="28"/>
+          <w:szCs w:val="28"/>
+          <w:lang w:val="en-US"/>
+        </w:rPr>
+        <w:t>rootkit</w:t>
+      </w:r>
+      <w:bookmarkEnd w:id="3"/>
+    </w:p>
+    <w:p>
+      <w:pPr>
+        <w:spacing w:line="360" w:lineRule="auto"/>
+        <w:ind w:left="357" w:firstLine="351"/>
+        <w:jc w:val="both"/>
+        <w:rPr>
+          <w:rFonts w:ascii="Arial" w:hAnsi="Arial" w:cs="Arial"/>
+          <w:sz w:val="24"/>
+          <w:lang w:val="en-US"/>
+        </w:rPr>
+      </w:pPr>
+      <w:r>
+        <w:rPr>
+          <w:rFonts w:ascii="Arial" w:hAnsi="Arial" w:cs="Arial"/>
+          <w:sz w:val="24"/>
+          <w:lang w:val="en-US"/>
+        </w:rPr>
+        <w:t xml:space="preserve">Rootkit </w:t>
+      </w:r>
+      <w:r>
+        <w:rPr>
+          <w:rFonts w:ascii="Arial" w:hAnsi="Arial" w:cs="Arial"/>
+          <w:sz w:val="24"/>
+        </w:rPr>
+        <w:t xml:space="preserve">за първи път се появява в началото на 90-те години на 20-ти век като първите опити са били насочени срещу </w:t>
+      </w:r>
+      <w:proofErr w:type="gramStart"/>
+      <w:r>
+        <w:rPr>
+          <w:rFonts w:ascii="Arial" w:hAnsi="Arial" w:cs="Arial"/>
+          <w:sz w:val="24"/>
+          <w:lang w:val="en-US"/>
+        </w:rPr>
+        <w:t>Unix</w:t>
+      </w:r>
+      <w:proofErr w:type="gramEnd"/>
+      <w:r>
+        <w:rPr>
+          <w:rFonts w:ascii="Arial" w:hAnsi="Arial" w:cs="Arial"/>
+          <w:sz w:val="24"/>
+          <w:lang w:val="en-US"/>
+        </w:rPr>
+        <w:t xml:space="preserve"> </w:t>
+      </w:r>
+      <w:r>
+        <w:rPr>
+          <w:rFonts w:ascii="Arial" w:hAnsi="Arial" w:cs="Arial"/>
+          <w:sz w:val="24"/>
+        </w:rPr>
+        <w:t xml:space="preserve">базирани системи. </w:t>
+      </w:r>
+      <w:r>
+        <w:rPr>
+          <w:rFonts w:ascii="Arial" w:hAnsi="Arial" w:cs="Arial"/>
+          <w:sz w:val="24"/>
+        </w:rPr>
+        <w:t xml:space="preserve">Преди това са съществували компютърни вируси, които са имали подобно поведение на </w:t>
+      </w:r>
+      <w:r>
+        <w:rPr>
+          <w:rFonts w:ascii="Arial" w:hAnsi="Arial" w:cs="Arial"/>
+          <w:sz w:val="24"/>
+          <w:lang w:val="en-US"/>
+        </w:rPr>
+        <w:t xml:space="preserve">rootkit, </w:t>
+      </w:r>
+      <w:proofErr w:type="spellStart"/>
+      <w:r>
+        <w:rPr>
+          <w:rFonts w:ascii="Arial" w:hAnsi="Arial" w:cs="Arial"/>
+          <w:sz w:val="24"/>
+          <w:lang w:val="en-US"/>
+        </w:rPr>
+        <w:t>тъй</w:t>
+      </w:r>
+      <w:proofErr w:type="spellEnd"/>
+      <w:r>
+        <w:rPr>
+          <w:rFonts w:ascii="Arial" w:hAnsi="Arial" w:cs="Arial"/>
+          <w:sz w:val="24"/>
+          <w:lang w:val="en-US"/>
+        </w:rPr>
+        <w:t xml:space="preserve"> </w:t>
+      </w:r>
+      <w:proofErr w:type="spellStart"/>
+      <w:r>
+        <w:rPr>
+          <w:rFonts w:ascii="Arial" w:hAnsi="Arial" w:cs="Arial"/>
+          <w:sz w:val="24"/>
+          <w:lang w:val="en-US"/>
+        </w:rPr>
+        <w:t>като</w:t>
+      </w:r>
+      <w:proofErr w:type="spellEnd"/>
+      <w:r>
+        <w:rPr>
+          <w:rFonts w:ascii="Arial" w:hAnsi="Arial" w:cs="Arial"/>
+          <w:sz w:val="24"/>
+          <w:lang w:val="en-US"/>
+        </w:rPr>
+        <w:t xml:space="preserve"> </w:t>
+      </w:r>
+      <w:proofErr w:type="spellStart"/>
+      <w:r>
+        <w:rPr>
+          <w:rFonts w:ascii="Arial" w:hAnsi="Arial" w:cs="Arial"/>
+          <w:sz w:val="24"/>
+          <w:lang w:val="en-US"/>
+        </w:rPr>
+        <w:t>са</w:t>
+      </w:r>
+      <w:proofErr w:type="spellEnd"/>
+      <w:r>
+        <w:rPr>
+          <w:rFonts w:ascii="Arial" w:hAnsi="Arial" w:cs="Arial"/>
+          <w:sz w:val="24"/>
+          <w:lang w:val="en-US"/>
+        </w:rPr>
+        <w:t xml:space="preserve"> </w:t>
+      </w:r>
+      <w:proofErr w:type="spellStart"/>
+      <w:r>
+        <w:rPr>
+          <w:rFonts w:ascii="Arial" w:hAnsi="Arial" w:cs="Arial"/>
+          <w:sz w:val="24"/>
+          <w:lang w:val="en-US"/>
+        </w:rPr>
+        <w:t>се</w:t>
+      </w:r>
+      <w:proofErr w:type="spellEnd"/>
+      <w:r>
+        <w:rPr>
+          <w:rFonts w:ascii="Arial" w:hAnsi="Arial" w:cs="Arial"/>
+          <w:sz w:val="24"/>
+          <w:lang w:val="en-US"/>
+        </w:rPr>
+        <w:t xml:space="preserve"> </w:t>
+      </w:r>
+      <w:r>
+        <w:rPr>
+          <w:rFonts w:ascii="Arial" w:hAnsi="Arial" w:cs="Arial"/>
+          <w:sz w:val="24"/>
+        </w:rPr>
+        <w:t>опитвали да скрият свое копие в</w:t>
+      </w:r>
+      <w:r>
+        <w:rPr>
+          <w:rFonts w:ascii="Arial" w:hAnsi="Arial" w:cs="Arial"/>
+          <w:sz w:val="24"/>
+        </w:rPr>
+        <w:t xml:space="preserve"> секторите за начално стартиране на </w:t>
+      </w:r>
+      <w:r>
+        <w:rPr>
+          <w:rFonts w:ascii="Arial" w:hAnsi="Arial" w:cs="Arial"/>
+          <w:sz w:val="24"/>
+        </w:rPr>
+        <w:t xml:space="preserve">твърдите </w:t>
+      </w:r>
+      <w:r>
+        <w:rPr>
+          <w:rFonts w:ascii="Arial" w:hAnsi="Arial" w:cs="Arial"/>
+          <w:sz w:val="24"/>
+        </w:rPr>
+        <w:t>дискове.</w:t>
+      </w:r>
+      <w:r>
+        <w:rPr>
+          <w:rFonts w:ascii="Arial" w:hAnsi="Arial" w:cs="Arial"/>
+          <w:sz w:val="24"/>
+          <w:lang w:val="en-US"/>
+        </w:rPr>
+        <w:t xml:space="preserve"> </w:t>
+      </w:r>
+      <w:r>
+        <w:rPr>
+          <w:rFonts w:ascii="Arial" w:hAnsi="Arial" w:cs="Arial"/>
+          <w:sz w:val="24"/>
+        </w:rPr>
+        <w:t xml:space="preserve">Примери за такива вируси са </w:t>
+      </w:r>
+      <w:r>
+        <w:rPr>
+          <w:rFonts w:ascii="Arial" w:hAnsi="Arial" w:cs="Arial"/>
+          <w:sz w:val="24"/>
+          <w:lang w:val="en-US"/>
+        </w:rPr>
+        <w:t xml:space="preserve">Brain </w:t>
+      </w:r>
+      <w:r>
+        <w:rPr>
+          <w:rFonts w:ascii="Arial" w:hAnsi="Arial" w:cs="Arial"/>
+          <w:sz w:val="24"/>
+        </w:rPr>
+        <w:t xml:space="preserve">и </w:t>
+      </w:r>
+      <w:r>
+        <w:rPr>
+          <w:rFonts w:ascii="Arial" w:hAnsi="Arial" w:cs="Arial"/>
+          <w:sz w:val="24"/>
+          <w:lang w:val="en-US"/>
+        </w:rPr>
+        <w:t>S</w:t>
+      </w:r>
+      <w:r>
+        <w:rPr>
+          <w:rFonts w:ascii="Arial" w:hAnsi="Arial" w:cs="Arial"/>
+          <w:sz w:val="24"/>
+          <w:lang w:val="en-US"/>
+        </w:rPr>
+        <w:t>toned.</w:t>
+      </w:r>
+    </w:p>
+    <w:p>
+      <w:pPr>
+        <w:spacing w:line="360" w:lineRule="auto"/>
+        <w:ind w:left="357" w:firstLine="351"/>
+        <w:jc w:val="both"/>
+        <w:rPr>
+          <w:rFonts w:ascii="Arial" w:hAnsi="Arial" w:cs="Arial"/>
+          <w:sz w:val="24"/>
+          <w:lang w:val="en-US"/>
+        </w:rPr>
+      </w:pPr>
+      <w:r>
+        <w:rPr>
+          <w:rFonts w:ascii="Arial" w:hAnsi="Arial" w:cs="Arial"/>
+          <w:sz w:val="24"/>
+        </w:rPr>
+        <w:t xml:space="preserve">Един от първите </w:t>
+      </w:r>
+      <w:r>
+        <w:rPr>
+          <w:rFonts w:ascii="Arial" w:hAnsi="Arial" w:cs="Arial"/>
+          <w:sz w:val="24"/>
+          <w:lang w:val="en-US"/>
+        </w:rPr>
+        <w:t xml:space="preserve">rootkit </w:t>
+      </w:r>
+      <w:r>
+        <w:rPr>
+          <w:rFonts w:ascii="Arial" w:hAnsi="Arial" w:cs="Arial"/>
+          <w:sz w:val="24"/>
+        </w:rPr>
+        <w:t xml:space="preserve">е </w:t>
+      </w:r>
+      <w:proofErr w:type="spellStart"/>
+      <w:r>
+        <w:rPr>
+          <w:rFonts w:ascii="Arial" w:hAnsi="Arial" w:cs="Arial"/>
+          <w:sz w:val="24"/>
+          <w:lang w:val="en-US"/>
+        </w:rPr>
+        <w:t>NTRootkit</w:t>
+      </w:r>
+      <w:proofErr w:type="spellEnd"/>
+      <w:r>
+        <w:rPr>
+          <w:rFonts w:ascii="Arial" w:hAnsi="Arial" w:cs="Arial"/>
+          <w:sz w:val="24"/>
+        </w:rPr>
+        <w:t xml:space="preserve">, създаден в края на 90-те от </w:t>
+      </w:r>
+      <w:r>
+        <w:rPr>
+          <w:rFonts w:ascii="Arial" w:hAnsi="Arial" w:cs="Arial"/>
+          <w:sz w:val="24"/>
+        </w:rPr>
+        <w:t xml:space="preserve">изследователя по сигурност </w:t>
+      </w:r>
+      <w:r>
+        <w:rPr>
+          <w:rFonts w:ascii="Arial" w:hAnsi="Arial" w:cs="Arial"/>
+          <w:sz w:val="24"/>
+          <w:lang w:val="en-US"/>
+        </w:rPr>
+        <w:t xml:space="preserve">Greg </w:t>
+      </w:r>
+      <w:proofErr w:type="spellStart"/>
+      <w:r>
+        <w:rPr>
+          <w:rFonts w:ascii="Arial" w:hAnsi="Arial" w:cs="Arial"/>
+          <w:sz w:val="24"/>
+          <w:lang w:val="en-US"/>
+        </w:rPr>
+        <w:t>Hoglund</w:t>
+      </w:r>
+      <w:proofErr w:type="spellEnd"/>
+      <w:r>
+        <w:rPr>
+          <w:rFonts w:ascii="Arial" w:hAnsi="Arial" w:cs="Arial"/>
+          <w:sz w:val="24"/>
+        </w:rPr>
+        <w:t xml:space="preserve"> </w:t>
+      </w:r>
+      <w:r>
+        <w:rPr>
+          <w:rFonts w:ascii="Arial" w:hAnsi="Arial" w:cs="Arial"/>
+          <w:sz w:val="24"/>
+        </w:rPr>
+        <w:t xml:space="preserve">специфично за операционната система </w:t>
+      </w:r>
+      <w:r>
+        <w:rPr>
+          <w:rFonts w:ascii="Arial" w:hAnsi="Arial" w:cs="Arial"/>
+          <w:sz w:val="24"/>
+          <w:lang w:val="en-US"/>
+        </w:rPr>
+        <w:t xml:space="preserve">Windows </w:t>
+      </w:r>
+      <w:r>
+        <w:rPr>
+          <w:rFonts w:ascii="Arial" w:hAnsi="Arial" w:cs="Arial"/>
+          <w:sz w:val="24"/>
+          <w:lang w:val="en-US"/>
+        </w:rPr>
+        <w:t xml:space="preserve">NT. </w:t>
+      </w:r>
+      <w:r>
+        <w:rPr>
+          <w:rFonts w:ascii="Arial" w:hAnsi="Arial" w:cs="Arial"/>
+          <w:sz w:val="24"/>
+        </w:rPr>
+        <w:t>Той има за</w:t>
+      </w:r>
+      <w:r>
+        <w:rPr>
+          <w:rFonts w:ascii="Arial" w:hAnsi="Arial" w:cs="Arial"/>
+          <w:sz w:val="24"/>
+        </w:rPr>
+        <w:t xml:space="preserve"> цел да докаже </w:t>
+      </w:r>
+      <w:r>
+        <w:rPr>
+          <w:rFonts w:ascii="Arial" w:hAnsi="Arial" w:cs="Arial"/>
+          <w:sz w:val="24"/>
+        </w:rPr>
+        <w:t>възможността за създаване и успешна работа на</w:t>
+      </w:r>
+      <w:r>
+        <w:rPr>
+          <w:rFonts w:ascii="Arial" w:hAnsi="Arial" w:cs="Arial"/>
+          <w:sz w:val="24"/>
+        </w:rPr>
+        <w:t xml:space="preserve"> подобен тип злонамерен софтуер и публикува своя резултат в онлайн списание.</w:t>
+      </w:r>
+      <w:bookmarkStart w:id="4" w:name="_GoBack"/>
+      <w:bookmarkEnd w:id="4"/>
+    </w:p>
+    <w:p>
+      <w:pPr>
+        <w:pStyle w:val="2"/>
+        <w:numPr>
+          <w:ilvl w:val="1"/>
+          <w:numId w:val="2"/>
+        </w:numPr>
+        <w:spacing w:line="360" w:lineRule="auto"/>
+        <w:ind w:left="822"/>
+        <w:rPr>
+          <w:rFonts w:ascii="Arial" w:hAnsi="Arial" w:cs="Arial"/>
+          <w:color w:val="auto"/>
+          <w:sz w:val="28"/>
+          <w:szCs w:val="28"/>
+        </w:rPr>
+      </w:pPr>
+      <w:bookmarkStart w:id="5" w:name="_Toc94697415"/>
+      <w:r>
+        <w:rPr>
+          <w:rFonts w:ascii="Arial" w:hAnsi="Arial" w:cs="Arial"/>
+          <w:color w:val="auto"/>
+          <w:sz w:val="28"/>
+          <w:szCs w:val="28"/>
+        </w:rPr>
+        <w:t>Актуалност на проблема</w:t>
+      </w:r>
+      <w:bookmarkEnd w:id="5"/>
+    </w:p>
+    <w:p>
+      <w:pPr>
+        <w:spacing w:line="360" w:lineRule="auto"/>
+        <w:ind w:firstLine="708"/>
+        <w:jc w:val="both"/>
+        <w:rPr>
+          <w:lang w:val="en-US"/>
+        </w:rPr>
+      </w:pPr>
+      <w:r>
+        <w:rPr>
+          <w:rFonts w:ascii="Arial" w:hAnsi="Arial" w:cs="Arial"/>
+          <w:sz w:val="24"/>
+        </w:rPr>
+        <w:t xml:space="preserve">Тенденциите са атаките с </w:t>
+      </w:r>
+      <w:r>
+        <w:rPr>
+          <w:rFonts w:ascii="Arial" w:hAnsi="Arial" w:cs="Arial"/>
+          <w:sz w:val="24"/>
+          <w:lang w:val="en-US"/>
+        </w:rPr>
+        <w:t xml:space="preserve">rootkit </w:t>
+      </w:r>
+      <w:r>
+        <w:rPr>
+          <w:rFonts w:ascii="Arial" w:hAnsi="Arial" w:cs="Arial"/>
+          <w:sz w:val="24"/>
+        </w:rPr>
+        <w:t>да стават все по-комплексни</w:t>
+      </w:r>
+      <w:r>
+        <w:rPr>
+          <w:rFonts w:ascii="Arial" w:hAnsi="Arial" w:cs="Arial"/>
+          <w:sz w:val="24"/>
+        </w:rPr>
+        <w:t xml:space="preserve">  </w:t>
+      </w:r>
+    </w:p>
+    <w:p>
+      <w:pPr>
+        <w:rPr>
+          <w:lang w:val="en-US"/>
+        </w:rPr>
+      </w:pPr>
     </w:p>
     <w:p>
       <w:pPr>
@@ -894,29 +2374,169 @@
           <w:ilvl w:val="0"/>
           <w:numId w:val="2"/>
         </w:numPr>
+        <w:spacing w:line="360" w:lineRule="auto"/>
         <w:rPr>
           <w:rFonts w:ascii="Arial" w:hAnsi="Arial" w:cs="Arial"/>
           <w:color w:val="auto"/>
-          <w:sz w:val="24"/>
-          <w:szCs w:val="24"/>
-        </w:rPr>
-      </w:pPr>
-      <w:bookmarkStart w:id="2" w:name="_Toc94638447"/>
+          <w:lang w:val="en-US"/>
+        </w:rPr>
+      </w:pPr>
+      <w:bookmarkStart w:id="6" w:name="_Toc94697416"/>
       <w:r>
         <w:rPr>
           <w:rFonts w:ascii="Arial" w:hAnsi="Arial" w:cs="Arial"/>
           <w:color w:val="auto"/>
-          <w:sz w:val="24"/>
-          <w:szCs w:val="24"/>
+        </w:rPr>
+        <w:t xml:space="preserve">Видове </w:t>
+      </w:r>
+      <w:r>
+        <w:rPr>
+          <w:rFonts w:ascii="Arial" w:hAnsi="Arial" w:cs="Arial"/>
+          <w:color w:val="auto"/>
+          <w:lang w:val="en-US"/>
+        </w:rPr>
+        <w:t>rootkit</w:t>
+      </w:r>
+    </w:p>
+    <w:p>
+      <w:pPr>
+        <w:rPr>
+          <w:lang w:val="en-US"/>
+        </w:rPr>
+      </w:pPr>
+    </w:p>
+    <w:p>
+      <w:pPr>
+        <w:pStyle w:val="1"/>
+        <w:numPr>
+          <w:ilvl w:val="0"/>
+          <w:numId w:val="2"/>
+        </w:numPr>
+        <w:spacing w:line="360" w:lineRule="auto"/>
+        <w:rPr>
+          <w:rFonts w:ascii="Arial" w:hAnsi="Arial" w:cs="Arial"/>
+          <w:color w:val="auto"/>
+        </w:rPr>
+      </w:pPr>
+      <w:r>
+        <w:rPr>
+          <w:rFonts w:ascii="Arial" w:hAnsi="Arial" w:cs="Arial"/>
+          <w:color w:val="auto"/>
+        </w:rPr>
+        <w:t xml:space="preserve">Как работи </w:t>
+      </w:r>
+      <w:r>
+        <w:rPr>
+          <w:rFonts w:ascii="Arial" w:hAnsi="Arial" w:cs="Arial"/>
+          <w:color w:val="auto"/>
+          <w:lang w:val="en-US"/>
+        </w:rPr>
+        <w:t>roo</w:t>
+      </w:r>
+      <w:r>
+        <w:rPr>
+          <w:rFonts w:ascii="Arial" w:hAnsi="Arial" w:cs="Arial"/>
+          <w:color w:val="auto"/>
+          <w:lang w:val="en-US"/>
+        </w:rPr>
+        <w:t>t</w:t>
+      </w:r>
+      <w:r>
+        <w:rPr>
+          <w:rFonts w:ascii="Arial" w:hAnsi="Arial" w:cs="Arial"/>
+          <w:color w:val="auto"/>
+          <w:lang w:val="en-US"/>
+        </w:rPr>
+        <w:t>kit</w:t>
+      </w:r>
+    </w:p>
+    <w:p>
+      <w:pPr>
+        <w:pStyle w:val="1"/>
+        <w:numPr>
+          <w:ilvl w:val="0"/>
+          <w:numId w:val="2"/>
+        </w:numPr>
+        <w:spacing w:line="360" w:lineRule="auto"/>
+        <w:rPr>
+          <w:rFonts w:ascii="Arial" w:hAnsi="Arial" w:cs="Arial"/>
+          <w:color w:val="auto"/>
+        </w:rPr>
+      </w:pPr>
+      <w:r>
+        <w:rPr>
+          <w:rFonts w:ascii="Arial" w:hAnsi="Arial" w:cs="Arial"/>
+          <w:color w:val="auto"/>
+        </w:rPr>
+        <w:t xml:space="preserve">Как да се справим </w:t>
+      </w:r>
+      <w:r>
+        <w:rPr>
+          <w:rFonts w:ascii="Arial" w:hAnsi="Arial" w:cs="Arial"/>
+          <w:color w:val="auto"/>
+        </w:rPr>
+        <w:t>с</w:t>
+      </w:r>
+      <w:r>
+        <w:rPr>
+          <w:rFonts w:ascii="Arial" w:hAnsi="Arial" w:cs="Arial"/>
+          <w:color w:val="auto"/>
+        </w:rPr>
+        <w:t xml:space="preserve"> </w:t>
+      </w:r>
+      <w:r>
+        <w:rPr>
+          <w:rFonts w:ascii="Arial" w:hAnsi="Arial" w:cs="Arial"/>
+          <w:color w:val="auto"/>
+          <w:lang w:val="en-US"/>
+        </w:rPr>
+        <w:t>rootkit</w:t>
+      </w:r>
+    </w:p>
+    <w:p>
+      <w:pPr>
+        <w:pStyle w:val="1"/>
+        <w:numPr>
+          <w:ilvl w:val="0"/>
+          <w:numId w:val="2"/>
+        </w:numPr>
+        <w:spacing w:line="360" w:lineRule="auto"/>
+        <w:rPr>
+          <w:rFonts w:ascii="Arial" w:hAnsi="Arial" w:cs="Arial"/>
+          <w:color w:val="auto"/>
+        </w:rPr>
+      </w:pPr>
+      <w:r>
+        <w:rPr>
+          <w:rFonts w:ascii="Arial" w:hAnsi="Arial" w:cs="Arial"/>
+          <w:color w:val="auto"/>
+        </w:rPr>
+        <w:t>Заключение</w:t>
+      </w:r>
+    </w:p>
+    <w:p>
+      <w:pPr>
+        <w:pStyle w:val="1"/>
+        <w:numPr>
+          <w:ilvl w:val="0"/>
+          <w:numId w:val="2"/>
+        </w:numPr>
+        <w:spacing w:line="360" w:lineRule="auto"/>
+        <w:rPr>
+          <w:rFonts w:ascii="Arial" w:hAnsi="Arial" w:cs="Arial"/>
+          <w:color w:val="auto"/>
+        </w:rPr>
+      </w:pPr>
+      <w:r>
+        <w:rPr>
+          <w:rFonts w:ascii="Arial" w:hAnsi="Arial" w:cs="Arial"/>
+          <w:color w:val="auto"/>
         </w:rPr>
         <w:t>Използвана литература</w:t>
       </w:r>
-      <w:bookmarkEnd w:id="2"/>
-    </w:p>
-    <w:p>
-      <w:bookmarkStart w:id="3" w:name="_GoBack"/>
-      <w:bookmarkEnd w:id="3"/>
-    </w:p>
+      <w:bookmarkEnd w:id="6"/>
+    </w:p>
+    <w:p/>
     <w:sectPr>
       <w:headerReference w:type="even" r:id="rId10"/>
       <w:headerReference w:type="default" r:id="rId11"/>
@@ -1110,91 +2730,123 @@
 <w:numbering xmlns:wpc="http://schemas.microsoft.com/office/word/2010/wordprocessingCanvas" xmlns:mc="http://schemas.openxmlformats.org/markup-compatibility/2006" xmlns:o="urn:schemas-microsoft-com:office:office" xmlns:r="http://schemas.openxmlformats.org/officeDocument/2006/relationships" xmlns:m="http://schemas.openxmlformats.org/officeDocument/2006/math" xmlns:v="urn:schemas-microsoft-com:vml" xmlns:wp14="http://schemas.microsoft.com/office/word/2010/wordprocessingDrawing" xmlns:wp="http://schemas.openxmlformats.org/drawingml/2006/wordprocessingDrawing" xmlns:w10="urn:schemas-microsoft-com:office:word" xmlns:w="http://schemas.openxmlformats.org/wordprocessingml/2006/main" xmlns:w14="http://schemas.microsoft.com/office/word/2010/wordml" xmlns:w15="http://schemas.microsoft.com/office/word/2012/wordml" xmlns:wpg="http://schemas.microsoft.com/office/word/2010/wordprocessingGroup" xmlns:wpi="http://schemas.microsoft.com/office/word/2010/wordprocessingInk" xmlns:wne="http://schemas.microsoft.com/office/word/2006/wordml" xmlns:wps="http://schemas.microsoft.com/office/word/2010/wordprocessingShape" mc:Ignorable="w14 w15 wp14">
   <w:abstractNum w:abstractNumId="0" w15:restartNumberingAfterBreak="0">
     <w:nsid w:val="04BD0569"/>
-    <w:multiLevelType w:val="hybridMultilevel"/>
-    <w:tmpl w:val="73EA3C66"/>
-    <w:lvl w:ilvl="0" w:tplc="0402000F">
+    <w:multiLevelType w:val="multilevel"/>
+    <w:tmpl w:val="DF0C6E7C"/>
+    <w:lvl w:ilvl="0">
       <w:start w:val="1"/>
       <w:numFmt w:val="decimal"/>
       <w:lvlText w:val="%1."/>
       <w:lvlJc w:val="left"/>
       <w:pPr>
-        <w:ind w:left="720" w:hanging="360"/>
+        <w:ind w:left="360" w:hanging="360"/>
       </w:pPr>
       <w:rPr>
         <w:rFonts w:hint="default"/>
       </w:rPr>
     </w:lvl>
-    <w:lvl w:ilvl="1" w:tplc="04020019" w:tentative="1">
-      <w:start w:val="1"/>
-      <w:numFmt w:val="lowerLetter"/>
-      <w:lvlText w:val="%2."/>
-      <w:lvlJc w:val="left"/>
-      <w:pPr>
-        <w:ind w:left="1440" w:hanging="360"/>
-      </w:pPr>
-    </w:lvl>
-    <w:lvl w:ilvl="2" w:tplc="0402001B" w:tentative="1">
-      <w:start w:val="1"/>
-      <w:numFmt w:val="lowerRoman"/>
-      <w:lvlText w:val="%3."/>
-      <w:lvlJc w:val="right"/>
-      <w:pPr>
-        <w:ind w:left="2160" w:hanging="180"/>
-      </w:pPr>
-    </w:lvl>
-    <w:lvl w:ilvl="3" w:tplc="0402000F" w:tentative="1">
+    <w:lvl w:ilvl="1">
       <w:start w:val="1"/>
       <w:numFmt w:val="decimal"/>
-      <w:lvlText w:val="%4."/>
+      <w:isLgl/>
+      <w:lvlText w:val="%1.%2"/>
       <w:lvlJc w:val="left"/>
       <w:pPr>
-        <w:ind w:left="2880" w:hanging="360"/>
-      </w:pPr>
+        <w:ind w:left="825" w:hanging="465"/>
+      </w:pPr>
+      <w:rPr>
+        <w:rFonts w:hint="default"/>
+      </w:rPr>
     </w:lvl>
-    <w:lvl w:ilvl="4" w:tplc="04020019" w:tentative="1">
-      <w:start w:val="1"/>
-      <w:numFmt w:val="lowerLetter"/>
-      <w:lvlText w:val="%5."/>
-      <w:lvlJc w:val="left"/>
-      <w:pPr>
-        <w:ind w:left="3600" w:hanging="360"/>
-      </w:pPr>
-    </w:lvl>
-    <w:lvl w:ilvl="5" w:tplc="0402001B" w:tentative="1">
-      <w:start w:val="1"/>
-      <w:numFmt w:val="lowerRoman"/>
-      <w:lvlText w:val="%6."/>
-      <w:lvlJc w:val="right"/>
-      <w:pPr>
-        <w:ind w:left="4320" w:hanging="180"/>
-      </w:pPr>
-    </w:lvl>
-    <w:lvl w:ilvl="6" w:tplc="0402000F" w:tentative="1">
+    <w:lvl w:ilvl="2">
       <w:start w:val="1"/>
       <w:numFmt w:val="decimal"/>
-      <w:lvlText w:val="%7."/>
+      <w:isLgl/>
+      <w:lvlText w:val="%1.%2.%3"/>
       <w:lvlJc w:val="left"/>
       <w:pPr>
-        <w:ind w:left="5040" w:hanging="360"/>
-      </w:pPr>
+        <w:ind w:left="1440" w:hanging="720"/>
+      </w:pPr>
+      <w:rPr>
+        <w:rFonts w:hint="default"/>
+      </w:rPr>
     </w:lvl>
-    <w:lvl w:ilvl="7" w:tplc="04020019" w:tentative="1">
+    <w:lvl w:ilvl="3">
       <w:start w:val="1"/>
-      <w:numFmt w:val="lowerLetter"/>
-      <w:lvlText w:val="%8."/>
+      <w:numFmt w:val="decimal"/>
+      <w:isLgl/>
+      <w:lvlText w:val="%1.%2.%3.%4"/>
       <w:lvlJc w:val="left"/>
       <w:pPr>
-        <w:ind w:left="5760" w:hanging="360"/>
-      </w:pPr>
+        <w:ind w:left="1800" w:hanging="720"/>
+      </w:pPr>
+      <w:rPr>
+        <w:rFonts w:hint="default"/>
+      </w:rPr>
     </w:lvl>
-    <w:lvl w:ilvl="8" w:tplc="0402001B" w:tentative="1">
+    <w:lvl w:ilvl="4">
       <w:start w:val="1"/>
-      <w:numFmt w:val="lowerRoman"/>
-      <w:lvlText w:val="%9."/>
-      <w:lvlJc w:val="right"/>
-      <w:pPr>
-        <w:ind w:left="6480" w:hanging="180"/>
-      </w:pPr>
+      <w:numFmt w:val="decimal"/>
+      <w:isLgl/>
+      <w:lvlText w:val="%1.%2.%3.%4.%5"/>
+      <w:lvlJc w:val="left"/>
+      <w:pPr>
+        <w:ind w:left="2520" w:hanging="1080"/>
+      </w:pPr>
+      <w:rPr>
+        <w:rFonts w:hint="default"/>
+      </w:rPr>
+    </w:lvl>
+    <w:lvl w:ilvl="5">
+      <w:start w:val="1"/>
+      <w:numFmt w:val="decimal"/>
+      <w:isLgl/>
+      <w:lvlText w:val="%1.%2.%3.%4.%5.%6"/>
+      <w:lvlJc w:val="left"/>
+      <w:pPr>
+        <w:ind w:left="2880" w:hanging="1080"/>
+      </w:pPr>
+      <w:rPr>
+        <w:rFonts w:hint="default"/>
+      </w:rPr>
+    </w:lvl>
+    <w:lvl w:ilvl="6">
+      <w:start w:val="1"/>
+      <w:numFmt w:val="decimal"/>
+      <w:isLgl/>
+      <w:lvlText w:val="%1.%2.%3.%4.%5.%6.%7"/>
+      <w:lvlJc w:val="left"/>
+      <w:pPr>
+        <w:ind w:left="3600" w:hanging="1440"/>
+      </w:pPr>
+      <w:rPr>
+        <w:rFonts w:hint="default"/>
+      </w:rPr>
+    </w:lvl>
+    <w:lvl w:ilvl="7">
+      <w:start w:val="1"/>
+      <w:numFmt w:val="decimal"/>
+      <w:isLgl/>
+      <w:lvlText w:val="%1.%2.%3.%4.%5.%6.%7.%8"/>
+      <w:lvlJc w:val="left"/>
+      <w:pPr>
+        <w:ind w:left="3960" w:hanging="1440"/>
+      </w:pPr>
+      <w:rPr>
+        <w:rFonts w:hint="default"/>
+      </w:rPr>
+    </w:lvl>
+    <w:lvl w:ilvl="8">
+      <w:start w:val="1"/>
+      <w:numFmt w:val="decimal"/>
+      <w:isLgl/>
+      <w:lvlText w:val="%1.%2.%3.%4.%5.%6.%7.%8.%9"/>
+      <w:lvlJc w:val="left"/>
+      <w:pPr>
+        <w:ind w:left="4320" w:hanging="1440"/>
+      </w:pPr>
+      <w:rPr>
+        <w:rFonts w:hint="default"/>
+      </w:rPr>
     </w:lvl>
   </w:abstractNum>
   <w:abstractNum w:abstractNumId="1" w15:restartNumberingAfterBreak="0">
@@ -1710,6 +3362,28 @@
       <w:szCs w:val="32"/>
     </w:rPr>
   </w:style>
+  <w:style w:type="paragraph" w:styleId="2">
+    <w:name w:val="heading 2"/>
+    <w:basedOn w:val="a"/>
+    <w:next w:val="a"/>
+    <w:link w:val="20"/>
+    <w:uiPriority w:val="9"/>
+    <w:unhideWhenUsed/>
+    <w:qFormat/>
+    <w:rsid w:val="00B74092"/>
+    <w:pPr>
+      <w:keepNext/>
+      <w:keepLines/>
+      <w:spacing w:before="40" w:after="0"/>
+      <w:outlineLvl w:val="1"/>
+    </w:pPr>
+    <w:rPr>
+      <w:rFonts w:asciiTheme="majorHAnsi" w:eastAsiaTheme="majorEastAsia" w:hAnsiTheme="majorHAnsi" w:cstheme="majorBidi"/>
+      <w:color w:val="2E74B5" w:themeColor="accent1" w:themeShade="BF"/>
+      <w:sz w:val="26"/>
+      <w:szCs w:val="26"/>
+    </w:rPr>
+  </w:style>
   <w:style w:type="character" w:default="1" w:styleId="a0">
     <w:name w:val="Default Paragraph Font"/>
     <w:uiPriority w:val="1"/>
@@ -1842,6 +3516,32 @@
       <w:color w:val="0563C1" w:themeColor="hyperlink"/>
       <w:u w:val="single"/>
     </w:rPr>
+  </w:style>
+  <w:style w:type="character" w:customStyle="1" w:styleId="20">
+    <w:name w:val="Заглавие 2 Знак"/>
+    <w:basedOn w:val="a0"/>
+    <w:link w:val="2"/>
+    <w:uiPriority w:val="9"/>
+    <w:rsid w:val="00B74092"/>
+    <w:rPr>
+      <w:rFonts w:asciiTheme="majorHAnsi" w:eastAsiaTheme="majorEastAsia" w:hAnsiTheme="majorHAnsi" w:cstheme="majorBidi"/>
+      <w:color w:val="2E74B5" w:themeColor="accent1" w:themeShade="BF"/>
+      <w:sz w:val="26"/>
+      <w:szCs w:val="26"/>
+    </w:rPr>
+  </w:style>
+  <w:style w:type="paragraph" w:styleId="21">
+    <w:name w:val="toc 2"/>
+    <w:basedOn w:val="a"/>
+    <w:next w:val="a"/>
+    <w:autoRedefine/>
+    <w:uiPriority w:val="39"/>
+    <w:unhideWhenUsed/>
+    <w:rsid w:val="004615EB"/>
+    <w:pPr>
+      <w:spacing w:after="100"/>
+      <w:ind w:left="220"/>
+    </w:pPr>
   </w:style>
 </w:styles>
 </file>
@@ -2112,7 +3812,7 @@
 </file>
 
 <file path=customXml/itemProps1.xml><?xml version="1.0" encoding="utf-8"?>
-<ds:datastoreItem xmlns:ds="http://schemas.openxmlformats.org/officeDocument/2006/customXml" ds:itemID="{9404E087-68E6-4C06-9A48-C0448837FB73}">
+<ds:datastoreItem xmlns:ds="http://schemas.openxmlformats.org/officeDocument/2006/customXml" ds:itemID="{5B3987D7-4140-43EA-B7DF-F52ABEF90BFA}">
   <ds:schemaRefs>
     <ds:schemaRef ds:uri="http://schemas.openxmlformats.org/officeDocument/2006/bibliography"/>
   </ds:schemaRefs>

</xml_diff>

<commit_message>
work on second section
</commit_message>
<xml_diff>
--- a/malware-project-rootkits-4MI340043.docx
+++ b/malware-project-rootkits-4MI340043.docx
@@ -14,7 +14,7 @@
             <v:formulas/>
             <v:path o:connecttype="segments"/>
           </v:shape>
-          <o:OLEObject Type="Embed" ProgID="Word.Picture.8" ShapeID="ole_rId2" DrawAspect="Content" ObjectID="_1705322980" r:id="rId9"/>
+          <o:OLEObject Type="Embed" ProgID="Word.Picture.8" ShapeID="ole_rId2" DrawAspect="Content" ObjectID="_1705343499" r:id="rId9"/>
         </w:object>
       </w:r>
     </w:p>
@@ -515,7 +515,7 @@
             </w:rPr>
             <w:fldChar w:fldCharType="separate"/>
           </w:r>
-          <w:hyperlink w:anchor="_Toc94697411" w:history="1">
+          <w:hyperlink w:anchor="_Toc94730626" w:history="1">
             <w:r>
               <w:rPr>
                 <w:rStyle w:val="a9"/>
@@ -559,7 +559,7 @@
                 <w:noProof/>
                 <w:webHidden/>
               </w:rPr>
-              <w:instrText xml:space="preserve"> PAGEREF _Toc94697411 \h </w:instrText>
+              <w:instrText xml:space="preserve"> PAGEREF _Toc94730626 \h </w:instrText>
             </w:r>
             <w:r>
               <w:rPr>
@@ -603,7 +603,7 @@
               <w:lang w:eastAsia="bg-BG"/>
             </w:rPr>
           </w:pPr>
-          <w:hyperlink w:anchor="_Toc94697412" w:history="1">
+          <w:hyperlink w:anchor="_Toc94730627" w:history="1">
             <w:r>
               <w:rPr>
                 <w:rStyle w:val="a9"/>
@@ -649,7 +649,7 @@
                 <w:noProof/>
                 <w:webHidden/>
               </w:rPr>
-              <w:instrText xml:space="preserve"> PAGEREF _Toc94697412 \h </w:instrText>
+              <w:instrText xml:space="preserve"> PAGEREF _Toc94730627 \h </w:instrText>
             </w:r>
             <w:r>
               <w:rPr>
@@ -688,10 +688,12 @@
               <w:tab w:val="right" w:leader="dot" w:pos="9231"/>
             </w:tabs>
             <w:rPr>
+              <w:rFonts w:eastAsiaTheme="minorEastAsia"/>
               <w:noProof/>
+              <w:lang w:eastAsia="bg-BG"/>
             </w:rPr>
           </w:pPr>
-          <w:hyperlink w:anchor="_Toc94697413" w:history="1">
+          <w:hyperlink w:anchor="_Toc94730628" w:history="1">
             <w:r>
               <w:rPr>
                 <w:rStyle w:val="a9"/>
@@ -703,7 +705,9 @@
             </w:r>
             <w:r>
               <w:rPr>
-                <w:noProof/>
+                <w:rFonts w:eastAsiaTheme="minorEastAsia"/>
+                <w:noProof/>
+                <w:lang w:eastAsia="bg-BG"/>
               </w:rPr>
               <w:tab/>
             </w:r>
@@ -743,7 +747,7 @@
                 <w:noProof/>
                 <w:webHidden/>
               </w:rPr>
-              <w:instrText xml:space="preserve"> PAGEREF _Toc94697413 \h </w:instrText>
+              <w:instrText xml:space="preserve"> PAGEREF _Toc94730628 \h </w:instrText>
             </w:r>
             <w:r>
               <w:rPr>
@@ -782,10 +786,12 @@
               <w:tab w:val="right" w:leader="dot" w:pos="9231"/>
             </w:tabs>
             <w:rPr>
+              <w:rFonts w:eastAsiaTheme="minorEastAsia"/>
               <w:noProof/>
+              <w:lang w:eastAsia="bg-BG"/>
             </w:rPr>
           </w:pPr>
-          <w:hyperlink w:anchor="_Toc94697414" w:history="1">
+          <w:hyperlink w:anchor="_Toc94730629" w:history="1">
             <w:r>
               <w:rPr>
                 <w:rStyle w:val="a9"/>
@@ -797,7 +803,9 @@
             </w:r>
             <w:r>
               <w:rPr>
-                <w:noProof/>
+                <w:rFonts w:eastAsiaTheme="minorEastAsia"/>
+                <w:noProof/>
+                <w:lang w:eastAsia="bg-BG"/>
               </w:rPr>
               <w:tab/>
             </w:r>
@@ -837,7 +845,7 @@
                 <w:noProof/>
                 <w:webHidden/>
               </w:rPr>
-              <w:instrText xml:space="preserve"> PAGEREF _Toc94697414 \h </w:instrText>
+              <w:instrText xml:space="preserve"> PAGEREF _Toc94730629 \h </w:instrText>
             </w:r>
             <w:r>
               <w:rPr>
@@ -857,92 +865,7 @@
                 <w:noProof/>
                 <w:webHidden/>
               </w:rPr>
-              <w:t>2</w:t>
-            </w:r>
-            <w:r>
-              <w:rPr>
-                <w:noProof/>
-                <w:webHidden/>
-              </w:rPr>
-              <w:fldChar w:fldCharType="end"/>
-            </w:r>
-          </w:hyperlink>
-        </w:p>
-        <w:p>
-          <w:pPr>
-            <w:pStyle w:val="21"/>
-            <w:tabs>
-              <w:tab w:val="left" w:pos="880"/>
-              <w:tab w:val="right" w:leader="dot" w:pos="9231"/>
-            </w:tabs>
-            <w:rPr>
-              <w:noProof/>
-            </w:rPr>
-          </w:pPr>
-          <w:hyperlink w:anchor="_Toc94697415" w:history="1">
-            <w:r>
-              <w:rPr>
-                <w:rStyle w:val="a9"/>
-                <w:rFonts w:ascii="Arial" w:hAnsi="Arial" w:cs="Arial"/>
-                <w:noProof/>
-                <w:lang w:val="en-US"/>
-              </w:rPr>
-              <w:t>2.3</w:t>
-            </w:r>
-            <w:r>
-              <w:rPr>
-                <w:noProof/>
-              </w:rPr>
-              <w:tab/>
-            </w:r>
-            <w:r>
-              <w:rPr>
-                <w:rStyle w:val="a9"/>
-                <w:rFonts w:ascii="Arial" w:hAnsi="Arial" w:cs="Arial"/>
-                <w:noProof/>
-              </w:rPr>
-              <w:t>Актуалност на проблема</w:t>
-            </w:r>
-            <w:r>
-              <w:rPr>
-                <w:noProof/>
-                <w:webHidden/>
-              </w:rPr>
-              <w:tab/>
-            </w:r>
-            <w:r>
-              <w:rPr>
-                <w:noProof/>
-                <w:webHidden/>
-              </w:rPr>
-              <w:fldChar w:fldCharType="begin"/>
-            </w:r>
-            <w:r>
-              <w:rPr>
-                <w:noProof/>
-                <w:webHidden/>
-              </w:rPr>
-              <w:instrText xml:space="preserve"> PAGEREF _Toc94697415 \h </w:instrText>
-            </w:r>
-            <w:r>
-              <w:rPr>
-                <w:noProof/>
-                <w:webHidden/>
-              </w:rPr>
-            </w:r>
-            <w:r>
-              <w:rPr>
-                <w:noProof/>
-                <w:webHidden/>
-              </w:rPr>
-              <w:fldChar w:fldCharType="separate"/>
-            </w:r>
-            <w:r>
-              <w:rPr>
-                <w:noProof/>
-                <w:webHidden/>
-              </w:rPr>
-              <w:t>2</w:t>
+              <w:t>3</w:t>
             </w:r>
             <w:r>
               <w:rPr>
@@ -966,12 +889,13 @@
               <w:lang w:eastAsia="bg-BG"/>
             </w:rPr>
           </w:pPr>
-          <w:hyperlink w:anchor="_Toc94697416" w:history="1">
+          <w:hyperlink w:anchor="_Toc94730630" w:history="1">
             <w:r>
               <w:rPr>
                 <w:rStyle w:val="a9"/>
                 <w:rFonts w:ascii="Arial" w:hAnsi="Arial" w:cs="Arial"/>
                 <w:noProof/>
+                <w:lang w:val="en-US"/>
               </w:rPr>
               <w:t>3.</w:t>
             </w:r>
@@ -989,6 +913,385 @@
                 <w:rFonts w:ascii="Arial" w:hAnsi="Arial" w:cs="Arial"/>
                 <w:noProof/>
               </w:rPr>
+              <w:t xml:space="preserve">Видове </w:t>
+            </w:r>
+            <w:r>
+              <w:rPr>
+                <w:rStyle w:val="a9"/>
+                <w:rFonts w:ascii="Arial" w:hAnsi="Arial" w:cs="Arial"/>
+                <w:noProof/>
+                <w:lang w:val="en-US"/>
+              </w:rPr>
+              <w:t>rootkit</w:t>
+            </w:r>
+            <w:r>
+              <w:rPr>
+                <w:noProof/>
+                <w:webHidden/>
+              </w:rPr>
+              <w:tab/>
+            </w:r>
+            <w:r>
+              <w:rPr>
+                <w:noProof/>
+                <w:webHidden/>
+              </w:rPr>
+              <w:fldChar w:fldCharType="begin"/>
+            </w:r>
+            <w:r>
+              <w:rPr>
+                <w:noProof/>
+                <w:webHidden/>
+              </w:rPr>
+              <w:instrText xml:space="preserve"> PAGEREF _Toc94730630 \h </w:instrText>
+            </w:r>
+            <w:r>
+              <w:rPr>
+                <w:noProof/>
+                <w:webHidden/>
+              </w:rPr>
+            </w:r>
+            <w:r>
+              <w:rPr>
+                <w:noProof/>
+                <w:webHidden/>
+              </w:rPr>
+              <w:fldChar w:fldCharType="separate"/>
+            </w:r>
+            <w:r>
+              <w:rPr>
+                <w:noProof/>
+                <w:webHidden/>
+              </w:rPr>
+              <w:t>4</w:t>
+            </w:r>
+            <w:r>
+              <w:rPr>
+                <w:noProof/>
+                <w:webHidden/>
+              </w:rPr>
+              <w:fldChar w:fldCharType="end"/>
+            </w:r>
+          </w:hyperlink>
+        </w:p>
+        <w:p>
+          <w:pPr>
+            <w:pStyle w:val="11"/>
+            <w:tabs>
+              <w:tab w:val="left" w:pos="440"/>
+              <w:tab w:val="right" w:leader="dot" w:pos="9231"/>
+            </w:tabs>
+            <w:rPr>
+              <w:rFonts w:eastAsiaTheme="minorEastAsia"/>
+              <w:noProof/>
+              <w:lang w:eastAsia="bg-BG"/>
+            </w:rPr>
+          </w:pPr>
+          <w:hyperlink w:anchor="_Toc94730631" w:history="1">
+            <w:r>
+              <w:rPr>
+                <w:rStyle w:val="a9"/>
+                <w:rFonts w:ascii="Arial" w:hAnsi="Arial" w:cs="Arial"/>
+                <w:noProof/>
+              </w:rPr>
+              <w:t>4.</w:t>
+            </w:r>
+            <w:r>
+              <w:rPr>
+                <w:rFonts w:eastAsiaTheme="minorEastAsia"/>
+                <w:noProof/>
+                <w:lang w:eastAsia="bg-BG"/>
+              </w:rPr>
+              <w:tab/>
+            </w:r>
+            <w:r>
+              <w:rPr>
+                <w:rStyle w:val="a9"/>
+                <w:rFonts w:ascii="Arial" w:hAnsi="Arial" w:cs="Arial"/>
+                <w:noProof/>
+              </w:rPr>
+              <w:t xml:space="preserve">Как работи </w:t>
+            </w:r>
+            <w:r>
+              <w:rPr>
+                <w:rStyle w:val="a9"/>
+                <w:rFonts w:ascii="Arial" w:hAnsi="Arial" w:cs="Arial"/>
+                <w:noProof/>
+                <w:lang w:val="en-US"/>
+              </w:rPr>
+              <w:t>rootkit</w:t>
+            </w:r>
+            <w:r>
+              <w:rPr>
+                <w:noProof/>
+                <w:webHidden/>
+              </w:rPr>
+              <w:tab/>
+            </w:r>
+            <w:r>
+              <w:rPr>
+                <w:noProof/>
+                <w:webHidden/>
+              </w:rPr>
+              <w:fldChar w:fldCharType="begin"/>
+            </w:r>
+            <w:r>
+              <w:rPr>
+                <w:noProof/>
+                <w:webHidden/>
+              </w:rPr>
+              <w:instrText xml:space="preserve"> PAGEREF _Toc94730631 \h </w:instrText>
+            </w:r>
+            <w:r>
+              <w:rPr>
+                <w:noProof/>
+                <w:webHidden/>
+              </w:rPr>
+            </w:r>
+            <w:r>
+              <w:rPr>
+                <w:noProof/>
+                <w:webHidden/>
+              </w:rPr>
+              <w:fldChar w:fldCharType="separate"/>
+            </w:r>
+            <w:r>
+              <w:rPr>
+                <w:noProof/>
+                <w:webHidden/>
+              </w:rPr>
+              <w:t>4</w:t>
+            </w:r>
+            <w:r>
+              <w:rPr>
+                <w:noProof/>
+                <w:webHidden/>
+              </w:rPr>
+              <w:fldChar w:fldCharType="end"/>
+            </w:r>
+          </w:hyperlink>
+        </w:p>
+        <w:p>
+          <w:pPr>
+            <w:pStyle w:val="11"/>
+            <w:tabs>
+              <w:tab w:val="left" w:pos="440"/>
+              <w:tab w:val="right" w:leader="dot" w:pos="9231"/>
+            </w:tabs>
+            <w:rPr>
+              <w:rFonts w:eastAsiaTheme="minorEastAsia"/>
+              <w:noProof/>
+              <w:lang w:eastAsia="bg-BG"/>
+            </w:rPr>
+          </w:pPr>
+          <w:hyperlink w:anchor="_Toc94730632" w:history="1">
+            <w:r>
+              <w:rPr>
+                <w:rStyle w:val="a9"/>
+                <w:rFonts w:ascii="Arial" w:hAnsi="Arial" w:cs="Arial"/>
+                <w:noProof/>
+              </w:rPr>
+              <w:t>5.</w:t>
+            </w:r>
+            <w:r>
+              <w:rPr>
+                <w:rFonts w:eastAsiaTheme="minorEastAsia"/>
+                <w:noProof/>
+                <w:lang w:eastAsia="bg-BG"/>
+              </w:rPr>
+              <w:tab/>
+            </w:r>
+            <w:r>
+              <w:rPr>
+                <w:rStyle w:val="a9"/>
+                <w:rFonts w:ascii="Arial" w:hAnsi="Arial" w:cs="Arial"/>
+                <w:noProof/>
+              </w:rPr>
+              <w:t xml:space="preserve">Как да се справим с </w:t>
+            </w:r>
+            <w:r>
+              <w:rPr>
+                <w:rStyle w:val="a9"/>
+                <w:rFonts w:ascii="Arial" w:hAnsi="Arial" w:cs="Arial"/>
+                <w:noProof/>
+                <w:lang w:val="en-US"/>
+              </w:rPr>
+              <w:t>rootkit</w:t>
+            </w:r>
+            <w:r>
+              <w:rPr>
+                <w:noProof/>
+                <w:webHidden/>
+              </w:rPr>
+              <w:tab/>
+            </w:r>
+            <w:r>
+              <w:rPr>
+                <w:noProof/>
+                <w:webHidden/>
+              </w:rPr>
+              <w:fldChar w:fldCharType="begin"/>
+            </w:r>
+            <w:r>
+              <w:rPr>
+                <w:noProof/>
+                <w:webHidden/>
+              </w:rPr>
+              <w:instrText xml:space="preserve"> PAGEREF _Toc94730632 \h </w:instrText>
+            </w:r>
+            <w:r>
+              <w:rPr>
+                <w:noProof/>
+                <w:webHidden/>
+              </w:rPr>
+            </w:r>
+            <w:r>
+              <w:rPr>
+                <w:noProof/>
+                <w:webHidden/>
+              </w:rPr>
+              <w:fldChar w:fldCharType="separate"/>
+            </w:r>
+            <w:r>
+              <w:rPr>
+                <w:noProof/>
+                <w:webHidden/>
+              </w:rPr>
+              <w:t>4</w:t>
+            </w:r>
+            <w:r>
+              <w:rPr>
+                <w:noProof/>
+                <w:webHidden/>
+              </w:rPr>
+              <w:fldChar w:fldCharType="end"/>
+            </w:r>
+          </w:hyperlink>
+        </w:p>
+        <w:p>
+          <w:pPr>
+            <w:pStyle w:val="11"/>
+            <w:tabs>
+              <w:tab w:val="left" w:pos="440"/>
+              <w:tab w:val="right" w:leader="dot" w:pos="9231"/>
+            </w:tabs>
+            <w:rPr>
+              <w:rFonts w:eastAsiaTheme="minorEastAsia"/>
+              <w:noProof/>
+              <w:lang w:eastAsia="bg-BG"/>
+            </w:rPr>
+          </w:pPr>
+          <w:hyperlink w:anchor="_Toc94730633" w:history="1">
+            <w:r>
+              <w:rPr>
+                <w:rStyle w:val="a9"/>
+                <w:rFonts w:ascii="Arial" w:hAnsi="Arial" w:cs="Arial"/>
+                <w:noProof/>
+              </w:rPr>
+              <w:t>6.</w:t>
+            </w:r>
+            <w:r>
+              <w:rPr>
+                <w:rFonts w:eastAsiaTheme="minorEastAsia"/>
+                <w:noProof/>
+                <w:lang w:eastAsia="bg-BG"/>
+              </w:rPr>
+              <w:tab/>
+            </w:r>
+            <w:r>
+              <w:rPr>
+                <w:rStyle w:val="a9"/>
+                <w:rFonts w:ascii="Arial" w:hAnsi="Arial" w:cs="Arial"/>
+                <w:noProof/>
+              </w:rPr>
+              <w:t>Заключение</w:t>
+            </w:r>
+            <w:r>
+              <w:rPr>
+                <w:noProof/>
+                <w:webHidden/>
+              </w:rPr>
+              <w:tab/>
+            </w:r>
+            <w:r>
+              <w:rPr>
+                <w:noProof/>
+                <w:webHidden/>
+              </w:rPr>
+              <w:fldChar w:fldCharType="begin"/>
+            </w:r>
+            <w:r>
+              <w:rPr>
+                <w:noProof/>
+                <w:webHidden/>
+              </w:rPr>
+              <w:instrText xml:space="preserve"> PAGEREF _Toc94730633 \h </w:instrText>
+            </w:r>
+            <w:r>
+              <w:rPr>
+                <w:noProof/>
+                <w:webHidden/>
+              </w:rPr>
+            </w:r>
+            <w:r>
+              <w:rPr>
+                <w:noProof/>
+                <w:webHidden/>
+              </w:rPr>
+              <w:fldChar w:fldCharType="separate"/>
+            </w:r>
+            <w:r>
+              <w:rPr>
+                <w:noProof/>
+                <w:webHidden/>
+              </w:rPr>
+              <w:t>4</w:t>
+            </w:r>
+            <w:r>
+              <w:rPr>
+                <w:noProof/>
+                <w:webHidden/>
+              </w:rPr>
+              <w:fldChar w:fldCharType="end"/>
+            </w:r>
+          </w:hyperlink>
+        </w:p>
+        <w:p>
+          <w:pPr>
+            <w:pStyle w:val="11"/>
+            <w:tabs>
+              <w:tab w:val="left" w:pos="440"/>
+              <w:tab w:val="right" w:leader="dot" w:pos="9231"/>
+            </w:tabs>
+            <w:rPr>
+              <w:rFonts w:eastAsiaTheme="minorEastAsia"/>
+              <w:noProof/>
+              <w:lang w:eastAsia="bg-BG"/>
+            </w:rPr>
+          </w:pPr>
+          <w:hyperlink w:anchor="_Toc94730634" w:history="1">
+            <w:r>
+              <w:rPr>
+                <w:rStyle w:val="a9"/>
+                <w:rFonts w:ascii="Arial" w:hAnsi="Arial" w:cs="Arial"/>
+                <w:noProof/>
+              </w:rPr>
+              <w:t>7.</w:t>
+            </w:r>
+            <w:r>
+              <w:rPr>
+                <w:rFonts w:eastAsiaTheme="minorEastAsia"/>
+                <w:noProof/>
+                <w:lang w:eastAsia="bg-BG"/>
+              </w:rPr>
+              <w:tab/>
+            </w:r>
+            <w:r>
+              <w:rPr>
+                <w:rStyle w:val="a9"/>
+                <w:rFonts w:ascii="Arial" w:hAnsi="Arial" w:cs="Arial"/>
+                <w:noProof/>
+              </w:rPr>
               <w:t>Използвана литература</w:t>
             </w:r>
             <w:r>
@@ -1010,7 +1313,7 @@
                 <w:noProof/>
                 <w:webHidden/>
               </w:rPr>
-              <w:instrText xml:space="preserve"> PAGEREF _Toc94697416 \h </w:instrText>
+              <w:instrText xml:space="preserve"> PAGEREF _Toc94730634 \h </w:instrText>
             </w:r>
             <w:r>
               <w:rPr>
@@ -1030,7 +1333,7 @@
                 <w:noProof/>
                 <w:webHidden/>
               </w:rPr>
-              <w:t>2</w:t>
+              <w:t>4</w:t>
             </w:r>
             <w:r>
               <w:rPr>
@@ -1084,9 +1387,6 @@
     <w:p/>
     <w:p/>
     <w:p/>
-    <w:p/>
-    <w:p/>
-    <w:p/>
     <w:p>
       <w:pPr>
         <w:pStyle w:val="1"/>
@@ -1100,7 +1400,7 @@
           <w:color w:val="auto"/>
         </w:rPr>
       </w:pPr>
-      <w:bookmarkStart w:id="0" w:name="_Toc94697411"/>
+      <w:bookmarkStart w:id="0" w:name="_Toc94730626"/>
       <w:r>
         <w:rPr>
           <w:rFonts w:ascii="Arial" w:hAnsi="Arial" w:cs="Arial"/>
@@ -1244,7 +1544,7 @@
           <w:lang w:val="en-US"/>
         </w:rPr>
       </w:pPr>
-      <w:bookmarkStart w:id="1" w:name="_Toc94697412"/>
+      <w:bookmarkStart w:id="1" w:name="_Toc94730627"/>
       <w:r>
         <w:rPr>
           <w:rFonts w:ascii="Arial" w:hAnsi="Arial" w:cs="Arial"/>
@@ -1279,7 +1579,7 @@
           <w:lang w:val="en-US"/>
         </w:rPr>
       </w:pPr>
-      <w:bookmarkStart w:id="2" w:name="_Toc94697413"/>
+      <w:bookmarkStart w:id="2" w:name="_Toc94730628"/>
       <w:r>
         <w:rPr>
           <w:rFonts w:ascii="Arial" w:hAnsi="Arial" w:cs="Arial"/>
@@ -1922,7 +2222,7 @@
           <w:lang w:val="en-US"/>
         </w:rPr>
       </w:pPr>
-      <w:bookmarkStart w:id="3" w:name="_Toc94697414"/>
+      <w:bookmarkStart w:id="3" w:name="_Toc94730629"/>
       <w:r>
         <w:rPr>
           <w:rFonts w:ascii="Arial" w:hAnsi="Arial" w:cs="Arial"/>
@@ -1959,27 +2259,172 @@
         <w:rPr>
           <w:rFonts w:ascii="Arial" w:hAnsi="Arial" w:cs="Arial"/>
           <w:sz w:val="24"/>
-          <w:lang w:val="en-US"/>
-        </w:rPr>
-        <w:t xml:space="preserve">Rootkit </w:t>
-      </w:r>
-      <w:r>
-        <w:rPr>
-          <w:rFonts w:ascii="Arial" w:hAnsi="Arial" w:cs="Arial"/>
-          <w:sz w:val="24"/>
-        </w:rPr>
-        <w:t xml:space="preserve">за първи път се появява в началото на 90-те години на 20-ти век като първите опити са били насочени срещу </w:t>
-      </w:r>
-      <w:proofErr w:type="gramStart"/>
-      <w:r>
-        <w:rPr>
-          <w:rFonts w:ascii="Arial" w:hAnsi="Arial" w:cs="Arial"/>
-          <w:sz w:val="24"/>
-          <w:lang w:val="en-US"/>
-        </w:rPr>
-        <w:t>Unix</w:t>
-      </w:r>
-      <w:proofErr w:type="gramEnd"/>
+        </w:rPr>
+        <w:t>П</w:t>
+      </w:r>
+      <w:r>
+        <w:rPr>
+          <w:rFonts w:ascii="Arial" w:hAnsi="Arial" w:cs="Arial"/>
+          <w:sz w:val="24"/>
+        </w:rPr>
+        <w:t xml:space="preserve">ървите опити </w:t>
+      </w:r>
+      <w:r>
+        <w:rPr>
+          <w:rFonts w:ascii="Arial" w:hAnsi="Arial" w:cs="Arial"/>
+          <w:sz w:val="24"/>
+        </w:rPr>
+        <w:t xml:space="preserve">за създаване на програма, която за позволява неоторизиран достъп до администраторски правомощия са </w:t>
+      </w:r>
+      <w:r>
+        <w:rPr>
+          <w:rFonts w:ascii="Arial" w:hAnsi="Arial" w:cs="Arial"/>
+          <w:sz w:val="24"/>
+        </w:rPr>
+        <w:t>в началото на 90-те години на 20-ти век</w:t>
+      </w:r>
+      <w:r>
+        <w:rPr>
+          <w:rFonts w:ascii="Arial" w:hAnsi="Arial" w:cs="Arial"/>
+          <w:sz w:val="24"/>
+        </w:rPr>
+        <w:t>,</w:t>
+      </w:r>
+      <w:r>
+        <w:rPr>
+          <w:rFonts w:ascii="Arial" w:hAnsi="Arial" w:cs="Arial"/>
+          <w:sz w:val="24"/>
+        </w:rPr>
+        <w:t xml:space="preserve"> като са били </w:t>
+      </w:r>
+      <w:r>
+        <w:rPr>
+          <w:rFonts w:ascii="Arial" w:hAnsi="Arial" w:cs="Arial"/>
+          <w:sz w:val="24"/>
+        </w:rPr>
+        <w:t xml:space="preserve">главо </w:t>
+      </w:r>
+      <w:r>
+        <w:rPr>
+          <w:rFonts w:ascii="Arial" w:hAnsi="Arial" w:cs="Arial"/>
+          <w:sz w:val="24"/>
+        </w:rPr>
+        <w:t xml:space="preserve">насочени срещу </w:t>
+      </w:r>
+      <w:r>
+        <w:rPr>
+          <w:rFonts w:ascii="Arial" w:hAnsi="Arial" w:cs="Arial"/>
+          <w:sz w:val="24"/>
+          <w:lang w:val="en-US"/>
+        </w:rPr>
+        <w:t xml:space="preserve">Unix </w:t>
+      </w:r>
+      <w:r>
+        <w:rPr>
+          <w:rFonts w:ascii="Arial" w:hAnsi="Arial" w:cs="Arial"/>
+          <w:sz w:val="24"/>
+        </w:rPr>
+        <w:t xml:space="preserve">базирани системи. </w:t>
+      </w:r>
+      <w:r>
+        <w:rPr>
+          <w:rFonts w:ascii="Arial" w:hAnsi="Arial" w:cs="Arial"/>
+          <w:sz w:val="24"/>
+        </w:rPr>
+        <w:t>Появилите се к</w:t>
+      </w:r>
+      <w:r>
+        <w:rPr>
+          <w:rFonts w:ascii="Arial" w:hAnsi="Arial" w:cs="Arial"/>
+          <w:sz w:val="24"/>
+        </w:rPr>
+        <w:t>омпютърни вируси</w:t>
+      </w:r>
+      <w:r>
+        <w:rPr>
+          <w:rFonts w:ascii="Arial" w:hAnsi="Arial" w:cs="Arial"/>
+          <w:sz w:val="24"/>
+        </w:rPr>
+        <w:t xml:space="preserve"> от 80-те са </w:t>
+      </w:r>
+      <w:r>
+        <w:rPr>
+          <w:rFonts w:ascii="Arial" w:hAnsi="Arial" w:cs="Arial"/>
+          <w:sz w:val="24"/>
+        </w:rPr>
+        <w:t xml:space="preserve">имали </w:t>
+      </w:r>
+      <w:r>
+        <w:rPr>
+          <w:rFonts w:ascii="Arial" w:hAnsi="Arial" w:cs="Arial"/>
+          <w:sz w:val="24"/>
+        </w:rPr>
+        <w:t xml:space="preserve">другия елемент от </w:t>
+      </w:r>
+      <w:r>
+        <w:rPr>
+          <w:rFonts w:ascii="Arial" w:hAnsi="Arial" w:cs="Arial"/>
+          <w:sz w:val="24"/>
+        </w:rPr>
+        <w:t>поведение</w:t>
+      </w:r>
+      <w:r>
+        <w:rPr>
+          <w:rFonts w:ascii="Arial" w:hAnsi="Arial" w:cs="Arial"/>
+          <w:sz w:val="24"/>
+        </w:rPr>
+        <w:t>то</w:t>
+      </w:r>
+      <w:r>
+        <w:rPr>
+          <w:rFonts w:ascii="Arial" w:hAnsi="Arial" w:cs="Arial"/>
+          <w:sz w:val="24"/>
+        </w:rPr>
+        <w:t xml:space="preserve"> на </w:t>
+      </w:r>
+      <w:r>
+        <w:rPr>
+          <w:rFonts w:ascii="Arial" w:hAnsi="Arial" w:cs="Arial"/>
+          <w:sz w:val="24"/>
+          <w:lang w:val="en-US"/>
+        </w:rPr>
+        <w:t xml:space="preserve">rootkit, </w:t>
+      </w:r>
+      <w:r>
+        <w:rPr>
+          <w:rFonts w:ascii="Arial" w:hAnsi="Arial" w:cs="Arial"/>
+          <w:sz w:val="24"/>
+        </w:rPr>
+        <w:t>а именно характеристиката да се опитат</w:t>
+      </w:r>
+      <w:r>
+        <w:rPr>
+          <w:rFonts w:ascii="Arial" w:hAnsi="Arial" w:cs="Arial"/>
+          <w:sz w:val="24"/>
+        </w:rPr>
+        <w:t xml:space="preserve"> да скрият свое копие в</w:t>
+      </w:r>
+      <w:r>
+        <w:rPr>
+          <w:rFonts w:ascii="Arial" w:hAnsi="Arial" w:cs="Arial"/>
+          <w:sz w:val="24"/>
+        </w:rPr>
+        <w:t xml:space="preserve"> секторите за начално стартиране на </w:t>
+      </w:r>
+      <w:r>
+        <w:rPr>
+          <w:rFonts w:ascii="Arial" w:hAnsi="Arial" w:cs="Arial"/>
+          <w:sz w:val="24"/>
+        </w:rPr>
+        <w:t xml:space="preserve">твърдите </w:t>
+      </w:r>
+      <w:r>
+        <w:rPr>
+          <w:rFonts w:ascii="Arial" w:hAnsi="Arial" w:cs="Arial"/>
+          <w:sz w:val="24"/>
+        </w:rPr>
+        <w:t>дискове.</w:t>
+      </w:r>
       <w:r>
         <w:rPr>
           <w:rFonts w:ascii="Arial" w:hAnsi="Arial" w:cs="Arial"/>
@@ -1993,22 +2438,75 @@
           <w:rFonts w:ascii="Arial" w:hAnsi="Arial" w:cs="Arial"/>
           <w:sz w:val="24"/>
         </w:rPr>
-        <w:t xml:space="preserve">базирани системи. </w:t>
-      </w:r>
-      <w:r>
-        <w:rPr>
-          <w:rFonts w:ascii="Arial" w:hAnsi="Arial" w:cs="Arial"/>
-          <w:sz w:val="24"/>
-        </w:rPr>
-        <w:t xml:space="preserve">Преди това са съществували компютърни вируси, които са имали подобно поведение на </w:t>
-      </w:r>
-      <w:r>
-        <w:rPr>
-          <w:rFonts w:ascii="Arial" w:hAnsi="Arial" w:cs="Arial"/>
-          <w:sz w:val="24"/>
-          <w:lang w:val="en-US"/>
-        </w:rPr>
-        <w:t xml:space="preserve">rootkit, </w:t>
+        <w:t xml:space="preserve">Примери за такива вируси са </w:t>
+      </w:r>
+      <w:r>
+        <w:rPr>
+          <w:rFonts w:ascii="Arial" w:hAnsi="Arial" w:cs="Arial"/>
+          <w:sz w:val="24"/>
+          <w:lang w:val="en-US"/>
+        </w:rPr>
+        <w:t xml:space="preserve">Brain </w:t>
+      </w:r>
+      <w:r>
+        <w:rPr>
+          <w:rFonts w:ascii="Arial" w:hAnsi="Arial" w:cs="Arial"/>
+          <w:sz w:val="24"/>
+        </w:rPr>
+        <w:t xml:space="preserve">и </w:t>
+      </w:r>
+      <w:r>
+        <w:rPr>
+          <w:rFonts w:ascii="Arial" w:hAnsi="Arial" w:cs="Arial"/>
+          <w:sz w:val="24"/>
+          <w:lang w:val="en-US"/>
+        </w:rPr>
+        <w:t>S</w:t>
+      </w:r>
+      <w:r>
+        <w:rPr>
+          <w:rFonts w:ascii="Arial" w:hAnsi="Arial" w:cs="Arial"/>
+          <w:sz w:val="24"/>
+          <w:lang w:val="en-US"/>
+        </w:rPr>
+        <w:t>toned.</w:t>
+      </w:r>
+      <w:r>
+        <w:rPr>
+          <w:rFonts w:ascii="Arial" w:hAnsi="Arial" w:cs="Arial"/>
+          <w:sz w:val="24"/>
+        </w:rPr>
+        <w:t xml:space="preserve"> Техниките, които използват тези вируси са използвани по-късно за създаването на </w:t>
+      </w:r>
+      <w:r>
+        <w:rPr>
+          <w:rFonts w:ascii="Arial" w:hAnsi="Arial" w:cs="Arial"/>
+          <w:sz w:val="24"/>
+        </w:rPr>
+        <w:t xml:space="preserve">първите </w:t>
+      </w:r>
+      <w:r>
+        <w:rPr>
+          <w:rFonts w:ascii="Arial" w:hAnsi="Arial" w:cs="Arial"/>
+          <w:sz w:val="24"/>
+          <w:lang w:val="en-US"/>
+        </w:rPr>
+        <w:t>rootkit</w:t>
+      </w:r>
+      <w:r>
+        <w:rPr>
+          <w:rFonts w:ascii="Arial" w:hAnsi="Arial" w:cs="Arial"/>
+          <w:sz w:val="24"/>
+        </w:rPr>
+        <w:t xml:space="preserve"> инструменти</w:t>
+      </w:r>
+      <w:r>
+        <w:rPr>
+          <w:rFonts w:ascii="Arial" w:hAnsi="Arial" w:cs="Arial"/>
+          <w:sz w:val="24"/>
+          <w:lang w:val="en-US"/>
+        </w:rPr>
+        <w:t xml:space="preserve">, които </w:t>
       </w:r>
       <w:proofErr w:type="spellStart"/>
       <w:r>
@@ -2017,7 +2515,7 @@
           <w:sz w:val="24"/>
           <w:lang w:val="en-US"/>
         </w:rPr>
-        <w:t>тъй</w:t>
+        <w:t>обаче</w:t>
       </w:r>
       <w:proofErr w:type="spellEnd"/>
       <w:r>
@@ -2035,7 +2533,7 @@
           <w:sz w:val="24"/>
           <w:lang w:val="en-US"/>
         </w:rPr>
-        <w:t>като</w:t>
+        <w:t>имали</w:t>
       </w:r>
       <w:proofErr w:type="spellEnd"/>
       <w:r>
@@ -2046,115 +2544,27 @@
         </w:rPr>
         <w:t xml:space="preserve"> </w:t>
       </w:r>
-      <w:proofErr w:type="spellStart"/>
-      <w:r>
-        <w:rPr>
-          <w:rFonts w:ascii="Arial" w:hAnsi="Arial" w:cs="Arial"/>
-          <w:sz w:val="24"/>
-          <w:lang w:val="en-US"/>
-        </w:rPr>
-        <w:t>са</w:t>
-      </w:r>
-      <w:proofErr w:type="spellEnd"/>
-      <w:r>
-        <w:rPr>
-          <w:rFonts w:ascii="Arial" w:hAnsi="Arial" w:cs="Arial"/>
-          <w:sz w:val="24"/>
-          <w:lang w:val="en-US"/>
-        </w:rPr>
-        <w:t xml:space="preserve"> </w:t>
-      </w:r>
-      <w:proofErr w:type="spellStart"/>
-      <w:r>
-        <w:rPr>
-          <w:rFonts w:ascii="Arial" w:hAnsi="Arial" w:cs="Arial"/>
-          <w:sz w:val="24"/>
-          <w:lang w:val="en-US"/>
-        </w:rPr>
-        <w:t>се</w:t>
-      </w:r>
-      <w:proofErr w:type="spellEnd"/>
-      <w:r>
-        <w:rPr>
-          <w:rFonts w:ascii="Arial" w:hAnsi="Arial" w:cs="Arial"/>
-          <w:sz w:val="24"/>
-          <w:lang w:val="en-US"/>
-        </w:rPr>
-        <w:t xml:space="preserve"> </w:t>
-      </w:r>
-      <w:r>
-        <w:rPr>
-          <w:rFonts w:ascii="Arial" w:hAnsi="Arial" w:cs="Arial"/>
-          <w:sz w:val="24"/>
-        </w:rPr>
-        <w:t>опитвали да скрият свое копие в</w:t>
-      </w:r>
-      <w:r>
-        <w:rPr>
-          <w:rFonts w:ascii="Arial" w:hAnsi="Arial" w:cs="Arial"/>
-          <w:sz w:val="24"/>
-        </w:rPr>
-        <w:t xml:space="preserve"> секторите за начално стартиране на </w:t>
-      </w:r>
-      <w:r>
-        <w:rPr>
-          <w:rFonts w:ascii="Arial" w:hAnsi="Arial" w:cs="Arial"/>
-          <w:sz w:val="24"/>
-        </w:rPr>
-        <w:t xml:space="preserve">твърдите </w:t>
-      </w:r>
-      <w:r>
-        <w:rPr>
-          <w:rFonts w:ascii="Arial" w:hAnsi="Arial" w:cs="Arial"/>
-          <w:sz w:val="24"/>
-        </w:rPr>
-        <w:t>дискове.</w:t>
-      </w:r>
-      <w:r>
-        <w:rPr>
-          <w:rFonts w:ascii="Arial" w:hAnsi="Arial" w:cs="Arial"/>
-          <w:sz w:val="24"/>
-          <w:lang w:val="en-US"/>
-        </w:rPr>
-        <w:t xml:space="preserve"> </w:t>
-      </w:r>
-      <w:r>
-        <w:rPr>
-          <w:rFonts w:ascii="Arial" w:hAnsi="Arial" w:cs="Arial"/>
-          <w:sz w:val="24"/>
-        </w:rPr>
-        <w:t xml:space="preserve">Примери за такива вируси са </w:t>
-      </w:r>
-      <w:r>
-        <w:rPr>
-          <w:rFonts w:ascii="Arial" w:hAnsi="Arial" w:cs="Arial"/>
-          <w:sz w:val="24"/>
-          <w:lang w:val="en-US"/>
-        </w:rPr>
-        <w:t xml:space="preserve">Brain </w:t>
-      </w:r>
-      <w:r>
-        <w:rPr>
-          <w:rFonts w:ascii="Arial" w:hAnsi="Arial" w:cs="Arial"/>
-          <w:sz w:val="24"/>
-        </w:rPr>
-        <w:t xml:space="preserve">и </w:t>
-      </w:r>
-      <w:r>
-        <w:rPr>
-          <w:rFonts w:ascii="Arial" w:hAnsi="Arial" w:cs="Arial"/>
-          <w:sz w:val="24"/>
-          <w:lang w:val="en-US"/>
-        </w:rPr>
-        <w:t>S</w:t>
-      </w:r>
-      <w:r>
-        <w:rPr>
-          <w:rFonts w:ascii="Arial" w:hAnsi="Arial" w:cs="Arial"/>
-          <w:sz w:val="24"/>
-          <w:lang w:val="en-US"/>
-        </w:rPr>
-        <w:t>toned.</w:t>
+      <w:r>
+        <w:rPr>
+          <w:rFonts w:ascii="Arial" w:hAnsi="Arial" w:cs="Arial"/>
+          <w:sz w:val="24"/>
+        </w:rPr>
+        <w:t xml:space="preserve">за цел </w:t>
+      </w:r>
+      <w:r>
+        <w:rPr>
+          <w:rFonts w:ascii="Arial" w:hAnsi="Arial" w:cs="Arial"/>
+          <w:sz w:val="24"/>
+          <w:lang w:val="en-US"/>
+        </w:rPr>
+        <w:t xml:space="preserve">Windows </w:t>
+      </w:r>
+      <w:r>
+        <w:rPr>
+          <w:rFonts w:ascii="Arial" w:hAnsi="Arial" w:cs="Arial"/>
+          <w:sz w:val="24"/>
+        </w:rPr>
+        <w:t>базирани системи.</w:t>
       </w:r>
     </w:p>
     <w:p>
@@ -2165,15 +2575,28 @@
         <w:rPr>
           <w:rFonts w:ascii="Arial" w:hAnsi="Arial" w:cs="Arial"/>
           <w:sz w:val="24"/>
-          <w:lang w:val="en-US"/>
-        </w:rPr>
-      </w:pPr>
-      <w:r>
-        <w:rPr>
-          <w:rFonts w:ascii="Arial" w:hAnsi="Arial" w:cs="Arial"/>
-          <w:sz w:val="24"/>
-        </w:rPr>
-        <w:t xml:space="preserve">Един от първите </w:t>
+        </w:rPr>
+      </w:pPr>
+      <w:r>
+        <w:rPr>
+          <w:rFonts w:ascii="Arial" w:hAnsi="Arial" w:cs="Arial"/>
+          <w:sz w:val="24"/>
+        </w:rPr>
+        <w:t>Един от първите</w:t>
+      </w:r>
+      <w:r>
+        <w:rPr>
+          <w:rFonts w:ascii="Arial" w:hAnsi="Arial" w:cs="Arial"/>
+          <w:sz w:val="24"/>
+        </w:rPr>
+        <w:t xml:space="preserve"> </w:t>
+      </w:r>
+      <w:r>
+        <w:rPr>
+          <w:rFonts w:ascii="Arial" w:hAnsi="Arial" w:cs="Arial"/>
+          <w:sz w:val="24"/>
+        </w:rPr>
+        <w:t xml:space="preserve">популярни </w:t>
       </w:r>
       <w:r>
         <w:rPr>
@@ -2188,8 +2611,23 @@
           <w:rFonts w:ascii="Arial" w:hAnsi="Arial" w:cs="Arial"/>
           <w:sz w:val="24"/>
         </w:rPr>
+        <w:t xml:space="preserve">софтуери </w:t>
+      </w:r>
+      <w:r>
+        <w:rPr>
+          <w:rFonts w:ascii="Arial" w:hAnsi="Arial" w:cs="Arial"/>
+          <w:sz w:val="24"/>
+        </w:rPr>
         <w:t xml:space="preserve">е </w:t>
       </w:r>
+      <w:r>
+        <w:rPr>
+          <w:rFonts w:ascii="Arial" w:hAnsi="Arial" w:cs="Arial"/>
+          <w:sz w:val="24"/>
+          <w:lang w:val="en-US"/>
+        </w:rPr>
+        <w:t>“</w:t>
+      </w:r>
       <w:proofErr w:type="spellStart"/>
       <w:r>
         <w:rPr>
@@ -2204,8 +2642,30 @@
         <w:rPr>
           <w:rFonts w:ascii="Arial" w:hAnsi="Arial" w:cs="Arial"/>
           <w:sz w:val="24"/>
-        </w:rPr>
-        <w:t xml:space="preserve">, създаден в края на 90-те от </w:t>
+          <w:lang w:val="en-US"/>
+        </w:rPr>
+        <w:t>”</w:t>
+      </w:r>
+      <w:r>
+        <w:rPr>
+          <w:rFonts w:ascii="Arial" w:hAnsi="Arial" w:cs="Arial"/>
+          <w:sz w:val="24"/>
+        </w:rPr>
+        <w:t xml:space="preserve">, </w:t>
+      </w:r>
+      <w:r>
+        <w:rPr>
+          <w:rFonts w:ascii="Arial" w:hAnsi="Arial" w:cs="Arial"/>
+          <w:sz w:val="24"/>
+        </w:rPr>
+        <w:t xml:space="preserve">който е </w:t>
+      </w:r>
+      <w:r>
+        <w:rPr>
+          <w:rFonts w:ascii="Arial" w:hAnsi="Arial" w:cs="Arial"/>
+          <w:sz w:val="24"/>
+        </w:rPr>
+        <w:t xml:space="preserve">създаден в края на 90-те от </w:t>
       </w:r>
       <w:r>
         <w:rPr>
@@ -2244,7 +2704,7 @@
           <w:rFonts w:ascii="Arial" w:hAnsi="Arial" w:cs="Arial"/>
           <w:sz w:val="24"/>
         </w:rPr>
-        <w:t xml:space="preserve">специфично за операционната система </w:t>
+        <w:t xml:space="preserve">за операционната система </w:t>
       </w:r>
       <w:r>
         <w:rPr>
@@ -2281,91 +2741,1165 @@
           <w:rFonts w:ascii="Arial" w:hAnsi="Arial" w:cs="Arial"/>
           <w:sz w:val="24"/>
         </w:rPr>
-        <w:t>възможността за създаване и успешна работа на</w:t>
-      </w:r>
-      <w:r>
-        <w:rPr>
-          <w:rFonts w:ascii="Arial" w:hAnsi="Arial" w:cs="Arial"/>
-          <w:sz w:val="24"/>
-        </w:rPr>
-        <w:t xml:space="preserve"> подобен тип злонамерен софтуер и публикува своя резултат в онлайн списание.</w:t>
+        <w:t>възможността за създаване</w:t>
+      </w:r>
+      <w:r>
+        <w:rPr>
+          <w:rFonts w:ascii="Arial" w:hAnsi="Arial" w:cs="Arial"/>
+          <w:sz w:val="24"/>
+        </w:rPr>
+        <w:t>, внедряване</w:t>
+      </w:r>
+      <w:r>
+        <w:rPr>
+          <w:rFonts w:ascii="Arial" w:hAnsi="Arial" w:cs="Arial"/>
+          <w:sz w:val="24"/>
+        </w:rPr>
+        <w:t xml:space="preserve"> и успешна работа на</w:t>
+      </w:r>
+      <w:r>
+        <w:rPr>
+          <w:rFonts w:ascii="Arial" w:hAnsi="Arial" w:cs="Arial"/>
+          <w:sz w:val="24"/>
+        </w:rPr>
+        <w:t xml:space="preserve"> подобен тип злонамерен софтуер</w:t>
+      </w:r>
+      <w:r>
+        <w:rPr>
+          <w:rFonts w:ascii="Arial" w:hAnsi="Arial" w:cs="Arial"/>
+          <w:sz w:val="24"/>
+        </w:rPr>
+        <w:t>, който се изпълнява на нивото на</w:t>
+      </w:r>
+      <w:r>
+        <w:rPr>
+          <w:rFonts w:ascii="Arial" w:hAnsi="Arial" w:cs="Arial"/>
+          <w:sz w:val="24"/>
+        </w:rPr>
+        <w:t xml:space="preserve"> ядрото на операционната система. </w:t>
+      </w:r>
+      <w:r>
+        <w:rPr>
+          <w:rFonts w:ascii="Arial" w:hAnsi="Arial" w:cs="Arial"/>
+          <w:sz w:val="24"/>
+        </w:rPr>
+        <w:t xml:space="preserve">Последва бавно, но сигурно създаване на </w:t>
+      </w:r>
+      <w:r>
+        <w:rPr>
+          <w:rFonts w:ascii="Arial" w:hAnsi="Arial" w:cs="Arial"/>
+          <w:sz w:val="24"/>
+          <w:lang w:val="en-US"/>
+        </w:rPr>
+        <w:t>r</w:t>
+      </w:r>
+      <w:r>
+        <w:rPr>
+          <w:rFonts w:ascii="Arial" w:hAnsi="Arial" w:cs="Arial"/>
+          <w:sz w:val="24"/>
+          <w:lang w:val="en-US"/>
+        </w:rPr>
+        <w:t>o</w:t>
+      </w:r>
+      <w:r>
+        <w:rPr>
+          <w:rFonts w:ascii="Arial" w:hAnsi="Arial" w:cs="Arial"/>
+          <w:sz w:val="24"/>
+          <w:lang w:val="en-US"/>
+        </w:rPr>
+        <w:t>ot</w:t>
+      </w:r>
+      <w:r>
+        <w:rPr>
+          <w:rFonts w:ascii="Arial" w:hAnsi="Arial" w:cs="Arial"/>
+          <w:sz w:val="24"/>
+          <w:lang w:val="en-US"/>
+        </w:rPr>
+        <w:t>kit</w:t>
+      </w:r>
+      <w:r>
+        <w:rPr>
+          <w:rFonts w:ascii="Arial" w:hAnsi="Arial" w:cs="Arial"/>
+          <w:sz w:val="24"/>
+        </w:rPr>
+        <w:t xml:space="preserve">, </w:t>
+      </w:r>
+      <w:r>
+        <w:rPr>
+          <w:rFonts w:ascii="Arial" w:hAnsi="Arial" w:cs="Arial"/>
+          <w:sz w:val="24"/>
+        </w:rPr>
+        <w:t>даващи все повече контрол и възможност за злонамерени действия на атакуващия. П</w:t>
+      </w:r>
+      <w:r>
+        <w:rPr>
+          <w:rFonts w:ascii="Arial" w:hAnsi="Arial" w:cs="Arial"/>
+          <w:sz w:val="24"/>
+        </w:rPr>
+        <w:t xml:space="preserve">о-известни </w:t>
+      </w:r>
+      <w:r>
+        <w:rPr>
+          <w:rFonts w:ascii="Arial" w:hAnsi="Arial" w:cs="Arial"/>
+          <w:sz w:val="24"/>
+        </w:rPr>
+        <w:t xml:space="preserve">са </w:t>
+      </w:r>
+      <w:r>
+        <w:rPr>
+          <w:rFonts w:ascii="Arial" w:hAnsi="Arial" w:cs="Arial"/>
+          <w:sz w:val="24"/>
+          <w:lang w:val="en-US"/>
+        </w:rPr>
+        <w:t>“</w:t>
+      </w:r>
+      <w:r>
+        <w:rPr>
+          <w:rFonts w:ascii="Arial" w:hAnsi="Arial" w:cs="Arial"/>
+          <w:sz w:val="24"/>
+          <w:lang w:val="en-US"/>
+        </w:rPr>
+        <w:t>he4hoo</w:t>
+      </w:r>
+      <w:r>
+        <w:rPr>
+          <w:rFonts w:ascii="Arial" w:hAnsi="Arial" w:cs="Arial"/>
+          <w:sz w:val="24"/>
+          <w:lang w:val="en-US"/>
+        </w:rPr>
+        <w:t>k</w:t>
+      </w:r>
+      <w:r>
+        <w:rPr>
+          <w:rFonts w:ascii="Arial" w:hAnsi="Arial" w:cs="Arial"/>
+          <w:sz w:val="24"/>
+          <w:lang w:val="en-US"/>
+        </w:rPr>
+        <w:t>”</w:t>
+      </w:r>
+      <w:r>
+        <w:rPr>
+          <w:rFonts w:ascii="Arial" w:hAnsi="Arial" w:cs="Arial"/>
+          <w:sz w:val="24"/>
+          <w:lang w:val="en-US"/>
+        </w:rPr>
+        <w:t xml:space="preserve">, създаден </w:t>
+      </w:r>
+      <w:r>
+        <w:rPr>
+          <w:rFonts w:ascii="Arial" w:hAnsi="Arial" w:cs="Arial"/>
+          <w:sz w:val="24"/>
+        </w:rPr>
+        <w:t>през 2000г.</w:t>
+      </w:r>
+      <w:r>
+        <w:rPr>
+          <w:rFonts w:ascii="Arial" w:hAnsi="Arial" w:cs="Arial"/>
+          <w:sz w:val="24"/>
+          <w:lang w:val="en-US"/>
+        </w:rPr>
+        <w:t xml:space="preserve">, </w:t>
+      </w:r>
+      <w:r>
+        <w:rPr>
+          <w:rFonts w:ascii="Arial" w:hAnsi="Arial" w:cs="Arial"/>
+          <w:sz w:val="24"/>
+          <w:lang w:val="en-US"/>
+        </w:rPr>
+        <w:t>“</w:t>
+      </w:r>
+      <w:proofErr w:type="spellStart"/>
+      <w:r>
+        <w:rPr>
+          <w:rFonts w:ascii="Arial" w:hAnsi="Arial" w:cs="Arial"/>
+          <w:sz w:val="24"/>
+          <w:lang w:val="en-US"/>
+        </w:rPr>
+        <w:t>HackerD</w:t>
+      </w:r>
+      <w:r>
+        <w:rPr>
+          <w:rFonts w:ascii="Arial" w:hAnsi="Arial" w:cs="Arial"/>
+          <w:sz w:val="24"/>
+          <w:lang w:val="en-US"/>
+        </w:rPr>
+        <w:t>efender</w:t>
+      </w:r>
+      <w:proofErr w:type="spellEnd"/>
+      <w:r>
+        <w:rPr>
+          <w:rFonts w:ascii="Arial" w:hAnsi="Arial" w:cs="Arial"/>
+          <w:sz w:val="24"/>
+          <w:lang w:val="en-US"/>
+        </w:rPr>
+        <w:t>”</w:t>
+      </w:r>
+      <w:r>
+        <w:rPr>
+          <w:rFonts w:ascii="Arial" w:hAnsi="Arial" w:cs="Arial"/>
+          <w:sz w:val="24"/>
+          <w:lang w:val="en-US"/>
+        </w:rPr>
+        <w:t xml:space="preserve"> от 2002</w:t>
+      </w:r>
+      <w:r>
+        <w:rPr>
+          <w:rFonts w:ascii="Arial" w:hAnsi="Arial" w:cs="Arial"/>
+          <w:sz w:val="24"/>
+        </w:rPr>
+        <w:t xml:space="preserve">г. </w:t>
+      </w:r>
+      <w:r>
+        <w:rPr>
+          <w:rFonts w:ascii="Arial" w:hAnsi="Arial" w:cs="Arial"/>
+          <w:sz w:val="24"/>
+        </w:rPr>
+        <w:t xml:space="preserve">и </w:t>
+      </w:r>
+      <w:r>
+        <w:rPr>
+          <w:rFonts w:ascii="Arial" w:hAnsi="Arial" w:cs="Arial"/>
+          <w:sz w:val="24"/>
+          <w:lang w:val="en-US"/>
+        </w:rPr>
+        <w:t>“</w:t>
+      </w:r>
+      <w:r>
+        <w:rPr>
+          <w:rFonts w:ascii="Arial" w:hAnsi="Arial" w:cs="Arial"/>
+          <w:sz w:val="24"/>
+          <w:lang w:val="en-US"/>
+        </w:rPr>
+        <w:t>Vanquish</w:t>
+      </w:r>
+      <w:r>
+        <w:rPr>
+          <w:rFonts w:ascii="Arial" w:hAnsi="Arial" w:cs="Arial"/>
+          <w:sz w:val="24"/>
+          <w:lang w:val="en-US"/>
+        </w:rPr>
+        <w:t>”</w:t>
+      </w:r>
+      <w:r>
+        <w:rPr>
+          <w:rFonts w:ascii="Arial" w:hAnsi="Arial" w:cs="Arial"/>
+          <w:sz w:val="24"/>
+        </w:rPr>
+        <w:t xml:space="preserve"> от 2003г. Те имат възможността да премахнат видимостта на определени файлове и да четат стойностите на регистрите на операционната система.</w:t>
+      </w:r>
+    </w:p>
+    <w:p>
+      <w:pPr>
+        <w:spacing w:line="360" w:lineRule="auto"/>
+        <w:ind w:left="357" w:firstLine="351"/>
+        <w:jc w:val="both"/>
+        <w:rPr>
+          <w:rFonts w:ascii="Arial" w:hAnsi="Arial" w:cs="Arial"/>
+          <w:sz w:val="24"/>
+        </w:rPr>
+      </w:pPr>
+      <w:r>
+        <w:rPr>
+          <w:rFonts w:ascii="Arial" w:hAnsi="Arial" w:cs="Arial"/>
+          <w:sz w:val="24"/>
+        </w:rPr>
+        <w:t xml:space="preserve">След това се появяват инструменти като </w:t>
+      </w:r>
+      <w:r>
+        <w:rPr>
+          <w:rFonts w:ascii="Arial" w:hAnsi="Arial" w:cs="Arial"/>
+          <w:sz w:val="24"/>
+          <w:lang w:val="en-US"/>
+        </w:rPr>
+        <w:t>“</w:t>
+      </w:r>
+      <w:proofErr w:type="spellStart"/>
+      <w:r>
+        <w:rPr>
+          <w:rFonts w:ascii="Arial" w:hAnsi="Arial" w:cs="Arial"/>
+          <w:sz w:val="24"/>
+          <w:lang w:val="en-US"/>
+        </w:rPr>
+        <w:t>Haxdoor</w:t>
+      </w:r>
+      <w:proofErr w:type="spellEnd"/>
+      <w:r>
+        <w:rPr>
+          <w:rFonts w:ascii="Arial" w:hAnsi="Arial" w:cs="Arial"/>
+          <w:sz w:val="24"/>
+          <w:lang w:val="en-US"/>
+        </w:rPr>
+        <w:t xml:space="preserve">” </w:t>
+      </w:r>
+      <w:r>
+        <w:rPr>
+          <w:rFonts w:ascii="Arial" w:hAnsi="Arial" w:cs="Arial"/>
+          <w:sz w:val="24"/>
+        </w:rPr>
+        <w:t xml:space="preserve">и </w:t>
+      </w:r>
+      <w:r>
+        <w:rPr>
+          <w:rFonts w:ascii="Arial" w:hAnsi="Arial" w:cs="Arial"/>
+          <w:sz w:val="24"/>
+          <w:lang w:val="en-US"/>
+        </w:rPr>
+        <w:t>“FU”</w:t>
+      </w:r>
+      <w:r>
+        <w:rPr>
+          <w:rFonts w:ascii="Arial" w:hAnsi="Arial" w:cs="Arial"/>
+          <w:sz w:val="24"/>
+        </w:rPr>
+        <w:t>, които след успешно инсталиране имат възможност да прикрият дейността си, чрез скриване на процесите си</w:t>
+      </w:r>
+      <w:r>
+        <w:rPr>
+          <w:rFonts w:ascii="Arial" w:hAnsi="Arial" w:cs="Arial"/>
+          <w:sz w:val="24"/>
+        </w:rPr>
+        <w:t xml:space="preserve"> и могат да предоставят отдалечен </w:t>
+      </w:r>
+      <w:r>
+        <w:rPr>
+          <w:rFonts w:ascii="Arial" w:hAnsi="Arial" w:cs="Arial"/>
+          <w:sz w:val="24"/>
+        </w:rPr>
+        <w:t xml:space="preserve">административен </w:t>
+      </w:r>
+      <w:r>
+        <w:rPr>
+          <w:rFonts w:ascii="Arial" w:hAnsi="Arial" w:cs="Arial"/>
+          <w:sz w:val="24"/>
+        </w:rPr>
+        <w:t>достъп до системата(</w:t>
+      </w:r>
+      <w:r>
+        <w:rPr>
+          <w:rFonts w:ascii="Arial" w:hAnsi="Arial" w:cs="Arial"/>
+          <w:sz w:val="24"/>
+          <w:lang w:val="en-US"/>
+        </w:rPr>
+        <w:t>backdoor)</w:t>
+      </w:r>
+      <w:r>
+        <w:rPr>
+          <w:rFonts w:ascii="Arial" w:hAnsi="Arial" w:cs="Arial"/>
+          <w:sz w:val="24"/>
+          <w:lang w:val="en-US"/>
+        </w:rPr>
+        <w:t>.</w:t>
+      </w:r>
+      <w:r>
+        <w:rPr>
+          <w:rFonts w:ascii="Arial" w:hAnsi="Arial" w:cs="Arial"/>
+          <w:sz w:val="24"/>
+        </w:rPr>
+        <w:t xml:space="preserve"> След появата на тези инструменти започва голямо нарастване на бройката на </w:t>
+      </w:r>
+      <w:r>
+        <w:rPr>
+          <w:rFonts w:ascii="Arial" w:hAnsi="Arial" w:cs="Arial"/>
+          <w:sz w:val="24"/>
+          <w:lang w:val="en-US"/>
+        </w:rPr>
+        <w:t xml:space="preserve">rootkit </w:t>
+      </w:r>
+      <w:r>
+        <w:rPr>
+          <w:rFonts w:ascii="Arial" w:hAnsi="Arial" w:cs="Arial"/>
+          <w:sz w:val="24"/>
+        </w:rPr>
+        <w:t xml:space="preserve">програмите, като </w:t>
+      </w:r>
+      <w:r>
+        <w:rPr>
+          <w:rFonts w:ascii="Arial" w:hAnsi="Arial" w:cs="Arial"/>
+          <w:sz w:val="24"/>
+        </w:rPr>
+        <w:t>най</w:t>
+      </w:r>
+      <w:r>
+        <w:rPr>
+          <w:rFonts w:ascii="Arial" w:hAnsi="Arial" w:cs="Arial"/>
+          <w:sz w:val="24"/>
+        </w:rPr>
+        <w:t xml:space="preserve">-често те представляват </w:t>
+      </w:r>
+      <w:r>
+        <w:rPr>
+          <w:rFonts w:ascii="Arial" w:hAnsi="Arial" w:cs="Arial"/>
+          <w:sz w:val="24"/>
+        </w:rPr>
+        <w:t xml:space="preserve">модифициран </w:t>
+      </w:r>
+      <w:r>
+        <w:rPr>
+          <w:rFonts w:ascii="Arial" w:hAnsi="Arial" w:cs="Arial"/>
+          <w:sz w:val="24"/>
+        </w:rPr>
+        <w:t>вариант на вече споменатите</w:t>
+      </w:r>
+      <w:r>
+        <w:rPr>
+          <w:rFonts w:ascii="Arial" w:hAnsi="Arial" w:cs="Arial"/>
+          <w:sz w:val="24"/>
+        </w:rPr>
+        <w:t xml:space="preserve"> </w:t>
+      </w:r>
+      <w:r>
+        <w:rPr>
+          <w:rFonts w:ascii="Arial" w:hAnsi="Arial" w:cs="Arial"/>
+          <w:sz w:val="24"/>
+          <w:lang w:val="en-US"/>
+        </w:rPr>
+        <w:t>“</w:t>
+      </w:r>
+      <w:proofErr w:type="spellStart"/>
+      <w:r>
+        <w:rPr>
+          <w:rFonts w:ascii="Arial" w:hAnsi="Arial" w:cs="Arial"/>
+          <w:sz w:val="24"/>
+          <w:lang w:val="en-US"/>
+        </w:rPr>
+        <w:t>HackerDefender</w:t>
+      </w:r>
+      <w:proofErr w:type="spellEnd"/>
+      <w:r>
+        <w:rPr>
+          <w:rFonts w:ascii="Arial" w:hAnsi="Arial" w:cs="Arial"/>
+          <w:sz w:val="24"/>
+          <w:lang w:val="en-US"/>
+        </w:rPr>
+        <w:t>”, “</w:t>
+      </w:r>
+      <w:proofErr w:type="spellStart"/>
+      <w:r>
+        <w:rPr>
+          <w:rFonts w:ascii="Arial" w:hAnsi="Arial" w:cs="Arial"/>
+          <w:sz w:val="24"/>
+          <w:lang w:val="en-US"/>
+        </w:rPr>
+        <w:t>Hax</w:t>
+      </w:r>
+      <w:r>
+        <w:rPr>
+          <w:rFonts w:ascii="Arial" w:hAnsi="Arial" w:cs="Arial"/>
+          <w:sz w:val="24"/>
+          <w:lang w:val="en-US"/>
+        </w:rPr>
+        <w:t>d</w:t>
+      </w:r>
+      <w:r>
+        <w:rPr>
+          <w:rFonts w:ascii="Arial" w:hAnsi="Arial" w:cs="Arial"/>
+          <w:sz w:val="24"/>
+          <w:lang w:val="en-US"/>
+        </w:rPr>
+        <w:t>oor</w:t>
+      </w:r>
+      <w:proofErr w:type="spellEnd"/>
+      <w:r>
+        <w:rPr>
+          <w:rFonts w:ascii="Arial" w:hAnsi="Arial" w:cs="Arial"/>
+          <w:sz w:val="24"/>
+          <w:lang w:val="en-US"/>
+        </w:rPr>
+        <w:t>”</w:t>
+      </w:r>
+      <w:r>
+        <w:rPr>
+          <w:rFonts w:ascii="Arial" w:hAnsi="Arial" w:cs="Arial"/>
+          <w:sz w:val="24"/>
+        </w:rPr>
+        <w:t xml:space="preserve"> и </w:t>
+      </w:r>
+      <w:r>
+        <w:rPr>
+          <w:rFonts w:ascii="Arial" w:hAnsi="Arial" w:cs="Arial"/>
+          <w:sz w:val="24"/>
+          <w:lang w:val="en-US"/>
+        </w:rPr>
+        <w:t>“FU”.</w:t>
+      </w:r>
+      <w:r>
+        <w:rPr>
+          <w:rFonts w:ascii="Arial" w:hAnsi="Arial" w:cs="Arial"/>
+          <w:sz w:val="24"/>
+          <w:lang w:val="en-US"/>
+        </w:rPr>
+        <w:t xml:space="preserve"> </w:t>
+      </w:r>
+      <w:r>
+        <w:rPr>
+          <w:rFonts w:ascii="Arial" w:hAnsi="Arial" w:cs="Arial"/>
+          <w:sz w:val="24"/>
+        </w:rPr>
+        <w:t xml:space="preserve">Започва вграждането на </w:t>
+      </w:r>
+      <w:r>
+        <w:rPr>
+          <w:rFonts w:ascii="Arial" w:hAnsi="Arial" w:cs="Arial"/>
+          <w:sz w:val="24"/>
+          <w:lang w:val="en-US"/>
+        </w:rPr>
+        <w:t xml:space="preserve">rootkit </w:t>
+      </w:r>
+      <w:r>
+        <w:rPr>
+          <w:rFonts w:ascii="Arial" w:hAnsi="Arial" w:cs="Arial"/>
+          <w:sz w:val="24"/>
+        </w:rPr>
+        <w:t>в други злонамерени програми, като троянски</w:t>
+      </w:r>
+      <w:r>
+        <w:rPr>
+          <w:rFonts w:ascii="Arial" w:hAnsi="Arial" w:cs="Arial"/>
+          <w:sz w:val="24"/>
+        </w:rPr>
+        <w:t xml:space="preserve"> коне</w:t>
+      </w:r>
+      <w:r>
+        <w:rPr>
+          <w:rFonts w:ascii="Arial" w:hAnsi="Arial" w:cs="Arial"/>
+          <w:sz w:val="24"/>
+        </w:rPr>
+        <w:t xml:space="preserve"> и </w:t>
+      </w:r>
+      <w:r>
+        <w:rPr>
+          <w:rFonts w:ascii="Arial" w:hAnsi="Arial" w:cs="Arial"/>
+          <w:sz w:val="24"/>
+          <w:lang w:val="en-US"/>
+        </w:rPr>
+        <w:t>mass-mail</w:t>
+      </w:r>
+      <w:r>
+        <w:rPr>
+          <w:rFonts w:ascii="Arial" w:hAnsi="Arial" w:cs="Arial"/>
+          <w:sz w:val="24"/>
+        </w:rPr>
+        <w:t xml:space="preserve"> червеи</w:t>
+      </w:r>
+      <w:r>
+        <w:rPr>
+          <w:rFonts w:ascii="Arial" w:hAnsi="Arial" w:cs="Arial"/>
+          <w:sz w:val="24"/>
+        </w:rPr>
+        <w:t xml:space="preserve">, които </w:t>
+      </w:r>
+      <w:r>
+        <w:rPr>
+          <w:rFonts w:ascii="Arial" w:hAnsi="Arial" w:cs="Arial"/>
+          <w:sz w:val="24"/>
+        </w:rPr>
+        <w:t>се</w:t>
+      </w:r>
+      <w:r>
+        <w:rPr>
+          <w:rFonts w:ascii="Arial" w:hAnsi="Arial" w:cs="Arial"/>
+          <w:sz w:val="24"/>
+        </w:rPr>
+        <w:t xml:space="preserve"> използват като посредник за успешното инсталиране на програмата </w:t>
+      </w:r>
+      <w:r>
+        <w:rPr>
+          <w:rFonts w:ascii="Arial" w:hAnsi="Arial" w:cs="Arial"/>
+          <w:sz w:val="24"/>
+          <w:lang w:val="en-US"/>
+        </w:rPr>
+        <w:t>rootkit.</w:t>
+      </w:r>
+      <w:r>
+        <w:rPr>
+          <w:rFonts w:ascii="Arial" w:hAnsi="Arial" w:cs="Arial"/>
+          <w:sz w:val="24"/>
+        </w:rPr>
+        <w:t xml:space="preserve"> </w:t>
+      </w:r>
+      <w:r>
+        <w:rPr>
+          <w:rFonts w:ascii="Arial" w:hAnsi="Arial" w:cs="Arial"/>
+          <w:sz w:val="24"/>
+        </w:rPr>
+        <w:t xml:space="preserve">Известни представители са </w:t>
+      </w:r>
+      <w:r>
+        <w:rPr>
+          <w:rFonts w:ascii="Arial" w:hAnsi="Arial" w:cs="Arial"/>
+          <w:sz w:val="24"/>
+        </w:rPr>
+        <w:t>на троянски</w:t>
+      </w:r>
+      <w:r>
+        <w:rPr>
+          <w:rFonts w:ascii="Arial" w:hAnsi="Arial" w:cs="Arial"/>
+          <w:sz w:val="24"/>
+        </w:rPr>
+        <w:t>я</w:t>
+      </w:r>
+      <w:r>
+        <w:rPr>
+          <w:rFonts w:ascii="Arial" w:hAnsi="Arial" w:cs="Arial"/>
+          <w:sz w:val="24"/>
+        </w:rPr>
+        <w:t xml:space="preserve"> кон е </w:t>
+      </w:r>
+      <w:r>
+        <w:rPr>
+          <w:rFonts w:ascii="Arial" w:hAnsi="Arial" w:cs="Arial"/>
+          <w:sz w:val="24"/>
+          <w:lang w:val="en-US"/>
+        </w:rPr>
+        <w:t>“</w:t>
+      </w:r>
+      <w:proofErr w:type="spellStart"/>
+      <w:r>
+        <w:rPr>
+          <w:rFonts w:ascii="Arial" w:hAnsi="Arial" w:cs="Arial"/>
+          <w:sz w:val="24"/>
+          <w:lang w:val="en-US"/>
+        </w:rPr>
+        <w:t>Goldun</w:t>
+      </w:r>
+      <w:proofErr w:type="spellEnd"/>
+      <w:r>
+        <w:rPr>
+          <w:rFonts w:ascii="Arial" w:hAnsi="Arial" w:cs="Arial"/>
+          <w:sz w:val="24"/>
+          <w:lang w:val="en-US"/>
+        </w:rPr>
+        <w:t>”</w:t>
+      </w:r>
+      <w:r>
+        <w:rPr>
+          <w:rFonts w:ascii="Arial" w:hAnsi="Arial" w:cs="Arial"/>
+          <w:sz w:val="24"/>
+        </w:rPr>
+        <w:t xml:space="preserve"> и </w:t>
+      </w:r>
+      <w:r>
+        <w:rPr>
+          <w:rFonts w:ascii="Arial" w:hAnsi="Arial" w:cs="Arial"/>
+          <w:sz w:val="24"/>
+        </w:rPr>
+        <w:t xml:space="preserve">вариантите на </w:t>
+      </w:r>
+      <w:r>
+        <w:rPr>
+          <w:rFonts w:ascii="Arial" w:hAnsi="Arial" w:cs="Arial"/>
+          <w:sz w:val="24"/>
+        </w:rPr>
+        <w:t xml:space="preserve">червея </w:t>
+      </w:r>
+      <w:r>
+        <w:rPr>
+          <w:rFonts w:ascii="Arial" w:hAnsi="Arial" w:cs="Arial"/>
+          <w:sz w:val="24"/>
+          <w:lang w:val="en-US"/>
+        </w:rPr>
+        <w:t>“</w:t>
+      </w:r>
+      <w:proofErr w:type="spellStart"/>
+      <w:r>
+        <w:rPr>
+          <w:rFonts w:ascii="Arial" w:hAnsi="Arial" w:cs="Arial"/>
+          <w:sz w:val="24"/>
+          <w:lang w:val="en-US"/>
+        </w:rPr>
+        <w:t>Bagle</w:t>
+      </w:r>
+      <w:proofErr w:type="spellEnd"/>
+      <w:r>
+        <w:rPr>
+          <w:rFonts w:ascii="Arial" w:hAnsi="Arial" w:cs="Arial"/>
+          <w:sz w:val="24"/>
+          <w:lang w:val="en-US"/>
+        </w:rPr>
+        <w:t>”</w:t>
+      </w:r>
+      <w:r>
+        <w:rPr>
+          <w:rFonts w:ascii="Arial" w:hAnsi="Arial" w:cs="Arial"/>
+          <w:sz w:val="24"/>
+          <w:lang w:val="en-US"/>
+        </w:rPr>
+        <w:t>.</w:t>
+      </w:r>
+      <w:r>
+        <w:rPr>
+          <w:rFonts w:ascii="Arial" w:hAnsi="Arial" w:cs="Arial"/>
+          <w:sz w:val="24"/>
+        </w:rPr>
+        <w:t xml:space="preserve"> </w:t>
+      </w:r>
+    </w:p>
+    <w:p>
+      <w:pPr>
+        <w:spacing w:line="360" w:lineRule="auto"/>
+        <w:ind w:left="357" w:firstLine="351"/>
+        <w:jc w:val="both"/>
+        <w:rPr>
+          <w:rFonts w:ascii="Arial" w:hAnsi="Arial" w:cs="Arial"/>
+          <w:sz w:val="24"/>
+          <w:lang w:val="en-US"/>
+        </w:rPr>
+      </w:pPr>
+      <w:r>
+        <w:rPr>
+          <w:rFonts w:ascii="Arial" w:hAnsi="Arial" w:cs="Arial"/>
+          <w:sz w:val="24"/>
+        </w:rPr>
+        <w:lastRenderedPageBreak/>
+        <w:t xml:space="preserve">През 2009 е създаден </w:t>
+      </w:r>
+      <w:r>
+        <w:rPr>
+          <w:rFonts w:ascii="Arial" w:hAnsi="Arial" w:cs="Arial"/>
+          <w:sz w:val="24"/>
+          <w:lang w:val="en-US"/>
+        </w:rPr>
+        <w:t xml:space="preserve">“Machiavelli“, който е </w:t>
+      </w:r>
+      <w:r>
+        <w:rPr>
+          <w:rFonts w:ascii="Arial" w:hAnsi="Arial" w:cs="Arial"/>
+          <w:sz w:val="24"/>
+        </w:rPr>
+        <w:t xml:space="preserve">първия </w:t>
+      </w:r>
+      <w:r>
+        <w:rPr>
+          <w:rFonts w:ascii="Arial" w:hAnsi="Arial" w:cs="Arial"/>
+          <w:sz w:val="24"/>
+          <w:lang w:val="en-US"/>
+        </w:rPr>
+        <w:t>rootkit</w:t>
+      </w:r>
+      <w:r>
+        <w:rPr>
+          <w:rFonts w:ascii="Arial" w:hAnsi="Arial" w:cs="Arial"/>
+          <w:sz w:val="24"/>
+        </w:rPr>
+        <w:t xml:space="preserve"> за операционната система </w:t>
+      </w:r>
+      <w:r>
+        <w:rPr>
+          <w:rFonts w:ascii="Arial" w:hAnsi="Arial" w:cs="Arial"/>
+          <w:sz w:val="24"/>
+          <w:lang w:val="en-US"/>
+        </w:rPr>
+        <w:t>Mac OS.</w:t>
+      </w:r>
+      <w:r>
+        <w:rPr>
+          <w:rFonts w:ascii="Arial" w:hAnsi="Arial" w:cs="Arial"/>
+          <w:sz w:val="24"/>
+        </w:rPr>
+        <w:t xml:space="preserve"> Други известни атаки с </w:t>
+      </w:r>
+      <w:r>
+        <w:rPr>
+          <w:rFonts w:ascii="Arial" w:hAnsi="Arial" w:cs="Arial"/>
+          <w:sz w:val="24"/>
+          <w:lang w:val="en-US"/>
+        </w:rPr>
+        <w:t>rootkit</w:t>
+      </w:r>
+      <w:r>
+        <w:rPr>
+          <w:rFonts w:ascii="Arial" w:hAnsi="Arial" w:cs="Arial"/>
+          <w:sz w:val="24"/>
+        </w:rPr>
+        <w:t xml:space="preserve">, които са предизвикали кражба на данни и </w:t>
+      </w:r>
+      <w:r>
+        <w:rPr>
+          <w:rFonts w:ascii="Arial" w:hAnsi="Arial" w:cs="Arial"/>
+          <w:sz w:val="24"/>
+        </w:rPr>
+        <w:t xml:space="preserve">включване </w:t>
+      </w:r>
+      <w:r>
+        <w:rPr>
+          <w:rFonts w:ascii="Arial" w:hAnsi="Arial" w:cs="Arial"/>
+          <w:sz w:val="24"/>
+        </w:rPr>
+        <w:t xml:space="preserve">на инфектираните компютри </w:t>
+      </w:r>
+      <w:r>
+        <w:rPr>
+          <w:rFonts w:ascii="Arial" w:hAnsi="Arial" w:cs="Arial"/>
+          <w:sz w:val="24"/>
+        </w:rPr>
+        <w:t xml:space="preserve">в </w:t>
+      </w:r>
+      <w:r>
+        <w:rPr>
+          <w:rFonts w:ascii="Arial" w:hAnsi="Arial" w:cs="Arial"/>
+          <w:sz w:val="24"/>
+          <w:lang w:val="en-US"/>
+        </w:rPr>
+        <w:t xml:space="preserve">botnet </w:t>
+      </w:r>
+      <w:r>
+        <w:rPr>
+          <w:rFonts w:ascii="Arial" w:hAnsi="Arial" w:cs="Arial"/>
+          <w:sz w:val="24"/>
+        </w:rPr>
+        <w:t>са</w:t>
+      </w:r>
+      <w:r>
+        <w:rPr>
+          <w:rFonts w:ascii="Arial" w:hAnsi="Arial" w:cs="Arial"/>
+          <w:sz w:val="24"/>
+        </w:rPr>
+        <w:t xml:space="preserve"> </w:t>
+      </w:r>
+      <w:r>
+        <w:rPr>
+          <w:rFonts w:ascii="Arial" w:hAnsi="Arial" w:cs="Arial"/>
+          <w:sz w:val="24"/>
+          <w:lang w:val="en-US"/>
+        </w:rPr>
+        <w:t>“</w:t>
+      </w:r>
+      <w:proofErr w:type="spellStart"/>
+      <w:r>
+        <w:rPr>
+          <w:rFonts w:ascii="Arial" w:hAnsi="Arial" w:cs="Arial"/>
+          <w:sz w:val="24"/>
+          <w:lang w:val="en-US"/>
+        </w:rPr>
+        <w:t>ZeroAccess</w:t>
+      </w:r>
+      <w:proofErr w:type="spellEnd"/>
+      <w:r>
+        <w:rPr>
+          <w:rFonts w:ascii="Arial" w:hAnsi="Arial" w:cs="Arial"/>
+          <w:sz w:val="24"/>
+          <w:lang w:val="en-US"/>
+        </w:rPr>
+        <w:t>”</w:t>
+      </w:r>
+      <w:r>
+        <w:rPr>
+          <w:rFonts w:ascii="Arial" w:hAnsi="Arial" w:cs="Arial"/>
+          <w:sz w:val="24"/>
+        </w:rPr>
+        <w:t xml:space="preserve"> открит през 2011 и </w:t>
+      </w:r>
+      <w:r>
+        <w:rPr>
+          <w:rFonts w:ascii="Arial" w:hAnsi="Arial" w:cs="Arial"/>
+          <w:sz w:val="24"/>
+          <w:lang w:val="en-US"/>
+        </w:rPr>
+        <w:t>“</w:t>
+      </w:r>
+      <w:proofErr w:type="spellStart"/>
+      <w:r>
+        <w:rPr>
+          <w:rFonts w:ascii="Arial" w:hAnsi="Arial" w:cs="Arial"/>
+          <w:sz w:val="24"/>
+          <w:lang w:val="en-US"/>
+        </w:rPr>
+        <w:t>Necurs</w:t>
+      </w:r>
+      <w:proofErr w:type="spellEnd"/>
+      <w:r>
+        <w:rPr>
+          <w:rFonts w:ascii="Arial" w:hAnsi="Arial" w:cs="Arial"/>
+          <w:sz w:val="24"/>
+          <w:lang w:val="en-US"/>
+        </w:rPr>
+        <w:t>”</w:t>
+      </w:r>
+      <w:r>
+        <w:rPr>
+          <w:rFonts w:ascii="Arial" w:hAnsi="Arial" w:cs="Arial"/>
+          <w:sz w:val="24"/>
+        </w:rPr>
+        <w:t xml:space="preserve"> през </w:t>
+      </w:r>
+      <w:r>
+        <w:rPr>
+          <w:rFonts w:ascii="Arial" w:hAnsi="Arial" w:cs="Arial"/>
+          <w:sz w:val="24"/>
+        </w:rPr>
+        <w:t>2012.</w:t>
+      </w:r>
+    </w:p>
+    <w:p>
+      <w:pPr>
+        <w:spacing w:line="360" w:lineRule="auto"/>
+        <w:ind w:left="357" w:firstLine="351"/>
+        <w:jc w:val="both"/>
+        <w:rPr>
+          <w:rFonts w:ascii="Arial" w:hAnsi="Arial" w:cs="Arial"/>
+          <w:i/>
+          <w:sz w:val="24"/>
+          <w:lang w:val="en-US"/>
+        </w:rPr>
+      </w:pPr>
+      <w:r>
+        <w:rPr>
+          <w:rFonts w:ascii="Arial" w:hAnsi="Arial" w:cs="Arial"/>
+          <w:sz w:val="24"/>
+        </w:rPr>
+        <w:t xml:space="preserve">С </w:t>
+      </w:r>
+      <w:r>
+        <w:rPr>
+          <w:rFonts w:ascii="Arial" w:hAnsi="Arial" w:cs="Arial"/>
+          <w:sz w:val="24"/>
+        </w:rPr>
+        <w:t xml:space="preserve">нарастването на броя на успешните атаки с </w:t>
+      </w:r>
+      <w:r>
+        <w:rPr>
+          <w:rFonts w:ascii="Arial" w:hAnsi="Arial" w:cs="Arial"/>
+          <w:sz w:val="24"/>
+          <w:lang w:val="en-US"/>
+        </w:rPr>
+        <w:t xml:space="preserve">rootkit </w:t>
+      </w:r>
+      <w:r>
+        <w:rPr>
+          <w:rFonts w:ascii="Arial" w:hAnsi="Arial" w:cs="Arial"/>
+          <w:sz w:val="24"/>
+        </w:rPr>
+        <w:t xml:space="preserve">производителите на антивирусен софтуер започват да </w:t>
+      </w:r>
+      <w:r>
+        <w:rPr>
+          <w:rFonts w:ascii="Arial" w:hAnsi="Arial" w:cs="Arial"/>
+          <w:sz w:val="24"/>
+        </w:rPr>
+        <w:t xml:space="preserve">имплементират методи за откриване на </w:t>
+      </w:r>
+      <w:r>
+        <w:rPr>
+          <w:rFonts w:ascii="Arial" w:hAnsi="Arial" w:cs="Arial"/>
+          <w:sz w:val="24"/>
+        </w:rPr>
+        <w:t xml:space="preserve">вредителските програми в своите продукти. Появяват се и инструменти от независими автори, които </w:t>
+      </w:r>
+      <w:r>
+        <w:rPr>
+          <w:rFonts w:ascii="Arial" w:hAnsi="Arial" w:cs="Arial"/>
+          <w:sz w:val="24"/>
+        </w:rPr>
+        <w:t xml:space="preserve">имат единствена цел за открият и премахнат </w:t>
+      </w:r>
+      <w:r>
+        <w:rPr>
+          <w:rFonts w:ascii="Arial" w:hAnsi="Arial" w:cs="Arial"/>
+          <w:sz w:val="24"/>
+          <w:lang w:val="en-US"/>
+        </w:rPr>
+        <w:t>rootkit</w:t>
+      </w:r>
+      <w:r>
+        <w:rPr>
+          <w:rFonts w:ascii="Arial" w:hAnsi="Arial" w:cs="Arial"/>
+          <w:sz w:val="24"/>
+        </w:rPr>
+        <w:t xml:space="preserve"> програми.</w:t>
+      </w:r>
+    </w:p>
+    <w:p>
+      <w:pPr>
+        <w:spacing w:line="360" w:lineRule="auto"/>
+        <w:ind w:left="357" w:firstLine="351"/>
+        <w:jc w:val="both"/>
+        <w:rPr>
+          <w:lang w:val="en-US"/>
+        </w:rPr>
+      </w:pPr>
+      <w:r>
+        <w:rPr>
+          <w:rFonts w:ascii="Arial" w:hAnsi="Arial" w:cs="Arial"/>
+          <w:sz w:val="24"/>
+        </w:rPr>
+        <w:t>А</w:t>
+      </w:r>
+      <w:r>
+        <w:rPr>
+          <w:rFonts w:ascii="Arial" w:hAnsi="Arial" w:cs="Arial"/>
+          <w:sz w:val="24"/>
+        </w:rPr>
+        <w:t xml:space="preserve">таките с </w:t>
+      </w:r>
+      <w:r>
+        <w:rPr>
+          <w:rFonts w:ascii="Arial" w:hAnsi="Arial" w:cs="Arial"/>
+          <w:sz w:val="24"/>
+          <w:lang w:val="en-US"/>
+        </w:rPr>
+        <w:t xml:space="preserve">rootkit </w:t>
+      </w:r>
+      <w:r>
+        <w:rPr>
+          <w:rFonts w:ascii="Arial" w:hAnsi="Arial" w:cs="Arial"/>
+          <w:sz w:val="24"/>
+        </w:rPr>
+        <w:t>продължават да представляват сериозна заплаха за потребителите</w:t>
+      </w:r>
+      <w:r>
+        <w:rPr>
+          <w:rFonts w:ascii="Arial" w:hAnsi="Arial" w:cs="Arial"/>
+          <w:sz w:val="24"/>
+        </w:rPr>
+        <w:t xml:space="preserve"> и днес</w:t>
+      </w:r>
+      <w:r>
+        <w:rPr>
+          <w:rFonts w:ascii="Arial" w:hAnsi="Arial" w:cs="Arial"/>
+          <w:sz w:val="24"/>
+        </w:rPr>
+        <w:t>.</w:t>
+      </w:r>
+      <w:r>
+        <w:rPr>
+          <w:rFonts w:ascii="Arial" w:hAnsi="Arial" w:cs="Arial"/>
+          <w:sz w:val="24"/>
+        </w:rPr>
+        <w:t xml:space="preserve"> </w:t>
+      </w:r>
+      <w:r>
+        <w:rPr>
+          <w:rFonts w:ascii="Arial" w:hAnsi="Arial" w:cs="Arial"/>
+          <w:sz w:val="24"/>
+        </w:rPr>
+        <w:t>Откриват се п</w:t>
       </w:r>
       <w:bookmarkStart w:id="4" w:name="_GoBack"/>
       <w:bookmarkEnd w:id="4"/>
-    </w:p>
-    <w:p>
-      <w:pPr>
-        <w:pStyle w:val="2"/>
-        <w:numPr>
-          <w:ilvl w:val="1"/>
-          <w:numId w:val="2"/>
-        </w:numPr>
-        <w:spacing w:line="360" w:lineRule="auto"/>
-        <w:ind w:left="822"/>
-        <w:rPr>
-          <w:rFonts w:ascii="Arial" w:hAnsi="Arial" w:cs="Arial"/>
-          <w:color w:val="auto"/>
-          <w:sz w:val="28"/>
-          <w:szCs w:val="28"/>
-        </w:rPr>
-      </w:pPr>
-      <w:bookmarkStart w:id="5" w:name="_Toc94697415"/>
-      <w:r>
-        <w:rPr>
-          <w:rFonts w:ascii="Arial" w:hAnsi="Arial" w:cs="Arial"/>
-          <w:color w:val="auto"/>
-          <w:sz w:val="28"/>
-          <w:szCs w:val="28"/>
-        </w:rPr>
-        <w:t>Актуалност на проблема</w:t>
-      </w:r>
-      <w:bookmarkEnd w:id="5"/>
-    </w:p>
-    <w:p>
-      <w:pPr>
-        <w:spacing w:line="360" w:lineRule="auto"/>
-        <w:ind w:firstLine="708"/>
-        <w:jc w:val="both"/>
-        <w:rPr>
-          <w:lang w:val="en-US"/>
-        </w:rPr>
-      </w:pPr>
-      <w:r>
-        <w:rPr>
-          <w:rFonts w:ascii="Arial" w:hAnsi="Arial" w:cs="Arial"/>
-          <w:sz w:val="24"/>
-        </w:rPr>
-        <w:t xml:space="preserve">Тенденциите са атаките с </w:t>
-      </w:r>
-      <w:r>
-        <w:rPr>
-          <w:rFonts w:ascii="Arial" w:hAnsi="Arial" w:cs="Arial"/>
-          <w:sz w:val="24"/>
-          <w:lang w:val="en-US"/>
-        </w:rPr>
-        <w:t xml:space="preserve">rootkit </w:t>
-      </w:r>
-      <w:r>
-        <w:rPr>
-          <w:rFonts w:ascii="Arial" w:hAnsi="Arial" w:cs="Arial"/>
-          <w:sz w:val="24"/>
-        </w:rPr>
-        <w:t>да стават все по-комплексни</w:t>
-      </w:r>
-      <w:r>
-        <w:rPr>
-          <w:rFonts w:ascii="Arial" w:hAnsi="Arial" w:cs="Arial"/>
-          <w:sz w:val="24"/>
-        </w:rPr>
-        <w:t xml:space="preserve">  </w:t>
-      </w:r>
-    </w:p>
-    <w:p>
-      <w:pPr>
-        <w:rPr>
-          <w:lang w:val="en-US"/>
-        </w:rPr>
-      </w:pPr>
+      <w:r>
+        <w:rPr>
+          <w:rFonts w:ascii="Arial" w:hAnsi="Arial" w:cs="Arial"/>
+          <w:sz w:val="24"/>
+        </w:rPr>
+        <w:t xml:space="preserve">римери за </w:t>
+      </w:r>
+      <w:r>
+        <w:rPr>
+          <w:rFonts w:ascii="Arial" w:hAnsi="Arial" w:cs="Arial"/>
+          <w:sz w:val="24"/>
+          <w:lang w:val="en-US"/>
+        </w:rPr>
+        <w:t xml:space="preserve">rootkit, които </w:t>
+      </w:r>
+      <w:r>
+        <w:rPr>
+          <w:rFonts w:ascii="Arial" w:hAnsi="Arial" w:cs="Arial"/>
+          <w:sz w:val="24"/>
+        </w:rPr>
+        <w:t>се възползват</w:t>
+      </w:r>
+      <w:r>
+        <w:rPr>
+          <w:rFonts w:ascii="Arial" w:hAnsi="Arial" w:cs="Arial"/>
+          <w:sz w:val="24"/>
+        </w:rPr>
+        <w:t xml:space="preserve"> </w:t>
+      </w:r>
+      <w:r>
+        <w:rPr>
+          <w:rFonts w:ascii="Arial" w:hAnsi="Arial" w:cs="Arial"/>
+          <w:sz w:val="24"/>
+        </w:rPr>
+        <w:t xml:space="preserve">от уязвимости </w:t>
+      </w:r>
+      <w:r>
+        <w:rPr>
+          <w:rFonts w:ascii="Arial" w:hAnsi="Arial" w:cs="Arial"/>
+          <w:sz w:val="24"/>
+        </w:rPr>
+        <w:t xml:space="preserve">на </w:t>
+      </w:r>
+      <w:r>
+        <w:rPr>
+          <w:rFonts w:ascii="Arial" w:hAnsi="Arial" w:cs="Arial"/>
+          <w:sz w:val="24"/>
+        </w:rPr>
+        <w:t xml:space="preserve">технологиите за стартиране </w:t>
+      </w:r>
+      <w:r>
+        <w:rPr>
+          <w:rFonts w:ascii="Arial" w:hAnsi="Arial" w:cs="Arial"/>
+          <w:sz w:val="24"/>
+          <w:lang w:val="en-US"/>
+        </w:rPr>
+        <w:t xml:space="preserve">UEFI </w:t>
+      </w:r>
+      <w:r>
+        <w:rPr>
+          <w:rFonts w:ascii="Arial" w:hAnsi="Arial" w:cs="Arial"/>
+          <w:sz w:val="24"/>
+        </w:rPr>
+        <w:t xml:space="preserve">или от някои </w:t>
+      </w:r>
+      <w:r>
+        <w:rPr>
+          <w:rFonts w:ascii="Arial" w:hAnsi="Arial" w:cs="Arial"/>
+          <w:sz w:val="24"/>
+        </w:rPr>
+        <w:t xml:space="preserve">функционалности на </w:t>
+      </w:r>
+      <w:r>
+        <w:rPr>
+          <w:rFonts w:ascii="Arial" w:hAnsi="Arial" w:cs="Arial"/>
+          <w:sz w:val="24"/>
+        </w:rPr>
+        <w:t xml:space="preserve"> </w:t>
+      </w:r>
+      <w:r>
+        <w:rPr>
+          <w:rFonts w:ascii="Arial" w:hAnsi="Arial" w:cs="Arial"/>
+          <w:sz w:val="24"/>
+          <w:lang w:val="en-US"/>
+        </w:rPr>
+        <w:t>Windows 10</w:t>
+      </w:r>
+      <w:r>
+        <w:rPr>
+          <w:rFonts w:ascii="Arial" w:hAnsi="Arial" w:cs="Arial"/>
+          <w:sz w:val="24"/>
+        </w:rPr>
+        <w:t xml:space="preserve">, като например </w:t>
+      </w:r>
+      <w:r>
+        <w:rPr>
+          <w:rFonts w:ascii="Arial" w:hAnsi="Arial" w:cs="Arial"/>
+          <w:sz w:val="24"/>
+          <w:lang w:val="en-US"/>
+        </w:rPr>
+        <w:t>Windows Platform Binary Table</w:t>
+      </w:r>
+      <w:r>
+        <w:rPr>
+          <w:rFonts w:ascii="Arial" w:hAnsi="Arial" w:cs="Arial"/>
+          <w:sz w:val="24"/>
+        </w:rPr>
+        <w:t xml:space="preserve">, която позволява на производителите на хардуер да включат цифрово подписани изпълними програми във </w:t>
+      </w:r>
+      <w:r>
+        <w:rPr>
+          <w:rFonts w:ascii="Arial" w:hAnsi="Arial" w:cs="Arial"/>
+          <w:sz w:val="24"/>
+          <w:lang w:val="en-US"/>
+        </w:rPr>
+        <w:t>firmware-а на машината.</w:t>
+      </w:r>
+      <w:r>
+        <w:rPr>
+          <w:rFonts w:ascii="Arial" w:hAnsi="Arial" w:cs="Arial"/>
+          <w:sz w:val="24"/>
+        </w:rPr>
+        <w:t xml:space="preserve"> </w:t>
+      </w:r>
     </w:p>
     <w:p>
       <w:pPr>
@@ -2381,7 +3915,7 @@
           <w:lang w:val="en-US"/>
         </w:rPr>
       </w:pPr>
-      <w:bookmarkStart w:id="6" w:name="_Toc94697416"/>
+      <w:bookmarkStart w:id="5" w:name="_Toc94730630"/>
       <w:r>
         <w:rPr>
           <w:rFonts w:ascii="Arial" w:hAnsi="Arial" w:cs="Arial"/>
@@ -2397,13 +3931,7 @@
         </w:rPr>
         <w:t>rootkit</w:t>
       </w:r>
-    </w:p>
-    <w:p>
-      <w:pPr>
-        <w:rPr>
-          <w:lang w:val="en-US"/>
-        </w:rPr>
-      </w:pPr>
+      <w:bookmarkEnd w:id="5"/>
     </w:p>
     <w:p>
       <w:pPr>
@@ -2418,6 +3946,7 @@
           <w:color w:val="auto"/>
         </w:rPr>
       </w:pPr>
+      <w:bookmarkStart w:id="6" w:name="_Toc94730631"/>
       <w:r>
         <w:rPr>
           <w:rFonts w:ascii="Arial" w:hAnsi="Arial" w:cs="Arial"/>
@@ -2449,6 +3978,7 @@
         </w:rPr>
         <w:t>kit</w:t>
       </w:r>
+      <w:bookmarkEnd w:id="6"/>
     </w:p>
     <w:p>
       <w:pPr>
@@ -2463,6 +3993,7 @@
           <w:color w:val="auto"/>
         </w:rPr>
       </w:pPr>
+      <w:bookmarkStart w:id="7" w:name="_Toc94730632"/>
       <w:r>
         <w:rPr>
           <w:rFonts w:ascii="Arial" w:hAnsi="Arial" w:cs="Arial"/>
@@ -2492,6 +4023,7 @@
         </w:rPr>
         <w:t>rootkit</w:t>
       </w:r>
+      <w:bookmarkEnd w:id="7"/>
     </w:p>
     <w:p>
       <w:pPr>
@@ -2506,6 +4038,7 @@
           <w:color w:val="auto"/>
         </w:rPr>
       </w:pPr>
+      <w:bookmarkStart w:id="8" w:name="_Toc94730633"/>
       <w:r>
         <w:rPr>
           <w:rFonts w:ascii="Arial" w:hAnsi="Arial" w:cs="Arial"/>
@@ -2513,6 +4046,7 @@
         </w:rPr>
         <w:t>Заключение</w:t>
       </w:r>
+      <w:bookmarkEnd w:id="8"/>
     </w:p>
     <w:p>
       <w:pPr>
@@ -2527,6 +4061,7 @@
           <w:color w:val="auto"/>
         </w:rPr>
       </w:pPr>
+      <w:bookmarkStart w:id="9" w:name="_Toc94730634"/>
       <w:r>
         <w:rPr>
           <w:rFonts w:ascii="Arial" w:hAnsi="Arial" w:cs="Arial"/>
@@ -2534,7 +4069,7 @@
         </w:rPr>
         <w:t>Използвана литература</w:t>
       </w:r>
-      <w:bookmarkEnd w:id="6"/>
+      <w:bookmarkEnd w:id="9"/>
     </w:p>
     <w:p/>
     <w:sectPr>
@@ -2707,7 +4242,7 @@
       <w:rPr>
         <w:noProof/>
       </w:rPr>
-      <w:t>2</w:t>
+      <w:t>4</w:t>
     </w:r>
     <w:r>
       <w:fldChar w:fldCharType="end"/>
@@ -3387,7 +4922,6 @@
   <w:style w:type="character" w:default="1" w:styleId="a0">
     <w:name w:val="Default Paragraph Font"/>
     <w:uiPriority w:val="1"/>
-    <w:semiHidden/>
     <w:unhideWhenUsed/>
   </w:style>
   <w:style w:type="table" w:default="1" w:styleId="a1">
@@ -3812,7 +5346,7 @@
 </file>
 
 <file path=customXml/itemProps1.xml><?xml version="1.0" encoding="utf-8"?>
-<ds:datastoreItem xmlns:ds="http://schemas.openxmlformats.org/officeDocument/2006/customXml" ds:itemID="{5B3987D7-4140-43EA-B7DF-F52ABEF90BFA}">
+<ds:datastoreItem xmlns:ds="http://schemas.openxmlformats.org/officeDocument/2006/customXml" ds:itemID="{CF6F7858-500E-4EE7-A03E-857C9D464362}">
   <ds:schemaRefs>
     <ds:schemaRef ds:uri="http://schemas.openxmlformats.org/officeDocument/2006/bibliography"/>
   </ds:schemaRefs>

</xml_diff>

<commit_message>
add user level rootkits
</commit_message>
<xml_diff>
--- a/malware-project-rootkits-4MI340043.docx
+++ b/malware-project-rootkits-4MI340043.docx
@@ -8,13 +8,13 @@
       </w:pPr>
       <w:r>
         <w:object w:dxaOrig="1809" w:dyaOrig="2223">
-          <v:shape id="ole_rId2" o:spid="_x0000_i1025" style="width:90.45pt;height:111.15pt" coordsize="" o:spt="100" adj="0,,0" path="" stroked="f">
+          <v:shape id="ole_rId2" o:spid="_x0000_i1025" style="width:90.25pt;height:111.2pt" coordsize="" o:spt="100" adj="0,,0" path="" stroked="f">
             <v:stroke joinstyle="miter"/>
             <v:imagedata r:id="rId8" o:title=""/>
             <v:formulas/>
             <v:path o:connecttype="segments"/>
           </v:shape>
-          <o:OLEObject Type="Embed" ProgID="Word.Picture.8" ShapeID="ole_rId2" DrawAspect="Content" ObjectID="_1705343499" r:id="rId9"/>
+          <o:OLEObject Type="Embed" ProgID="Word.Picture.8" ShapeID="ole_rId2" DrawAspect="Content" ObjectID="_1705411054" r:id="rId9"/>
         </w:object>
       </w:r>
     </w:p>
@@ -2260,21 +2260,7 @@
           <w:rFonts w:ascii="Arial" w:hAnsi="Arial" w:cs="Arial"/>
           <w:sz w:val="24"/>
         </w:rPr>
-        <w:t>П</w:t>
-      </w:r>
-      <w:r>
-        <w:rPr>
-          <w:rFonts w:ascii="Arial" w:hAnsi="Arial" w:cs="Arial"/>
-          <w:sz w:val="24"/>
-        </w:rPr>
-        <w:t xml:space="preserve">ървите опити </w:t>
-      </w:r>
-      <w:r>
-        <w:rPr>
-          <w:rFonts w:ascii="Arial" w:hAnsi="Arial" w:cs="Arial"/>
-          <w:sz w:val="24"/>
-        </w:rPr>
-        <w:t xml:space="preserve">за създаване на програма, която за позволява неоторизиран достъп до администраторски правомощия са </w:t>
+        <w:t xml:space="preserve">Първите опити за създаване на програма, която за позволява неоторизиран достъп до администраторски правомощия са </w:t>
       </w:r>
       <w:r>
         <w:rPr>
@@ -2506,7 +2492,25 @@
           <w:sz w:val="24"/>
           <w:lang w:val="en-US"/>
         </w:rPr>
-        <w:t xml:space="preserve">, които </w:t>
+        <w:t xml:space="preserve">, </w:t>
+      </w:r>
+      <w:proofErr w:type="spellStart"/>
+      <w:r>
+        <w:rPr>
+          <w:rFonts w:ascii="Arial" w:hAnsi="Arial" w:cs="Arial"/>
+          <w:sz w:val="24"/>
+          <w:lang w:val="en-US"/>
+        </w:rPr>
+        <w:t>които</w:t>
+      </w:r>
+      <w:proofErr w:type="spellEnd"/>
+      <w:r>
+        <w:rPr>
+          <w:rFonts w:ascii="Arial" w:hAnsi="Arial" w:cs="Arial"/>
+          <w:sz w:val="24"/>
+          <w:lang w:val="en-US"/>
+        </w:rPr>
+        <w:t xml:space="preserve"> </w:t>
       </w:r>
       <w:proofErr w:type="spellStart"/>
       <w:r>
@@ -3772,16 +3776,7 @@
           <w:rFonts w:ascii="Arial" w:hAnsi="Arial" w:cs="Arial"/>
           <w:sz w:val="24"/>
         </w:rPr>
-        <w:t>Откриват се п</w:t>
-      </w:r>
-      <w:bookmarkStart w:id="4" w:name="_GoBack"/>
-      <w:bookmarkEnd w:id="4"/>
-      <w:r>
-        <w:rPr>
-          <w:rFonts w:ascii="Arial" w:hAnsi="Arial" w:cs="Arial"/>
-          <w:sz w:val="24"/>
-        </w:rPr>
-        <w:t xml:space="preserve">римери за </w:t>
+        <w:t xml:space="preserve">Откриват се примери за </w:t>
       </w:r>
       <w:r>
         <w:rPr>
@@ -3915,7 +3910,7 @@
           <w:lang w:val="en-US"/>
         </w:rPr>
       </w:pPr>
-      <w:bookmarkStart w:id="5" w:name="_Toc94730630"/>
+      <w:bookmarkStart w:id="4" w:name="_Toc94730630"/>
       <w:r>
         <w:rPr>
           <w:rFonts w:ascii="Arial" w:hAnsi="Arial" w:cs="Arial"/>
@@ -3931,7 +3926,2089 @@
         </w:rPr>
         <w:t>rootkit</w:t>
       </w:r>
+      <w:bookmarkEnd w:id="4"/>
+    </w:p>
+    <w:p>
+      <w:pPr>
+        <w:pStyle w:val="2"/>
+        <w:numPr>
+          <w:ilvl w:val="1"/>
+          <w:numId w:val="2"/>
+        </w:numPr>
+        <w:spacing w:line="360" w:lineRule="auto"/>
+        <w:ind w:left="822"/>
+        <w:rPr>
+          <w:rFonts w:ascii="Arial" w:hAnsi="Arial" w:cs="Arial"/>
+          <w:color w:val="auto"/>
+          <w:sz w:val="28"/>
+          <w:szCs w:val="28"/>
+          <w:lang w:val="en-US"/>
+        </w:rPr>
+      </w:pPr>
+      <w:r>
+        <w:rPr>
+          <w:rFonts w:ascii="Arial" w:hAnsi="Arial" w:cs="Arial"/>
+          <w:color w:val="auto"/>
+          <w:sz w:val="28"/>
+          <w:szCs w:val="28"/>
+        </w:rPr>
+        <w:t xml:space="preserve">Слоеве на </w:t>
+      </w:r>
+      <w:r>
+        <w:rPr>
+          <w:rFonts w:ascii="Arial" w:hAnsi="Arial" w:cs="Arial"/>
+          <w:color w:val="auto"/>
+          <w:sz w:val="28"/>
+          <w:szCs w:val="28"/>
+        </w:rPr>
+        <w:t>привилегированост</w:t>
+      </w:r>
+    </w:p>
+    <w:p>
+      <w:pPr>
+        <w:spacing w:line="360" w:lineRule="auto"/>
+        <w:ind w:left="357" w:firstLine="351"/>
+        <w:jc w:val="both"/>
+        <w:rPr>
+          <w:rFonts w:ascii="Arial" w:hAnsi="Arial" w:cs="Arial"/>
+          <w:sz w:val="24"/>
+        </w:rPr>
+      </w:pPr>
+      <w:r>
+        <w:rPr>
+          <w:rFonts w:ascii="Arial" w:hAnsi="Arial" w:cs="Arial"/>
+          <w:sz w:val="24"/>
+        </w:rPr>
+        <w:t xml:space="preserve">Преди да разгледаме различните типове </w:t>
+      </w:r>
+      <w:r>
+        <w:rPr>
+          <w:rFonts w:ascii="Arial" w:hAnsi="Arial" w:cs="Arial"/>
+          <w:sz w:val="24"/>
+          <w:lang w:val="en-US"/>
+        </w:rPr>
+        <w:t>rootkit</w:t>
+      </w:r>
+      <w:r>
+        <w:rPr>
+          <w:rFonts w:ascii="Arial" w:hAnsi="Arial" w:cs="Arial"/>
+          <w:sz w:val="24"/>
+        </w:rPr>
+        <w:t xml:space="preserve"> софтуер е необходимо да </w:t>
+      </w:r>
+      <w:r>
+        <w:rPr>
+          <w:rFonts w:ascii="Arial" w:hAnsi="Arial" w:cs="Arial"/>
+          <w:sz w:val="24"/>
+        </w:rPr>
+        <w:t>разгледаме различните нива</w:t>
+      </w:r>
+      <w:r>
+        <w:rPr>
+          <w:rFonts w:ascii="Arial" w:hAnsi="Arial" w:cs="Arial"/>
+          <w:sz w:val="24"/>
+        </w:rPr>
+        <w:t>(слоеве</w:t>
+      </w:r>
+      <w:r>
+        <w:rPr>
+          <w:rFonts w:ascii="Arial" w:hAnsi="Arial" w:cs="Arial"/>
+          <w:sz w:val="24"/>
+        </w:rPr>
+        <w:t>, пръстени</w:t>
+      </w:r>
+      <w:r>
+        <w:rPr>
+          <w:rFonts w:ascii="Arial" w:hAnsi="Arial" w:cs="Arial"/>
+          <w:sz w:val="24"/>
+        </w:rPr>
+        <w:t>)</w:t>
+      </w:r>
+      <w:r>
+        <w:rPr>
+          <w:rFonts w:ascii="Arial" w:hAnsi="Arial" w:cs="Arial"/>
+          <w:sz w:val="24"/>
+        </w:rPr>
+        <w:t xml:space="preserve"> на </w:t>
+      </w:r>
+      <w:r>
+        <w:rPr>
+          <w:rFonts w:ascii="Arial" w:hAnsi="Arial" w:cs="Arial"/>
+          <w:sz w:val="24"/>
+        </w:rPr>
+        <w:t xml:space="preserve">привилегированост </w:t>
+      </w:r>
+      <w:r>
+        <w:rPr>
+          <w:rFonts w:ascii="Arial" w:hAnsi="Arial" w:cs="Arial"/>
+          <w:sz w:val="24"/>
+        </w:rPr>
+        <w:t>за изпълнимите процеси</w:t>
+      </w:r>
+      <w:r>
+        <w:rPr>
+          <w:rFonts w:ascii="Arial" w:hAnsi="Arial" w:cs="Arial"/>
+          <w:sz w:val="24"/>
+        </w:rPr>
+        <w:t xml:space="preserve"> в</w:t>
+      </w:r>
+      <w:r>
+        <w:rPr>
+          <w:rFonts w:ascii="Arial" w:hAnsi="Arial" w:cs="Arial"/>
+          <w:sz w:val="24"/>
+        </w:rPr>
+        <w:t xml:space="preserve"> съвременните</w:t>
+      </w:r>
+      <w:r>
+        <w:rPr>
+          <w:rFonts w:ascii="Arial" w:hAnsi="Arial" w:cs="Arial"/>
+          <w:sz w:val="24"/>
+        </w:rPr>
+        <w:t xml:space="preserve"> операционн</w:t>
+      </w:r>
+      <w:r>
+        <w:rPr>
+          <w:rFonts w:ascii="Arial" w:hAnsi="Arial" w:cs="Arial"/>
+          <w:sz w:val="24"/>
+        </w:rPr>
+        <w:t>и системи</w:t>
+      </w:r>
+      <w:r>
+        <w:rPr>
+          <w:rFonts w:ascii="Arial" w:hAnsi="Arial" w:cs="Arial"/>
+          <w:sz w:val="24"/>
+        </w:rPr>
+        <w:t xml:space="preserve">. Под привилегированост разбираме възможността за </w:t>
+      </w:r>
+      <w:r>
+        <w:rPr>
+          <w:rFonts w:ascii="Arial" w:hAnsi="Arial" w:cs="Arial"/>
+          <w:sz w:val="24"/>
+        </w:rPr>
+        <w:t xml:space="preserve">директен контрол </w:t>
+      </w:r>
+      <w:r>
+        <w:rPr>
+          <w:rFonts w:ascii="Arial" w:hAnsi="Arial" w:cs="Arial"/>
+          <w:sz w:val="24"/>
+        </w:rPr>
+        <w:t xml:space="preserve">и модификация на системните ресурси </w:t>
+      </w:r>
+      <w:r>
+        <w:rPr>
+          <w:rFonts w:ascii="Arial" w:hAnsi="Arial" w:cs="Arial"/>
+          <w:sz w:val="24"/>
+        </w:rPr>
+        <w:t>като памет и входно-изходни устройства</w:t>
+      </w:r>
+      <w:r>
+        <w:rPr>
+          <w:rFonts w:ascii="Arial" w:hAnsi="Arial" w:cs="Arial"/>
+          <w:sz w:val="24"/>
+        </w:rPr>
+        <w:t>.</w:t>
+      </w:r>
+      <w:r>
+        <w:rPr>
+          <w:rFonts w:ascii="Arial" w:hAnsi="Arial" w:cs="Arial"/>
+          <w:sz w:val="24"/>
+        </w:rPr>
+        <w:t xml:space="preserve"> </w:t>
+      </w:r>
+    </w:p>
+    <w:tbl>
+      <w:tblPr>
+        <w:tblStyle w:val="4"/>
+        <w:tblW w:w="0" w:type="auto"/>
+        <w:tblLook w:val="04A0" w:firstRow="1" w:lastRow="0" w:firstColumn="1" w:lastColumn="0" w:noHBand="0" w:noVBand="1"/>
+      </w:tblPr>
+      <w:tblGrid>
+        <w:gridCol w:w="4615"/>
+        <w:gridCol w:w="4616"/>
+      </w:tblGrid>
+      <w:tr>
+        <w:trPr>
+          <w:cnfStyle w:val="100000000000" w:firstRow="1" w:lastRow="0" w:firstColumn="0" w:lastColumn="0" w:oddVBand="0" w:evenVBand="0" w:oddHBand="0" w:evenHBand="0" w:firstRowFirstColumn="0" w:firstRowLastColumn="0" w:lastRowFirstColumn="0" w:lastRowLastColumn="0"/>
+        </w:trPr>
+        <w:tc>
+          <w:tcPr>
+            <w:cnfStyle w:val="001000000000" w:firstRow="0" w:lastRow="0" w:firstColumn="1" w:lastColumn="0" w:oddVBand="0" w:evenVBand="0" w:oddHBand="0" w:evenHBand="0" w:firstRowFirstColumn="0" w:firstRowLastColumn="0" w:lastRowFirstColumn="0" w:lastRowLastColumn="0"/>
+            <w:tcW w:w="4615" w:type="dxa"/>
+          </w:tcPr>
+          <w:p>
+            <w:pPr>
+              <w:keepNext/>
+              <w:spacing w:line="360" w:lineRule="auto"/>
+              <w:jc w:val="center"/>
+              <w:rPr>
+                <w:b w:val="0"/>
+                <w:bCs w:val="0"/>
+              </w:rPr>
+            </w:pPr>
+            <w:r>
+              <w:rPr>
+                <w:rFonts w:ascii="Arial" w:hAnsi="Arial" w:cs="Arial"/>
+                <w:noProof/>
+                <w:sz w:val="24"/>
+                <w:lang w:eastAsia="bg-BG"/>
+              </w:rPr>
+              <w:drawing>
+                <wp:inline distT="0" distB="0" distL="0" distR="0">
+                  <wp:extent cx="2313305" cy="1903730"/>
+                  <wp:effectExtent l="0" t="0" r="0" b="1270"/>
+                  <wp:docPr id="4" name="Картина 4" descr="C:\Users\User\AppData\Local\Microsoft\Windows\INetCache\Content.Word\linux-operating-system.png"/>
+                  <wp:cNvGraphicFramePr>
+                    <a:graphicFrameLocks xmlns:a="http://schemas.openxmlformats.org/drawingml/2006/main" noChangeAspect="1"/>
+                  </wp:cNvGraphicFramePr>
+                  <a:graphic xmlns:a="http://schemas.openxmlformats.org/drawingml/2006/main">
+                    <a:graphicData uri="http://schemas.openxmlformats.org/drawingml/2006/picture">
+                      <pic:pic xmlns:pic="http://schemas.openxmlformats.org/drawingml/2006/picture">
+                        <pic:nvPicPr>
+                          <pic:cNvPr id="0" name="Picture 38" descr="C:\Users\User\AppData\Local\Microsoft\Windows\INetCache\Content.Word\linux-operating-system.png"/>
+                          <pic:cNvPicPr>
+                            <a:picLocks noChangeAspect="1" noChangeArrowheads="1"/>
+                          </pic:cNvPicPr>
+                        </pic:nvPicPr>
+                        <pic:blipFill>
+                          <a:blip r:embed="rId10" cstate="print">
+                            <a:extLst>
+                              <a:ext uri="{28A0092B-C50C-407E-A947-70E740481C1C}">
+                                <a14:useLocalDpi xmlns:a14="http://schemas.microsoft.com/office/drawing/2010/main" val="0"/>
+                              </a:ext>
+                            </a:extLst>
+                          </a:blip>
+                          <a:srcRect/>
+                          <a:stretch>
+                            <a:fillRect/>
+                          </a:stretch>
+                        </pic:blipFill>
+                        <pic:spPr bwMode="auto">
+                          <a:xfrm>
+                            <a:off x="0" y="0"/>
+                            <a:ext cx="2313305" cy="1903730"/>
+                          </a:xfrm>
+                          <a:prstGeom prst="rect">
+                            <a:avLst/>
+                          </a:prstGeom>
+                          <a:noFill/>
+                          <a:ln>
+                            <a:noFill/>
+                          </a:ln>
+                        </pic:spPr>
+                      </pic:pic>
+                    </a:graphicData>
+                  </a:graphic>
+                </wp:inline>
+              </w:drawing>
+            </w:r>
+          </w:p>
+          <w:p>
+            <w:pPr>
+              <w:pStyle w:val="aa"/>
+              <w:jc w:val="center"/>
+              <w:rPr>
+                <w:rFonts w:ascii="Arial" w:hAnsi="Arial" w:cs="Arial"/>
+                <w:sz w:val="24"/>
+              </w:rPr>
+            </w:pPr>
+            <w:r>
+              <w:t xml:space="preserve">Фигура </w:t>
+            </w:r>
+            <w:r>
+              <w:fldChar w:fldCharType="begin"/>
+            </w:r>
+            <w:r>
+              <w:instrText xml:space="preserve"> SEQ Фигура \* ARABIC </w:instrText>
+            </w:r>
+            <w:r>
+              <w:fldChar w:fldCharType="separate"/>
+            </w:r>
+            <w:r>
+              <w:rPr>
+                <w:noProof/>
+              </w:rPr>
+              <w:t>1</w:t>
+            </w:r>
+            <w:r>
+              <w:fldChar w:fldCharType="end"/>
+            </w:r>
+            <w:r>
+              <w:t>. Архитектура на ОС</w:t>
+            </w:r>
+            <w:r>
+              <w:rPr>
+                <w:noProof/>
+              </w:rPr>
+              <w:t xml:space="preserve"> Линукс</w:t>
+            </w:r>
+          </w:p>
+        </w:tc>
+        <w:tc>
+          <w:tcPr>
+            <w:tcW w:w="4616" w:type="dxa"/>
+          </w:tcPr>
+          <w:p>
+            <w:pPr>
+              <w:keepNext/>
+              <w:spacing w:line="360" w:lineRule="auto"/>
+              <w:jc w:val="both"/>
+              <w:cnfStyle w:val="100000000000" w:firstRow="1" w:lastRow="0" w:firstColumn="0" w:lastColumn="0" w:oddVBand="0" w:evenVBand="0" w:oddHBand="0" w:evenHBand="0" w:firstRowFirstColumn="0" w:firstRowLastColumn="0" w:lastRowFirstColumn="0" w:lastRowLastColumn="0"/>
+              <w:rPr>
+                <w:b w:val="0"/>
+                <w:bCs w:val="0"/>
+              </w:rPr>
+            </w:pPr>
+            <w:r>
+              <w:rPr>
+                <w:rFonts w:ascii="Arial" w:hAnsi="Arial" w:cs="Arial"/>
+                <w:noProof/>
+                <w:sz w:val="24"/>
+                <w:lang w:eastAsia="bg-BG"/>
+              </w:rPr>
+              <w:drawing>
+                <wp:inline distT="0" distB="0" distL="0" distR="0">
+                  <wp:extent cx="2688590" cy="1903730"/>
+                  <wp:effectExtent l="0" t="0" r="0" b="1270"/>
+                  <wp:docPr id="3" name="Картина 3" descr="C:\Users\User\AppData\Local\Microsoft\Windows\INetCache\Content.Word\image08.png"/>
+                  <wp:cNvGraphicFramePr>
+                    <a:graphicFrameLocks xmlns:a="http://schemas.openxmlformats.org/drawingml/2006/main" noChangeAspect="1"/>
+                  </wp:cNvGraphicFramePr>
+                  <a:graphic xmlns:a="http://schemas.openxmlformats.org/drawingml/2006/main">
+                    <a:graphicData uri="http://schemas.openxmlformats.org/drawingml/2006/picture">
+                      <pic:pic xmlns:pic="http://schemas.openxmlformats.org/drawingml/2006/picture">
+                        <pic:nvPicPr>
+                          <pic:cNvPr id="0" name="Picture 39" descr="C:\Users\User\AppData\Local\Microsoft\Windows\INetCache\Content.Word\image08.png"/>
+                          <pic:cNvPicPr>
+                            <a:picLocks noChangeAspect="1" noChangeArrowheads="1"/>
+                          </pic:cNvPicPr>
+                        </pic:nvPicPr>
+                        <pic:blipFill>
+                          <a:blip r:embed="rId11" cstate="print">
+                            <a:extLst>
+                              <a:ext uri="{28A0092B-C50C-407E-A947-70E740481C1C}">
+                                <a14:useLocalDpi xmlns:a14="http://schemas.microsoft.com/office/drawing/2010/main" val="0"/>
+                              </a:ext>
+                            </a:extLst>
+                          </a:blip>
+                          <a:srcRect/>
+                          <a:stretch>
+                            <a:fillRect/>
+                          </a:stretch>
+                        </pic:blipFill>
+                        <pic:spPr bwMode="auto">
+                          <a:xfrm>
+                            <a:off x="0" y="0"/>
+                            <a:ext cx="2688590" cy="1903730"/>
+                          </a:xfrm>
+                          <a:prstGeom prst="rect">
+                            <a:avLst/>
+                          </a:prstGeom>
+                          <a:noFill/>
+                          <a:ln>
+                            <a:noFill/>
+                          </a:ln>
+                        </pic:spPr>
+                      </pic:pic>
+                    </a:graphicData>
+                  </a:graphic>
+                </wp:inline>
+              </w:drawing>
+            </w:r>
+          </w:p>
+          <w:p>
+            <w:pPr>
+              <w:pStyle w:val="aa"/>
+              <w:jc w:val="center"/>
+              <w:cnfStyle w:val="100000000000" w:firstRow="1" w:lastRow="0" w:firstColumn="0" w:lastColumn="0" w:oddVBand="0" w:evenVBand="0" w:oddHBand="0" w:evenHBand="0" w:firstRowFirstColumn="0" w:firstRowLastColumn="0" w:lastRowFirstColumn="0" w:lastRowLastColumn="0"/>
+              <w:rPr>
+                <w:rFonts w:ascii="Arial" w:hAnsi="Arial" w:cs="Arial"/>
+                <w:sz w:val="24"/>
+              </w:rPr>
+            </w:pPr>
+            <w:r>
+              <w:t xml:space="preserve">Фигура </w:t>
+            </w:r>
+            <w:r>
+              <w:fldChar w:fldCharType="begin"/>
+            </w:r>
+            <w:r>
+              <w:instrText xml:space="preserve"> SEQ Фигура \* ARABIC </w:instrText>
+            </w:r>
+            <w:r>
+              <w:fldChar w:fldCharType="separate"/>
+            </w:r>
+            <w:r>
+              <w:rPr>
+                <w:noProof/>
+              </w:rPr>
+              <w:t>2</w:t>
+            </w:r>
+            <w:r>
+              <w:fldChar w:fldCharType="end"/>
+            </w:r>
+            <w:r>
+              <w:t xml:space="preserve"> Слоеве на привилегированост</w:t>
+            </w:r>
+          </w:p>
+        </w:tc>
+      </w:tr>
+    </w:tbl>
+    <w:p>
+      <w:pPr>
+        <w:spacing w:line="360" w:lineRule="auto"/>
+        <w:ind w:firstLine="360"/>
+        <w:jc w:val="center"/>
+        <w:rPr>
+          <w:rFonts w:ascii="Arial" w:hAnsi="Arial" w:cs="Arial"/>
+          <w:sz w:val="24"/>
+        </w:rPr>
+      </w:pPr>
+    </w:p>
+    <w:p>
+      <w:pPr>
+        <w:spacing w:line="360" w:lineRule="auto"/>
+        <w:ind w:left="360" w:firstLine="348"/>
+        <w:jc w:val="both"/>
+        <w:rPr>
+          <w:rFonts w:ascii="Arial" w:hAnsi="Arial" w:cs="Arial"/>
+          <w:sz w:val="24"/>
+        </w:rPr>
+      </w:pPr>
+      <w:r>
+        <w:rPr>
+          <w:rFonts w:ascii="Arial" w:hAnsi="Arial" w:cs="Arial"/>
+          <w:sz w:val="24"/>
+        </w:rPr>
+        <w:lastRenderedPageBreak/>
+        <w:t>Слоевете</w:t>
+      </w:r>
+      <w:r>
+        <w:rPr>
+          <w:rFonts w:ascii="Arial" w:hAnsi="Arial" w:cs="Arial"/>
+          <w:sz w:val="24"/>
+        </w:rPr>
+        <w:t xml:space="preserve">, които се засягат от </w:t>
+      </w:r>
+      <w:r>
+        <w:rPr>
+          <w:rFonts w:ascii="Arial" w:hAnsi="Arial" w:cs="Arial"/>
+          <w:sz w:val="24"/>
+          <w:lang w:val="en-US"/>
+        </w:rPr>
+        <w:t xml:space="preserve">rootkit </w:t>
+      </w:r>
+      <w:r>
+        <w:rPr>
+          <w:rFonts w:ascii="Arial" w:hAnsi="Arial" w:cs="Arial"/>
+          <w:sz w:val="24"/>
+        </w:rPr>
+        <w:t>можем да определим следните нива</w:t>
+      </w:r>
+      <w:r>
+        <w:rPr>
+          <w:rFonts w:ascii="Arial" w:hAnsi="Arial" w:cs="Arial"/>
+          <w:sz w:val="24"/>
+          <w:lang w:val="en-US"/>
+        </w:rPr>
+        <w:t xml:space="preserve"> </w:t>
+      </w:r>
+      <w:r>
+        <w:rPr>
+          <w:rFonts w:ascii="Arial" w:hAnsi="Arial" w:cs="Arial"/>
+          <w:sz w:val="24"/>
+        </w:rPr>
+        <w:t>в нарастващ ред спрямо тяхната привилегия</w:t>
+      </w:r>
+      <w:r>
+        <w:rPr>
+          <w:rFonts w:ascii="Arial" w:hAnsi="Arial" w:cs="Arial"/>
+          <w:sz w:val="24"/>
+        </w:rPr>
+        <w:t xml:space="preserve"> и възможност за контрол над системата</w:t>
+      </w:r>
+      <w:r>
+        <w:rPr>
+          <w:rFonts w:ascii="Arial" w:hAnsi="Arial" w:cs="Arial"/>
+          <w:sz w:val="24"/>
+        </w:rPr>
+        <w:t>:</w:t>
+      </w:r>
+    </w:p>
+    <w:p>
+      <w:pPr>
+        <w:pStyle w:val="a7"/>
+        <w:numPr>
+          <w:ilvl w:val="0"/>
+          <w:numId w:val="3"/>
+        </w:numPr>
+        <w:spacing w:line="360" w:lineRule="auto"/>
+        <w:jc w:val="both"/>
+        <w:rPr>
+          <w:rFonts w:ascii="Arial" w:hAnsi="Arial" w:cs="Arial"/>
+          <w:sz w:val="24"/>
+          <w:lang w:val="en-US"/>
+        </w:rPr>
+      </w:pPr>
+      <w:r>
+        <w:rPr>
+          <w:rFonts w:ascii="Arial" w:hAnsi="Arial" w:cs="Arial"/>
+          <w:sz w:val="24"/>
+        </w:rPr>
+        <w:t>с</w:t>
+      </w:r>
+      <w:r>
+        <w:rPr>
+          <w:rFonts w:ascii="Arial" w:hAnsi="Arial" w:cs="Arial"/>
+          <w:sz w:val="24"/>
+        </w:rPr>
+        <w:t xml:space="preserve">лой </w:t>
+      </w:r>
+      <w:r>
+        <w:rPr>
+          <w:rFonts w:ascii="Arial" w:hAnsi="Arial" w:cs="Arial"/>
+          <w:sz w:val="24"/>
+        </w:rPr>
+        <w:t>на приложенията</w:t>
+      </w:r>
+      <w:r>
+        <w:rPr>
+          <w:rFonts w:ascii="Arial" w:hAnsi="Arial" w:cs="Arial"/>
+          <w:sz w:val="24"/>
+          <w:lang w:val="en-US"/>
+        </w:rPr>
+        <w:t>(</w:t>
+      </w:r>
+      <w:r>
+        <w:rPr>
+          <w:rFonts w:ascii="Arial" w:hAnsi="Arial" w:cs="Arial"/>
+          <w:sz w:val="24"/>
+          <w:lang w:val="en-US"/>
+        </w:rPr>
+        <w:t>a</w:t>
+      </w:r>
+      <w:r>
+        <w:rPr>
+          <w:rFonts w:ascii="Arial" w:hAnsi="Arial" w:cs="Arial"/>
+          <w:sz w:val="24"/>
+          <w:lang w:val="en-US"/>
+        </w:rPr>
+        <w:t>pplication</w:t>
+      </w:r>
+      <w:r>
+        <w:rPr>
+          <w:rFonts w:ascii="Arial" w:hAnsi="Arial" w:cs="Arial"/>
+          <w:sz w:val="24"/>
+          <w:lang w:val="en-US"/>
+        </w:rPr>
+        <w:t>, user mode</w:t>
+      </w:r>
+      <w:r>
+        <w:rPr>
+          <w:rFonts w:ascii="Arial" w:hAnsi="Arial" w:cs="Arial"/>
+          <w:sz w:val="24"/>
+          <w:lang w:val="en-US"/>
+        </w:rPr>
+        <w:t>)</w:t>
+      </w:r>
+    </w:p>
+    <w:p>
+      <w:pPr>
+        <w:pStyle w:val="a7"/>
+        <w:numPr>
+          <w:ilvl w:val="0"/>
+          <w:numId w:val="3"/>
+        </w:numPr>
+        <w:spacing w:line="360" w:lineRule="auto"/>
+        <w:jc w:val="both"/>
+        <w:rPr>
+          <w:rFonts w:ascii="Arial" w:hAnsi="Arial" w:cs="Arial"/>
+          <w:sz w:val="24"/>
+          <w:lang w:val="en-US"/>
+        </w:rPr>
+      </w:pPr>
+      <w:r>
+        <w:rPr>
+          <w:rFonts w:ascii="Arial" w:hAnsi="Arial" w:cs="Arial"/>
+          <w:sz w:val="24"/>
+        </w:rPr>
+        <w:t>с</w:t>
+      </w:r>
+      <w:r>
+        <w:rPr>
+          <w:rFonts w:ascii="Arial" w:hAnsi="Arial" w:cs="Arial"/>
+          <w:sz w:val="24"/>
+        </w:rPr>
+        <w:t>лой на системните драйвери</w:t>
+      </w:r>
+      <w:r>
+        <w:rPr>
+          <w:rFonts w:ascii="Arial" w:hAnsi="Arial" w:cs="Arial"/>
+          <w:sz w:val="24"/>
+          <w:lang w:val="en-US"/>
+        </w:rPr>
+        <w:t>(</w:t>
+      </w:r>
+      <w:r>
+        <w:rPr>
+          <w:rFonts w:ascii="Arial" w:hAnsi="Arial" w:cs="Arial"/>
+          <w:sz w:val="24"/>
+          <w:lang w:val="en-US"/>
+        </w:rPr>
+        <w:t>de</w:t>
+      </w:r>
+      <w:r>
+        <w:rPr>
+          <w:rFonts w:ascii="Arial" w:hAnsi="Arial" w:cs="Arial"/>
+          <w:sz w:val="24"/>
+          <w:lang w:val="en-US"/>
+        </w:rPr>
+        <w:t>vice drivers)</w:t>
+      </w:r>
+      <w:r>
+        <w:rPr>
+          <w:rFonts w:ascii="Arial" w:hAnsi="Arial" w:cs="Arial"/>
+          <w:sz w:val="24"/>
+        </w:rPr>
+        <w:t xml:space="preserve"> и </w:t>
+      </w:r>
+      <w:r>
+        <w:rPr>
+          <w:rFonts w:ascii="Arial" w:hAnsi="Arial" w:cs="Arial"/>
+          <w:sz w:val="24"/>
+        </w:rPr>
+        <w:t>с</w:t>
+      </w:r>
+      <w:r>
+        <w:rPr>
+          <w:rFonts w:ascii="Arial" w:hAnsi="Arial" w:cs="Arial"/>
+          <w:sz w:val="24"/>
+        </w:rPr>
+        <w:t>лой на ядрото на операционната система(</w:t>
+      </w:r>
+      <w:r>
+        <w:rPr>
+          <w:rFonts w:ascii="Arial" w:hAnsi="Arial" w:cs="Arial"/>
+          <w:sz w:val="24"/>
+          <w:lang w:val="en-US"/>
+        </w:rPr>
+        <w:t>k</w:t>
+      </w:r>
+      <w:r>
+        <w:rPr>
+          <w:rFonts w:ascii="Arial" w:hAnsi="Arial" w:cs="Arial"/>
+          <w:sz w:val="24"/>
+          <w:lang w:val="en-US"/>
+        </w:rPr>
+        <w:t>ernel</w:t>
+      </w:r>
+      <w:r>
+        <w:rPr>
+          <w:rFonts w:ascii="Arial" w:hAnsi="Arial" w:cs="Arial"/>
+          <w:sz w:val="24"/>
+          <w:lang w:val="en-US"/>
+        </w:rPr>
+        <w:t xml:space="preserve"> mode</w:t>
+      </w:r>
+      <w:r>
+        <w:rPr>
+          <w:rFonts w:ascii="Arial" w:hAnsi="Arial" w:cs="Arial"/>
+          <w:sz w:val="24"/>
+          <w:lang w:val="en-US"/>
+        </w:rPr>
+        <w:t>)</w:t>
+      </w:r>
+    </w:p>
+    <w:p>
+      <w:pPr>
+        <w:pStyle w:val="a7"/>
+        <w:numPr>
+          <w:ilvl w:val="0"/>
+          <w:numId w:val="3"/>
+        </w:numPr>
+        <w:spacing w:line="360" w:lineRule="auto"/>
+        <w:jc w:val="both"/>
+        <w:rPr>
+          <w:rFonts w:ascii="Arial" w:hAnsi="Arial" w:cs="Arial"/>
+          <w:sz w:val="24"/>
+          <w:lang w:val="en-US"/>
+        </w:rPr>
+      </w:pPr>
+      <w:proofErr w:type="spellStart"/>
+      <w:r>
+        <w:rPr>
+          <w:rFonts w:ascii="Arial" w:hAnsi="Arial" w:cs="Arial"/>
+          <w:sz w:val="24"/>
+        </w:rPr>
+        <w:t>в</w:t>
+      </w:r>
+      <w:r>
+        <w:rPr>
+          <w:rFonts w:ascii="Arial" w:hAnsi="Arial" w:cs="Arial"/>
+          <w:sz w:val="24"/>
+        </w:rPr>
+        <w:t>иртуализационен</w:t>
+      </w:r>
+      <w:proofErr w:type="spellEnd"/>
+      <w:r>
+        <w:rPr>
+          <w:rFonts w:ascii="Arial" w:hAnsi="Arial" w:cs="Arial"/>
+          <w:sz w:val="24"/>
+        </w:rPr>
+        <w:t xml:space="preserve"> </w:t>
+      </w:r>
+      <w:r>
+        <w:rPr>
+          <w:rFonts w:ascii="Arial" w:hAnsi="Arial" w:cs="Arial"/>
+          <w:sz w:val="24"/>
+        </w:rPr>
+        <w:t>слой</w:t>
+      </w:r>
+      <w:r>
+        <w:rPr>
+          <w:rFonts w:ascii="Arial" w:hAnsi="Arial" w:cs="Arial"/>
+          <w:sz w:val="24"/>
+          <w:lang w:val="en-US"/>
+        </w:rPr>
+        <w:t>(</w:t>
+      </w:r>
+      <w:r>
+        <w:rPr>
+          <w:rFonts w:ascii="Arial" w:hAnsi="Arial" w:cs="Arial"/>
+          <w:sz w:val="24"/>
+          <w:lang w:val="en-US"/>
+        </w:rPr>
+        <w:t>h</w:t>
+      </w:r>
+      <w:r>
+        <w:rPr>
+          <w:rFonts w:ascii="Arial" w:hAnsi="Arial" w:cs="Arial"/>
+          <w:sz w:val="24"/>
+          <w:lang w:val="en-US"/>
+        </w:rPr>
+        <w:t>ypervisor)</w:t>
+      </w:r>
+      <w:r>
+        <w:rPr>
+          <w:rFonts w:ascii="Arial" w:hAnsi="Arial" w:cs="Arial"/>
+          <w:sz w:val="24"/>
+        </w:rPr>
+        <w:t xml:space="preserve">, </w:t>
+      </w:r>
+    </w:p>
+    <w:p>
+      <w:pPr>
+        <w:pStyle w:val="a7"/>
+        <w:numPr>
+          <w:ilvl w:val="0"/>
+          <w:numId w:val="3"/>
+        </w:numPr>
+        <w:spacing w:line="360" w:lineRule="auto"/>
+        <w:jc w:val="both"/>
+        <w:rPr>
+          <w:rFonts w:ascii="Arial" w:hAnsi="Arial" w:cs="Arial"/>
+          <w:sz w:val="24"/>
+          <w:lang w:val="en-US"/>
+        </w:rPr>
+      </w:pPr>
+      <w:r>
+        <w:rPr>
+          <w:rFonts w:ascii="Arial" w:hAnsi="Arial" w:cs="Arial"/>
+          <w:sz w:val="24"/>
+        </w:rPr>
+        <w:t>с</w:t>
+      </w:r>
+      <w:r>
+        <w:rPr>
+          <w:rFonts w:ascii="Arial" w:hAnsi="Arial" w:cs="Arial"/>
+          <w:sz w:val="24"/>
+        </w:rPr>
+        <w:t xml:space="preserve">лой на </w:t>
+      </w:r>
+      <w:r>
+        <w:rPr>
+          <w:rFonts w:ascii="Arial" w:hAnsi="Arial" w:cs="Arial"/>
+          <w:sz w:val="24"/>
+          <w:lang w:val="en-US"/>
+        </w:rPr>
+        <w:t xml:space="preserve">firmware </w:t>
+      </w:r>
+      <w:r>
+        <w:rPr>
+          <w:rFonts w:ascii="Arial" w:hAnsi="Arial" w:cs="Arial"/>
+          <w:sz w:val="24"/>
+        </w:rPr>
+        <w:t xml:space="preserve">и </w:t>
+      </w:r>
+      <w:r>
+        <w:rPr>
+          <w:rFonts w:ascii="Arial" w:hAnsi="Arial" w:cs="Arial"/>
+          <w:sz w:val="24"/>
+          <w:lang w:val="en-US"/>
+        </w:rPr>
+        <w:t>hardware</w:t>
+      </w:r>
+    </w:p>
+    <w:p>
+      <w:pPr>
+        <w:spacing w:line="360" w:lineRule="auto"/>
+        <w:ind w:left="357" w:firstLine="351"/>
+        <w:jc w:val="both"/>
+        <w:rPr>
+          <w:rFonts w:ascii="Arial" w:hAnsi="Arial" w:cs="Arial"/>
+          <w:sz w:val="24"/>
+        </w:rPr>
+      </w:pPr>
+      <w:r>
+        <w:rPr>
+          <w:rFonts w:ascii="Arial" w:hAnsi="Arial" w:cs="Arial"/>
+          <w:sz w:val="24"/>
+        </w:rPr>
+        <w:t xml:space="preserve">С така дефинираните </w:t>
+      </w:r>
+      <w:r>
+        <w:rPr>
+          <w:rFonts w:ascii="Arial" w:hAnsi="Arial" w:cs="Arial"/>
+          <w:sz w:val="24"/>
+        </w:rPr>
+        <w:t>слоеве</w:t>
+      </w:r>
+      <w:r>
+        <w:rPr>
+          <w:rFonts w:ascii="Arial" w:hAnsi="Arial" w:cs="Arial"/>
+          <w:sz w:val="24"/>
+        </w:rPr>
+        <w:t xml:space="preserve"> можем да направим </w:t>
+      </w:r>
+      <w:r>
+        <w:rPr>
+          <w:rFonts w:ascii="Arial" w:hAnsi="Arial" w:cs="Arial"/>
+          <w:sz w:val="24"/>
+        </w:rPr>
+        <w:t xml:space="preserve"> </w:t>
+      </w:r>
+      <w:r>
+        <w:rPr>
+          <w:rFonts w:ascii="Arial" w:hAnsi="Arial" w:cs="Arial"/>
+          <w:sz w:val="24"/>
+        </w:rPr>
+        <w:t xml:space="preserve">класификация на </w:t>
+      </w:r>
+      <w:r>
+        <w:rPr>
+          <w:rFonts w:ascii="Arial" w:hAnsi="Arial" w:cs="Arial"/>
+          <w:sz w:val="24"/>
+          <w:lang w:val="en-US"/>
+        </w:rPr>
+        <w:t xml:space="preserve">rootkit </w:t>
+      </w:r>
+      <w:r>
+        <w:rPr>
+          <w:rFonts w:ascii="Arial" w:hAnsi="Arial" w:cs="Arial"/>
+          <w:sz w:val="24"/>
+        </w:rPr>
+        <w:t>софтуер, спрямо в кой слой те се съхраняват и изпълняват.</w:t>
+      </w:r>
+    </w:p>
+    <w:p>
+      <w:pPr>
+        <w:pStyle w:val="2"/>
+        <w:numPr>
+          <w:ilvl w:val="1"/>
+          <w:numId w:val="2"/>
+        </w:numPr>
+        <w:spacing w:line="360" w:lineRule="auto"/>
+        <w:ind w:left="822"/>
+        <w:rPr>
+          <w:rFonts w:ascii="Arial" w:hAnsi="Arial" w:cs="Arial"/>
+          <w:color w:val="auto"/>
+          <w:sz w:val="28"/>
+          <w:szCs w:val="28"/>
+          <w:lang w:val="en-US"/>
+        </w:rPr>
+      </w:pPr>
+      <w:r>
+        <w:rPr>
+          <w:rFonts w:ascii="Arial" w:hAnsi="Arial" w:cs="Arial"/>
+          <w:color w:val="auto"/>
+          <w:sz w:val="28"/>
+          <w:szCs w:val="28"/>
+          <w:lang w:val="en-US"/>
+        </w:rPr>
+        <w:t xml:space="preserve">Rootkit </w:t>
+      </w:r>
+      <w:r>
+        <w:rPr>
+          <w:rFonts w:ascii="Arial" w:hAnsi="Arial" w:cs="Arial"/>
+          <w:color w:val="auto"/>
+          <w:sz w:val="28"/>
+          <w:szCs w:val="28"/>
+        </w:rPr>
+        <w:t xml:space="preserve">в </w:t>
+      </w:r>
+      <w:r>
+        <w:rPr>
+          <w:rFonts w:ascii="Arial" w:hAnsi="Arial" w:cs="Arial"/>
+          <w:color w:val="auto"/>
+          <w:sz w:val="28"/>
+          <w:szCs w:val="28"/>
+        </w:rPr>
+        <w:t>слоя на приложенията</w:t>
+      </w:r>
+    </w:p>
+    <w:p>
+      <w:pPr>
+        <w:spacing w:line="360" w:lineRule="auto"/>
+        <w:ind w:left="357" w:firstLine="351"/>
+        <w:jc w:val="both"/>
+        <w:rPr>
+          <w:rFonts w:ascii="Arial" w:hAnsi="Arial" w:cs="Arial"/>
+          <w:sz w:val="24"/>
+        </w:rPr>
+      </w:pPr>
+      <w:r>
+        <w:rPr>
+          <w:rFonts w:ascii="Arial" w:hAnsi="Arial" w:cs="Arial"/>
+          <w:sz w:val="24"/>
+        </w:rPr>
+        <w:t xml:space="preserve">Тези програми се изпълняват по същия начин като програмите, които крайният потребител ползва, като уеб браузър, музикален плейър или текстов редактор. </w:t>
+      </w:r>
+      <w:r>
+        <w:rPr>
+          <w:rFonts w:ascii="Arial" w:hAnsi="Arial" w:cs="Arial"/>
+          <w:sz w:val="24"/>
+        </w:rPr>
+        <w:t xml:space="preserve">Обикновено </w:t>
+      </w:r>
+      <w:r>
+        <w:rPr>
+          <w:rFonts w:ascii="Arial" w:hAnsi="Arial" w:cs="Arial"/>
+          <w:sz w:val="24"/>
+          <w:lang w:val="en-US"/>
+        </w:rPr>
+        <w:t xml:space="preserve">rootkit програмата </w:t>
+      </w:r>
+      <w:r>
+        <w:rPr>
+          <w:rFonts w:ascii="Arial" w:hAnsi="Arial" w:cs="Arial"/>
+          <w:sz w:val="24"/>
+        </w:rPr>
+        <w:t xml:space="preserve">се </w:t>
+      </w:r>
+      <w:r>
+        <w:rPr>
+          <w:rFonts w:ascii="Arial" w:hAnsi="Arial" w:cs="Arial"/>
+          <w:sz w:val="24"/>
+        </w:rPr>
+        <w:t xml:space="preserve">компютъра </w:t>
+      </w:r>
+      <w:r>
+        <w:rPr>
+          <w:rFonts w:ascii="Arial" w:hAnsi="Arial" w:cs="Arial"/>
+          <w:sz w:val="24"/>
+        </w:rPr>
+        <w:t xml:space="preserve">на жертвата посредством </w:t>
+      </w:r>
+      <w:r>
+        <w:rPr>
+          <w:rFonts w:ascii="Arial" w:hAnsi="Arial" w:cs="Arial"/>
+          <w:sz w:val="24"/>
+        </w:rPr>
+        <w:t xml:space="preserve">друг тип злонамерена програма, наречена </w:t>
+      </w:r>
+      <w:r>
+        <w:rPr>
+          <w:rFonts w:ascii="Arial" w:hAnsi="Arial" w:cs="Arial"/>
+          <w:sz w:val="24"/>
+          <w:lang w:val="en-US"/>
+        </w:rPr>
+        <w:t>dropper</w:t>
+      </w:r>
+      <w:r>
+        <w:rPr>
+          <w:rFonts w:ascii="Arial" w:hAnsi="Arial" w:cs="Arial"/>
+          <w:sz w:val="24"/>
+        </w:rPr>
+        <w:t>(</w:t>
+      </w:r>
+      <w:r>
+        <w:rPr>
+          <w:rFonts w:ascii="Arial" w:hAnsi="Arial" w:cs="Arial"/>
+          <w:sz w:val="24"/>
+        </w:rPr>
+        <w:t>програма-</w:t>
+      </w:r>
+      <w:r>
+        <w:rPr>
+          <w:rFonts w:ascii="Arial" w:hAnsi="Arial" w:cs="Arial"/>
+          <w:sz w:val="24"/>
+        </w:rPr>
+        <w:t>носител)</w:t>
+      </w:r>
+      <w:r>
+        <w:rPr>
+          <w:rFonts w:ascii="Arial" w:hAnsi="Arial" w:cs="Arial"/>
+          <w:sz w:val="24"/>
+        </w:rPr>
+        <w:t xml:space="preserve">, </w:t>
+      </w:r>
+      <w:r>
+        <w:rPr>
+          <w:rFonts w:ascii="Arial" w:hAnsi="Arial" w:cs="Arial"/>
+          <w:sz w:val="24"/>
+        </w:rPr>
+        <w:t xml:space="preserve">която </w:t>
+      </w:r>
+      <w:r>
+        <w:rPr>
+          <w:rFonts w:ascii="Arial" w:hAnsi="Arial" w:cs="Arial"/>
+          <w:sz w:val="24"/>
+        </w:rPr>
+        <w:t xml:space="preserve">носи в себе си </w:t>
+      </w:r>
+      <w:r>
+        <w:rPr>
+          <w:rFonts w:ascii="Arial" w:hAnsi="Arial" w:cs="Arial"/>
+          <w:sz w:val="24"/>
+        </w:rPr>
+        <w:t xml:space="preserve">инсталатора на </w:t>
+      </w:r>
+      <w:r>
+        <w:rPr>
+          <w:rFonts w:ascii="Arial" w:hAnsi="Arial" w:cs="Arial"/>
+          <w:sz w:val="24"/>
+          <w:lang w:val="en-US"/>
+        </w:rPr>
+        <w:t xml:space="preserve">rootkit </w:t>
+      </w:r>
+      <w:r>
+        <w:rPr>
+          <w:rFonts w:ascii="Arial" w:hAnsi="Arial" w:cs="Arial"/>
+          <w:sz w:val="24"/>
+        </w:rPr>
+        <w:t xml:space="preserve">или негов архивиран и компресиран вариант. </w:t>
+      </w:r>
+      <w:r>
+        <w:rPr>
+          <w:rFonts w:ascii="Arial" w:hAnsi="Arial" w:cs="Arial"/>
+          <w:sz w:val="24"/>
+        </w:rPr>
+        <w:t xml:space="preserve">Потребителите изтеглят </w:t>
+      </w:r>
+      <w:r>
+        <w:rPr>
+          <w:rFonts w:ascii="Arial" w:hAnsi="Arial" w:cs="Arial"/>
+          <w:sz w:val="24"/>
+          <w:lang w:val="en-US"/>
+        </w:rPr>
+        <w:t xml:space="preserve">dropper </w:t>
+      </w:r>
+      <w:r>
+        <w:rPr>
+          <w:rFonts w:ascii="Arial" w:hAnsi="Arial" w:cs="Arial"/>
+          <w:sz w:val="24"/>
+        </w:rPr>
+        <w:t xml:space="preserve">софтуера като най-често това се случва при отваряне на прикачени файлове към писма или изпълнение на програми от неопределен източник. </w:t>
+      </w:r>
+    </w:p>
+    <w:p>
+      <w:pPr>
+        <w:spacing w:line="360" w:lineRule="auto"/>
+        <w:ind w:left="357" w:firstLine="351"/>
+        <w:jc w:val="both"/>
+        <w:rPr>
+          <w:rFonts w:ascii="Arial" w:hAnsi="Arial" w:cs="Arial"/>
+          <w:sz w:val="24"/>
+          <w:lang w:val="en-US"/>
+        </w:rPr>
+      </w:pPr>
+      <w:r>
+        <w:rPr>
+          <w:rFonts w:ascii="Arial" w:hAnsi="Arial" w:cs="Arial"/>
+          <w:sz w:val="24"/>
+        </w:rPr>
+        <w:t xml:space="preserve">След като успешно са стартирани на машината </w:t>
+      </w:r>
+      <w:r>
+        <w:rPr>
+          <w:rFonts w:ascii="Arial" w:hAnsi="Arial" w:cs="Arial"/>
+          <w:sz w:val="24"/>
+        </w:rPr>
+        <w:t xml:space="preserve">на жертвата се </w:t>
+      </w:r>
+      <w:r>
+        <w:rPr>
+          <w:rFonts w:ascii="Arial" w:hAnsi="Arial" w:cs="Arial"/>
+          <w:sz w:val="24"/>
+        </w:rPr>
+        <w:t>инсталира</w:t>
+      </w:r>
+      <w:r>
+        <w:rPr>
+          <w:rFonts w:ascii="Arial" w:hAnsi="Arial" w:cs="Arial"/>
+          <w:sz w:val="24"/>
+        </w:rPr>
+        <w:t xml:space="preserve"> </w:t>
+      </w:r>
+      <w:r>
+        <w:rPr>
+          <w:rFonts w:ascii="Arial" w:hAnsi="Arial" w:cs="Arial"/>
+          <w:sz w:val="24"/>
+          <w:lang w:val="en-US"/>
+        </w:rPr>
+        <w:t>rootkit</w:t>
+      </w:r>
+      <w:r>
+        <w:rPr>
+          <w:rFonts w:ascii="Arial" w:hAnsi="Arial" w:cs="Arial"/>
+          <w:sz w:val="24"/>
+        </w:rPr>
+        <w:t xml:space="preserve"> програмата </w:t>
+      </w:r>
+      <w:r>
+        <w:rPr>
+          <w:rFonts w:ascii="Arial" w:hAnsi="Arial" w:cs="Arial"/>
+          <w:sz w:val="24"/>
+        </w:rPr>
+        <w:t xml:space="preserve">и </w:t>
+      </w:r>
+      <w:r>
+        <w:rPr>
+          <w:rFonts w:ascii="Arial" w:hAnsi="Arial" w:cs="Arial"/>
+          <w:sz w:val="24"/>
+        </w:rPr>
+        <w:t xml:space="preserve">носителят </w:t>
+      </w:r>
+      <w:r>
+        <w:rPr>
+          <w:rFonts w:ascii="Arial" w:hAnsi="Arial" w:cs="Arial"/>
+          <w:sz w:val="24"/>
+        </w:rPr>
+        <w:t>автоматично се премахва</w:t>
+      </w:r>
+      <w:r>
+        <w:rPr>
+          <w:rFonts w:ascii="Arial" w:hAnsi="Arial" w:cs="Arial"/>
+          <w:sz w:val="24"/>
+        </w:rPr>
+        <w:t>, но съществува</w:t>
+      </w:r>
+      <w:r>
+        <w:rPr>
+          <w:rFonts w:ascii="Arial" w:hAnsi="Arial" w:cs="Arial"/>
+          <w:sz w:val="24"/>
+        </w:rPr>
+        <w:t xml:space="preserve"> и вариант, </w:t>
+      </w:r>
+      <w:r>
+        <w:rPr>
+          <w:rFonts w:ascii="Arial" w:hAnsi="Arial" w:cs="Arial"/>
+          <w:sz w:val="24"/>
+        </w:rPr>
+        <w:t>при</w:t>
+      </w:r>
+      <w:r>
+        <w:rPr>
+          <w:rFonts w:ascii="Arial" w:hAnsi="Arial" w:cs="Arial"/>
+          <w:sz w:val="24"/>
+        </w:rPr>
+        <w:t xml:space="preserve"> който </w:t>
+      </w:r>
+      <w:r>
+        <w:rPr>
+          <w:rFonts w:ascii="Arial" w:hAnsi="Arial" w:cs="Arial"/>
+          <w:sz w:val="24"/>
+        </w:rPr>
+        <w:t xml:space="preserve">той </w:t>
+      </w:r>
+      <w:r>
+        <w:rPr>
+          <w:rFonts w:ascii="Arial" w:hAnsi="Arial" w:cs="Arial"/>
+          <w:sz w:val="24"/>
+        </w:rPr>
+        <w:t>се копира</w:t>
+      </w:r>
+      <w:r>
+        <w:rPr>
+          <w:rFonts w:ascii="Arial" w:hAnsi="Arial" w:cs="Arial"/>
+          <w:sz w:val="24"/>
+        </w:rPr>
+        <w:t xml:space="preserve"> в скрит файл или в някой регистър на операционната система</w:t>
+      </w:r>
+      <w:r>
+        <w:rPr>
+          <w:rFonts w:ascii="Arial" w:hAnsi="Arial" w:cs="Arial"/>
+          <w:sz w:val="24"/>
+        </w:rPr>
+        <w:t>. П</w:t>
+      </w:r>
+      <w:r>
+        <w:rPr>
+          <w:rFonts w:ascii="Arial" w:hAnsi="Arial" w:cs="Arial"/>
+          <w:sz w:val="24"/>
+        </w:rPr>
+        <w:t xml:space="preserve">о този начин дори </w:t>
+      </w:r>
+      <w:r>
+        <w:rPr>
+          <w:rFonts w:ascii="Arial" w:hAnsi="Arial" w:cs="Arial"/>
+          <w:sz w:val="24"/>
+        </w:rPr>
+        <w:t xml:space="preserve">след </w:t>
+      </w:r>
+      <w:r>
+        <w:rPr>
+          <w:rFonts w:ascii="Arial" w:hAnsi="Arial" w:cs="Arial"/>
+          <w:sz w:val="24"/>
+        </w:rPr>
+        <w:t xml:space="preserve">премахване на </w:t>
+      </w:r>
+      <w:r>
+        <w:rPr>
+          <w:rFonts w:ascii="Arial" w:hAnsi="Arial" w:cs="Arial"/>
+          <w:sz w:val="24"/>
+          <w:lang w:val="en-US"/>
+        </w:rPr>
+        <w:t xml:space="preserve">rootkit </w:t>
+      </w:r>
+      <w:r>
+        <w:rPr>
+          <w:rFonts w:ascii="Arial" w:hAnsi="Arial" w:cs="Arial"/>
+          <w:sz w:val="24"/>
+        </w:rPr>
+        <w:t xml:space="preserve">компонента и </w:t>
+      </w:r>
+      <w:r>
+        <w:rPr>
+          <w:rFonts w:ascii="Arial" w:hAnsi="Arial" w:cs="Arial"/>
+          <w:sz w:val="24"/>
+        </w:rPr>
+        <w:t xml:space="preserve">рестарт на машината </w:t>
+      </w:r>
+      <w:r>
+        <w:rPr>
+          <w:rFonts w:ascii="Arial" w:hAnsi="Arial" w:cs="Arial"/>
+          <w:sz w:val="24"/>
+        </w:rPr>
+        <w:t>съществува възможност в по-късен момент носителя отново може да се изпълни</w:t>
+      </w:r>
+      <w:r>
+        <w:rPr>
+          <w:rFonts w:ascii="Arial" w:hAnsi="Arial" w:cs="Arial"/>
+          <w:sz w:val="24"/>
+        </w:rPr>
+        <w:t>.</w:t>
+      </w:r>
+      <w:r>
+        <w:rPr>
+          <w:rFonts w:ascii="Arial" w:hAnsi="Arial" w:cs="Arial"/>
+          <w:sz w:val="24"/>
+        </w:rPr>
+        <w:t xml:space="preserve"> Кодът на </w:t>
+      </w:r>
+      <w:r>
+        <w:rPr>
+          <w:rFonts w:ascii="Arial" w:hAnsi="Arial" w:cs="Arial"/>
+          <w:sz w:val="24"/>
+          <w:lang w:val="en-US"/>
+        </w:rPr>
+        <w:t>rootkit</w:t>
+      </w:r>
+      <w:r>
+        <w:rPr>
+          <w:rFonts w:ascii="Arial" w:hAnsi="Arial" w:cs="Arial"/>
+          <w:sz w:val="24"/>
+        </w:rPr>
+        <w:t xml:space="preserve"> програмата може да бъде записан по същия начин в скрит от потребителя файл на твърдия диск и при всяко стартиране на компютъра той да бъде стартиран автоматично.</w:t>
+      </w:r>
+    </w:p>
+    <w:p>
+      <w:pPr>
+        <w:spacing w:line="360" w:lineRule="auto"/>
+        <w:ind w:left="357" w:firstLine="351"/>
+        <w:jc w:val="both"/>
+        <w:rPr>
+          <w:rFonts w:ascii="Arial" w:hAnsi="Arial" w:cs="Arial"/>
+          <w:sz w:val="24"/>
+        </w:rPr>
+      </w:pPr>
+      <w:r>
+        <w:rPr>
+          <w:rFonts w:ascii="Arial" w:hAnsi="Arial" w:cs="Arial"/>
+          <w:sz w:val="24"/>
+        </w:rPr>
+        <w:t>Начин</w:t>
+      </w:r>
+      <w:r>
+        <w:rPr>
+          <w:rFonts w:ascii="Arial" w:hAnsi="Arial" w:cs="Arial"/>
+          <w:sz w:val="24"/>
+        </w:rPr>
+        <w:t>ът</w:t>
+      </w:r>
+      <w:r>
+        <w:rPr>
+          <w:rFonts w:ascii="Arial" w:hAnsi="Arial" w:cs="Arial"/>
+          <w:sz w:val="24"/>
+        </w:rPr>
+        <w:t xml:space="preserve"> на работа на този тип </w:t>
+      </w:r>
+      <w:r>
+        <w:rPr>
+          <w:rFonts w:ascii="Arial" w:hAnsi="Arial" w:cs="Arial"/>
+          <w:sz w:val="24"/>
+          <w:lang w:val="en-US"/>
+        </w:rPr>
+        <w:t xml:space="preserve">rootkit </w:t>
+      </w:r>
+      <w:r>
+        <w:rPr>
+          <w:rFonts w:ascii="Arial" w:hAnsi="Arial" w:cs="Arial"/>
+          <w:sz w:val="24"/>
+        </w:rPr>
+        <w:t>програми в</w:t>
+      </w:r>
+      <w:r>
+        <w:rPr>
+          <w:rFonts w:ascii="Arial" w:hAnsi="Arial" w:cs="Arial"/>
+          <w:sz w:val="24"/>
+        </w:rPr>
+        <w:t xml:space="preserve"> случая на </w:t>
+      </w:r>
+      <w:r>
+        <w:rPr>
+          <w:rFonts w:ascii="Arial" w:hAnsi="Arial" w:cs="Arial"/>
+          <w:sz w:val="24"/>
+          <w:lang w:val="en-US"/>
+        </w:rPr>
+        <w:t xml:space="preserve">Windows </w:t>
+      </w:r>
+      <w:r>
+        <w:rPr>
+          <w:rFonts w:ascii="Arial" w:hAnsi="Arial" w:cs="Arial"/>
+          <w:sz w:val="24"/>
+        </w:rPr>
+        <w:t xml:space="preserve">операционна система </w:t>
+      </w:r>
+      <w:r>
+        <w:rPr>
+          <w:rFonts w:ascii="Arial" w:hAnsi="Arial" w:cs="Arial"/>
+          <w:sz w:val="24"/>
+        </w:rPr>
+        <w:t xml:space="preserve">е те да </w:t>
+      </w:r>
+      <w:r>
+        <w:rPr>
+          <w:rFonts w:ascii="Arial" w:hAnsi="Arial" w:cs="Arial"/>
+          <w:sz w:val="24"/>
+        </w:rPr>
+        <w:t>се прикрепят към някоя легитимна програма</w:t>
+      </w:r>
+      <w:r>
+        <w:rPr>
+          <w:rFonts w:ascii="Arial" w:hAnsi="Arial" w:cs="Arial"/>
+          <w:sz w:val="24"/>
+        </w:rPr>
+        <w:t xml:space="preserve"> чрез</w:t>
+      </w:r>
+      <w:r>
+        <w:rPr>
+          <w:rFonts w:ascii="Arial" w:hAnsi="Arial" w:cs="Arial"/>
+          <w:sz w:val="24"/>
+        </w:rPr>
+        <w:t xml:space="preserve"> зареждане</w:t>
+      </w:r>
+      <w:r>
+        <w:rPr>
+          <w:rFonts w:ascii="Arial" w:hAnsi="Arial" w:cs="Arial"/>
+          <w:sz w:val="24"/>
+        </w:rPr>
+        <w:t xml:space="preserve"> на</w:t>
+      </w:r>
+      <w:r>
+        <w:rPr>
+          <w:rFonts w:ascii="Arial" w:hAnsi="Arial" w:cs="Arial"/>
+          <w:sz w:val="24"/>
+        </w:rPr>
+        <w:t xml:space="preserve"> </w:t>
+      </w:r>
+      <w:r>
+        <w:rPr>
+          <w:rFonts w:ascii="Arial" w:hAnsi="Arial" w:cs="Arial"/>
+          <w:sz w:val="24"/>
+          <w:lang w:val="en-US"/>
+        </w:rPr>
+        <w:t xml:space="preserve">.dll </w:t>
+      </w:r>
+      <w:r>
+        <w:rPr>
+          <w:rFonts w:ascii="Arial" w:hAnsi="Arial" w:cs="Arial"/>
+          <w:sz w:val="24"/>
+        </w:rPr>
+        <w:t xml:space="preserve">файл в </w:t>
+      </w:r>
+      <w:r>
+        <w:rPr>
+          <w:rFonts w:ascii="Arial" w:hAnsi="Arial" w:cs="Arial"/>
+          <w:sz w:val="24"/>
+        </w:rPr>
+        <w:t>процеса на програмата</w:t>
+      </w:r>
+      <w:r>
+        <w:rPr>
+          <w:rFonts w:ascii="Arial" w:hAnsi="Arial" w:cs="Arial"/>
+          <w:sz w:val="24"/>
+        </w:rPr>
+        <w:t xml:space="preserve"> чрез т.нар. </w:t>
+      </w:r>
+      <w:proofErr w:type="gramStart"/>
+      <w:r>
+        <w:rPr>
+          <w:rFonts w:ascii="Arial" w:hAnsi="Arial" w:cs="Arial"/>
+          <w:sz w:val="24"/>
+          <w:lang w:val="en-US"/>
+        </w:rPr>
+        <w:t>hook</w:t>
+      </w:r>
+      <w:proofErr w:type="gramEnd"/>
+      <w:r>
+        <w:rPr>
+          <w:rFonts w:ascii="Arial" w:hAnsi="Arial" w:cs="Arial"/>
+          <w:sz w:val="24"/>
+          <w:lang w:val="en-US"/>
+        </w:rPr>
+        <w:t xml:space="preserve"> </w:t>
+      </w:r>
+      <w:r>
+        <w:rPr>
+          <w:rFonts w:ascii="Arial" w:hAnsi="Arial" w:cs="Arial"/>
+          <w:sz w:val="24"/>
+        </w:rPr>
+        <w:t xml:space="preserve">механизъм, например функцията </w:t>
+      </w:r>
+      <w:r>
+        <w:rPr>
+          <w:rFonts w:ascii="Arial" w:hAnsi="Arial" w:cs="Arial"/>
+          <w:sz w:val="24"/>
+          <w:lang w:val="en-US"/>
+        </w:rPr>
+        <w:t>“</w:t>
+      </w:r>
+      <w:r>
+        <w:rPr>
+          <w:rFonts w:ascii="Arial" w:hAnsi="Arial" w:cs="Arial"/>
+          <w:sz w:val="24"/>
+        </w:rPr>
+        <w:t>SetWindowsHookEx</w:t>
+      </w:r>
+      <w:r>
+        <w:rPr>
+          <w:rFonts w:ascii="Arial" w:hAnsi="Arial" w:cs="Arial"/>
+          <w:sz w:val="24"/>
+          <w:lang w:val="en-US"/>
+        </w:rPr>
+        <w:t>”</w:t>
+      </w:r>
+      <w:r>
+        <w:rPr>
+          <w:rFonts w:ascii="Arial" w:hAnsi="Arial" w:cs="Arial"/>
+          <w:sz w:val="24"/>
+        </w:rPr>
+        <w:t xml:space="preserve">. След като това е се изпълни успешно </w:t>
+      </w:r>
+      <w:r>
+        <w:rPr>
+          <w:rFonts w:ascii="Arial" w:hAnsi="Arial" w:cs="Arial"/>
+          <w:sz w:val="24"/>
+        </w:rPr>
+        <w:t xml:space="preserve"> </w:t>
+      </w:r>
+      <w:r>
+        <w:rPr>
+          <w:rFonts w:ascii="Arial" w:hAnsi="Arial" w:cs="Arial"/>
+          <w:sz w:val="24"/>
+        </w:rPr>
+        <w:t>.</w:t>
+      </w:r>
+      <w:r>
+        <w:rPr>
+          <w:rFonts w:ascii="Arial" w:hAnsi="Arial" w:cs="Arial"/>
+          <w:sz w:val="24"/>
+          <w:lang w:val="en-US"/>
+        </w:rPr>
+        <w:t>dll</w:t>
+      </w:r>
+      <w:r>
+        <w:rPr>
+          <w:rFonts w:ascii="Arial" w:hAnsi="Arial" w:cs="Arial"/>
+          <w:sz w:val="24"/>
+        </w:rPr>
+        <w:t xml:space="preserve"> </w:t>
+      </w:r>
+      <w:r>
+        <w:rPr>
+          <w:rFonts w:ascii="Arial" w:hAnsi="Arial" w:cs="Arial"/>
+          <w:sz w:val="24"/>
+        </w:rPr>
+        <w:t xml:space="preserve">кода има достъп до интерфейса на програмата  и може да го използва </w:t>
+      </w:r>
+      <w:r>
+        <w:rPr>
+          <w:rFonts w:ascii="Arial" w:hAnsi="Arial" w:cs="Arial"/>
+          <w:sz w:val="24"/>
+        </w:rPr>
+        <w:t>за</w:t>
+      </w:r>
+      <w:r>
+        <w:rPr>
+          <w:rFonts w:ascii="Arial" w:hAnsi="Arial" w:cs="Arial"/>
+          <w:sz w:val="24"/>
+        </w:rPr>
+        <w:t xml:space="preserve"> засичане</w:t>
+      </w:r>
+      <w:r>
+        <w:rPr>
+          <w:rFonts w:ascii="Arial" w:hAnsi="Arial" w:cs="Arial"/>
+          <w:sz w:val="24"/>
+        </w:rPr>
+        <w:t xml:space="preserve"> действията на потребителя при </w:t>
+      </w:r>
+      <w:r>
+        <w:rPr>
+          <w:rFonts w:ascii="Arial" w:hAnsi="Arial" w:cs="Arial"/>
+          <w:sz w:val="24"/>
+        </w:rPr>
+        <w:t xml:space="preserve">изпълнението </w:t>
+      </w:r>
+      <w:r>
+        <w:rPr>
+          <w:rFonts w:ascii="Arial" w:hAnsi="Arial" w:cs="Arial"/>
+          <w:sz w:val="24"/>
+        </w:rPr>
+        <w:t>ѝ.</w:t>
+      </w:r>
+      <w:r>
+        <w:rPr>
+          <w:rFonts w:ascii="Arial" w:hAnsi="Arial" w:cs="Arial"/>
+          <w:sz w:val="24"/>
+        </w:rPr>
+        <w:t xml:space="preserve"> </w:t>
+      </w:r>
+      <w:r>
+        <w:rPr>
+          <w:rFonts w:ascii="Arial" w:hAnsi="Arial" w:cs="Arial"/>
+          <w:sz w:val="24"/>
+        </w:rPr>
+        <w:t xml:space="preserve">Друг </w:t>
+      </w:r>
+      <w:r>
+        <w:rPr>
+          <w:rFonts w:ascii="Arial" w:hAnsi="Arial" w:cs="Arial"/>
+          <w:sz w:val="24"/>
+        </w:rPr>
+        <w:lastRenderedPageBreak/>
+        <w:t xml:space="preserve">възможен сценарий е </w:t>
+      </w:r>
+      <w:r>
+        <w:rPr>
+          <w:rFonts w:ascii="Arial" w:hAnsi="Arial" w:cs="Arial"/>
+          <w:sz w:val="24"/>
+          <w:lang w:val="en-US"/>
+        </w:rPr>
+        <w:t xml:space="preserve">rootkit програмата да </w:t>
+      </w:r>
+      <w:r>
+        <w:rPr>
+          <w:rFonts w:ascii="Arial" w:hAnsi="Arial" w:cs="Arial"/>
+          <w:sz w:val="24"/>
+        </w:rPr>
+        <w:t xml:space="preserve">намери системен </w:t>
+      </w:r>
+      <w:r>
+        <w:rPr>
+          <w:rFonts w:ascii="Arial" w:hAnsi="Arial" w:cs="Arial"/>
+          <w:sz w:val="24"/>
+          <w:lang w:val="en-US"/>
+        </w:rPr>
+        <w:t xml:space="preserve">.dll </w:t>
+      </w:r>
+      <w:r>
+        <w:rPr>
+          <w:rFonts w:ascii="Arial" w:hAnsi="Arial" w:cs="Arial"/>
+          <w:sz w:val="24"/>
+        </w:rPr>
+        <w:t xml:space="preserve">файл, към който се обръща легитимната програма и да промени неговия интерфейс, така че извикването да се обръща към </w:t>
+      </w:r>
+      <w:r>
+        <w:rPr>
+          <w:rFonts w:ascii="Arial" w:hAnsi="Arial" w:cs="Arial"/>
+          <w:sz w:val="24"/>
+          <w:lang w:val="en-US"/>
+        </w:rPr>
+        <w:t xml:space="preserve">rootkit </w:t>
+      </w:r>
+      <w:r>
+        <w:rPr>
+          <w:rFonts w:ascii="Arial" w:hAnsi="Arial" w:cs="Arial"/>
+          <w:sz w:val="24"/>
+        </w:rPr>
+        <w:t>програмата.</w:t>
+      </w:r>
+      <w:r>
+        <w:rPr>
+          <w:rFonts w:ascii="Arial" w:hAnsi="Arial" w:cs="Arial"/>
+          <w:sz w:val="24"/>
+        </w:rPr>
+        <w:t xml:space="preserve"> </w:t>
+      </w:r>
+    </w:p>
+    <w:p>
+      <w:pPr>
+        <w:spacing w:line="360" w:lineRule="auto"/>
+        <w:ind w:left="357" w:firstLine="351"/>
+        <w:jc w:val="both"/>
+        <w:rPr>
+          <w:rFonts w:ascii="Arial" w:hAnsi="Arial" w:cs="Arial"/>
+          <w:sz w:val="24"/>
+        </w:rPr>
+      </w:pPr>
+      <w:r>
+        <w:rPr>
+          <w:rFonts w:ascii="Arial" w:hAnsi="Arial" w:cs="Arial"/>
+          <w:sz w:val="24"/>
+        </w:rPr>
+        <w:t>Поведението на програмата остава непроменено за потребителя и той не разбира, че всъщност неговите действия се записват.</w:t>
+      </w:r>
+      <w:r>
+        <w:rPr>
+          <w:rFonts w:ascii="Arial" w:hAnsi="Arial" w:cs="Arial"/>
+          <w:sz w:val="24"/>
+        </w:rPr>
+        <w:t xml:space="preserve"> Съвременните антивирусни програми </w:t>
+      </w:r>
+      <w:r>
+        <w:rPr>
+          <w:rFonts w:ascii="Arial" w:hAnsi="Arial" w:cs="Arial"/>
+          <w:sz w:val="24"/>
+        </w:rPr>
+        <w:t xml:space="preserve">могат да засекат такива </w:t>
+      </w:r>
+      <w:r>
+        <w:rPr>
+          <w:rFonts w:ascii="Arial" w:hAnsi="Arial" w:cs="Arial"/>
+          <w:sz w:val="24"/>
+        </w:rPr>
+        <w:t>намеси в адресното пространство на изпълнимите програми</w:t>
+      </w:r>
+      <w:r>
+        <w:rPr>
+          <w:rFonts w:ascii="Arial" w:hAnsi="Arial" w:cs="Arial"/>
+          <w:sz w:val="24"/>
+        </w:rPr>
+        <w:t xml:space="preserve">, както и да разпознаят </w:t>
+      </w:r>
+      <w:r>
+        <w:rPr>
+          <w:rFonts w:ascii="Arial" w:hAnsi="Arial" w:cs="Arial"/>
+          <w:sz w:val="24"/>
+        </w:rPr>
+        <w:t>процеси</w:t>
+      </w:r>
+      <w:r>
+        <w:rPr>
+          <w:rFonts w:ascii="Arial" w:hAnsi="Arial" w:cs="Arial"/>
+          <w:sz w:val="24"/>
+        </w:rPr>
+        <w:t>те</w:t>
+      </w:r>
+      <w:r>
+        <w:rPr>
+          <w:rFonts w:ascii="Arial" w:hAnsi="Arial" w:cs="Arial"/>
+          <w:sz w:val="24"/>
+        </w:rPr>
+        <w:t xml:space="preserve"> на </w:t>
+      </w:r>
+      <w:r>
+        <w:rPr>
+          <w:rFonts w:ascii="Arial" w:hAnsi="Arial" w:cs="Arial"/>
+          <w:sz w:val="24"/>
+          <w:lang w:val="en-US"/>
+        </w:rPr>
+        <w:t xml:space="preserve">rootkit </w:t>
+      </w:r>
+      <w:r>
+        <w:rPr>
+          <w:rFonts w:ascii="Arial" w:hAnsi="Arial" w:cs="Arial"/>
+          <w:sz w:val="24"/>
+        </w:rPr>
+        <w:t xml:space="preserve">програмата </w:t>
+      </w:r>
+      <w:r>
+        <w:rPr>
+          <w:rFonts w:ascii="Arial" w:hAnsi="Arial" w:cs="Arial"/>
+          <w:sz w:val="24"/>
+        </w:rPr>
+        <w:t>и да блокират неговото изпълнение</w:t>
+      </w:r>
+      <w:r>
+        <w:rPr>
+          <w:rFonts w:ascii="Arial" w:hAnsi="Arial" w:cs="Arial"/>
+          <w:sz w:val="24"/>
+        </w:rPr>
+        <w:t>.</w:t>
+      </w:r>
+    </w:p>
+    <w:p>
+      <w:pPr>
+        <w:spacing w:line="360" w:lineRule="auto"/>
+        <w:ind w:left="357" w:firstLine="351"/>
+        <w:jc w:val="both"/>
+        <w:rPr>
+          <w:rFonts w:ascii="Arial" w:hAnsi="Arial" w:cs="Arial"/>
+          <w:sz w:val="24"/>
+        </w:rPr>
+      </w:pPr>
+      <w:r>
+        <w:rPr>
+          <w:rFonts w:ascii="Arial" w:hAnsi="Arial" w:cs="Arial"/>
+          <w:sz w:val="24"/>
+        </w:rPr>
+        <w:t xml:space="preserve">Атаки с този тип </w:t>
+      </w:r>
+      <w:r>
+        <w:rPr>
+          <w:rFonts w:ascii="Arial" w:hAnsi="Arial" w:cs="Arial"/>
+          <w:sz w:val="24"/>
+          <w:lang w:val="en-US"/>
+        </w:rPr>
+        <w:t xml:space="preserve">rootkit </w:t>
+      </w:r>
+      <w:r>
+        <w:rPr>
+          <w:rFonts w:ascii="Arial" w:hAnsi="Arial" w:cs="Arial"/>
+          <w:sz w:val="24"/>
+        </w:rPr>
+        <w:t xml:space="preserve">са осъществявани </w:t>
+      </w:r>
+      <w:r>
+        <w:rPr>
+          <w:rFonts w:ascii="Arial" w:hAnsi="Arial" w:cs="Arial"/>
+          <w:sz w:val="24"/>
+        </w:rPr>
+        <w:t>най-често срещу банков, като ц</w:t>
+      </w:r>
+      <w:r>
+        <w:rPr>
+          <w:rFonts w:ascii="Arial" w:hAnsi="Arial" w:cs="Arial"/>
+          <w:sz w:val="24"/>
+        </w:rPr>
+        <w:t xml:space="preserve">елта е открадване на </w:t>
+      </w:r>
+      <w:r>
+        <w:rPr>
+          <w:rFonts w:ascii="Arial" w:hAnsi="Arial" w:cs="Arial"/>
+          <w:sz w:val="24"/>
+        </w:rPr>
+        <w:t>чувствителни данни като потребителски имена, пароли или номер на банкова сметка</w:t>
+      </w:r>
+      <w:r>
+        <w:rPr>
+          <w:rFonts w:ascii="Arial" w:hAnsi="Arial" w:cs="Arial"/>
+          <w:sz w:val="24"/>
+        </w:rPr>
+        <w:t xml:space="preserve">. Пример за такъв злонамерен софтуер е </w:t>
+      </w:r>
+      <w:r>
+        <w:rPr>
+          <w:rFonts w:ascii="Arial" w:hAnsi="Arial" w:cs="Arial"/>
+          <w:sz w:val="24"/>
+          <w:lang w:val="en-US"/>
+        </w:rPr>
+        <w:t>“</w:t>
+      </w:r>
+      <w:proofErr w:type="spellStart"/>
+      <w:r>
+        <w:rPr>
+          <w:rFonts w:ascii="Arial" w:hAnsi="Arial" w:cs="Arial"/>
+          <w:sz w:val="24"/>
+          <w:lang w:val="en-US"/>
+        </w:rPr>
+        <w:t>Carberp</w:t>
+      </w:r>
+      <w:proofErr w:type="spellEnd"/>
+      <w:r>
+        <w:rPr>
+          <w:rFonts w:ascii="Arial" w:hAnsi="Arial" w:cs="Arial"/>
+          <w:sz w:val="24"/>
+          <w:lang w:val="en-US"/>
+        </w:rPr>
+        <w:t>”</w:t>
+      </w:r>
+      <w:r>
+        <w:rPr>
+          <w:rFonts w:ascii="Arial" w:hAnsi="Arial" w:cs="Arial"/>
+          <w:sz w:val="24"/>
+        </w:rPr>
+        <w:t>, който е имал за цел приложения за онлайн банкиране на руски и украински банки.</w:t>
+      </w:r>
+      <w:r>
+        <w:rPr>
+          <w:rFonts w:ascii="Arial" w:hAnsi="Arial" w:cs="Arial"/>
+          <w:sz w:val="24"/>
+        </w:rPr>
+        <w:t xml:space="preserve"> </w:t>
+      </w:r>
+      <w:r>
+        <w:rPr>
+          <w:rFonts w:ascii="Arial" w:hAnsi="Arial" w:cs="Arial"/>
+          <w:sz w:val="24"/>
+        </w:rPr>
+        <w:t xml:space="preserve">Той е модифицирал байткода на </w:t>
+      </w:r>
+      <w:r>
+        <w:rPr>
+          <w:rFonts w:ascii="Arial" w:hAnsi="Arial" w:cs="Arial"/>
+          <w:sz w:val="24"/>
+          <w:lang w:val="en-US"/>
+        </w:rPr>
+        <w:t xml:space="preserve">Java </w:t>
+      </w:r>
+      <w:r>
+        <w:rPr>
+          <w:rFonts w:ascii="Arial" w:hAnsi="Arial" w:cs="Arial"/>
+          <w:sz w:val="24"/>
+        </w:rPr>
+        <w:t xml:space="preserve">приложението </w:t>
+      </w:r>
+      <w:r>
+        <w:rPr>
+          <w:rFonts w:ascii="Arial" w:hAnsi="Arial" w:cs="Arial"/>
+          <w:sz w:val="24"/>
+        </w:rPr>
+        <w:t xml:space="preserve">за онлайн банкиране </w:t>
+      </w:r>
+      <w:r>
+        <w:rPr>
+          <w:rFonts w:ascii="Arial" w:hAnsi="Arial" w:cs="Arial"/>
+          <w:sz w:val="24"/>
+          <w:lang w:val="en-US"/>
+        </w:rPr>
+        <w:t>“</w:t>
+      </w:r>
+      <w:r>
+        <w:rPr>
+          <w:rFonts w:ascii="Arial" w:hAnsi="Arial" w:cs="Arial"/>
+          <w:sz w:val="24"/>
+        </w:rPr>
+        <w:t xml:space="preserve">BIFIT </w:t>
+      </w:r>
+      <w:proofErr w:type="spellStart"/>
+      <w:r>
+        <w:rPr>
+          <w:rFonts w:ascii="Arial" w:hAnsi="Arial" w:cs="Arial"/>
+          <w:sz w:val="24"/>
+        </w:rPr>
+        <w:t>iBank</w:t>
+      </w:r>
+      <w:proofErr w:type="spellEnd"/>
+      <w:r>
+        <w:rPr>
+          <w:rFonts w:ascii="Arial" w:hAnsi="Arial" w:cs="Arial"/>
+          <w:sz w:val="24"/>
+        </w:rPr>
+        <w:t xml:space="preserve"> 2</w:t>
+      </w:r>
+      <w:r>
+        <w:rPr>
+          <w:rFonts w:ascii="Arial" w:hAnsi="Arial" w:cs="Arial"/>
+          <w:sz w:val="24"/>
+          <w:lang w:val="en-US"/>
+        </w:rPr>
+        <w:t>”</w:t>
+      </w:r>
+      <w:r>
+        <w:rPr>
+          <w:rFonts w:ascii="Arial" w:hAnsi="Arial" w:cs="Arial"/>
+          <w:sz w:val="24"/>
+        </w:rPr>
+        <w:t xml:space="preserve">, </w:t>
+      </w:r>
+      <w:r>
+        <w:rPr>
+          <w:rFonts w:ascii="Arial" w:hAnsi="Arial" w:cs="Arial"/>
+          <w:sz w:val="24"/>
+        </w:rPr>
+        <w:t xml:space="preserve">като за целта </w:t>
+      </w:r>
+      <w:r>
+        <w:rPr>
+          <w:rFonts w:ascii="Arial" w:hAnsi="Arial" w:cs="Arial"/>
+          <w:sz w:val="24"/>
+        </w:rPr>
+        <w:t xml:space="preserve">използва </w:t>
+      </w:r>
+      <w:bookmarkStart w:id="5" w:name="_GoBack"/>
       <w:bookmarkEnd w:id="5"/>
+      <w:r>
+        <w:rPr>
+          <w:rFonts w:ascii="Arial" w:hAnsi="Arial" w:cs="Arial"/>
+          <w:sz w:val="24"/>
+        </w:rPr>
+        <w:t xml:space="preserve">безплатен инструмент с отворен код </w:t>
+      </w:r>
+      <w:r>
+        <w:rPr>
+          <w:rFonts w:ascii="Arial" w:hAnsi="Arial" w:cs="Arial"/>
+          <w:sz w:val="24"/>
+          <w:lang w:val="en-US"/>
+        </w:rPr>
+        <w:t>“</w:t>
+      </w:r>
+      <w:r>
+        <w:rPr>
+          <w:rFonts w:ascii="Arial" w:hAnsi="Arial" w:cs="Arial"/>
+          <w:sz w:val="24"/>
+          <w:lang w:val="en-US"/>
+        </w:rPr>
+        <w:t>Java Programming Assist</w:t>
+      </w:r>
+      <w:r>
+        <w:rPr>
+          <w:rFonts w:ascii="Arial" w:hAnsi="Arial" w:cs="Arial"/>
+          <w:sz w:val="24"/>
+          <w:lang w:val="en-US"/>
+        </w:rPr>
+        <w:t>”</w:t>
+      </w:r>
+      <w:r>
+        <w:rPr>
+          <w:rFonts w:ascii="Arial" w:hAnsi="Arial" w:cs="Arial"/>
+          <w:sz w:val="24"/>
+          <w:lang w:val="en-US"/>
+        </w:rPr>
+        <w:t>.</w:t>
+      </w:r>
+      <w:r>
+        <w:rPr>
+          <w:rFonts w:ascii="Arial" w:hAnsi="Arial" w:cs="Arial"/>
+          <w:sz w:val="24"/>
+        </w:rPr>
+        <w:t xml:space="preserve"> Идеята е, че са подменени модулите, които се грижат за осъществяване на транзакции и пренасочват транзакциите към техни сметки.</w:t>
+      </w:r>
+    </w:p>
+    <w:p>
+      <w:pPr>
+        <w:pStyle w:val="2"/>
+        <w:numPr>
+          <w:ilvl w:val="1"/>
+          <w:numId w:val="2"/>
+        </w:numPr>
+        <w:spacing w:line="360" w:lineRule="auto"/>
+        <w:ind w:left="822"/>
+        <w:rPr>
+          <w:rFonts w:ascii="Arial" w:hAnsi="Arial" w:cs="Arial"/>
+          <w:color w:val="auto"/>
+          <w:sz w:val="28"/>
+          <w:szCs w:val="28"/>
+        </w:rPr>
+      </w:pPr>
+      <w:r>
+        <w:rPr>
+          <w:rFonts w:ascii="Arial" w:hAnsi="Arial" w:cs="Arial"/>
+          <w:color w:val="auto"/>
+          <w:sz w:val="28"/>
+          <w:szCs w:val="28"/>
+          <w:lang w:val="en-US"/>
+        </w:rPr>
+        <w:t xml:space="preserve">Rootkit </w:t>
+      </w:r>
+      <w:r>
+        <w:rPr>
+          <w:rFonts w:ascii="Arial" w:hAnsi="Arial" w:cs="Arial"/>
+          <w:color w:val="auto"/>
+          <w:sz w:val="28"/>
+          <w:szCs w:val="28"/>
+        </w:rPr>
+        <w:t xml:space="preserve">в слоя на </w:t>
+      </w:r>
+      <w:r>
+        <w:rPr>
+          <w:rFonts w:ascii="Arial" w:hAnsi="Arial" w:cs="Arial"/>
+          <w:color w:val="auto"/>
+          <w:sz w:val="28"/>
+          <w:szCs w:val="28"/>
+        </w:rPr>
+        <w:t>системните драйвери и ядрото</w:t>
+      </w:r>
+    </w:p>
+    <w:p>
+      <w:pPr>
+        <w:ind w:left="357"/>
+        <w:jc w:val="both"/>
+        <w:rPr>
+          <w:rFonts w:ascii="Arial" w:hAnsi="Arial" w:cs="Arial"/>
+          <w:sz w:val="24"/>
+        </w:rPr>
+      </w:pPr>
+      <w:r>
+        <w:rPr>
+          <w:rFonts w:ascii="Arial" w:hAnsi="Arial" w:cs="Arial"/>
+          <w:sz w:val="24"/>
+        </w:rPr>
+        <w:t>-вмъкват се като потребителя изтегли драйвер за свое устройство от нелегитимен източник</w:t>
+      </w:r>
+    </w:p>
+    <w:p>
+      <w:pPr>
+        <w:ind w:left="357"/>
+        <w:jc w:val="both"/>
+        <w:rPr>
+          <w:lang w:val="en-US"/>
+        </w:rPr>
+      </w:pPr>
+      <w:r>
+        <w:rPr>
+          <w:rFonts w:ascii="Arial" w:hAnsi="Arial" w:cs="Arial"/>
+          <w:sz w:val="24"/>
+          <w:lang w:val="en-US"/>
+        </w:rPr>
+        <w:t>-</w:t>
+      </w:r>
+      <w:r>
+        <w:rPr>
+          <w:rFonts w:ascii="Arial" w:hAnsi="Arial" w:cs="Arial"/>
+          <w:sz w:val="24"/>
+        </w:rPr>
+        <w:t xml:space="preserve">тук са и </w:t>
+      </w:r>
+      <w:proofErr w:type="spellStart"/>
+      <w:r>
+        <w:rPr>
+          <w:rFonts w:ascii="Arial" w:hAnsi="Arial" w:cs="Arial"/>
+          <w:sz w:val="24"/>
+          <w:lang w:val="en-US"/>
+        </w:rPr>
+        <w:t>bootkit</w:t>
+      </w:r>
+      <w:proofErr w:type="spellEnd"/>
+      <w:r>
+        <w:rPr>
+          <w:rFonts w:ascii="Arial" w:hAnsi="Arial" w:cs="Arial"/>
+          <w:sz w:val="24"/>
+        </w:rPr>
+        <w:t xml:space="preserve"> програмите</w:t>
+      </w:r>
+    </w:p>
+    <w:p>
+      <w:pPr>
+        <w:spacing w:line="360" w:lineRule="auto"/>
+        <w:ind w:left="357" w:firstLine="351"/>
+        <w:jc w:val="both"/>
+        <w:rPr>
+          <w:rFonts w:ascii="Arial" w:hAnsi="Arial" w:cs="Arial"/>
+          <w:sz w:val="24"/>
+          <w:lang w:val="en-US"/>
+        </w:rPr>
+      </w:pPr>
     </w:p>
     <w:p>
       <w:pPr>
@@ -4071,14 +6148,762 @@
       </w:r>
       <w:bookmarkEnd w:id="9"/>
     </w:p>
-    <w:p/>
+    <w:p>
+      <w:pPr>
+        <w:spacing w:line="360" w:lineRule="auto"/>
+        <w:rPr>
+          <w:rFonts w:ascii="Arial" w:hAnsi="Arial" w:cs="Arial"/>
+          <w:sz w:val="24"/>
+          <w:szCs w:val="24"/>
+        </w:rPr>
+      </w:pPr>
+      <w:r>
+        <w:rPr>
+          <w:rFonts w:ascii="Arial" w:hAnsi="Arial" w:cs="Arial"/>
+          <w:sz w:val="24"/>
+          <w:szCs w:val="24"/>
+        </w:rPr>
+        <w:t>[]</w:t>
+      </w:r>
+      <w:r>
+        <w:rPr>
+          <w:rFonts w:ascii="Arial" w:hAnsi="Arial" w:cs="Arial"/>
+          <w:sz w:val="24"/>
+          <w:szCs w:val="24"/>
+        </w:rPr>
+        <w:t xml:space="preserve"> </w:t>
+      </w:r>
+      <w:r>
+        <w:rPr>
+          <w:rFonts w:ascii="Arial" w:hAnsi="Arial" w:cs="Arial"/>
+          <w:sz w:val="24"/>
+          <w:szCs w:val="24"/>
+          <w:lang w:val="en-US"/>
+        </w:rPr>
+        <w:t>“</w:t>
+      </w:r>
+      <w:r>
+        <w:rPr>
+          <w:rFonts w:ascii="Arial" w:hAnsi="Arial" w:cs="Arial"/>
+          <w:sz w:val="24"/>
+          <w:szCs w:val="24"/>
+          <w:lang w:val="en-US"/>
+        </w:rPr>
+        <w:t>What Is a Rootkit and How to Remove It?</w:t>
+      </w:r>
+      <w:r>
+        <w:rPr>
+          <w:rFonts w:ascii="Arial" w:hAnsi="Arial" w:cs="Arial"/>
+          <w:sz w:val="24"/>
+          <w:szCs w:val="24"/>
+          <w:lang w:val="en-US"/>
+        </w:rPr>
+        <w:t xml:space="preserve">”, </w:t>
+      </w:r>
+      <w:r>
+        <w:rPr>
+          <w:rFonts w:ascii="Arial" w:hAnsi="Arial" w:cs="Arial"/>
+          <w:sz w:val="24"/>
+          <w:szCs w:val="24"/>
+        </w:rPr>
+        <w:t>линк:</w:t>
+      </w:r>
+      <w:r>
+        <w:rPr>
+          <w:rFonts w:ascii="Arial" w:hAnsi="Arial" w:cs="Arial"/>
+          <w:sz w:val="24"/>
+          <w:szCs w:val="24"/>
+        </w:rPr>
+        <w:t xml:space="preserve"> </w:t>
+      </w:r>
+      <w:r>
+        <w:rPr>
+          <w:rFonts w:ascii="Arial" w:hAnsi="Arial" w:cs="Arial"/>
+          <w:sz w:val="24"/>
+          <w:szCs w:val="24"/>
+        </w:rPr>
+        <w:t>https://www.avast.com/c-rootkit</w:t>
+      </w:r>
+    </w:p>
+    <w:p>
+      <w:pPr>
+        <w:spacing w:line="360" w:lineRule="auto"/>
+        <w:rPr>
+          <w:rFonts w:ascii="Arial" w:hAnsi="Arial" w:cs="Arial"/>
+          <w:sz w:val="24"/>
+          <w:szCs w:val="24"/>
+          <w:lang w:val="en-US"/>
+        </w:rPr>
+      </w:pPr>
+      <w:r>
+        <w:rPr>
+          <w:rFonts w:ascii="Arial" w:hAnsi="Arial" w:cs="Arial"/>
+          <w:sz w:val="24"/>
+          <w:szCs w:val="24"/>
+        </w:rPr>
+        <w:t xml:space="preserve">[] </w:t>
+      </w:r>
+      <w:r>
+        <w:rPr>
+          <w:rFonts w:ascii="Arial" w:hAnsi="Arial" w:cs="Arial"/>
+          <w:sz w:val="24"/>
+          <w:szCs w:val="24"/>
+          <w:lang w:val="en-US"/>
+        </w:rPr>
+        <w:t>“</w:t>
+      </w:r>
+      <w:r>
+        <w:rPr>
+          <w:rFonts w:ascii="Arial" w:hAnsi="Arial" w:cs="Arial"/>
+          <w:sz w:val="24"/>
+          <w:szCs w:val="24"/>
+          <w:lang w:val="en-US"/>
+        </w:rPr>
+        <w:t>What is Rootkit – Definition and Explanation</w:t>
+      </w:r>
+      <w:r>
+        <w:rPr>
+          <w:rFonts w:ascii="Arial" w:hAnsi="Arial" w:cs="Arial"/>
+          <w:sz w:val="24"/>
+          <w:szCs w:val="24"/>
+          <w:lang w:val="en-US"/>
+        </w:rPr>
+        <w:t>”</w:t>
+      </w:r>
+      <w:r>
+        <w:rPr>
+          <w:rFonts w:ascii="Arial" w:hAnsi="Arial" w:cs="Arial"/>
+          <w:sz w:val="24"/>
+          <w:szCs w:val="24"/>
+          <w:lang w:val="en-US"/>
+        </w:rPr>
+        <w:t xml:space="preserve">, </w:t>
+      </w:r>
+    </w:p>
+    <w:p>
+      <w:pPr>
+        <w:spacing w:line="360" w:lineRule="auto"/>
+        <w:rPr>
+          <w:rFonts w:ascii="Arial" w:hAnsi="Arial" w:cs="Arial"/>
+          <w:sz w:val="24"/>
+          <w:szCs w:val="24"/>
+          <w:lang w:val="en-US"/>
+        </w:rPr>
+      </w:pPr>
+      <w:r>
+        <w:rPr>
+          <w:rFonts w:ascii="Arial" w:hAnsi="Arial" w:cs="Arial"/>
+          <w:sz w:val="24"/>
+          <w:szCs w:val="24"/>
+        </w:rPr>
+        <w:t xml:space="preserve">линк: </w:t>
+      </w:r>
+      <w:r>
+        <w:rPr>
+          <w:rFonts w:ascii="Arial" w:hAnsi="Arial" w:cs="Arial"/>
+          <w:sz w:val="24"/>
+          <w:szCs w:val="24"/>
+        </w:rPr>
+        <w:t>https://www.kaspersky.com/resource-center/definitions/what-is-rootkit</w:t>
+      </w:r>
+    </w:p>
+    <w:p>
+      <w:pPr>
+        <w:spacing w:line="360" w:lineRule="auto"/>
+        <w:rPr>
+          <w:rFonts w:ascii="Arial" w:hAnsi="Arial" w:cs="Arial"/>
+          <w:sz w:val="24"/>
+          <w:szCs w:val="24"/>
+        </w:rPr>
+      </w:pPr>
+      <w:r>
+        <w:rPr>
+          <w:rFonts w:ascii="Arial" w:hAnsi="Arial" w:cs="Arial"/>
+          <w:sz w:val="24"/>
+          <w:szCs w:val="24"/>
+        </w:rPr>
+        <w:lastRenderedPageBreak/>
+        <w:t>[] https://www.fortinet.com/resources/cyberglossary/rootkit</w:t>
+      </w:r>
+    </w:p>
+    <w:p>
+      <w:pPr>
+        <w:spacing w:line="360" w:lineRule="auto"/>
+        <w:rPr>
+          <w:rFonts w:ascii="Arial" w:hAnsi="Arial" w:cs="Arial"/>
+          <w:sz w:val="24"/>
+          <w:szCs w:val="24"/>
+        </w:rPr>
+      </w:pPr>
+      <w:r>
+        <w:rPr>
+          <w:rFonts w:ascii="Arial" w:hAnsi="Arial" w:cs="Arial"/>
+          <w:sz w:val="24"/>
+          <w:szCs w:val="24"/>
+        </w:rPr>
+        <w:t>[] https://securelist.com/rootkit-evolution/36222/</w:t>
+      </w:r>
+    </w:p>
+    <w:p>
+      <w:pPr>
+        <w:spacing w:line="360" w:lineRule="auto"/>
+        <w:rPr>
+          <w:rFonts w:ascii="Arial" w:hAnsi="Arial" w:cs="Arial"/>
+          <w:sz w:val="24"/>
+          <w:szCs w:val="24"/>
+        </w:rPr>
+      </w:pPr>
+    </w:p>
+    <w:p>
+      <w:pPr>
+        <w:spacing w:line="360" w:lineRule="auto"/>
+        <w:rPr>
+          <w:rFonts w:ascii="Arial" w:hAnsi="Arial" w:cs="Arial"/>
+          <w:sz w:val="24"/>
+          <w:szCs w:val="24"/>
+        </w:rPr>
+      </w:pPr>
+      <w:r>
+        <w:rPr>
+          <w:rFonts w:ascii="Arial" w:hAnsi="Arial" w:cs="Arial"/>
+          <w:sz w:val="24"/>
+          <w:szCs w:val="24"/>
+        </w:rPr>
+        <w:t>[] https://us.norton.com/internetsecurity-malware-what-is-a-rootkit-and-how-to-stop-them.html</w:t>
+      </w:r>
+    </w:p>
+    <w:p>
+      <w:pPr>
+        <w:spacing w:line="360" w:lineRule="auto"/>
+        <w:rPr>
+          <w:rFonts w:ascii="Arial" w:hAnsi="Arial" w:cs="Arial"/>
+          <w:sz w:val="24"/>
+          <w:szCs w:val="24"/>
+        </w:rPr>
+      </w:pPr>
+      <w:r>
+        <w:rPr>
+          <w:rFonts w:ascii="Arial" w:hAnsi="Arial" w:cs="Arial"/>
+          <w:sz w:val="24"/>
+          <w:szCs w:val="24"/>
+        </w:rPr>
+        <w:t>[] https://www.cynet.com/blog/a-guide-to-rootkit-detection-history-methods-and-more/</w:t>
+      </w:r>
+    </w:p>
+    <w:p>
+      <w:pPr>
+        <w:spacing w:line="360" w:lineRule="auto"/>
+        <w:rPr>
+          <w:rFonts w:ascii="Arial" w:hAnsi="Arial" w:cs="Arial"/>
+          <w:sz w:val="24"/>
+          <w:szCs w:val="24"/>
+        </w:rPr>
+      </w:pPr>
+      <w:r>
+        <w:rPr>
+          <w:rFonts w:ascii="Arial" w:hAnsi="Arial" w:cs="Arial"/>
+          <w:sz w:val="24"/>
+          <w:szCs w:val="24"/>
+        </w:rPr>
+        <w:t>[] https://www.kaspersky.com/enterprise-security/wiki-section/products/anti-rootkit-and-remediation-technology</w:t>
+      </w:r>
+    </w:p>
+    <w:p>
+      <w:pPr>
+        <w:spacing w:line="360" w:lineRule="auto"/>
+        <w:rPr>
+          <w:rFonts w:ascii="Arial" w:hAnsi="Arial" w:cs="Arial"/>
+          <w:sz w:val="24"/>
+          <w:szCs w:val="24"/>
+        </w:rPr>
+      </w:pPr>
+      <w:r>
+        <w:rPr>
+          <w:rFonts w:ascii="Arial" w:hAnsi="Arial" w:cs="Arial"/>
+          <w:sz w:val="24"/>
+          <w:szCs w:val="24"/>
+        </w:rPr>
+        <w:t>[] https://thehackernews.com/2021/10/chinese-hackers-used-new-rootkit-to-spy.html</w:t>
+      </w:r>
+    </w:p>
+    <w:p>
+      <w:pPr>
+        <w:spacing w:line="360" w:lineRule="auto"/>
+        <w:rPr>
+          <w:rFonts w:ascii="Arial" w:hAnsi="Arial" w:cs="Arial"/>
+          <w:sz w:val="24"/>
+          <w:szCs w:val="24"/>
+        </w:rPr>
+      </w:pPr>
+      <w:r>
+        <w:rPr>
+          <w:rFonts w:ascii="Arial" w:hAnsi="Arial" w:cs="Arial"/>
+          <w:sz w:val="24"/>
+          <w:szCs w:val="24"/>
+        </w:rPr>
+        <w:t>[] https://www.tomshardware.com/news/purism-heads-rootkit-tampering-protection,34128.html</w:t>
+      </w:r>
+    </w:p>
+    <w:p>
+      <w:pPr>
+        <w:spacing w:line="360" w:lineRule="auto"/>
+        <w:rPr>
+          <w:rFonts w:ascii="Arial" w:hAnsi="Arial" w:cs="Arial"/>
+          <w:sz w:val="24"/>
+          <w:szCs w:val="24"/>
+        </w:rPr>
+      </w:pPr>
+      <w:r>
+        <w:rPr>
+          <w:rFonts w:ascii="Arial" w:hAnsi="Arial" w:cs="Arial"/>
+          <w:sz w:val="24"/>
+          <w:szCs w:val="24"/>
+        </w:rPr>
+        <w:t>[] https://www.youtube.com/watch?v=6CFnK20EyUU</w:t>
+      </w:r>
+    </w:p>
+    <w:p>
+      <w:pPr>
+        <w:spacing w:line="360" w:lineRule="auto"/>
+        <w:rPr>
+          <w:rFonts w:ascii="Arial" w:hAnsi="Arial" w:cs="Arial"/>
+          <w:sz w:val="24"/>
+          <w:szCs w:val="24"/>
+          <w:lang w:val="en-US"/>
+        </w:rPr>
+      </w:pPr>
+      <w:r>
+        <w:rPr>
+          <w:rFonts w:ascii="Arial" w:hAnsi="Arial" w:cs="Arial"/>
+          <w:sz w:val="24"/>
+          <w:szCs w:val="24"/>
+        </w:rPr>
+        <w:t xml:space="preserve">[] </w:t>
+      </w:r>
+      <w:r>
+        <w:rPr>
+          <w:rFonts w:ascii="Arial" w:hAnsi="Arial" w:cs="Arial"/>
+          <w:sz w:val="24"/>
+          <w:szCs w:val="24"/>
+          <w:lang w:val="en-US"/>
+        </w:rPr>
+        <w:t>“</w:t>
+      </w:r>
+      <w:proofErr w:type="spellStart"/>
+      <w:r>
+        <w:rPr>
+          <w:rFonts w:ascii="Arial" w:hAnsi="Arial" w:cs="Arial"/>
+          <w:sz w:val="24"/>
+          <w:szCs w:val="24"/>
+        </w:rPr>
+        <w:t>Rootkits</w:t>
+      </w:r>
+      <w:proofErr w:type="spellEnd"/>
+      <w:r>
+        <w:rPr>
+          <w:rFonts w:ascii="Arial" w:hAnsi="Arial" w:cs="Arial"/>
+          <w:sz w:val="24"/>
+          <w:szCs w:val="24"/>
+        </w:rPr>
+        <w:t xml:space="preserve">: </w:t>
+      </w:r>
+      <w:proofErr w:type="spellStart"/>
+      <w:r>
+        <w:rPr>
+          <w:rFonts w:ascii="Arial" w:hAnsi="Arial" w:cs="Arial"/>
+          <w:sz w:val="24"/>
+          <w:szCs w:val="24"/>
+        </w:rPr>
+        <w:t>Subverting</w:t>
+      </w:r>
+      <w:proofErr w:type="spellEnd"/>
+      <w:r>
+        <w:rPr>
+          <w:rFonts w:ascii="Arial" w:hAnsi="Arial" w:cs="Arial"/>
+          <w:sz w:val="24"/>
+          <w:szCs w:val="24"/>
+        </w:rPr>
+        <w:t xml:space="preserve"> </w:t>
+      </w:r>
+      <w:proofErr w:type="spellStart"/>
+      <w:r>
+        <w:rPr>
+          <w:rFonts w:ascii="Arial" w:hAnsi="Arial" w:cs="Arial"/>
+          <w:sz w:val="24"/>
+          <w:szCs w:val="24"/>
+        </w:rPr>
+        <w:t>the</w:t>
+      </w:r>
+      <w:proofErr w:type="spellEnd"/>
+      <w:r>
+        <w:rPr>
+          <w:rFonts w:ascii="Arial" w:hAnsi="Arial" w:cs="Arial"/>
+          <w:sz w:val="24"/>
+          <w:szCs w:val="24"/>
+        </w:rPr>
+        <w:t xml:space="preserve"> Windows </w:t>
+      </w:r>
+      <w:proofErr w:type="spellStart"/>
+      <w:r>
+        <w:rPr>
+          <w:rFonts w:ascii="Arial" w:hAnsi="Arial" w:cs="Arial"/>
+          <w:sz w:val="24"/>
+          <w:szCs w:val="24"/>
+        </w:rPr>
+        <w:t>Kernel</w:t>
+      </w:r>
+      <w:proofErr w:type="spellEnd"/>
+      <w:r>
+        <w:rPr>
+          <w:rFonts w:ascii="Arial" w:hAnsi="Arial" w:cs="Arial"/>
+          <w:sz w:val="24"/>
+          <w:szCs w:val="24"/>
+          <w:lang w:val="en-US"/>
+        </w:rPr>
+        <w:t>”</w:t>
+      </w:r>
+      <w:r>
+        <w:rPr>
+          <w:rFonts w:ascii="Arial" w:hAnsi="Arial" w:cs="Arial"/>
+          <w:sz w:val="24"/>
+          <w:szCs w:val="24"/>
+        </w:rPr>
+        <w:t xml:space="preserve">, </w:t>
+      </w:r>
+      <w:proofErr w:type="spellStart"/>
+      <w:r>
+        <w:rPr>
+          <w:rFonts w:ascii="Arial" w:hAnsi="Arial" w:cs="Arial"/>
+          <w:sz w:val="24"/>
+          <w:szCs w:val="24"/>
+        </w:rPr>
+        <w:t>Greg</w:t>
+      </w:r>
+      <w:proofErr w:type="spellEnd"/>
+      <w:r>
+        <w:rPr>
+          <w:rFonts w:ascii="Arial" w:hAnsi="Arial" w:cs="Arial"/>
+          <w:sz w:val="24"/>
+          <w:szCs w:val="24"/>
+        </w:rPr>
+        <w:t xml:space="preserve"> </w:t>
+      </w:r>
+      <w:proofErr w:type="spellStart"/>
+      <w:r>
+        <w:rPr>
+          <w:rFonts w:ascii="Arial" w:hAnsi="Arial" w:cs="Arial"/>
+          <w:sz w:val="24"/>
+          <w:szCs w:val="24"/>
+        </w:rPr>
+        <w:t>Hoglund</w:t>
+      </w:r>
+      <w:proofErr w:type="spellEnd"/>
+      <w:r>
+        <w:rPr>
+          <w:rFonts w:ascii="Arial" w:hAnsi="Arial" w:cs="Arial"/>
+          <w:sz w:val="24"/>
+          <w:szCs w:val="24"/>
+        </w:rPr>
+        <w:t xml:space="preserve">, </w:t>
+      </w:r>
+      <w:proofErr w:type="spellStart"/>
+      <w:r>
+        <w:rPr>
+          <w:rFonts w:ascii="Arial" w:hAnsi="Arial" w:cs="Arial"/>
+          <w:sz w:val="24"/>
+          <w:szCs w:val="24"/>
+        </w:rPr>
+        <w:t>Jamie</w:t>
+      </w:r>
+      <w:proofErr w:type="spellEnd"/>
+      <w:r>
+        <w:rPr>
+          <w:rFonts w:ascii="Arial" w:hAnsi="Arial" w:cs="Arial"/>
+          <w:sz w:val="24"/>
+          <w:szCs w:val="24"/>
+        </w:rPr>
+        <w:t xml:space="preserve"> </w:t>
+      </w:r>
+      <w:proofErr w:type="spellStart"/>
+      <w:r>
+        <w:rPr>
+          <w:rFonts w:ascii="Arial" w:hAnsi="Arial" w:cs="Arial"/>
+          <w:sz w:val="24"/>
+          <w:szCs w:val="24"/>
+        </w:rPr>
+        <w:t>Butler</w:t>
+      </w:r>
+      <w:proofErr w:type="spellEnd"/>
+    </w:p>
+    <w:p>
+      <w:pPr>
+        <w:spacing w:line="360" w:lineRule="auto"/>
+        <w:rPr>
+          <w:rFonts w:ascii="Arial" w:hAnsi="Arial" w:cs="Arial"/>
+          <w:sz w:val="24"/>
+          <w:szCs w:val="24"/>
+        </w:rPr>
+      </w:pPr>
+      <w:r>
+        <w:rPr>
+          <w:rFonts w:ascii="Arial" w:hAnsi="Arial" w:cs="Arial"/>
+          <w:sz w:val="24"/>
+          <w:szCs w:val="24"/>
+        </w:rPr>
+        <w:t xml:space="preserve">[] </w:t>
+      </w:r>
+      <w:r>
+        <w:rPr>
+          <w:rFonts w:ascii="Arial" w:hAnsi="Arial" w:cs="Arial"/>
+          <w:sz w:val="24"/>
+          <w:szCs w:val="24"/>
+          <w:lang w:val="en-US"/>
+        </w:rPr>
+        <w:t>“</w:t>
+      </w:r>
+      <w:proofErr w:type="spellStart"/>
+      <w:r>
+        <w:rPr>
+          <w:rFonts w:ascii="Arial" w:hAnsi="Arial" w:cs="Arial"/>
+          <w:sz w:val="24"/>
+          <w:szCs w:val="24"/>
+        </w:rPr>
+        <w:t>Rootkits</w:t>
+      </w:r>
+      <w:proofErr w:type="spellEnd"/>
+      <w:r>
+        <w:rPr>
+          <w:rFonts w:ascii="Arial" w:hAnsi="Arial" w:cs="Arial"/>
+          <w:sz w:val="24"/>
+          <w:szCs w:val="24"/>
+        </w:rPr>
+        <w:t xml:space="preserve"> </w:t>
+      </w:r>
+      <w:proofErr w:type="spellStart"/>
+      <w:r>
+        <w:rPr>
+          <w:rFonts w:ascii="Arial" w:hAnsi="Arial" w:cs="Arial"/>
+          <w:sz w:val="24"/>
+          <w:szCs w:val="24"/>
+        </w:rPr>
+        <w:t>and</w:t>
+      </w:r>
+      <w:proofErr w:type="spellEnd"/>
+      <w:r>
+        <w:rPr>
+          <w:rFonts w:ascii="Arial" w:hAnsi="Arial" w:cs="Arial"/>
+          <w:sz w:val="24"/>
+          <w:szCs w:val="24"/>
+        </w:rPr>
+        <w:t xml:space="preserve"> </w:t>
+      </w:r>
+      <w:proofErr w:type="spellStart"/>
+      <w:r>
+        <w:rPr>
+          <w:rFonts w:ascii="Arial" w:hAnsi="Arial" w:cs="Arial"/>
+          <w:sz w:val="24"/>
+          <w:szCs w:val="24"/>
+        </w:rPr>
+        <w:t>Bootkits</w:t>
+      </w:r>
+      <w:proofErr w:type="spellEnd"/>
+      <w:r>
+        <w:rPr>
+          <w:rFonts w:ascii="Arial" w:hAnsi="Arial" w:cs="Arial"/>
+          <w:sz w:val="24"/>
+          <w:szCs w:val="24"/>
+        </w:rPr>
+        <w:t xml:space="preserve">: </w:t>
+      </w:r>
+      <w:proofErr w:type="spellStart"/>
+      <w:r>
+        <w:rPr>
+          <w:rFonts w:ascii="Arial" w:hAnsi="Arial" w:cs="Arial"/>
+          <w:sz w:val="24"/>
+          <w:szCs w:val="24"/>
+        </w:rPr>
+        <w:t>Reversing</w:t>
+      </w:r>
+      <w:proofErr w:type="spellEnd"/>
+      <w:r>
+        <w:rPr>
+          <w:rFonts w:ascii="Arial" w:hAnsi="Arial" w:cs="Arial"/>
+          <w:sz w:val="24"/>
+          <w:szCs w:val="24"/>
+        </w:rPr>
+        <w:t xml:space="preserve"> </w:t>
+      </w:r>
+      <w:proofErr w:type="spellStart"/>
+      <w:r>
+        <w:rPr>
+          <w:rFonts w:ascii="Arial" w:hAnsi="Arial" w:cs="Arial"/>
+          <w:sz w:val="24"/>
+          <w:szCs w:val="24"/>
+        </w:rPr>
+        <w:t>Modern</w:t>
+      </w:r>
+      <w:proofErr w:type="spellEnd"/>
+      <w:r>
+        <w:rPr>
+          <w:rFonts w:ascii="Arial" w:hAnsi="Arial" w:cs="Arial"/>
+          <w:sz w:val="24"/>
+          <w:szCs w:val="24"/>
+        </w:rPr>
+        <w:t xml:space="preserve"> </w:t>
+      </w:r>
+      <w:proofErr w:type="spellStart"/>
+      <w:r>
+        <w:rPr>
+          <w:rFonts w:ascii="Arial" w:hAnsi="Arial" w:cs="Arial"/>
+          <w:sz w:val="24"/>
+          <w:szCs w:val="24"/>
+        </w:rPr>
+        <w:t>Malware</w:t>
+      </w:r>
+      <w:proofErr w:type="spellEnd"/>
+      <w:r>
+        <w:rPr>
+          <w:rFonts w:ascii="Arial" w:hAnsi="Arial" w:cs="Arial"/>
+          <w:sz w:val="24"/>
+          <w:szCs w:val="24"/>
+        </w:rPr>
+        <w:t xml:space="preserve"> </w:t>
+      </w:r>
+      <w:proofErr w:type="spellStart"/>
+      <w:r>
+        <w:rPr>
+          <w:rFonts w:ascii="Arial" w:hAnsi="Arial" w:cs="Arial"/>
+          <w:sz w:val="24"/>
+          <w:szCs w:val="24"/>
+        </w:rPr>
+        <w:t>and</w:t>
+      </w:r>
+      <w:proofErr w:type="spellEnd"/>
+      <w:r>
+        <w:rPr>
+          <w:rFonts w:ascii="Arial" w:hAnsi="Arial" w:cs="Arial"/>
+          <w:sz w:val="24"/>
+          <w:szCs w:val="24"/>
+        </w:rPr>
+        <w:t xml:space="preserve"> </w:t>
+      </w:r>
+      <w:proofErr w:type="spellStart"/>
+      <w:r>
+        <w:rPr>
+          <w:rFonts w:ascii="Arial" w:hAnsi="Arial" w:cs="Arial"/>
+          <w:sz w:val="24"/>
+          <w:szCs w:val="24"/>
+        </w:rPr>
+        <w:t>Next</w:t>
+      </w:r>
+      <w:proofErr w:type="spellEnd"/>
+      <w:r>
+        <w:rPr>
+          <w:rFonts w:ascii="Arial" w:hAnsi="Arial" w:cs="Arial"/>
+          <w:sz w:val="24"/>
+          <w:szCs w:val="24"/>
+        </w:rPr>
+        <w:t xml:space="preserve"> </w:t>
+      </w:r>
+      <w:proofErr w:type="spellStart"/>
+      <w:r>
+        <w:rPr>
+          <w:rFonts w:ascii="Arial" w:hAnsi="Arial" w:cs="Arial"/>
+          <w:sz w:val="24"/>
+          <w:szCs w:val="24"/>
+        </w:rPr>
+        <w:t>Generation</w:t>
+      </w:r>
+      <w:proofErr w:type="spellEnd"/>
+      <w:r>
+        <w:rPr>
+          <w:rFonts w:ascii="Arial" w:hAnsi="Arial" w:cs="Arial"/>
+          <w:sz w:val="24"/>
+          <w:szCs w:val="24"/>
+        </w:rPr>
+        <w:t xml:space="preserve"> </w:t>
+      </w:r>
+      <w:proofErr w:type="spellStart"/>
+      <w:r>
+        <w:rPr>
+          <w:rFonts w:ascii="Arial" w:hAnsi="Arial" w:cs="Arial"/>
+          <w:sz w:val="24"/>
+          <w:szCs w:val="24"/>
+        </w:rPr>
+        <w:t>Threats</w:t>
+      </w:r>
+      <w:proofErr w:type="spellEnd"/>
+      <w:r>
+        <w:rPr>
+          <w:rFonts w:ascii="Arial" w:hAnsi="Arial" w:cs="Arial"/>
+          <w:sz w:val="24"/>
+          <w:szCs w:val="24"/>
+          <w:lang w:val="en-US"/>
+        </w:rPr>
+        <w:t>”</w:t>
+      </w:r>
+      <w:r>
+        <w:rPr>
+          <w:rFonts w:ascii="Arial" w:hAnsi="Arial" w:cs="Arial"/>
+          <w:sz w:val="24"/>
+          <w:szCs w:val="24"/>
+        </w:rPr>
+        <w:t xml:space="preserve">, Alex </w:t>
+      </w:r>
+      <w:proofErr w:type="spellStart"/>
+      <w:r>
+        <w:rPr>
+          <w:rFonts w:ascii="Arial" w:hAnsi="Arial" w:cs="Arial"/>
+          <w:sz w:val="24"/>
+          <w:szCs w:val="24"/>
+        </w:rPr>
+        <w:t>Matrosov</w:t>
+      </w:r>
+      <w:proofErr w:type="spellEnd"/>
+      <w:r>
+        <w:rPr>
+          <w:rFonts w:ascii="Arial" w:hAnsi="Arial" w:cs="Arial"/>
+          <w:sz w:val="24"/>
+          <w:szCs w:val="24"/>
+        </w:rPr>
+        <w:t xml:space="preserve">, </w:t>
+      </w:r>
+      <w:proofErr w:type="spellStart"/>
+      <w:r>
+        <w:rPr>
+          <w:rFonts w:ascii="Arial" w:hAnsi="Arial" w:cs="Arial"/>
+          <w:sz w:val="24"/>
+          <w:szCs w:val="24"/>
+        </w:rPr>
+        <w:t>Eugene</w:t>
+      </w:r>
+      <w:proofErr w:type="spellEnd"/>
+      <w:r>
+        <w:rPr>
+          <w:rFonts w:ascii="Arial" w:hAnsi="Arial" w:cs="Arial"/>
+          <w:sz w:val="24"/>
+          <w:szCs w:val="24"/>
+        </w:rPr>
+        <w:t xml:space="preserve"> </w:t>
+      </w:r>
+      <w:proofErr w:type="spellStart"/>
+      <w:r>
+        <w:rPr>
+          <w:rFonts w:ascii="Arial" w:hAnsi="Arial" w:cs="Arial"/>
+          <w:sz w:val="24"/>
+          <w:szCs w:val="24"/>
+        </w:rPr>
+        <w:t>Rodionov</w:t>
+      </w:r>
+      <w:proofErr w:type="spellEnd"/>
+    </w:p>
     <w:sectPr>
-      <w:headerReference w:type="even" r:id="rId10"/>
-      <w:headerReference w:type="default" r:id="rId11"/>
-      <w:footerReference w:type="even" r:id="rId12"/>
-      <w:footerReference w:type="default" r:id="rId13"/>
-      <w:headerReference w:type="first" r:id="rId14"/>
-      <w:footerReference w:type="first" r:id="rId15"/>
+      <w:headerReference w:type="even" r:id="rId12"/>
+      <w:headerReference w:type="default" r:id="rId13"/>
+      <w:footerReference w:type="even" r:id="rId14"/>
+      <w:footerReference w:type="default" r:id="rId15"/>
+      <w:headerReference w:type="first" r:id="rId16"/>
+      <w:footerReference w:type="first" r:id="rId17"/>
       <w:pgSz w:w="11906" w:h="16838" w:code="9"/>
       <w:pgMar w:top="1134" w:right="1134" w:bottom="1134" w:left="1531" w:header="709" w:footer="709" w:gutter="0"/>
       <w:pgNumType w:start="0"/>
@@ -4242,7 +7067,7 @@
       <w:rPr>
         <w:noProof/>
       </w:rPr>
-      <w:t>4</w:t>
+      <w:t>6</w:t>
     </w:r>
     <w:r>
       <w:fldChar w:fldCharType="end"/>
@@ -4385,6 +7210,119 @@
     </w:lvl>
   </w:abstractNum>
   <w:abstractNum w:abstractNumId="1" w15:restartNumberingAfterBreak="0">
+    <w:nsid w:val="5901427C"/>
+    <w:multiLevelType w:val="hybridMultilevel"/>
+    <w:tmpl w:val="B8042910"/>
+    <w:lvl w:ilvl="0" w:tplc="04020001">
+      <w:start w:val="1"/>
+      <w:numFmt w:val="bullet"/>
+      <w:lvlText w:val=""/>
+      <w:lvlJc w:val="left"/>
+      <w:pPr>
+        <w:ind w:left="1080" w:hanging="360"/>
+      </w:pPr>
+      <w:rPr>
+        <w:rFonts w:ascii="Symbol" w:hAnsi="Symbol" w:hint="default"/>
+      </w:rPr>
+    </w:lvl>
+    <w:lvl w:ilvl="1" w:tplc="04020003" w:tentative="1">
+      <w:start w:val="1"/>
+      <w:numFmt w:val="bullet"/>
+      <w:lvlText w:val="o"/>
+      <w:lvlJc w:val="left"/>
+      <w:pPr>
+        <w:ind w:left="1800" w:hanging="360"/>
+      </w:pPr>
+      <w:rPr>
+        <w:rFonts w:ascii="Courier New" w:hAnsi="Courier New" w:cs="Courier New" w:hint="default"/>
+      </w:rPr>
+    </w:lvl>
+    <w:lvl w:ilvl="2" w:tplc="04020005" w:tentative="1">
+      <w:start w:val="1"/>
+      <w:numFmt w:val="bullet"/>
+      <w:lvlText w:val=""/>
+      <w:lvlJc w:val="left"/>
+      <w:pPr>
+        <w:ind w:left="2520" w:hanging="360"/>
+      </w:pPr>
+      <w:rPr>
+        <w:rFonts w:ascii="Wingdings" w:hAnsi="Wingdings" w:hint="default"/>
+      </w:rPr>
+    </w:lvl>
+    <w:lvl w:ilvl="3" w:tplc="04020001" w:tentative="1">
+      <w:start w:val="1"/>
+      <w:numFmt w:val="bullet"/>
+      <w:lvlText w:val=""/>
+      <w:lvlJc w:val="left"/>
+      <w:pPr>
+        <w:ind w:left="3240" w:hanging="360"/>
+      </w:pPr>
+      <w:rPr>
+        <w:rFonts w:ascii="Symbol" w:hAnsi="Symbol" w:hint="default"/>
+      </w:rPr>
+    </w:lvl>
+    <w:lvl w:ilvl="4" w:tplc="04020003" w:tentative="1">
+      <w:start w:val="1"/>
+      <w:numFmt w:val="bullet"/>
+      <w:lvlText w:val="o"/>
+      <w:lvlJc w:val="left"/>
+      <w:pPr>
+        <w:ind w:left="3960" w:hanging="360"/>
+      </w:pPr>
+      <w:rPr>
+        <w:rFonts w:ascii="Courier New" w:hAnsi="Courier New" w:cs="Courier New" w:hint="default"/>
+      </w:rPr>
+    </w:lvl>
+    <w:lvl w:ilvl="5" w:tplc="04020005" w:tentative="1">
+      <w:start w:val="1"/>
+      <w:numFmt w:val="bullet"/>
+      <w:lvlText w:val=""/>
+      <w:lvlJc w:val="left"/>
+      <w:pPr>
+        <w:ind w:left="4680" w:hanging="360"/>
+      </w:pPr>
+      <w:rPr>
+        <w:rFonts w:ascii="Wingdings" w:hAnsi="Wingdings" w:hint="default"/>
+      </w:rPr>
+    </w:lvl>
+    <w:lvl w:ilvl="6" w:tplc="04020001" w:tentative="1">
+      <w:start w:val="1"/>
+      <w:numFmt w:val="bullet"/>
+      <w:lvlText w:val=""/>
+      <w:lvlJc w:val="left"/>
+      <w:pPr>
+        <w:ind w:left="5400" w:hanging="360"/>
+      </w:pPr>
+      <w:rPr>
+        <w:rFonts w:ascii="Symbol" w:hAnsi="Symbol" w:hint="default"/>
+      </w:rPr>
+    </w:lvl>
+    <w:lvl w:ilvl="7" w:tplc="04020003" w:tentative="1">
+      <w:start w:val="1"/>
+      <w:numFmt w:val="bullet"/>
+      <w:lvlText w:val="o"/>
+      <w:lvlJc w:val="left"/>
+      <w:pPr>
+        <w:ind w:left="6120" w:hanging="360"/>
+      </w:pPr>
+      <w:rPr>
+        <w:rFonts w:ascii="Courier New" w:hAnsi="Courier New" w:cs="Courier New" w:hint="default"/>
+      </w:rPr>
+    </w:lvl>
+    <w:lvl w:ilvl="8" w:tplc="04020005" w:tentative="1">
+      <w:start w:val="1"/>
+      <w:numFmt w:val="bullet"/>
+      <w:lvlText w:val=""/>
+      <w:lvlJc w:val="left"/>
+      <w:pPr>
+        <w:ind w:left="6840" w:hanging="360"/>
+      </w:pPr>
+      <w:rPr>
+        <w:rFonts w:ascii="Wingdings" w:hAnsi="Wingdings" w:hint="default"/>
+      </w:rPr>
+    </w:lvl>
+  </w:abstractNum>
+  <w:abstractNum w:abstractNumId="2" w15:restartNumberingAfterBreak="0">
     <w:nsid w:val="7CC26944"/>
     <w:multiLevelType w:val="hybridMultilevel"/>
     <w:tmpl w:val="0A7A5EA2"/>
@@ -4474,10 +7412,13 @@
     </w:lvl>
   </w:abstractNum>
   <w:num w:numId="1">
-    <w:abstractNumId w:val="1"/>
+    <w:abstractNumId w:val="2"/>
   </w:num>
   <w:num w:numId="2">
     <w:abstractNumId w:val="0"/>
+  </w:num>
+  <w:num w:numId="3">
+    <w:abstractNumId w:val="1"/>
   </w:num>
 </w:numbering>
 </file>
@@ -4922,6 +7863,7 @@
   <w:style w:type="character" w:default="1" w:styleId="a0">
     <w:name w:val="Default Paragraph Font"/>
     <w:uiPriority w:val="1"/>
+    <w:semiHidden/>
     <w:unhideWhenUsed/>
   </w:style>
   <w:style w:type="table" w:default="1" w:styleId="a1">
@@ -5076,6 +8018,93 @@
       <w:spacing w:after="100"/>
       <w:ind w:left="220"/>
     </w:pPr>
+  </w:style>
+  <w:style w:type="paragraph" w:styleId="aa">
+    <w:name w:val="caption"/>
+    <w:basedOn w:val="a"/>
+    <w:next w:val="a"/>
+    <w:uiPriority w:val="35"/>
+    <w:unhideWhenUsed/>
+    <w:qFormat/>
+    <w:rsid w:val="00FD1964"/>
+    <w:pPr>
+      <w:spacing w:after="200" w:line="240" w:lineRule="auto"/>
+    </w:pPr>
+    <w:rPr>
+      <w:i/>
+      <w:iCs/>
+      <w:color w:val="44546A" w:themeColor="text2"/>
+      <w:sz w:val="18"/>
+      <w:szCs w:val="18"/>
+    </w:rPr>
+  </w:style>
+  <w:style w:type="table" w:styleId="ab">
+    <w:name w:val="Table Grid"/>
+    <w:basedOn w:val="a1"/>
+    <w:uiPriority w:val="39"/>
+    <w:rsid w:val="002E273E"/>
+    <w:pPr>
+      <w:spacing w:after="0" w:line="240" w:lineRule="auto"/>
+    </w:pPr>
+    <w:tblPr>
+      <w:tblBorders>
+        <w:top w:val="single" w:sz="4" w:space="0" w:color="auto"/>
+        <w:left w:val="single" w:sz="4" w:space="0" w:color="auto"/>
+        <w:bottom w:val="single" w:sz="4" w:space="0" w:color="auto"/>
+        <w:right w:val="single" w:sz="4" w:space="0" w:color="auto"/>
+        <w:insideH w:val="single" w:sz="4" w:space="0" w:color="auto"/>
+        <w:insideV w:val="single" w:sz="4" w:space="0" w:color="auto"/>
+      </w:tblBorders>
+    </w:tblPr>
+  </w:style>
+  <w:style w:type="table" w:styleId="4">
+    <w:name w:val="Plain Table 4"/>
+    <w:basedOn w:val="a1"/>
+    <w:uiPriority w:val="44"/>
+    <w:rsid w:val="002E273E"/>
+    <w:pPr>
+      <w:spacing w:after="0" w:line="240" w:lineRule="auto"/>
+    </w:pPr>
+    <w:tblPr>
+      <w:tblStyleRowBandSize w:val="1"/>
+      <w:tblStyleColBandSize w:val="1"/>
+    </w:tblPr>
+    <w:tblStylePr w:type="firstRow">
+      <w:rPr>
+        <w:b/>
+        <w:bCs/>
+      </w:rPr>
+    </w:tblStylePr>
+    <w:tblStylePr w:type="lastRow">
+      <w:rPr>
+        <w:b/>
+        <w:bCs/>
+      </w:rPr>
+    </w:tblStylePr>
+    <w:tblStylePr w:type="firstCol">
+      <w:rPr>
+        <w:b/>
+        <w:bCs/>
+      </w:rPr>
+    </w:tblStylePr>
+    <w:tblStylePr w:type="lastCol">
+      <w:rPr>
+        <w:b/>
+        <w:bCs/>
+      </w:rPr>
+    </w:tblStylePr>
+    <w:tblStylePr w:type="band1Vert">
+      <w:tblPr/>
+      <w:tcPr>
+        <w:shd w:val="clear" w:color="auto" w:fill="F2F2F2" w:themeFill="background1" w:themeFillShade="F2"/>
+      </w:tcPr>
+    </w:tblStylePr>
+    <w:tblStylePr w:type="band1Horz">
+      <w:tblPr/>
+      <w:tcPr>
+        <w:shd w:val="clear" w:color="auto" w:fill="F2F2F2" w:themeFill="background1" w:themeFillShade="F2"/>
+      </w:tcPr>
+    </w:tblStylePr>
   </w:style>
 </w:styles>
 </file>
@@ -5346,7 +8375,7 @@
 </file>
 
 <file path=customXml/itemProps1.xml><?xml version="1.0" encoding="utf-8"?>
-<ds:datastoreItem xmlns:ds="http://schemas.openxmlformats.org/officeDocument/2006/customXml" ds:itemID="{CF6F7858-500E-4EE7-A03E-857C9D464362}">
+<ds:datastoreItem xmlns:ds="http://schemas.openxmlformats.org/officeDocument/2006/customXml" ds:itemID="{23A736AA-7FB4-4AB5-A1BE-96D8001265EE}">
   <ds:schemaRefs>
     <ds:schemaRef ds:uri="http://schemas.openxmlformats.org/officeDocument/2006/bibliography"/>
   </ds:schemaRefs>

</xml_diff>

<commit_message>
begin kernel ring rootkits
</commit_message>
<xml_diff>
--- a/malware-project-rootkits-4MI340043.docx
+++ b/malware-project-rootkits-4MI340043.docx
@@ -7,14 +7,14 @@
         <w:jc w:val="center"/>
       </w:pPr>
       <w:r>
-        <w:object w:dxaOrig="1809" w:dyaOrig="2223">
+        <w:object w:dxaOrig="1805" w:dyaOrig="2224">
           <v:shape id="ole_rId2" o:spid="_x0000_i1025" style="width:90.25pt;height:111.2pt" coordsize="" o:spt="100" adj="0,,0" path="" stroked="f">
             <v:stroke joinstyle="miter"/>
             <v:imagedata r:id="rId8" o:title=""/>
             <v:formulas/>
             <v:path o:connecttype="segments"/>
           </v:shape>
-          <o:OLEObject Type="Embed" ProgID="Word.Picture.8" ShapeID="ole_rId2" DrawAspect="Content" ObjectID="_1705411054" r:id="rId9"/>
+          <o:OLEObject Type="Embed" ProgID="Word.Picture.8" ShapeID="ole_rId2" DrawAspect="Content" ObjectID="_1705430704" r:id="rId9"/>
         </w:object>
       </w:r>
     </w:p>
@@ -515,7 +515,7 @@
             </w:rPr>
             <w:fldChar w:fldCharType="separate"/>
           </w:r>
-          <w:hyperlink w:anchor="_Toc94730626" w:history="1">
+          <w:hyperlink w:anchor="_Toc94817951" w:history="1">
             <w:r>
               <w:rPr>
                 <w:rStyle w:val="a9"/>
@@ -559,7 +559,7 @@
                 <w:noProof/>
                 <w:webHidden/>
               </w:rPr>
-              <w:instrText xml:space="preserve"> PAGEREF _Toc94730626 \h </w:instrText>
+              <w:instrText xml:space="preserve"> PAGEREF _Toc94817951 \h </w:instrText>
             </w:r>
             <w:r>
               <w:rPr>
@@ -603,7 +603,7 @@
               <w:lang w:eastAsia="bg-BG"/>
             </w:rPr>
           </w:pPr>
-          <w:hyperlink w:anchor="_Toc94730627" w:history="1">
+          <w:hyperlink w:anchor="_Toc94817952" w:history="1">
             <w:r>
               <w:rPr>
                 <w:rStyle w:val="a9"/>
@@ -649,7 +649,7 @@
                 <w:noProof/>
                 <w:webHidden/>
               </w:rPr>
-              <w:instrText xml:space="preserve"> PAGEREF _Toc94730627 \h </w:instrText>
+              <w:instrText xml:space="preserve"> PAGEREF _Toc94817952 \h </w:instrText>
             </w:r>
             <w:r>
               <w:rPr>
@@ -693,7 +693,7 @@
               <w:lang w:eastAsia="bg-BG"/>
             </w:rPr>
           </w:pPr>
-          <w:hyperlink w:anchor="_Toc94730628" w:history="1">
+          <w:hyperlink w:anchor="_Toc94817953" w:history="1">
             <w:r>
               <w:rPr>
                 <w:rStyle w:val="a9"/>
@@ -747,7 +747,7 @@
                 <w:noProof/>
                 <w:webHidden/>
               </w:rPr>
-              <w:instrText xml:space="preserve"> PAGEREF _Toc94730628 \h </w:instrText>
+              <w:instrText xml:space="preserve"> PAGEREF _Toc94817953 \h </w:instrText>
             </w:r>
             <w:r>
               <w:rPr>
@@ -791,7 +791,7 @@
               <w:lang w:eastAsia="bg-BG"/>
             </w:rPr>
           </w:pPr>
-          <w:hyperlink w:anchor="_Toc94730629" w:history="1">
+          <w:hyperlink w:anchor="_Toc94817954" w:history="1">
             <w:r>
               <w:rPr>
                 <w:rStyle w:val="a9"/>
@@ -845,7 +845,7 @@
                 <w:noProof/>
                 <w:webHidden/>
               </w:rPr>
-              <w:instrText xml:space="preserve"> PAGEREF _Toc94730629 \h </w:instrText>
+              <w:instrText xml:space="preserve"> PAGEREF _Toc94817954 \h </w:instrText>
             </w:r>
             <w:r>
               <w:rPr>
@@ -889,7 +889,7 @@
               <w:lang w:eastAsia="bg-BG"/>
             </w:rPr>
           </w:pPr>
-          <w:hyperlink w:anchor="_Toc94730630" w:history="1">
+          <w:hyperlink w:anchor="_Toc94817955" w:history="1">
             <w:r>
               <w:rPr>
                 <w:rStyle w:val="a9"/>
@@ -943,7 +943,7 @@
                 <w:noProof/>
                 <w:webHidden/>
               </w:rPr>
-              <w:instrText xml:space="preserve"> PAGEREF _Toc94730630 \h </w:instrText>
+              <w:instrText xml:space="preserve"> PAGEREF _Toc94817955 \h </w:instrText>
             </w:r>
             <w:r>
               <w:rPr>
@@ -964,6 +964,501 @@
                 <w:webHidden/>
               </w:rPr>
               <w:t>4</w:t>
+            </w:r>
+            <w:r>
+              <w:rPr>
+                <w:noProof/>
+                <w:webHidden/>
+              </w:rPr>
+              <w:fldChar w:fldCharType="end"/>
+            </w:r>
+          </w:hyperlink>
+        </w:p>
+        <w:p>
+          <w:pPr>
+            <w:pStyle w:val="21"/>
+            <w:tabs>
+              <w:tab w:val="left" w:pos="880"/>
+              <w:tab w:val="right" w:leader="dot" w:pos="9231"/>
+            </w:tabs>
+            <w:rPr>
+              <w:rFonts w:eastAsiaTheme="minorEastAsia"/>
+              <w:noProof/>
+              <w:lang w:eastAsia="bg-BG"/>
+            </w:rPr>
+          </w:pPr>
+          <w:hyperlink w:anchor="_Toc94817956" w:history="1">
+            <w:r>
+              <w:rPr>
+                <w:rStyle w:val="a9"/>
+                <w:rFonts w:ascii="Arial" w:hAnsi="Arial" w:cs="Arial"/>
+                <w:noProof/>
+                <w:lang w:val="en-US"/>
+              </w:rPr>
+              <w:t>3.1</w:t>
+            </w:r>
+            <w:r>
+              <w:rPr>
+                <w:rFonts w:eastAsiaTheme="minorEastAsia"/>
+                <w:noProof/>
+                <w:lang w:eastAsia="bg-BG"/>
+              </w:rPr>
+              <w:tab/>
+            </w:r>
+            <w:r>
+              <w:rPr>
+                <w:rStyle w:val="a9"/>
+                <w:rFonts w:ascii="Arial" w:hAnsi="Arial" w:cs="Arial"/>
+                <w:noProof/>
+              </w:rPr>
+              <w:t>Слоеве на привилегированост</w:t>
+            </w:r>
+            <w:r>
+              <w:rPr>
+                <w:noProof/>
+                <w:webHidden/>
+              </w:rPr>
+              <w:tab/>
+            </w:r>
+            <w:r>
+              <w:rPr>
+                <w:noProof/>
+                <w:webHidden/>
+              </w:rPr>
+              <w:fldChar w:fldCharType="begin"/>
+            </w:r>
+            <w:r>
+              <w:rPr>
+                <w:noProof/>
+                <w:webHidden/>
+              </w:rPr>
+              <w:instrText xml:space="preserve"> PAGEREF _Toc94817956 \h </w:instrText>
+            </w:r>
+            <w:r>
+              <w:rPr>
+                <w:noProof/>
+                <w:webHidden/>
+              </w:rPr>
+            </w:r>
+            <w:r>
+              <w:rPr>
+                <w:noProof/>
+                <w:webHidden/>
+              </w:rPr>
+              <w:fldChar w:fldCharType="separate"/>
+            </w:r>
+            <w:r>
+              <w:rPr>
+                <w:noProof/>
+                <w:webHidden/>
+              </w:rPr>
+              <w:t>4</w:t>
+            </w:r>
+            <w:r>
+              <w:rPr>
+                <w:noProof/>
+                <w:webHidden/>
+              </w:rPr>
+              <w:fldChar w:fldCharType="end"/>
+            </w:r>
+          </w:hyperlink>
+        </w:p>
+        <w:p>
+          <w:pPr>
+            <w:pStyle w:val="21"/>
+            <w:tabs>
+              <w:tab w:val="left" w:pos="880"/>
+              <w:tab w:val="right" w:leader="dot" w:pos="9231"/>
+            </w:tabs>
+            <w:rPr>
+              <w:rFonts w:eastAsiaTheme="minorEastAsia"/>
+              <w:noProof/>
+              <w:lang w:eastAsia="bg-BG"/>
+            </w:rPr>
+          </w:pPr>
+          <w:hyperlink w:anchor="_Toc94817957" w:history="1">
+            <w:r>
+              <w:rPr>
+                <w:rStyle w:val="a9"/>
+                <w:rFonts w:ascii="Arial" w:hAnsi="Arial" w:cs="Arial"/>
+                <w:noProof/>
+                <w:lang w:val="en-US"/>
+              </w:rPr>
+              <w:t>3.2</w:t>
+            </w:r>
+            <w:r>
+              <w:rPr>
+                <w:rFonts w:eastAsiaTheme="minorEastAsia"/>
+                <w:noProof/>
+                <w:lang w:eastAsia="bg-BG"/>
+              </w:rPr>
+              <w:tab/>
+            </w:r>
+            <w:r>
+              <w:rPr>
+                <w:rStyle w:val="a9"/>
+                <w:rFonts w:ascii="Arial" w:hAnsi="Arial" w:cs="Arial"/>
+                <w:noProof/>
+                <w:lang w:val="en-US"/>
+              </w:rPr>
+              <w:t xml:space="preserve">Rootkit </w:t>
+            </w:r>
+            <w:r>
+              <w:rPr>
+                <w:rStyle w:val="a9"/>
+                <w:rFonts w:ascii="Arial" w:hAnsi="Arial" w:cs="Arial"/>
+                <w:noProof/>
+              </w:rPr>
+              <w:t>в слоя на приложенията</w:t>
+            </w:r>
+            <w:r>
+              <w:rPr>
+                <w:noProof/>
+                <w:webHidden/>
+              </w:rPr>
+              <w:tab/>
+            </w:r>
+            <w:r>
+              <w:rPr>
+                <w:noProof/>
+                <w:webHidden/>
+              </w:rPr>
+              <w:fldChar w:fldCharType="begin"/>
+            </w:r>
+            <w:r>
+              <w:rPr>
+                <w:noProof/>
+                <w:webHidden/>
+              </w:rPr>
+              <w:instrText xml:space="preserve"> PAGEREF _Toc94817957 \h </w:instrText>
+            </w:r>
+            <w:r>
+              <w:rPr>
+                <w:noProof/>
+                <w:webHidden/>
+              </w:rPr>
+            </w:r>
+            <w:r>
+              <w:rPr>
+                <w:noProof/>
+                <w:webHidden/>
+              </w:rPr>
+              <w:fldChar w:fldCharType="separate"/>
+            </w:r>
+            <w:r>
+              <w:rPr>
+                <w:noProof/>
+                <w:webHidden/>
+              </w:rPr>
+              <w:t>5</w:t>
+            </w:r>
+            <w:r>
+              <w:rPr>
+                <w:noProof/>
+                <w:webHidden/>
+              </w:rPr>
+              <w:fldChar w:fldCharType="end"/>
+            </w:r>
+          </w:hyperlink>
+        </w:p>
+        <w:p>
+          <w:pPr>
+            <w:pStyle w:val="21"/>
+            <w:tabs>
+              <w:tab w:val="left" w:pos="880"/>
+              <w:tab w:val="right" w:leader="dot" w:pos="9231"/>
+            </w:tabs>
+            <w:rPr>
+              <w:rFonts w:eastAsiaTheme="minorEastAsia"/>
+              <w:noProof/>
+              <w:lang w:eastAsia="bg-BG"/>
+            </w:rPr>
+          </w:pPr>
+          <w:hyperlink w:anchor="_Toc94817958" w:history="1">
+            <w:r>
+              <w:rPr>
+                <w:rStyle w:val="a9"/>
+                <w:rFonts w:ascii="Arial" w:hAnsi="Arial" w:cs="Arial"/>
+                <w:noProof/>
+              </w:rPr>
+              <w:t>3.3</w:t>
+            </w:r>
+            <w:r>
+              <w:rPr>
+                <w:rFonts w:eastAsiaTheme="minorEastAsia"/>
+                <w:noProof/>
+                <w:lang w:eastAsia="bg-BG"/>
+              </w:rPr>
+              <w:tab/>
+            </w:r>
+            <w:r>
+              <w:rPr>
+                <w:rStyle w:val="a9"/>
+                <w:rFonts w:ascii="Arial" w:hAnsi="Arial" w:cs="Arial"/>
+                <w:noProof/>
+                <w:lang w:val="en-US"/>
+              </w:rPr>
+              <w:t xml:space="preserve">Rootkit </w:t>
+            </w:r>
+            <w:r>
+              <w:rPr>
+                <w:rStyle w:val="a9"/>
+                <w:rFonts w:ascii="Arial" w:hAnsi="Arial" w:cs="Arial"/>
+                <w:noProof/>
+              </w:rPr>
+              <w:t>в слоя на системните драйвери и ядрото</w:t>
+            </w:r>
+            <w:r>
+              <w:rPr>
+                <w:noProof/>
+                <w:webHidden/>
+              </w:rPr>
+              <w:tab/>
+            </w:r>
+            <w:r>
+              <w:rPr>
+                <w:noProof/>
+                <w:webHidden/>
+              </w:rPr>
+              <w:fldChar w:fldCharType="begin"/>
+            </w:r>
+            <w:r>
+              <w:rPr>
+                <w:noProof/>
+                <w:webHidden/>
+              </w:rPr>
+              <w:instrText xml:space="preserve"> PAGEREF _Toc94817958 \h </w:instrText>
+            </w:r>
+            <w:r>
+              <w:rPr>
+                <w:noProof/>
+                <w:webHidden/>
+              </w:rPr>
+            </w:r>
+            <w:r>
+              <w:rPr>
+                <w:noProof/>
+                <w:webHidden/>
+              </w:rPr>
+              <w:fldChar w:fldCharType="separate"/>
+            </w:r>
+            <w:r>
+              <w:rPr>
+                <w:noProof/>
+                <w:webHidden/>
+              </w:rPr>
+              <w:t>6</w:t>
+            </w:r>
+            <w:r>
+              <w:rPr>
+                <w:noProof/>
+                <w:webHidden/>
+              </w:rPr>
+              <w:fldChar w:fldCharType="end"/>
+            </w:r>
+          </w:hyperlink>
+        </w:p>
+        <w:p>
+          <w:pPr>
+            <w:pStyle w:val="21"/>
+            <w:tabs>
+              <w:tab w:val="left" w:pos="880"/>
+              <w:tab w:val="right" w:leader="dot" w:pos="9231"/>
+            </w:tabs>
+            <w:rPr>
+              <w:rFonts w:eastAsiaTheme="minorEastAsia"/>
+              <w:noProof/>
+              <w:lang w:eastAsia="bg-BG"/>
+            </w:rPr>
+          </w:pPr>
+          <w:hyperlink w:anchor="_Toc94817959" w:history="1">
+            <w:r>
+              <w:rPr>
+                <w:rStyle w:val="a9"/>
+                <w:rFonts w:ascii="Arial" w:hAnsi="Arial" w:cs="Arial"/>
+                <w:noProof/>
+              </w:rPr>
+              <w:t>3.4</w:t>
+            </w:r>
+            <w:r>
+              <w:rPr>
+                <w:rFonts w:eastAsiaTheme="minorEastAsia"/>
+                <w:noProof/>
+                <w:lang w:eastAsia="bg-BG"/>
+              </w:rPr>
+              <w:tab/>
+            </w:r>
+            <w:r>
+              <w:rPr>
+                <w:rStyle w:val="a9"/>
+                <w:rFonts w:ascii="Arial" w:hAnsi="Arial" w:cs="Arial"/>
+                <w:noProof/>
+                <w:lang w:val="en-US"/>
+              </w:rPr>
+              <w:t xml:space="preserve">Rootkit </w:t>
+            </w:r>
+            <w:r>
+              <w:rPr>
+                <w:rStyle w:val="a9"/>
+                <w:rFonts w:ascii="Arial" w:hAnsi="Arial" w:cs="Arial"/>
+                <w:noProof/>
+              </w:rPr>
+              <w:t>във виртуализационния слой</w:t>
+            </w:r>
+            <w:r>
+              <w:rPr>
+                <w:noProof/>
+                <w:webHidden/>
+              </w:rPr>
+              <w:tab/>
+            </w:r>
+            <w:r>
+              <w:rPr>
+                <w:noProof/>
+                <w:webHidden/>
+              </w:rPr>
+              <w:fldChar w:fldCharType="begin"/>
+            </w:r>
+            <w:r>
+              <w:rPr>
+                <w:noProof/>
+                <w:webHidden/>
+              </w:rPr>
+              <w:instrText xml:space="preserve"> PAGEREF _Toc94817959 \h </w:instrText>
+            </w:r>
+            <w:r>
+              <w:rPr>
+                <w:noProof/>
+                <w:webHidden/>
+              </w:rPr>
+            </w:r>
+            <w:r>
+              <w:rPr>
+                <w:noProof/>
+                <w:webHidden/>
+              </w:rPr>
+              <w:fldChar w:fldCharType="separate"/>
+            </w:r>
+            <w:r>
+              <w:rPr>
+                <w:noProof/>
+                <w:webHidden/>
+              </w:rPr>
+              <w:t>7</w:t>
+            </w:r>
+            <w:r>
+              <w:rPr>
+                <w:noProof/>
+                <w:webHidden/>
+              </w:rPr>
+              <w:fldChar w:fldCharType="end"/>
+            </w:r>
+          </w:hyperlink>
+        </w:p>
+        <w:p>
+          <w:pPr>
+            <w:pStyle w:val="21"/>
+            <w:tabs>
+              <w:tab w:val="left" w:pos="880"/>
+              <w:tab w:val="right" w:leader="dot" w:pos="9231"/>
+            </w:tabs>
+            <w:rPr>
+              <w:rFonts w:eastAsiaTheme="minorEastAsia"/>
+              <w:noProof/>
+              <w:lang w:eastAsia="bg-BG"/>
+            </w:rPr>
+          </w:pPr>
+          <w:hyperlink w:anchor="_Toc94817960" w:history="1">
+            <w:r>
+              <w:rPr>
+                <w:rStyle w:val="a9"/>
+                <w:rFonts w:ascii="Arial" w:hAnsi="Arial" w:cs="Arial"/>
+                <w:noProof/>
+              </w:rPr>
+              <w:t>3.5</w:t>
+            </w:r>
+            <w:r>
+              <w:rPr>
+                <w:rFonts w:eastAsiaTheme="minorEastAsia"/>
+                <w:noProof/>
+                <w:lang w:eastAsia="bg-BG"/>
+              </w:rPr>
+              <w:tab/>
+            </w:r>
+            <w:r>
+              <w:rPr>
+                <w:rStyle w:val="a9"/>
+                <w:rFonts w:ascii="Arial" w:hAnsi="Arial" w:cs="Arial"/>
+                <w:noProof/>
+                <w:lang w:val="en-US"/>
+              </w:rPr>
+              <w:t xml:space="preserve">Rootkit </w:t>
+            </w:r>
+            <w:r>
+              <w:rPr>
+                <w:rStyle w:val="a9"/>
+                <w:rFonts w:ascii="Arial" w:hAnsi="Arial" w:cs="Arial"/>
+                <w:noProof/>
+              </w:rPr>
+              <w:t xml:space="preserve">във </w:t>
+            </w:r>
+            <w:r>
+              <w:rPr>
+                <w:rStyle w:val="a9"/>
+                <w:rFonts w:ascii="Arial" w:hAnsi="Arial" w:cs="Arial"/>
+                <w:noProof/>
+                <w:lang w:val="en-US"/>
+              </w:rPr>
+              <w:t>firmware</w:t>
+            </w:r>
+            <w:r>
+              <w:rPr>
+                <w:rStyle w:val="a9"/>
+                <w:rFonts w:ascii="Arial" w:hAnsi="Arial" w:cs="Arial"/>
+                <w:noProof/>
+              </w:rPr>
+              <w:t xml:space="preserve"> слой</w:t>
+            </w:r>
+            <w:r>
+              <w:rPr>
+                <w:noProof/>
+                <w:webHidden/>
+              </w:rPr>
+              <w:tab/>
+            </w:r>
+            <w:r>
+              <w:rPr>
+                <w:noProof/>
+                <w:webHidden/>
+              </w:rPr>
+              <w:fldChar w:fldCharType="begin"/>
+            </w:r>
+            <w:r>
+              <w:rPr>
+                <w:noProof/>
+                <w:webHidden/>
+              </w:rPr>
+              <w:instrText xml:space="preserve"> PAGEREF _Toc94817960 \h </w:instrText>
+            </w:r>
+            <w:r>
+              <w:rPr>
+                <w:noProof/>
+                <w:webHidden/>
+              </w:rPr>
+            </w:r>
+            <w:r>
+              <w:rPr>
+                <w:noProof/>
+                <w:webHidden/>
+              </w:rPr>
+              <w:fldChar w:fldCharType="separate"/>
+            </w:r>
+            <w:r>
+              <w:rPr>
+                <w:noProof/>
+                <w:webHidden/>
+              </w:rPr>
+              <w:t>7</w:t>
             </w:r>
             <w:r>
               <w:rPr>
@@ -987,7 +1482,7 @@
               <w:lang w:eastAsia="bg-BG"/>
             </w:rPr>
           </w:pPr>
-          <w:hyperlink w:anchor="_Toc94730631" w:history="1">
+          <w:hyperlink w:anchor="_Toc94817961" w:history="1">
             <w:r>
               <w:rPr>
                 <w:rStyle w:val="a9"/>
@@ -1040,7 +1535,7 @@
                 <w:noProof/>
                 <w:webHidden/>
               </w:rPr>
-              <w:instrText xml:space="preserve"> PAGEREF _Toc94730631 \h </w:instrText>
+              <w:instrText xml:space="preserve"> PAGEREF _Toc94817961 \h </w:instrText>
             </w:r>
             <w:r>
               <w:rPr>
@@ -1060,7 +1555,7 @@
                 <w:noProof/>
                 <w:webHidden/>
               </w:rPr>
-              <w:t>4</w:t>
+              <w:t>7</w:t>
             </w:r>
             <w:r>
               <w:rPr>
@@ -1084,7 +1579,7 @@
               <w:lang w:eastAsia="bg-BG"/>
             </w:rPr>
           </w:pPr>
-          <w:hyperlink w:anchor="_Toc94730632" w:history="1">
+          <w:hyperlink w:anchor="_Toc94817962" w:history="1">
             <w:r>
               <w:rPr>
                 <w:rStyle w:val="a9"/>
@@ -1137,7 +1632,7 @@
                 <w:noProof/>
                 <w:webHidden/>
               </w:rPr>
-              <w:instrText xml:space="preserve"> PAGEREF _Toc94730632 \h </w:instrText>
+              <w:instrText xml:space="preserve"> PAGEREF _Toc94817962 \h </w:instrText>
             </w:r>
             <w:r>
               <w:rPr>
@@ -1157,7 +1652,7 @@
                 <w:noProof/>
                 <w:webHidden/>
               </w:rPr>
-              <w:t>4</w:t>
+              <w:t>7</w:t>
             </w:r>
             <w:r>
               <w:rPr>
@@ -1181,7 +1676,7 @@
               <w:lang w:eastAsia="bg-BG"/>
             </w:rPr>
           </w:pPr>
-          <w:hyperlink w:anchor="_Toc94730633" w:history="1">
+          <w:hyperlink w:anchor="_Toc94817963" w:history="1">
             <w:r>
               <w:rPr>
                 <w:rStyle w:val="a9"/>
@@ -1225,7 +1720,7 @@
                 <w:noProof/>
                 <w:webHidden/>
               </w:rPr>
-              <w:instrText xml:space="preserve"> PAGEREF _Toc94730633 \h </w:instrText>
+              <w:instrText xml:space="preserve"> PAGEREF _Toc94817963 \h </w:instrText>
             </w:r>
             <w:r>
               <w:rPr>
@@ -1245,7 +1740,7 @@
                 <w:noProof/>
                 <w:webHidden/>
               </w:rPr>
-              <w:t>4</w:t>
+              <w:t>7</w:t>
             </w:r>
             <w:r>
               <w:rPr>
@@ -1269,7 +1764,7 @@
               <w:lang w:eastAsia="bg-BG"/>
             </w:rPr>
           </w:pPr>
-          <w:hyperlink w:anchor="_Toc94730634" w:history="1">
+          <w:hyperlink w:anchor="_Toc94817964" w:history="1">
             <w:r>
               <w:rPr>
                 <w:rStyle w:val="a9"/>
@@ -1313,7 +1808,7 @@
                 <w:noProof/>
                 <w:webHidden/>
               </w:rPr>
-              <w:instrText xml:space="preserve"> PAGEREF _Toc94730634 \h </w:instrText>
+              <w:instrText xml:space="preserve"> PAGEREF _Toc94817964 \h </w:instrText>
             </w:r>
             <w:r>
               <w:rPr>
@@ -1333,7 +1828,7 @@
                 <w:noProof/>
                 <w:webHidden/>
               </w:rPr>
-              <w:t>4</w:t>
+              <w:t>7</w:t>
             </w:r>
             <w:r>
               <w:rPr>
@@ -1383,10 +1878,6 @@
     <w:p/>
     <w:p/>
     <w:p/>
-    <w:p/>
-    <w:p/>
-    <w:p/>
-    <w:p/>
     <w:p>
       <w:pPr>
         <w:pStyle w:val="1"/>
@@ -1400,7 +1891,7 @@
           <w:color w:val="auto"/>
         </w:rPr>
       </w:pPr>
-      <w:bookmarkStart w:id="0" w:name="_Toc94730626"/>
+      <w:bookmarkStart w:id="0" w:name="_Toc94817951"/>
       <w:r>
         <w:rPr>
           <w:rFonts w:ascii="Arial" w:hAnsi="Arial" w:cs="Arial"/>
@@ -1544,7 +2035,7 @@
           <w:lang w:val="en-US"/>
         </w:rPr>
       </w:pPr>
-      <w:bookmarkStart w:id="1" w:name="_Toc94730627"/>
+      <w:bookmarkStart w:id="1" w:name="_Toc94817952"/>
       <w:r>
         <w:rPr>
           <w:rFonts w:ascii="Arial" w:hAnsi="Arial" w:cs="Arial"/>
@@ -1579,7 +2070,7 @@
           <w:lang w:val="en-US"/>
         </w:rPr>
       </w:pPr>
-      <w:bookmarkStart w:id="2" w:name="_Toc94730628"/>
+      <w:bookmarkStart w:id="2" w:name="_Toc94817953"/>
       <w:r>
         <w:rPr>
           <w:rFonts w:ascii="Arial" w:hAnsi="Arial" w:cs="Arial"/>
@@ -2222,7 +2713,7 @@
           <w:lang w:val="en-US"/>
         </w:rPr>
       </w:pPr>
-      <w:bookmarkStart w:id="3" w:name="_Toc94730629"/>
+      <w:bookmarkStart w:id="3" w:name="_Toc94817954"/>
       <w:r>
         <w:rPr>
           <w:rFonts w:ascii="Arial" w:hAnsi="Arial" w:cs="Arial"/>
@@ -3910,7 +4401,7 @@
           <w:lang w:val="en-US"/>
         </w:rPr>
       </w:pPr>
-      <w:bookmarkStart w:id="4" w:name="_Toc94730630"/>
+      <w:bookmarkStart w:id="4" w:name="_Toc94817955"/>
       <w:r>
         <w:rPr>
           <w:rFonts w:ascii="Arial" w:hAnsi="Arial" w:cs="Arial"/>
@@ -3945,6 +4436,7 @@
           <w:lang w:val="en-US"/>
         </w:rPr>
       </w:pPr>
+      <w:bookmarkStart w:id="5" w:name="_Toc94817956"/>
       <w:r>
         <w:rPr>
           <w:rFonts w:ascii="Arial" w:hAnsi="Arial" w:cs="Arial"/>
@@ -3963,6 +4455,7 @@
         </w:rPr>
         <w:t>привилегированост</w:t>
       </w:r>
+      <w:bookmarkEnd w:id="5"/>
     </w:p>
     <w:p>
       <w:pPr>
@@ -4215,12 +4708,25 @@
               <w:t xml:space="preserve">Фигура </w:t>
             </w:r>
             <w:r>
+              <w:rPr>
+                <w:noProof/>
+              </w:rPr>
               <w:fldChar w:fldCharType="begin"/>
             </w:r>
             <w:r>
+              <w:rPr>
+                <w:b w:val="0"/>
+                <w:bCs w:val="0"/>
+                <w:noProof/>
+              </w:rPr>
               <w:instrText xml:space="preserve"> SEQ Фигура \* ARABIC </w:instrText>
             </w:r>
             <w:r>
+              <w:rPr>
+                <w:b w:val="0"/>
+                <w:bCs w:val="0"/>
+                <w:noProof/>
+              </w:rPr>
               <w:fldChar w:fldCharType="separate"/>
             </w:r>
             <w:r>
@@ -4230,6 +4736,9 @@
               <w:t>1</w:t>
             </w:r>
             <w:r>
+              <w:rPr>
+                <w:noProof/>
+              </w:rPr>
               <w:fldChar w:fldCharType="end"/>
             </w:r>
             <w:r>
@@ -4329,12 +4838,33 @@
               <w:t xml:space="preserve">Фигура </w:t>
             </w:r>
             <w:r>
+              <w:rPr>
+                <w:noProof/>
+              </w:rPr>
               <w:fldChar w:fldCharType="begin"/>
             </w:r>
             <w:r>
-              <w:instrText xml:space="preserve"> SEQ Фигура \* ARABIC </w:instrText>
-            </w:r>
-            <w:r>
+              <w:rPr>
+                <w:b w:val="0"/>
+                <w:bCs w:val="0"/>
+                <w:noProof/>
+              </w:rPr>
+              <w:instrText xml:space="preserve"> SEQ Фигура \* ARAB</w:instrText>
+            </w:r>
+            <w:r>
+              <w:rPr>
+                <w:b w:val="0"/>
+                <w:bCs w:val="0"/>
+                <w:noProof/>
+              </w:rPr>
+              <w:instrText xml:space="preserve">IC </w:instrText>
+            </w:r>
+            <w:r>
+              <w:rPr>
+                <w:b w:val="0"/>
+                <w:bCs w:val="0"/>
+                <w:noProof/>
+              </w:rPr>
               <w:fldChar w:fldCharType="separate"/>
             </w:r>
             <w:r>
@@ -4344,6 +4874,9 @@
               <w:t>2</w:t>
             </w:r>
             <w:r>
+              <w:rPr>
+                <w:noProof/>
+              </w:rPr>
               <w:fldChar w:fldCharType="end"/>
             </w:r>
             <w:r>
@@ -4633,7 +5166,6 @@
           <w:lang w:val="en-US"/>
         </w:rPr>
       </w:pPr>
-      <w:proofErr w:type="spellStart"/>
       <w:r>
         <w:rPr>
           <w:rFonts w:ascii="Arial" w:hAnsi="Arial" w:cs="Arial"/>
@@ -4646,15 +5178,7 @@
           <w:rFonts w:ascii="Arial" w:hAnsi="Arial" w:cs="Arial"/>
           <w:sz w:val="24"/>
         </w:rPr>
-        <w:t>иртуализационен</w:t>
-      </w:r>
-      <w:proofErr w:type="spellEnd"/>
-      <w:r>
-        <w:rPr>
-          <w:rFonts w:ascii="Arial" w:hAnsi="Arial" w:cs="Arial"/>
-          <w:sz w:val="24"/>
-        </w:rPr>
-        <w:t xml:space="preserve"> </w:t>
+        <w:t xml:space="preserve">иртуализационен </w:t>
       </w:r>
       <w:r>
         <w:rPr>
@@ -4694,6 +5218,8 @@
         </w:rPr>
         <w:t xml:space="preserve">, </w:t>
       </w:r>
+      <w:bookmarkStart w:id="6" w:name="_GoBack"/>
+      <w:bookmarkEnd w:id="6"/>
     </w:p>
     <w:p>
       <w:pPr>
@@ -4826,6 +5352,7 @@
           <w:lang w:val="en-US"/>
         </w:rPr>
       </w:pPr>
+      <w:bookmarkStart w:id="7" w:name="_Toc94817957"/>
       <w:r>
         <w:rPr>
           <w:rFonts w:ascii="Arial" w:hAnsi="Arial" w:cs="Arial"/>
@@ -4854,6 +5381,7 @@
         </w:rPr>
         <w:t>слоя на приложенията</w:t>
       </w:r>
+      <w:bookmarkEnd w:id="7"/>
     </w:p>
     <w:p>
       <w:pPr>
@@ -5604,28 +6132,7 @@
           <w:rFonts w:ascii="Arial" w:hAnsi="Arial" w:cs="Arial"/>
           <w:sz w:val="24"/>
         </w:rPr>
-        <w:t xml:space="preserve">, както и да разпознаят </w:t>
-      </w:r>
-      <w:r>
-        <w:rPr>
-          <w:rFonts w:ascii="Arial" w:hAnsi="Arial" w:cs="Arial"/>
-          <w:sz w:val="24"/>
-        </w:rPr>
-        <w:t>процеси</w:t>
-      </w:r>
-      <w:r>
-        <w:rPr>
-          <w:rFonts w:ascii="Arial" w:hAnsi="Arial" w:cs="Arial"/>
-          <w:sz w:val="24"/>
-        </w:rPr>
-        <w:t>те</w:t>
-      </w:r>
-      <w:r>
-        <w:rPr>
-          <w:rFonts w:ascii="Arial" w:hAnsi="Arial" w:cs="Arial"/>
-          <w:sz w:val="24"/>
-        </w:rPr>
-        <w:t xml:space="preserve"> на </w:t>
+        <w:t xml:space="preserve">, както и да разпознаят процесите на </w:t>
       </w:r>
       <w:r>
         <w:rPr>
@@ -5846,8 +6353,6 @@
         </w:rPr>
         <w:t xml:space="preserve">използва </w:t>
       </w:r>
-      <w:bookmarkStart w:id="5" w:name="_GoBack"/>
-      <w:bookmarkEnd w:id="5"/>
       <w:r>
         <w:rPr>
           <w:rFonts w:ascii="Arial" w:hAnsi="Arial" w:cs="Arial"/>
@@ -5911,6 +6416,7 @@
           <w:szCs w:val="28"/>
         </w:rPr>
       </w:pPr>
+      <w:bookmarkStart w:id="8" w:name="_Toc94817958"/>
       <w:r>
         <w:rPr>
           <w:rFonts w:ascii="Arial" w:hAnsi="Arial" w:cs="Arial"/>
@@ -5928,87 +6434,309 @@
           <w:sz w:val="28"/>
           <w:szCs w:val="28"/>
         </w:rPr>
-        <w:t xml:space="preserve">в слоя на </w:t>
-      </w:r>
-      <w:r>
+        <w:t>в слоя на системните драйвери и ядрото</w:t>
+      </w:r>
+      <w:bookmarkEnd w:id="8"/>
+    </w:p>
+    <w:p>
+      <w:pPr>
+        <w:spacing w:line="360" w:lineRule="auto"/>
+        <w:ind w:left="357" w:firstLine="351"/>
+        <w:jc w:val="both"/>
+        <w:rPr>
+          <w:rFonts w:ascii="Arial" w:hAnsi="Arial" w:cs="Arial"/>
+          <w:sz w:val="24"/>
+        </w:rPr>
+      </w:pPr>
+      <w:r>
+        <w:rPr>
+          <w:rFonts w:ascii="Arial" w:hAnsi="Arial" w:cs="Arial"/>
+          <w:sz w:val="24"/>
+          <w:lang w:val="en-US"/>
+        </w:rPr>
+        <w:t xml:space="preserve">Rootkit </w:t>
+      </w:r>
+      <w:r>
+        <w:rPr>
+          <w:rFonts w:ascii="Arial" w:hAnsi="Arial" w:cs="Arial"/>
+          <w:sz w:val="24"/>
+        </w:rPr>
+        <w:t xml:space="preserve">програми </w:t>
+      </w:r>
+      <w:r>
+        <w:rPr>
+          <w:rFonts w:ascii="Arial" w:hAnsi="Arial" w:cs="Arial"/>
+          <w:sz w:val="24"/>
+        </w:rPr>
+        <w:t xml:space="preserve">от този тип </w:t>
+      </w:r>
+      <w:r>
+        <w:rPr>
+          <w:rFonts w:ascii="Arial" w:hAnsi="Arial" w:cs="Arial"/>
+          <w:sz w:val="24"/>
+        </w:rPr>
+        <w:t xml:space="preserve">представляват значително по-голяма заплаха </w:t>
+      </w:r>
+      <w:r>
+        <w:rPr>
+          <w:rFonts w:ascii="Arial" w:hAnsi="Arial" w:cs="Arial"/>
+          <w:sz w:val="24"/>
+        </w:rPr>
+        <w:t xml:space="preserve">за потребителите, тъй като </w:t>
+      </w:r>
+      <w:r>
+        <w:rPr>
+          <w:rFonts w:ascii="Arial" w:hAnsi="Arial" w:cs="Arial"/>
+          <w:sz w:val="24"/>
+        </w:rPr>
+        <w:t>процеси</w:t>
+      </w:r>
+      <w:r>
+        <w:rPr>
+          <w:rFonts w:ascii="Arial" w:hAnsi="Arial" w:cs="Arial"/>
+          <w:sz w:val="24"/>
+        </w:rPr>
+        <w:t>те</w:t>
+      </w:r>
+      <w:r>
+        <w:rPr>
+          <w:rFonts w:ascii="Arial" w:hAnsi="Arial" w:cs="Arial"/>
+          <w:sz w:val="24"/>
+        </w:rPr>
+        <w:t xml:space="preserve">, които се изпълняват на ниво системен драйвер и ядро на ОС имат пълни права за достъп </w:t>
+      </w:r>
+      <w:r>
+        <w:rPr>
+          <w:rFonts w:ascii="Arial" w:hAnsi="Arial" w:cs="Arial"/>
+          <w:sz w:val="24"/>
+        </w:rPr>
+        <w:t xml:space="preserve">до </w:t>
+      </w:r>
+      <w:r>
+        <w:rPr>
+          <w:rFonts w:ascii="Arial" w:hAnsi="Arial" w:cs="Arial"/>
+          <w:sz w:val="24"/>
+        </w:rPr>
+        <w:t>всички файлове на системата</w:t>
+      </w:r>
+      <w:r>
+        <w:rPr>
+          <w:rFonts w:ascii="Arial" w:hAnsi="Arial" w:cs="Arial"/>
+          <w:sz w:val="24"/>
+        </w:rPr>
+        <w:t xml:space="preserve">, </w:t>
+      </w:r>
+      <w:r>
+        <w:rPr>
+          <w:rFonts w:ascii="Arial" w:hAnsi="Arial" w:cs="Arial"/>
+          <w:sz w:val="24"/>
+        </w:rPr>
+        <w:t>до данните на всички останали процеси в</w:t>
+      </w:r>
+      <w:r>
+        <w:rPr>
+          <w:rFonts w:ascii="Arial" w:hAnsi="Arial" w:cs="Arial"/>
+          <w:sz w:val="24"/>
+        </w:rPr>
+        <w:t xml:space="preserve"> приложния слой и контролират техния достъп до хардуера на компютъра.</w:t>
+      </w:r>
+      <w:r>
+        <w:rPr>
+          <w:rFonts w:ascii="Arial" w:hAnsi="Arial" w:cs="Arial"/>
+          <w:sz w:val="24"/>
+        </w:rPr>
+        <w:t xml:space="preserve"> </w:t>
+      </w:r>
+      <w:r>
+        <w:rPr>
+          <w:rFonts w:ascii="Arial" w:hAnsi="Arial" w:cs="Arial"/>
+          <w:sz w:val="24"/>
+        </w:rPr>
+        <w:t xml:space="preserve">Ядрата на съвременните операционни системи като </w:t>
+      </w:r>
+      <w:r>
+        <w:rPr>
+          <w:rFonts w:ascii="Arial" w:hAnsi="Arial" w:cs="Arial"/>
+          <w:sz w:val="24"/>
+          <w:lang w:val="en-US"/>
+        </w:rPr>
+        <w:t xml:space="preserve">Windows </w:t>
+      </w:r>
+      <w:r>
+        <w:rPr>
+          <w:rFonts w:ascii="Arial" w:hAnsi="Arial" w:cs="Arial"/>
+          <w:sz w:val="24"/>
+        </w:rPr>
+        <w:t xml:space="preserve">и </w:t>
+      </w:r>
+      <w:r>
+        <w:rPr>
+          <w:rFonts w:ascii="Arial" w:hAnsi="Arial" w:cs="Arial"/>
+          <w:sz w:val="24"/>
+          <w:lang w:val="en-US"/>
+        </w:rPr>
+        <w:t xml:space="preserve">Linux </w:t>
+      </w:r>
+      <w:r>
+        <w:rPr>
+          <w:rFonts w:ascii="Arial" w:hAnsi="Arial" w:cs="Arial"/>
+          <w:sz w:val="24"/>
+        </w:rPr>
+        <w:t>са изградени на модулен принцип и позволяват динамично зареждане и премахване на модули, които се изпълняват със същото ниво на достъп като самото ядро. Това е се използва най-често за разпознаване на ново хардуерно устройство, което се случва чрез зареждане на неговия драйвер</w:t>
+      </w:r>
+      <w:r>
+        <w:rPr>
+          <w:rFonts w:ascii="Arial" w:hAnsi="Arial" w:cs="Arial"/>
+          <w:sz w:val="24"/>
+        </w:rPr>
+        <w:t xml:space="preserve"> или добавяне на нова функционалност на самото ядро, като поддръжка на нови файлови системи или оправяне на бъгове</w:t>
+      </w:r>
+      <w:r>
+        <w:rPr>
+          <w:rFonts w:ascii="Arial" w:hAnsi="Arial" w:cs="Arial"/>
+          <w:sz w:val="24"/>
+        </w:rPr>
+        <w:t>.</w:t>
+      </w:r>
+      <w:r>
+        <w:rPr>
+          <w:rFonts w:ascii="Arial" w:hAnsi="Arial" w:cs="Arial"/>
+          <w:sz w:val="24"/>
+        </w:rPr>
+        <w:t xml:space="preserve"> </w:t>
+      </w:r>
+    </w:p>
+    <w:p>
+      <w:pPr>
+        <w:spacing w:line="360" w:lineRule="auto"/>
+        <w:ind w:left="357"/>
+        <w:jc w:val="both"/>
+        <w:rPr>
+          <w:rFonts w:ascii="Arial" w:hAnsi="Arial" w:cs="Arial"/>
+          <w:sz w:val="24"/>
+        </w:rPr>
+      </w:pPr>
+      <w:r>
+        <w:rPr>
+          <w:rFonts w:ascii="Arial" w:hAnsi="Arial" w:cs="Arial"/>
+          <w:sz w:val="24"/>
+        </w:rPr>
+        <w:t>-вмъкват се като потребителя изтегли драйвер за свое устройство от нелегитимен източник</w:t>
+      </w:r>
+    </w:p>
+    <w:p>
+      <w:pPr>
+        <w:pStyle w:val="2"/>
+        <w:numPr>
+          <w:ilvl w:val="1"/>
+          <w:numId w:val="2"/>
+        </w:numPr>
+        <w:spacing w:line="360" w:lineRule="auto"/>
+        <w:ind w:left="822"/>
         <w:rPr>
           <w:rFonts w:ascii="Arial" w:hAnsi="Arial" w:cs="Arial"/>
           <w:color w:val="auto"/>
           <w:sz w:val="28"/>
           <w:szCs w:val="28"/>
         </w:rPr>
-        <w:t>системните драйвери и ядрото</w:t>
-      </w:r>
+      </w:pPr>
+      <w:bookmarkStart w:id="9" w:name="_Toc94817959"/>
+      <w:r>
+        <w:rPr>
+          <w:rFonts w:ascii="Arial" w:hAnsi="Arial" w:cs="Arial"/>
+          <w:color w:val="auto"/>
+          <w:sz w:val="28"/>
+          <w:szCs w:val="28"/>
+          <w:lang w:val="en-US"/>
+        </w:rPr>
+        <w:lastRenderedPageBreak/>
+        <w:t xml:space="preserve">Rootkit </w:t>
+      </w:r>
+      <w:r>
+        <w:rPr>
+          <w:rFonts w:ascii="Arial" w:hAnsi="Arial" w:cs="Arial"/>
+          <w:color w:val="auto"/>
+          <w:sz w:val="28"/>
+          <w:szCs w:val="28"/>
+        </w:rPr>
+        <w:t>в</w:t>
+      </w:r>
+      <w:r>
+        <w:rPr>
+          <w:rFonts w:ascii="Arial" w:hAnsi="Arial" w:cs="Arial"/>
+          <w:color w:val="auto"/>
+          <w:sz w:val="28"/>
+          <w:szCs w:val="28"/>
+        </w:rPr>
+        <w:t>ъв</w:t>
+      </w:r>
+      <w:r>
+        <w:rPr>
+          <w:rFonts w:ascii="Arial" w:hAnsi="Arial" w:cs="Arial"/>
+          <w:color w:val="auto"/>
+          <w:sz w:val="28"/>
+          <w:szCs w:val="28"/>
+        </w:rPr>
+        <w:t xml:space="preserve"> виртуализационния слой</w:t>
+      </w:r>
+      <w:bookmarkEnd w:id="9"/>
     </w:p>
     <w:p>
       <w:pPr>
-        <w:ind w:left="357"/>
-        <w:jc w:val="both"/>
-        <w:rPr>
-          <w:rFonts w:ascii="Arial" w:hAnsi="Arial" w:cs="Arial"/>
-          <w:sz w:val="24"/>
-        </w:rPr>
-      </w:pPr>
-      <w:r>
-        <w:rPr>
-          <w:rFonts w:ascii="Arial" w:hAnsi="Arial" w:cs="Arial"/>
-          <w:sz w:val="24"/>
-        </w:rPr>
-        <w:t>-вмъкват се като потребителя изтегли драйвер за свое устройство от нелегитимен източник</w:t>
-      </w:r>
-    </w:p>
-    <w:p>
-      <w:pPr>
-        <w:ind w:left="357"/>
-        <w:jc w:val="both"/>
-        <w:rPr>
-          <w:lang w:val="en-US"/>
-        </w:rPr>
-      </w:pPr>
-      <w:r>
-        <w:rPr>
-          <w:rFonts w:ascii="Arial" w:hAnsi="Arial" w:cs="Arial"/>
-          <w:sz w:val="24"/>
-          <w:lang w:val="en-US"/>
-        </w:rPr>
-        <w:t>-</w:t>
-      </w:r>
-      <w:r>
-        <w:rPr>
-          <w:rFonts w:ascii="Arial" w:hAnsi="Arial" w:cs="Arial"/>
-          <w:sz w:val="24"/>
-        </w:rPr>
-        <w:t xml:space="preserve">тук са и </w:t>
-      </w:r>
-      <w:proofErr w:type="spellStart"/>
-      <w:r>
-        <w:rPr>
-          <w:rFonts w:ascii="Arial" w:hAnsi="Arial" w:cs="Arial"/>
-          <w:sz w:val="24"/>
-          <w:lang w:val="en-US"/>
-        </w:rPr>
-        <w:t>bootkit</w:t>
-      </w:r>
-      <w:proofErr w:type="spellEnd"/>
-      <w:r>
-        <w:rPr>
-          <w:rFonts w:ascii="Arial" w:hAnsi="Arial" w:cs="Arial"/>
-          <w:sz w:val="24"/>
-        </w:rPr>
-        <w:t xml:space="preserve"> програмите</w:t>
-      </w:r>
-    </w:p>
-    <w:p>
-      <w:pPr>
+        <w:pStyle w:val="2"/>
+        <w:numPr>
+          <w:ilvl w:val="1"/>
+          <w:numId w:val="2"/>
+        </w:numPr>
         <w:spacing w:line="360" w:lineRule="auto"/>
-        <w:ind w:left="357" w:firstLine="351"/>
-        <w:jc w:val="both"/>
-        <w:rPr>
-          <w:rFonts w:ascii="Arial" w:hAnsi="Arial" w:cs="Arial"/>
-          <w:sz w:val="24"/>
-          <w:lang w:val="en-US"/>
-        </w:rPr>
-      </w:pPr>
+        <w:ind w:left="822"/>
+        <w:rPr>
+          <w:rFonts w:ascii="Arial" w:hAnsi="Arial" w:cs="Arial"/>
+          <w:color w:val="auto"/>
+          <w:sz w:val="28"/>
+          <w:szCs w:val="28"/>
+        </w:rPr>
+      </w:pPr>
+      <w:bookmarkStart w:id="10" w:name="_Toc94817960"/>
+      <w:r>
+        <w:rPr>
+          <w:rFonts w:ascii="Arial" w:hAnsi="Arial" w:cs="Arial"/>
+          <w:color w:val="auto"/>
+          <w:sz w:val="28"/>
+          <w:szCs w:val="28"/>
+          <w:lang w:val="en-US"/>
+        </w:rPr>
+        <w:t xml:space="preserve">Rootkit </w:t>
+      </w:r>
+      <w:r>
+        <w:rPr>
+          <w:rFonts w:ascii="Arial" w:hAnsi="Arial" w:cs="Arial"/>
+          <w:color w:val="auto"/>
+          <w:sz w:val="28"/>
+          <w:szCs w:val="28"/>
+        </w:rPr>
+        <w:t xml:space="preserve">във </w:t>
+      </w:r>
+      <w:r>
+        <w:rPr>
+          <w:rFonts w:ascii="Arial" w:hAnsi="Arial" w:cs="Arial"/>
+          <w:color w:val="auto"/>
+          <w:sz w:val="28"/>
+          <w:szCs w:val="28"/>
+          <w:lang w:val="en-US"/>
+        </w:rPr>
+        <w:t>firmware</w:t>
+      </w:r>
+      <w:r>
+        <w:rPr>
+          <w:rFonts w:ascii="Arial" w:hAnsi="Arial" w:cs="Arial"/>
+          <w:color w:val="auto"/>
+          <w:sz w:val="28"/>
+          <w:szCs w:val="28"/>
+        </w:rPr>
+        <w:t xml:space="preserve"> слой</w:t>
+      </w:r>
+      <w:bookmarkEnd w:id="10"/>
     </w:p>
     <w:p>
       <w:pPr>
@@ -6023,7 +6751,7 @@
           <w:color w:val="auto"/>
         </w:rPr>
       </w:pPr>
-      <w:bookmarkStart w:id="6" w:name="_Toc94730631"/>
+      <w:bookmarkStart w:id="11" w:name="_Toc94817961"/>
       <w:r>
         <w:rPr>
           <w:rFonts w:ascii="Arial" w:hAnsi="Arial" w:cs="Arial"/>
@@ -6055,7 +6783,7 @@
         </w:rPr>
         <w:t>kit</w:t>
       </w:r>
-      <w:bookmarkEnd w:id="6"/>
+      <w:bookmarkEnd w:id="11"/>
     </w:p>
     <w:p>
       <w:pPr>
@@ -6070,7 +6798,7 @@
           <w:color w:val="auto"/>
         </w:rPr>
       </w:pPr>
-      <w:bookmarkStart w:id="7" w:name="_Toc94730632"/>
+      <w:bookmarkStart w:id="12" w:name="_Toc94817962"/>
       <w:r>
         <w:rPr>
           <w:rFonts w:ascii="Arial" w:hAnsi="Arial" w:cs="Arial"/>
@@ -6100,7 +6828,7 @@
         </w:rPr>
         <w:t>rootkit</w:t>
       </w:r>
-      <w:bookmarkEnd w:id="7"/>
+      <w:bookmarkEnd w:id="12"/>
     </w:p>
     <w:p>
       <w:pPr>
@@ -6115,7 +6843,7 @@
           <w:color w:val="auto"/>
         </w:rPr>
       </w:pPr>
-      <w:bookmarkStart w:id="8" w:name="_Toc94730633"/>
+      <w:bookmarkStart w:id="13" w:name="_Toc94817963"/>
       <w:r>
         <w:rPr>
           <w:rFonts w:ascii="Arial" w:hAnsi="Arial" w:cs="Arial"/>
@@ -6123,7 +6851,7 @@
         </w:rPr>
         <w:t>Заключение</w:t>
       </w:r>
-      <w:bookmarkEnd w:id="8"/>
+      <w:bookmarkEnd w:id="13"/>
     </w:p>
     <w:p>
       <w:pPr>
@@ -6138,7 +6866,7 @@
           <w:color w:val="auto"/>
         </w:rPr>
       </w:pPr>
-      <w:bookmarkStart w:id="9" w:name="_Toc94730634"/>
+      <w:bookmarkStart w:id="14" w:name="_Toc94817964"/>
       <w:r>
         <w:rPr>
           <w:rFonts w:ascii="Arial" w:hAnsi="Arial" w:cs="Arial"/>
@@ -6146,7 +6874,7 @@
         </w:rPr>
         <w:t>Използвана литература</w:t>
       </w:r>
-      <w:bookmarkEnd w:id="9"/>
+      <w:bookmarkEnd w:id="14"/>
     </w:p>
     <w:p>
       <w:pPr>
@@ -6322,7 +7050,6 @@
           <w:sz w:val="24"/>
           <w:szCs w:val="24"/>
         </w:rPr>
-        <w:lastRenderedPageBreak/>
         <w:t>[] https://www.fortinet.com/resources/cyberglossary/rootkit</w:t>
       </w:r>
     </w:p>
@@ -7067,7 +7794,7 @@
       <w:rPr>
         <w:noProof/>
       </w:rPr>
-      <w:t>6</w:t>
+      <w:t>7</w:t>
     </w:r>
     <w:r>
       <w:fldChar w:fldCharType="end"/>
@@ -8375,7 +9102,7 @@
 </file>
 
 <file path=customXml/itemProps1.xml><?xml version="1.0" encoding="utf-8"?>
-<ds:datastoreItem xmlns:ds="http://schemas.openxmlformats.org/officeDocument/2006/customXml" ds:itemID="{23A736AA-7FB4-4AB5-A1BE-96D8001265EE}">
+<ds:datastoreItem xmlns:ds="http://schemas.openxmlformats.org/officeDocument/2006/customXml" ds:itemID="{52B58463-7806-4A67-A933-96EAAE3BEC09}">
   <ds:schemaRefs>
     <ds:schemaRef ds:uri="http://schemas.openxmlformats.org/officeDocument/2006/bibliography"/>
   </ds:schemaRefs>

</xml_diff>

<commit_message>
finish kernel layer rootkits
</commit_message>
<xml_diff>
--- a/malware-project-rootkits-4MI340043.docx
+++ b/malware-project-rootkits-4MI340043.docx
@@ -14,7 +14,7 @@
             <v:formulas/>
             <v:path o:connecttype="segments"/>
           </v:shape>
-          <o:OLEObject Type="Embed" ProgID="Word.Picture.8" ShapeID="ole_rId2" DrawAspect="Content" ObjectID="_1705430704" r:id="rId9"/>
+          <o:OLEObject Type="Embed" ProgID="Word.Picture.8" ShapeID="ole_rId2" DrawAspect="Content" ObjectID="_1705580451" r:id="rId9"/>
         </w:object>
       </w:r>
     </w:p>
@@ -4723,8 +4723,6 @@
             </w:r>
             <w:r>
               <w:rPr>
-                <w:b w:val="0"/>
-                <w:bCs w:val="0"/>
                 <w:noProof/>
               </w:rPr>
               <w:fldChar w:fldCharType="separate"/>
@@ -4849,20 +4847,10 @@
                 <w:bCs w:val="0"/>
                 <w:noProof/>
               </w:rPr>
-              <w:instrText xml:space="preserve"> SEQ Фигура \* ARAB</w:instrText>
-            </w:r>
-            <w:r>
-              <w:rPr>
-                <w:b w:val="0"/>
-                <w:bCs w:val="0"/>
-                <w:noProof/>
-              </w:rPr>
-              <w:instrText xml:space="preserve">IC </w:instrText>
-            </w:r>
-            <w:r>
-              <w:rPr>
-                <w:b w:val="0"/>
-                <w:bCs w:val="0"/>
+              <w:instrText xml:space="preserve"> SEQ Фигура \* ARABIC </w:instrText>
+            </w:r>
+            <w:r>
+              <w:rPr>
                 <w:noProof/>
               </w:rPr>
               <w:fldChar w:fldCharType="separate"/>
@@ -5218,8 +5206,6 @@
         </w:rPr>
         <w:t xml:space="preserve">, </w:t>
       </w:r>
-      <w:bookmarkStart w:id="6" w:name="_GoBack"/>
-      <w:bookmarkEnd w:id="6"/>
     </w:p>
     <w:p>
       <w:pPr>
@@ -5352,7 +5338,7 @@
           <w:lang w:val="en-US"/>
         </w:rPr>
       </w:pPr>
-      <w:bookmarkStart w:id="7" w:name="_Toc94817957"/>
+      <w:bookmarkStart w:id="6" w:name="_Toc94817957"/>
       <w:r>
         <w:rPr>
           <w:rFonts w:ascii="Arial" w:hAnsi="Arial" w:cs="Arial"/>
@@ -5381,7 +5367,7 @@
         </w:rPr>
         <w:t>слоя на приложенията</w:t>
       </w:r>
-      <w:bookmarkEnd w:id="7"/>
+      <w:bookmarkEnd w:id="6"/>
     </w:p>
     <w:p>
       <w:pPr>
@@ -6416,7 +6402,7 @@
           <w:szCs w:val="28"/>
         </w:rPr>
       </w:pPr>
-      <w:bookmarkStart w:id="8" w:name="_Toc94817958"/>
+      <w:bookmarkStart w:id="7" w:name="_Toc94817958"/>
       <w:r>
         <w:rPr>
           <w:rFonts w:ascii="Arial" w:hAnsi="Arial" w:cs="Arial"/>
@@ -6436,7 +6422,7 @@
         </w:rPr>
         <w:t>в слоя на системните драйвери и ядрото</w:t>
       </w:r>
-      <w:bookmarkEnd w:id="8"/>
+      <w:bookmarkEnd w:id="7"/>
     </w:p>
     <w:p>
       <w:pPr>
@@ -6582,14 +6568,85 @@
           <w:rFonts w:ascii="Arial" w:hAnsi="Arial" w:cs="Arial"/>
           <w:sz w:val="24"/>
         </w:rPr>
-        <w:t>са изградени на модулен принцип и позволяват динамично зареждане и премахване на модули, които се изпълняват със същото ниво на достъп като самото ядро. Това е се използва най-често за разпознаване на ново хардуерно устройство, което се случва чрез зареждане на неговия драйвер</w:t>
-      </w:r>
-      <w:r>
-        <w:rPr>
-          <w:rFonts w:ascii="Arial" w:hAnsi="Arial" w:cs="Arial"/>
-          <w:sz w:val="24"/>
-        </w:rPr>
-        <w:t xml:space="preserve"> или добавяне на нова функционалност на самото ядро, като поддръжка на нови файлови системи или оправяне на бъгове</w:t>
+        <w:t xml:space="preserve">са изградени на модулен принцип и позволяват динамично зареждане и премахване на модули, които се изпълняват със същото ниво на достъп като самото ядро. </w:t>
+      </w:r>
+      <w:r>
+        <w:rPr>
+          <w:rFonts w:ascii="Arial" w:hAnsi="Arial" w:cs="Arial"/>
+          <w:sz w:val="24"/>
+        </w:rPr>
+        <w:t xml:space="preserve">Възможни приложения на тази функционалност е </w:t>
+      </w:r>
+      <w:r>
+        <w:rPr>
+          <w:rFonts w:ascii="Arial" w:hAnsi="Arial" w:cs="Arial"/>
+          <w:sz w:val="24"/>
+        </w:rPr>
+        <w:t>разпознаване на ново хардуерно устройство</w:t>
+      </w:r>
+      <w:r>
+        <w:rPr>
+          <w:rFonts w:ascii="Arial" w:hAnsi="Arial" w:cs="Arial"/>
+          <w:sz w:val="24"/>
+        </w:rPr>
+        <w:t xml:space="preserve"> без нужда от рестарт на ОС</w:t>
+      </w:r>
+      <w:r>
+        <w:rPr>
+          <w:rFonts w:ascii="Arial" w:hAnsi="Arial" w:cs="Arial"/>
+          <w:sz w:val="24"/>
+        </w:rPr>
+        <w:t xml:space="preserve">, </w:t>
+      </w:r>
+      <w:r>
+        <w:rPr>
+          <w:rFonts w:ascii="Arial" w:hAnsi="Arial" w:cs="Arial"/>
+          <w:sz w:val="24"/>
+          <w:lang w:val="en-US"/>
+        </w:rPr>
+        <w:t xml:space="preserve">чрез </w:t>
+      </w:r>
+      <w:r>
+        <w:rPr>
+          <w:rFonts w:ascii="Arial" w:hAnsi="Arial" w:cs="Arial"/>
+          <w:sz w:val="24"/>
+        </w:rPr>
+        <w:t>зареждане на неговия драйвер</w:t>
+      </w:r>
+      <w:r>
+        <w:rPr>
+          <w:rFonts w:ascii="Arial" w:hAnsi="Arial" w:cs="Arial"/>
+          <w:sz w:val="24"/>
+        </w:rPr>
+        <w:t xml:space="preserve"> </w:t>
+      </w:r>
+      <w:r>
+        <w:rPr>
+          <w:rFonts w:ascii="Arial" w:hAnsi="Arial" w:cs="Arial"/>
+          <w:sz w:val="24"/>
+        </w:rPr>
+        <w:t xml:space="preserve">в този слой </w:t>
+      </w:r>
+      <w:r>
+        <w:rPr>
+          <w:rFonts w:ascii="Arial" w:hAnsi="Arial" w:cs="Arial"/>
+          <w:sz w:val="24"/>
+        </w:rPr>
+        <w:t xml:space="preserve">или </w:t>
+      </w:r>
+      <w:r>
+        <w:rPr>
+          <w:rFonts w:ascii="Arial" w:hAnsi="Arial" w:cs="Arial"/>
+          <w:sz w:val="24"/>
+        </w:rPr>
+        <w:t xml:space="preserve">възможност за </w:t>
+      </w:r>
+      <w:r>
+        <w:rPr>
+          <w:rFonts w:ascii="Arial" w:hAnsi="Arial" w:cs="Arial"/>
+          <w:sz w:val="24"/>
+        </w:rPr>
+        <w:t>добавяне на нова функционалност на самото ядро, като поддръжка на нови файлови системи или оправяне на бъгове</w:t>
       </w:r>
       <w:r>
         <w:rPr>
@@ -6609,7 +6666,7 @@
     <w:p>
       <w:pPr>
         <w:spacing w:line="360" w:lineRule="auto"/>
-        <w:ind w:left="357"/>
+        <w:ind w:left="357" w:firstLine="351"/>
         <w:jc w:val="both"/>
         <w:rPr>
           <w:rFonts w:ascii="Arial" w:hAnsi="Arial" w:cs="Arial"/>
@@ -6621,7 +6678,866 @@
           <w:rFonts w:ascii="Arial" w:hAnsi="Arial" w:cs="Arial"/>
           <w:sz w:val="24"/>
         </w:rPr>
-        <w:t>-вмъкват се като потребителя изтегли драйвер за свое устройство от нелегитимен източник</w:t>
+        <w:t xml:space="preserve">Начините за заразяване с такъв тип </w:t>
+      </w:r>
+      <w:r>
+        <w:rPr>
+          <w:rFonts w:ascii="Arial" w:hAnsi="Arial" w:cs="Arial"/>
+          <w:sz w:val="24"/>
+          <w:lang w:val="en-US"/>
+        </w:rPr>
+        <w:t>r</w:t>
+      </w:r>
+      <w:r>
+        <w:rPr>
+          <w:rFonts w:ascii="Arial" w:hAnsi="Arial" w:cs="Arial"/>
+          <w:sz w:val="24"/>
+          <w:lang w:val="en-US"/>
+        </w:rPr>
+        <w:t>ootkit</w:t>
+      </w:r>
+      <w:r>
+        <w:rPr>
+          <w:rFonts w:ascii="Arial" w:hAnsi="Arial" w:cs="Arial"/>
+          <w:sz w:val="24"/>
+        </w:rPr>
+        <w:t xml:space="preserve"> програми са </w:t>
+      </w:r>
+      <w:r>
+        <w:rPr>
+          <w:rFonts w:ascii="Arial" w:hAnsi="Arial" w:cs="Arial"/>
+          <w:sz w:val="24"/>
+        </w:rPr>
+        <w:t xml:space="preserve">използване на открити уязвимости на системата, които позволяват атака от тип „превишаване на правомощията“, за да се извърши </w:t>
+      </w:r>
+      <w:r>
+        <w:rPr>
+          <w:rFonts w:ascii="Arial" w:hAnsi="Arial" w:cs="Arial"/>
+          <w:sz w:val="24"/>
+        </w:rPr>
+        <w:t>инсталирането</w:t>
+      </w:r>
+      <w:r>
+        <w:rPr>
+          <w:rFonts w:ascii="Arial" w:hAnsi="Arial" w:cs="Arial"/>
+          <w:sz w:val="24"/>
+        </w:rPr>
+        <w:t xml:space="preserve">. Друга възможност е да се </w:t>
+      </w:r>
+      <w:r>
+        <w:rPr>
+          <w:rFonts w:ascii="Arial" w:hAnsi="Arial" w:cs="Arial"/>
+          <w:sz w:val="24"/>
+        </w:rPr>
+        <w:lastRenderedPageBreak/>
+        <w:t>използва</w:t>
+      </w:r>
+      <w:bookmarkStart w:id="8" w:name="_GoBack"/>
+      <w:bookmarkEnd w:id="8"/>
+      <w:r>
+        <w:rPr>
+          <w:rFonts w:ascii="Arial" w:hAnsi="Arial" w:cs="Arial"/>
+          <w:sz w:val="24"/>
+        </w:rPr>
+        <w:t xml:space="preserve"> междинна програма, която има за цел да накара потребителя да я изпълни и тя от своя страна инсталира </w:t>
+      </w:r>
+      <w:r>
+        <w:rPr>
+          <w:rFonts w:ascii="Arial" w:hAnsi="Arial" w:cs="Arial"/>
+          <w:sz w:val="24"/>
+          <w:lang w:val="en-US"/>
+        </w:rPr>
+        <w:t>rootkit</w:t>
+      </w:r>
+      <w:r>
+        <w:rPr>
+          <w:rFonts w:ascii="Arial" w:hAnsi="Arial" w:cs="Arial"/>
+          <w:sz w:val="24"/>
+        </w:rPr>
+        <w:t xml:space="preserve">-а. </w:t>
+      </w:r>
+      <w:r>
+        <w:rPr>
+          <w:rFonts w:ascii="Arial" w:hAnsi="Arial" w:cs="Arial"/>
+          <w:sz w:val="24"/>
+        </w:rPr>
+        <w:t xml:space="preserve">Това може да са програми троянски коне, които </w:t>
+      </w:r>
+      <w:r>
+        <w:rPr>
+          <w:rFonts w:ascii="Arial" w:hAnsi="Arial" w:cs="Arial"/>
+          <w:sz w:val="24"/>
+        </w:rPr>
+        <w:t xml:space="preserve">например имитират легитимни програми </w:t>
+      </w:r>
+      <w:r>
+        <w:rPr>
+          <w:rFonts w:ascii="Arial" w:hAnsi="Arial" w:cs="Arial"/>
+          <w:sz w:val="24"/>
+        </w:rPr>
+        <w:t xml:space="preserve">за </w:t>
+      </w:r>
+      <w:r>
+        <w:rPr>
+          <w:rFonts w:ascii="Arial" w:hAnsi="Arial" w:cs="Arial"/>
+          <w:sz w:val="24"/>
+        </w:rPr>
+        <w:t>инсталиране</w:t>
+      </w:r>
+      <w:r>
+        <w:rPr>
+          <w:rFonts w:ascii="Arial" w:hAnsi="Arial" w:cs="Arial"/>
+          <w:sz w:val="24"/>
+        </w:rPr>
+        <w:t xml:space="preserve">, </w:t>
+      </w:r>
+      <w:r>
+        <w:rPr>
+          <w:rFonts w:ascii="Arial" w:hAnsi="Arial" w:cs="Arial"/>
+          <w:sz w:val="24"/>
+        </w:rPr>
+        <w:t xml:space="preserve">поправяне </w:t>
+      </w:r>
+      <w:r>
+        <w:rPr>
+          <w:rFonts w:ascii="Arial" w:hAnsi="Arial" w:cs="Arial"/>
+          <w:sz w:val="24"/>
+        </w:rPr>
+        <w:t xml:space="preserve">на грешки или обновяване на </w:t>
+      </w:r>
+      <w:r>
+        <w:rPr>
+          <w:rFonts w:ascii="Arial" w:hAnsi="Arial" w:cs="Arial"/>
+          <w:sz w:val="24"/>
+        </w:rPr>
+        <w:t>драйвери</w:t>
+      </w:r>
+      <w:r>
+        <w:rPr>
+          <w:rFonts w:ascii="Arial" w:hAnsi="Arial" w:cs="Arial"/>
+          <w:sz w:val="24"/>
+        </w:rPr>
+        <w:t>те на системата</w:t>
+      </w:r>
+      <w:r>
+        <w:rPr>
+          <w:rFonts w:ascii="Arial" w:hAnsi="Arial" w:cs="Arial"/>
+          <w:sz w:val="24"/>
+        </w:rPr>
+        <w:t>.</w:t>
+      </w:r>
+      <w:r>
+        <w:rPr>
+          <w:rFonts w:ascii="Arial" w:hAnsi="Arial" w:cs="Arial"/>
+          <w:sz w:val="24"/>
+        </w:rPr>
+        <w:t xml:space="preserve"> </w:t>
+      </w:r>
+      <w:r>
+        <w:rPr>
+          <w:rFonts w:ascii="Arial" w:hAnsi="Arial" w:cs="Arial"/>
+          <w:sz w:val="24"/>
+        </w:rPr>
+        <w:t xml:space="preserve">Самото пренасяне на кода на </w:t>
+      </w:r>
+      <w:r>
+        <w:rPr>
+          <w:rFonts w:ascii="Arial" w:hAnsi="Arial" w:cs="Arial"/>
+          <w:sz w:val="24"/>
+          <w:lang w:val="en-US"/>
+        </w:rPr>
+        <w:t xml:space="preserve">rootkit </w:t>
+      </w:r>
+      <w:r>
+        <w:rPr>
+          <w:rFonts w:ascii="Arial" w:hAnsi="Arial" w:cs="Arial"/>
+          <w:sz w:val="24"/>
+        </w:rPr>
+        <w:t xml:space="preserve">в слоя на ядрото е доста по-сложен </w:t>
+      </w:r>
+      <w:r>
+        <w:rPr>
+          <w:rFonts w:ascii="Arial" w:hAnsi="Arial" w:cs="Arial"/>
+          <w:sz w:val="24"/>
+        </w:rPr>
+        <w:t xml:space="preserve">процес и съществува по-голям шанс </w:t>
+      </w:r>
+      <w:r>
+        <w:rPr>
+          <w:rFonts w:ascii="Arial" w:hAnsi="Arial" w:cs="Arial"/>
+          <w:sz w:val="24"/>
+        </w:rPr>
+        <w:t xml:space="preserve">при него </w:t>
+      </w:r>
+      <w:r>
+        <w:rPr>
+          <w:rFonts w:ascii="Arial" w:hAnsi="Arial" w:cs="Arial"/>
+          <w:sz w:val="24"/>
+        </w:rPr>
+        <w:t xml:space="preserve">да </w:t>
+      </w:r>
+      <w:r>
+        <w:rPr>
+          <w:rFonts w:ascii="Arial" w:hAnsi="Arial" w:cs="Arial"/>
+          <w:sz w:val="24"/>
+        </w:rPr>
+        <w:t>възникнат грешки</w:t>
+      </w:r>
+      <w:r>
+        <w:rPr>
+          <w:rFonts w:ascii="Arial" w:hAnsi="Arial" w:cs="Arial"/>
+          <w:sz w:val="24"/>
+        </w:rPr>
+        <w:t xml:space="preserve"> и добър антивирусен софтуер да ги засече. Това е непрестанна борба между хакерите и производителите на антивирусен софтуер</w:t>
+      </w:r>
+      <w:r>
+        <w:rPr>
+          <w:rFonts w:ascii="Arial" w:hAnsi="Arial" w:cs="Arial"/>
+          <w:sz w:val="24"/>
+        </w:rPr>
+        <w:t>.</w:t>
+      </w:r>
+    </w:p>
+    <w:p>
+      <w:pPr>
+        <w:spacing w:line="360" w:lineRule="auto"/>
+        <w:ind w:left="357" w:firstLine="351"/>
+        <w:jc w:val="both"/>
+        <w:rPr>
+          <w:rFonts w:ascii="Arial" w:hAnsi="Arial" w:cs="Arial"/>
+          <w:sz w:val="24"/>
+        </w:rPr>
+      </w:pPr>
+      <w:r>
+        <w:rPr>
+          <w:rFonts w:ascii="Arial" w:hAnsi="Arial" w:cs="Arial"/>
+          <w:sz w:val="24"/>
+        </w:rPr>
+        <w:t xml:space="preserve">Успешно инсталиран </w:t>
+      </w:r>
+      <w:r>
+        <w:rPr>
+          <w:rFonts w:ascii="Arial" w:hAnsi="Arial" w:cs="Arial"/>
+          <w:sz w:val="24"/>
+          <w:lang w:val="en-US"/>
+        </w:rPr>
+        <w:t xml:space="preserve">rootkit </w:t>
+      </w:r>
+      <w:r>
+        <w:rPr>
+          <w:rFonts w:ascii="Arial" w:hAnsi="Arial" w:cs="Arial"/>
+          <w:sz w:val="24"/>
+        </w:rPr>
+        <w:t xml:space="preserve">в слоя на ядрото и системните драйвери има </w:t>
+      </w:r>
+      <w:r>
+        <w:rPr>
+          <w:rFonts w:ascii="Arial" w:hAnsi="Arial" w:cs="Arial"/>
+          <w:sz w:val="24"/>
+        </w:rPr>
+        <w:t>повече и по-мощни похвати</w:t>
+      </w:r>
+      <w:r>
+        <w:rPr>
+          <w:rFonts w:ascii="Arial" w:hAnsi="Arial" w:cs="Arial"/>
+          <w:sz w:val="24"/>
+        </w:rPr>
+        <w:t xml:space="preserve"> за осъществяване на злонамерени действия.</w:t>
+      </w:r>
+      <w:r>
+        <w:rPr>
+          <w:rFonts w:ascii="Arial" w:hAnsi="Arial" w:cs="Arial"/>
+          <w:sz w:val="24"/>
+        </w:rPr>
+        <w:t xml:space="preserve"> При операционните системи с монолитни ядра, като </w:t>
+      </w:r>
+      <w:r>
+        <w:rPr>
+          <w:rFonts w:ascii="Arial" w:hAnsi="Arial" w:cs="Arial"/>
+          <w:sz w:val="24"/>
+          <w:lang w:val="en-US"/>
+        </w:rPr>
+        <w:t xml:space="preserve">Windows, Linux </w:t>
+      </w:r>
+      <w:r>
+        <w:rPr>
+          <w:rFonts w:ascii="Arial" w:hAnsi="Arial" w:cs="Arial"/>
+          <w:sz w:val="24"/>
+        </w:rPr>
+        <w:t xml:space="preserve">и </w:t>
+      </w:r>
+      <w:r>
+        <w:rPr>
+          <w:rFonts w:ascii="Arial" w:hAnsi="Arial" w:cs="Arial"/>
+          <w:sz w:val="24"/>
+          <w:lang w:val="en-US"/>
+        </w:rPr>
+        <w:t>Mac OS</w:t>
+      </w:r>
+      <w:r>
+        <w:rPr>
+          <w:rFonts w:ascii="Arial" w:hAnsi="Arial" w:cs="Arial"/>
+          <w:sz w:val="24"/>
+        </w:rPr>
+        <w:t xml:space="preserve"> за осъществяване на всяко действие от потребителска програма, свързано с достъп до ресурсите на системата, като</w:t>
+      </w:r>
+      <w:r>
+        <w:rPr>
+          <w:rFonts w:ascii="Arial" w:hAnsi="Arial" w:cs="Arial"/>
+          <w:sz w:val="24"/>
+        </w:rPr>
+        <w:t xml:space="preserve"> заделяне на памет за даден обект, </w:t>
+      </w:r>
+      <w:r>
+        <w:rPr>
+          <w:rFonts w:ascii="Arial" w:hAnsi="Arial" w:cs="Arial"/>
+          <w:sz w:val="24"/>
+        </w:rPr>
+        <w:t>отваряне на мрежов сокет</w:t>
+      </w:r>
+      <w:r>
+        <w:rPr>
+          <w:rFonts w:ascii="Arial" w:hAnsi="Arial" w:cs="Arial"/>
+          <w:sz w:val="24"/>
+        </w:rPr>
+        <w:t xml:space="preserve"> или</w:t>
+      </w:r>
+      <w:r>
+        <w:rPr>
+          <w:rFonts w:ascii="Arial" w:hAnsi="Arial" w:cs="Arial"/>
+          <w:sz w:val="24"/>
+        </w:rPr>
+        <w:t xml:space="preserve"> записване на </w:t>
+      </w:r>
+      <w:r>
+        <w:rPr>
+          <w:rFonts w:ascii="Arial" w:hAnsi="Arial" w:cs="Arial"/>
+          <w:sz w:val="24"/>
+        </w:rPr>
+        <w:t>данни в</w:t>
+      </w:r>
+      <w:r>
+        <w:rPr>
+          <w:rFonts w:ascii="Arial" w:hAnsi="Arial" w:cs="Arial"/>
+          <w:sz w:val="24"/>
+        </w:rPr>
+        <w:t>ъв</w:t>
+      </w:r>
+      <w:r>
+        <w:rPr>
+          <w:rFonts w:ascii="Arial" w:hAnsi="Arial" w:cs="Arial"/>
+          <w:sz w:val="24"/>
+        </w:rPr>
+        <w:t xml:space="preserve"> </w:t>
+      </w:r>
+      <w:r>
+        <w:rPr>
+          <w:rFonts w:ascii="Arial" w:hAnsi="Arial" w:cs="Arial"/>
+          <w:sz w:val="24"/>
+        </w:rPr>
+        <w:t>файл</w:t>
+      </w:r>
+      <w:r>
+        <w:rPr>
+          <w:rFonts w:ascii="Arial" w:hAnsi="Arial" w:cs="Arial"/>
+          <w:sz w:val="24"/>
+        </w:rPr>
+        <w:t xml:space="preserve"> на </w:t>
+      </w:r>
+      <w:r>
+        <w:rPr>
+          <w:rFonts w:ascii="Arial" w:hAnsi="Arial" w:cs="Arial"/>
+          <w:sz w:val="24"/>
+        </w:rPr>
+        <w:t xml:space="preserve">твърдия </w:t>
+      </w:r>
+      <w:r>
+        <w:rPr>
+          <w:rFonts w:ascii="Arial" w:hAnsi="Arial" w:cs="Arial"/>
+          <w:sz w:val="24"/>
+        </w:rPr>
+        <w:t>диск</w:t>
+      </w:r>
+      <w:r>
+        <w:rPr>
+          <w:rFonts w:ascii="Arial" w:hAnsi="Arial" w:cs="Arial"/>
+          <w:sz w:val="24"/>
+        </w:rPr>
+        <w:t>,</w:t>
+      </w:r>
+      <w:r>
+        <w:rPr>
+          <w:rFonts w:ascii="Arial" w:hAnsi="Arial" w:cs="Arial"/>
+          <w:sz w:val="24"/>
+        </w:rPr>
+        <w:t xml:space="preserve"> </w:t>
+      </w:r>
+      <w:r>
+        <w:rPr>
+          <w:rFonts w:ascii="Arial" w:hAnsi="Arial" w:cs="Arial"/>
+          <w:sz w:val="24"/>
+        </w:rPr>
+        <w:t>отговорността се прехвърля на съответното системно извикване</w:t>
+      </w:r>
+      <w:r>
+        <w:rPr>
+          <w:rFonts w:ascii="Arial" w:hAnsi="Arial" w:cs="Arial"/>
+          <w:sz w:val="24"/>
+        </w:rPr>
+        <w:t xml:space="preserve">, което се изпълнява на </w:t>
+      </w:r>
+      <w:r>
+        <w:rPr>
+          <w:rFonts w:ascii="Arial" w:hAnsi="Arial" w:cs="Arial"/>
+          <w:sz w:val="24"/>
+        </w:rPr>
+        <w:t>код</w:t>
+      </w:r>
+      <w:r>
+        <w:rPr>
+          <w:rFonts w:ascii="Arial" w:hAnsi="Arial" w:cs="Arial"/>
+          <w:sz w:val="24"/>
+        </w:rPr>
+        <w:t xml:space="preserve"> в слоя</w:t>
+      </w:r>
+      <w:r>
+        <w:rPr>
+          <w:rFonts w:ascii="Arial" w:hAnsi="Arial" w:cs="Arial"/>
+          <w:sz w:val="24"/>
+        </w:rPr>
+        <w:t xml:space="preserve"> </w:t>
+      </w:r>
+      <w:r>
+        <w:rPr>
+          <w:rFonts w:ascii="Arial" w:hAnsi="Arial" w:cs="Arial"/>
+          <w:sz w:val="24"/>
+        </w:rPr>
+        <w:t>ядро</w:t>
+      </w:r>
+      <w:r>
+        <w:rPr>
+          <w:rFonts w:ascii="Arial" w:hAnsi="Arial" w:cs="Arial"/>
+          <w:sz w:val="24"/>
+        </w:rPr>
+        <w:t>то</w:t>
+      </w:r>
+      <w:r>
+        <w:rPr>
+          <w:rFonts w:ascii="Arial" w:hAnsi="Arial" w:cs="Arial"/>
+          <w:sz w:val="24"/>
+        </w:rPr>
+        <w:t xml:space="preserve"> на ОС</w:t>
+      </w:r>
+      <w:r>
+        <w:rPr>
+          <w:rFonts w:ascii="Arial" w:hAnsi="Arial" w:cs="Arial"/>
+          <w:sz w:val="24"/>
+        </w:rPr>
+        <w:t>.</w:t>
+      </w:r>
+      <w:r>
+        <w:rPr>
+          <w:rFonts w:ascii="Arial" w:hAnsi="Arial" w:cs="Arial"/>
+          <w:sz w:val="24"/>
+        </w:rPr>
+        <w:t xml:space="preserve"> Това се случва на точно определени места, </w:t>
+      </w:r>
+      <w:r>
+        <w:rPr>
+          <w:rFonts w:ascii="Arial" w:hAnsi="Arial" w:cs="Arial"/>
+          <w:sz w:val="24"/>
+        </w:rPr>
+        <w:t xml:space="preserve">наречени </w:t>
+      </w:r>
+      <w:r>
+        <w:rPr>
+          <w:rFonts w:ascii="Arial" w:hAnsi="Arial" w:cs="Arial"/>
+          <w:sz w:val="24"/>
+          <w:lang w:val="en-US"/>
+        </w:rPr>
+        <w:t xml:space="preserve">gates, </w:t>
+      </w:r>
+      <w:r>
+        <w:rPr>
+          <w:rFonts w:ascii="Arial" w:hAnsi="Arial" w:cs="Arial"/>
+          <w:sz w:val="24"/>
+        </w:rPr>
+        <w:t xml:space="preserve">където се </w:t>
+      </w:r>
+      <w:r>
+        <w:rPr>
+          <w:rFonts w:ascii="Arial" w:hAnsi="Arial" w:cs="Arial"/>
+          <w:sz w:val="24"/>
+        </w:rPr>
+        <w:t>кое точно системно извикване ще обработи заявката на приложението.</w:t>
+      </w:r>
+      <w:r>
+        <w:rPr>
+          <w:rFonts w:ascii="Arial" w:hAnsi="Arial" w:cs="Arial"/>
+          <w:sz w:val="24"/>
+        </w:rPr>
+        <w:t xml:space="preserve"> </w:t>
+      </w:r>
+      <w:r>
+        <w:rPr>
+          <w:rFonts w:ascii="Arial" w:hAnsi="Arial" w:cs="Arial"/>
+          <w:sz w:val="24"/>
+          <w:lang w:val="en-US"/>
+        </w:rPr>
+        <w:t>Rootkit</w:t>
+      </w:r>
+      <w:r>
+        <w:rPr>
+          <w:rFonts w:ascii="Arial" w:hAnsi="Arial" w:cs="Arial"/>
+          <w:sz w:val="24"/>
+        </w:rPr>
+        <w:t xml:space="preserve"> може да манипулира тези места, като пренасочи изпълнението към свой код, като по този начин може да се получи информация за данните на извикването.</w:t>
+      </w:r>
+      <w:r>
+        <w:rPr>
+          <w:rFonts w:ascii="Arial" w:hAnsi="Arial" w:cs="Arial"/>
+          <w:sz w:val="24"/>
+        </w:rPr>
+        <w:t xml:space="preserve"> </w:t>
+      </w:r>
+    </w:p>
+    <w:p>
+      <w:pPr>
+        <w:spacing w:line="360" w:lineRule="auto"/>
+        <w:ind w:left="357" w:firstLine="351"/>
+        <w:jc w:val="both"/>
+        <w:rPr>
+          <w:rFonts w:ascii="Arial" w:hAnsi="Arial" w:cs="Arial"/>
+          <w:sz w:val="24"/>
+        </w:rPr>
+      </w:pPr>
+      <w:r>
+        <w:rPr>
+          <w:rFonts w:ascii="Arial" w:hAnsi="Arial" w:cs="Arial"/>
+          <w:sz w:val="24"/>
+        </w:rPr>
+        <w:t xml:space="preserve">Друг начин за манипулиране </w:t>
+      </w:r>
+      <w:r>
+        <w:rPr>
+          <w:rFonts w:ascii="Arial" w:hAnsi="Arial" w:cs="Arial"/>
+          <w:sz w:val="24"/>
+        </w:rPr>
+        <w:t>на потока</w:t>
+      </w:r>
+      <w:r>
+        <w:rPr>
+          <w:rFonts w:ascii="Arial" w:hAnsi="Arial" w:cs="Arial"/>
+          <w:sz w:val="24"/>
+        </w:rPr>
+        <w:t xml:space="preserve"> на изпълнение</w:t>
+      </w:r>
+      <w:r>
+        <w:rPr>
+          <w:rFonts w:ascii="Arial" w:hAnsi="Arial" w:cs="Arial"/>
+          <w:sz w:val="24"/>
+        </w:rPr>
+        <w:t xml:space="preserve"> </w:t>
+      </w:r>
+      <w:r>
+        <w:rPr>
+          <w:rFonts w:ascii="Arial" w:hAnsi="Arial" w:cs="Arial"/>
+          <w:sz w:val="24"/>
+        </w:rPr>
+        <w:t xml:space="preserve">е </w:t>
+      </w:r>
+      <w:r>
+        <w:rPr>
+          <w:rFonts w:ascii="Arial" w:hAnsi="Arial" w:cs="Arial"/>
+          <w:sz w:val="24"/>
+          <w:lang w:val="en-US"/>
+        </w:rPr>
+        <w:t xml:space="preserve">rootkit </w:t>
+      </w:r>
+      <w:r>
+        <w:rPr>
+          <w:rFonts w:ascii="Arial" w:hAnsi="Arial" w:cs="Arial"/>
+          <w:sz w:val="24"/>
+        </w:rPr>
+        <w:t xml:space="preserve">да промени съдържанието </w:t>
+      </w:r>
+      <w:r>
+        <w:rPr>
+          <w:rFonts w:ascii="Arial" w:hAnsi="Arial" w:cs="Arial"/>
+          <w:sz w:val="24"/>
+        </w:rPr>
+        <w:t>на таблицата</w:t>
+      </w:r>
+      <w:r>
+        <w:rPr>
+          <w:rFonts w:ascii="Arial" w:hAnsi="Arial" w:cs="Arial"/>
+          <w:sz w:val="24"/>
+        </w:rPr>
+        <w:t>, в която се съхраняват указатели към адресите на системните функции на ядрото.</w:t>
+      </w:r>
+      <w:r>
+        <w:rPr>
+          <w:rFonts w:ascii="Arial" w:hAnsi="Arial" w:cs="Arial"/>
+          <w:sz w:val="24"/>
+        </w:rPr>
+        <w:t xml:space="preserve"> </w:t>
+      </w:r>
+      <w:r>
+        <w:rPr>
+          <w:rFonts w:ascii="Arial" w:hAnsi="Arial" w:cs="Arial"/>
+          <w:sz w:val="24"/>
+        </w:rPr>
+        <w:t xml:space="preserve">Тази </w:t>
+      </w:r>
+      <w:r>
+        <w:rPr>
+          <w:rFonts w:ascii="Arial" w:hAnsi="Arial" w:cs="Arial"/>
+          <w:sz w:val="24"/>
+        </w:rPr>
+        <w:t xml:space="preserve">таблица в </w:t>
+      </w:r>
+      <w:r>
+        <w:rPr>
+          <w:rFonts w:ascii="Arial" w:hAnsi="Arial" w:cs="Arial"/>
+          <w:sz w:val="24"/>
+          <w:lang w:val="en-US"/>
+        </w:rPr>
+        <w:t xml:space="preserve">Windows </w:t>
+      </w:r>
+      <w:r>
+        <w:rPr>
+          <w:rFonts w:ascii="Arial" w:hAnsi="Arial" w:cs="Arial"/>
+          <w:sz w:val="24"/>
+        </w:rPr>
+        <w:t xml:space="preserve">се нарича </w:t>
+      </w:r>
+      <w:r>
+        <w:rPr>
+          <w:rFonts w:ascii="Arial" w:hAnsi="Arial" w:cs="Arial"/>
+          <w:sz w:val="24"/>
+          <w:lang w:val="en-US"/>
+        </w:rPr>
+        <w:t>“System service descriptor table”</w:t>
+      </w:r>
+      <w:r>
+        <w:rPr>
+          <w:rFonts w:ascii="Arial" w:hAnsi="Arial" w:cs="Arial"/>
+          <w:sz w:val="24"/>
+        </w:rPr>
+        <w:t xml:space="preserve">, а при </w:t>
+      </w:r>
+      <w:r>
+        <w:rPr>
+          <w:rFonts w:ascii="Arial" w:hAnsi="Arial" w:cs="Arial"/>
+          <w:sz w:val="24"/>
+          <w:lang w:val="en-US"/>
+        </w:rPr>
+        <w:t xml:space="preserve">Linux </w:t>
+      </w:r>
+      <w:r>
+        <w:rPr>
+          <w:rFonts w:ascii="Arial" w:hAnsi="Arial" w:cs="Arial"/>
+          <w:sz w:val="24"/>
+        </w:rPr>
+        <w:t xml:space="preserve">е </w:t>
+      </w:r>
+      <w:r>
+        <w:rPr>
+          <w:rFonts w:ascii="Arial" w:hAnsi="Arial" w:cs="Arial"/>
+          <w:sz w:val="24"/>
+          <w:lang w:val="en-US"/>
+        </w:rPr>
+        <w:t>“System call table”</w:t>
+      </w:r>
+      <w:r>
+        <w:rPr>
+          <w:rFonts w:ascii="Arial" w:hAnsi="Arial" w:cs="Arial"/>
+          <w:sz w:val="24"/>
+        </w:rPr>
+        <w:t>.</w:t>
+      </w:r>
+      <w:r>
+        <w:rPr>
+          <w:rFonts w:ascii="Arial" w:hAnsi="Arial" w:cs="Arial"/>
+          <w:sz w:val="24"/>
+        </w:rPr>
+        <w:t xml:space="preserve"> Тъй като </w:t>
+      </w:r>
+      <w:r>
+        <w:rPr>
+          <w:rFonts w:ascii="Arial" w:hAnsi="Arial" w:cs="Arial"/>
+          <w:sz w:val="24"/>
+          <w:lang w:val="en-US"/>
+        </w:rPr>
+        <w:t xml:space="preserve">rootkit </w:t>
+      </w:r>
+      <w:r>
+        <w:rPr>
+          <w:rFonts w:ascii="Arial" w:hAnsi="Arial" w:cs="Arial"/>
+          <w:sz w:val="24"/>
+        </w:rPr>
+        <w:t>процеса се изпълнява на същия слой има достъп и възможност за промяна на тази памет, той може да промени някой от указателите и да пренасочи изпълнението към своя функция.</w:t>
+      </w:r>
+      <w:r>
+        <w:rPr>
+          <w:rFonts w:ascii="Arial" w:hAnsi="Arial" w:cs="Arial"/>
+          <w:sz w:val="24"/>
+        </w:rPr>
+        <w:t xml:space="preserve"> </w:t>
+      </w:r>
+    </w:p>
+    <w:p>
+      <w:pPr>
+        <w:spacing w:line="360" w:lineRule="auto"/>
+        <w:ind w:left="357" w:firstLine="351"/>
+        <w:jc w:val="both"/>
+        <w:rPr>
+          <w:rFonts w:ascii="Arial" w:hAnsi="Arial" w:cs="Arial"/>
+          <w:sz w:val="24"/>
+        </w:rPr>
+      </w:pPr>
+      <w:r>
+        <w:rPr>
+          <w:rFonts w:ascii="Arial" w:hAnsi="Arial" w:cs="Arial"/>
+          <w:sz w:val="24"/>
+        </w:rPr>
+        <w:t xml:space="preserve">Голямото предимство на този вид </w:t>
+      </w:r>
+      <w:r>
+        <w:rPr>
+          <w:rFonts w:ascii="Arial" w:hAnsi="Arial" w:cs="Arial"/>
+          <w:sz w:val="24"/>
+          <w:lang w:val="en-US"/>
+        </w:rPr>
+        <w:t xml:space="preserve">rootkit </w:t>
+      </w:r>
+      <w:r>
+        <w:rPr>
+          <w:rFonts w:ascii="Arial" w:hAnsi="Arial" w:cs="Arial"/>
+          <w:sz w:val="24"/>
+        </w:rPr>
+        <w:t xml:space="preserve">се състои в това, че имайки достъп до паметта в слоя на ядрото, той може да промени съдържанието на </w:t>
+      </w:r>
+      <w:r>
+        <w:rPr>
+          <w:rFonts w:ascii="Arial" w:hAnsi="Arial" w:cs="Arial"/>
+          <w:sz w:val="24"/>
+        </w:rPr>
+        <w:t>тези структури</w:t>
+      </w:r>
+      <w:r>
+        <w:rPr>
+          <w:rFonts w:ascii="Arial" w:hAnsi="Arial" w:cs="Arial"/>
+          <w:sz w:val="24"/>
+        </w:rPr>
+        <w:t xml:space="preserve"> от</w:t>
+      </w:r>
+      <w:r>
+        <w:rPr>
+          <w:rFonts w:ascii="Arial" w:hAnsi="Arial" w:cs="Arial"/>
+          <w:sz w:val="24"/>
+        </w:rPr>
+        <w:t xml:space="preserve"> данни, които </w:t>
+      </w:r>
+      <w:r>
+        <w:rPr>
+          <w:rFonts w:ascii="Arial" w:hAnsi="Arial" w:cs="Arial"/>
+          <w:sz w:val="24"/>
+        </w:rPr>
+        <w:t xml:space="preserve">съхраняват </w:t>
+      </w:r>
+      <w:r>
+        <w:rPr>
+          <w:rFonts w:ascii="Arial" w:hAnsi="Arial" w:cs="Arial"/>
+          <w:sz w:val="24"/>
+        </w:rPr>
+        <w:t xml:space="preserve">информация за </w:t>
+      </w:r>
+      <w:r>
+        <w:rPr>
+          <w:rFonts w:ascii="Arial" w:hAnsi="Arial" w:cs="Arial"/>
+          <w:sz w:val="24"/>
+        </w:rPr>
+        <w:t>изпълняващите се процеси.</w:t>
+      </w:r>
+      <w:r>
+        <w:rPr>
+          <w:rFonts w:ascii="Arial" w:hAnsi="Arial" w:cs="Arial"/>
+          <w:sz w:val="24"/>
+        </w:rPr>
+        <w:t xml:space="preserve"> По този начин </w:t>
+      </w:r>
+      <w:r>
+        <w:rPr>
+          <w:rFonts w:ascii="Arial" w:hAnsi="Arial" w:cs="Arial"/>
+          <w:sz w:val="24"/>
+          <w:lang w:val="en-US"/>
+        </w:rPr>
+        <w:t>rootkit</w:t>
+      </w:r>
+      <w:r>
+        <w:rPr>
+          <w:rFonts w:ascii="Arial" w:hAnsi="Arial" w:cs="Arial"/>
+          <w:sz w:val="24"/>
+        </w:rPr>
+        <w:t xml:space="preserve"> програмата може да „скрие“ своето присъствие, като просто премахне от там себе си и всички, </w:t>
+      </w:r>
+      <w:r>
+        <w:rPr>
+          <w:rFonts w:ascii="Arial" w:hAnsi="Arial" w:cs="Arial"/>
+          <w:sz w:val="24"/>
+        </w:rPr>
+        <w:t xml:space="preserve">използвани </w:t>
+      </w:r>
+      <w:r>
+        <w:rPr>
+          <w:rFonts w:ascii="Arial" w:hAnsi="Arial" w:cs="Arial"/>
+          <w:sz w:val="24"/>
+        </w:rPr>
+        <w:t xml:space="preserve">от нея </w:t>
+      </w:r>
+      <w:r>
+        <w:rPr>
+          <w:rFonts w:ascii="Arial" w:hAnsi="Arial" w:cs="Arial"/>
+          <w:sz w:val="24"/>
+        </w:rPr>
+        <w:t xml:space="preserve">процеси </w:t>
+      </w:r>
+      <w:r>
+        <w:rPr>
+          <w:rFonts w:ascii="Arial" w:hAnsi="Arial" w:cs="Arial"/>
+          <w:sz w:val="24"/>
+        </w:rPr>
+        <w:t>за манипулация на системните извиквания</w:t>
+      </w:r>
+      <w:r>
+        <w:rPr>
+          <w:rFonts w:ascii="Arial" w:hAnsi="Arial" w:cs="Arial"/>
+          <w:sz w:val="24"/>
+        </w:rPr>
+        <w:t>.</w:t>
+      </w:r>
+      <w:r>
+        <w:rPr>
+          <w:rFonts w:ascii="Arial" w:hAnsi="Arial" w:cs="Arial"/>
+          <w:sz w:val="24"/>
+        </w:rPr>
+        <w:t xml:space="preserve"> Това прави засичането на тези </w:t>
+      </w:r>
+      <w:r>
+        <w:rPr>
+          <w:rFonts w:ascii="Arial" w:hAnsi="Arial" w:cs="Arial"/>
+          <w:sz w:val="24"/>
+          <w:lang w:val="en-US"/>
+        </w:rPr>
+        <w:t xml:space="preserve">rootkit </w:t>
+      </w:r>
+      <w:r>
+        <w:rPr>
+          <w:rFonts w:ascii="Arial" w:hAnsi="Arial" w:cs="Arial"/>
+          <w:sz w:val="24"/>
+        </w:rPr>
+        <w:t xml:space="preserve">програми значително по-трудно </w:t>
       </w:r>
     </w:p>
     <w:p>
@@ -6677,7 +7593,27 @@
           <w:sz w:val="28"/>
           <w:szCs w:val="28"/>
         </w:rPr>
-        <w:t xml:space="preserve"> виртуализационния слой</w:t>
+        <w:t xml:space="preserve"> </w:t>
+      </w:r>
+      <w:proofErr w:type="spellStart"/>
+      <w:r>
+        <w:rPr>
+          <w:rFonts w:ascii="Arial" w:hAnsi="Arial" w:cs="Arial"/>
+          <w:color w:val="auto"/>
+          <w:sz w:val="28"/>
+          <w:szCs w:val="28"/>
+        </w:rPr>
+        <w:t>виртуализационния</w:t>
+      </w:r>
+      <w:proofErr w:type="spellEnd"/>
+      <w:r>
+        <w:rPr>
+          <w:rFonts w:ascii="Arial" w:hAnsi="Arial" w:cs="Arial"/>
+          <w:color w:val="auto"/>
+          <w:sz w:val="28"/>
+          <w:szCs w:val="28"/>
+        </w:rPr>
+        <w:t xml:space="preserve"> слой</w:t>
       </w:r>
       <w:bookmarkEnd w:id="9"/>
     </w:p>
@@ -7050,7 +7986,50 @@
           <w:sz w:val="24"/>
           <w:szCs w:val="24"/>
         </w:rPr>
-        <w:t>[] https://www.fortinet.com/resources/cyberglossary/rootkit</w:t>
+        <w:t xml:space="preserve">[] </w:t>
+      </w:r>
+      <w:r>
+        <w:rPr>
+          <w:rFonts w:ascii="Arial" w:hAnsi="Arial" w:cs="Arial"/>
+          <w:sz w:val="24"/>
+          <w:szCs w:val="24"/>
+          <w:lang w:val="en-US"/>
+        </w:rPr>
+        <w:t>“</w:t>
+      </w:r>
+      <w:r>
+        <w:rPr>
+          <w:rFonts w:ascii="Arial" w:hAnsi="Arial" w:cs="Arial"/>
+          <w:sz w:val="24"/>
+          <w:szCs w:val="24"/>
+          <w:lang w:val="en-US"/>
+        </w:rPr>
+        <w:t>What is a Rootkit?</w:t>
+      </w:r>
+      <w:r>
+        <w:rPr>
+          <w:rFonts w:ascii="Arial" w:hAnsi="Arial" w:cs="Arial"/>
+          <w:sz w:val="24"/>
+          <w:szCs w:val="24"/>
+          <w:lang w:val="en-US"/>
+        </w:rPr>
+        <w:t xml:space="preserve">”, </w:t>
+      </w:r>
+      <w:r>
+        <w:rPr>
+          <w:rFonts w:ascii="Arial" w:hAnsi="Arial" w:cs="Arial"/>
+          <w:sz w:val="24"/>
+          <w:szCs w:val="24"/>
+        </w:rPr>
+        <w:t xml:space="preserve">линк: </w:t>
+      </w:r>
+      <w:r>
+        <w:rPr>
+          <w:rFonts w:ascii="Arial" w:hAnsi="Arial" w:cs="Arial"/>
+          <w:sz w:val="24"/>
+          <w:szCs w:val="24"/>
+        </w:rPr>
+        <w:t>https://www.fortinet.com/resources/cyberglossary/rootkit</w:t>
       </w:r>
     </w:p>
     <w:p>
@@ -7060,6 +8039,7 @@
           <w:rFonts w:ascii="Arial" w:hAnsi="Arial" w:cs="Arial"/>
           <w:sz w:val="24"/>
           <w:szCs w:val="24"/>
+          <w:lang w:val="en-US"/>
         </w:rPr>
       </w:pPr>
       <w:r>
@@ -7068,7 +8048,45 @@
           <w:sz w:val="24"/>
           <w:szCs w:val="24"/>
         </w:rPr>
-        <w:t>[] https://securelist.com/rootkit-evolution/36222/</w:t>
+        <w:t xml:space="preserve">[] </w:t>
+      </w:r>
+      <w:r>
+        <w:rPr>
+          <w:rFonts w:ascii="Arial" w:hAnsi="Arial" w:cs="Arial"/>
+          <w:sz w:val="24"/>
+          <w:szCs w:val="24"/>
+          <w:lang w:val="en-US"/>
+        </w:rPr>
+        <w:t>“</w:t>
+      </w:r>
+      <w:proofErr w:type="spellStart"/>
+      <w:r>
+        <w:rPr>
+          <w:rFonts w:ascii="Arial" w:hAnsi="Arial" w:cs="Arial"/>
+          <w:sz w:val="24"/>
+          <w:szCs w:val="24"/>
+          <w:lang w:val="en-US"/>
+        </w:rPr>
+        <w:t>Rookit</w:t>
+      </w:r>
+      <w:proofErr w:type="spellEnd"/>
+      <w:r>
+        <w:rPr>
+          <w:rFonts w:ascii="Arial" w:hAnsi="Arial" w:cs="Arial"/>
+          <w:sz w:val="24"/>
+          <w:szCs w:val="24"/>
+          <w:lang w:val="en-US"/>
+        </w:rPr>
+        <w:t xml:space="preserve"> evolution”, Alisa Shevchenko, 28.08.2008</w:t>
+      </w:r>
+      <w:r>
+        <w:rPr>
+          <w:rFonts w:ascii="Arial" w:hAnsi="Arial" w:cs="Arial"/>
+          <w:sz w:val="24"/>
+          <w:szCs w:val="24"/>
+          <w:lang w:val="en-US"/>
+        </w:rPr>
+        <w:t xml:space="preserve">, </w:t>
       </w:r>
     </w:p>
     <w:p>
@@ -7078,8 +8096,25 @@
           <w:rFonts w:ascii="Arial" w:hAnsi="Arial" w:cs="Arial"/>
           <w:sz w:val="24"/>
           <w:szCs w:val="24"/>
-        </w:rPr>
-      </w:pPr>
+          <w:lang w:val="en-US"/>
+        </w:rPr>
+      </w:pPr>
+      <w:r>
+        <w:rPr>
+          <w:rFonts w:ascii="Arial" w:hAnsi="Arial" w:cs="Arial"/>
+          <w:sz w:val="24"/>
+          <w:szCs w:val="24"/>
+        </w:rPr>
+        <w:t xml:space="preserve">линк: </w:t>
+      </w:r>
+      <w:r>
+        <w:rPr>
+          <w:rFonts w:ascii="Arial" w:hAnsi="Arial" w:cs="Arial"/>
+          <w:sz w:val="24"/>
+          <w:szCs w:val="24"/>
+        </w:rPr>
+        <w:t>https://securelist.com/rootkit-evolution/36222/</w:t>
+      </w:r>
     </w:p>
     <w:p>
       <w:pPr>
@@ -9102,7 +10137,7 @@
 </file>
 
 <file path=customXml/itemProps1.xml><?xml version="1.0" encoding="utf-8"?>
-<ds:datastoreItem xmlns:ds="http://schemas.openxmlformats.org/officeDocument/2006/customXml" ds:itemID="{52B58463-7806-4A67-A933-96EAAE3BEC09}">
+<ds:datastoreItem xmlns:ds="http://schemas.openxmlformats.org/officeDocument/2006/customXml" ds:itemID="{1744EDBB-479B-4375-BC92-54DB3965F8AF}">
   <ds:schemaRefs>
     <ds:schemaRef ds:uri="http://schemas.openxmlformats.org/officeDocument/2006/bibliography"/>
   </ds:schemaRefs>

</xml_diff>

<commit_message>
additions ot kernel rootkits
</commit_message>
<xml_diff>
--- a/malware-project-rootkits-4MI340043.docx
+++ b/malware-project-rootkits-4MI340043.docx
@@ -8,13 +8,13 @@
       </w:pPr>
       <w:r>
         <w:object w:dxaOrig="1805" w:dyaOrig="2224">
-          <v:shape id="ole_rId2" o:spid="_x0000_i1025" style="width:90.25pt;height:111.2pt" coordsize="" o:spt="100" adj="0,,0" path="" stroked="f">
+          <v:shape id="ole_rId2" o:spid="_x0000_i1025" style="width:90.45pt;height:111.15pt" coordsize="" o:spt="100" adj="0,,0" path="" stroked="f">
             <v:stroke joinstyle="miter"/>
             <v:imagedata r:id="rId8" o:title=""/>
             <v:formulas/>
             <v:path o:connecttype="segments"/>
           </v:shape>
-          <o:OLEObject Type="Embed" ProgID="Word.Picture.8" ShapeID="ole_rId2" DrawAspect="Content" ObjectID="_1705602184" r:id="rId9"/>
+          <o:OLEObject Type="Embed" ProgID="Word.Picture.8" ShapeID="ole_rId2" DrawAspect="Content" ObjectID="_1705665787" r:id="rId9"/>
         </w:object>
       </w:r>
     </w:p>
@@ -4528,7 +4528,6 @@
         </w:rPr>
         <w:t xml:space="preserve">Слоеве на </w:t>
       </w:r>
-      <w:proofErr w:type="spellStart"/>
       <w:r>
         <w:rPr>
           <w:rFonts w:ascii="Arial" w:hAnsi="Arial" w:cs="Arial"/>
@@ -4539,7 +4538,6 @@
         <w:t>привилегированост</w:t>
       </w:r>
       <w:bookmarkEnd w:id="5"/>
-      <w:proofErr w:type="spellEnd"/>
     </w:p>
     <w:p>
       <w:pPr>
@@ -4608,21 +4606,12 @@
         </w:rPr>
         <w:t xml:space="preserve"> на </w:t>
       </w:r>
-      <w:proofErr w:type="spellStart"/>
-      <w:r>
-        <w:rPr>
-          <w:rFonts w:ascii="Arial" w:hAnsi="Arial" w:cs="Arial"/>
-          <w:sz w:val="24"/>
-        </w:rPr>
-        <w:t>привилегированост</w:t>
-      </w:r>
-      <w:proofErr w:type="spellEnd"/>
-      <w:r>
-        <w:rPr>
-          <w:rFonts w:ascii="Arial" w:hAnsi="Arial" w:cs="Arial"/>
-          <w:sz w:val="24"/>
-        </w:rPr>
-        <w:t xml:space="preserve"> </w:t>
+      <w:r>
+        <w:rPr>
+          <w:rFonts w:ascii="Arial" w:hAnsi="Arial" w:cs="Arial"/>
+          <w:sz w:val="24"/>
+        </w:rPr>
+        <w:t xml:space="preserve">привилегированост </w:t>
       </w:r>
       <w:r>
         <w:rPr>
@@ -4664,23 +4653,7 @@
           <w:rFonts w:ascii="Arial" w:hAnsi="Arial" w:cs="Arial"/>
           <w:sz w:val="24"/>
         </w:rPr>
-        <w:t xml:space="preserve">. Под </w:t>
-      </w:r>
-      <w:proofErr w:type="spellStart"/>
-      <w:r>
-        <w:rPr>
-          <w:rFonts w:ascii="Arial" w:hAnsi="Arial" w:cs="Arial"/>
-          <w:sz w:val="24"/>
-        </w:rPr>
-        <w:t>привилегированост</w:t>
-      </w:r>
-      <w:proofErr w:type="spellEnd"/>
-      <w:r>
-        <w:rPr>
-          <w:rFonts w:ascii="Arial" w:hAnsi="Arial" w:cs="Arial"/>
-          <w:sz w:val="24"/>
-        </w:rPr>
-        <w:t xml:space="preserve"> разбираме възможността за </w:t>
+        <w:t xml:space="preserve">. Под привилегированост разбираме възможността за </w:t>
       </w:r>
       <w:r>
         <w:rPr>
@@ -4977,13 +4950,8 @@
               <w:fldChar w:fldCharType="end"/>
             </w:r>
             <w:r>
-              <w:t xml:space="preserve"> Слоеве на </w:t>
-            </w:r>
-            <w:proofErr w:type="spellStart"/>
-            <w:r>
-              <w:t>привилегированост</w:t>
-            </w:r>
-            <w:proofErr w:type="spellEnd"/>
+              <w:t xml:space="preserve"> Слоеве на привилегированост</w:t>
+            </w:r>
           </w:p>
         </w:tc>
       </w:tr>
@@ -8253,7 +8221,25 @@
           <w:rFonts w:ascii="Arial" w:hAnsi="Arial" w:cs="Arial"/>
           <w:sz w:val="24"/>
         </w:rPr>
-        <w:t xml:space="preserve"> Съществуват и варианти на този тип </w:t>
+        <w:t xml:space="preserve"> </w:t>
+      </w:r>
+    </w:p>
+    <w:p>
+      <w:pPr>
+        <w:spacing w:line="360" w:lineRule="auto"/>
+        <w:ind w:left="357" w:firstLine="351"/>
+        <w:jc w:val="both"/>
+        <w:rPr>
+          <w:rFonts w:ascii="Arial" w:hAnsi="Arial" w:cs="Arial"/>
+          <w:sz w:val="24"/>
+        </w:rPr>
+      </w:pPr>
+      <w:r>
+        <w:rPr>
+          <w:rFonts w:ascii="Arial" w:hAnsi="Arial" w:cs="Arial"/>
+          <w:sz w:val="24"/>
+        </w:rPr>
+        <w:t xml:space="preserve">Съществуват варианти на този тип </w:t>
       </w:r>
       <w:r>
         <w:rPr>
@@ -8268,7 +8254,21 @@
           <w:rFonts w:ascii="Arial" w:hAnsi="Arial" w:cs="Arial"/>
           <w:sz w:val="24"/>
         </w:rPr>
-        <w:t xml:space="preserve">, които са се използвали за заобикаляне на нуждата от валиден лиценз на даден софтуер. По-конкретно става въпрос за </w:t>
+        <w:t xml:space="preserve">, които са се използвали за заобикаляне на нуждата от валиден лиценз на даден софтуер. </w:t>
+      </w:r>
+      <w:r>
+        <w:rPr>
+          <w:rFonts w:ascii="Arial" w:hAnsi="Arial" w:cs="Arial"/>
+          <w:sz w:val="24"/>
+        </w:rPr>
+        <w:t xml:space="preserve">Един такъв пример </w:t>
+      </w:r>
+      <w:r>
+        <w:rPr>
+          <w:rFonts w:ascii="Arial" w:hAnsi="Arial" w:cs="Arial"/>
+          <w:sz w:val="24"/>
+        </w:rPr>
+        <w:t xml:space="preserve">са </w:t>
       </w:r>
       <w:r>
         <w:rPr>
@@ -8319,16 +8319,191 @@
         <w:rPr>
           <w:rFonts w:ascii="Arial" w:hAnsi="Arial" w:cs="Arial"/>
           <w:sz w:val="24"/>
-          <w:lang w:val="en-US"/>
+        </w:rPr>
+        <w:t>.</w:t>
+      </w:r>
+      <w:r>
+        <w:rPr>
+          <w:rFonts w:ascii="Arial" w:hAnsi="Arial" w:cs="Arial"/>
+          <w:sz w:val="24"/>
         </w:rPr>
         <w:t xml:space="preserve"> </w:t>
       </w:r>
-      <w:r>
-        <w:rPr>
-          <w:rFonts w:ascii="Arial" w:hAnsi="Arial" w:cs="Arial"/>
-          <w:sz w:val="24"/>
-        </w:rPr>
-        <w:t xml:space="preserve">и </w:t>
+    </w:p>
+    <w:p>
+      <w:pPr>
+        <w:spacing w:line="360" w:lineRule="auto"/>
+        <w:ind w:left="357" w:firstLine="351"/>
+        <w:jc w:val="both"/>
+        <w:rPr>
+          <w:rFonts w:ascii="Arial" w:hAnsi="Arial" w:cs="Arial"/>
+          <w:sz w:val="24"/>
+          <w:lang w:val="en-US"/>
+        </w:rPr>
+      </w:pPr>
+      <w:r>
+        <w:rPr>
+          <w:rFonts w:ascii="Arial" w:hAnsi="Arial" w:cs="Arial"/>
+          <w:sz w:val="24"/>
+        </w:rPr>
+        <w:t xml:space="preserve">В много </w:t>
+      </w:r>
+      <w:r>
+        <w:rPr>
+          <w:rFonts w:ascii="Arial" w:hAnsi="Arial" w:cs="Arial"/>
+          <w:sz w:val="24"/>
+        </w:rPr>
+        <w:t xml:space="preserve">от съвременните </w:t>
+      </w:r>
+      <w:r>
+        <w:rPr>
+          <w:rFonts w:ascii="Arial" w:hAnsi="Arial" w:cs="Arial"/>
+          <w:sz w:val="24"/>
+        </w:rPr>
+        <w:t>онлайн мултипле</w:t>
+      </w:r>
+      <w:r>
+        <w:rPr>
+          <w:rFonts w:ascii="Arial" w:hAnsi="Arial" w:cs="Arial"/>
+          <w:sz w:val="24"/>
+        </w:rPr>
+        <w:t>й</w:t>
+      </w:r>
+      <w:r>
+        <w:rPr>
+          <w:rFonts w:ascii="Arial" w:hAnsi="Arial" w:cs="Arial"/>
+          <w:sz w:val="24"/>
+          <w:lang w:val="en-US"/>
+        </w:rPr>
+        <w:t>ъ</w:t>
+      </w:r>
+      <w:r>
+        <w:rPr>
+          <w:rFonts w:ascii="Arial" w:hAnsi="Arial" w:cs="Arial"/>
+          <w:sz w:val="24"/>
+        </w:rPr>
+        <w:t xml:space="preserve">р </w:t>
+      </w:r>
+      <w:r>
+        <w:rPr>
+          <w:rFonts w:ascii="Arial" w:hAnsi="Arial" w:cs="Arial"/>
+          <w:sz w:val="24"/>
+        </w:rPr>
+        <w:t>игри</w:t>
+      </w:r>
+      <w:r>
+        <w:rPr>
+          <w:rFonts w:ascii="Arial" w:hAnsi="Arial" w:cs="Arial"/>
+          <w:sz w:val="24"/>
+        </w:rPr>
+        <w:t xml:space="preserve"> се</w:t>
+      </w:r>
+      <w:r>
+        <w:rPr>
+          <w:rFonts w:ascii="Arial" w:hAnsi="Arial" w:cs="Arial"/>
+          <w:sz w:val="24"/>
+        </w:rPr>
+        <w:t xml:space="preserve"> включва</w:t>
+      </w:r>
+      <w:r>
+        <w:rPr>
+          <w:rFonts w:ascii="Arial" w:hAnsi="Arial" w:cs="Arial"/>
+          <w:sz w:val="24"/>
+        </w:rPr>
+        <w:t xml:space="preserve"> софтуер против мамене</w:t>
+      </w:r>
+      <w:r>
+        <w:rPr>
+          <w:rFonts w:ascii="Arial" w:hAnsi="Arial" w:cs="Arial"/>
+          <w:sz w:val="24"/>
+        </w:rPr>
+        <w:t xml:space="preserve">, </w:t>
+      </w:r>
+      <w:r>
+        <w:rPr>
+          <w:rFonts w:ascii="Arial" w:hAnsi="Arial" w:cs="Arial"/>
+          <w:sz w:val="24"/>
+        </w:rPr>
+        <w:t xml:space="preserve">като </w:t>
+      </w:r>
+      <w:r>
+        <w:rPr>
+          <w:rFonts w:ascii="Arial" w:hAnsi="Arial" w:cs="Arial"/>
+          <w:sz w:val="24"/>
+        </w:rPr>
+        <w:t xml:space="preserve">при </w:t>
+      </w:r>
+      <w:r>
+        <w:rPr>
+          <w:rFonts w:ascii="Arial" w:hAnsi="Arial" w:cs="Arial"/>
+          <w:sz w:val="24"/>
+        </w:rPr>
+        <w:t>някои</w:t>
+      </w:r>
+      <w:r>
+        <w:rPr>
+          <w:rFonts w:ascii="Arial" w:hAnsi="Arial" w:cs="Arial"/>
+          <w:sz w:val="24"/>
+        </w:rPr>
+        <w:t xml:space="preserve"> </w:t>
+      </w:r>
+      <w:r>
+        <w:rPr>
+          <w:rFonts w:ascii="Arial" w:hAnsi="Arial" w:cs="Arial"/>
+          <w:sz w:val="24"/>
+        </w:rPr>
+        <w:t xml:space="preserve">присъства </w:t>
+      </w:r>
+      <w:r>
+        <w:rPr>
+          <w:rFonts w:ascii="Arial" w:hAnsi="Arial" w:cs="Arial"/>
+          <w:sz w:val="24"/>
+        </w:rPr>
+        <w:t xml:space="preserve">и модул, работещ на нивото на ядрото </w:t>
+      </w:r>
+      <w:r>
+        <w:rPr>
+          <w:rFonts w:ascii="Arial" w:hAnsi="Arial" w:cs="Arial"/>
+          <w:sz w:val="24"/>
+        </w:rPr>
+        <w:t xml:space="preserve">и драйверите </w:t>
+      </w:r>
+      <w:r>
+        <w:rPr>
+          <w:rFonts w:ascii="Arial" w:hAnsi="Arial" w:cs="Arial"/>
+          <w:sz w:val="24"/>
+        </w:rPr>
+        <w:t xml:space="preserve">на операционната система. </w:t>
+      </w:r>
+      <w:r>
+        <w:rPr>
+          <w:rFonts w:ascii="Arial" w:hAnsi="Arial" w:cs="Arial"/>
+          <w:sz w:val="24"/>
+        </w:rPr>
+        <w:t xml:space="preserve">Примери за популярни такива програми са </w:t>
+      </w:r>
+      <w:r>
+        <w:rPr>
+          <w:rFonts w:ascii="Arial" w:hAnsi="Arial" w:cs="Arial"/>
+          <w:sz w:val="24"/>
+          <w:lang w:val="en-US"/>
+        </w:rPr>
+        <w:t>“Easy Anti-cheat”,</w:t>
+      </w:r>
+      <w:r>
+        <w:rPr>
+          <w:rFonts w:ascii="Arial" w:hAnsi="Arial" w:cs="Arial"/>
+          <w:sz w:val="24"/>
+        </w:rPr>
+        <w:t xml:space="preserve"> </w:t>
+      </w:r>
+      <w:r>
+        <w:rPr>
+          <w:rFonts w:ascii="Arial" w:hAnsi="Arial" w:cs="Arial"/>
+          <w:sz w:val="24"/>
+          <w:lang w:val="en-US"/>
+        </w:rPr>
+        <w:t>“</w:t>
       </w:r>
       <w:proofErr w:type="spellStart"/>
       <w:r>
@@ -8337,7 +8512,7 @@
           <w:sz w:val="24"/>
           <w:lang w:val="en-US"/>
         </w:rPr>
-        <w:t>следващите</w:t>
+        <w:t>Punkbuster</w:t>
       </w:r>
       <w:proofErr w:type="spellEnd"/>
       <w:r>
@@ -8346,16 +8521,395 @@
           <w:sz w:val="24"/>
           <w:lang w:val="en-US"/>
         </w:rPr>
+        <w:t>”</w:t>
+      </w:r>
+      <w:r>
+        <w:rPr>
+          <w:rFonts w:ascii="Arial" w:hAnsi="Arial" w:cs="Arial"/>
+          <w:sz w:val="24"/>
+        </w:rPr>
+        <w:t xml:space="preserve">, </w:t>
+      </w:r>
+      <w:r>
+        <w:rPr>
+          <w:rFonts w:ascii="Arial" w:hAnsi="Arial" w:cs="Arial"/>
+          <w:sz w:val="24"/>
+          <w:lang w:val="en-US"/>
+        </w:rPr>
+        <w:t xml:space="preserve">“Vanguard” и </w:t>
+      </w:r>
+      <w:proofErr w:type="spellStart"/>
+      <w:r>
+        <w:rPr>
+          <w:rFonts w:ascii="Arial" w:hAnsi="Arial" w:cs="Arial"/>
+          <w:sz w:val="24"/>
+          <w:lang w:val="en-US"/>
+        </w:rPr>
+        <w:t>други</w:t>
+      </w:r>
+      <w:proofErr w:type="spellEnd"/>
+      <w:r>
+        <w:rPr>
+          <w:rFonts w:ascii="Arial" w:hAnsi="Arial" w:cs="Arial"/>
+          <w:sz w:val="24"/>
+          <w:lang w:val="en-US"/>
+        </w:rPr>
+        <w:t xml:space="preserve">. </w:t>
+      </w:r>
+      <w:r>
+        <w:rPr>
+          <w:rFonts w:ascii="Arial" w:hAnsi="Arial" w:cs="Arial"/>
+          <w:sz w:val="24"/>
+        </w:rPr>
+        <w:t xml:space="preserve">Тяхната функция е да сканират за </w:t>
+      </w:r>
+      <w:r>
+        <w:rPr>
+          <w:rFonts w:ascii="Arial" w:hAnsi="Arial" w:cs="Arial"/>
+          <w:sz w:val="24"/>
+        </w:rPr>
+        <w:t xml:space="preserve">някои специфични драйвери </w:t>
+      </w:r>
+      <w:r>
+        <w:rPr>
+          <w:rFonts w:ascii="Arial" w:hAnsi="Arial" w:cs="Arial"/>
+          <w:sz w:val="24"/>
+        </w:rPr>
+        <w:t xml:space="preserve">и програми </w:t>
+      </w:r>
+      <w:r>
+        <w:rPr>
+          <w:rFonts w:ascii="Arial" w:hAnsi="Arial" w:cs="Arial"/>
+          <w:sz w:val="24"/>
+        </w:rPr>
+        <w:t xml:space="preserve">в </w:t>
+      </w:r>
+      <w:r>
+        <w:rPr>
+          <w:rFonts w:ascii="Arial" w:hAnsi="Arial" w:cs="Arial"/>
+          <w:sz w:val="24"/>
+        </w:rPr>
+        <w:t>системата, за които производителите имат информация, че може да бъдат използвани за измама от играчите.</w:t>
+      </w:r>
+      <w:r>
+        <w:rPr>
+          <w:rFonts w:ascii="Arial" w:hAnsi="Arial" w:cs="Arial"/>
+          <w:sz w:val="24"/>
+        </w:rPr>
         <w:t xml:space="preserve"> </w:t>
       </w:r>
+      <w:r>
+        <w:rPr>
+          <w:rFonts w:ascii="Arial" w:hAnsi="Arial" w:cs="Arial"/>
+          <w:sz w:val="24"/>
+        </w:rPr>
+        <w:t>Това е възможно, отново поради факта, че модулът на системата против мамене се стартира заедно с модулите на операционната система и може да се докладва за съмнителни събития, които се случват след</w:t>
+      </w:r>
+      <w:r>
+        <w:rPr>
+          <w:rFonts w:ascii="Arial" w:hAnsi="Arial" w:cs="Arial"/>
+          <w:sz w:val="24"/>
+        </w:rPr>
+        <w:t xml:space="preserve"> като системата е заредена.</w:t>
+      </w:r>
+    </w:p>
+    <w:p>
+      <w:pPr>
+        <w:spacing w:line="360" w:lineRule="auto"/>
+        <w:ind w:left="357" w:firstLine="351"/>
+        <w:jc w:val="both"/>
+        <w:rPr>
+          <w:rFonts w:ascii="Arial" w:hAnsi="Arial" w:cs="Arial"/>
+          <w:sz w:val="24"/>
+          <w:lang w:val="en-US"/>
+        </w:rPr>
+      </w:pPr>
+      <w:r>
+        <w:rPr>
+          <w:rFonts w:ascii="Arial" w:hAnsi="Arial" w:cs="Arial"/>
+          <w:sz w:val="24"/>
+        </w:rPr>
+        <w:t xml:space="preserve"> </w:t>
+      </w:r>
+      <w:r>
+        <w:rPr>
+          <w:rFonts w:ascii="Arial" w:hAnsi="Arial" w:cs="Arial"/>
+          <w:sz w:val="24"/>
+        </w:rPr>
+        <w:t xml:space="preserve">Съществуват разнопосочни мнения за безопасността на този тип софтуер, тъй като има докладвани случаи за блокирани </w:t>
+      </w:r>
+      <w:r>
+        <w:rPr>
+          <w:rFonts w:ascii="Arial" w:hAnsi="Arial" w:cs="Arial"/>
+          <w:sz w:val="24"/>
+        </w:rPr>
+        <w:t>програми за</w:t>
+      </w:r>
+      <w:r>
+        <w:rPr>
+          <w:rFonts w:ascii="Arial" w:hAnsi="Arial" w:cs="Arial"/>
+          <w:sz w:val="24"/>
+        </w:rPr>
+        <w:t xml:space="preserve"> </w:t>
+      </w:r>
+      <w:r>
+        <w:rPr>
+          <w:rFonts w:ascii="Arial" w:hAnsi="Arial" w:cs="Arial"/>
+          <w:sz w:val="24"/>
+          <w:lang w:val="en-US"/>
+        </w:rPr>
+        <w:t xml:space="preserve">overclocking </w:t>
+      </w:r>
+      <w:r>
+        <w:rPr>
+          <w:rFonts w:ascii="Arial" w:hAnsi="Arial" w:cs="Arial"/>
+          <w:sz w:val="24"/>
+        </w:rPr>
+        <w:t>на процесора</w:t>
+      </w:r>
+      <w:r>
+        <w:rPr>
+          <w:rFonts w:ascii="Arial" w:hAnsi="Arial" w:cs="Arial"/>
+          <w:sz w:val="24"/>
+        </w:rPr>
+        <w:t xml:space="preserve"> и драйвери на периферни устройства.</w:t>
+      </w:r>
+      <w:r>
+        <w:rPr>
+          <w:rFonts w:ascii="Arial" w:hAnsi="Arial" w:cs="Arial"/>
+          <w:sz w:val="24"/>
+        </w:rPr>
+        <w:t xml:space="preserve"> </w:t>
+      </w:r>
+      <w:r>
+        <w:rPr>
+          <w:rFonts w:ascii="Arial" w:hAnsi="Arial" w:cs="Arial"/>
+          <w:sz w:val="24"/>
+        </w:rPr>
+        <w:t>Също така не е ясно дали програмите не използват високото си ниво на</w:t>
+      </w:r>
+      <w:r>
+        <w:rPr>
+          <w:rFonts w:ascii="Arial" w:hAnsi="Arial" w:cs="Arial"/>
+          <w:sz w:val="24"/>
+          <w:lang w:val="en-US"/>
+        </w:rPr>
+        <w:t xml:space="preserve"> </w:t>
+      </w:r>
+      <w:r>
+        <w:rPr>
+          <w:rFonts w:ascii="Arial" w:hAnsi="Arial" w:cs="Arial"/>
+          <w:sz w:val="24"/>
+        </w:rPr>
+        <w:t>привилегированост</w:t>
+      </w:r>
+      <w:r>
+        <w:rPr>
+          <w:rFonts w:ascii="Arial" w:hAnsi="Arial" w:cs="Arial"/>
+          <w:sz w:val="24"/>
+        </w:rPr>
+        <w:t xml:space="preserve"> </w:t>
+      </w:r>
+      <w:r>
+        <w:rPr>
+          <w:rFonts w:ascii="Arial" w:hAnsi="Arial" w:cs="Arial"/>
+          <w:sz w:val="24"/>
+        </w:rPr>
+        <w:t>за</w:t>
+      </w:r>
+      <w:r>
+        <w:rPr>
+          <w:rFonts w:ascii="Arial" w:hAnsi="Arial" w:cs="Arial"/>
+          <w:sz w:val="24"/>
+        </w:rPr>
+        <w:t xml:space="preserve"> достъпване на </w:t>
+      </w:r>
+      <w:r>
+        <w:rPr>
+          <w:rFonts w:ascii="Arial" w:hAnsi="Arial" w:cs="Arial"/>
+          <w:sz w:val="24"/>
+        </w:rPr>
+        <w:t>потребителски файлове, записван</w:t>
+      </w:r>
+      <w:r>
+        <w:rPr>
+          <w:rFonts w:ascii="Arial" w:hAnsi="Arial" w:cs="Arial"/>
+          <w:sz w:val="24"/>
+        </w:rPr>
+        <w:t>е на потребителската активност и</w:t>
+      </w:r>
+      <w:r>
+        <w:rPr>
+          <w:rFonts w:ascii="Arial" w:hAnsi="Arial" w:cs="Arial"/>
+          <w:sz w:val="24"/>
+        </w:rPr>
+        <w:t xml:space="preserve"> докладване на данни </w:t>
+      </w:r>
+      <w:r>
+        <w:rPr>
+          <w:rFonts w:ascii="Arial" w:hAnsi="Arial" w:cs="Arial"/>
+          <w:sz w:val="24"/>
+        </w:rPr>
+        <w:t xml:space="preserve">без </w:t>
+      </w:r>
+      <w:r>
+        <w:rPr>
+          <w:rFonts w:ascii="Arial" w:hAnsi="Arial" w:cs="Arial"/>
+          <w:sz w:val="24"/>
+        </w:rPr>
+        <w:t xml:space="preserve">неговото </w:t>
+      </w:r>
+      <w:r>
+        <w:rPr>
+          <w:rFonts w:ascii="Arial" w:hAnsi="Arial" w:cs="Arial"/>
+          <w:sz w:val="24"/>
+        </w:rPr>
+        <w:t>съгласието</w:t>
+      </w:r>
+      <w:r>
+        <w:rPr>
+          <w:rFonts w:ascii="Arial" w:hAnsi="Arial" w:cs="Arial"/>
+          <w:sz w:val="24"/>
+        </w:rPr>
+        <w:t>.</w:t>
+      </w:r>
+      <w:r>
+        <w:rPr>
+          <w:rFonts w:ascii="Arial" w:hAnsi="Arial" w:cs="Arial"/>
+          <w:sz w:val="24"/>
+        </w:rPr>
+        <w:t xml:space="preserve"> </w:t>
+      </w:r>
+      <w:r>
+        <w:rPr>
+          <w:rFonts w:ascii="Arial" w:hAnsi="Arial" w:cs="Arial"/>
+          <w:sz w:val="24"/>
+        </w:rPr>
+        <w:t>С</w:t>
+      </w:r>
+      <w:r>
+        <w:rPr>
+          <w:rFonts w:ascii="Arial" w:hAnsi="Arial" w:cs="Arial"/>
+          <w:sz w:val="24"/>
+        </w:rPr>
+        <w:t xml:space="preserve">амите програми против мамене </w:t>
+      </w:r>
+      <w:r>
+        <w:rPr>
+          <w:rFonts w:ascii="Arial" w:hAnsi="Arial" w:cs="Arial"/>
+          <w:sz w:val="24"/>
+        </w:rPr>
+        <w:t xml:space="preserve">могат да </w:t>
+      </w:r>
+      <w:r>
+        <w:rPr>
+          <w:rFonts w:ascii="Arial" w:hAnsi="Arial" w:cs="Arial"/>
+          <w:sz w:val="24"/>
+        </w:rPr>
+        <w:t xml:space="preserve">представляват </w:t>
+      </w:r>
+      <w:r>
+        <w:rPr>
+          <w:rFonts w:ascii="Arial" w:hAnsi="Arial" w:cs="Arial"/>
+          <w:sz w:val="24"/>
+        </w:rPr>
+        <w:t>цел за ха</w:t>
+      </w:r>
+      <w:r>
+        <w:rPr>
+          <w:rFonts w:ascii="Arial" w:hAnsi="Arial" w:cs="Arial"/>
+          <w:sz w:val="24"/>
+        </w:rPr>
+        <w:t xml:space="preserve">кери и през 2013 </w:t>
+      </w:r>
+      <w:r>
+        <w:rPr>
+          <w:rFonts w:ascii="Arial" w:hAnsi="Arial" w:cs="Arial"/>
+          <w:sz w:val="24"/>
+        </w:rPr>
+        <w:t>софтуерът</w:t>
+      </w:r>
+      <w:r>
+        <w:rPr>
+          <w:rFonts w:ascii="Arial" w:hAnsi="Arial" w:cs="Arial"/>
+          <w:sz w:val="24"/>
+        </w:rPr>
+        <w:t xml:space="preserve"> </w:t>
+      </w:r>
+      <w:r>
+        <w:rPr>
+          <w:rFonts w:ascii="Arial" w:hAnsi="Arial" w:cs="Arial"/>
+          <w:sz w:val="24"/>
+        </w:rPr>
+        <w:lastRenderedPageBreak/>
+        <w:t xml:space="preserve">против мамене на организацията за онлайн мачове </w:t>
+      </w:r>
+      <w:r>
+        <w:rPr>
+          <w:rFonts w:ascii="Arial" w:hAnsi="Arial" w:cs="Arial"/>
+          <w:sz w:val="24"/>
+          <w:lang w:val="en-US"/>
+        </w:rPr>
+        <w:t xml:space="preserve">ESEA </w:t>
+      </w:r>
+      <w:r>
+        <w:rPr>
+          <w:rFonts w:ascii="Arial" w:hAnsi="Arial" w:cs="Arial"/>
+          <w:sz w:val="24"/>
+        </w:rPr>
+        <w:t xml:space="preserve">е използван за успешна атака с </w:t>
+      </w:r>
+      <w:r>
+        <w:rPr>
+          <w:rFonts w:ascii="Arial" w:hAnsi="Arial" w:cs="Arial"/>
+          <w:sz w:val="24"/>
+          <w:lang w:val="en-US"/>
+        </w:rPr>
+        <w:t>rootkit</w:t>
+      </w:r>
+      <w:r>
+        <w:rPr>
+          <w:rFonts w:ascii="Arial" w:hAnsi="Arial" w:cs="Arial"/>
+          <w:sz w:val="24"/>
+        </w:rPr>
+        <w:t xml:space="preserve"> </w:t>
+      </w:r>
+      <w:r>
+        <w:rPr>
+          <w:rFonts w:ascii="Arial" w:hAnsi="Arial" w:cs="Arial"/>
+          <w:sz w:val="24"/>
+          <w:lang w:val="en-US"/>
+        </w:rPr>
+        <w:t>“Zero Access”</w:t>
+      </w:r>
+      <w:r>
+        <w:rPr>
+          <w:rFonts w:ascii="Arial" w:hAnsi="Arial" w:cs="Arial"/>
+          <w:sz w:val="24"/>
+        </w:rPr>
+        <w:t>, която е включил</w:t>
+      </w:r>
+      <w:r>
+        <w:rPr>
+          <w:rFonts w:ascii="Arial" w:hAnsi="Arial" w:cs="Arial"/>
+          <w:sz w:val="24"/>
+        </w:rPr>
+        <w:t xml:space="preserve"> компютрите на потребителите в </w:t>
+      </w:r>
+      <w:r>
+        <w:rPr>
+          <w:rFonts w:ascii="Arial" w:hAnsi="Arial" w:cs="Arial"/>
+          <w:sz w:val="24"/>
+        </w:rPr>
+        <w:t xml:space="preserve">ботнет за копаене на </w:t>
+      </w:r>
       <w:proofErr w:type="spellStart"/>
       <w:r>
         <w:rPr>
           <w:rFonts w:ascii="Arial" w:hAnsi="Arial" w:cs="Arial"/>
           <w:sz w:val="24"/>
-          <w:lang w:val="en-US"/>
-        </w:rPr>
-        <w:t>версии</w:t>
+        </w:rPr>
+        <w:t>криптовалута</w:t>
       </w:r>
       <w:proofErr w:type="spellEnd"/>
       <w:r>
@@ -8364,6 +8918,13 @@
           <w:sz w:val="24"/>
         </w:rPr>
         <w:t>.</w:t>
+      </w:r>
+      <w:r>
+        <w:rPr>
+          <w:rFonts w:ascii="Arial" w:hAnsi="Arial" w:cs="Arial"/>
+          <w:sz w:val="24"/>
+        </w:rPr>
+        <w:t xml:space="preserve"> </w:t>
       </w:r>
     </w:p>
     <w:p>
@@ -8418,27 +8979,7 @@
           <w:sz w:val="28"/>
           <w:szCs w:val="28"/>
         </w:rPr>
-        <w:t xml:space="preserve"> </w:t>
-      </w:r>
-      <w:proofErr w:type="spellStart"/>
-      <w:r>
-        <w:rPr>
-          <w:rFonts w:ascii="Arial" w:hAnsi="Arial" w:cs="Arial"/>
-          <w:color w:val="auto"/>
-          <w:sz w:val="28"/>
-          <w:szCs w:val="28"/>
-        </w:rPr>
-        <w:t>виртуализационния</w:t>
-      </w:r>
-      <w:proofErr w:type="spellEnd"/>
-      <w:r>
-        <w:rPr>
-          <w:rFonts w:ascii="Arial" w:hAnsi="Arial" w:cs="Arial"/>
-          <w:color w:val="auto"/>
-          <w:sz w:val="28"/>
-          <w:szCs w:val="28"/>
-        </w:rPr>
-        <w:t xml:space="preserve"> слой</w:t>
+        <w:t xml:space="preserve"> виртуализационния слой</w:t>
       </w:r>
       <w:bookmarkEnd w:id="8"/>
     </w:p>
@@ -8718,8 +9259,6 @@
         </w:rPr>
         <w:t>в</w:t>
       </w:r>
-      <w:bookmarkStart w:id="9" w:name="_GoBack"/>
-      <w:bookmarkEnd w:id="9"/>
       <w:r>
         <w:rPr>
           <w:rFonts w:ascii="Arial" w:hAnsi="Arial" w:cs="Arial"/>
@@ -8856,6 +9395,105 @@
           <w:rFonts w:ascii="Arial" w:hAnsi="Arial" w:cs="Arial"/>
           <w:sz w:val="24"/>
         </w:rPr>
+        <w:t xml:space="preserve"> </w:t>
+      </w:r>
+      <w:r>
+        <w:rPr>
+          <w:rFonts w:ascii="Arial" w:hAnsi="Arial" w:cs="Arial"/>
+          <w:sz w:val="24"/>
+        </w:rPr>
+        <w:t xml:space="preserve">създаден </w:t>
+      </w:r>
+      <w:bookmarkStart w:id="9" w:name="_GoBack"/>
+      <w:bookmarkEnd w:id="9"/>
+      <w:r>
+        <w:rPr>
+          <w:rFonts w:ascii="Arial" w:hAnsi="Arial" w:cs="Arial"/>
+          <w:sz w:val="24"/>
+        </w:rPr>
+        <w:t xml:space="preserve">от </w:t>
+      </w:r>
+      <w:r>
+        <w:rPr>
+          <w:rFonts w:ascii="Arial" w:hAnsi="Arial" w:cs="Arial"/>
+          <w:sz w:val="24"/>
+          <w:lang w:val="en-US"/>
+        </w:rPr>
+        <w:t xml:space="preserve">Microsoft </w:t>
+      </w:r>
+      <w:r>
+        <w:rPr>
+          <w:rFonts w:ascii="Arial" w:hAnsi="Arial" w:cs="Arial"/>
+          <w:sz w:val="24"/>
+        </w:rPr>
+        <w:t xml:space="preserve">съвместно </w:t>
+      </w:r>
+      <w:r>
+        <w:rPr>
+          <w:rFonts w:ascii="Arial" w:hAnsi="Arial" w:cs="Arial"/>
+          <w:sz w:val="24"/>
+        </w:rPr>
+        <w:t xml:space="preserve"> </w:t>
+      </w:r>
+      <w:r>
+        <w:rPr>
+          <w:rFonts w:ascii="Arial" w:hAnsi="Arial" w:cs="Arial"/>
+          <w:sz w:val="24"/>
+        </w:rPr>
+        <w:t xml:space="preserve">с научни изследователи от университета в </w:t>
+      </w:r>
+      <w:r>
+        <w:rPr>
+          <w:rFonts w:ascii="Arial" w:hAnsi="Arial" w:cs="Arial"/>
+          <w:sz w:val="24"/>
+        </w:rPr>
+        <w:t>Мичиган</w:t>
+      </w:r>
+      <w:r>
+        <w:rPr>
+          <w:rFonts w:ascii="Arial" w:hAnsi="Arial" w:cs="Arial"/>
+          <w:sz w:val="24"/>
+        </w:rPr>
+        <w:t xml:space="preserve"> и </w:t>
+      </w:r>
+      <w:r>
+        <w:rPr>
+          <w:rFonts w:ascii="Arial" w:hAnsi="Arial" w:cs="Arial"/>
+          <w:sz w:val="24"/>
+          <w:lang w:val="en-US"/>
+        </w:rPr>
+        <w:t>“</w:t>
+      </w:r>
+      <w:proofErr w:type="spellStart"/>
+      <w:r>
+        <w:rPr>
+          <w:rFonts w:ascii="Arial" w:hAnsi="Arial" w:cs="Arial"/>
+          <w:sz w:val="24"/>
+          <w:lang w:val="en-US"/>
+        </w:rPr>
+        <w:t>BluePill</w:t>
+      </w:r>
+      <w:proofErr w:type="spellEnd"/>
+      <w:r>
+        <w:rPr>
+          <w:rFonts w:ascii="Arial" w:hAnsi="Arial" w:cs="Arial"/>
+          <w:sz w:val="24"/>
+          <w:lang w:val="en-US"/>
+        </w:rPr>
+        <w:t>”</w:t>
+      </w:r>
+      <w:r>
+        <w:rPr>
+          <w:rFonts w:ascii="Arial" w:hAnsi="Arial" w:cs="Arial"/>
+          <w:sz w:val="24"/>
+        </w:rPr>
+        <w:t>, разработван главно</w:t>
+      </w:r>
+      <w:r>
+        <w:rPr>
+          <w:rFonts w:ascii="Arial" w:hAnsi="Arial" w:cs="Arial"/>
+          <w:sz w:val="24"/>
+        </w:rPr>
         <w:t xml:space="preserve"> от </w:t>
       </w:r>
       <w:r>
@@ -8864,50 +9502,23 @@
           <w:sz w:val="24"/>
           <w:lang w:val="en-US"/>
         </w:rPr>
-        <w:t xml:space="preserve">Microsoft </w:t>
-      </w:r>
-      <w:r>
-        <w:rPr>
-          <w:rFonts w:ascii="Arial" w:hAnsi="Arial" w:cs="Arial"/>
-          <w:sz w:val="24"/>
-        </w:rPr>
-        <w:t xml:space="preserve">съвместно </w:t>
-      </w:r>
-      <w:r>
-        <w:rPr>
-          <w:rFonts w:ascii="Arial" w:hAnsi="Arial" w:cs="Arial"/>
-          <w:sz w:val="24"/>
-        </w:rPr>
-        <w:t xml:space="preserve"> </w:t>
-      </w:r>
-      <w:r>
-        <w:rPr>
-          <w:rFonts w:ascii="Arial" w:hAnsi="Arial" w:cs="Arial"/>
-          <w:sz w:val="24"/>
-        </w:rPr>
-        <w:t xml:space="preserve">с научни изследователи от университета в </w:t>
-      </w:r>
-      <w:r>
-        <w:rPr>
-          <w:rFonts w:ascii="Arial" w:hAnsi="Arial" w:cs="Arial"/>
-          <w:sz w:val="24"/>
-        </w:rPr>
-        <w:t>Мичиган</w:t>
-      </w:r>
-      <w:r>
-        <w:rPr>
-          <w:rFonts w:ascii="Arial" w:hAnsi="Arial" w:cs="Arial"/>
-          <w:sz w:val="24"/>
-        </w:rPr>
-        <w:t xml:space="preserve"> и </w:t>
-      </w:r>
-      <w:r>
-        <w:rPr>
-          <w:rFonts w:ascii="Arial" w:hAnsi="Arial" w:cs="Arial"/>
-          <w:sz w:val="24"/>
-          <w:lang w:val="en-US"/>
-        </w:rPr>
-        <w:t>“</w:t>
+        <w:t>Joa</w:t>
+      </w:r>
+      <w:r>
+        <w:rPr>
+          <w:rFonts w:ascii="Arial" w:hAnsi="Arial" w:cs="Arial"/>
+          <w:sz w:val="24"/>
+          <w:lang w:val="en-US"/>
+        </w:rPr>
+        <w:t>n</w:t>
+      </w:r>
+      <w:r>
+        <w:rPr>
+          <w:rFonts w:ascii="Arial" w:hAnsi="Arial" w:cs="Arial"/>
+          <w:sz w:val="24"/>
+          <w:lang w:val="en-US"/>
+        </w:rPr>
+        <w:t xml:space="preserve">na </w:t>
       </w:r>
       <w:proofErr w:type="spellStart"/>
       <w:r>
@@ -8916,53 +9527,13 @@
           <w:sz w:val="24"/>
           <w:lang w:val="en-US"/>
         </w:rPr>
-        <w:t>BluePill</w:t>
+        <w:t>Rutkowska</w:t>
       </w:r>
       <w:proofErr w:type="spellEnd"/>
       <w:r>
         <w:rPr>
           <w:rFonts w:ascii="Arial" w:hAnsi="Arial" w:cs="Arial"/>
           <w:sz w:val="24"/>
-          <w:lang w:val="en-US"/>
-        </w:rPr>
-        <w:t>”</w:t>
-      </w:r>
-      <w:r>
-        <w:rPr>
-          <w:rFonts w:ascii="Arial" w:hAnsi="Arial" w:cs="Arial"/>
-          <w:sz w:val="24"/>
-        </w:rPr>
-        <w:t>, разработван главно</w:t>
-      </w:r>
-      <w:r>
-        <w:rPr>
-          <w:rFonts w:ascii="Arial" w:hAnsi="Arial" w:cs="Arial"/>
-          <w:sz w:val="24"/>
-        </w:rPr>
-        <w:t xml:space="preserve"> от </w:t>
-      </w:r>
-      <w:r>
-        <w:rPr>
-          <w:rFonts w:ascii="Arial" w:hAnsi="Arial" w:cs="Arial"/>
-          <w:sz w:val="24"/>
-          <w:lang w:val="en-US"/>
-        </w:rPr>
-        <w:t xml:space="preserve">Joana </w:t>
-      </w:r>
-      <w:proofErr w:type="spellStart"/>
-      <w:r>
-        <w:rPr>
-          <w:rFonts w:ascii="Arial" w:hAnsi="Arial" w:cs="Arial"/>
-          <w:sz w:val="24"/>
-          <w:lang w:val="en-US"/>
-        </w:rPr>
-        <w:t>Rutkowska</w:t>
-      </w:r>
-      <w:proofErr w:type="spellEnd"/>
-      <w:r>
-        <w:rPr>
-          <w:rFonts w:ascii="Arial" w:hAnsi="Arial" w:cs="Arial"/>
-          <w:sz w:val="24"/>
         </w:rPr>
         <w:t xml:space="preserve"> през 2006г</w:t>
       </w:r>
@@ -9000,15 +9571,7 @@
           <w:rFonts w:ascii="Arial" w:hAnsi="Arial" w:cs="Arial"/>
           <w:sz w:val="24"/>
         </w:rPr>
-        <w:t xml:space="preserve"> и възникват </w:t>
-      </w:r>
-      <w:r>
-        <w:rPr>
-          <w:rFonts w:ascii="Arial" w:hAnsi="Arial" w:cs="Arial"/>
-          <w:sz w:val="24"/>
-        </w:rPr>
-        <w:lastRenderedPageBreak/>
-        <w:t>спорове между изследователите</w:t>
+        <w:t xml:space="preserve"> и възникват спорове между изследователите</w:t>
       </w:r>
       <w:r>
         <w:rPr>
@@ -9193,6 +9756,7 @@
           <w:szCs w:val="28"/>
           <w:lang w:val="en-US"/>
         </w:rPr>
+        <w:lastRenderedPageBreak/>
         <w:t xml:space="preserve">Rootkit </w:t>
       </w:r>
       <w:r>
@@ -9754,7 +10318,6 @@
           <w:sz w:val="24"/>
           <w:szCs w:val="24"/>
         </w:rPr>
-        <w:lastRenderedPageBreak/>
         <w:t>[] https://www.tomshardware.com/news/purism-heads-rootkit-tampering-protection,34128.html</w:t>
       </w:r>
     </w:p>
@@ -10381,7 +10944,7 @@
       <w:rPr>
         <w:noProof/>
       </w:rPr>
-      <w:t>9</w:t>
+      <w:t>10</w:t>
     </w:r>
     <w:r>
       <w:fldChar w:fldCharType="end"/>
@@ -11689,7 +12252,7 @@
 </file>
 
 <file path=customXml/itemProps1.xml><?xml version="1.0" encoding="utf-8"?>
-<ds:datastoreItem xmlns:ds="http://schemas.openxmlformats.org/officeDocument/2006/customXml" ds:itemID="{F8CD6F29-2352-4D13-9F27-5B68071E88B8}">
+<ds:datastoreItem xmlns:ds="http://schemas.openxmlformats.org/officeDocument/2006/customXml" ds:itemID="{86A57D31-6C75-40BA-BFD2-99C14918B2C7}">
   <ds:schemaRefs>
     <ds:schemaRef ds:uri="http://schemas.openxmlformats.org/officeDocument/2006/bibliography"/>
   </ds:schemaRefs>

</xml_diff>

<commit_message>
improve hypervisor rootkit section
</commit_message>
<xml_diff>
--- a/malware-project-rootkits-4MI340043.docx
+++ b/malware-project-rootkits-4MI340043.docx
@@ -7,14 +7,14 @@
         <w:jc w:val="center"/>
       </w:pPr>
       <w:r>
-        <w:object w:dxaOrig="1805" w:dyaOrig="2224">
+        <w:object w:dxaOrig="1809" w:dyaOrig="2223">
           <v:shape id="ole_rId2" o:spid="_x0000_i1025" style="width:90.45pt;height:111.15pt" coordsize="" o:spt="100" adj="0,,0" path="" stroked="f">
             <v:stroke joinstyle="miter"/>
             <v:imagedata r:id="rId8" o:title=""/>
             <v:formulas/>
             <v:path o:connecttype="segments"/>
           </v:shape>
-          <o:OLEObject Type="Embed" ProgID="Word.Picture.8" ShapeID="ole_rId2" DrawAspect="Content" ObjectID="_1705665787" r:id="rId9"/>
+          <o:OLEObject Type="Embed" ProgID="Word.Picture.8" ShapeID="ole_rId2" DrawAspect="Content" ObjectID="_1705681615" r:id="rId9"/>
         </w:object>
       </w:r>
     </w:p>
@@ -8503,25 +8503,7 @@
           <w:sz w:val="24"/>
           <w:lang w:val="en-US"/>
         </w:rPr>
-        <w:t>“</w:t>
-      </w:r>
-      <w:proofErr w:type="spellStart"/>
-      <w:r>
-        <w:rPr>
-          <w:rFonts w:ascii="Arial" w:hAnsi="Arial" w:cs="Arial"/>
-          <w:sz w:val="24"/>
-          <w:lang w:val="en-US"/>
-        </w:rPr>
-        <w:t>Punkbuster</w:t>
-      </w:r>
-      <w:proofErr w:type="spellEnd"/>
-      <w:r>
-        <w:rPr>
-          <w:rFonts w:ascii="Arial" w:hAnsi="Arial" w:cs="Arial"/>
-          <w:sz w:val="24"/>
-          <w:lang w:val="en-US"/>
-        </w:rPr>
-        <w:t>”</w:t>
+        <w:t>“Punkbuster”</w:t>
       </w:r>
       <w:r>
         <w:rPr>
@@ -8536,25 +8518,7 @@
           <w:sz w:val="24"/>
           <w:lang w:val="en-US"/>
         </w:rPr>
-        <w:t xml:space="preserve">“Vanguard” и </w:t>
-      </w:r>
-      <w:proofErr w:type="spellStart"/>
-      <w:r>
-        <w:rPr>
-          <w:rFonts w:ascii="Arial" w:hAnsi="Arial" w:cs="Arial"/>
-          <w:sz w:val="24"/>
-          <w:lang w:val="en-US"/>
-        </w:rPr>
-        <w:t>други</w:t>
-      </w:r>
-      <w:proofErr w:type="spellEnd"/>
-      <w:r>
-        <w:rPr>
-          <w:rFonts w:ascii="Arial" w:hAnsi="Arial" w:cs="Arial"/>
-          <w:sz w:val="24"/>
-          <w:lang w:val="en-US"/>
-        </w:rPr>
-        <w:t xml:space="preserve">. </w:t>
+        <w:t xml:space="preserve">“Vanguard” и други. </w:t>
       </w:r>
       <w:r>
         <w:rPr>
@@ -8901,23 +8865,7 @@
           <w:rFonts w:ascii="Arial" w:hAnsi="Arial" w:cs="Arial"/>
           <w:sz w:val="24"/>
         </w:rPr>
-        <w:t xml:space="preserve">ботнет за копаене на </w:t>
-      </w:r>
-      <w:proofErr w:type="spellStart"/>
-      <w:r>
-        <w:rPr>
-          <w:rFonts w:ascii="Arial" w:hAnsi="Arial" w:cs="Arial"/>
-          <w:sz w:val="24"/>
-        </w:rPr>
-        <w:t>криптовалута</w:t>
-      </w:r>
-      <w:proofErr w:type="spellEnd"/>
-      <w:r>
-        <w:rPr>
-          <w:rFonts w:ascii="Arial" w:hAnsi="Arial" w:cs="Arial"/>
-          <w:sz w:val="24"/>
-        </w:rPr>
-        <w:t>.</w:t>
+        <w:t>ботнет за копаене на криптовалута.</w:t>
       </w:r>
       <w:r>
         <w:rPr>
@@ -9303,7 +9251,6 @@
         <w:rPr>
           <w:rFonts w:ascii="Arial" w:hAnsi="Arial" w:cs="Arial"/>
           <w:sz w:val="24"/>
-          <w:lang w:val="en-US"/>
         </w:rPr>
       </w:pPr>
       <w:r>
@@ -9404,8 +9351,6 @@
         </w:rPr>
         <w:t xml:space="preserve">създаден </w:t>
       </w:r>
-      <w:bookmarkStart w:id="9" w:name="_GoBack"/>
-      <w:bookmarkEnd w:id="9"/>
       <w:r>
         <w:rPr>
           <w:rFonts w:ascii="Arial" w:hAnsi="Arial" w:cs="Arial"/>
@@ -9454,12 +9399,33 @@
           <w:rFonts w:ascii="Arial" w:hAnsi="Arial" w:cs="Arial"/>
           <w:sz w:val="24"/>
         </w:rPr>
+        <w:t xml:space="preserve"> през 2006г.</w:t>
+      </w:r>
+      <w:r>
+        <w:rPr>
+          <w:rFonts w:ascii="Arial" w:hAnsi="Arial" w:cs="Arial"/>
+          <w:sz w:val="24"/>
+        </w:rPr>
         <w:t xml:space="preserve"> и </w:t>
       </w:r>
       <w:r>
         <w:rPr>
           <w:rFonts w:ascii="Arial" w:hAnsi="Arial" w:cs="Arial"/>
           <w:sz w:val="24"/>
+        </w:rPr>
+        <w:t xml:space="preserve">по-късно същата година </w:t>
+      </w:r>
+      <w:r>
+        <w:rPr>
+          <w:rFonts w:ascii="Arial" w:hAnsi="Arial" w:cs="Arial"/>
+          <w:sz w:val="24"/>
+        </w:rPr>
+        <w:t xml:space="preserve">се появява </w:t>
+      </w:r>
+      <w:r>
+        <w:rPr>
+          <w:rFonts w:ascii="Arial" w:hAnsi="Arial" w:cs="Arial"/>
+          <w:sz w:val="24"/>
           <w:lang w:val="en-US"/>
         </w:rPr>
         <w:t>“</w:t>
@@ -9535,7 +9501,15 @@
           <w:rFonts w:ascii="Arial" w:hAnsi="Arial" w:cs="Arial"/>
           <w:sz w:val="24"/>
         </w:rPr>
-        <w:t xml:space="preserve"> през 2006г</w:t>
+        <w:t xml:space="preserve">, тогава част от </w:t>
+      </w:r>
+      <w:r>
+        <w:rPr>
+          <w:rFonts w:ascii="Arial" w:hAnsi="Arial" w:cs="Arial"/>
+          <w:sz w:val="24"/>
+          <w:lang w:val="en-US"/>
+        </w:rPr>
+        <w:t>“COSEINC”</w:t>
       </w:r>
       <w:r>
         <w:rPr>
@@ -9549,7 +9523,89 @@
           <w:rFonts w:ascii="Arial" w:hAnsi="Arial" w:cs="Arial"/>
           <w:sz w:val="24"/>
         </w:rPr>
-        <w:t xml:space="preserve"> Мненията за реалната приложимост на този вид </w:t>
+        <w:t xml:space="preserve"> </w:t>
+      </w:r>
+      <w:r>
+        <w:rPr>
+          <w:rFonts w:ascii="Arial" w:hAnsi="Arial" w:cs="Arial"/>
+          <w:sz w:val="24"/>
+        </w:rPr>
+        <w:t xml:space="preserve">Двете програми се различават </w:t>
+      </w:r>
+      <w:r>
+        <w:rPr>
+          <w:rFonts w:ascii="Arial" w:hAnsi="Arial" w:cs="Arial"/>
+          <w:sz w:val="24"/>
+        </w:rPr>
+        <w:t xml:space="preserve">по обстоятелствата за </w:t>
+      </w:r>
+      <w:r>
+        <w:rPr>
+          <w:rFonts w:ascii="Arial" w:hAnsi="Arial" w:cs="Arial"/>
+          <w:sz w:val="24"/>
+        </w:rPr>
+        <w:t xml:space="preserve">провеждането на </w:t>
+      </w:r>
+      <w:r>
+        <w:rPr>
+          <w:rFonts w:ascii="Arial" w:hAnsi="Arial" w:cs="Arial"/>
+          <w:sz w:val="24"/>
+        </w:rPr>
+        <w:t>атака</w:t>
+      </w:r>
+      <w:r>
+        <w:rPr>
+          <w:rFonts w:ascii="Arial" w:hAnsi="Arial" w:cs="Arial"/>
+          <w:sz w:val="24"/>
+        </w:rPr>
+        <w:t>та</w:t>
+      </w:r>
+      <w:r>
+        <w:rPr>
+          <w:rFonts w:ascii="Arial" w:hAnsi="Arial" w:cs="Arial"/>
+          <w:sz w:val="24"/>
+        </w:rPr>
+        <w:t>, тъй като при</w:t>
+      </w:r>
+      <w:r>
+        <w:rPr>
+          <w:rFonts w:ascii="Arial" w:hAnsi="Arial" w:cs="Arial"/>
+          <w:sz w:val="24"/>
+        </w:rPr>
+        <w:t xml:space="preserve"> </w:t>
+      </w:r>
+      <w:r>
+        <w:rPr>
+          <w:rFonts w:ascii="Arial" w:hAnsi="Arial" w:cs="Arial"/>
+          <w:sz w:val="24"/>
+          <w:lang w:val="en-US"/>
+        </w:rPr>
+        <w:t>“</w:t>
+      </w:r>
+      <w:proofErr w:type="spellStart"/>
+      <w:r>
+        <w:rPr>
+          <w:rFonts w:ascii="Arial" w:hAnsi="Arial" w:cs="Arial"/>
+          <w:sz w:val="24"/>
+          <w:lang w:val="en-US"/>
+        </w:rPr>
+        <w:t>SubVirt</w:t>
+      </w:r>
+      <w:proofErr w:type="spellEnd"/>
+      <w:r>
+        <w:rPr>
+          <w:rFonts w:ascii="Arial" w:hAnsi="Arial" w:cs="Arial"/>
+          <w:sz w:val="24"/>
+          <w:lang w:val="en-US"/>
+        </w:rPr>
+        <w:t>”</w:t>
+      </w:r>
+      <w:r>
+        <w:rPr>
+          <w:rFonts w:ascii="Arial" w:hAnsi="Arial" w:cs="Arial"/>
+          <w:sz w:val="24"/>
+        </w:rPr>
+        <w:t xml:space="preserve"> е необходимо </w:t>
       </w:r>
       <w:r>
         <w:rPr>
@@ -9564,6 +9620,430 @@
           <w:rFonts w:ascii="Arial" w:hAnsi="Arial" w:cs="Arial"/>
           <w:sz w:val="24"/>
         </w:rPr>
+        <w:t>програмата да се изпълни по време на  стартирането на операционната система</w:t>
+      </w:r>
+      <w:r>
+        <w:rPr>
+          <w:rFonts w:ascii="Arial" w:hAnsi="Arial" w:cs="Arial"/>
+          <w:sz w:val="24"/>
+        </w:rPr>
+        <w:t>, т.е. има</w:t>
+      </w:r>
+      <w:r>
+        <w:rPr>
+          <w:rFonts w:ascii="Arial" w:hAnsi="Arial" w:cs="Arial"/>
+          <w:sz w:val="24"/>
+          <w:lang w:val="en-US"/>
+        </w:rPr>
+        <w:t xml:space="preserve"> bootkit</w:t>
+      </w:r>
+      <w:r>
+        <w:rPr>
+          <w:rFonts w:ascii="Arial" w:hAnsi="Arial" w:cs="Arial"/>
+          <w:sz w:val="24"/>
+        </w:rPr>
+        <w:t xml:space="preserve"> част, чрез която инсталираната ОС се пуска в контролирана виртуална машина</w:t>
+      </w:r>
+      <w:r>
+        <w:rPr>
+          <w:rFonts w:ascii="Arial" w:hAnsi="Arial" w:cs="Arial"/>
+          <w:sz w:val="24"/>
+        </w:rPr>
+        <w:t xml:space="preserve">, като </w:t>
+      </w:r>
+      <w:r>
+        <w:rPr>
+          <w:rFonts w:ascii="Arial" w:hAnsi="Arial" w:cs="Arial"/>
+          <w:sz w:val="24"/>
+          <w:lang w:val="en-US"/>
+        </w:rPr>
+        <w:t>VMWare</w:t>
+      </w:r>
+      <w:r>
+        <w:rPr>
+          <w:rFonts w:ascii="Arial" w:hAnsi="Arial" w:cs="Arial"/>
+          <w:sz w:val="24"/>
+        </w:rPr>
+        <w:t xml:space="preserve">. При </w:t>
+      </w:r>
+      <w:r>
+        <w:rPr>
+          <w:rFonts w:ascii="Arial" w:hAnsi="Arial" w:cs="Arial"/>
+          <w:sz w:val="24"/>
+          <w:lang w:val="en-US"/>
+        </w:rPr>
+        <w:t>“</w:t>
+      </w:r>
+      <w:proofErr w:type="spellStart"/>
+      <w:r>
+        <w:rPr>
+          <w:rFonts w:ascii="Arial" w:hAnsi="Arial" w:cs="Arial"/>
+          <w:sz w:val="24"/>
+          <w:lang w:val="en-US"/>
+        </w:rPr>
+        <w:t>BluePill</w:t>
+      </w:r>
+      <w:proofErr w:type="spellEnd"/>
+      <w:r>
+        <w:rPr>
+          <w:rFonts w:ascii="Arial" w:hAnsi="Arial" w:cs="Arial"/>
+          <w:sz w:val="24"/>
+          <w:lang w:val="en-US"/>
+        </w:rPr>
+        <w:t>”</w:t>
+      </w:r>
+      <w:r>
+        <w:rPr>
+          <w:rFonts w:ascii="Arial" w:hAnsi="Arial" w:cs="Arial"/>
+          <w:sz w:val="24"/>
+        </w:rPr>
+        <w:t xml:space="preserve"> </w:t>
+      </w:r>
+      <w:r>
+        <w:rPr>
+          <w:rFonts w:ascii="Arial" w:hAnsi="Arial" w:cs="Arial"/>
+          <w:sz w:val="24"/>
+        </w:rPr>
+        <w:t xml:space="preserve">атаката се осъществява, когато системата е работеща и </w:t>
+      </w:r>
+      <w:r>
+        <w:rPr>
+          <w:rFonts w:ascii="Arial" w:hAnsi="Arial" w:cs="Arial"/>
+          <w:sz w:val="24"/>
+        </w:rPr>
+        <w:t>се прилага</w:t>
+      </w:r>
+      <w:r>
+        <w:rPr>
+          <w:rFonts w:ascii="Arial" w:hAnsi="Arial" w:cs="Arial"/>
+          <w:sz w:val="24"/>
+        </w:rPr>
+        <w:t>т</w:t>
+      </w:r>
+      <w:r>
+        <w:rPr>
+          <w:rFonts w:ascii="Arial" w:hAnsi="Arial" w:cs="Arial"/>
+          <w:sz w:val="24"/>
+        </w:rPr>
+        <w:t xml:space="preserve"> </w:t>
+      </w:r>
+      <w:r>
+        <w:rPr>
+          <w:rFonts w:ascii="Arial" w:hAnsi="Arial" w:cs="Arial"/>
+          <w:sz w:val="24"/>
+        </w:rPr>
+        <w:t xml:space="preserve">серия от стъпки, които </w:t>
+      </w:r>
+      <w:r>
+        <w:rPr>
+          <w:rFonts w:ascii="Arial" w:hAnsi="Arial" w:cs="Arial"/>
+          <w:sz w:val="24"/>
+        </w:rPr>
+        <w:t>подготвят</w:t>
+      </w:r>
+      <w:r>
+        <w:rPr>
+          <w:rFonts w:ascii="Arial" w:hAnsi="Arial" w:cs="Arial"/>
+          <w:sz w:val="24"/>
+        </w:rPr>
+        <w:t xml:space="preserve"> </w:t>
+      </w:r>
+      <w:r>
+        <w:rPr>
+          <w:rFonts w:ascii="Arial" w:hAnsi="Arial" w:cs="Arial"/>
+          <w:sz w:val="24"/>
+        </w:rPr>
+        <w:t xml:space="preserve">и </w:t>
+      </w:r>
+      <w:r>
+        <w:rPr>
+          <w:rFonts w:ascii="Arial" w:hAnsi="Arial" w:cs="Arial"/>
+          <w:sz w:val="24"/>
+        </w:rPr>
+        <w:t xml:space="preserve">активират </w:t>
+      </w:r>
+      <w:r>
+        <w:rPr>
+          <w:rFonts w:ascii="Arial" w:hAnsi="Arial" w:cs="Arial"/>
+          <w:sz w:val="24"/>
+        </w:rPr>
+        <w:t>виртуална машина, в която да преместят главната ОС.</w:t>
+      </w:r>
+      <w:r>
+        <w:rPr>
+          <w:rFonts w:ascii="Arial" w:hAnsi="Arial" w:cs="Arial"/>
+          <w:sz w:val="24"/>
+        </w:rPr>
+        <w:t xml:space="preserve"> При успешна атака</w:t>
+      </w:r>
+      <w:r>
+        <w:rPr>
+          <w:rFonts w:ascii="Arial" w:hAnsi="Arial" w:cs="Arial"/>
+          <w:sz w:val="24"/>
+        </w:rPr>
+        <w:t xml:space="preserve"> </w:t>
+      </w:r>
+      <w:r>
+        <w:rPr>
+          <w:rFonts w:ascii="Arial" w:hAnsi="Arial" w:cs="Arial"/>
+          <w:sz w:val="24"/>
+        </w:rPr>
+        <w:t xml:space="preserve">при </w:t>
+      </w:r>
+      <w:r>
+        <w:rPr>
+          <w:rFonts w:ascii="Arial" w:hAnsi="Arial" w:cs="Arial"/>
+          <w:sz w:val="24"/>
+          <w:lang w:val="en-US"/>
+        </w:rPr>
+        <w:t>“</w:t>
+      </w:r>
+      <w:proofErr w:type="spellStart"/>
+      <w:r>
+        <w:rPr>
+          <w:rFonts w:ascii="Arial" w:hAnsi="Arial" w:cs="Arial"/>
+          <w:sz w:val="24"/>
+          <w:lang w:val="en-US"/>
+        </w:rPr>
+        <w:t>SubVirt</w:t>
+      </w:r>
+      <w:proofErr w:type="spellEnd"/>
+      <w:r>
+        <w:rPr>
+          <w:rFonts w:ascii="Arial" w:hAnsi="Arial" w:cs="Arial"/>
+          <w:sz w:val="24"/>
+          <w:lang w:val="en-US"/>
+        </w:rPr>
+        <w:t>”</w:t>
+      </w:r>
+      <w:r>
+        <w:rPr>
+          <w:rFonts w:ascii="Arial" w:hAnsi="Arial" w:cs="Arial"/>
+          <w:sz w:val="24"/>
+        </w:rPr>
+        <w:t>, хардуерът,</w:t>
+      </w:r>
+      <w:r>
+        <w:rPr>
+          <w:rFonts w:ascii="Arial" w:hAnsi="Arial" w:cs="Arial"/>
+          <w:sz w:val="24"/>
+        </w:rPr>
+        <w:t xml:space="preserve"> като</w:t>
+      </w:r>
+      <w:r>
+        <w:rPr>
+          <w:rFonts w:ascii="Arial" w:hAnsi="Arial" w:cs="Arial"/>
+          <w:sz w:val="24"/>
+        </w:rPr>
+        <w:t xml:space="preserve"> </w:t>
+      </w:r>
+      <w:r>
+        <w:rPr>
+          <w:rFonts w:ascii="Arial" w:hAnsi="Arial" w:cs="Arial"/>
+          <w:sz w:val="24"/>
+        </w:rPr>
+        <w:t>процесор, твърд диск, мрежова карта, звукова карта</w:t>
+      </w:r>
+      <w:r>
+        <w:rPr>
+          <w:rFonts w:ascii="Arial" w:hAnsi="Arial" w:cs="Arial"/>
+          <w:sz w:val="24"/>
+        </w:rPr>
+        <w:t>,</w:t>
+      </w:r>
+      <w:r>
+        <w:rPr>
+          <w:rFonts w:ascii="Arial" w:hAnsi="Arial" w:cs="Arial"/>
+          <w:sz w:val="24"/>
+        </w:rPr>
+        <w:t xml:space="preserve"> ко</w:t>
+      </w:r>
+      <w:r>
+        <w:rPr>
+          <w:rFonts w:ascii="Arial" w:hAnsi="Arial" w:cs="Arial"/>
+          <w:sz w:val="24"/>
+        </w:rPr>
+        <w:t>й</w:t>
+      </w:r>
+      <w:r>
+        <w:rPr>
+          <w:rFonts w:ascii="Arial" w:hAnsi="Arial" w:cs="Arial"/>
+          <w:sz w:val="24"/>
+        </w:rPr>
+        <w:t xml:space="preserve">то атакуваната ОС ще вижда, ще бъде виртуално създаден от съответния </w:t>
+      </w:r>
+      <w:r>
+        <w:rPr>
+          <w:rFonts w:ascii="Arial" w:hAnsi="Arial" w:cs="Arial"/>
+          <w:sz w:val="24"/>
+          <w:lang w:val="en-US"/>
+        </w:rPr>
+        <w:t>hypervisor</w:t>
+      </w:r>
+      <w:r>
+        <w:rPr>
+          <w:rFonts w:ascii="Arial" w:hAnsi="Arial" w:cs="Arial"/>
+          <w:sz w:val="24"/>
+        </w:rPr>
+        <w:t xml:space="preserve"> и това би позволило по-лесно засичане</w:t>
+      </w:r>
+      <w:r>
+        <w:rPr>
+          <w:rFonts w:ascii="Arial" w:hAnsi="Arial" w:cs="Arial"/>
+          <w:sz w:val="24"/>
+        </w:rPr>
+        <w:t>.</w:t>
+      </w:r>
+      <w:r>
+        <w:rPr>
+          <w:rFonts w:ascii="Arial" w:hAnsi="Arial" w:cs="Arial"/>
+          <w:sz w:val="24"/>
+        </w:rPr>
+        <w:t xml:space="preserve"> </w:t>
+      </w:r>
+      <w:r>
+        <w:rPr>
+          <w:rFonts w:ascii="Arial" w:hAnsi="Arial" w:cs="Arial"/>
+          <w:sz w:val="24"/>
+        </w:rPr>
+        <w:t>П</w:t>
+      </w:r>
+      <w:r>
+        <w:rPr>
+          <w:rFonts w:ascii="Arial" w:hAnsi="Arial" w:cs="Arial"/>
+          <w:sz w:val="24"/>
+        </w:rPr>
+        <w:t xml:space="preserve">ри </w:t>
+      </w:r>
+      <w:r>
+        <w:rPr>
+          <w:rFonts w:ascii="Arial" w:hAnsi="Arial" w:cs="Arial"/>
+          <w:sz w:val="24"/>
+          <w:lang w:val="en-US"/>
+        </w:rPr>
+        <w:t>“</w:t>
+      </w:r>
+      <w:proofErr w:type="spellStart"/>
+      <w:r>
+        <w:rPr>
+          <w:rFonts w:ascii="Arial" w:hAnsi="Arial" w:cs="Arial"/>
+          <w:sz w:val="24"/>
+          <w:lang w:val="en-US"/>
+        </w:rPr>
+        <w:t>BluePill</w:t>
+      </w:r>
+      <w:proofErr w:type="spellEnd"/>
+      <w:r>
+        <w:rPr>
+          <w:rFonts w:ascii="Arial" w:hAnsi="Arial" w:cs="Arial"/>
+          <w:sz w:val="24"/>
+          <w:lang w:val="en-US"/>
+        </w:rPr>
+        <w:t>”</w:t>
+      </w:r>
+      <w:r>
+        <w:rPr>
+          <w:rFonts w:ascii="Arial" w:hAnsi="Arial" w:cs="Arial"/>
+          <w:sz w:val="24"/>
+        </w:rPr>
+        <w:t xml:space="preserve"> продължава</w:t>
+      </w:r>
+      <w:r>
+        <w:rPr>
+          <w:rFonts w:ascii="Arial" w:hAnsi="Arial" w:cs="Arial"/>
+          <w:sz w:val="24"/>
+        </w:rPr>
+        <w:t>т</w:t>
+      </w:r>
+      <w:r>
+        <w:rPr>
+          <w:rFonts w:ascii="Arial" w:hAnsi="Arial" w:cs="Arial"/>
+          <w:sz w:val="24"/>
+        </w:rPr>
+        <w:t xml:space="preserve"> да се използва</w:t>
+      </w:r>
+      <w:r>
+        <w:rPr>
+          <w:rFonts w:ascii="Arial" w:hAnsi="Arial" w:cs="Arial"/>
+          <w:sz w:val="24"/>
+        </w:rPr>
+        <w:t>т реалните компоненти</w:t>
+      </w:r>
+      <w:r>
+        <w:rPr>
+          <w:rFonts w:ascii="Arial" w:hAnsi="Arial" w:cs="Arial"/>
+          <w:sz w:val="24"/>
+        </w:rPr>
+        <w:t xml:space="preserve"> и при у</w:t>
+      </w:r>
+      <w:r>
+        <w:rPr>
+          <w:rFonts w:ascii="Arial" w:hAnsi="Arial" w:cs="Arial"/>
+          <w:sz w:val="24"/>
+        </w:rPr>
+        <w:t xml:space="preserve">спешно приложен такъв тип </w:t>
+      </w:r>
+      <w:r>
+        <w:rPr>
+          <w:rFonts w:ascii="Arial" w:hAnsi="Arial" w:cs="Arial"/>
+          <w:sz w:val="24"/>
+          <w:lang w:val="en-US"/>
+        </w:rPr>
+        <w:t xml:space="preserve">rootkit </w:t>
+      </w:r>
+      <w:r>
+        <w:rPr>
+          <w:rFonts w:ascii="Arial" w:hAnsi="Arial" w:cs="Arial"/>
+          <w:sz w:val="24"/>
+        </w:rPr>
+        <w:t>може да използва регистрите на процесора за дебъгване, за да прихваща данните в определени системни извиквания към ядрото на ОС във виртуалната машина и да манипулира отговорите</w:t>
+      </w:r>
+      <w:r>
+        <w:rPr>
+          <w:rFonts w:ascii="Arial" w:hAnsi="Arial" w:cs="Arial"/>
+          <w:sz w:val="24"/>
+        </w:rPr>
+        <w:t>.</w:t>
+      </w:r>
+      <w:r>
+        <w:rPr>
+          <w:rFonts w:ascii="Arial" w:hAnsi="Arial" w:cs="Arial"/>
+          <w:sz w:val="24"/>
+        </w:rPr>
+        <w:t xml:space="preserve"> </w:t>
+      </w:r>
+    </w:p>
+    <w:p>
+      <w:pPr>
+        <w:spacing w:line="360" w:lineRule="auto"/>
+        <w:ind w:left="357" w:firstLine="351"/>
+        <w:jc w:val="both"/>
+        <w:rPr>
+          <w:rFonts w:ascii="Arial" w:hAnsi="Arial" w:cs="Arial"/>
+          <w:sz w:val="24"/>
+        </w:rPr>
+      </w:pPr>
+      <w:r>
+        <w:rPr>
+          <w:rFonts w:ascii="Arial" w:hAnsi="Arial" w:cs="Arial"/>
+          <w:sz w:val="24"/>
+        </w:rPr>
+        <w:lastRenderedPageBreak/>
+        <w:t xml:space="preserve">Мненията за реалната приложимост на този вид </w:t>
+      </w:r>
+      <w:r>
+        <w:rPr>
+          <w:rFonts w:ascii="Arial" w:hAnsi="Arial" w:cs="Arial"/>
+          <w:sz w:val="24"/>
+          <w:lang w:val="en-US"/>
+        </w:rPr>
+        <w:t xml:space="preserve">rootkit </w:t>
+      </w:r>
+      <w:r>
+        <w:rPr>
+          <w:rFonts w:ascii="Arial" w:hAnsi="Arial" w:cs="Arial"/>
+          <w:sz w:val="24"/>
+        </w:rPr>
         <w:t>са противоречиви</w:t>
       </w:r>
       <w:r>
@@ -9678,14 +10158,33 @@
           <w:rFonts w:ascii="Arial" w:hAnsi="Arial" w:cs="Arial"/>
           <w:sz w:val="24"/>
         </w:rPr>
-        <w:t xml:space="preserve"> Въпреки това към днешна дата </w:t>
-      </w:r>
-      <w:r>
-        <w:rPr>
-          <w:rFonts w:ascii="Arial" w:hAnsi="Arial" w:cs="Arial"/>
-          <w:sz w:val="24"/>
-        </w:rPr>
-        <w:t xml:space="preserve">публично </w:t>
+        <w:t xml:space="preserve"> </w:t>
+      </w:r>
+    </w:p>
+    <w:p>
+      <w:pPr>
+        <w:spacing w:line="360" w:lineRule="auto"/>
+        <w:ind w:left="357" w:firstLine="351"/>
+        <w:jc w:val="both"/>
+        <w:rPr>
+          <w:rFonts w:ascii="Arial" w:hAnsi="Arial" w:cs="Arial"/>
+          <w:sz w:val="24"/>
+          <w:lang w:val="en-US"/>
+        </w:rPr>
+      </w:pPr>
+      <w:r>
+        <w:rPr>
+          <w:rFonts w:ascii="Arial" w:hAnsi="Arial" w:cs="Arial"/>
+          <w:sz w:val="24"/>
+        </w:rPr>
+        <w:t>К</w:t>
+      </w:r>
+      <w:r>
+        <w:rPr>
+          <w:rFonts w:ascii="Arial" w:hAnsi="Arial" w:cs="Arial"/>
+          <w:sz w:val="24"/>
+        </w:rPr>
+        <w:t xml:space="preserve">ъм днешна дата </w:t>
       </w:r>
       <w:r>
         <w:rPr>
@@ -9699,36 +10198,246 @@
           <w:rFonts w:ascii="Arial" w:hAnsi="Arial" w:cs="Arial"/>
           <w:sz w:val="24"/>
         </w:rPr>
-        <w:t xml:space="preserve"> не изглежда да имат някакво развитие и въпроса дали такъв </w:t>
-      </w:r>
-      <w:r>
-        <w:rPr>
-          <w:rFonts w:ascii="Arial" w:hAnsi="Arial" w:cs="Arial"/>
-          <w:sz w:val="24"/>
-          <w:lang w:val="en-US"/>
-        </w:rPr>
-        <w:t>rootkit</w:t>
-      </w:r>
-      <w:r>
-        <w:rPr>
-          <w:rFonts w:ascii="Arial" w:hAnsi="Arial" w:cs="Arial"/>
-          <w:sz w:val="24"/>
-        </w:rPr>
-        <w:t xml:space="preserve"> може да бъде приложен на практика остава без </w:t>
-      </w:r>
-      <w:r>
-        <w:rPr>
-          <w:rFonts w:ascii="Arial" w:hAnsi="Arial" w:cs="Arial"/>
-          <w:sz w:val="24"/>
-        </w:rPr>
-        <w:t xml:space="preserve">ясен </w:t>
-      </w:r>
-      <w:r>
-        <w:rPr>
-          <w:rFonts w:ascii="Arial" w:hAnsi="Arial" w:cs="Arial"/>
-          <w:sz w:val="24"/>
-        </w:rPr>
-        <w:t>отговор.</w:t>
+        <w:t xml:space="preserve"> изглежда да имат </w:t>
+      </w:r>
+      <w:r>
+        <w:rPr>
+          <w:rFonts w:ascii="Arial" w:hAnsi="Arial" w:cs="Arial"/>
+          <w:sz w:val="24"/>
+        </w:rPr>
+        <w:t xml:space="preserve">известно </w:t>
+      </w:r>
+      <w:r>
+        <w:rPr>
+          <w:rFonts w:ascii="Arial" w:hAnsi="Arial" w:cs="Arial"/>
+          <w:sz w:val="24"/>
+        </w:rPr>
+        <w:t xml:space="preserve">развитие </w:t>
+      </w:r>
+      <w:r>
+        <w:rPr>
+          <w:rFonts w:ascii="Arial" w:hAnsi="Arial" w:cs="Arial"/>
+          <w:sz w:val="24"/>
+        </w:rPr>
+        <w:t xml:space="preserve">отново </w:t>
+      </w:r>
+      <w:r>
+        <w:rPr>
+          <w:rFonts w:ascii="Arial" w:hAnsi="Arial" w:cs="Arial"/>
+          <w:sz w:val="24"/>
+        </w:rPr>
+        <w:t xml:space="preserve">в академичните среди, </w:t>
+      </w:r>
+      <w:r>
+        <w:rPr>
+          <w:rFonts w:ascii="Arial" w:hAnsi="Arial" w:cs="Arial"/>
+          <w:sz w:val="24"/>
+        </w:rPr>
+        <w:t xml:space="preserve">като </w:t>
+      </w:r>
+      <w:r>
+        <w:rPr>
+          <w:rFonts w:ascii="Arial" w:hAnsi="Arial" w:cs="Arial"/>
+          <w:sz w:val="24"/>
+        </w:rPr>
+        <w:t xml:space="preserve">примери за това са </w:t>
+      </w:r>
+      <w:r>
+        <w:rPr>
+          <w:rFonts w:ascii="Arial" w:hAnsi="Arial" w:cs="Arial"/>
+          <w:sz w:val="24"/>
+          <w:lang w:val="en-US"/>
+        </w:rPr>
+        <w:t>“</w:t>
+      </w:r>
+      <w:proofErr w:type="spellStart"/>
+      <w:r>
+        <w:rPr>
+          <w:rFonts w:ascii="Arial" w:hAnsi="Arial" w:cs="Arial"/>
+          <w:sz w:val="24"/>
+          <w:lang w:val="en-US"/>
+        </w:rPr>
+        <w:t>Cloaker</w:t>
+      </w:r>
+      <w:proofErr w:type="spellEnd"/>
+      <w:r>
+        <w:rPr>
+          <w:rFonts w:ascii="Arial" w:hAnsi="Arial" w:cs="Arial"/>
+          <w:sz w:val="24"/>
+          <w:lang w:val="en-US"/>
+        </w:rPr>
+        <w:t>”</w:t>
+      </w:r>
+      <w:r>
+        <w:rPr>
+          <w:rFonts w:ascii="Arial" w:hAnsi="Arial" w:cs="Arial"/>
+          <w:sz w:val="24"/>
+          <w:lang w:val="en-US"/>
+        </w:rPr>
+        <w:t>,</w:t>
+      </w:r>
+      <w:r>
+        <w:rPr>
+          <w:rFonts w:ascii="Arial" w:hAnsi="Arial" w:cs="Arial"/>
+          <w:sz w:val="24"/>
+        </w:rPr>
+        <w:t xml:space="preserve"> </w:t>
+      </w:r>
+      <w:r>
+        <w:rPr>
+          <w:rFonts w:ascii="Arial" w:hAnsi="Arial" w:cs="Arial"/>
+          <w:sz w:val="24"/>
+          <w:lang w:val="en-US"/>
+        </w:rPr>
+        <w:t>“</w:t>
+      </w:r>
+      <w:proofErr w:type="spellStart"/>
+      <w:r>
+        <w:rPr>
+          <w:rFonts w:ascii="Arial" w:hAnsi="Arial" w:cs="Arial"/>
+          <w:sz w:val="24"/>
+          <w:lang w:val="en-US"/>
+        </w:rPr>
+        <w:t>CackeKit</w:t>
+      </w:r>
+      <w:proofErr w:type="spellEnd"/>
+      <w:r>
+        <w:rPr>
+          <w:rFonts w:ascii="Arial" w:hAnsi="Arial" w:cs="Arial"/>
+          <w:sz w:val="24"/>
+          <w:lang w:val="en-US"/>
+        </w:rPr>
+        <w:t>”</w:t>
+      </w:r>
+      <w:r>
+        <w:rPr>
+          <w:rFonts w:ascii="Arial" w:hAnsi="Arial" w:cs="Arial"/>
+          <w:sz w:val="24"/>
+        </w:rPr>
+        <w:t xml:space="preserve"> и </w:t>
+      </w:r>
+      <w:r>
+        <w:rPr>
+          <w:rFonts w:ascii="Arial" w:hAnsi="Arial" w:cs="Arial"/>
+          <w:sz w:val="24"/>
+          <w:lang w:val="en-US"/>
+        </w:rPr>
+        <w:t>“</w:t>
+      </w:r>
+      <w:proofErr w:type="spellStart"/>
+      <w:r>
+        <w:rPr>
+          <w:rFonts w:ascii="Arial" w:hAnsi="Arial" w:cs="Arial"/>
+          <w:sz w:val="24"/>
+          <w:lang w:val="en-US"/>
+        </w:rPr>
+        <w:t>rHV</w:t>
+      </w:r>
+      <w:proofErr w:type="spellEnd"/>
+      <w:r>
+        <w:rPr>
+          <w:rFonts w:ascii="Arial" w:hAnsi="Arial" w:cs="Arial"/>
+          <w:sz w:val="24"/>
+          <w:lang w:val="en-US"/>
+        </w:rPr>
+        <w:t>”</w:t>
+      </w:r>
+      <w:r>
+        <w:rPr>
+          <w:rFonts w:ascii="Arial" w:hAnsi="Arial" w:cs="Arial"/>
+          <w:sz w:val="24"/>
+        </w:rPr>
+        <w:t>, ко</w:t>
+      </w:r>
+      <w:r>
+        <w:rPr>
+          <w:rFonts w:ascii="Arial" w:hAnsi="Arial" w:cs="Arial"/>
+          <w:sz w:val="24"/>
+        </w:rPr>
+        <w:t>и</w:t>
+      </w:r>
+      <w:r>
+        <w:rPr>
+          <w:rFonts w:ascii="Arial" w:hAnsi="Arial" w:cs="Arial"/>
+          <w:sz w:val="24"/>
+        </w:rPr>
+        <w:t xml:space="preserve">то са разработени за процесори с </w:t>
+      </w:r>
+      <w:r>
+        <w:rPr>
+          <w:rFonts w:ascii="Arial" w:hAnsi="Arial" w:cs="Arial"/>
+          <w:sz w:val="24"/>
+          <w:lang w:val="en-US"/>
+        </w:rPr>
+        <w:t xml:space="preserve">ARM </w:t>
+      </w:r>
+      <w:r>
+        <w:rPr>
+          <w:rFonts w:ascii="Arial" w:hAnsi="Arial" w:cs="Arial"/>
+          <w:sz w:val="24"/>
+        </w:rPr>
+        <w:t>архит</w:t>
+      </w:r>
+      <w:r>
+        <w:rPr>
+          <w:rFonts w:ascii="Arial" w:hAnsi="Arial" w:cs="Arial"/>
+          <w:sz w:val="24"/>
+        </w:rPr>
+        <w:t>ектура</w:t>
+      </w:r>
+      <w:r>
+        <w:rPr>
+          <w:rFonts w:ascii="Arial" w:hAnsi="Arial" w:cs="Arial"/>
+          <w:sz w:val="24"/>
+          <w:lang w:val="en-US"/>
+        </w:rPr>
+        <w:t xml:space="preserve"> и използват </w:t>
+      </w:r>
+      <w:proofErr w:type="spellStart"/>
+      <w:r>
+        <w:rPr>
+          <w:rFonts w:ascii="Arial" w:hAnsi="Arial" w:cs="Arial"/>
+          <w:sz w:val="24"/>
+          <w:lang w:val="en-US"/>
+        </w:rPr>
+        <w:t>нови</w:t>
+      </w:r>
+      <w:proofErr w:type="spellEnd"/>
+      <w:r>
+        <w:rPr>
+          <w:rFonts w:ascii="Arial" w:hAnsi="Arial" w:cs="Arial"/>
+          <w:sz w:val="24"/>
+        </w:rPr>
+        <w:t xml:space="preserve"> техники за разполагане на </w:t>
+      </w:r>
+      <w:r>
+        <w:rPr>
+          <w:rFonts w:ascii="Arial" w:hAnsi="Arial" w:cs="Arial"/>
+          <w:sz w:val="24"/>
+          <w:lang w:val="en-US"/>
+        </w:rPr>
+        <w:t xml:space="preserve">rootkit </w:t>
+      </w:r>
+      <w:r>
+        <w:rPr>
+          <w:rFonts w:ascii="Arial" w:hAnsi="Arial" w:cs="Arial"/>
+          <w:sz w:val="24"/>
+        </w:rPr>
+        <w:t>програмата в кеша на процесора</w:t>
+      </w:r>
+      <w:r>
+        <w:rPr>
+          <w:rFonts w:ascii="Arial" w:hAnsi="Arial" w:cs="Arial"/>
+          <w:sz w:val="24"/>
+        </w:rPr>
+        <w:t>.</w:t>
+      </w:r>
+      <w:r>
+        <w:rPr>
+          <w:rFonts w:ascii="Arial" w:hAnsi="Arial" w:cs="Arial"/>
+          <w:sz w:val="24"/>
+        </w:rPr>
+        <w:t xml:space="preserve"> Авторите предлагат и методи за справяне със заплахите.</w:t>
       </w:r>
     </w:p>
     <w:p>
@@ -9747,7 +10456,7 @@
           <w:szCs w:val="28"/>
         </w:rPr>
       </w:pPr>
-      <w:bookmarkStart w:id="10" w:name="_Toc94817960"/>
+      <w:bookmarkStart w:id="9" w:name="_Toc94817960"/>
       <w:r>
         <w:rPr>
           <w:rFonts w:ascii="Arial" w:hAnsi="Arial" w:cs="Arial"/>
@@ -9756,7 +10465,6 @@
           <w:szCs w:val="28"/>
           <w:lang w:val="en-US"/>
         </w:rPr>
-        <w:lastRenderedPageBreak/>
         <w:t xml:space="preserve">Rootkit </w:t>
       </w:r>
       <w:r>
@@ -9787,6 +10495,91 @@
         </w:rPr>
         <w:t xml:space="preserve"> слой</w:t>
       </w:r>
+      <w:bookmarkEnd w:id="9"/>
+    </w:p>
+    <w:p>
+      <w:pPr>
+        <w:spacing w:line="360" w:lineRule="auto"/>
+        <w:ind w:left="357" w:firstLine="351"/>
+        <w:jc w:val="both"/>
+      </w:pPr>
+      <w:r>
+        <w:rPr>
+          <w:rFonts w:ascii="Arial" w:hAnsi="Arial" w:cs="Arial"/>
+          <w:sz w:val="24"/>
+        </w:rPr>
+        <w:t xml:space="preserve">При този тип </w:t>
+      </w:r>
+      <w:r>
+        <w:rPr>
+          <w:rFonts w:ascii="Arial" w:hAnsi="Arial" w:cs="Arial"/>
+          <w:sz w:val="24"/>
+          <w:lang w:val="en-US"/>
+        </w:rPr>
+        <w:t xml:space="preserve">rootkit </w:t>
+      </w:r>
+      <w:r>
+        <w:rPr>
+          <w:rFonts w:ascii="Arial" w:hAnsi="Arial" w:cs="Arial"/>
+          <w:sz w:val="24"/>
+        </w:rPr>
+        <w:t xml:space="preserve">злонамерената програма се разполага в </w:t>
+      </w:r>
+      <w:r>
+        <w:rPr>
+          <w:rFonts w:ascii="Arial" w:hAnsi="Arial" w:cs="Arial"/>
+          <w:sz w:val="24"/>
+        </w:rPr>
+        <w:t xml:space="preserve">регионите, където се съхранява софтуера за </w:t>
+      </w:r>
+      <w:r>
+        <w:rPr>
+          <w:rFonts w:ascii="Arial" w:hAnsi="Arial" w:cs="Arial"/>
+          <w:sz w:val="24"/>
+        </w:rPr>
+        <w:t xml:space="preserve">взаимодействие с </w:t>
+      </w:r>
+      <w:r>
+        <w:rPr>
+          <w:rFonts w:ascii="Arial" w:hAnsi="Arial" w:cs="Arial"/>
+          <w:sz w:val="24"/>
+        </w:rPr>
+        <w:t>дънната платка на компютъра</w:t>
+      </w:r>
+      <w:r>
+        <w:rPr>
+          <w:rFonts w:ascii="Arial" w:hAnsi="Arial" w:cs="Arial"/>
+          <w:sz w:val="24"/>
+          <w:lang w:val="en-US"/>
+        </w:rPr>
+        <w:t xml:space="preserve">, BIOS </w:t>
+      </w:r>
+      <w:proofErr w:type="spellStart"/>
+      <w:r>
+        <w:rPr>
+          <w:rFonts w:ascii="Arial" w:hAnsi="Arial" w:cs="Arial"/>
+          <w:sz w:val="24"/>
+          <w:lang w:val="en-US"/>
+        </w:rPr>
+        <w:t>или</w:t>
+      </w:r>
+      <w:proofErr w:type="spellEnd"/>
+      <w:r>
+        <w:rPr>
+          <w:rFonts w:ascii="Arial" w:hAnsi="Arial" w:cs="Arial"/>
+          <w:sz w:val="24"/>
+          <w:lang w:val="en-US"/>
+        </w:rPr>
+        <w:t xml:space="preserve"> UEFI</w:t>
+      </w:r>
+      <w:r>
+        <w:rPr>
+          <w:rFonts w:ascii="Arial" w:hAnsi="Arial" w:cs="Arial"/>
+          <w:sz w:val="24"/>
+        </w:rPr>
+        <w:t>.</w:t>
+      </w:r>
+      <w:bookmarkStart w:id="10" w:name="_GoBack"/>
       <w:bookmarkEnd w:id="10"/>
     </w:p>
     <w:p>
@@ -9802,29 +10595,27 @@
           <w:color w:val="auto"/>
         </w:rPr>
       </w:pPr>
-      <w:bookmarkStart w:id="11" w:name="_Toc94817961"/>
+      <w:bookmarkStart w:id="11" w:name="_Toc94817962"/>
       <w:r>
         <w:rPr>
           <w:rFonts w:ascii="Arial" w:hAnsi="Arial" w:cs="Arial"/>
           <w:color w:val="auto"/>
         </w:rPr>
-        <w:t xml:space="preserve">Как работи </w:t>
+        <w:t xml:space="preserve">Как да се справим </w:t>
       </w:r>
       <w:r>
         <w:rPr>
           <w:rFonts w:ascii="Arial" w:hAnsi="Arial" w:cs="Arial"/>
           <w:color w:val="auto"/>
-          <w:lang w:val="en-US"/>
-        </w:rPr>
-        <w:t>roo</w:t>
+        </w:rPr>
+        <w:t>с</w:t>
       </w:r>
       <w:r>
         <w:rPr>
           <w:rFonts w:ascii="Arial" w:hAnsi="Arial" w:cs="Arial"/>
           <w:color w:val="auto"/>
-          <w:lang w:val="en-US"/>
-        </w:rPr>
-        <w:t>t</w:t>
+        </w:rPr>
+        <w:t xml:space="preserve"> </w:t>
       </w:r>
       <w:r>
         <w:rPr>
@@ -9832,7 +10623,7 @@
           <w:color w:val="auto"/>
           <w:lang w:val="en-US"/>
         </w:rPr>
-        <w:t>kit</w:t>
+        <w:t>rootkit</w:t>
       </w:r>
       <w:bookmarkEnd w:id="11"/>
     </w:p>
@@ -9849,35 +10640,13 @@
           <w:color w:val="auto"/>
         </w:rPr>
       </w:pPr>
-      <w:bookmarkStart w:id="12" w:name="_Toc94817962"/>
+      <w:bookmarkStart w:id="12" w:name="_Toc94817963"/>
       <w:r>
         <w:rPr>
           <w:rFonts w:ascii="Arial" w:hAnsi="Arial" w:cs="Arial"/>
           <w:color w:val="auto"/>
         </w:rPr>
-        <w:t xml:space="preserve">Как да се справим </w:t>
-      </w:r>
-      <w:r>
-        <w:rPr>
-          <w:rFonts w:ascii="Arial" w:hAnsi="Arial" w:cs="Arial"/>
-          <w:color w:val="auto"/>
-        </w:rPr>
-        <w:t>с</w:t>
-      </w:r>
-      <w:r>
-        <w:rPr>
-          <w:rFonts w:ascii="Arial" w:hAnsi="Arial" w:cs="Arial"/>
-          <w:color w:val="auto"/>
-        </w:rPr>
-        <w:t xml:space="preserve"> </w:t>
-      </w:r>
-      <w:r>
-        <w:rPr>
-          <w:rFonts w:ascii="Arial" w:hAnsi="Arial" w:cs="Arial"/>
-          <w:color w:val="auto"/>
-          <w:lang w:val="en-US"/>
-        </w:rPr>
-        <w:t>rootkit</w:t>
+        <w:t>Заключение</w:t>
       </w:r>
       <w:bookmarkEnd w:id="12"/>
     </w:p>
@@ -9894,38 +10663,92 @@
           <w:color w:val="auto"/>
         </w:rPr>
       </w:pPr>
-      <w:bookmarkStart w:id="13" w:name="_Toc94817963"/>
+      <w:bookmarkStart w:id="13" w:name="_Toc94817964"/>
       <w:r>
         <w:rPr>
           <w:rFonts w:ascii="Arial" w:hAnsi="Arial" w:cs="Arial"/>
           <w:color w:val="auto"/>
         </w:rPr>
-        <w:t>Заключение</w:t>
+        <w:t>Използвана литература</w:t>
       </w:r>
       <w:bookmarkEnd w:id="13"/>
     </w:p>
     <w:p>
       <w:pPr>
-        <w:pStyle w:val="1"/>
-        <w:numPr>
-          <w:ilvl w:val="0"/>
-          <w:numId w:val="2"/>
-        </w:numPr>
         <w:spacing w:line="360" w:lineRule="auto"/>
         <w:rPr>
           <w:rFonts w:ascii="Arial" w:hAnsi="Arial" w:cs="Arial"/>
-          <w:color w:val="auto"/>
+          <w:sz w:val="24"/>
+          <w:szCs w:val="24"/>
         </w:rPr>
       </w:pPr>
-      <w:bookmarkStart w:id="14" w:name="_Toc94817964"/>
-      <w:r>
-        <w:rPr>
-          <w:rFonts w:ascii="Arial" w:hAnsi="Arial" w:cs="Arial"/>
-          <w:color w:val="auto"/>
-        </w:rPr>
-        <w:t>Използвана литература</w:t>
-      </w:r>
-      <w:bookmarkEnd w:id="14"/>
+      <w:r>
+        <w:rPr>
+          <w:rFonts w:ascii="Arial" w:hAnsi="Arial" w:cs="Arial"/>
+          <w:sz w:val="24"/>
+          <w:szCs w:val="24"/>
+        </w:rPr>
+        <w:t>[]</w:t>
+      </w:r>
+      <w:r>
+        <w:rPr>
+          <w:rFonts w:ascii="Arial" w:hAnsi="Arial" w:cs="Arial"/>
+          <w:sz w:val="24"/>
+          <w:szCs w:val="24"/>
+        </w:rPr>
+        <w:t xml:space="preserve"> </w:t>
+      </w:r>
+      <w:r>
+        <w:rPr>
+          <w:rFonts w:ascii="Arial" w:hAnsi="Arial" w:cs="Arial"/>
+          <w:sz w:val="24"/>
+          <w:szCs w:val="24"/>
+          <w:lang w:val="en-US"/>
+        </w:rPr>
+        <w:t>“</w:t>
+      </w:r>
+      <w:r>
+        <w:rPr>
+          <w:rFonts w:ascii="Arial" w:hAnsi="Arial" w:cs="Arial"/>
+          <w:sz w:val="24"/>
+          <w:szCs w:val="24"/>
+          <w:lang w:val="en-US"/>
+        </w:rPr>
+        <w:t>What Is a Rootkit and How to Remove It?</w:t>
+      </w:r>
+      <w:r>
+        <w:rPr>
+          <w:rFonts w:ascii="Arial" w:hAnsi="Arial" w:cs="Arial"/>
+          <w:sz w:val="24"/>
+          <w:szCs w:val="24"/>
+          <w:lang w:val="en-US"/>
+        </w:rPr>
+        <w:t xml:space="preserve">”, </w:t>
+      </w:r>
+      <w:r>
+        <w:rPr>
+          <w:rFonts w:ascii="Arial" w:hAnsi="Arial" w:cs="Arial"/>
+          <w:sz w:val="24"/>
+          <w:szCs w:val="24"/>
+        </w:rPr>
+        <w:t>линк:</w:t>
+      </w:r>
+      <w:r>
+        <w:rPr>
+          <w:rFonts w:ascii="Arial" w:hAnsi="Arial" w:cs="Arial"/>
+          <w:sz w:val="24"/>
+          <w:szCs w:val="24"/>
+        </w:rPr>
+        <w:t xml:space="preserve"> </w:t>
+      </w:r>
+      <w:r>
+        <w:rPr>
+          <w:rFonts w:ascii="Arial" w:hAnsi="Arial" w:cs="Arial"/>
+          <w:sz w:val="24"/>
+          <w:szCs w:val="24"/>
+        </w:rPr>
+        <w:t>https://www.avast.com/c-rootkit</w:t>
+      </w:r>
     </w:p>
     <w:p>
       <w:pPr>
@@ -9934,6 +10757,7 @@
           <w:rFonts w:ascii="Arial" w:hAnsi="Arial" w:cs="Arial"/>
           <w:sz w:val="24"/>
           <w:szCs w:val="24"/>
+          <w:lang w:val="en-US"/>
         </w:rPr>
       </w:pPr>
       <w:r>
@@ -9942,15 +10766,16 @@
           <w:sz w:val="24"/>
           <w:szCs w:val="24"/>
         </w:rPr>
-        <w:t>[]</w:t>
+        <w:t xml:space="preserve">[] </w:t>
       </w:r>
       <w:r>
         <w:rPr>
           <w:rFonts w:ascii="Arial" w:hAnsi="Arial" w:cs="Arial"/>
           <w:sz w:val="24"/>
           <w:szCs w:val="24"/>
-        </w:rPr>
-        <w:t xml:space="preserve"> </w:t>
+          <w:lang w:val="en-US"/>
+        </w:rPr>
+        <w:t>“</w:t>
       </w:r>
       <w:r>
         <w:rPr>
@@ -9959,7 +10784,7 @@
           <w:szCs w:val="24"/>
           <w:lang w:val="en-US"/>
         </w:rPr>
-        <w:t>“</w:t>
+        <w:t>What is Rootkit – Definition and Explanation</w:t>
       </w:r>
       <w:r>
         <w:rPr>
@@ -9968,7 +10793,7 @@
           <w:szCs w:val="24"/>
           <w:lang w:val="en-US"/>
         </w:rPr>
-        <w:t>What Is a Rootkit and How to Remove It?</w:t>
+        <w:t>”</w:t>
       </w:r>
       <w:r>
         <w:rPr>
@@ -9977,31 +10802,7 @@
           <w:szCs w:val="24"/>
           <w:lang w:val="en-US"/>
         </w:rPr>
-        <w:t xml:space="preserve">”, </w:t>
-      </w:r>
-      <w:r>
-        <w:rPr>
-          <w:rFonts w:ascii="Arial" w:hAnsi="Arial" w:cs="Arial"/>
-          <w:sz w:val="24"/>
-          <w:szCs w:val="24"/>
-        </w:rPr>
-        <w:t>линк:</w:t>
-      </w:r>
-      <w:r>
-        <w:rPr>
-          <w:rFonts w:ascii="Arial" w:hAnsi="Arial" w:cs="Arial"/>
-          <w:sz w:val="24"/>
-          <w:szCs w:val="24"/>
-        </w:rPr>
-        <w:t xml:space="preserve"> </w:t>
-      </w:r>
-      <w:r>
-        <w:rPr>
-          <w:rFonts w:ascii="Arial" w:hAnsi="Arial" w:cs="Arial"/>
-          <w:sz w:val="24"/>
-          <w:szCs w:val="24"/>
-        </w:rPr>
-        <w:t>https://www.avast.com/c-rootkit</w:t>
+        <w:t xml:space="preserve">, </w:t>
       </w:r>
     </w:p>
     <w:p>
@@ -10020,43 +10821,15 @@
           <w:sz w:val="24"/>
           <w:szCs w:val="24"/>
         </w:rPr>
-        <w:t xml:space="preserve">[] </w:t>
+        <w:t xml:space="preserve">линк: </w:t>
       </w:r>
       <w:r>
         <w:rPr>
           <w:rFonts w:ascii="Arial" w:hAnsi="Arial" w:cs="Arial"/>
           <w:sz w:val="24"/>
           <w:szCs w:val="24"/>
-          <w:lang w:val="en-US"/>
-        </w:rPr>
-        <w:t>“</w:t>
-      </w:r>
-      <w:r>
-        <w:rPr>
-          <w:rFonts w:ascii="Arial" w:hAnsi="Arial" w:cs="Arial"/>
-          <w:sz w:val="24"/>
-          <w:szCs w:val="24"/>
-          <w:lang w:val="en-US"/>
-        </w:rPr>
-        <w:t>What is Rootkit – Definition and Explanation</w:t>
-      </w:r>
-      <w:r>
-        <w:rPr>
-          <w:rFonts w:ascii="Arial" w:hAnsi="Arial" w:cs="Arial"/>
-          <w:sz w:val="24"/>
-          <w:szCs w:val="24"/>
-          <w:lang w:val="en-US"/>
-        </w:rPr>
-        <w:t>”</w:t>
-      </w:r>
-      <w:r>
-        <w:rPr>
-          <w:rFonts w:ascii="Arial" w:hAnsi="Arial" w:cs="Arial"/>
-          <w:sz w:val="24"/>
-          <w:szCs w:val="24"/>
-          <w:lang w:val="en-US"/>
-        </w:rPr>
-        <w:t xml:space="preserve">, </w:t>
+        </w:rPr>
+        <w:t>https://www.kaspersky.com/resource-center/definitions/what-is-rootkit</w:t>
       </w:r>
     </w:p>
     <w:p>
@@ -10066,7 +10839,6 @@
           <w:rFonts w:ascii="Arial" w:hAnsi="Arial" w:cs="Arial"/>
           <w:sz w:val="24"/>
           <w:szCs w:val="24"/>
-          <w:lang w:val="en-US"/>
         </w:rPr>
       </w:pPr>
       <w:r>
@@ -10075,6 +10847,41 @@
           <w:sz w:val="24"/>
           <w:szCs w:val="24"/>
         </w:rPr>
+        <w:t xml:space="preserve">[] </w:t>
+      </w:r>
+      <w:r>
+        <w:rPr>
+          <w:rFonts w:ascii="Arial" w:hAnsi="Arial" w:cs="Arial"/>
+          <w:sz w:val="24"/>
+          <w:szCs w:val="24"/>
+          <w:lang w:val="en-US"/>
+        </w:rPr>
+        <w:t>“</w:t>
+      </w:r>
+      <w:r>
+        <w:rPr>
+          <w:rFonts w:ascii="Arial" w:hAnsi="Arial" w:cs="Arial"/>
+          <w:sz w:val="24"/>
+          <w:szCs w:val="24"/>
+          <w:lang w:val="en-US"/>
+        </w:rPr>
+        <w:t>What is a Rootkit?</w:t>
+      </w:r>
+      <w:r>
+        <w:rPr>
+          <w:rFonts w:ascii="Arial" w:hAnsi="Arial" w:cs="Arial"/>
+          <w:sz w:val="24"/>
+          <w:szCs w:val="24"/>
+          <w:lang w:val="en-US"/>
+        </w:rPr>
+        <w:t xml:space="preserve">”, </w:t>
+      </w:r>
+      <w:r>
+        <w:rPr>
+          <w:rFonts w:ascii="Arial" w:hAnsi="Arial" w:cs="Arial"/>
+          <w:sz w:val="24"/>
+          <w:szCs w:val="24"/>
+        </w:rPr>
         <w:t xml:space="preserve">линк: </w:t>
       </w:r>
       <w:r>
@@ -10083,7 +10890,7 @@
           <w:sz w:val="24"/>
           <w:szCs w:val="24"/>
         </w:rPr>
-        <w:t>https://www.kaspersky.com/resource-center/definitions/what-is-rootkit</w:t>
+        <w:t>https://www.fortinet.com/resources/cyberglossary/rootkit</w:t>
       </w:r>
     </w:p>
     <w:p>
@@ -10093,6 +10900,7 @@
           <w:rFonts w:ascii="Arial" w:hAnsi="Arial" w:cs="Arial"/>
           <w:sz w:val="24"/>
           <w:szCs w:val="24"/>
+          <w:lang w:val="en-US"/>
         </w:rPr>
       </w:pPr>
       <w:r>
@@ -10112,6 +10920,7 @@
         </w:rPr>
         <w:t>“</w:t>
       </w:r>
+      <w:proofErr w:type="spellStart"/>
       <w:r>
         <w:rPr>
           <w:rFonts w:ascii="Arial" w:hAnsi="Arial" w:cs="Arial"/>
@@ -10119,8 +10928,9 @@
           <w:szCs w:val="24"/>
           <w:lang w:val="en-US"/>
         </w:rPr>
-        <w:t>What is a Rootkit?</w:t>
-      </w:r>
+        <w:t>Rookit</w:t>
+      </w:r>
+      <w:proofErr w:type="spellEnd"/>
       <w:r>
         <w:rPr>
           <w:rFonts w:ascii="Arial" w:hAnsi="Arial" w:cs="Arial"/>
@@ -10128,23 +10938,16 @@
           <w:szCs w:val="24"/>
           <w:lang w:val="en-US"/>
         </w:rPr>
-        <w:t xml:space="preserve">”, </w:t>
+        <w:t xml:space="preserve"> evolution”, Alisa Shevchenko, 28.08.2008</w:t>
       </w:r>
       <w:r>
         <w:rPr>
           <w:rFonts w:ascii="Arial" w:hAnsi="Arial" w:cs="Arial"/>
           <w:sz w:val="24"/>
           <w:szCs w:val="24"/>
-        </w:rPr>
-        <w:t xml:space="preserve">линк: </w:t>
-      </w:r>
-      <w:r>
-        <w:rPr>
-          <w:rFonts w:ascii="Arial" w:hAnsi="Arial" w:cs="Arial"/>
-          <w:sz w:val="24"/>
-          <w:szCs w:val="24"/>
-        </w:rPr>
-        <w:t>https://www.fortinet.com/resources/cyberglossary/rootkit</w:t>
+          <w:lang w:val="en-US"/>
+        </w:rPr>
+        <w:t xml:space="preserve">, </w:t>
       </w:r>
     </w:p>
     <w:p>
@@ -10163,45 +10966,15 @@
           <w:sz w:val="24"/>
           <w:szCs w:val="24"/>
         </w:rPr>
-        <w:t xml:space="preserve">[] </w:t>
+        <w:t xml:space="preserve">линк: </w:t>
       </w:r>
       <w:r>
         <w:rPr>
           <w:rFonts w:ascii="Arial" w:hAnsi="Arial" w:cs="Arial"/>
           <w:sz w:val="24"/>
           <w:szCs w:val="24"/>
-          <w:lang w:val="en-US"/>
-        </w:rPr>
-        <w:t>“</w:t>
-      </w:r>
-      <w:proofErr w:type="spellStart"/>
-      <w:r>
-        <w:rPr>
-          <w:rFonts w:ascii="Arial" w:hAnsi="Arial" w:cs="Arial"/>
-          <w:sz w:val="24"/>
-          <w:szCs w:val="24"/>
-          <w:lang w:val="en-US"/>
-        </w:rPr>
-        <w:t>Rookit</w:t>
-      </w:r>
-      <w:proofErr w:type="spellEnd"/>
-      <w:r>
-        <w:rPr>
-          <w:rFonts w:ascii="Arial" w:hAnsi="Arial" w:cs="Arial"/>
-          <w:sz w:val="24"/>
-          <w:szCs w:val="24"/>
-          <w:lang w:val="en-US"/>
-        </w:rPr>
-        <w:t xml:space="preserve"> evolution”, Alisa Shevchenko, 28.08.2008</w:t>
-      </w:r>
-      <w:r>
-        <w:rPr>
-          <w:rFonts w:ascii="Arial" w:hAnsi="Arial" w:cs="Arial"/>
-          <w:sz w:val="24"/>
-          <w:szCs w:val="24"/>
-          <w:lang w:val="en-US"/>
-        </w:rPr>
-        <w:t xml:space="preserve">, </w:t>
+        </w:rPr>
+        <w:t>https://securelist.com/rootkit-evolution/36222/</w:t>
       </w:r>
     </w:p>
     <w:p>
@@ -10211,7 +10984,6 @@
           <w:rFonts w:ascii="Arial" w:hAnsi="Arial" w:cs="Arial"/>
           <w:sz w:val="24"/>
           <w:szCs w:val="24"/>
-          <w:lang w:val="en-US"/>
         </w:rPr>
       </w:pPr>
       <w:r>
@@ -10220,15 +10992,7 @@
           <w:sz w:val="24"/>
           <w:szCs w:val="24"/>
         </w:rPr>
-        <w:t xml:space="preserve">линк: </w:t>
-      </w:r>
-      <w:r>
-        <w:rPr>
-          <w:rFonts w:ascii="Arial" w:hAnsi="Arial" w:cs="Arial"/>
-          <w:sz w:val="24"/>
-          <w:szCs w:val="24"/>
-        </w:rPr>
-        <w:t>https://securelist.com/rootkit-evolution/36222/</w:t>
+        <w:t>[] https://us.norton.com/internetsecurity-malware-what-is-a-rootkit-and-how-to-stop-them.html</w:t>
       </w:r>
     </w:p>
     <w:p>
@@ -10246,7 +11010,7 @@
           <w:sz w:val="24"/>
           <w:szCs w:val="24"/>
         </w:rPr>
-        <w:t>[] https://us.norton.com/internetsecurity-malware-what-is-a-rootkit-and-how-to-stop-them.html</w:t>
+        <w:t>[] https://www.cynet.com/blog/a-guide-to-rootkit-detection-history-methods-and-more/</w:t>
       </w:r>
     </w:p>
     <w:p>
@@ -10264,24 +11028,7 @@
           <w:sz w:val="24"/>
           <w:szCs w:val="24"/>
         </w:rPr>
-        <w:t>[] https://www.cynet.com/blog/a-guide-to-rootkit-detection-history-methods-and-more/</w:t>
-      </w:r>
-    </w:p>
-    <w:p>
-      <w:pPr>
-        <w:spacing w:line="360" w:lineRule="auto"/>
-        <w:rPr>
-          <w:rFonts w:ascii="Arial" w:hAnsi="Arial" w:cs="Arial"/>
-          <w:sz w:val="24"/>
-          <w:szCs w:val="24"/>
-        </w:rPr>
-      </w:pPr>
-      <w:r>
-        <w:rPr>
-          <w:rFonts w:ascii="Arial" w:hAnsi="Arial" w:cs="Arial"/>
-          <w:sz w:val="24"/>
-          <w:szCs w:val="24"/>
-        </w:rPr>
+        <w:lastRenderedPageBreak/>
         <w:t>[] https://www.kaspersky.com/enterprise-security/wiki-section/products/anti-rootkit-and-remediation-technology</w:t>
       </w:r>
     </w:p>
@@ -12252,7 +12999,7 @@
 </file>
 
 <file path=customXml/itemProps1.xml><?xml version="1.0" encoding="utf-8"?>
-<ds:datastoreItem xmlns:ds="http://schemas.openxmlformats.org/officeDocument/2006/customXml" ds:itemID="{86A57D31-6C75-40BA-BFD2-99C14918B2C7}">
+<ds:datastoreItem xmlns:ds="http://schemas.openxmlformats.org/officeDocument/2006/customXml" ds:itemID="{6368D256-EA4A-4457-BBC1-5AD0A99C75B9}">
   <ds:schemaRefs>
     <ds:schemaRef ds:uri="http://schemas.openxmlformats.org/officeDocument/2006/bibliography"/>
   </ds:schemaRefs>

</xml_diff>

<commit_message>
add some firmware rootkits
</commit_message>
<xml_diff>
--- a/malware-project-rootkits-4MI340043.docx
+++ b/malware-project-rootkits-4MI340043.docx
@@ -14,7 +14,7 @@
             <v:formulas/>
             <v:path o:connecttype="segments"/>
           </v:shape>
-          <o:OLEObject Type="Embed" ProgID="Word.Picture.8" ShapeID="ole_rId2" DrawAspect="Content" ObjectID="_1705687804" r:id="rId9"/>
+          <o:OLEObject Type="Embed" ProgID="Word.Picture.8" ShapeID="ole_rId2" DrawAspect="Content" ObjectID="_1705761739" r:id="rId9"/>
         </w:object>
       </w:r>
     </w:p>
@@ -2096,23 +2096,7 @@
           <w:rFonts w:ascii="Arial" w:hAnsi="Arial" w:cs="Arial"/>
           <w:sz w:val="24"/>
         </w:rPr>
-        <w:t xml:space="preserve">предостави отдалечен и неоторизиран достъп до системата на жертвата, което да позволява подслушване, кражба </w:t>
-      </w:r>
-      <w:proofErr w:type="spellStart"/>
-      <w:r>
-        <w:rPr>
-          <w:rFonts w:ascii="Arial" w:hAnsi="Arial" w:cs="Arial"/>
-          <w:sz w:val="24"/>
-        </w:rPr>
-        <w:t>или</w:t>
-      </w:r>
-      <w:proofErr w:type="spellEnd"/>
-      <w:r>
-        <w:rPr>
-          <w:rFonts w:ascii="Arial" w:hAnsi="Arial" w:cs="Arial"/>
-          <w:sz w:val="24"/>
-        </w:rPr>
-        <w:t xml:space="preserve"> изтриване на данни, отдалечено изпълнение на код</w:t>
+        <w:t>предостави отдалечен и неоторизиран достъп до системата на жертвата, което да позволява подслушване, кражба или изтриване на данни, отдалечено изпълнение на код</w:t>
       </w:r>
       <w:r>
         <w:rPr>
@@ -2543,23 +2527,7 @@
           <w:rFonts w:ascii="Arial" w:hAnsi="Arial" w:cs="Arial"/>
           <w:sz w:val="24"/>
         </w:rPr>
-        <w:t xml:space="preserve">, които са умишлено инсталирани от някой хардуерен производител </w:t>
-      </w:r>
-      <w:proofErr w:type="spellStart"/>
-      <w:r>
-        <w:rPr>
-          <w:rFonts w:ascii="Arial" w:hAnsi="Arial" w:cs="Arial"/>
-          <w:sz w:val="24"/>
-        </w:rPr>
-        <w:t>или</w:t>
-      </w:r>
-      <w:proofErr w:type="spellEnd"/>
-      <w:r>
-        <w:rPr>
-          <w:rFonts w:ascii="Arial" w:hAnsi="Arial" w:cs="Arial"/>
-          <w:sz w:val="24"/>
-        </w:rPr>
-        <w:t xml:space="preserve"> вървят заедно с някакъв софтуерен продукт и не целят да причиняват щети на клиентския компютър. Примери за това са </w:t>
+        <w:t xml:space="preserve">, които са умишлено инсталирани от някой хардуерен производител или вървят заедно с някакъв софтуерен продукт и не целят да причиняват щети на клиентския компютър. Примери за това са </w:t>
       </w:r>
       <w:r>
         <w:rPr>
@@ -4319,21 +4287,12 @@
         </w:rPr>
         <w:t xml:space="preserve">UEFI </w:t>
       </w:r>
-      <w:proofErr w:type="spellStart"/>
-      <w:r>
-        <w:rPr>
-          <w:rFonts w:ascii="Arial" w:hAnsi="Arial" w:cs="Arial"/>
-          <w:sz w:val="24"/>
-        </w:rPr>
-        <w:t>или</w:t>
-      </w:r>
-      <w:proofErr w:type="spellEnd"/>
-      <w:r>
-        <w:rPr>
-          <w:rFonts w:ascii="Arial" w:hAnsi="Arial" w:cs="Arial"/>
-          <w:sz w:val="24"/>
-        </w:rPr>
-        <w:t xml:space="preserve"> от някои </w:t>
+      <w:r>
+        <w:rPr>
+          <w:rFonts w:ascii="Arial" w:hAnsi="Arial" w:cs="Arial"/>
+          <w:sz w:val="24"/>
+        </w:rPr>
+        <w:t xml:space="preserve">или от някои </w:t>
       </w:r>
       <w:r>
         <w:rPr>
@@ -5419,23 +5378,7 @@
           <w:rFonts w:ascii="Arial" w:hAnsi="Arial" w:cs="Arial"/>
           <w:sz w:val="24"/>
         </w:rPr>
-        <w:t xml:space="preserve">Тези програми се изпълняват по същия начин като програмите, които крайният потребител ползва, като уеб браузър, музикален плейър </w:t>
-      </w:r>
-      <w:proofErr w:type="spellStart"/>
-      <w:r>
-        <w:rPr>
-          <w:rFonts w:ascii="Arial" w:hAnsi="Arial" w:cs="Arial"/>
-          <w:sz w:val="24"/>
-        </w:rPr>
-        <w:t>или</w:t>
-      </w:r>
-      <w:proofErr w:type="spellEnd"/>
-      <w:r>
-        <w:rPr>
-          <w:rFonts w:ascii="Arial" w:hAnsi="Arial" w:cs="Arial"/>
-          <w:sz w:val="24"/>
-        </w:rPr>
-        <w:t xml:space="preserve"> текстов редактор. </w:t>
+        <w:t xml:space="preserve">Тези програми се изпълняват по същия начин като програмите, които крайният потребител ползва, като уеб браузър, музикален плейър или текстов редактор. </w:t>
       </w:r>
       <w:r>
         <w:rPr>
@@ -5450,134 +5393,114 @@
           <w:sz w:val="24"/>
           <w:lang w:val="en-US"/>
         </w:rPr>
+        <w:t xml:space="preserve">rootkit програмата </w:t>
+      </w:r>
+      <w:r>
+        <w:rPr>
+          <w:rFonts w:ascii="Arial" w:hAnsi="Arial" w:cs="Arial"/>
+          <w:sz w:val="24"/>
+        </w:rPr>
+        <w:t xml:space="preserve">се </w:t>
+      </w:r>
+      <w:r>
+        <w:rPr>
+          <w:rFonts w:ascii="Arial" w:hAnsi="Arial" w:cs="Arial"/>
+          <w:sz w:val="24"/>
+        </w:rPr>
+        <w:t xml:space="preserve">инсталира на </w:t>
+      </w:r>
+      <w:r>
+        <w:rPr>
+          <w:rFonts w:ascii="Arial" w:hAnsi="Arial" w:cs="Arial"/>
+          <w:sz w:val="24"/>
+        </w:rPr>
+        <w:t xml:space="preserve">компютъра </w:t>
+      </w:r>
+      <w:r>
+        <w:rPr>
+          <w:rFonts w:ascii="Arial" w:hAnsi="Arial" w:cs="Arial"/>
+          <w:sz w:val="24"/>
+        </w:rPr>
+        <w:t xml:space="preserve">на жертвата посредством </w:t>
+      </w:r>
+      <w:r>
+        <w:rPr>
+          <w:rFonts w:ascii="Arial" w:hAnsi="Arial" w:cs="Arial"/>
+          <w:sz w:val="24"/>
+        </w:rPr>
+        <w:t xml:space="preserve">друг тип злонамерена програма, наречена </w:t>
+      </w:r>
+      <w:r>
+        <w:rPr>
+          <w:rFonts w:ascii="Arial" w:hAnsi="Arial" w:cs="Arial"/>
+          <w:sz w:val="24"/>
+          <w:lang w:val="en-US"/>
+        </w:rPr>
+        <w:t>dropper</w:t>
+      </w:r>
+      <w:r>
+        <w:rPr>
+          <w:rFonts w:ascii="Arial" w:hAnsi="Arial" w:cs="Arial"/>
+          <w:sz w:val="24"/>
+        </w:rPr>
+        <w:t>(</w:t>
+      </w:r>
+      <w:r>
+        <w:rPr>
+          <w:rFonts w:ascii="Arial" w:hAnsi="Arial" w:cs="Arial"/>
+          <w:sz w:val="24"/>
+        </w:rPr>
+        <w:t>програма-</w:t>
+      </w:r>
+      <w:r>
+        <w:rPr>
+          <w:rFonts w:ascii="Arial" w:hAnsi="Arial" w:cs="Arial"/>
+          <w:sz w:val="24"/>
+        </w:rPr>
+        <w:t>носител)</w:t>
+      </w:r>
+      <w:r>
+        <w:rPr>
+          <w:rFonts w:ascii="Arial" w:hAnsi="Arial" w:cs="Arial"/>
+          <w:sz w:val="24"/>
+        </w:rPr>
+        <w:t xml:space="preserve">, </w:t>
+      </w:r>
+      <w:r>
+        <w:rPr>
+          <w:rFonts w:ascii="Arial" w:hAnsi="Arial" w:cs="Arial"/>
+          <w:sz w:val="24"/>
+        </w:rPr>
+        <w:t xml:space="preserve">която </w:t>
+      </w:r>
+      <w:r>
+        <w:rPr>
+          <w:rFonts w:ascii="Arial" w:hAnsi="Arial" w:cs="Arial"/>
+          <w:sz w:val="24"/>
+        </w:rPr>
+        <w:t xml:space="preserve">носи в себе си </w:t>
+      </w:r>
+      <w:r>
+        <w:rPr>
+          <w:rFonts w:ascii="Arial" w:hAnsi="Arial" w:cs="Arial"/>
+          <w:sz w:val="24"/>
+        </w:rPr>
+        <w:t xml:space="preserve">инсталатора на </w:t>
+      </w:r>
+      <w:r>
+        <w:rPr>
+          <w:rFonts w:ascii="Arial" w:hAnsi="Arial" w:cs="Arial"/>
+          <w:sz w:val="24"/>
+          <w:lang w:val="en-US"/>
+        </w:rPr>
         <w:t xml:space="preserve">rootkit </w:t>
       </w:r>
-      <w:proofErr w:type="spellStart"/>
-      <w:r>
-        <w:rPr>
-          <w:rFonts w:ascii="Arial" w:hAnsi="Arial" w:cs="Arial"/>
-          <w:sz w:val="24"/>
-          <w:lang w:val="en-US"/>
-        </w:rPr>
-        <w:t>програмата</w:t>
-      </w:r>
-      <w:proofErr w:type="spellEnd"/>
-      <w:r>
-        <w:rPr>
-          <w:rFonts w:ascii="Arial" w:hAnsi="Arial" w:cs="Arial"/>
-          <w:sz w:val="24"/>
-          <w:lang w:val="en-US"/>
-        </w:rPr>
-        <w:t xml:space="preserve"> </w:t>
-      </w:r>
-      <w:r>
-        <w:rPr>
-          <w:rFonts w:ascii="Arial" w:hAnsi="Arial" w:cs="Arial"/>
-          <w:sz w:val="24"/>
-        </w:rPr>
-        <w:t xml:space="preserve">се </w:t>
-      </w:r>
-      <w:r>
-        <w:rPr>
-          <w:rFonts w:ascii="Arial" w:hAnsi="Arial" w:cs="Arial"/>
-          <w:sz w:val="24"/>
-        </w:rPr>
-        <w:t xml:space="preserve">компютъра </w:t>
-      </w:r>
-      <w:r>
-        <w:rPr>
-          <w:rFonts w:ascii="Arial" w:hAnsi="Arial" w:cs="Arial"/>
-          <w:sz w:val="24"/>
-        </w:rPr>
-        <w:t xml:space="preserve">на жертвата посредством </w:t>
-      </w:r>
-      <w:r>
-        <w:rPr>
-          <w:rFonts w:ascii="Arial" w:hAnsi="Arial" w:cs="Arial"/>
-          <w:sz w:val="24"/>
-        </w:rPr>
-        <w:t xml:space="preserve">друг тип злонамерена програма, наречена </w:t>
-      </w:r>
-      <w:r>
-        <w:rPr>
-          <w:rFonts w:ascii="Arial" w:hAnsi="Arial" w:cs="Arial"/>
-          <w:sz w:val="24"/>
-          <w:lang w:val="en-US"/>
-        </w:rPr>
-        <w:t>dropper</w:t>
-      </w:r>
-      <w:r>
-        <w:rPr>
-          <w:rFonts w:ascii="Arial" w:hAnsi="Arial" w:cs="Arial"/>
-          <w:sz w:val="24"/>
-        </w:rPr>
-        <w:t>(</w:t>
-      </w:r>
-      <w:r>
-        <w:rPr>
-          <w:rFonts w:ascii="Arial" w:hAnsi="Arial" w:cs="Arial"/>
-          <w:sz w:val="24"/>
-        </w:rPr>
-        <w:t>програма-</w:t>
-      </w:r>
-      <w:r>
-        <w:rPr>
-          <w:rFonts w:ascii="Arial" w:hAnsi="Arial" w:cs="Arial"/>
-          <w:sz w:val="24"/>
-        </w:rPr>
-        <w:t>носител)</w:t>
-      </w:r>
-      <w:r>
-        <w:rPr>
-          <w:rFonts w:ascii="Arial" w:hAnsi="Arial" w:cs="Arial"/>
-          <w:sz w:val="24"/>
-        </w:rPr>
-        <w:t xml:space="preserve">, </w:t>
-      </w:r>
-      <w:r>
-        <w:rPr>
-          <w:rFonts w:ascii="Arial" w:hAnsi="Arial" w:cs="Arial"/>
-          <w:sz w:val="24"/>
-        </w:rPr>
-        <w:t xml:space="preserve">която </w:t>
-      </w:r>
-      <w:r>
-        <w:rPr>
-          <w:rFonts w:ascii="Arial" w:hAnsi="Arial" w:cs="Arial"/>
-          <w:sz w:val="24"/>
-        </w:rPr>
-        <w:t xml:space="preserve">носи в себе си </w:t>
-      </w:r>
-      <w:r>
-        <w:rPr>
-          <w:rFonts w:ascii="Arial" w:hAnsi="Arial" w:cs="Arial"/>
-          <w:sz w:val="24"/>
-        </w:rPr>
-        <w:t xml:space="preserve">инсталатора на </w:t>
-      </w:r>
-      <w:r>
-        <w:rPr>
-          <w:rFonts w:ascii="Arial" w:hAnsi="Arial" w:cs="Arial"/>
-          <w:sz w:val="24"/>
-          <w:lang w:val="en-US"/>
-        </w:rPr>
-        <w:t xml:space="preserve">rootkit </w:t>
-      </w:r>
-      <w:proofErr w:type="spellStart"/>
-      <w:r>
-        <w:rPr>
-          <w:rFonts w:ascii="Arial" w:hAnsi="Arial" w:cs="Arial"/>
-          <w:sz w:val="24"/>
-        </w:rPr>
-        <w:t>или</w:t>
-      </w:r>
-      <w:proofErr w:type="spellEnd"/>
-      <w:r>
-        <w:rPr>
-          <w:rFonts w:ascii="Arial" w:hAnsi="Arial" w:cs="Arial"/>
-          <w:sz w:val="24"/>
-        </w:rPr>
-        <w:t xml:space="preserve"> негов архивиран и компресиран вариант. </w:t>
+      <w:r>
+        <w:rPr>
+          <w:rFonts w:ascii="Arial" w:hAnsi="Arial" w:cs="Arial"/>
+          <w:sz w:val="24"/>
+        </w:rPr>
+        <w:t xml:space="preserve">или негов архивиран и компресиран вариант. </w:t>
       </w:r>
       <w:r>
         <w:rPr>
@@ -5599,23 +5522,7 @@
           <w:rFonts w:ascii="Arial" w:hAnsi="Arial" w:cs="Arial"/>
           <w:sz w:val="24"/>
         </w:rPr>
-        <w:t xml:space="preserve">софтуера като най-често това се случва при отваряне на прикачени файлове към писма </w:t>
-      </w:r>
-      <w:proofErr w:type="spellStart"/>
-      <w:r>
-        <w:rPr>
-          <w:rFonts w:ascii="Arial" w:hAnsi="Arial" w:cs="Arial"/>
-          <w:sz w:val="24"/>
-        </w:rPr>
-        <w:t>или</w:t>
-      </w:r>
-      <w:proofErr w:type="spellEnd"/>
-      <w:r>
-        <w:rPr>
-          <w:rFonts w:ascii="Arial" w:hAnsi="Arial" w:cs="Arial"/>
-          <w:sz w:val="24"/>
-        </w:rPr>
-        <w:t xml:space="preserve"> изпълнение на програми от неопределен източник. </w:t>
+        <w:t xml:space="preserve">софтуера като най-често това се случва при отваряне на прикачени файлове към писма или изпълнение на програми от неопределен източник. </w:t>
       </w:r>
     </w:p>
     <w:p>
@@ -5698,7 +5605,28 @@
           <w:rFonts w:ascii="Arial" w:hAnsi="Arial" w:cs="Arial"/>
           <w:sz w:val="24"/>
         </w:rPr>
-        <w:t>, но съществува</w:t>
+        <w:t>.</w:t>
+      </w:r>
+      <w:r>
+        <w:rPr>
+          <w:rFonts w:ascii="Arial" w:hAnsi="Arial" w:cs="Arial"/>
+          <w:sz w:val="24"/>
+        </w:rPr>
+        <w:t xml:space="preserve"> </w:t>
+      </w:r>
+      <w:r>
+        <w:rPr>
+          <w:rFonts w:ascii="Arial" w:hAnsi="Arial" w:cs="Arial"/>
+          <w:sz w:val="24"/>
+        </w:rPr>
+        <w:t>С</w:t>
+      </w:r>
+      <w:r>
+        <w:rPr>
+          <w:rFonts w:ascii="Arial" w:hAnsi="Arial" w:cs="Arial"/>
+          <w:sz w:val="24"/>
+        </w:rPr>
+        <w:t>ъществува</w:t>
       </w:r>
       <w:r>
         <w:rPr>
@@ -5740,30 +5668,14 @@
           <w:rFonts w:ascii="Arial" w:hAnsi="Arial" w:cs="Arial"/>
           <w:sz w:val="24"/>
         </w:rPr>
-        <w:t xml:space="preserve"> в скрит файл </w:t>
-      </w:r>
-      <w:proofErr w:type="spellStart"/>
-      <w:r>
-        <w:rPr>
-          <w:rFonts w:ascii="Arial" w:hAnsi="Arial" w:cs="Arial"/>
-          <w:sz w:val="24"/>
-        </w:rPr>
-        <w:t>или</w:t>
-      </w:r>
-      <w:proofErr w:type="spellEnd"/>
-      <w:r>
-        <w:rPr>
-          <w:rFonts w:ascii="Arial" w:hAnsi="Arial" w:cs="Arial"/>
-          <w:sz w:val="24"/>
-        </w:rPr>
-        <w:t xml:space="preserve"> в някой регистър на операционната система</w:t>
-      </w:r>
-      <w:r>
-        <w:rPr>
-          <w:rFonts w:ascii="Arial" w:hAnsi="Arial" w:cs="Arial"/>
-          <w:sz w:val="24"/>
-        </w:rPr>
-        <w:t>. П</w:t>
+        <w:t xml:space="preserve"> в скрит файл или в някой регистър на операционната система</w:t>
+      </w:r>
+      <w:r>
+        <w:rPr>
+          <w:rFonts w:ascii="Arial" w:hAnsi="Arial" w:cs="Arial"/>
+          <w:sz w:val="24"/>
+        </w:rPr>
+        <w:t xml:space="preserve"> като п</w:t>
       </w:r>
       <w:r>
         <w:rPr>
@@ -5853,6 +5765,7 @@
         <w:rPr>
           <w:rFonts w:ascii="Arial" w:hAnsi="Arial" w:cs="Arial"/>
           <w:sz w:val="24"/>
+          <w:lang w:val="en-US"/>
         </w:rPr>
       </w:pPr>
       <w:r>
@@ -5984,7 +5897,21 @@
         </w:rPr>
         <w:t xml:space="preserve"> чрез т.нар. </w:t>
       </w:r>
-      <w:proofErr w:type="gramStart"/>
+      <w:r>
+        <w:rPr>
+          <w:rFonts w:ascii="Arial" w:hAnsi="Arial" w:cs="Arial"/>
+          <w:sz w:val="24"/>
+        </w:rPr>
+        <w:t xml:space="preserve">„закачане“, </w:t>
+      </w:r>
+      <w:r>
+        <w:rPr>
+          <w:rFonts w:ascii="Arial" w:hAnsi="Arial" w:cs="Arial"/>
+          <w:sz w:val="24"/>
+          <w:lang w:val="en-US"/>
+        </w:rPr>
+        <w:t>“</w:t>
+      </w:r>
       <w:r>
         <w:rPr>
           <w:rFonts w:ascii="Arial" w:hAnsi="Arial" w:cs="Arial"/>
@@ -5993,7 +5920,14 @@
         </w:rPr>
         <w:t>hook</w:t>
       </w:r>
-      <w:proofErr w:type="gramEnd"/>
+      <w:r>
+        <w:rPr>
+          <w:rFonts w:ascii="Arial" w:hAnsi="Arial" w:cs="Arial"/>
+          <w:sz w:val="24"/>
+          <w:lang w:val="en-US"/>
+        </w:rPr>
+        <w:t>ing”</w:t>
+      </w:r>
       <w:r>
         <w:rPr>
           <w:rFonts w:ascii="Arial" w:hAnsi="Arial" w:cs="Arial"/>
@@ -6007,7 +5941,36 @@
           <w:rFonts w:ascii="Arial" w:hAnsi="Arial" w:cs="Arial"/>
           <w:sz w:val="24"/>
         </w:rPr>
-        <w:t xml:space="preserve">механизъм, например функцията </w:t>
+        <w:t xml:space="preserve">механизъм, например </w:t>
+      </w:r>
+      <w:r>
+        <w:rPr>
+          <w:rFonts w:ascii="Arial" w:hAnsi="Arial" w:cs="Arial"/>
+          <w:sz w:val="24"/>
+        </w:rPr>
+        <w:t xml:space="preserve">при ОС </w:t>
+      </w:r>
+      <w:r>
+        <w:rPr>
+          <w:rFonts w:ascii="Arial" w:hAnsi="Arial" w:cs="Arial"/>
+          <w:sz w:val="24"/>
+          <w:lang w:val="en-US"/>
+        </w:rPr>
+        <w:t xml:space="preserve">Windows </w:t>
+      </w:r>
+      <w:r>
+        <w:rPr>
+          <w:rFonts w:ascii="Arial" w:hAnsi="Arial" w:cs="Arial"/>
+          <w:sz w:val="24"/>
+        </w:rPr>
+        <w:t xml:space="preserve">изпълнявайки </w:t>
+      </w:r>
+      <w:r>
+        <w:rPr>
+          <w:rFonts w:ascii="Arial" w:hAnsi="Arial" w:cs="Arial"/>
+          <w:sz w:val="24"/>
+        </w:rPr>
+        <w:t xml:space="preserve">функцията </w:t>
       </w:r>
       <w:r>
         <w:rPr>
@@ -6039,7 +6002,15 @@
           <w:rFonts w:ascii="Arial" w:hAnsi="Arial" w:cs="Arial"/>
           <w:sz w:val="24"/>
         </w:rPr>
-        <w:t xml:space="preserve">. След като това е се изпълни успешно </w:t>
+        <w:t>. След като това е се изпълни успешно .</w:t>
+      </w:r>
+      <w:r>
+        <w:rPr>
+          <w:rFonts w:ascii="Arial" w:hAnsi="Arial" w:cs="Arial"/>
+          <w:sz w:val="24"/>
+          <w:lang w:val="en-US"/>
+        </w:rPr>
+        <w:t>dll</w:t>
       </w:r>
       <w:r>
         <w:rPr>
@@ -6053,15 +6024,28 @@
           <w:rFonts w:ascii="Arial" w:hAnsi="Arial" w:cs="Arial"/>
           <w:sz w:val="24"/>
         </w:rPr>
-        <w:t>.</w:t>
-      </w:r>
-      <w:r>
-        <w:rPr>
-          <w:rFonts w:ascii="Arial" w:hAnsi="Arial" w:cs="Arial"/>
-          <w:sz w:val="24"/>
-          <w:lang w:val="en-US"/>
-        </w:rPr>
-        <w:t>dll</w:t>
+        <w:t>кодът</w:t>
+      </w:r>
+      <w:r>
+        <w:rPr>
+          <w:rFonts w:ascii="Arial" w:hAnsi="Arial" w:cs="Arial"/>
+          <w:sz w:val="24"/>
+        </w:rPr>
+        <w:t xml:space="preserve"> има достъп до интерфейса на програмата  и може да го използва </w:t>
+      </w:r>
+      <w:r>
+        <w:rPr>
+          <w:rFonts w:ascii="Arial" w:hAnsi="Arial" w:cs="Arial"/>
+          <w:sz w:val="24"/>
+        </w:rPr>
+        <w:t>за</w:t>
+      </w:r>
+      <w:r>
+        <w:rPr>
+          <w:rFonts w:ascii="Arial" w:hAnsi="Arial" w:cs="Arial"/>
+          <w:sz w:val="24"/>
+        </w:rPr>
+        <w:t xml:space="preserve"> засичане</w:t>
       </w:r>
       <w:r>
         <w:rPr>
@@ -6075,28 +6059,8 @@
           <w:rFonts w:ascii="Arial" w:hAnsi="Arial" w:cs="Arial"/>
           <w:sz w:val="24"/>
         </w:rPr>
-        <w:t xml:space="preserve">кода има достъп до интерфейса на програмата  и може да го използва </w:t>
-      </w:r>
-      <w:r>
-        <w:rPr>
-          <w:rFonts w:ascii="Arial" w:hAnsi="Arial" w:cs="Arial"/>
-          <w:sz w:val="24"/>
-        </w:rPr>
-        <w:t>за</w:t>
-      </w:r>
-      <w:r>
-        <w:rPr>
-          <w:rFonts w:ascii="Arial" w:hAnsi="Arial" w:cs="Arial"/>
-          <w:sz w:val="24"/>
-        </w:rPr>
-        <w:t xml:space="preserve"> засичане</w:t>
-      </w:r>
-      <w:r>
-        <w:rPr>
-          <w:rFonts w:ascii="Arial" w:hAnsi="Arial" w:cs="Arial"/>
-          <w:sz w:val="24"/>
-        </w:rPr>
-        <w:t xml:space="preserve"> действията на потребителя при </w:t>
+        <w:lastRenderedPageBreak/>
+        <w:t xml:space="preserve">действията на потребителя при </w:t>
       </w:r>
       <w:r>
         <w:rPr>
@@ -6124,52 +6088,16 @@
           <w:rFonts w:ascii="Arial" w:hAnsi="Arial" w:cs="Arial"/>
           <w:sz w:val="24"/>
         </w:rPr>
-        <w:t xml:space="preserve">Друг </w:t>
-      </w:r>
-      <w:r>
-        <w:rPr>
-          <w:rFonts w:ascii="Arial" w:hAnsi="Arial" w:cs="Arial"/>
-          <w:sz w:val="24"/>
-        </w:rPr>
-        <w:lastRenderedPageBreak/>
-        <w:t xml:space="preserve">възможен сценарий е </w:t>
-      </w:r>
-      <w:r>
-        <w:rPr>
-          <w:rFonts w:ascii="Arial" w:hAnsi="Arial" w:cs="Arial"/>
-          <w:sz w:val="24"/>
-          <w:lang w:val="en-US"/>
-        </w:rPr>
-        <w:t xml:space="preserve">rootkit </w:t>
-      </w:r>
-      <w:proofErr w:type="spellStart"/>
-      <w:r>
-        <w:rPr>
-          <w:rFonts w:ascii="Arial" w:hAnsi="Arial" w:cs="Arial"/>
-          <w:sz w:val="24"/>
-          <w:lang w:val="en-US"/>
-        </w:rPr>
-        <w:t>програмата</w:t>
-      </w:r>
-      <w:proofErr w:type="spellEnd"/>
-      <w:r>
-        <w:rPr>
-          <w:rFonts w:ascii="Arial" w:hAnsi="Arial" w:cs="Arial"/>
-          <w:sz w:val="24"/>
-          <w:lang w:val="en-US"/>
-        </w:rPr>
-        <w:t xml:space="preserve"> </w:t>
-      </w:r>
-      <w:proofErr w:type="spellStart"/>
-      <w:r>
-        <w:rPr>
-          <w:rFonts w:ascii="Arial" w:hAnsi="Arial" w:cs="Arial"/>
-          <w:sz w:val="24"/>
-          <w:lang w:val="en-US"/>
-        </w:rPr>
-        <w:t>да</w:t>
-      </w:r>
-      <w:proofErr w:type="spellEnd"/>
+        <w:t xml:space="preserve">Друг възможен сценарий е </w:t>
+      </w:r>
+      <w:r>
+        <w:rPr>
+          <w:rFonts w:ascii="Arial" w:hAnsi="Arial" w:cs="Arial"/>
+          <w:sz w:val="24"/>
+          <w:lang w:val="en-US"/>
+        </w:rPr>
+        <w:t>rootkit програмата да</w:t>
+      </w:r>
       <w:r>
         <w:rPr>
           <w:rFonts w:ascii="Arial" w:hAnsi="Arial" w:cs="Arial"/>
@@ -6349,23 +6277,7 @@
           <w:rFonts w:ascii="Arial" w:hAnsi="Arial" w:cs="Arial"/>
           <w:sz w:val="24"/>
         </w:rPr>
-        <w:t xml:space="preserve">чувствителни данни като потребителски имена, пароли </w:t>
-      </w:r>
-      <w:proofErr w:type="spellStart"/>
-      <w:r>
-        <w:rPr>
-          <w:rFonts w:ascii="Arial" w:hAnsi="Arial" w:cs="Arial"/>
-          <w:sz w:val="24"/>
-        </w:rPr>
-        <w:t>или</w:t>
-      </w:r>
-      <w:proofErr w:type="spellEnd"/>
-      <w:r>
-        <w:rPr>
-          <w:rFonts w:ascii="Arial" w:hAnsi="Arial" w:cs="Arial"/>
-          <w:sz w:val="24"/>
-        </w:rPr>
-        <w:t xml:space="preserve"> номер на банкова сметка</w:t>
+        <w:t>чувствителни данни като потребителски имена, пароли или номер на банкова сметка</w:t>
       </w:r>
       <w:r>
         <w:rPr>
@@ -6748,7 +6660,35 @@
           <w:rFonts w:ascii="Arial" w:hAnsi="Arial" w:cs="Arial"/>
           <w:sz w:val="24"/>
         </w:rPr>
-        <w:t xml:space="preserve">са изградени на модулен принцип и позволяват динамично зареждане и премахване на модули, които се изпълняват със същото ниво на достъп като самото ядро. </w:t>
+        <w:t xml:space="preserve">са </w:t>
+      </w:r>
+      <w:r>
+        <w:rPr>
+          <w:rFonts w:ascii="Arial" w:hAnsi="Arial" w:cs="Arial"/>
+          <w:sz w:val="24"/>
+        </w:rPr>
+        <w:t xml:space="preserve">монолитни по архитектура, но </w:t>
+      </w:r>
+      <w:r>
+        <w:rPr>
+          <w:rFonts w:ascii="Arial" w:hAnsi="Arial" w:cs="Arial"/>
+          <w:sz w:val="24"/>
+        </w:rPr>
+        <w:t xml:space="preserve">позволяват </w:t>
+      </w:r>
+      <w:r>
+        <w:rPr>
+          <w:rFonts w:ascii="Arial" w:hAnsi="Arial" w:cs="Arial"/>
+          <w:sz w:val="24"/>
+        </w:rPr>
+        <w:t xml:space="preserve">и </w:t>
+      </w:r>
+      <w:r>
+        <w:rPr>
+          <w:rFonts w:ascii="Arial" w:hAnsi="Arial" w:cs="Arial"/>
+          <w:sz w:val="24"/>
+        </w:rPr>
+        <w:t xml:space="preserve">динамично зареждане и премахване на модули, които се изпълняват със същото ниво на достъп като самото ядро. </w:t>
       </w:r>
       <w:r>
         <w:rPr>
@@ -6778,21 +6718,25 @@
         </w:rPr>
         <w:t xml:space="preserve">, </w:t>
       </w:r>
-      <w:proofErr w:type="spellStart"/>
-      <w:r>
-        <w:rPr>
-          <w:rFonts w:ascii="Arial" w:hAnsi="Arial" w:cs="Arial"/>
-          <w:sz w:val="24"/>
-          <w:lang w:val="en-US"/>
-        </w:rPr>
-        <w:t>чрез</w:t>
-      </w:r>
-      <w:proofErr w:type="spellEnd"/>
-      <w:r>
-        <w:rPr>
-          <w:rFonts w:ascii="Arial" w:hAnsi="Arial" w:cs="Arial"/>
-          <w:sz w:val="24"/>
-          <w:lang w:val="en-US"/>
+      <w:r>
+        <w:rPr>
+          <w:rFonts w:ascii="Arial" w:hAnsi="Arial" w:cs="Arial"/>
+          <w:sz w:val="24"/>
+          <w:lang w:val="en-US"/>
+        </w:rPr>
+        <w:t xml:space="preserve">чрез </w:t>
+      </w:r>
+      <w:r>
+        <w:rPr>
+          <w:rFonts w:ascii="Arial" w:hAnsi="Arial" w:cs="Arial"/>
+          <w:sz w:val="24"/>
+        </w:rPr>
+        <w:t>зареждане на неговия драйвер</w:t>
+      </w:r>
+      <w:r>
+        <w:rPr>
+          <w:rFonts w:ascii="Arial" w:hAnsi="Arial" w:cs="Arial"/>
+          <w:sz w:val="24"/>
         </w:rPr>
         <w:t xml:space="preserve"> </w:t>
       </w:r>
@@ -6801,37 +6745,14 @@
           <w:rFonts w:ascii="Arial" w:hAnsi="Arial" w:cs="Arial"/>
           <w:sz w:val="24"/>
         </w:rPr>
-        <w:t>зареждане на неговия драйвер</w:t>
-      </w:r>
-      <w:r>
-        <w:rPr>
-          <w:rFonts w:ascii="Arial" w:hAnsi="Arial" w:cs="Arial"/>
-          <w:sz w:val="24"/>
-        </w:rPr>
-        <w:t xml:space="preserve"> </w:t>
-      </w:r>
-      <w:r>
-        <w:rPr>
-          <w:rFonts w:ascii="Arial" w:hAnsi="Arial" w:cs="Arial"/>
-          <w:sz w:val="24"/>
-        </w:rPr>
         <w:t xml:space="preserve">в този слой </w:t>
       </w:r>
-      <w:proofErr w:type="spellStart"/>
-      <w:r>
-        <w:rPr>
-          <w:rFonts w:ascii="Arial" w:hAnsi="Arial" w:cs="Arial"/>
-          <w:sz w:val="24"/>
-        </w:rPr>
-        <w:t>или</w:t>
-      </w:r>
-      <w:proofErr w:type="spellEnd"/>
-      <w:r>
-        <w:rPr>
-          <w:rFonts w:ascii="Arial" w:hAnsi="Arial" w:cs="Arial"/>
-          <w:sz w:val="24"/>
-        </w:rPr>
-        <w:t xml:space="preserve"> </w:t>
+      <w:r>
+        <w:rPr>
+          <w:rFonts w:ascii="Arial" w:hAnsi="Arial" w:cs="Arial"/>
+          <w:sz w:val="24"/>
+        </w:rPr>
+        <w:t xml:space="preserve">или </w:t>
       </w:r>
       <w:r>
         <w:rPr>
@@ -6847,15 +6768,13 @@
         </w:rPr>
         <w:t xml:space="preserve">добавяне на нова функционалност на самото ядро, като поддръжка на нови файлови системи </w:t>
       </w:r>
-      <w:proofErr w:type="spellStart"/>
-      <w:r>
-        <w:rPr>
-          <w:rFonts w:ascii="Arial" w:hAnsi="Arial" w:cs="Arial"/>
-          <w:sz w:val="24"/>
-        </w:rPr>
-        <w:t>или</w:t>
-      </w:r>
-      <w:proofErr w:type="spellEnd"/>
+      <w:r>
+        <w:rPr>
+          <w:rFonts w:ascii="Arial" w:hAnsi="Arial" w:cs="Arial"/>
+          <w:sz w:val="24"/>
+        </w:rPr>
+        <w:t>и</w:t>
+      </w:r>
       <w:r>
         <w:rPr>
           <w:rFonts w:ascii="Arial" w:hAnsi="Arial" w:cs="Arial"/>
@@ -6923,7 +6842,15 @@
           <w:rFonts w:ascii="Arial" w:hAnsi="Arial" w:cs="Arial"/>
           <w:sz w:val="24"/>
         </w:rPr>
-        <w:t xml:space="preserve">използване на открити уязвимости на системата, които позволяват атака от тип „превишаване на правомощията“, за да се извърши </w:t>
+        <w:t xml:space="preserve">използване на открити уязвимости на системата, които позволяват атака от тип „превишаване </w:t>
+      </w:r>
+      <w:r>
+        <w:rPr>
+          <w:rFonts w:ascii="Arial" w:hAnsi="Arial" w:cs="Arial"/>
+          <w:sz w:val="24"/>
+        </w:rPr>
+        <w:lastRenderedPageBreak/>
+        <w:t xml:space="preserve">на правомощията“, за да се извърши </w:t>
       </w:r>
       <w:r>
         <w:rPr>
@@ -6937,15 +6864,7 @@
           <w:rFonts w:ascii="Arial" w:hAnsi="Arial" w:cs="Arial"/>
           <w:sz w:val="24"/>
         </w:rPr>
-        <w:t xml:space="preserve">. Друга възможност е да се </w:t>
-      </w:r>
-      <w:r>
-        <w:rPr>
-          <w:rFonts w:ascii="Arial" w:hAnsi="Arial" w:cs="Arial"/>
-          <w:sz w:val="24"/>
-        </w:rPr>
-        <w:lastRenderedPageBreak/>
-        <w:t>използва</w:t>
+        <w:t>. Друга възможност е да се използва</w:t>
       </w:r>
       <w:r>
         <w:rPr>
@@ -6988,21 +6907,14 @@
           <w:rFonts w:ascii="Arial" w:hAnsi="Arial" w:cs="Arial"/>
           <w:sz w:val="24"/>
         </w:rPr>
-        <w:t xml:space="preserve">за </w:t>
-      </w:r>
-      <w:r>
-        <w:rPr>
-          <w:rFonts w:ascii="Arial" w:hAnsi="Arial" w:cs="Arial"/>
-          <w:sz w:val="24"/>
-        </w:rPr>
-        <w:t>инсталиране</w:t>
-      </w:r>
-      <w:r>
-        <w:rPr>
-          <w:rFonts w:ascii="Arial" w:hAnsi="Arial" w:cs="Arial"/>
-          <w:sz w:val="24"/>
-        </w:rPr>
-        <w:t xml:space="preserve">, </w:t>
+        <w:t>за</w:t>
+      </w:r>
+      <w:r>
+        <w:rPr>
+          <w:rFonts w:ascii="Arial" w:hAnsi="Arial" w:cs="Arial"/>
+          <w:sz w:val="24"/>
+        </w:rPr>
+        <w:t xml:space="preserve"> </w:t>
       </w:r>
       <w:r>
         <w:rPr>
@@ -7018,15 +6930,13 @@
         </w:rPr>
         <w:t xml:space="preserve">на грешки </w:t>
       </w:r>
-      <w:proofErr w:type="spellStart"/>
-      <w:r>
-        <w:rPr>
-          <w:rFonts w:ascii="Arial" w:hAnsi="Arial" w:cs="Arial"/>
-          <w:sz w:val="24"/>
-        </w:rPr>
-        <w:t>или</w:t>
-      </w:r>
-      <w:proofErr w:type="spellEnd"/>
+      <w:r>
+        <w:rPr>
+          <w:rFonts w:ascii="Arial" w:hAnsi="Arial" w:cs="Arial"/>
+          <w:sz w:val="24"/>
+        </w:rPr>
+        <w:t>и</w:t>
+      </w:r>
       <w:r>
         <w:rPr>
           <w:rFonts w:ascii="Arial" w:hAnsi="Arial" w:cs="Arial"/>
@@ -7053,6 +6963,13 @@
           <w:rFonts w:ascii="Arial" w:hAnsi="Arial" w:cs="Arial"/>
           <w:sz w:val="24"/>
         </w:rPr>
+        <w:t xml:space="preserve"> или дори антивирусен софтуер, което кара потребителя да им се довери напълно</w:t>
+      </w:r>
+      <w:r>
+        <w:rPr>
+          <w:rFonts w:ascii="Arial" w:hAnsi="Arial" w:cs="Arial"/>
+          <w:sz w:val="24"/>
+        </w:rPr>
         <w:t>.</w:t>
       </w:r>
       <w:r>
@@ -7067,7 +6984,14 @@
           <w:rFonts w:ascii="Arial" w:hAnsi="Arial" w:cs="Arial"/>
           <w:sz w:val="24"/>
         </w:rPr>
-        <w:t xml:space="preserve">Самото пренасяне на кода на </w:t>
+        <w:t>С</w:t>
+      </w:r>
+      <w:r>
+        <w:rPr>
+          <w:rFonts w:ascii="Arial" w:hAnsi="Arial" w:cs="Arial"/>
+          <w:sz w:val="24"/>
+        </w:rPr>
+        <w:t xml:space="preserve">амото пренасяне на кода на </w:t>
       </w:r>
       <w:r>
         <w:rPr>
@@ -7082,28 +7006,77 @@
           <w:rFonts w:ascii="Arial" w:hAnsi="Arial" w:cs="Arial"/>
           <w:sz w:val="24"/>
         </w:rPr>
-        <w:t xml:space="preserve">в слоя на ядрото е доста по-сложен </w:t>
-      </w:r>
-      <w:r>
-        <w:rPr>
-          <w:rFonts w:ascii="Arial" w:hAnsi="Arial" w:cs="Arial"/>
-          <w:sz w:val="24"/>
-        </w:rPr>
-        <w:t xml:space="preserve">процес и съществува по-голям шанс </w:t>
-      </w:r>
-      <w:r>
-        <w:rPr>
-          <w:rFonts w:ascii="Arial" w:hAnsi="Arial" w:cs="Arial"/>
-          <w:sz w:val="24"/>
-        </w:rPr>
-        <w:t xml:space="preserve">при него </w:t>
-      </w:r>
-      <w:r>
-        <w:rPr>
-          <w:rFonts w:ascii="Arial" w:hAnsi="Arial" w:cs="Arial"/>
-          <w:sz w:val="24"/>
-        </w:rPr>
-        <w:t xml:space="preserve">да </w:t>
+        <w:t xml:space="preserve">в слоя на ядрото е сложен </w:t>
+      </w:r>
+      <w:r>
+        <w:rPr>
+          <w:rFonts w:ascii="Arial" w:hAnsi="Arial" w:cs="Arial"/>
+          <w:sz w:val="24"/>
+        </w:rPr>
+        <w:t xml:space="preserve">за създаване </w:t>
+      </w:r>
+      <w:r>
+        <w:rPr>
+          <w:rFonts w:ascii="Arial" w:hAnsi="Arial" w:cs="Arial"/>
+          <w:sz w:val="24"/>
+        </w:rPr>
+        <w:t xml:space="preserve">процес и </w:t>
+      </w:r>
+      <w:r>
+        <w:rPr>
+          <w:rFonts w:ascii="Arial" w:hAnsi="Arial" w:cs="Arial"/>
+          <w:sz w:val="24"/>
+        </w:rPr>
+        <w:t xml:space="preserve">обикновено изисква наличието </w:t>
+      </w:r>
+      <w:r>
+        <w:rPr>
+          <w:rFonts w:ascii="Arial" w:hAnsi="Arial" w:cs="Arial"/>
+          <w:sz w:val="24"/>
+        </w:rPr>
+        <w:t xml:space="preserve">на </w:t>
+      </w:r>
+      <w:r>
+        <w:rPr>
+          <w:rFonts w:ascii="Arial" w:hAnsi="Arial" w:cs="Arial"/>
+          <w:sz w:val="24"/>
+        </w:rPr>
+        <w:t xml:space="preserve">софтуерни грешки, които пораждат </w:t>
+      </w:r>
+      <w:r>
+        <w:rPr>
+          <w:rFonts w:ascii="Arial" w:hAnsi="Arial" w:cs="Arial"/>
+          <w:sz w:val="24"/>
+        </w:rPr>
+        <w:t>уязвимости за избраната операционна система</w:t>
+      </w:r>
+      <w:r>
+        <w:rPr>
+          <w:rFonts w:ascii="Arial" w:hAnsi="Arial" w:cs="Arial"/>
+          <w:sz w:val="24"/>
+        </w:rPr>
+        <w:t>.</w:t>
+      </w:r>
+      <w:r>
+        <w:rPr>
+          <w:rFonts w:ascii="Arial" w:hAnsi="Arial" w:cs="Arial"/>
+          <w:sz w:val="24"/>
+        </w:rPr>
+        <w:t xml:space="preserve"> </w:t>
+      </w:r>
+      <w:r>
+        <w:rPr>
+          <w:rFonts w:ascii="Arial" w:hAnsi="Arial" w:cs="Arial"/>
+          <w:sz w:val="24"/>
+        </w:rPr>
+        <w:t xml:space="preserve">Поради високата сложност </w:t>
+      </w:r>
+      <w:r>
+        <w:rPr>
+          <w:rFonts w:ascii="Arial" w:hAnsi="Arial" w:cs="Arial"/>
+          <w:sz w:val="24"/>
+        </w:rPr>
+        <w:t xml:space="preserve">съществува по-голям шанс да </w:t>
       </w:r>
       <w:r>
         <w:rPr>
@@ -7117,7 +7090,28 @@
           <w:rFonts w:ascii="Arial" w:hAnsi="Arial" w:cs="Arial"/>
           <w:sz w:val="24"/>
         </w:rPr>
-        <w:t xml:space="preserve"> и добър антивирусен софтуер да ги засече. Това е непрестанна борба между хакерите и производителите на антивирусен софтуер</w:t>
+        <w:t xml:space="preserve"> и добър антивирусен софтуер да засече</w:t>
+      </w:r>
+      <w:r>
+        <w:rPr>
+          <w:rFonts w:ascii="Arial" w:hAnsi="Arial" w:cs="Arial"/>
+          <w:sz w:val="24"/>
+        </w:rPr>
+        <w:t xml:space="preserve"> опита за атака</w:t>
+      </w:r>
+      <w:r>
+        <w:rPr>
+          <w:rFonts w:ascii="Arial" w:hAnsi="Arial" w:cs="Arial"/>
+          <w:sz w:val="24"/>
+        </w:rPr>
+        <w:t xml:space="preserve">. </w:t>
+      </w:r>
+      <w:r>
+        <w:rPr>
+          <w:rFonts w:ascii="Arial" w:hAnsi="Arial" w:cs="Arial"/>
+          <w:sz w:val="24"/>
+        </w:rPr>
+        <w:t>Това е непрестанна борба между хакерите и производителите на антивирусен софтуер</w:t>
       </w:r>
       <w:r>
         <w:rPr>
@@ -7229,37 +7223,70 @@
           <w:rFonts w:ascii="Arial" w:hAnsi="Arial" w:cs="Arial"/>
           <w:sz w:val="24"/>
         </w:rPr>
+        <w:t xml:space="preserve"> или</w:t>
+      </w:r>
+      <w:r>
+        <w:rPr>
+          <w:rFonts w:ascii="Arial" w:hAnsi="Arial" w:cs="Arial"/>
+          <w:sz w:val="24"/>
+        </w:rPr>
+        <w:t xml:space="preserve"> записване на </w:t>
+      </w:r>
+      <w:r>
+        <w:rPr>
+          <w:rFonts w:ascii="Arial" w:hAnsi="Arial" w:cs="Arial"/>
+          <w:sz w:val="24"/>
+        </w:rPr>
+        <w:t>данни в</w:t>
+      </w:r>
+      <w:r>
+        <w:rPr>
+          <w:rFonts w:ascii="Arial" w:hAnsi="Arial" w:cs="Arial"/>
+          <w:sz w:val="24"/>
+        </w:rPr>
+        <w:t>ъв</w:t>
+      </w:r>
+      <w:r>
+        <w:rPr>
+          <w:rFonts w:ascii="Arial" w:hAnsi="Arial" w:cs="Arial"/>
+          <w:sz w:val="24"/>
+        </w:rPr>
         <w:t xml:space="preserve"> </w:t>
       </w:r>
-      <w:proofErr w:type="spellStart"/>
-      <w:r>
-        <w:rPr>
-          <w:rFonts w:ascii="Arial" w:hAnsi="Arial" w:cs="Arial"/>
-          <w:sz w:val="24"/>
-        </w:rPr>
-        <w:t>или</w:t>
-      </w:r>
-      <w:proofErr w:type="spellEnd"/>
-      <w:r>
-        <w:rPr>
-          <w:rFonts w:ascii="Arial" w:hAnsi="Arial" w:cs="Arial"/>
-          <w:sz w:val="24"/>
-        </w:rPr>
-        <w:t xml:space="preserve"> записване на </w:t>
-      </w:r>
-      <w:r>
-        <w:rPr>
-          <w:rFonts w:ascii="Arial" w:hAnsi="Arial" w:cs="Arial"/>
-          <w:sz w:val="24"/>
-        </w:rPr>
-        <w:t>данни в</w:t>
-      </w:r>
-      <w:r>
-        <w:rPr>
-          <w:rFonts w:ascii="Arial" w:hAnsi="Arial" w:cs="Arial"/>
-          <w:sz w:val="24"/>
-        </w:rPr>
-        <w:t>ъв</w:t>
+      <w:r>
+        <w:rPr>
+          <w:rFonts w:ascii="Arial" w:hAnsi="Arial" w:cs="Arial"/>
+          <w:sz w:val="24"/>
+        </w:rPr>
+        <w:t>файл</w:t>
+      </w:r>
+      <w:r>
+        <w:rPr>
+          <w:rFonts w:ascii="Arial" w:hAnsi="Arial" w:cs="Arial"/>
+          <w:sz w:val="24"/>
+        </w:rPr>
+        <w:t xml:space="preserve"> на </w:t>
+      </w:r>
+      <w:r>
+        <w:rPr>
+          <w:rFonts w:ascii="Arial" w:hAnsi="Arial" w:cs="Arial"/>
+          <w:sz w:val="24"/>
+        </w:rPr>
+        <w:t xml:space="preserve">твърдия </w:t>
+      </w:r>
+      <w:r>
+        <w:rPr>
+          <w:rFonts w:ascii="Arial" w:hAnsi="Arial" w:cs="Arial"/>
+          <w:sz w:val="24"/>
+        </w:rPr>
+        <w:t>диск</w:t>
+      </w:r>
+      <w:r>
+        <w:rPr>
+          <w:rFonts w:ascii="Arial" w:hAnsi="Arial" w:cs="Arial"/>
+          <w:sz w:val="24"/>
+        </w:rPr>
+        <w:t>,</w:t>
       </w:r>
       <w:r>
         <w:rPr>
@@ -7273,48 +7300,6 @@
           <w:rFonts w:ascii="Arial" w:hAnsi="Arial" w:cs="Arial"/>
           <w:sz w:val="24"/>
         </w:rPr>
-        <w:t>файл</w:t>
-      </w:r>
-      <w:r>
-        <w:rPr>
-          <w:rFonts w:ascii="Arial" w:hAnsi="Arial" w:cs="Arial"/>
-          <w:sz w:val="24"/>
-        </w:rPr>
-        <w:t xml:space="preserve"> на </w:t>
-      </w:r>
-      <w:r>
-        <w:rPr>
-          <w:rFonts w:ascii="Arial" w:hAnsi="Arial" w:cs="Arial"/>
-          <w:sz w:val="24"/>
-        </w:rPr>
-        <w:t xml:space="preserve">твърдия </w:t>
-      </w:r>
-      <w:r>
-        <w:rPr>
-          <w:rFonts w:ascii="Arial" w:hAnsi="Arial" w:cs="Arial"/>
-          <w:sz w:val="24"/>
-        </w:rPr>
-        <w:t>диск</w:t>
-      </w:r>
-      <w:r>
-        <w:rPr>
-          <w:rFonts w:ascii="Arial" w:hAnsi="Arial" w:cs="Arial"/>
-          <w:sz w:val="24"/>
-        </w:rPr>
-        <w:t>,</w:t>
-      </w:r>
-      <w:r>
-        <w:rPr>
-          <w:rFonts w:ascii="Arial" w:hAnsi="Arial" w:cs="Arial"/>
-          <w:sz w:val="24"/>
-        </w:rPr>
-        <w:t xml:space="preserve"> </w:t>
-      </w:r>
-      <w:r>
-        <w:rPr>
-          <w:rFonts w:ascii="Arial" w:hAnsi="Arial" w:cs="Arial"/>
-          <w:sz w:val="24"/>
-        </w:rPr>
         <w:t xml:space="preserve">отговорността се прехвърля на </w:t>
       </w:r>
       <w:r>
@@ -7322,23 +7307,7 @@
           <w:rFonts w:ascii="Arial" w:hAnsi="Arial" w:cs="Arial"/>
           <w:sz w:val="24"/>
         </w:rPr>
-        <w:t xml:space="preserve">едно </w:t>
-      </w:r>
-      <w:proofErr w:type="spellStart"/>
-      <w:r>
-        <w:rPr>
-          <w:rFonts w:ascii="Arial" w:hAnsi="Arial" w:cs="Arial"/>
-          <w:sz w:val="24"/>
-        </w:rPr>
-        <w:t>или</w:t>
-      </w:r>
-      <w:proofErr w:type="spellEnd"/>
-      <w:r>
-        <w:rPr>
-          <w:rFonts w:ascii="Arial" w:hAnsi="Arial" w:cs="Arial"/>
-          <w:sz w:val="24"/>
-        </w:rPr>
-        <w:t xml:space="preserve"> няколко системни извиквания</w:t>
+        <w:t>едно или няколко системни извиквания</w:t>
       </w:r>
       <w:r>
         <w:rPr>
@@ -7800,7 +7769,15 @@
           <w:rFonts w:ascii="Arial" w:hAnsi="Arial" w:cs="Arial"/>
           <w:sz w:val="24"/>
         </w:rPr>
-        <w:t>изпълняващите се процеси.</w:t>
+        <w:t xml:space="preserve">изпълняващите се </w:t>
+      </w:r>
+      <w:r>
+        <w:rPr>
+          <w:rFonts w:ascii="Arial" w:hAnsi="Arial" w:cs="Arial"/>
+          <w:sz w:val="24"/>
+        </w:rPr>
+        <w:lastRenderedPageBreak/>
+        <w:t>процеси.</w:t>
       </w:r>
       <w:r>
         <w:rPr>
@@ -7956,15 +7933,7 @@
           <w:rFonts w:ascii="Arial" w:hAnsi="Arial" w:cs="Arial"/>
           <w:sz w:val="24"/>
         </w:rPr>
-        <w:t xml:space="preserve">прикрива процесите и на друг </w:t>
-      </w:r>
-      <w:r>
-        <w:rPr>
-          <w:rFonts w:ascii="Arial" w:hAnsi="Arial" w:cs="Arial"/>
-          <w:sz w:val="24"/>
-        </w:rPr>
-        <w:lastRenderedPageBreak/>
-        <w:t>злонамерен софтуер, който се изпълнява на приложното ни</w:t>
+        <w:t>прикрива процесите и на друг злонамерен софтуер, който се изпълнява на приложното ни</w:t>
       </w:r>
       <w:r>
         <w:rPr>
@@ -7991,21 +7960,12 @@
         </w:rPr>
         <w:t xml:space="preserve"> </w:t>
       </w:r>
-      <w:proofErr w:type="spellStart"/>
-      <w:r>
-        <w:rPr>
-          <w:rFonts w:ascii="Arial" w:hAnsi="Arial" w:cs="Arial"/>
-          <w:sz w:val="24"/>
-        </w:rPr>
-        <w:t>или</w:t>
-      </w:r>
-      <w:proofErr w:type="spellEnd"/>
-      <w:r>
-        <w:rPr>
-          <w:rFonts w:ascii="Arial" w:hAnsi="Arial" w:cs="Arial"/>
-          <w:sz w:val="24"/>
-        </w:rPr>
-        <w:t xml:space="preserve"> </w:t>
+      <w:r>
+        <w:rPr>
+          <w:rFonts w:ascii="Arial" w:hAnsi="Arial" w:cs="Arial"/>
+          <w:sz w:val="24"/>
+        </w:rPr>
+        <w:t xml:space="preserve">или </w:t>
       </w:r>
       <w:proofErr w:type="spellStart"/>
       <w:r>
@@ -8269,23 +8229,7 @@
           <w:rFonts w:ascii="Arial" w:hAnsi="Arial" w:cs="Arial"/>
           <w:sz w:val="24"/>
         </w:rPr>
-        <w:t xml:space="preserve">трябва първо да зареди код на злонамерена програма преди </w:t>
-      </w:r>
-      <w:proofErr w:type="spellStart"/>
-      <w:r>
-        <w:rPr>
-          <w:rFonts w:ascii="Arial" w:hAnsi="Arial" w:cs="Arial"/>
-          <w:sz w:val="24"/>
-        </w:rPr>
-        <w:t>или</w:t>
-      </w:r>
-      <w:proofErr w:type="spellEnd"/>
-      <w:r>
-        <w:rPr>
-          <w:rFonts w:ascii="Arial" w:hAnsi="Arial" w:cs="Arial"/>
-          <w:sz w:val="24"/>
-        </w:rPr>
-        <w:t xml:space="preserve"> заедно с ядрото на операционната система.</w:t>
+        <w:t>трябва първо да зареди код на злонамерена програма преди или заедно с ядрото на операционната система.</w:t>
       </w:r>
       <w:r>
         <w:rPr>
@@ -8468,7 +8412,15 @@
           <w:rFonts w:ascii="Arial" w:hAnsi="Arial" w:cs="Arial"/>
           <w:sz w:val="24"/>
         </w:rPr>
-        <w:t>онлайн мултипле</w:t>
+        <w:t xml:space="preserve">онлайн </w:t>
+      </w:r>
+      <w:proofErr w:type="spellStart"/>
+      <w:r>
+        <w:rPr>
+          <w:rFonts w:ascii="Arial" w:hAnsi="Arial" w:cs="Arial"/>
+          <w:sz w:val="24"/>
+        </w:rPr>
+        <w:t>мултипле</w:t>
       </w:r>
       <w:r>
         <w:rPr>
@@ -8477,6 +8429,7 @@
         </w:rPr>
         <w:t>й</w:t>
       </w:r>
+      <w:proofErr w:type="spellEnd"/>
       <w:r>
         <w:rPr>
           <w:rFonts w:ascii="Arial" w:hAnsi="Arial" w:cs="Arial"/>
@@ -8611,7 +8564,25 @@
           <w:sz w:val="24"/>
           <w:lang w:val="en-US"/>
         </w:rPr>
-        <w:t>“Punkbuster”</w:t>
+        <w:t>“</w:t>
+      </w:r>
+      <w:proofErr w:type="spellStart"/>
+      <w:r>
+        <w:rPr>
+          <w:rFonts w:ascii="Arial" w:hAnsi="Arial" w:cs="Arial"/>
+          <w:sz w:val="24"/>
+          <w:lang w:val="en-US"/>
+        </w:rPr>
+        <w:t>Punkbuster</w:t>
+      </w:r>
+      <w:proofErr w:type="spellEnd"/>
+      <w:r>
+        <w:rPr>
+          <w:rFonts w:ascii="Arial" w:hAnsi="Arial" w:cs="Arial"/>
+          <w:sz w:val="24"/>
+          <w:lang w:val="en-US"/>
+        </w:rPr>
+        <w:t>”</w:t>
       </w:r>
       <w:r>
         <w:rPr>
@@ -8626,7 +8597,25 @@
           <w:sz w:val="24"/>
           <w:lang w:val="en-US"/>
         </w:rPr>
-        <w:t xml:space="preserve">“Vanguard” и други. </w:t>
+        <w:t xml:space="preserve">“Vanguard” и </w:t>
+      </w:r>
+      <w:proofErr w:type="spellStart"/>
+      <w:r>
+        <w:rPr>
+          <w:rFonts w:ascii="Arial" w:hAnsi="Arial" w:cs="Arial"/>
+          <w:sz w:val="24"/>
+          <w:lang w:val="en-US"/>
+        </w:rPr>
+        <w:t>други</w:t>
+      </w:r>
+      <w:proofErr w:type="spellEnd"/>
+      <w:r>
+        <w:rPr>
+          <w:rFonts w:ascii="Arial" w:hAnsi="Arial" w:cs="Arial"/>
+          <w:sz w:val="24"/>
+          <w:lang w:val="en-US"/>
+        </w:rPr>
+        <w:t xml:space="preserve">. </w:t>
       </w:r>
       <w:r>
         <w:rPr>
@@ -8758,7 +8747,15 @@
           <w:rFonts w:ascii="Arial" w:hAnsi="Arial" w:cs="Arial"/>
           <w:sz w:val="24"/>
         </w:rPr>
-        <w:t>Също така не е ясно дали програмите не използват високото си ниво на</w:t>
+        <w:t xml:space="preserve">Също така не е ясно дали </w:t>
+      </w:r>
+      <w:r>
+        <w:rPr>
+          <w:rFonts w:ascii="Arial" w:hAnsi="Arial" w:cs="Arial"/>
+          <w:sz w:val="24"/>
+        </w:rPr>
+        <w:lastRenderedPageBreak/>
+        <w:t>програмите не използват високото си ниво на</w:t>
       </w:r>
       <w:r>
         <w:rPr>
@@ -8906,15 +8903,7 @@
           <w:rFonts w:ascii="Arial" w:hAnsi="Arial" w:cs="Arial"/>
           <w:sz w:val="24"/>
         </w:rPr>
-        <w:t xml:space="preserve"> </w:t>
-      </w:r>
-      <w:r>
-        <w:rPr>
-          <w:rFonts w:ascii="Arial" w:hAnsi="Arial" w:cs="Arial"/>
-          <w:sz w:val="24"/>
-        </w:rPr>
-        <w:lastRenderedPageBreak/>
-        <w:t xml:space="preserve">против мамене на организацията за онлайн мачове </w:t>
+        <w:t xml:space="preserve"> против мамене на организацията за онлайн мачове </w:t>
       </w:r>
       <w:r>
         <w:rPr>
@@ -9035,7 +9024,27 @@
           <w:sz w:val="28"/>
           <w:szCs w:val="28"/>
         </w:rPr>
-        <w:t xml:space="preserve"> виртуализационния слой</w:t>
+        <w:t xml:space="preserve"> </w:t>
+      </w:r>
+      <w:proofErr w:type="spellStart"/>
+      <w:r>
+        <w:rPr>
+          <w:rFonts w:ascii="Arial" w:hAnsi="Arial" w:cs="Arial"/>
+          <w:color w:val="auto"/>
+          <w:sz w:val="28"/>
+          <w:szCs w:val="28"/>
+        </w:rPr>
+        <w:t>виртуализационния</w:t>
+      </w:r>
+      <w:proofErr w:type="spellEnd"/>
+      <w:r>
+        <w:rPr>
+          <w:rFonts w:ascii="Arial" w:hAnsi="Arial" w:cs="Arial"/>
+          <w:color w:val="auto"/>
+          <w:sz w:val="28"/>
+          <w:szCs w:val="28"/>
+        </w:rPr>
+        <w:t xml:space="preserve"> слой</w:t>
       </w:r>
       <w:bookmarkEnd w:id="8"/>
     </w:p>
@@ -9285,23 +9294,7 @@
           <w:rFonts w:ascii="Arial" w:hAnsi="Arial" w:cs="Arial"/>
           <w:sz w:val="24"/>
         </w:rPr>
-        <w:t xml:space="preserve">По този начин се премахва нуждата от модифициране на някакви данни в ядрото </w:t>
-      </w:r>
-      <w:proofErr w:type="spellStart"/>
-      <w:r>
-        <w:rPr>
-          <w:rFonts w:ascii="Arial" w:hAnsi="Arial" w:cs="Arial"/>
-          <w:sz w:val="24"/>
-        </w:rPr>
-        <w:t>или</w:t>
-      </w:r>
-      <w:proofErr w:type="spellEnd"/>
-      <w:r>
-        <w:rPr>
-          <w:rFonts w:ascii="Arial" w:hAnsi="Arial" w:cs="Arial"/>
-          <w:sz w:val="24"/>
-        </w:rPr>
-        <w:t xml:space="preserve"> по </w:t>
+        <w:t xml:space="preserve">По този начин се премахва нуждата от модифициране на някакви данни в ядрото или по </w:t>
       </w:r>
       <w:r>
         <w:rPr>
@@ -10084,7 +10077,15 @@
           <w:rFonts w:ascii="Arial" w:hAnsi="Arial" w:cs="Arial"/>
           <w:sz w:val="24"/>
         </w:rPr>
-        <w:t>т реалните компоненти</w:t>
+        <w:t xml:space="preserve">т </w:t>
+      </w:r>
+      <w:r>
+        <w:rPr>
+          <w:rFonts w:ascii="Arial" w:hAnsi="Arial" w:cs="Arial"/>
+          <w:sz w:val="24"/>
+        </w:rPr>
+        <w:lastRenderedPageBreak/>
+        <w:t>реалните компоненти</w:t>
       </w:r>
       <w:r>
         <w:rPr>
@@ -10145,7 +10146,6 @@
           <w:rFonts w:ascii="Arial" w:hAnsi="Arial" w:cs="Arial"/>
           <w:sz w:val="24"/>
         </w:rPr>
-        <w:lastRenderedPageBreak/>
         <w:t xml:space="preserve">Мненията за реалната приложимост на този вид </w:t>
       </w:r>
       <w:r>
@@ -10644,7 +10644,28 @@
           <w:rFonts w:ascii="Arial" w:hAnsi="Arial" w:cs="Arial"/>
           <w:sz w:val="24"/>
         </w:rPr>
-        <w:t xml:space="preserve">злонамерената програма се разполага в </w:t>
+        <w:t xml:space="preserve">злонамерената програма </w:t>
+      </w:r>
+      <w:r>
+        <w:rPr>
+          <w:rFonts w:ascii="Arial" w:hAnsi="Arial" w:cs="Arial"/>
+          <w:sz w:val="24"/>
+        </w:rPr>
+        <w:t>цели да</w:t>
+      </w:r>
+      <w:r>
+        <w:rPr>
+          <w:rFonts w:ascii="Arial" w:hAnsi="Arial" w:cs="Arial"/>
+          <w:sz w:val="24"/>
+        </w:rPr>
+        <w:t xml:space="preserve"> модифицира</w:t>
+      </w:r>
+      <w:r>
+        <w:rPr>
+          <w:rFonts w:ascii="Arial" w:hAnsi="Arial" w:cs="Arial"/>
+          <w:sz w:val="24"/>
+        </w:rPr>
+        <w:t xml:space="preserve"> </w:t>
       </w:r>
       <w:r>
         <w:rPr>
@@ -10701,25 +10722,7 @@
           <w:sz w:val="24"/>
           <w:lang w:val="en-US"/>
         </w:rPr>
-        <w:t xml:space="preserve">BIOS </w:t>
-      </w:r>
-      <w:proofErr w:type="spellStart"/>
-      <w:r>
-        <w:rPr>
-          <w:rFonts w:ascii="Arial" w:hAnsi="Arial" w:cs="Arial"/>
-          <w:sz w:val="24"/>
-          <w:lang w:val="en-US"/>
-        </w:rPr>
-        <w:t>или</w:t>
-      </w:r>
-      <w:proofErr w:type="spellEnd"/>
-      <w:r>
-        <w:rPr>
-          <w:rFonts w:ascii="Arial" w:hAnsi="Arial" w:cs="Arial"/>
-          <w:sz w:val="24"/>
-          <w:lang w:val="en-US"/>
-        </w:rPr>
-        <w:t xml:space="preserve"> UEFI</w:t>
+        <w:t>BIOS или UEFI</w:t>
       </w:r>
       <w:r>
         <w:rPr>
@@ -10756,7 +10759,21 @@
           <w:rFonts w:ascii="Arial" w:hAnsi="Arial" w:cs="Arial"/>
           <w:sz w:val="24"/>
         </w:rPr>
-        <w:t xml:space="preserve">програмата може да остане налична и при преинсталация на операционната система, форматиране или подмяна на твърдия диск, тъй като </w:t>
+        <w:t xml:space="preserve">програмата </w:t>
+      </w:r>
+      <w:r>
+        <w:rPr>
+          <w:rFonts w:ascii="Arial" w:hAnsi="Arial" w:cs="Arial"/>
+          <w:sz w:val="24"/>
+        </w:rPr>
+        <w:t xml:space="preserve">може да продължи да работи </w:t>
+      </w:r>
+      <w:r>
+        <w:rPr>
+          <w:rFonts w:ascii="Arial" w:hAnsi="Arial" w:cs="Arial"/>
+          <w:sz w:val="24"/>
+        </w:rPr>
+        <w:t xml:space="preserve">и при преинсталация на операционната система, форматиране или подмяна на твърдия диск, тъй като </w:t>
       </w:r>
       <w:r>
         <w:rPr>
@@ -10769,16 +10786,1168 @@
         <w:rPr>
           <w:rFonts w:ascii="Arial" w:hAnsi="Arial" w:cs="Arial"/>
           <w:sz w:val="24"/>
-          <w:lang w:val="en-US"/>
-        </w:rPr>
-        <w:t xml:space="preserve">UEFI </w:t>
-      </w:r>
-      <w:r>
-        <w:rPr>
-          <w:rFonts w:ascii="Arial" w:hAnsi="Arial" w:cs="Arial"/>
-          <w:sz w:val="24"/>
-        </w:rPr>
-        <w:t>се съхранява в специален вид памет директно на дънната платка.</w:t>
+        </w:rPr>
+        <w:t xml:space="preserve">firmware </w:t>
+      </w:r>
+      <w:r>
+        <w:rPr>
+          <w:rFonts w:ascii="Arial" w:hAnsi="Arial" w:cs="Arial"/>
+          <w:sz w:val="24"/>
+        </w:rPr>
+        <w:t>софтуерът</w:t>
+      </w:r>
+      <w:r>
+        <w:rPr>
+          <w:rFonts w:ascii="Arial" w:hAnsi="Arial" w:cs="Arial"/>
+          <w:sz w:val="24"/>
+        </w:rPr>
+        <w:t xml:space="preserve"> </w:t>
+      </w:r>
+      <w:r>
+        <w:rPr>
+          <w:rFonts w:ascii="Arial" w:hAnsi="Arial" w:cs="Arial"/>
+          <w:sz w:val="24"/>
+        </w:rPr>
+        <w:t>се съхранява в специален вид памет</w:t>
+      </w:r>
+      <w:r>
+        <w:rPr>
+          <w:rFonts w:ascii="Arial" w:hAnsi="Arial" w:cs="Arial"/>
+          <w:sz w:val="24"/>
+        </w:rPr>
+        <w:t xml:space="preserve">, която </w:t>
+      </w:r>
+      <w:r>
+        <w:rPr>
+          <w:rFonts w:ascii="Arial" w:hAnsi="Arial" w:cs="Arial"/>
+          <w:sz w:val="24"/>
+        </w:rPr>
+        <w:t>рядко бива проверявана за до</w:t>
+      </w:r>
+      <w:r>
+        <w:rPr>
+          <w:rFonts w:ascii="Arial" w:hAnsi="Arial" w:cs="Arial"/>
+          <w:sz w:val="24"/>
+        </w:rPr>
+        <w:t xml:space="preserve">стоверност </w:t>
+      </w:r>
+      <w:r>
+        <w:rPr>
+          <w:rFonts w:ascii="Arial" w:hAnsi="Arial" w:cs="Arial"/>
+          <w:sz w:val="24"/>
+        </w:rPr>
+        <w:t xml:space="preserve">и </w:t>
+      </w:r>
+      <w:r>
+        <w:rPr>
+          <w:rFonts w:ascii="Arial" w:hAnsi="Arial" w:cs="Arial"/>
+          <w:sz w:val="24"/>
+        </w:rPr>
+        <w:t>изисква по-спе</w:t>
+      </w:r>
+      <w:r>
+        <w:rPr>
+          <w:rFonts w:ascii="Arial" w:hAnsi="Arial" w:cs="Arial"/>
+          <w:sz w:val="24"/>
+        </w:rPr>
+        <w:t>цифи</w:t>
+      </w:r>
+      <w:r>
+        <w:rPr>
+          <w:rFonts w:ascii="Arial" w:hAnsi="Arial" w:cs="Arial"/>
+          <w:sz w:val="24"/>
+        </w:rPr>
+        <w:t>чна процедура за промяна</w:t>
+      </w:r>
+      <w:r>
+        <w:rPr>
+          <w:rFonts w:ascii="Arial" w:hAnsi="Arial" w:cs="Arial"/>
+          <w:sz w:val="24"/>
+        </w:rPr>
+        <w:t>.</w:t>
+      </w:r>
+    </w:p>
+    <w:p>
+      <w:pPr>
+        <w:spacing w:line="360" w:lineRule="auto"/>
+        <w:ind w:left="357" w:firstLine="351"/>
+        <w:jc w:val="both"/>
+        <w:rPr>
+          <w:rFonts w:ascii="Arial" w:hAnsi="Arial" w:cs="Arial"/>
+          <w:sz w:val="24"/>
+        </w:rPr>
+      </w:pPr>
+      <w:r>
+        <w:rPr>
+          <w:rFonts w:ascii="Arial" w:hAnsi="Arial" w:cs="Arial"/>
+          <w:sz w:val="24"/>
+        </w:rPr>
+        <w:t xml:space="preserve">Обикновено </w:t>
+      </w:r>
+      <w:r>
+        <w:rPr>
+          <w:rFonts w:ascii="Arial" w:hAnsi="Arial" w:cs="Arial"/>
+          <w:sz w:val="24"/>
+        </w:rPr>
+        <w:t xml:space="preserve">атаките </w:t>
+      </w:r>
+      <w:r>
+        <w:rPr>
+          <w:rFonts w:ascii="Arial" w:hAnsi="Arial" w:cs="Arial"/>
+          <w:sz w:val="24"/>
+        </w:rPr>
+        <w:t xml:space="preserve">с този вид </w:t>
+      </w:r>
+      <w:r>
+        <w:rPr>
+          <w:rFonts w:ascii="Arial" w:hAnsi="Arial" w:cs="Arial"/>
+          <w:sz w:val="24"/>
+          <w:lang w:val="en-US"/>
+        </w:rPr>
+        <w:t xml:space="preserve">rootkit </w:t>
+      </w:r>
+      <w:r>
+        <w:rPr>
+          <w:rFonts w:ascii="Arial" w:hAnsi="Arial" w:cs="Arial"/>
+          <w:sz w:val="24"/>
+        </w:rPr>
+        <w:t xml:space="preserve">са </w:t>
+      </w:r>
+      <w:r>
+        <w:rPr>
+          <w:rFonts w:ascii="Arial" w:hAnsi="Arial" w:cs="Arial"/>
+          <w:sz w:val="24"/>
+        </w:rPr>
+        <w:t>най</w:t>
+      </w:r>
+      <w:r>
+        <w:rPr>
+          <w:rFonts w:ascii="Arial" w:hAnsi="Arial" w:cs="Arial"/>
+          <w:sz w:val="24"/>
+        </w:rPr>
+        <w:t xml:space="preserve">-трудни за успешно осъществяване, </w:t>
+      </w:r>
+      <w:r>
+        <w:rPr>
+          <w:rFonts w:ascii="Arial" w:hAnsi="Arial" w:cs="Arial"/>
+          <w:sz w:val="24"/>
+        </w:rPr>
+        <w:t>защото е нужно</w:t>
+      </w:r>
+      <w:r>
+        <w:rPr>
+          <w:rFonts w:ascii="Arial" w:hAnsi="Arial" w:cs="Arial"/>
+          <w:sz w:val="24"/>
+        </w:rPr>
+        <w:t xml:space="preserve"> да се фокусират върху </w:t>
+      </w:r>
+      <w:r>
+        <w:rPr>
+          <w:rFonts w:ascii="Arial" w:hAnsi="Arial" w:cs="Arial"/>
+          <w:sz w:val="24"/>
+        </w:rPr>
+        <w:t xml:space="preserve">характеристиките </w:t>
+      </w:r>
+      <w:r>
+        <w:rPr>
+          <w:rFonts w:ascii="Arial" w:hAnsi="Arial" w:cs="Arial"/>
+          <w:sz w:val="24"/>
+        </w:rPr>
+        <w:t xml:space="preserve">на </w:t>
+      </w:r>
+      <w:r>
+        <w:rPr>
+          <w:rFonts w:ascii="Arial" w:hAnsi="Arial" w:cs="Arial"/>
+          <w:sz w:val="24"/>
+        </w:rPr>
+        <w:t xml:space="preserve">даден </w:t>
+      </w:r>
+      <w:r>
+        <w:rPr>
+          <w:rFonts w:ascii="Arial" w:hAnsi="Arial" w:cs="Arial"/>
+          <w:sz w:val="24"/>
+          <w:lang w:val="en-US"/>
+        </w:rPr>
+        <w:t>firmware</w:t>
+      </w:r>
+      <w:r>
+        <w:rPr>
+          <w:rFonts w:ascii="Arial" w:hAnsi="Arial" w:cs="Arial"/>
+          <w:sz w:val="24"/>
+        </w:rPr>
+        <w:t xml:space="preserve">, който варира </w:t>
+      </w:r>
+      <w:r>
+        <w:rPr>
+          <w:rFonts w:ascii="Arial" w:hAnsi="Arial" w:cs="Arial"/>
+          <w:sz w:val="24"/>
+        </w:rPr>
+        <w:t xml:space="preserve">между </w:t>
+      </w:r>
+      <w:r>
+        <w:rPr>
+          <w:rFonts w:ascii="Arial" w:hAnsi="Arial" w:cs="Arial"/>
+          <w:sz w:val="24"/>
+        </w:rPr>
+        <w:t>производителите</w:t>
+      </w:r>
+      <w:r>
+        <w:rPr>
+          <w:rFonts w:ascii="Arial" w:hAnsi="Arial" w:cs="Arial"/>
+          <w:sz w:val="24"/>
+        </w:rPr>
+        <w:t>. С</w:t>
+      </w:r>
+      <w:r>
+        <w:rPr>
+          <w:rFonts w:ascii="Arial" w:hAnsi="Arial" w:cs="Arial"/>
+          <w:sz w:val="24"/>
+        </w:rPr>
+        <w:t xml:space="preserve">ледователно атаките не са толкова </w:t>
+      </w:r>
+      <w:r>
+        <w:rPr>
+          <w:rFonts w:ascii="Arial" w:hAnsi="Arial" w:cs="Arial"/>
+          <w:sz w:val="24"/>
+        </w:rPr>
+        <w:t>разпростране</w:t>
+      </w:r>
+      <w:r>
+        <w:rPr>
+          <w:rFonts w:ascii="Arial" w:hAnsi="Arial" w:cs="Arial"/>
+          <w:sz w:val="24"/>
+        </w:rPr>
+        <w:t>ни сред потребителски компютри и</w:t>
+      </w:r>
+      <w:r>
+        <w:rPr>
+          <w:rFonts w:ascii="Arial" w:hAnsi="Arial" w:cs="Arial"/>
+          <w:sz w:val="24"/>
+        </w:rPr>
+        <w:t xml:space="preserve"> </w:t>
+      </w:r>
+      <w:r>
+        <w:rPr>
+          <w:rFonts w:ascii="Arial" w:hAnsi="Arial" w:cs="Arial"/>
+          <w:sz w:val="24"/>
+        </w:rPr>
+        <w:t xml:space="preserve">най-голям брой се разработват </w:t>
+      </w:r>
+      <w:r>
+        <w:rPr>
+          <w:rFonts w:ascii="Arial" w:hAnsi="Arial" w:cs="Arial"/>
+          <w:sz w:val="24"/>
+        </w:rPr>
+        <w:t xml:space="preserve">главно </w:t>
+      </w:r>
+      <w:r>
+        <w:rPr>
+          <w:rFonts w:ascii="Arial" w:hAnsi="Arial" w:cs="Arial"/>
+          <w:sz w:val="24"/>
+        </w:rPr>
+        <w:t xml:space="preserve">като изследователска дейност </w:t>
+      </w:r>
+      <w:r>
+        <w:rPr>
+          <w:rFonts w:ascii="Arial" w:hAnsi="Arial" w:cs="Arial"/>
+          <w:sz w:val="24"/>
+        </w:rPr>
+        <w:t>по сигурност</w:t>
+      </w:r>
+      <w:r>
+        <w:rPr>
+          <w:rFonts w:ascii="Arial" w:hAnsi="Arial" w:cs="Arial"/>
+          <w:sz w:val="24"/>
+        </w:rPr>
+        <w:t>та</w:t>
+      </w:r>
+      <w:r>
+        <w:rPr>
+          <w:rFonts w:ascii="Arial" w:hAnsi="Arial" w:cs="Arial"/>
+          <w:sz w:val="24"/>
+        </w:rPr>
+        <w:t>.</w:t>
+      </w:r>
+    </w:p>
+    <w:p>
+      <w:pPr>
+        <w:spacing w:line="360" w:lineRule="auto"/>
+        <w:ind w:left="357" w:firstLine="351"/>
+        <w:jc w:val="both"/>
+        <w:rPr>
+          <w:rFonts w:ascii="Arial" w:hAnsi="Arial" w:cs="Arial"/>
+          <w:sz w:val="24"/>
+        </w:rPr>
+      </w:pPr>
+      <w:r>
+        <w:rPr>
+          <w:rFonts w:ascii="Arial" w:hAnsi="Arial" w:cs="Arial"/>
+          <w:sz w:val="24"/>
+        </w:rPr>
+        <w:t xml:space="preserve">Начините за </w:t>
+      </w:r>
+      <w:r>
+        <w:rPr>
+          <w:rFonts w:ascii="Arial" w:hAnsi="Arial" w:cs="Arial"/>
+          <w:sz w:val="24"/>
+        </w:rPr>
+        <w:t>осъществяване на атака преминават през няколко стъпки. Първата</w:t>
+      </w:r>
+      <w:r>
+        <w:rPr>
+          <w:rFonts w:ascii="Arial" w:hAnsi="Arial" w:cs="Arial"/>
+          <w:sz w:val="24"/>
+        </w:rPr>
+        <w:t xml:space="preserve"> стъпка </w:t>
+      </w:r>
+      <w:r>
+        <w:rPr>
+          <w:rFonts w:ascii="Arial" w:hAnsi="Arial" w:cs="Arial"/>
+          <w:sz w:val="24"/>
+        </w:rPr>
+        <w:t xml:space="preserve">е </w:t>
+      </w:r>
+      <w:r>
+        <w:rPr>
+          <w:rFonts w:ascii="Arial" w:hAnsi="Arial" w:cs="Arial"/>
+          <w:sz w:val="24"/>
+        </w:rPr>
+        <w:t xml:space="preserve">същата </w:t>
+      </w:r>
+      <w:r>
+        <w:rPr>
+          <w:rFonts w:ascii="Arial" w:hAnsi="Arial" w:cs="Arial"/>
+          <w:sz w:val="24"/>
+        </w:rPr>
+        <w:t xml:space="preserve">както </w:t>
+      </w:r>
+      <w:r>
+        <w:rPr>
+          <w:rFonts w:ascii="Arial" w:hAnsi="Arial" w:cs="Arial"/>
+          <w:sz w:val="24"/>
+        </w:rPr>
+        <w:t xml:space="preserve">при </w:t>
+      </w:r>
+      <w:r>
+        <w:rPr>
+          <w:rFonts w:ascii="Arial" w:hAnsi="Arial" w:cs="Arial"/>
+          <w:sz w:val="24"/>
+        </w:rPr>
+        <w:t xml:space="preserve">другите видове </w:t>
+      </w:r>
+      <w:r>
+        <w:rPr>
+          <w:rFonts w:ascii="Arial" w:hAnsi="Arial" w:cs="Arial"/>
+          <w:sz w:val="24"/>
+          <w:lang w:val="en-US"/>
+        </w:rPr>
+        <w:t xml:space="preserve">rootkit </w:t>
+      </w:r>
+      <w:r>
+        <w:rPr>
+          <w:rFonts w:ascii="Arial" w:hAnsi="Arial" w:cs="Arial"/>
+          <w:sz w:val="24"/>
+        </w:rPr>
+        <w:t>и тя е</w:t>
+      </w:r>
+      <w:r>
+        <w:rPr>
+          <w:rFonts w:ascii="Arial" w:hAnsi="Arial" w:cs="Arial"/>
+          <w:sz w:val="24"/>
+        </w:rPr>
+        <w:t xml:space="preserve"> да се</w:t>
+      </w:r>
+      <w:r>
+        <w:rPr>
+          <w:rFonts w:ascii="Arial" w:hAnsi="Arial" w:cs="Arial"/>
+          <w:sz w:val="24"/>
+          <w:lang w:val="en-US"/>
+        </w:rPr>
+        <w:t xml:space="preserve"> </w:t>
+      </w:r>
+      <w:r>
+        <w:rPr>
+          <w:rFonts w:ascii="Arial" w:hAnsi="Arial" w:cs="Arial"/>
+          <w:sz w:val="24"/>
+        </w:rPr>
+        <w:t>използва</w:t>
+      </w:r>
+      <w:r>
+        <w:rPr>
+          <w:rFonts w:ascii="Arial" w:hAnsi="Arial" w:cs="Arial"/>
+          <w:sz w:val="24"/>
+        </w:rPr>
+        <w:t xml:space="preserve"> </w:t>
+      </w:r>
+      <w:r>
+        <w:rPr>
+          <w:rFonts w:ascii="Arial" w:hAnsi="Arial" w:cs="Arial"/>
+          <w:sz w:val="24"/>
+          <w:lang w:val="en-US"/>
+        </w:rPr>
+        <w:t xml:space="preserve">dropper </w:t>
+      </w:r>
+      <w:r>
+        <w:rPr>
+          <w:rFonts w:ascii="Arial" w:hAnsi="Arial" w:cs="Arial"/>
+          <w:sz w:val="24"/>
+        </w:rPr>
+        <w:t>програма,</w:t>
+      </w:r>
+      <w:r>
+        <w:rPr>
+          <w:rFonts w:ascii="Arial" w:hAnsi="Arial" w:cs="Arial"/>
+          <w:sz w:val="24"/>
+        </w:rPr>
+        <w:t xml:space="preserve"> която </w:t>
+      </w:r>
+      <w:r>
+        <w:rPr>
+          <w:rFonts w:ascii="Arial" w:hAnsi="Arial" w:cs="Arial"/>
+          <w:sz w:val="24"/>
+        </w:rPr>
+        <w:t xml:space="preserve">има за цел да </w:t>
+      </w:r>
+      <w:r>
+        <w:rPr>
+          <w:rFonts w:ascii="Arial" w:hAnsi="Arial" w:cs="Arial"/>
+          <w:sz w:val="24"/>
+        </w:rPr>
+        <w:t>подлъгва потребителя да я изпълни</w:t>
+      </w:r>
+      <w:r>
+        <w:rPr>
+          <w:rFonts w:ascii="Arial" w:hAnsi="Arial" w:cs="Arial"/>
+          <w:sz w:val="24"/>
+        </w:rPr>
+        <w:t xml:space="preserve"> и да </w:t>
+      </w:r>
+      <w:r>
+        <w:rPr>
+          <w:rFonts w:ascii="Arial" w:hAnsi="Arial" w:cs="Arial"/>
+          <w:sz w:val="24"/>
+        </w:rPr>
+        <w:lastRenderedPageBreak/>
+        <w:t>инсталира друга програма</w:t>
+      </w:r>
+      <w:r>
+        <w:rPr>
+          <w:rFonts w:ascii="Arial" w:hAnsi="Arial" w:cs="Arial"/>
+          <w:sz w:val="24"/>
+        </w:rPr>
+        <w:t>.</w:t>
+      </w:r>
+      <w:r>
+        <w:rPr>
+          <w:rFonts w:ascii="Arial" w:hAnsi="Arial" w:cs="Arial"/>
+          <w:sz w:val="24"/>
+        </w:rPr>
+        <w:t xml:space="preserve"> Втората стъпка е товара на </w:t>
+      </w:r>
+      <w:r>
+        <w:rPr>
+          <w:rFonts w:ascii="Arial" w:hAnsi="Arial" w:cs="Arial"/>
+          <w:sz w:val="24"/>
+          <w:lang w:val="en-US"/>
+        </w:rPr>
+        <w:t>dropper</w:t>
+      </w:r>
+      <w:r>
+        <w:rPr>
+          <w:rFonts w:ascii="Arial" w:hAnsi="Arial" w:cs="Arial"/>
+          <w:sz w:val="24"/>
+        </w:rPr>
+        <w:t xml:space="preserve"> програмата да достигне до нивото </w:t>
+      </w:r>
+      <w:r>
+        <w:rPr>
+          <w:rFonts w:ascii="Arial" w:hAnsi="Arial" w:cs="Arial"/>
+          <w:sz w:val="24"/>
+        </w:rPr>
+        <w:t>на ядрото и системните драйвери</w:t>
+      </w:r>
+      <w:r>
+        <w:rPr>
+          <w:rFonts w:ascii="Arial" w:hAnsi="Arial" w:cs="Arial"/>
+          <w:sz w:val="24"/>
+        </w:rPr>
+        <w:t>, тъй като</w:t>
+      </w:r>
+      <w:r>
+        <w:rPr>
+          <w:rFonts w:ascii="Arial" w:hAnsi="Arial" w:cs="Arial"/>
+          <w:sz w:val="24"/>
+        </w:rPr>
+        <w:t xml:space="preserve"> </w:t>
+      </w:r>
+      <w:r>
+        <w:rPr>
+          <w:rFonts w:ascii="Arial" w:hAnsi="Arial" w:cs="Arial"/>
+          <w:sz w:val="24"/>
+        </w:rPr>
+        <w:t xml:space="preserve">единствено процеси </w:t>
+      </w:r>
+      <w:r>
+        <w:rPr>
+          <w:rFonts w:ascii="Arial" w:hAnsi="Arial" w:cs="Arial"/>
+          <w:sz w:val="24"/>
+        </w:rPr>
+        <w:t xml:space="preserve">от </w:t>
+      </w:r>
+      <w:r>
+        <w:rPr>
+          <w:rFonts w:ascii="Arial" w:hAnsi="Arial" w:cs="Arial"/>
+          <w:sz w:val="24"/>
+        </w:rPr>
+        <w:t xml:space="preserve">този слой </w:t>
+      </w:r>
+      <w:r>
+        <w:rPr>
+          <w:rFonts w:ascii="Arial" w:hAnsi="Arial" w:cs="Arial"/>
+          <w:sz w:val="24"/>
+        </w:rPr>
+        <w:t xml:space="preserve">може да </w:t>
+      </w:r>
+      <w:r>
+        <w:rPr>
+          <w:rFonts w:ascii="Arial" w:hAnsi="Arial" w:cs="Arial"/>
+          <w:sz w:val="24"/>
+        </w:rPr>
+        <w:t xml:space="preserve">достъпват </w:t>
+      </w:r>
+      <w:r>
+        <w:rPr>
+          <w:rFonts w:ascii="Arial" w:hAnsi="Arial" w:cs="Arial"/>
+          <w:sz w:val="24"/>
+        </w:rPr>
+        <w:t xml:space="preserve">системния </w:t>
+      </w:r>
+      <w:r>
+        <w:rPr>
+          <w:rFonts w:ascii="Arial" w:hAnsi="Arial" w:cs="Arial"/>
+          <w:sz w:val="24"/>
+          <w:lang w:val="en-US"/>
+        </w:rPr>
+        <w:t>firmware</w:t>
+      </w:r>
+      <w:r>
+        <w:rPr>
+          <w:rFonts w:ascii="Arial" w:hAnsi="Arial" w:cs="Arial"/>
+          <w:sz w:val="24"/>
+        </w:rPr>
+        <w:t xml:space="preserve">. </w:t>
+      </w:r>
+      <w:r>
+        <w:rPr>
+          <w:rFonts w:ascii="Arial" w:hAnsi="Arial" w:cs="Arial"/>
+          <w:sz w:val="24"/>
+        </w:rPr>
+        <w:t xml:space="preserve">Щетите, които този тип </w:t>
+      </w:r>
+      <w:r>
+        <w:rPr>
+          <w:rFonts w:ascii="Arial" w:hAnsi="Arial" w:cs="Arial"/>
+          <w:sz w:val="24"/>
+          <w:lang w:val="en-US"/>
+        </w:rPr>
+        <w:t>rootkit</w:t>
+      </w:r>
+      <w:r>
+        <w:rPr>
+          <w:rFonts w:ascii="Arial" w:hAnsi="Arial" w:cs="Arial"/>
+          <w:sz w:val="24"/>
+        </w:rPr>
+        <w:t xml:space="preserve"> причинява може да са създаване на задни вратички за друг вид </w:t>
+      </w:r>
+      <w:r>
+        <w:rPr>
+          <w:rFonts w:ascii="Arial" w:hAnsi="Arial" w:cs="Arial"/>
+          <w:sz w:val="24"/>
+          <w:lang w:val="en-US"/>
+        </w:rPr>
+        <w:t>rootkit</w:t>
+      </w:r>
+      <w:r>
+        <w:rPr>
+          <w:rFonts w:ascii="Arial" w:hAnsi="Arial" w:cs="Arial"/>
+          <w:sz w:val="24"/>
+        </w:rPr>
+        <w:t xml:space="preserve"> в нивото на ядрото, прихващане и спиране на обновявания на </w:t>
+      </w:r>
+      <w:r>
+        <w:rPr>
+          <w:rFonts w:ascii="Arial" w:hAnsi="Arial" w:cs="Arial"/>
+          <w:sz w:val="24"/>
+          <w:lang w:val="en-US"/>
+        </w:rPr>
+        <w:t xml:space="preserve">firmware </w:t>
+      </w:r>
+      <w:r>
+        <w:rPr>
+          <w:rFonts w:ascii="Arial" w:hAnsi="Arial" w:cs="Arial"/>
+          <w:sz w:val="24"/>
+        </w:rPr>
+        <w:t xml:space="preserve">софтуера </w:t>
+      </w:r>
+      <w:r>
+        <w:rPr>
+          <w:rFonts w:ascii="Arial" w:hAnsi="Arial" w:cs="Arial"/>
+          <w:sz w:val="24"/>
+        </w:rPr>
+        <w:t>или изтриване на всички данни в компютъра.</w:t>
+      </w:r>
+    </w:p>
+    <w:p>
+      <w:pPr>
+        <w:spacing w:line="360" w:lineRule="auto"/>
+        <w:ind w:left="357" w:firstLine="351"/>
+        <w:jc w:val="both"/>
+        <w:rPr>
+          <w:rFonts w:ascii="Arial" w:hAnsi="Arial" w:cs="Arial"/>
+          <w:sz w:val="24"/>
+        </w:rPr>
+      </w:pPr>
+      <w:r>
+        <w:rPr>
+          <w:rFonts w:ascii="Arial" w:hAnsi="Arial" w:cs="Arial"/>
+          <w:sz w:val="24"/>
+        </w:rPr>
+        <w:t>Един възможен сценарий за осъществяване на атака е</w:t>
+      </w:r>
+      <w:r>
+        <w:rPr>
+          <w:rFonts w:ascii="Arial" w:hAnsi="Arial" w:cs="Arial"/>
+          <w:sz w:val="24"/>
+        </w:rPr>
+        <w:t xml:space="preserve"> наличието на някаква </w:t>
+      </w:r>
+      <w:r>
+        <w:rPr>
+          <w:rFonts w:ascii="Arial" w:hAnsi="Arial" w:cs="Arial"/>
+          <w:sz w:val="24"/>
+        </w:rPr>
+        <w:t xml:space="preserve">уязвимост </w:t>
+      </w:r>
+      <w:r>
+        <w:rPr>
+          <w:rFonts w:ascii="Arial" w:hAnsi="Arial" w:cs="Arial"/>
+          <w:sz w:val="24"/>
+        </w:rPr>
+        <w:t>в</w:t>
+      </w:r>
+      <w:r>
+        <w:rPr>
+          <w:rFonts w:ascii="Arial" w:hAnsi="Arial" w:cs="Arial"/>
+          <w:sz w:val="24"/>
+        </w:rPr>
+        <w:t xml:space="preserve">ъв </w:t>
+      </w:r>
+      <w:r>
+        <w:rPr>
+          <w:rFonts w:ascii="Arial" w:hAnsi="Arial" w:cs="Arial"/>
+          <w:sz w:val="24"/>
+          <w:lang w:val="en-US"/>
+        </w:rPr>
+        <w:t>firmware</w:t>
+      </w:r>
+      <w:r>
+        <w:rPr>
+          <w:rFonts w:ascii="Arial" w:hAnsi="Arial" w:cs="Arial"/>
+          <w:sz w:val="24"/>
+        </w:rPr>
+        <w:t xml:space="preserve"> софтуера или в ядрото</w:t>
+      </w:r>
+      <w:r>
+        <w:rPr>
+          <w:rFonts w:ascii="Arial" w:hAnsi="Arial" w:cs="Arial"/>
+          <w:sz w:val="24"/>
+        </w:rPr>
+        <w:t xml:space="preserve"> на ОС</w:t>
+      </w:r>
+      <w:r>
+        <w:rPr>
+          <w:rFonts w:ascii="Arial" w:hAnsi="Arial" w:cs="Arial"/>
+          <w:sz w:val="24"/>
+        </w:rPr>
+        <w:t>.</w:t>
+      </w:r>
+      <w:r>
+        <w:rPr>
+          <w:rFonts w:ascii="Arial" w:hAnsi="Arial" w:cs="Arial"/>
+          <w:sz w:val="24"/>
+        </w:rPr>
+        <w:t xml:space="preserve"> </w:t>
+      </w:r>
+      <w:r>
+        <w:rPr>
+          <w:rFonts w:ascii="Arial" w:hAnsi="Arial" w:cs="Arial"/>
+          <w:sz w:val="24"/>
+        </w:rPr>
+        <w:t xml:space="preserve">Пример за </w:t>
+      </w:r>
+      <w:r>
+        <w:rPr>
+          <w:rFonts w:ascii="Arial" w:hAnsi="Arial" w:cs="Arial"/>
+          <w:sz w:val="24"/>
+        </w:rPr>
+        <w:t xml:space="preserve">такава </w:t>
+      </w:r>
+      <w:r>
+        <w:rPr>
+          <w:rFonts w:ascii="Arial" w:hAnsi="Arial" w:cs="Arial"/>
+          <w:sz w:val="24"/>
+        </w:rPr>
+        <w:t xml:space="preserve">уязвимост </w:t>
+      </w:r>
+      <w:r>
+        <w:rPr>
+          <w:rFonts w:ascii="Arial" w:hAnsi="Arial" w:cs="Arial"/>
+          <w:sz w:val="24"/>
+        </w:rPr>
+        <w:t>е</w:t>
+      </w:r>
+      <w:r>
+        <w:rPr>
+          <w:rFonts w:ascii="Arial" w:hAnsi="Arial" w:cs="Arial"/>
+          <w:sz w:val="24"/>
+          <w:lang w:val="en-US"/>
+        </w:rPr>
+        <w:t xml:space="preserve"> “CVE-2016-8222”</w:t>
+      </w:r>
+      <w:r>
+        <w:rPr>
+          <w:rFonts w:ascii="Arial" w:hAnsi="Arial" w:cs="Arial"/>
+          <w:sz w:val="24"/>
+        </w:rPr>
+        <w:t>, която чрез</w:t>
+      </w:r>
+      <w:r>
+        <w:rPr>
+          <w:rFonts w:ascii="Arial" w:hAnsi="Arial" w:cs="Arial"/>
+          <w:sz w:val="24"/>
+        </w:rPr>
+        <w:t xml:space="preserve"> </w:t>
+      </w:r>
+      <w:r>
+        <w:rPr>
+          <w:rFonts w:ascii="Arial" w:hAnsi="Arial" w:cs="Arial"/>
+          <w:sz w:val="24"/>
+        </w:rPr>
+        <w:t xml:space="preserve">грешка в </w:t>
+      </w:r>
+      <w:r>
+        <w:rPr>
+          <w:rFonts w:ascii="Arial" w:hAnsi="Arial" w:cs="Arial"/>
+          <w:sz w:val="24"/>
+        </w:rPr>
+        <w:t>драйвер е позволила атака към някои модел</w:t>
+      </w:r>
+      <w:r>
+        <w:rPr>
+          <w:rFonts w:ascii="Arial" w:hAnsi="Arial" w:cs="Arial"/>
+          <w:sz w:val="24"/>
+        </w:rPr>
+        <w:t>и лаптоп</w:t>
+      </w:r>
+      <w:r>
+        <w:rPr>
+          <w:rFonts w:ascii="Arial" w:hAnsi="Arial" w:cs="Arial"/>
+          <w:sz w:val="24"/>
+        </w:rPr>
+        <w:t>и</w:t>
+      </w:r>
+      <w:r>
+        <w:rPr>
+          <w:rFonts w:ascii="Arial" w:hAnsi="Arial" w:cs="Arial"/>
+          <w:sz w:val="24"/>
+        </w:rPr>
+        <w:t xml:space="preserve"> </w:t>
+      </w:r>
+      <w:r>
+        <w:rPr>
+          <w:rFonts w:ascii="Arial" w:hAnsi="Arial" w:cs="Arial"/>
+          <w:sz w:val="24"/>
+        </w:rPr>
+        <w:t xml:space="preserve">от серията </w:t>
+      </w:r>
+      <w:r>
+        <w:rPr>
+          <w:rFonts w:ascii="Arial" w:hAnsi="Arial" w:cs="Arial"/>
+          <w:sz w:val="24"/>
+          <w:lang w:val="en-US"/>
+        </w:rPr>
+        <w:t>Lenovo ThinkPad</w:t>
+      </w:r>
+      <w:r>
+        <w:rPr>
+          <w:rFonts w:ascii="Arial" w:hAnsi="Arial" w:cs="Arial"/>
+          <w:sz w:val="24"/>
+        </w:rPr>
+        <w:t xml:space="preserve">, която позволява </w:t>
+      </w:r>
+      <w:r>
+        <w:rPr>
+          <w:rFonts w:ascii="Arial" w:hAnsi="Arial" w:cs="Arial"/>
+          <w:sz w:val="24"/>
+          <w:lang w:val="en-US"/>
+        </w:rPr>
+        <w:t xml:space="preserve">извикване на услуги в </w:t>
+      </w:r>
+      <w:r>
+        <w:rPr>
+          <w:rFonts w:ascii="Arial" w:hAnsi="Arial" w:cs="Arial"/>
+          <w:sz w:val="24"/>
+        </w:rPr>
+        <w:t xml:space="preserve">оперативния режим на процесора, </w:t>
+      </w:r>
+      <w:r>
+        <w:rPr>
+          <w:rFonts w:ascii="Arial" w:hAnsi="Arial" w:cs="Arial"/>
+          <w:sz w:val="24"/>
+          <w:lang w:val="en-US"/>
+        </w:rPr>
+        <w:t>“System Management Mode”</w:t>
+      </w:r>
+      <w:r>
+        <w:rPr>
+          <w:rFonts w:ascii="Arial" w:hAnsi="Arial" w:cs="Arial"/>
+          <w:sz w:val="24"/>
+        </w:rPr>
+        <w:t xml:space="preserve">, който се грижи за отправяне на инструкции към системния </w:t>
+      </w:r>
+      <w:r>
+        <w:rPr>
+          <w:rFonts w:ascii="Arial" w:hAnsi="Arial" w:cs="Arial"/>
+          <w:sz w:val="24"/>
+          <w:lang w:val="en-US"/>
+        </w:rPr>
+        <w:t>firmware.</w:t>
+      </w:r>
+      <w:r>
+        <w:rPr>
+          <w:rFonts w:ascii="Arial" w:hAnsi="Arial" w:cs="Arial"/>
+          <w:sz w:val="24"/>
+        </w:rPr>
+        <w:t xml:space="preserve"> </w:t>
+      </w:r>
+    </w:p>
+    <w:p>
+      <w:pPr>
+        <w:spacing w:line="360" w:lineRule="auto"/>
+        <w:ind w:left="357" w:firstLine="351"/>
+        <w:jc w:val="both"/>
+        <w:rPr>
+          <w:rFonts w:ascii="Arial" w:hAnsi="Arial" w:cs="Arial"/>
+          <w:sz w:val="24"/>
+          <w:lang w:val="en-US"/>
+        </w:rPr>
+      </w:pPr>
+      <w:r>
+        <w:rPr>
+          <w:rFonts w:ascii="Arial" w:hAnsi="Arial" w:cs="Arial"/>
+          <w:sz w:val="24"/>
+        </w:rPr>
+        <w:t>Съществуват и варианти на атака, при които е нужен физически достъп за определено време до машината</w:t>
+      </w:r>
+      <w:r>
+        <w:rPr>
+          <w:rFonts w:ascii="Arial" w:hAnsi="Arial" w:cs="Arial"/>
+          <w:sz w:val="24"/>
+        </w:rPr>
+        <w:t>, за да може</w:t>
+      </w:r>
+      <w:r>
+        <w:rPr>
+          <w:rFonts w:ascii="Arial" w:hAnsi="Arial" w:cs="Arial"/>
+          <w:sz w:val="24"/>
+        </w:rPr>
+        <w:t xml:space="preserve"> злонамерената програма може да бъде заредена директно </w:t>
+      </w:r>
+      <w:r>
+        <w:rPr>
+          <w:rFonts w:ascii="Arial" w:hAnsi="Arial" w:cs="Arial"/>
+          <w:sz w:val="24"/>
+        </w:rPr>
+        <w:t xml:space="preserve">от физически носител като </w:t>
+      </w:r>
+      <w:r>
+        <w:rPr>
+          <w:rFonts w:ascii="Arial" w:hAnsi="Arial" w:cs="Arial"/>
+          <w:sz w:val="24"/>
+        </w:rPr>
+        <w:t xml:space="preserve">преносим </w:t>
+      </w:r>
+      <w:r>
+        <w:rPr>
+          <w:rFonts w:ascii="Arial" w:hAnsi="Arial" w:cs="Arial"/>
+          <w:sz w:val="24"/>
+        </w:rPr>
+        <w:t>флаш ди</w:t>
+      </w:r>
+      <w:r>
+        <w:rPr>
+          <w:rFonts w:ascii="Arial" w:hAnsi="Arial" w:cs="Arial"/>
+          <w:sz w:val="24"/>
+        </w:rPr>
+        <w:t>ск</w:t>
+      </w:r>
+      <w:r>
+        <w:rPr>
+          <w:rFonts w:ascii="Arial" w:hAnsi="Arial" w:cs="Arial"/>
+          <w:sz w:val="24"/>
+        </w:rPr>
+        <w:t>.</w:t>
+      </w:r>
+      <w:r>
+        <w:rPr>
+          <w:rFonts w:ascii="Arial" w:hAnsi="Arial" w:cs="Arial"/>
+          <w:sz w:val="24"/>
+        </w:rPr>
+        <w:t xml:space="preserve"> Пример за так</w:t>
+      </w:r>
+      <w:r>
+        <w:rPr>
+          <w:rFonts w:ascii="Arial" w:hAnsi="Arial" w:cs="Arial"/>
+          <w:sz w:val="24"/>
+        </w:rPr>
+        <w:t xml:space="preserve">ава </w:t>
+      </w:r>
+      <w:r>
+        <w:rPr>
+          <w:rFonts w:ascii="Arial" w:hAnsi="Arial" w:cs="Arial"/>
+          <w:sz w:val="24"/>
+          <w:lang w:val="en-US"/>
+        </w:rPr>
+        <w:t xml:space="preserve">rootkit </w:t>
+      </w:r>
+      <w:r>
+        <w:rPr>
+          <w:rFonts w:ascii="Arial" w:hAnsi="Arial" w:cs="Arial"/>
+          <w:sz w:val="24"/>
+        </w:rPr>
+        <w:t xml:space="preserve">програма </w:t>
+      </w:r>
+      <w:r>
+        <w:rPr>
+          <w:rFonts w:ascii="Arial" w:hAnsi="Arial" w:cs="Arial"/>
+          <w:sz w:val="24"/>
+        </w:rPr>
+        <w:t xml:space="preserve">е </w:t>
+      </w:r>
+      <w:r>
+        <w:rPr>
+          <w:rFonts w:ascii="Arial" w:hAnsi="Arial" w:cs="Arial"/>
+          <w:sz w:val="24"/>
+          <w:lang w:val="en-US"/>
+        </w:rPr>
+        <w:t>“DEITYBOUNCE</w:t>
+      </w:r>
+      <w:r>
+        <w:rPr>
+          <w:rFonts w:ascii="Arial" w:hAnsi="Arial" w:cs="Arial"/>
+          <w:sz w:val="24"/>
+          <w:lang w:val="en-US"/>
+        </w:rPr>
+        <w:t>”</w:t>
+      </w:r>
+      <w:r>
+        <w:rPr>
+          <w:rFonts w:ascii="Arial" w:hAnsi="Arial" w:cs="Arial"/>
+          <w:sz w:val="24"/>
+        </w:rPr>
+        <w:t>, за която се е разбрало от изтекли документи на Националната агенция по сигурност на САЩ</w:t>
+      </w:r>
+      <w:r>
+        <w:rPr>
+          <w:rFonts w:ascii="Arial" w:hAnsi="Arial" w:cs="Arial"/>
+          <w:sz w:val="24"/>
+        </w:rPr>
+        <w:t xml:space="preserve"> и после е дискутирана на няколко конференции за сигурност</w:t>
+      </w:r>
+      <w:r>
+        <w:rPr>
+          <w:rFonts w:ascii="Arial" w:hAnsi="Arial" w:cs="Arial"/>
+          <w:sz w:val="24"/>
+        </w:rPr>
+        <w:t>.</w:t>
+      </w:r>
+      <w:r>
+        <w:rPr>
+          <w:rFonts w:ascii="Arial" w:hAnsi="Arial" w:cs="Arial"/>
+          <w:sz w:val="24"/>
+        </w:rPr>
+        <w:t xml:space="preserve"> Целта са конкретни модели на </w:t>
+      </w:r>
+      <w:r>
+        <w:rPr>
+          <w:rFonts w:ascii="Arial" w:hAnsi="Arial" w:cs="Arial"/>
+          <w:sz w:val="24"/>
+          <w:lang w:val="en-US"/>
+        </w:rPr>
+        <w:t xml:space="preserve">Dell </w:t>
+      </w:r>
+      <w:r>
+        <w:rPr>
+          <w:rFonts w:ascii="Arial" w:hAnsi="Arial" w:cs="Arial"/>
+          <w:sz w:val="24"/>
+        </w:rPr>
+        <w:t xml:space="preserve">сървъри с определени версии на </w:t>
+      </w:r>
+      <w:r>
+        <w:rPr>
+          <w:rFonts w:ascii="Arial" w:hAnsi="Arial" w:cs="Arial"/>
+          <w:sz w:val="24"/>
+          <w:lang w:val="en-US"/>
+        </w:rPr>
+        <w:t>BIOS</w:t>
+      </w:r>
+      <w:r>
+        <w:rPr>
+          <w:rFonts w:ascii="Arial" w:hAnsi="Arial" w:cs="Arial"/>
+          <w:sz w:val="24"/>
+        </w:rPr>
+        <w:t xml:space="preserve"> и операционни системи</w:t>
+      </w:r>
+      <w:r>
+        <w:rPr>
+          <w:rFonts w:ascii="Arial" w:hAnsi="Arial" w:cs="Arial"/>
+          <w:sz w:val="24"/>
+          <w:lang w:val="en-US"/>
+        </w:rPr>
+        <w:t xml:space="preserve"> Windows 2000 и XP.</w:t>
+      </w:r>
+      <w:r>
+        <w:rPr>
+          <w:rFonts w:ascii="Arial" w:hAnsi="Arial" w:cs="Arial"/>
+          <w:sz w:val="24"/>
+        </w:rPr>
+        <w:t xml:space="preserve"> </w:t>
+      </w:r>
+      <w:r>
+        <w:rPr>
+          <w:rFonts w:ascii="Arial" w:hAnsi="Arial" w:cs="Arial"/>
+          <w:sz w:val="24"/>
+        </w:rPr>
+        <w:t>Изследователите предполагат, че у</w:t>
+      </w:r>
+      <w:r>
+        <w:rPr>
+          <w:rFonts w:ascii="Arial" w:hAnsi="Arial" w:cs="Arial"/>
+          <w:sz w:val="24"/>
+        </w:rPr>
+        <w:t xml:space="preserve">спешно инсталира </w:t>
+      </w:r>
+      <w:r>
+        <w:rPr>
+          <w:rFonts w:ascii="Arial" w:hAnsi="Arial" w:cs="Arial"/>
+          <w:sz w:val="24"/>
+          <w:lang w:val="en-US"/>
+        </w:rPr>
+        <w:t>rootkit</w:t>
+      </w:r>
+      <w:r>
+        <w:rPr>
+          <w:rFonts w:ascii="Arial" w:hAnsi="Arial" w:cs="Arial"/>
+          <w:sz w:val="24"/>
+        </w:rPr>
+        <w:t xml:space="preserve"> програмата </w:t>
+      </w:r>
+      <w:r>
+        <w:rPr>
+          <w:rFonts w:ascii="Arial" w:hAnsi="Arial" w:cs="Arial"/>
+          <w:sz w:val="24"/>
+        </w:rPr>
+        <w:t>би имала възможност да се намеси в стъпките на процеса по стартиране на компютъра и да включи в ядрото на операционната система злонамерен модул.</w:t>
+      </w:r>
+      <w:r>
+        <w:rPr>
+          <w:rFonts w:ascii="Arial" w:hAnsi="Arial" w:cs="Arial"/>
+          <w:sz w:val="24"/>
+        </w:rPr>
+        <w:t xml:space="preserve"> Дру</w:t>
+      </w:r>
+      <w:r>
+        <w:rPr>
+          <w:rFonts w:ascii="Arial" w:hAnsi="Arial" w:cs="Arial"/>
+          <w:sz w:val="24"/>
+        </w:rPr>
+        <w:t xml:space="preserve">га програма от същите изтекли документи е </w:t>
+      </w:r>
+      <w:r>
+        <w:rPr>
+          <w:rFonts w:ascii="Arial" w:hAnsi="Arial" w:cs="Arial"/>
+          <w:sz w:val="24"/>
+          <w:lang w:val="en-US"/>
+        </w:rPr>
+        <w:t>“</w:t>
+      </w:r>
+      <w:r>
+        <w:rPr>
+          <w:rFonts w:ascii="Arial" w:hAnsi="Arial" w:cs="Arial"/>
+          <w:sz w:val="24"/>
+          <w:lang w:val="en-US"/>
+        </w:rPr>
+        <w:t>JETPLOW</w:t>
+      </w:r>
+      <w:r>
+        <w:rPr>
+          <w:rFonts w:ascii="Arial" w:hAnsi="Arial" w:cs="Arial"/>
+          <w:sz w:val="24"/>
+          <w:lang w:val="en-US"/>
+        </w:rPr>
+        <w:t>”</w:t>
+      </w:r>
+      <w:r>
+        <w:rPr>
+          <w:rFonts w:ascii="Arial" w:hAnsi="Arial" w:cs="Arial"/>
+          <w:sz w:val="24"/>
+        </w:rPr>
+        <w:t xml:space="preserve">, която пък е насочена към </w:t>
+      </w:r>
+      <w:r>
+        <w:rPr>
+          <w:rFonts w:ascii="Arial" w:hAnsi="Arial" w:cs="Arial"/>
+          <w:sz w:val="24"/>
+          <w:lang w:val="en-US"/>
+        </w:rPr>
+        <w:t xml:space="preserve">firewall </w:t>
+      </w:r>
+      <w:r>
+        <w:rPr>
+          <w:rFonts w:ascii="Arial" w:hAnsi="Arial" w:cs="Arial"/>
+          <w:sz w:val="24"/>
+        </w:rPr>
+        <w:t xml:space="preserve">продукти на компанията </w:t>
+      </w:r>
+      <w:r>
+        <w:rPr>
+          <w:rFonts w:ascii="Arial" w:hAnsi="Arial" w:cs="Arial"/>
+          <w:sz w:val="24"/>
+          <w:lang w:val="en-US"/>
+        </w:rPr>
+        <w:t>Cisco</w:t>
+      </w:r>
+      <w:r>
+        <w:rPr>
+          <w:rFonts w:ascii="Arial" w:hAnsi="Arial" w:cs="Arial"/>
+          <w:sz w:val="24"/>
+          <w:lang w:val="en-US"/>
+        </w:rPr>
+        <w:t>.</w:t>
+      </w:r>
+      <w:r>
+        <w:rPr>
+          <w:rFonts w:ascii="Arial" w:hAnsi="Arial" w:cs="Arial"/>
+          <w:sz w:val="24"/>
+        </w:rPr>
+        <w:t xml:space="preserve"> </w:t>
+      </w:r>
+      <w:r>
+        <w:rPr>
+          <w:rFonts w:ascii="Arial" w:hAnsi="Arial" w:cs="Arial"/>
+          <w:sz w:val="24"/>
+        </w:rPr>
+        <w:t>От тях виждаме, че програмата е предназначена за инсталиране на постоянна задна вратичка, която да сработи с друга програма, вероятно за подслушване на трафика през защитната стена.</w:t>
       </w:r>
     </w:p>
     <w:p>
@@ -10800,14 +11969,102 @@
           <w:rFonts w:ascii="Arial" w:hAnsi="Arial" w:cs="Arial"/>
           <w:sz w:val="24"/>
         </w:rPr>
-        <w:t>начин на работа</w:t>
-      </w:r>
-      <w:r>
-        <w:rPr>
-          <w:rFonts w:ascii="Arial" w:hAnsi="Arial" w:cs="Arial"/>
-          <w:sz w:val="24"/>
-        </w:rPr>
-        <w:t xml:space="preserve"> : инсталация на драйвер, през троянски кон, който от слоя на ядрото може да достъпи </w:t>
+        <w:t>известни представители :</w:t>
+      </w:r>
+      <w:r>
+        <w:rPr>
+          <w:rFonts w:ascii="Arial" w:hAnsi="Arial" w:cs="Arial"/>
+          <w:sz w:val="24"/>
+        </w:rPr>
+        <w:t xml:space="preserve">, </w:t>
+      </w:r>
+      <w:r>
+        <w:rPr>
+          <w:rFonts w:ascii="Arial" w:hAnsi="Arial" w:cs="Arial"/>
+          <w:sz w:val="24"/>
+          <w:lang w:val="en-US"/>
+        </w:rPr>
+        <w:t>“</w:t>
+      </w:r>
+      <w:proofErr w:type="spellStart"/>
+      <w:r>
+        <w:rPr>
+          <w:rFonts w:ascii="Arial" w:hAnsi="Arial" w:cs="Arial"/>
+          <w:sz w:val="24"/>
+          <w:lang w:val="en-US"/>
+        </w:rPr>
+        <w:t>Computrace</w:t>
+      </w:r>
+      <w:proofErr w:type="spellEnd"/>
+      <w:r>
+        <w:rPr>
+          <w:rFonts w:ascii="Arial" w:hAnsi="Arial" w:cs="Arial"/>
+          <w:sz w:val="24"/>
+          <w:lang w:val="en-US"/>
+        </w:rPr>
+        <w:t xml:space="preserve"> </w:t>
+      </w:r>
+      <w:proofErr w:type="spellStart"/>
+      <w:r>
+        <w:rPr>
+          <w:rFonts w:ascii="Arial" w:hAnsi="Arial" w:cs="Arial"/>
+          <w:sz w:val="24"/>
+          <w:lang w:val="en-US"/>
+        </w:rPr>
+        <w:t>LoJack</w:t>
+      </w:r>
+      <w:proofErr w:type="spellEnd"/>
+      <w:r>
+        <w:rPr>
+          <w:rFonts w:ascii="Arial" w:hAnsi="Arial" w:cs="Arial"/>
+          <w:sz w:val="24"/>
+          <w:lang w:val="en-US"/>
+        </w:rPr>
+        <w:t>”</w:t>
+      </w:r>
+      <w:r>
+        <w:rPr>
+          <w:rFonts w:ascii="Arial" w:hAnsi="Arial" w:cs="Arial"/>
+          <w:sz w:val="24"/>
+        </w:rPr>
+        <w:t xml:space="preserve"> – софтуер сложен от производителите на лаптопи</w:t>
+      </w:r>
+      <w:r>
+        <w:rPr>
+          <w:rFonts w:ascii="Arial" w:hAnsi="Arial" w:cs="Arial"/>
+          <w:sz w:val="24"/>
+          <w:lang w:val="en-US"/>
+        </w:rPr>
+        <w:t>(Dell, Lenovo, HP, Acer)</w:t>
+      </w:r>
+      <w:r>
+        <w:rPr>
+          <w:rFonts w:ascii="Arial" w:hAnsi="Arial" w:cs="Arial"/>
+          <w:sz w:val="24"/>
+        </w:rPr>
+        <w:t xml:space="preserve"> за откриване на откраднати устройства</w:t>
+      </w:r>
+      <w:r>
+        <w:rPr>
+          <w:rFonts w:ascii="Arial" w:hAnsi="Arial" w:cs="Arial"/>
+          <w:sz w:val="24"/>
+        </w:rPr>
+        <w:t xml:space="preserve"> и се съхранява в </w:t>
+      </w:r>
+      <w:r>
+        <w:rPr>
+          <w:rFonts w:ascii="Arial" w:hAnsi="Arial" w:cs="Arial"/>
+          <w:sz w:val="24"/>
+          <w:lang w:val="en-US"/>
+        </w:rPr>
+        <w:t>BIOS</w:t>
+      </w:r>
+      <w:r>
+        <w:rPr>
+          <w:rFonts w:ascii="Arial" w:hAnsi="Arial" w:cs="Arial"/>
+          <w:sz w:val="24"/>
+        </w:rPr>
+        <w:t>, има уязвимост</w:t>
       </w:r>
     </w:p>
     <w:p>
@@ -10828,50 +12085,6 @@
         <w:rPr>
           <w:rFonts w:ascii="Arial" w:hAnsi="Arial" w:cs="Arial"/>
           <w:sz w:val="24"/>
-        </w:rPr>
-        <w:t>щети</w:t>
-      </w:r>
-      <w:r>
-        <w:rPr>
-          <w:rFonts w:ascii="Arial" w:hAnsi="Arial" w:cs="Arial"/>
-          <w:sz w:val="24"/>
-          <w:lang w:val="en-US"/>
-        </w:rPr>
-        <w:t xml:space="preserve"> : </w:t>
-      </w:r>
-      <w:r>
-        <w:rPr>
-          <w:rFonts w:ascii="Arial" w:hAnsi="Arial" w:cs="Arial"/>
-          <w:sz w:val="24"/>
-        </w:rPr>
-        <w:t>създаване на задни вратички, изтриване на данните на компютъра</w:t>
-      </w:r>
-    </w:p>
-    <w:p>
-      <w:pPr>
-        <w:pStyle w:val="a7"/>
-        <w:numPr>
-          <w:ilvl w:val="0"/>
-          <w:numId w:val="4"/>
-        </w:numPr>
-        <w:spacing w:line="360" w:lineRule="auto"/>
-        <w:jc w:val="both"/>
-        <w:rPr>
-          <w:rFonts w:ascii="Arial" w:hAnsi="Arial" w:cs="Arial"/>
-          <w:sz w:val="24"/>
-        </w:rPr>
-      </w:pPr>
-      <w:r>
-        <w:rPr>
-          <w:rFonts w:ascii="Arial" w:hAnsi="Arial" w:cs="Arial"/>
-          <w:sz w:val="24"/>
-        </w:rPr>
-        <w:t xml:space="preserve">известни представители : </w:t>
-      </w:r>
-      <w:r>
-        <w:rPr>
-          <w:rFonts w:ascii="Arial" w:hAnsi="Arial" w:cs="Arial"/>
-          <w:sz w:val="24"/>
           <w:lang w:val="en-US"/>
         </w:rPr>
         <w:t>“</w:t>
@@ -10892,115 +12105,10 @@
           <w:sz w:val="24"/>
           <w:lang w:val="en-US"/>
         </w:rPr>
-        <w:t>”, “DEITYBOUNCE”</w:t>
-      </w:r>
-      <w:r>
-        <w:rPr>
-          <w:rFonts w:ascii="Arial" w:hAnsi="Arial" w:cs="Arial"/>
-          <w:sz w:val="24"/>
-        </w:rPr>
-        <w:t xml:space="preserve">, </w:t>
-      </w:r>
-      <w:r>
-        <w:rPr>
-          <w:rFonts w:ascii="Arial" w:hAnsi="Arial" w:cs="Arial"/>
-          <w:sz w:val="24"/>
-          <w:lang w:val="en-US"/>
-        </w:rPr>
-        <w:t>“</w:t>
-      </w:r>
-      <w:proofErr w:type="spellStart"/>
-      <w:r>
-        <w:rPr>
-          <w:rFonts w:ascii="Arial" w:hAnsi="Arial" w:cs="Arial"/>
-          <w:sz w:val="24"/>
-          <w:lang w:val="en-US"/>
-        </w:rPr>
-        <w:t>Computrace</w:t>
-      </w:r>
-      <w:proofErr w:type="spellEnd"/>
-      <w:r>
-        <w:rPr>
-          <w:rFonts w:ascii="Arial" w:hAnsi="Arial" w:cs="Arial"/>
-          <w:sz w:val="24"/>
-          <w:lang w:val="en-US"/>
-        </w:rPr>
-        <w:t xml:space="preserve"> </w:t>
-      </w:r>
-      <w:proofErr w:type="spellStart"/>
-      <w:r>
-        <w:rPr>
-          <w:rFonts w:ascii="Arial" w:hAnsi="Arial" w:cs="Arial"/>
-          <w:sz w:val="24"/>
-          <w:lang w:val="en-US"/>
-        </w:rPr>
-        <w:t>LoJack</w:t>
-      </w:r>
-      <w:proofErr w:type="spellEnd"/>
-      <w:r>
-        <w:rPr>
-          <w:rFonts w:ascii="Arial" w:hAnsi="Arial" w:cs="Arial"/>
-          <w:sz w:val="24"/>
-          <w:lang w:val="en-US"/>
-        </w:rPr>
         <w:t>”</w:t>
-      </w:r>
-      <w:r>
-        <w:rPr>
-          <w:rFonts w:ascii="Arial" w:hAnsi="Arial" w:cs="Arial"/>
-          <w:sz w:val="24"/>
-        </w:rPr>
-        <w:t xml:space="preserve"> – софтуер сложен от производителите на лаптопи</w:t>
-      </w:r>
-      <w:r>
-        <w:rPr>
-          <w:rFonts w:ascii="Arial" w:hAnsi="Arial" w:cs="Arial"/>
-          <w:sz w:val="24"/>
-          <w:lang w:val="en-US"/>
-        </w:rPr>
-        <w:t>(Dell, Lenovo, HP, Acer)</w:t>
       </w:r>
       <w:bookmarkStart w:id="10" w:name="_GoBack"/>
       <w:bookmarkEnd w:id="10"/>
-      <w:r>
-        <w:rPr>
-          <w:rFonts w:ascii="Arial" w:hAnsi="Arial" w:cs="Arial"/>
-          <w:sz w:val="24"/>
-        </w:rPr>
-        <w:t xml:space="preserve"> за откриване на откраднати устройства</w:t>
-      </w:r>
-      <w:r>
-        <w:rPr>
-          <w:rFonts w:ascii="Arial" w:hAnsi="Arial" w:cs="Arial"/>
-          <w:sz w:val="24"/>
-        </w:rPr>
-        <w:t xml:space="preserve"> и се съхранява в </w:t>
-      </w:r>
-      <w:r>
-        <w:rPr>
-          <w:rFonts w:ascii="Arial" w:hAnsi="Arial" w:cs="Arial"/>
-          <w:sz w:val="24"/>
-          <w:lang w:val="en-US"/>
-        </w:rPr>
-        <w:t>BIOS</w:t>
-      </w:r>
-      <w:r>
-        <w:rPr>
-          <w:rFonts w:ascii="Arial" w:hAnsi="Arial" w:cs="Arial"/>
-          <w:sz w:val="24"/>
-        </w:rPr>
-        <w:t xml:space="preserve">, има уязвимост </w:t>
-      </w:r>
-    </w:p>
-    <w:p>
-      <w:pPr>
-        <w:spacing w:line="360" w:lineRule="auto"/>
-        <w:ind w:left="357" w:firstLine="351"/>
-        <w:jc w:val="both"/>
-        <w:rPr>
-          <w:lang w:val="en-US"/>
-        </w:rPr>
-      </w:pPr>
     </w:p>
     <w:p>
       <w:pPr>
@@ -12111,7 +13219,7 @@
       <w:rPr>
         <w:noProof/>
       </w:rPr>
-      <w:t>11</w:t>
+      <w:t>12</w:t>
     </w:r>
     <w:r>
       <w:fldChar w:fldCharType="end"/>
@@ -13535,7 +14643,7 @@
 </file>
 
 <file path=customXml/itemProps1.xml><?xml version="1.0" encoding="utf-8"?>
-<ds:datastoreItem xmlns:ds="http://schemas.openxmlformats.org/officeDocument/2006/customXml" ds:itemID="{5C7C88A8-A916-4DF5-A68F-BB3E48EAF11A}">
+<ds:datastoreItem xmlns:ds="http://schemas.openxmlformats.org/officeDocument/2006/customXml" ds:itemID="{26EEBE76-8A5A-4234-87F5-40F6AFC5B011}">
   <ds:schemaRefs>
     <ds:schemaRef ds:uri="http://schemas.openxmlformats.org/officeDocument/2006/bibliography"/>
   </ds:schemaRefs>

</xml_diff>

<commit_message>
add lojax to firmware rootkits
</commit_message>
<xml_diff>
--- a/malware-project-rootkits-4MI340043.docx
+++ b/malware-project-rootkits-4MI340043.docx
@@ -7,14 +7,14 @@
         <w:jc w:val="center"/>
       </w:pPr>
       <w:r>
-        <w:object w:dxaOrig="1809" w:dyaOrig="2223">
+        <w:object w:dxaOrig="1806" w:dyaOrig="2221">
           <v:shape id="ole_rId2" o:spid="_x0000_i1025" style="width:90.3pt;height:111.05pt" coordsize="" o:spt="100" adj="0,,0" path="" stroked="f">
             <v:stroke joinstyle="miter"/>
             <v:imagedata r:id="rId8" o:title=""/>
             <v:formulas/>
             <v:path o:connecttype="segments"/>
           </v:shape>
-          <o:OLEObject Type="Embed" ProgID="Word.Picture.8" ShapeID="ole_rId2" DrawAspect="Content" ObjectID="_1705836385" r:id="rId9"/>
+          <o:OLEObject Type="Embed" ProgID="Word.Picture.8" ShapeID="ole_rId2" DrawAspect="Content" ObjectID="_1705849461" r:id="rId9"/>
         </w:object>
       </w:r>
     </w:p>
@@ -515,7 +515,7 @@
             </w:rPr>
             <w:fldChar w:fldCharType="separate"/>
           </w:r>
-          <w:hyperlink w:anchor="_Toc95223607" w:history="1">
+          <w:hyperlink w:anchor="_Toc95236679" w:history="1">
             <w:r>
               <w:rPr>
                 <w:rStyle w:val="a9"/>
@@ -559,7 +559,7 @@
                 <w:noProof/>
                 <w:webHidden/>
               </w:rPr>
-              <w:instrText xml:space="preserve"> PAGEREF _Toc95223607 \h </w:instrText>
+              <w:instrText xml:space="preserve"> PAGEREF _Toc95236679 \h </w:instrText>
             </w:r>
             <w:r>
               <w:rPr>
@@ -603,7 +603,7 @@
               <w:lang w:eastAsia="bg-BG"/>
             </w:rPr>
           </w:pPr>
-          <w:hyperlink w:anchor="_Toc95223608" w:history="1">
+          <w:hyperlink w:anchor="_Toc95236680" w:history="1">
             <w:r>
               <w:rPr>
                 <w:rStyle w:val="a9"/>
@@ -649,7 +649,7 @@
                 <w:noProof/>
                 <w:webHidden/>
               </w:rPr>
-              <w:instrText xml:space="preserve"> PAGEREF _Toc95223608 \h </w:instrText>
+              <w:instrText xml:space="preserve"> PAGEREF _Toc95236680 \h </w:instrText>
             </w:r>
             <w:r>
               <w:rPr>
@@ -693,7 +693,7 @@
               <w:lang w:eastAsia="bg-BG"/>
             </w:rPr>
           </w:pPr>
-          <w:hyperlink w:anchor="_Toc95223609" w:history="1">
+          <w:hyperlink w:anchor="_Toc95236681" w:history="1">
             <w:r>
               <w:rPr>
                 <w:rStyle w:val="a9"/>
@@ -747,7 +747,7 @@
                 <w:noProof/>
                 <w:webHidden/>
               </w:rPr>
-              <w:instrText xml:space="preserve"> PAGEREF _Toc95223609 \h </w:instrText>
+              <w:instrText xml:space="preserve"> PAGEREF _Toc95236681 \h </w:instrText>
             </w:r>
             <w:r>
               <w:rPr>
@@ -791,7 +791,7 @@
               <w:lang w:eastAsia="bg-BG"/>
             </w:rPr>
           </w:pPr>
-          <w:hyperlink w:anchor="_Toc95223610" w:history="1">
+          <w:hyperlink w:anchor="_Toc95236682" w:history="1">
             <w:r>
               <w:rPr>
                 <w:rStyle w:val="a9"/>
@@ -845,7 +845,7 @@
                 <w:noProof/>
                 <w:webHidden/>
               </w:rPr>
-              <w:instrText xml:space="preserve"> PAGEREF _Toc95223610 \h </w:instrText>
+              <w:instrText xml:space="preserve"> PAGEREF _Toc95236682 \h </w:instrText>
             </w:r>
             <w:r>
               <w:rPr>
@@ -889,7 +889,7 @@
               <w:lang w:eastAsia="bg-BG"/>
             </w:rPr>
           </w:pPr>
-          <w:hyperlink w:anchor="_Toc95223611" w:history="1">
+          <w:hyperlink w:anchor="_Toc95236683" w:history="1">
             <w:r>
               <w:rPr>
                 <w:rStyle w:val="a9"/>
@@ -943,7 +943,7 @@
                 <w:noProof/>
                 <w:webHidden/>
               </w:rPr>
-              <w:instrText xml:space="preserve"> PAGEREF _Toc95223611 \h </w:instrText>
+              <w:instrText xml:space="preserve"> PAGEREF _Toc95236683 \h </w:instrText>
             </w:r>
             <w:r>
               <w:rPr>
@@ -987,7 +987,7 @@
               <w:lang w:eastAsia="bg-BG"/>
             </w:rPr>
           </w:pPr>
-          <w:hyperlink w:anchor="_Toc95223612" w:history="1">
+          <w:hyperlink w:anchor="_Toc95236684" w:history="1">
             <w:r>
               <w:rPr>
                 <w:rStyle w:val="a9"/>
@@ -1032,7 +1032,7 @@
                 <w:noProof/>
                 <w:webHidden/>
               </w:rPr>
-              <w:instrText xml:space="preserve"> PAGEREF _Toc95223612 \h </w:instrText>
+              <w:instrText xml:space="preserve"> PAGEREF _Toc95236684 \h </w:instrText>
             </w:r>
             <w:r>
               <w:rPr>
@@ -1076,7 +1076,7 @@
               <w:lang w:eastAsia="bg-BG"/>
             </w:rPr>
           </w:pPr>
-          <w:hyperlink w:anchor="_Toc95223613" w:history="1">
+          <w:hyperlink w:anchor="_Toc95236685" w:history="1">
             <w:r>
               <w:rPr>
                 <w:rStyle w:val="a9"/>
@@ -1130,7 +1130,7 @@
                 <w:noProof/>
                 <w:webHidden/>
               </w:rPr>
-              <w:instrText xml:space="preserve"> PAGEREF _Toc95223613 \h </w:instrText>
+              <w:instrText xml:space="preserve"> PAGEREF _Toc95236685 \h </w:instrText>
             </w:r>
             <w:r>
               <w:rPr>
@@ -1174,7 +1174,7 @@
               <w:lang w:eastAsia="bg-BG"/>
             </w:rPr>
           </w:pPr>
-          <w:hyperlink w:anchor="_Toc95223614" w:history="1">
+          <w:hyperlink w:anchor="_Toc95236686" w:history="1">
             <w:r>
               <w:rPr>
                 <w:rStyle w:val="a9"/>
@@ -1227,7 +1227,7 @@
                 <w:noProof/>
                 <w:webHidden/>
               </w:rPr>
-              <w:instrText xml:space="preserve"> PAGEREF _Toc95223614 \h </w:instrText>
+              <w:instrText xml:space="preserve"> PAGEREF _Toc95236686 \h </w:instrText>
             </w:r>
             <w:r>
               <w:rPr>
@@ -1271,7 +1271,7 @@
               <w:lang w:eastAsia="bg-BG"/>
             </w:rPr>
           </w:pPr>
-          <w:hyperlink w:anchor="_Toc95223615" w:history="1">
+          <w:hyperlink w:anchor="_Toc95236687" w:history="1">
             <w:r>
               <w:rPr>
                 <w:rStyle w:val="a9"/>
@@ -1324,7 +1324,7 @@
                 <w:noProof/>
                 <w:webHidden/>
               </w:rPr>
-              <w:instrText xml:space="preserve"> PAGEREF _Toc95223615 \h </w:instrText>
+              <w:instrText xml:space="preserve"> PAGEREF _Toc95236687 \h </w:instrText>
             </w:r>
             <w:r>
               <w:rPr>
@@ -1368,7 +1368,7 @@
               <w:lang w:eastAsia="bg-BG"/>
             </w:rPr>
           </w:pPr>
-          <w:hyperlink w:anchor="_Toc95223616" w:history="1">
+          <w:hyperlink w:anchor="_Toc95236688" w:history="1">
             <w:r>
               <w:rPr>
                 <w:rStyle w:val="a9"/>
@@ -1438,7 +1438,7 @@
                 <w:noProof/>
                 <w:webHidden/>
               </w:rPr>
-              <w:instrText xml:space="preserve"> PAGEREF _Toc95223616 \h </w:instrText>
+              <w:instrText xml:space="preserve"> PAGEREF _Toc95236688 \h </w:instrText>
             </w:r>
             <w:r>
               <w:rPr>
@@ -1482,7 +1482,7 @@
               <w:lang w:eastAsia="bg-BG"/>
             </w:rPr>
           </w:pPr>
-          <w:hyperlink w:anchor="_Toc95223617" w:history="1">
+          <w:hyperlink w:anchor="_Toc95236689" w:history="1">
             <w:r>
               <w:rPr>
                 <w:rStyle w:val="a9"/>
@@ -1536,7 +1536,7 @@
                 <w:noProof/>
                 <w:webHidden/>
               </w:rPr>
-              <w:instrText xml:space="preserve"> PAGEREF _Toc95223617 \h </w:instrText>
+              <w:instrText xml:space="preserve"> PAGEREF _Toc95236689 \h </w:instrText>
             </w:r>
             <w:r>
               <w:rPr>
@@ -1556,7 +1556,7 @@
                 <w:noProof/>
                 <w:webHidden/>
               </w:rPr>
-              <w:t>12</w:t>
+              <w:t>13</w:t>
             </w:r>
             <w:r>
               <w:rPr>
@@ -1580,7 +1580,7 @@
               <w:lang w:eastAsia="bg-BG"/>
             </w:rPr>
           </w:pPr>
-          <w:hyperlink w:anchor="_Toc95223618" w:history="1">
+          <w:hyperlink w:anchor="_Toc95236690" w:history="1">
             <w:r>
               <w:rPr>
                 <w:rStyle w:val="a9"/>
@@ -1634,7 +1634,7 @@
                 <w:noProof/>
                 <w:webHidden/>
               </w:rPr>
-              <w:instrText xml:space="preserve"> PAGEREF _Toc95223618 \h </w:instrText>
+              <w:instrText xml:space="preserve"> PAGEREF _Toc95236690 \h </w:instrText>
             </w:r>
             <w:r>
               <w:rPr>
@@ -1678,7 +1678,7 @@
               <w:lang w:eastAsia="bg-BG"/>
             </w:rPr>
           </w:pPr>
-          <w:hyperlink w:anchor="_Toc95223619" w:history="1">
+          <w:hyperlink w:anchor="_Toc95236691" w:history="1">
             <w:r>
               <w:rPr>
                 <w:rStyle w:val="a9"/>
@@ -1722,7 +1722,7 @@
                 <w:noProof/>
                 <w:webHidden/>
               </w:rPr>
-              <w:instrText xml:space="preserve"> PAGEREF _Toc95223619 \h </w:instrText>
+              <w:instrText xml:space="preserve"> PAGEREF _Toc95236691 \h </w:instrText>
             </w:r>
             <w:r>
               <w:rPr>
@@ -1742,7 +1742,7 @@
                 <w:noProof/>
                 <w:webHidden/>
               </w:rPr>
-              <w:t>13</w:t>
+              <w:t>14</w:t>
             </w:r>
             <w:r>
               <w:rPr>
@@ -1766,7 +1766,7 @@
               <w:lang w:eastAsia="bg-BG"/>
             </w:rPr>
           </w:pPr>
-          <w:hyperlink w:anchor="_Toc95223620" w:history="1">
+          <w:hyperlink w:anchor="_Toc95236692" w:history="1">
             <w:r>
               <w:rPr>
                 <w:rStyle w:val="a9"/>
@@ -1810,7 +1810,7 @@
                 <w:noProof/>
                 <w:webHidden/>
               </w:rPr>
-              <w:instrText xml:space="preserve"> PAGEREF _Toc95223620 \h </w:instrText>
+              <w:instrText xml:space="preserve"> PAGEREF _Toc95236692 \h </w:instrText>
             </w:r>
             <w:r>
               <w:rPr>
@@ -1830,7 +1830,7 @@
                 <w:noProof/>
                 <w:webHidden/>
               </w:rPr>
-              <w:t>13</w:t>
+              <w:t>14</w:t>
             </w:r>
             <w:r>
               <w:rPr>
@@ -1893,7 +1893,7 @@
           <w:color w:val="auto"/>
         </w:rPr>
       </w:pPr>
-      <w:bookmarkStart w:id="0" w:name="_Toc95223607"/>
+      <w:bookmarkStart w:id="0" w:name="_Toc95236679"/>
       <w:r>
         <w:rPr>
           <w:rFonts w:ascii="Arial" w:hAnsi="Arial" w:cs="Arial"/>
@@ -1902,9 +1902,7 @@
         <w:lastRenderedPageBreak/>
         <w:t>Въведение</w:t>
       </w:r>
-      <w:bookmarkStart w:id="1" w:name="_GoBack"/>
       <w:bookmarkEnd w:id="0"/>
-      <w:bookmarkEnd w:id="1"/>
     </w:p>
     <w:p>
       <w:pPr>
@@ -2039,7 +2037,7 @@
           <w:lang w:val="en-US"/>
         </w:rPr>
       </w:pPr>
-      <w:bookmarkStart w:id="2" w:name="_Toc95223608"/>
+      <w:bookmarkStart w:id="1" w:name="_Toc95236680"/>
       <w:proofErr w:type="spellStart"/>
       <w:r>
         <w:rPr>
@@ -2056,35 +2054,17 @@
           <w:color w:val="auto"/>
           <w:lang w:val="en-US"/>
         </w:rPr>
-        <w:t xml:space="preserve"> </w:t>
-      </w:r>
-      <w:proofErr w:type="spellStart"/>
+        <w:t xml:space="preserve"> представлява </w:t>
+      </w:r>
       <w:r>
         <w:rPr>
           <w:rFonts w:ascii="Arial" w:hAnsi="Arial" w:cs="Arial"/>
           <w:color w:val="auto"/>
           <w:lang w:val="en-US"/>
         </w:rPr>
-        <w:t>представлява</w:t>
-      </w:r>
-      <w:proofErr w:type="spellEnd"/>
-      <w:r>
-        <w:rPr>
-          <w:rFonts w:ascii="Arial" w:hAnsi="Arial" w:cs="Arial"/>
-          <w:color w:val="auto"/>
-          <w:lang w:val="en-US"/>
-        </w:rPr>
-        <w:t xml:space="preserve"> </w:t>
-      </w:r>
-      <w:r>
-        <w:rPr>
-          <w:rFonts w:ascii="Arial" w:hAnsi="Arial" w:cs="Arial"/>
-          <w:color w:val="auto"/>
-          <w:lang w:val="en-US"/>
-        </w:rPr>
         <w:t>rootkit</w:t>
       </w:r>
-      <w:bookmarkEnd w:id="2"/>
+      <w:bookmarkEnd w:id="1"/>
     </w:p>
     <w:p>
       <w:pPr>
@@ -2102,7 +2082,7 @@
           <w:lang w:val="en-US"/>
         </w:rPr>
       </w:pPr>
-      <w:bookmarkStart w:id="3" w:name="_Toc95223609"/>
+      <w:bookmarkStart w:id="2" w:name="_Toc95236681"/>
       <w:r>
         <w:rPr>
           <w:rFonts w:ascii="Arial" w:hAnsi="Arial" w:cs="Arial"/>
@@ -2122,7 +2102,7 @@
         </w:rPr>
         <w:t>rootkit</w:t>
       </w:r>
-      <w:bookmarkEnd w:id="3"/>
+      <w:bookmarkEnd w:id="2"/>
     </w:p>
     <w:p>
       <w:pPr>
@@ -2745,7 +2725,7 @@
           <w:lang w:val="en-US"/>
         </w:rPr>
       </w:pPr>
-      <w:bookmarkStart w:id="4" w:name="_Toc95223610"/>
+      <w:bookmarkStart w:id="3" w:name="_Toc95236682"/>
       <w:r>
         <w:rPr>
           <w:rFonts w:ascii="Arial" w:hAnsi="Arial" w:cs="Arial"/>
@@ -2765,7 +2745,7 @@
         </w:rPr>
         <w:t>rootkit</w:t>
       </w:r>
-      <w:bookmarkEnd w:id="4"/>
+      <w:bookmarkEnd w:id="3"/>
     </w:p>
     <w:p>
       <w:pPr>
@@ -4487,7 +4467,7 @@
           <w:lang w:val="en-US"/>
         </w:rPr>
       </w:pPr>
-      <w:bookmarkStart w:id="5" w:name="_Toc95223611"/>
+      <w:bookmarkStart w:id="4" w:name="_Toc95236683"/>
       <w:r>
         <w:rPr>
           <w:rFonts w:ascii="Arial" w:hAnsi="Arial" w:cs="Arial"/>
@@ -4503,7 +4483,7 @@
         </w:rPr>
         <w:t>rootkit</w:t>
       </w:r>
-      <w:bookmarkEnd w:id="5"/>
+      <w:bookmarkEnd w:id="4"/>
     </w:p>
     <w:p>
       <w:pPr>
@@ -4522,7 +4502,7 @@
           <w:lang w:val="en-US"/>
         </w:rPr>
       </w:pPr>
-      <w:bookmarkStart w:id="6" w:name="_Toc95223612"/>
+      <w:bookmarkStart w:id="5" w:name="_Toc95236684"/>
       <w:r>
         <w:rPr>
           <w:rFonts w:ascii="Arial" w:hAnsi="Arial" w:cs="Arial"/>
@@ -4541,7 +4521,7 @@
         </w:rPr>
         <w:t>привилегированост</w:t>
       </w:r>
-      <w:bookmarkEnd w:id="6"/>
+      <w:bookmarkEnd w:id="5"/>
     </w:p>
     <w:p>
       <w:pPr>
@@ -5410,7 +5390,7 @@
           <w:lang w:val="en-US"/>
         </w:rPr>
       </w:pPr>
-      <w:bookmarkStart w:id="7" w:name="_Toc95223613"/>
+      <w:bookmarkStart w:id="6" w:name="_Toc95236685"/>
       <w:r>
         <w:rPr>
           <w:rFonts w:ascii="Arial" w:hAnsi="Arial" w:cs="Arial"/>
@@ -5439,7 +5419,7 @@
         </w:rPr>
         <w:t>слоя на приложенията</w:t>
       </w:r>
-      <w:bookmarkEnd w:id="7"/>
+      <w:bookmarkEnd w:id="6"/>
     </w:p>
     <w:p>
       <w:pPr>
@@ -6572,7 +6552,7 @@
           <w:szCs w:val="28"/>
         </w:rPr>
       </w:pPr>
-      <w:bookmarkStart w:id="8" w:name="_Toc95223614"/>
+      <w:bookmarkStart w:id="7" w:name="_Toc95236686"/>
       <w:r>
         <w:rPr>
           <w:rFonts w:ascii="Arial" w:hAnsi="Arial" w:cs="Arial"/>
@@ -6592,7 +6572,7 @@
         </w:rPr>
         <w:t>в слоя на системните драйвери и ядрото</w:t>
       </w:r>
-      <w:bookmarkEnd w:id="8"/>
+      <w:bookmarkEnd w:id="7"/>
     </w:p>
     <w:p>
       <w:pPr>
@@ -9039,7 +9019,7 @@
           <w:szCs w:val="28"/>
         </w:rPr>
       </w:pPr>
-      <w:bookmarkStart w:id="9" w:name="_Toc95223615"/>
+      <w:bookmarkStart w:id="8" w:name="_Toc95236687"/>
       <w:r>
         <w:rPr>
           <w:rFonts w:ascii="Arial" w:hAnsi="Arial" w:cs="Arial"/>
@@ -9097,7 +9077,7 @@
         </w:rPr>
         <w:t xml:space="preserve"> слой</w:t>
       </w:r>
-      <w:bookmarkEnd w:id="9"/>
+      <w:bookmarkEnd w:id="8"/>
     </w:p>
     <w:p>
       <w:pPr>
@@ -10624,7 +10604,7 @@
           <w:szCs w:val="28"/>
         </w:rPr>
       </w:pPr>
-      <w:bookmarkStart w:id="10" w:name="_Toc95223616"/>
+      <w:bookmarkStart w:id="9" w:name="_Toc95236688"/>
       <w:r>
         <w:rPr>
           <w:rFonts w:ascii="Arial" w:hAnsi="Arial" w:cs="Arial"/>
@@ -10663,7 +10643,7 @@
         </w:rPr>
         <w:t xml:space="preserve"> слой</w:t>
       </w:r>
-      <w:bookmarkEnd w:id="10"/>
+      <w:bookmarkEnd w:id="9"/>
     </w:p>
     <w:p>
       <w:pPr>
@@ -12708,6 +12688,469 @@
           <w:sz w:val="24"/>
         </w:rPr>
         <w:t>заявки към друг сървър например.</w:t>
+      </w:r>
+    </w:p>
+    <w:p>
+      <w:pPr>
+        <w:spacing w:line="360" w:lineRule="auto"/>
+        <w:ind w:left="357" w:firstLine="351"/>
+        <w:jc w:val="both"/>
+        <w:rPr>
+          <w:rFonts w:ascii="Arial" w:hAnsi="Arial" w:cs="Arial"/>
+          <w:sz w:val="24"/>
+          <w:lang w:val="en-US"/>
+        </w:rPr>
+      </w:pPr>
+      <w:r>
+        <w:rPr>
+          <w:rFonts w:ascii="Arial" w:hAnsi="Arial" w:cs="Arial"/>
+          <w:sz w:val="24"/>
+        </w:rPr>
+        <w:t xml:space="preserve">Оказва се, че такова нещо се е случило със </w:t>
+      </w:r>
+      <w:r>
+        <w:rPr>
+          <w:rFonts w:ascii="Arial" w:hAnsi="Arial" w:cs="Arial"/>
+          <w:sz w:val="24"/>
+        </w:rPr>
+        <w:t xml:space="preserve">програмата </w:t>
+      </w:r>
+      <w:r>
+        <w:rPr>
+          <w:rFonts w:ascii="Arial" w:hAnsi="Arial" w:cs="Arial"/>
+          <w:sz w:val="24"/>
+          <w:lang w:val="en-US"/>
+        </w:rPr>
+        <w:t>“</w:t>
+      </w:r>
+      <w:proofErr w:type="spellStart"/>
+      <w:r>
+        <w:rPr>
+          <w:rFonts w:ascii="Arial" w:hAnsi="Arial" w:cs="Arial"/>
+          <w:sz w:val="24"/>
+          <w:lang w:val="en-US"/>
+        </w:rPr>
+        <w:t>LoJack</w:t>
+      </w:r>
+      <w:proofErr w:type="spellEnd"/>
+      <w:r>
+        <w:rPr>
+          <w:rFonts w:ascii="Arial" w:hAnsi="Arial" w:cs="Arial"/>
+          <w:sz w:val="24"/>
+          <w:lang w:val="en-US"/>
+        </w:rPr>
+        <w:t>”</w:t>
+      </w:r>
+      <w:r>
+        <w:rPr>
+          <w:rFonts w:ascii="Arial" w:hAnsi="Arial" w:cs="Arial"/>
+          <w:sz w:val="24"/>
+        </w:rPr>
+        <w:t xml:space="preserve">, </w:t>
+      </w:r>
+      <w:r>
+        <w:rPr>
+          <w:rFonts w:ascii="Arial" w:hAnsi="Arial" w:cs="Arial"/>
+          <w:sz w:val="24"/>
+        </w:rPr>
+        <w:t xml:space="preserve">който се явява наследник на </w:t>
+      </w:r>
+      <w:r>
+        <w:rPr>
+          <w:rFonts w:ascii="Arial" w:hAnsi="Arial" w:cs="Arial"/>
+          <w:sz w:val="24"/>
+          <w:lang w:val="en-US"/>
+        </w:rPr>
+        <w:t>“</w:t>
+      </w:r>
+      <w:proofErr w:type="spellStart"/>
+      <w:r>
+        <w:rPr>
+          <w:rFonts w:ascii="Arial" w:hAnsi="Arial" w:cs="Arial"/>
+          <w:sz w:val="24"/>
+          <w:lang w:val="en-US"/>
+        </w:rPr>
+        <w:t>Computrace</w:t>
+      </w:r>
+      <w:proofErr w:type="spellEnd"/>
+      <w:r>
+        <w:rPr>
+          <w:rFonts w:ascii="Arial" w:hAnsi="Arial" w:cs="Arial"/>
+          <w:sz w:val="24"/>
+          <w:lang w:val="en-US"/>
+        </w:rPr>
+        <w:t xml:space="preserve">” </w:t>
+      </w:r>
+      <w:r>
+        <w:rPr>
+          <w:rFonts w:ascii="Arial" w:hAnsi="Arial" w:cs="Arial"/>
+          <w:sz w:val="24"/>
+        </w:rPr>
+        <w:t xml:space="preserve">при системи с </w:t>
+      </w:r>
+      <w:r>
+        <w:rPr>
+          <w:rFonts w:ascii="Arial" w:hAnsi="Arial" w:cs="Arial"/>
+          <w:sz w:val="24"/>
+          <w:lang w:val="en-US"/>
+        </w:rPr>
+        <w:t>UEFI</w:t>
+      </w:r>
+      <w:r>
+        <w:rPr>
+          <w:rFonts w:ascii="Arial" w:hAnsi="Arial" w:cs="Arial"/>
+          <w:sz w:val="24"/>
+        </w:rPr>
+        <w:t xml:space="preserve"> стартиращ софтуер</w:t>
+      </w:r>
+      <w:r>
+        <w:rPr>
+          <w:rFonts w:ascii="Arial" w:hAnsi="Arial" w:cs="Arial"/>
+          <w:sz w:val="24"/>
+        </w:rPr>
+        <w:t>.</w:t>
+      </w:r>
+      <w:r>
+        <w:rPr>
+          <w:rFonts w:ascii="Arial" w:hAnsi="Arial" w:cs="Arial"/>
+          <w:sz w:val="24"/>
+          <w:lang w:val="en-US"/>
+        </w:rPr>
+        <w:t xml:space="preserve"> </w:t>
+      </w:r>
+      <w:r>
+        <w:rPr>
+          <w:rFonts w:ascii="Arial" w:hAnsi="Arial" w:cs="Arial"/>
+          <w:sz w:val="24"/>
+        </w:rPr>
+        <w:t xml:space="preserve"> </w:t>
+      </w:r>
+      <w:r>
+        <w:rPr>
+          <w:rFonts w:ascii="Arial" w:hAnsi="Arial" w:cs="Arial"/>
+          <w:sz w:val="24"/>
+          <w:lang w:val="en-US"/>
+        </w:rPr>
+        <w:t>“</w:t>
+      </w:r>
+      <w:proofErr w:type="spellStart"/>
+      <w:r>
+        <w:rPr>
+          <w:rFonts w:ascii="Arial" w:hAnsi="Arial" w:cs="Arial"/>
+          <w:sz w:val="24"/>
+          <w:lang w:val="en-US"/>
+        </w:rPr>
+        <w:t>LoJack</w:t>
+      </w:r>
+      <w:proofErr w:type="spellEnd"/>
+      <w:r>
+        <w:rPr>
+          <w:rFonts w:ascii="Arial" w:hAnsi="Arial" w:cs="Arial"/>
+          <w:sz w:val="24"/>
+          <w:lang w:val="en-US"/>
+        </w:rPr>
+        <w:t>”</w:t>
+      </w:r>
+      <w:r>
+        <w:rPr>
+          <w:rFonts w:ascii="Arial" w:hAnsi="Arial" w:cs="Arial"/>
+          <w:sz w:val="24"/>
+        </w:rPr>
+        <w:t xml:space="preserve"> се </w:t>
+      </w:r>
+      <w:r>
+        <w:rPr>
+          <w:rFonts w:ascii="Arial" w:hAnsi="Arial" w:cs="Arial"/>
+          <w:sz w:val="24"/>
+        </w:rPr>
+        <w:t xml:space="preserve">предлага отново от </w:t>
+      </w:r>
+      <w:r>
+        <w:rPr>
+          <w:rFonts w:ascii="Arial" w:hAnsi="Arial" w:cs="Arial"/>
+          <w:sz w:val="24"/>
+          <w:lang w:val="en-US"/>
+        </w:rPr>
+        <w:t>“Absolute Software”</w:t>
+      </w:r>
+      <w:r>
+        <w:rPr>
+          <w:rFonts w:ascii="Arial" w:hAnsi="Arial" w:cs="Arial"/>
+          <w:sz w:val="24"/>
+        </w:rPr>
+        <w:t xml:space="preserve"> </w:t>
+      </w:r>
+      <w:r>
+        <w:rPr>
+          <w:rFonts w:ascii="Arial" w:hAnsi="Arial" w:cs="Arial"/>
+          <w:sz w:val="24"/>
+        </w:rPr>
+        <w:t xml:space="preserve">изпълнява същата функция и работи на подобен принцип, както и </w:t>
+      </w:r>
+      <w:r>
+        <w:rPr>
+          <w:rFonts w:ascii="Arial" w:hAnsi="Arial" w:cs="Arial"/>
+          <w:sz w:val="24"/>
+        </w:rPr>
+        <w:t>предшественика си.</w:t>
+      </w:r>
+      <w:r>
+        <w:rPr>
+          <w:rFonts w:ascii="Arial" w:hAnsi="Arial" w:cs="Arial"/>
+          <w:sz w:val="24"/>
+          <w:lang w:val="en-US"/>
+        </w:rPr>
+        <w:t xml:space="preserve"> </w:t>
+      </w:r>
+      <w:r>
+        <w:rPr>
+          <w:rFonts w:ascii="Arial" w:hAnsi="Arial" w:cs="Arial"/>
+          <w:sz w:val="24"/>
+        </w:rPr>
+        <w:t xml:space="preserve">През 2018г. </w:t>
+      </w:r>
+      <w:r>
+        <w:rPr>
+          <w:rFonts w:ascii="Arial" w:hAnsi="Arial" w:cs="Arial"/>
+          <w:sz w:val="24"/>
+        </w:rPr>
+        <w:t xml:space="preserve">изследователи от </w:t>
+      </w:r>
+      <w:r>
+        <w:rPr>
+          <w:rFonts w:ascii="Arial" w:hAnsi="Arial" w:cs="Arial"/>
+          <w:sz w:val="24"/>
+          <w:lang w:val="en-US"/>
+        </w:rPr>
+        <w:t xml:space="preserve">ESET </w:t>
+      </w:r>
+      <w:r>
+        <w:rPr>
+          <w:rFonts w:ascii="Arial" w:hAnsi="Arial" w:cs="Arial"/>
+          <w:sz w:val="24"/>
+        </w:rPr>
+        <w:t xml:space="preserve">разкриват, че </w:t>
+      </w:r>
+      <w:r>
+        <w:rPr>
+          <w:rFonts w:ascii="Arial" w:hAnsi="Arial" w:cs="Arial"/>
+          <w:sz w:val="24"/>
+        </w:rPr>
+        <w:t xml:space="preserve">в някои от атаките на руска хакерска група </w:t>
+      </w:r>
+      <w:r>
+        <w:rPr>
+          <w:rFonts w:ascii="Arial" w:hAnsi="Arial" w:cs="Arial"/>
+          <w:sz w:val="24"/>
+          <w:lang w:val="en-US"/>
+        </w:rPr>
+        <w:t>“Fancy Bear”</w:t>
+      </w:r>
+      <w:r>
+        <w:rPr>
+          <w:rFonts w:ascii="Arial" w:hAnsi="Arial" w:cs="Arial"/>
+          <w:sz w:val="24"/>
+        </w:rPr>
+        <w:t xml:space="preserve"> е използвана модифицирана версия на продукта на </w:t>
+      </w:r>
+      <w:r>
+        <w:rPr>
+          <w:rFonts w:ascii="Arial" w:hAnsi="Arial" w:cs="Arial"/>
+          <w:sz w:val="24"/>
+          <w:lang w:val="en-US"/>
+        </w:rPr>
+        <w:t>“</w:t>
+      </w:r>
+      <w:proofErr w:type="spellStart"/>
+      <w:r>
+        <w:rPr>
+          <w:rFonts w:ascii="Arial" w:hAnsi="Arial" w:cs="Arial"/>
+          <w:sz w:val="24"/>
+          <w:lang w:val="en-US"/>
+        </w:rPr>
+        <w:t>Computrace</w:t>
+      </w:r>
+      <w:proofErr w:type="spellEnd"/>
+      <w:r>
+        <w:rPr>
+          <w:rFonts w:ascii="Arial" w:hAnsi="Arial" w:cs="Arial"/>
+          <w:sz w:val="24"/>
+          <w:lang w:val="en-US"/>
+        </w:rPr>
+        <w:t>”</w:t>
+      </w:r>
+      <w:r>
+        <w:rPr>
+          <w:rFonts w:ascii="Arial" w:hAnsi="Arial" w:cs="Arial"/>
+          <w:sz w:val="24"/>
+        </w:rPr>
+        <w:t>.</w:t>
+      </w:r>
+      <w:r>
+        <w:rPr>
+          <w:rFonts w:ascii="Arial" w:hAnsi="Arial" w:cs="Arial"/>
+          <w:sz w:val="24"/>
+          <w:lang w:val="en-US"/>
+        </w:rPr>
+        <w:t xml:space="preserve"> </w:t>
+      </w:r>
+      <w:r>
+        <w:rPr>
+          <w:rFonts w:ascii="Arial" w:hAnsi="Arial" w:cs="Arial"/>
+          <w:sz w:val="24"/>
+        </w:rPr>
+        <w:t xml:space="preserve">Злонамерения софтуер наречен </w:t>
+      </w:r>
+      <w:r>
+        <w:rPr>
+          <w:rFonts w:ascii="Arial" w:hAnsi="Arial" w:cs="Arial"/>
+          <w:sz w:val="24"/>
+          <w:lang w:val="en-US"/>
+        </w:rPr>
+        <w:t>“</w:t>
+      </w:r>
+      <w:proofErr w:type="spellStart"/>
+      <w:r>
+        <w:rPr>
+          <w:rFonts w:ascii="Arial" w:hAnsi="Arial" w:cs="Arial"/>
+          <w:sz w:val="24"/>
+          <w:lang w:val="en-US"/>
+        </w:rPr>
+        <w:t>LoJax</w:t>
+      </w:r>
+      <w:proofErr w:type="spellEnd"/>
+      <w:r>
+        <w:rPr>
+          <w:rFonts w:ascii="Arial" w:hAnsi="Arial" w:cs="Arial"/>
+          <w:sz w:val="24"/>
+          <w:lang w:val="en-US"/>
+        </w:rPr>
+        <w:t>”</w:t>
+      </w:r>
+      <w:r>
+        <w:rPr>
+          <w:rFonts w:ascii="Arial" w:hAnsi="Arial" w:cs="Arial"/>
+          <w:sz w:val="24"/>
+        </w:rPr>
+        <w:t xml:space="preserve"> използва </w:t>
+      </w:r>
+      <w:r>
+        <w:rPr>
+          <w:rFonts w:ascii="Arial" w:hAnsi="Arial" w:cs="Arial"/>
+          <w:sz w:val="24"/>
+        </w:rPr>
+        <w:t xml:space="preserve">без промяна </w:t>
+      </w:r>
+      <w:r>
+        <w:rPr>
+          <w:rFonts w:ascii="Arial" w:hAnsi="Arial" w:cs="Arial"/>
+          <w:sz w:val="24"/>
+        </w:rPr>
+        <w:t xml:space="preserve">модула в </w:t>
+      </w:r>
+      <w:r>
+        <w:rPr>
+          <w:rFonts w:ascii="Arial" w:hAnsi="Arial" w:cs="Arial"/>
+          <w:sz w:val="24"/>
+          <w:lang w:val="en-US"/>
+        </w:rPr>
+        <w:t xml:space="preserve">UEFI firmware </w:t>
+      </w:r>
+      <w:r>
+        <w:rPr>
+          <w:rFonts w:ascii="Arial" w:hAnsi="Arial" w:cs="Arial"/>
+          <w:sz w:val="24"/>
+        </w:rPr>
+        <w:t>и модула в ядрото</w:t>
+      </w:r>
+      <w:r>
+        <w:rPr>
+          <w:rFonts w:ascii="Arial" w:hAnsi="Arial" w:cs="Arial"/>
+          <w:sz w:val="24"/>
+        </w:rPr>
+        <w:t xml:space="preserve">, за да се заобиколи изискването в </w:t>
+      </w:r>
+      <w:r>
+        <w:rPr>
+          <w:rFonts w:ascii="Arial" w:hAnsi="Arial" w:cs="Arial"/>
+          <w:sz w:val="24"/>
+          <w:lang w:val="en-US"/>
+        </w:rPr>
+        <w:t>Windows 10</w:t>
+      </w:r>
+      <w:r>
+        <w:rPr>
+          <w:rFonts w:ascii="Arial" w:hAnsi="Arial" w:cs="Arial"/>
+          <w:sz w:val="24"/>
+          <w:lang w:val="en-US"/>
+        </w:rPr>
+        <w:t xml:space="preserve"> </w:t>
+      </w:r>
+      <w:r>
+        <w:rPr>
+          <w:rFonts w:ascii="Arial" w:hAnsi="Arial" w:cs="Arial"/>
+          <w:sz w:val="24"/>
+        </w:rPr>
+        <w:t>всички драйвери в слоя на ядрото да имат валиден цифров сертификат</w:t>
+      </w:r>
+      <w:r>
+        <w:rPr>
+          <w:rFonts w:ascii="Arial" w:hAnsi="Arial" w:cs="Arial"/>
+          <w:sz w:val="24"/>
+        </w:rPr>
+        <w:t xml:space="preserve">, одобрен от </w:t>
+      </w:r>
+      <w:r>
+        <w:rPr>
+          <w:rFonts w:ascii="Arial" w:hAnsi="Arial" w:cs="Arial"/>
+          <w:sz w:val="24"/>
+          <w:lang w:val="en-US"/>
+        </w:rPr>
+        <w:t>Microsoft.</w:t>
+      </w:r>
+      <w:r>
+        <w:rPr>
+          <w:rFonts w:ascii="Arial" w:hAnsi="Arial" w:cs="Arial"/>
+          <w:sz w:val="24"/>
+          <w:lang w:val="en-US"/>
+        </w:rPr>
+        <w:t xml:space="preserve"> </w:t>
+      </w:r>
+      <w:r>
+        <w:rPr>
+          <w:rFonts w:ascii="Arial" w:hAnsi="Arial" w:cs="Arial"/>
+          <w:sz w:val="24"/>
+        </w:rPr>
+        <w:t>П</w:t>
+      </w:r>
+      <w:r>
+        <w:rPr>
+          <w:rFonts w:ascii="Arial" w:hAnsi="Arial" w:cs="Arial"/>
+          <w:sz w:val="24"/>
+        </w:rPr>
+        <w:t xml:space="preserve">роменени модулите, </w:t>
+      </w:r>
+      <w:r>
+        <w:rPr>
+          <w:rFonts w:ascii="Arial" w:hAnsi="Arial" w:cs="Arial"/>
+          <w:sz w:val="24"/>
+        </w:rPr>
+        <w:t xml:space="preserve">които трябва да отправят заявки към сървъра за действия при кражба, като хакерите са намерили начин да променят </w:t>
+      </w:r>
+      <w:r>
+        <w:rPr>
+          <w:rFonts w:ascii="Arial" w:hAnsi="Arial" w:cs="Arial"/>
+          <w:sz w:val="24"/>
+          <w:lang w:val="en-US"/>
+        </w:rPr>
+        <w:t xml:space="preserve">URL </w:t>
+      </w:r>
+      <w:r>
+        <w:rPr>
+          <w:rFonts w:ascii="Arial" w:hAnsi="Arial" w:cs="Arial"/>
+          <w:sz w:val="24"/>
+        </w:rPr>
+        <w:t>адреса към свои сървъри и евентуално да изтеглят друг злонамерен софтуер.</w:t>
       </w:r>
     </w:p>
     <w:p>
@@ -12724,12 +13167,13 @@
           <w:lang w:val="en-US"/>
         </w:rPr>
       </w:pPr>
-      <w:bookmarkStart w:id="11" w:name="_Toc95223617"/>
+      <w:bookmarkStart w:id="10" w:name="_Toc95236689"/>
       <w:r>
         <w:rPr>
           <w:rFonts w:ascii="Arial" w:hAnsi="Arial" w:cs="Arial"/>
           <w:color w:val="auto"/>
         </w:rPr>
+        <w:lastRenderedPageBreak/>
         <w:t xml:space="preserve">Как да се </w:t>
       </w:r>
       <w:r>
@@ -12747,7 +13191,7 @@
         </w:rPr>
         <w:t>rootkit</w:t>
       </w:r>
-      <w:bookmarkEnd w:id="11"/>
+      <w:bookmarkEnd w:id="10"/>
     </w:p>
     <w:p>
       <w:pPr>
@@ -13028,7 +13472,6 @@
           <w:rFonts w:ascii="Arial" w:hAnsi="Arial" w:cs="Arial"/>
           <w:sz w:val="24"/>
         </w:rPr>
-        <w:lastRenderedPageBreak/>
         <w:t xml:space="preserve">Нещата, които трябва да станат навик на всеки потребител са да не се теглят и отварят </w:t>
       </w:r>
       <w:r>
@@ -13127,7 +13570,7 @@
           <w:lang w:val="en-US"/>
         </w:rPr>
       </w:pPr>
-      <w:bookmarkStart w:id="12" w:name="_Toc95223618"/>
+      <w:bookmarkStart w:id="11" w:name="_Toc95236690"/>
       <w:r>
         <w:rPr>
           <w:rFonts w:ascii="Arial" w:hAnsi="Arial" w:cs="Arial"/>
@@ -13164,7 +13607,7 @@
         </w:rPr>
         <w:t>rootkit</w:t>
       </w:r>
-      <w:bookmarkEnd w:id="12"/>
+      <w:bookmarkEnd w:id="11"/>
     </w:p>
     <w:p>
       <w:pPr>
@@ -13278,7 +13721,16 @@
           <w:rFonts w:ascii="Arial" w:hAnsi="Arial" w:cs="Arial"/>
           <w:sz w:val="24"/>
         </w:rPr>
-        <w:t>може да се засекат от конвенционалните антивирусни</w:t>
+        <w:t>може да се засекат</w:t>
+      </w:r>
+      <w:bookmarkStart w:id="12" w:name="_GoBack"/>
+      <w:bookmarkEnd w:id="12"/>
+      <w:r>
+        <w:rPr>
+          <w:rFonts w:ascii="Arial" w:hAnsi="Arial" w:cs="Arial"/>
+          <w:sz w:val="24"/>
+        </w:rPr>
+        <w:t xml:space="preserve"> от конвенционалните антивирусни</w:t>
       </w:r>
     </w:p>
     <w:p>
@@ -13302,6 +13754,7 @@
           <w:sz w:val="24"/>
           <w:lang w:val="en-US"/>
         </w:rPr>
+        <w:lastRenderedPageBreak/>
         <w:t xml:space="preserve">kernel </w:t>
       </w:r>
       <w:r>
@@ -13510,7 +13963,7 @@
           <w:color w:val="auto"/>
         </w:rPr>
       </w:pPr>
-      <w:bookmarkStart w:id="13" w:name="_Toc95223619"/>
+      <w:bookmarkStart w:id="13" w:name="_Toc95236691"/>
       <w:r>
         <w:rPr>
           <w:rFonts w:ascii="Arial" w:hAnsi="Arial" w:cs="Arial"/>
@@ -13533,7 +13986,7 @@
           <w:color w:val="auto"/>
         </w:rPr>
       </w:pPr>
-      <w:bookmarkStart w:id="14" w:name="_Toc95223620"/>
+      <w:bookmarkStart w:id="14" w:name="_Toc95236692"/>
       <w:r>
         <w:rPr>
           <w:rFonts w:ascii="Arial" w:hAnsi="Arial" w:cs="Arial"/>
@@ -13550,6 +14003,7 @@
           <w:rFonts w:ascii="Arial" w:hAnsi="Arial" w:cs="Arial"/>
           <w:sz w:val="24"/>
           <w:szCs w:val="24"/>
+          <w:lang w:val="en-US"/>
         </w:rPr>
       </w:pPr>
       <w:r>
@@ -13593,31 +14047,39 @@
           <w:szCs w:val="24"/>
           <w:lang w:val="en-US"/>
         </w:rPr>
-        <w:t xml:space="preserve">”, </w:t>
+        <w:t>”,</w:t>
+      </w:r>
+      <w:r>
+        <w:t xml:space="preserve"> </w:t>
       </w:r>
       <w:r>
         <w:rPr>
           <w:rFonts w:ascii="Arial" w:hAnsi="Arial" w:cs="Arial"/>
           <w:sz w:val="24"/>
           <w:szCs w:val="24"/>
-        </w:rPr>
-        <w:t>линк:</w:t>
-      </w:r>
+          <w:lang w:val="en-US"/>
+        </w:rPr>
+        <w:t xml:space="preserve">Carly </w:t>
+      </w:r>
+      <w:proofErr w:type="spellStart"/>
       <w:r>
         <w:rPr>
           <w:rFonts w:ascii="Arial" w:hAnsi="Arial" w:cs="Arial"/>
           <w:sz w:val="24"/>
           <w:szCs w:val="24"/>
-        </w:rPr>
-        <w:t xml:space="preserve"> </w:t>
-      </w:r>
+          <w:lang w:val="en-US"/>
+        </w:rPr>
+        <w:t>Burdova</w:t>
+      </w:r>
+      <w:proofErr w:type="spellEnd"/>
       <w:r>
         <w:rPr>
           <w:rFonts w:ascii="Arial" w:hAnsi="Arial" w:cs="Arial"/>
           <w:sz w:val="24"/>
           <w:szCs w:val="24"/>
-        </w:rPr>
-        <w:t>https://www.avast.com/c-rootkit</w:t>
+          <w:lang w:val="en-US"/>
+        </w:rPr>
+        <w:t>, 11.08.2021,</w:t>
       </w:r>
     </w:p>
     <w:p>
@@ -13627,7 +14089,6 @@
           <w:rFonts w:ascii="Arial" w:hAnsi="Arial" w:cs="Arial"/>
           <w:sz w:val="24"/>
           <w:szCs w:val="24"/>
-          <w:lang w:val="en-US"/>
         </w:rPr>
       </w:pPr>
       <w:r>
@@ -13636,43 +14097,23 @@
           <w:sz w:val="24"/>
           <w:szCs w:val="24"/>
         </w:rPr>
-        <w:t xml:space="preserve">[] </w:t>
+        <w:t>линк:</w:t>
       </w:r>
       <w:r>
         <w:rPr>
           <w:rFonts w:ascii="Arial" w:hAnsi="Arial" w:cs="Arial"/>
           <w:sz w:val="24"/>
           <w:szCs w:val="24"/>
-          <w:lang w:val="en-US"/>
-        </w:rPr>
-        <w:t>“</w:t>
+        </w:rPr>
+        <w:t xml:space="preserve"> </w:t>
       </w:r>
       <w:r>
         <w:rPr>
           <w:rFonts w:ascii="Arial" w:hAnsi="Arial" w:cs="Arial"/>
           <w:sz w:val="24"/>
           <w:szCs w:val="24"/>
-          <w:lang w:val="en-US"/>
-        </w:rPr>
-        <w:t>What is Rootkit – Definition and Explanation</w:t>
-      </w:r>
-      <w:r>
-        <w:rPr>
-          <w:rFonts w:ascii="Arial" w:hAnsi="Arial" w:cs="Arial"/>
-          <w:sz w:val="24"/>
-          <w:szCs w:val="24"/>
-          <w:lang w:val="en-US"/>
-        </w:rPr>
-        <w:t>”</w:t>
-      </w:r>
-      <w:r>
-        <w:rPr>
-          <w:rFonts w:ascii="Arial" w:hAnsi="Arial" w:cs="Arial"/>
-          <w:sz w:val="24"/>
-          <w:szCs w:val="24"/>
-          <w:lang w:val="en-US"/>
-        </w:rPr>
-        <w:t xml:space="preserve">, </w:t>
+        </w:rPr>
+        <w:t>https://www.avast.com/c-rootkit</w:t>
       </w:r>
     </w:p>
     <w:p>
@@ -13691,16 +14132,43 @@
           <w:sz w:val="24"/>
           <w:szCs w:val="24"/>
         </w:rPr>
-        <w:lastRenderedPageBreak/>
-        <w:t xml:space="preserve">линк: </w:t>
+        <w:t xml:space="preserve">[] </w:t>
       </w:r>
       <w:r>
         <w:rPr>
           <w:rFonts w:ascii="Arial" w:hAnsi="Arial" w:cs="Arial"/>
           <w:sz w:val="24"/>
           <w:szCs w:val="24"/>
-        </w:rPr>
-        <w:t>https://www.kaspersky.com/resource-center/definitions/what-is-rootkit</w:t>
+          <w:lang w:val="en-US"/>
+        </w:rPr>
+        <w:t>“</w:t>
+      </w:r>
+      <w:r>
+        <w:rPr>
+          <w:rFonts w:ascii="Arial" w:hAnsi="Arial" w:cs="Arial"/>
+          <w:sz w:val="24"/>
+          <w:szCs w:val="24"/>
+          <w:lang w:val="en-US"/>
+        </w:rPr>
+        <w:t>What is Rootkit – Definition and Explanation</w:t>
+      </w:r>
+      <w:r>
+        <w:rPr>
+          <w:rFonts w:ascii="Arial" w:hAnsi="Arial" w:cs="Arial"/>
+          <w:sz w:val="24"/>
+          <w:szCs w:val="24"/>
+          <w:lang w:val="en-US"/>
+        </w:rPr>
+        <w:t>”</w:t>
+      </w:r>
+      <w:r>
+        <w:rPr>
+          <w:rFonts w:ascii="Arial" w:hAnsi="Arial" w:cs="Arial"/>
+          <w:sz w:val="24"/>
+          <w:szCs w:val="24"/>
+          <w:lang w:val="en-US"/>
+        </w:rPr>
+        <w:t xml:space="preserve">, </w:t>
       </w:r>
     </w:p>
     <w:p>
@@ -13710,6 +14178,7 @@
           <w:rFonts w:ascii="Arial" w:hAnsi="Arial" w:cs="Arial"/>
           <w:sz w:val="24"/>
           <w:szCs w:val="24"/>
+          <w:lang w:val="en-US"/>
         </w:rPr>
       </w:pPr>
       <w:r>
@@ -13718,50 +14187,15 @@
           <w:sz w:val="24"/>
           <w:szCs w:val="24"/>
         </w:rPr>
-        <w:t xml:space="preserve">[] </w:t>
+        <w:t xml:space="preserve">линк: </w:t>
       </w:r>
       <w:r>
         <w:rPr>
           <w:rFonts w:ascii="Arial" w:hAnsi="Arial" w:cs="Arial"/>
           <w:sz w:val="24"/>
           <w:szCs w:val="24"/>
-          <w:lang w:val="en-US"/>
-        </w:rPr>
-        <w:t>“</w:t>
-      </w:r>
-      <w:r>
-        <w:rPr>
-          <w:rFonts w:ascii="Arial" w:hAnsi="Arial" w:cs="Arial"/>
-          <w:sz w:val="24"/>
-          <w:szCs w:val="24"/>
-          <w:lang w:val="en-US"/>
-        </w:rPr>
-        <w:t>What is a Rootkit?</w:t>
-      </w:r>
-      <w:r>
-        <w:rPr>
-          <w:rFonts w:ascii="Arial" w:hAnsi="Arial" w:cs="Arial"/>
-          <w:sz w:val="24"/>
-          <w:szCs w:val="24"/>
-          <w:lang w:val="en-US"/>
-        </w:rPr>
-        <w:t xml:space="preserve">”, </w:t>
-      </w:r>
-      <w:r>
-        <w:rPr>
-          <w:rFonts w:ascii="Arial" w:hAnsi="Arial" w:cs="Arial"/>
-          <w:sz w:val="24"/>
-          <w:szCs w:val="24"/>
-        </w:rPr>
-        <w:t xml:space="preserve">линк: </w:t>
-      </w:r>
-      <w:r>
-        <w:rPr>
-          <w:rFonts w:ascii="Arial" w:hAnsi="Arial" w:cs="Arial"/>
-          <w:sz w:val="24"/>
-          <w:szCs w:val="24"/>
-        </w:rPr>
-        <w:t>https://www.fortinet.com/resources/cyberglossary/rootkit</w:t>
+        </w:rPr>
+        <w:t>https://www.kaspersky.com/resource-center/definitions/what-is-rootkit</w:t>
       </w:r>
     </w:p>
     <w:p>
@@ -13771,7 +14205,6 @@
           <w:rFonts w:ascii="Arial" w:hAnsi="Arial" w:cs="Arial"/>
           <w:sz w:val="24"/>
           <w:szCs w:val="24"/>
-          <w:lang w:val="en-US"/>
         </w:rPr>
       </w:pPr>
       <w:r>
@@ -13791,7 +14224,6 @@
         </w:rPr>
         <w:t>“</w:t>
       </w:r>
-      <w:proofErr w:type="spellStart"/>
       <w:r>
         <w:rPr>
           <w:rFonts w:ascii="Arial" w:hAnsi="Arial" w:cs="Arial"/>
@@ -13799,9 +14231,8 @@
           <w:szCs w:val="24"/>
           <w:lang w:val="en-US"/>
         </w:rPr>
-        <w:t>Rookit</w:t>
-      </w:r>
-      <w:proofErr w:type="spellEnd"/>
+        <w:t>What is a Rootkit?</w:t>
+      </w:r>
       <w:r>
         <w:rPr>
           <w:rFonts w:ascii="Arial" w:hAnsi="Arial" w:cs="Arial"/>
@@ -13809,16 +14240,23 @@
           <w:szCs w:val="24"/>
           <w:lang w:val="en-US"/>
         </w:rPr>
-        <w:t xml:space="preserve"> evolution”, Alisa Shevchenko, 28.08.2008</w:t>
+        <w:t xml:space="preserve">”, </w:t>
       </w:r>
       <w:r>
         <w:rPr>
           <w:rFonts w:ascii="Arial" w:hAnsi="Arial" w:cs="Arial"/>
           <w:sz w:val="24"/>
           <w:szCs w:val="24"/>
-          <w:lang w:val="en-US"/>
-        </w:rPr>
-        <w:t xml:space="preserve">, </w:t>
+        </w:rPr>
+        <w:t xml:space="preserve">линк: </w:t>
+      </w:r>
+      <w:r>
+        <w:rPr>
+          <w:rFonts w:ascii="Arial" w:hAnsi="Arial" w:cs="Arial"/>
+          <w:sz w:val="24"/>
+          <w:szCs w:val="24"/>
+        </w:rPr>
+        <w:t>https://www.fortinet.com/resources/cyberglossary/rootkit</w:t>
       </w:r>
     </w:p>
     <w:p>
@@ -13837,15 +14275,45 @@
           <w:sz w:val="24"/>
           <w:szCs w:val="24"/>
         </w:rPr>
-        <w:t xml:space="preserve">линк: </w:t>
+        <w:t xml:space="preserve">[] </w:t>
       </w:r>
       <w:r>
         <w:rPr>
           <w:rFonts w:ascii="Arial" w:hAnsi="Arial" w:cs="Arial"/>
           <w:sz w:val="24"/>
           <w:szCs w:val="24"/>
-        </w:rPr>
-        <w:t>https://securelist.com/rootkit-evolution/36222/</w:t>
+          <w:lang w:val="en-US"/>
+        </w:rPr>
+        <w:t>“</w:t>
+      </w:r>
+      <w:proofErr w:type="spellStart"/>
+      <w:r>
+        <w:rPr>
+          <w:rFonts w:ascii="Arial" w:hAnsi="Arial" w:cs="Arial"/>
+          <w:sz w:val="24"/>
+          <w:szCs w:val="24"/>
+          <w:lang w:val="en-US"/>
+        </w:rPr>
+        <w:t>Rookit</w:t>
+      </w:r>
+      <w:proofErr w:type="spellEnd"/>
+      <w:r>
+        <w:rPr>
+          <w:rFonts w:ascii="Arial" w:hAnsi="Arial" w:cs="Arial"/>
+          <w:sz w:val="24"/>
+          <w:szCs w:val="24"/>
+          <w:lang w:val="en-US"/>
+        </w:rPr>
+        <w:t xml:space="preserve"> evolution”, Alisa Shevchenko, 28.08.2008</w:t>
+      </w:r>
+      <w:r>
+        <w:rPr>
+          <w:rFonts w:ascii="Arial" w:hAnsi="Arial" w:cs="Arial"/>
+          <w:sz w:val="24"/>
+          <w:szCs w:val="24"/>
+          <w:lang w:val="en-US"/>
+        </w:rPr>
+        <w:t xml:space="preserve">, </w:t>
       </w:r>
     </w:p>
     <w:p>
@@ -13863,8 +14331,19 @@
           <w:sz w:val="24"/>
           <w:szCs w:val="24"/>
         </w:rPr>
-        <w:t>[] https://us.norton.com/internetsecurity-malware-what-is-a-rootkit-and-how-to-stop-them.html</w:t>
-      </w:r>
+        <w:t xml:space="preserve">линк: </w:t>
+      </w:r>
+      <w:hyperlink r:id="rId12" w:history="1">
+        <w:r>
+          <w:rPr>
+            <w:rStyle w:val="a9"/>
+            <w:rFonts w:ascii="Arial" w:hAnsi="Arial" w:cs="Arial"/>
+            <w:sz w:val="24"/>
+            <w:szCs w:val="24"/>
+          </w:rPr>
+          <w:t>https://securelist.com/rootkit-evolution/36222/</w:t>
+        </w:r>
+      </w:hyperlink>
     </w:p>
     <w:p>
       <w:pPr>
@@ -13873,6 +14352,7 @@
           <w:rFonts w:ascii="Arial" w:hAnsi="Arial" w:cs="Arial"/>
           <w:sz w:val="24"/>
           <w:szCs w:val="24"/>
+          <w:lang w:val="en-US"/>
         </w:rPr>
       </w:pPr>
       <w:r>
@@ -13880,8 +14360,9 @@
           <w:rFonts w:ascii="Arial" w:hAnsi="Arial" w:cs="Arial"/>
           <w:sz w:val="24"/>
           <w:szCs w:val="24"/>
-        </w:rPr>
-        <w:t>[] https://www.cynet.com/blog/a-guide-to-rootkit-detection-history-methods-and-more/</w:t>
+          <w:lang w:val="en-US"/>
+        </w:rPr>
+        <w:t>[] https://www.welivesecurity.com/2013/03/25/carberp-the-never-ending-story/</w:t>
       </w:r>
     </w:p>
     <w:p>
@@ -13891,16 +14372,32 @@
           <w:rFonts w:ascii="Arial" w:hAnsi="Arial" w:cs="Arial"/>
           <w:sz w:val="24"/>
           <w:szCs w:val="24"/>
+          <w:lang w:val="en-US"/>
         </w:rPr>
       </w:pPr>
+      <w:proofErr w:type="gramStart"/>
       <w:r>
         <w:rPr>
           <w:rFonts w:ascii="Arial" w:hAnsi="Arial" w:cs="Arial"/>
           <w:sz w:val="24"/>
           <w:szCs w:val="24"/>
-        </w:rPr>
-        <w:t>[] https://www.kaspersky.com/enterprise-security/wiki-section/products/anti-rootkit-and-remediation-technology</w:t>
-      </w:r>
+          <w:lang w:val="en-US"/>
+        </w:rPr>
+        <w:t>[]</w:t>
+      </w:r>
+      <w:proofErr w:type="gramEnd"/>
+      <w:hyperlink r:id="rId13" w:history="1">
+        <w:r>
+          <w:rPr>
+            <w:rStyle w:val="a9"/>
+            <w:rFonts w:ascii="Arial" w:hAnsi="Arial" w:cs="Arial"/>
+            <w:sz w:val="24"/>
+            <w:szCs w:val="24"/>
+            <w:lang w:val="en-US"/>
+          </w:rPr>
+          <w:t>https://web.archive.org/web/20101214100124/http://www.symantec.com/avcenter/reference/windows.rootkit.overview.pdf</w:t>
+        </w:r>
+      </w:hyperlink>
     </w:p>
     <w:p>
       <w:pPr>
@@ -13909,6 +14406,7 @@
           <w:rFonts w:ascii="Arial" w:hAnsi="Arial" w:cs="Arial"/>
           <w:sz w:val="24"/>
           <w:szCs w:val="24"/>
+          <w:lang w:val="en-US"/>
         </w:rPr>
       </w:pPr>
       <w:r>
@@ -13916,8 +14414,9 @@
           <w:rFonts w:ascii="Arial" w:hAnsi="Arial" w:cs="Arial"/>
           <w:sz w:val="24"/>
           <w:szCs w:val="24"/>
-        </w:rPr>
-        <w:t>[] https://thehackernews.com/2021/10/chinese-hackers-used-new-rootkit-to-spy.html</w:t>
+          <w:lang w:val="en-US"/>
+        </w:rPr>
+        <w:t>[] https://levvvel.com/what-is-kernel-level-anti-cheat-software/</w:t>
       </w:r>
     </w:p>
     <w:p>
@@ -13927,6 +14426,7 @@
           <w:rFonts w:ascii="Arial" w:hAnsi="Arial" w:cs="Arial"/>
           <w:sz w:val="24"/>
           <w:szCs w:val="24"/>
+          <w:lang w:val="en-US"/>
         </w:rPr>
       </w:pPr>
       <w:r>
@@ -13934,8 +14434,286 @@
           <w:rFonts w:ascii="Arial" w:hAnsi="Arial" w:cs="Arial"/>
           <w:sz w:val="24"/>
           <w:szCs w:val="24"/>
-        </w:rPr>
-        <w:t>[] https://www.tomshardware.com/news/purism-heads-rootkit-tampering-protection,34128.html</w:t>
+          <w:lang w:val="en-US"/>
+        </w:rPr>
+        <w:t>[] https://levvvel.com/games-with-kernel-level-anti-cheat-software/</w:t>
+      </w:r>
+    </w:p>
+    <w:p>
+      <w:pPr>
+        <w:spacing w:line="360" w:lineRule="auto"/>
+        <w:rPr>
+          <w:rFonts w:ascii="Arial" w:hAnsi="Arial" w:cs="Arial"/>
+          <w:sz w:val="24"/>
+          <w:szCs w:val="24"/>
+          <w:lang w:val="en-US"/>
+        </w:rPr>
+      </w:pPr>
+      <w:r>
+        <w:rPr>
+          <w:rFonts w:ascii="Arial" w:hAnsi="Arial" w:cs="Arial"/>
+          <w:sz w:val="24"/>
+          <w:szCs w:val="24"/>
+          <w:lang w:val="en-US"/>
+        </w:rPr>
+        <w:t xml:space="preserve">[] </w:t>
+      </w:r>
+      <w:hyperlink r:id="rId14" w:history="1">
+        <w:r>
+          <w:rPr>
+            <w:rStyle w:val="a9"/>
+            <w:rFonts w:ascii="Arial" w:hAnsi="Arial" w:cs="Arial"/>
+            <w:sz w:val="24"/>
+            <w:szCs w:val="24"/>
+            <w:lang w:val="en-US"/>
+          </w:rPr>
+          <w:t>https://support.esea.net/hc/en-us/articles/360037065354-How-does-the-ESEA-Anti-Cheat-work-</w:t>
+        </w:r>
+      </w:hyperlink>
+    </w:p>
+    <w:p>
+      <w:pPr>
+        <w:spacing w:line="360" w:lineRule="auto"/>
+        <w:rPr>
+          <w:rFonts w:ascii="Arial" w:hAnsi="Arial" w:cs="Arial"/>
+          <w:sz w:val="24"/>
+          <w:szCs w:val="24"/>
+          <w:lang w:val="en-US"/>
+        </w:rPr>
+      </w:pPr>
+      <w:r>
+        <w:rPr>
+          <w:rFonts w:ascii="Arial" w:hAnsi="Arial" w:cs="Arial"/>
+          <w:sz w:val="24"/>
+          <w:szCs w:val="24"/>
+          <w:lang w:val="en-US"/>
+        </w:rPr>
+        <w:t>[] https://blog.invisiblethings.org/2006/06/22/introducing-blue-pill.html</w:t>
+      </w:r>
+    </w:p>
+    <w:p>
+      <w:pPr>
+        <w:spacing w:line="360" w:lineRule="auto"/>
+        <w:rPr>
+          <w:rFonts w:ascii="Arial" w:hAnsi="Arial" w:cs="Arial"/>
+          <w:sz w:val="24"/>
+          <w:szCs w:val="24"/>
+          <w:lang w:val="en-US"/>
+        </w:rPr>
+      </w:pPr>
+      <w:r>
+        <w:rPr>
+          <w:rFonts w:ascii="Arial" w:hAnsi="Arial" w:cs="Arial"/>
+          <w:sz w:val="24"/>
+          <w:szCs w:val="24"/>
+          <w:lang w:val="en-US"/>
+        </w:rPr>
+        <w:t>[] https://blog.invisiblethings.org/2007/08/03/virtualization-detection-vs-blue-pill.html</w:t>
+      </w:r>
+    </w:p>
+    <w:p>
+      <w:pPr>
+        <w:spacing w:line="360" w:lineRule="auto"/>
+        <w:rPr>
+          <w:rFonts w:ascii="Arial" w:hAnsi="Arial" w:cs="Arial"/>
+          <w:sz w:val="24"/>
+          <w:szCs w:val="24"/>
+          <w:lang w:val="en-US"/>
+        </w:rPr>
+      </w:pPr>
+      <w:r>
+        <w:rPr>
+          <w:rFonts w:ascii="Arial" w:hAnsi="Arial" w:cs="Arial"/>
+          <w:sz w:val="24"/>
+          <w:szCs w:val="24"/>
+          <w:lang w:val="en-US"/>
+        </w:rPr>
+        <w:t xml:space="preserve">[] </w:t>
+      </w:r>
+      <w:hyperlink r:id="rId15" w:history="1">
+        <w:r>
+          <w:rPr>
+            <w:rStyle w:val="a9"/>
+            <w:rFonts w:ascii="Arial" w:hAnsi="Arial" w:cs="Arial"/>
+            <w:sz w:val="24"/>
+            <w:szCs w:val="24"/>
+            <w:lang w:val="en-US"/>
+          </w:rPr>
+          <w:t>https://media.kasperskycontenthub.com/wp-content/uploads/sites/43/2008/08/20084218/BH-US-06-Rutkowska.pdf</w:t>
+        </w:r>
+      </w:hyperlink>
+    </w:p>
+    <w:p>
+      <w:pPr>
+        <w:spacing w:line="360" w:lineRule="auto"/>
+        <w:rPr>
+          <w:rFonts w:ascii="Arial" w:hAnsi="Arial" w:cs="Arial"/>
+          <w:sz w:val="24"/>
+          <w:szCs w:val="24"/>
+          <w:lang w:val="en-US"/>
+        </w:rPr>
+      </w:pPr>
+      <w:r>
+        <w:rPr>
+          <w:rFonts w:ascii="Arial" w:hAnsi="Arial" w:cs="Arial"/>
+          <w:sz w:val="24"/>
+          <w:szCs w:val="24"/>
+          <w:lang w:val="en-US"/>
+        </w:rPr>
+        <w:lastRenderedPageBreak/>
+        <w:t>[] https://ieeexplore.ieee.org/document/4531160</w:t>
+      </w:r>
+    </w:p>
+    <w:p>
+      <w:pPr>
+        <w:spacing w:line="360" w:lineRule="auto"/>
+        <w:rPr>
+          <w:rFonts w:ascii="Arial" w:hAnsi="Arial" w:cs="Arial"/>
+          <w:sz w:val="24"/>
+          <w:szCs w:val="24"/>
+          <w:lang w:val="en-US"/>
+        </w:rPr>
+      </w:pPr>
+      <w:r>
+        <w:rPr>
+          <w:rFonts w:ascii="Arial" w:hAnsi="Arial" w:cs="Arial"/>
+          <w:sz w:val="24"/>
+          <w:szCs w:val="24"/>
+          <w:lang w:val="en-US"/>
+        </w:rPr>
+        <w:t>[] https://ieeexplore.ieee.org/document/7467364</w:t>
+      </w:r>
+    </w:p>
+    <w:p>
+      <w:pPr>
+        <w:spacing w:line="360" w:lineRule="auto"/>
+        <w:rPr>
+          <w:rFonts w:ascii="Arial" w:hAnsi="Arial" w:cs="Arial"/>
+          <w:sz w:val="24"/>
+          <w:szCs w:val="24"/>
+          <w:lang w:val="en-US"/>
+        </w:rPr>
+      </w:pPr>
+      <w:r>
+        <w:rPr>
+          <w:rFonts w:ascii="Arial" w:hAnsi="Arial" w:cs="Arial"/>
+          <w:sz w:val="24"/>
+          <w:szCs w:val="24"/>
+          <w:lang w:val="en-US"/>
+        </w:rPr>
+        <w:t xml:space="preserve">[] </w:t>
+      </w:r>
+      <w:hyperlink r:id="rId16" w:history="1">
+        <w:r>
+          <w:rPr>
+            <w:rStyle w:val="a9"/>
+            <w:rFonts w:ascii="Arial" w:hAnsi="Arial" w:cs="Arial"/>
+            <w:sz w:val="24"/>
+            <w:szCs w:val="24"/>
+            <w:lang w:val="en-US"/>
+          </w:rPr>
+          <w:t>https://link.springer.com/chapter/10.1007/978-3-319-50011-9_29#Sec14</w:t>
+        </w:r>
+      </w:hyperlink>
+    </w:p>
+    <w:p>
+      <w:pPr>
+        <w:spacing w:line="360" w:lineRule="auto"/>
+        <w:rPr>
+          <w:rFonts w:ascii="Arial" w:hAnsi="Arial" w:cs="Arial"/>
+          <w:sz w:val="24"/>
+          <w:szCs w:val="24"/>
+          <w:lang w:val="en-US"/>
+        </w:rPr>
+      </w:pPr>
+      <w:r>
+        <w:rPr>
+          <w:rFonts w:ascii="Arial" w:hAnsi="Arial" w:cs="Arial"/>
+          <w:sz w:val="24"/>
+          <w:szCs w:val="24"/>
+          <w:lang w:val="en-US"/>
+        </w:rPr>
+        <w:t>[] https://www.blackhat.com/docs/asia-17/materials/asia-17-Matrosov-The-UEFI-Firmware-Rootkits-Myths-And-Reality.pdf</w:t>
+      </w:r>
+    </w:p>
+    <w:p>
+      <w:pPr>
+        <w:spacing w:line="360" w:lineRule="auto"/>
+        <w:rPr>
+          <w:rFonts w:ascii="Arial" w:hAnsi="Arial" w:cs="Arial"/>
+          <w:sz w:val="24"/>
+          <w:szCs w:val="24"/>
+          <w:lang w:val="en-US"/>
+        </w:rPr>
+      </w:pPr>
+      <w:r>
+        <w:rPr>
+          <w:rFonts w:ascii="Arial" w:hAnsi="Arial" w:cs="Arial"/>
+          <w:sz w:val="24"/>
+          <w:szCs w:val="24"/>
+          <w:lang w:val="en-US"/>
+        </w:rPr>
+        <w:t>[] https://www.webroot.com/blog/2011/09/13/mebromi-the-first-bios-rootkit-in-the-wild/</w:t>
+      </w:r>
+    </w:p>
+    <w:p>
+      <w:pPr>
+        <w:spacing w:line="360" w:lineRule="auto"/>
+        <w:rPr>
+          <w:rFonts w:ascii="Arial" w:hAnsi="Arial" w:cs="Arial"/>
+          <w:sz w:val="24"/>
+          <w:szCs w:val="24"/>
+          <w:lang w:val="en-US"/>
+        </w:rPr>
+      </w:pPr>
+      <w:r>
+        <w:rPr>
+          <w:rFonts w:ascii="Arial" w:hAnsi="Arial" w:cs="Arial"/>
+          <w:sz w:val="24"/>
+          <w:szCs w:val="24"/>
+          <w:lang w:val="en-US"/>
+        </w:rPr>
+        <w:t>[] https://www.mcafee.com/blogs/other-blogs/mcafee-labs/bioskits-join-ranks-of-stealth-malware/</w:t>
+      </w:r>
+    </w:p>
+    <w:p>
+      <w:pPr>
+        <w:spacing w:line="360" w:lineRule="auto"/>
+        <w:rPr>
+          <w:rFonts w:ascii="Arial" w:hAnsi="Arial" w:cs="Arial"/>
+          <w:sz w:val="24"/>
+          <w:szCs w:val="24"/>
+          <w:lang w:val="en-US"/>
+        </w:rPr>
+      </w:pPr>
+      <w:r>
+        <w:rPr>
+          <w:rFonts w:ascii="Arial" w:hAnsi="Arial" w:cs="Arial"/>
+          <w:sz w:val="24"/>
+          <w:szCs w:val="24"/>
+          <w:lang w:val="en-US"/>
+        </w:rPr>
+        <w:t>[] https://www.zdnet.com/article/fancy-bear-lojax-campaign-reveals-first-documented-use-of-uefi-rootkit-in-the-wild/</w:t>
+      </w:r>
+    </w:p>
+    <w:p>
+      <w:pPr>
+        <w:spacing w:line="360" w:lineRule="auto"/>
+        <w:rPr>
+          <w:rFonts w:ascii="Arial" w:hAnsi="Arial" w:cs="Arial"/>
+          <w:sz w:val="24"/>
+          <w:szCs w:val="24"/>
+          <w:lang w:val="en-US"/>
+        </w:rPr>
+      </w:pPr>
+      <w:r>
+        <w:rPr>
+          <w:rFonts w:ascii="Arial" w:hAnsi="Arial" w:cs="Arial"/>
+          <w:sz w:val="24"/>
+          <w:szCs w:val="24"/>
+          <w:lang w:val="en-US"/>
+        </w:rPr>
+        <w:t>[] https://www.netscout.com/blog/asert/lojack-becomes-double-agent</w:t>
       </w:r>
     </w:p>
     <w:p>
@@ -14374,12 +15152,12 @@
       <w:proofErr w:type="spellEnd"/>
     </w:p>
     <w:sectPr>
-      <w:headerReference w:type="even" r:id="rId12"/>
-      <w:headerReference w:type="default" r:id="rId13"/>
-      <w:footerReference w:type="even" r:id="rId14"/>
-      <w:footerReference w:type="default" r:id="rId15"/>
-      <w:headerReference w:type="first" r:id="rId16"/>
-      <w:footerReference w:type="first" r:id="rId17"/>
+      <w:headerReference w:type="even" r:id="rId17"/>
+      <w:headerReference w:type="default" r:id="rId18"/>
+      <w:footerReference w:type="even" r:id="rId19"/>
+      <w:footerReference w:type="default" r:id="rId20"/>
+      <w:headerReference w:type="first" r:id="rId21"/>
+      <w:footerReference w:type="first" r:id="rId22"/>
       <w:pgSz w:w="11906" w:h="16838" w:code="9"/>
       <w:pgMar w:top="1134" w:right="1134" w:bottom="1134" w:left="1531" w:header="709" w:footer="709" w:gutter="0"/>
       <w:pgNumType w:start="0"/>
@@ -16083,7 +16861,7 @@
 </file>
 
 <file path=customXml/itemProps1.xml><?xml version="1.0" encoding="utf-8"?>
-<ds:datastoreItem xmlns:ds="http://schemas.openxmlformats.org/officeDocument/2006/customXml" ds:itemID="{AEAA428E-8A06-4195-9A3E-8CFA67DBE4D3}">
+<ds:datastoreItem xmlns:ds="http://schemas.openxmlformats.org/officeDocument/2006/customXml" ds:itemID="{131CF23A-A0AD-445A-9A20-AA12CE5085BC}">
   <ds:schemaRefs>
     <ds:schemaRef ds:uri="http://schemas.openxmlformats.org/officeDocument/2006/bibliography"/>
   </ds:schemaRefs>

</xml_diff>

<commit_message>
begin detection and removal section
</commit_message>
<xml_diff>
--- a/malware-project-rootkits-4MI340043.docx
+++ b/malware-project-rootkits-4MI340043.docx
@@ -7,14 +7,14 @@
         <w:jc w:val="center"/>
       </w:pPr>
       <w:r>
-        <w:object w:dxaOrig="1876" w:dyaOrig="2167">
+        <w:object w:dxaOrig="1879" w:dyaOrig="2171">
           <v:shape id="ole_rId2" o:spid="_x0000_i1025" style="width:93.95pt;height:108.55pt" coordsize="" o:spt="100" adj="0,,0" path="" stroked="f">
             <v:stroke joinstyle="miter"/>
             <v:imagedata r:id="rId8" o:title=""/>
             <v:formulas/>
             <v:path o:connecttype="segments"/>
           </v:shape>
-          <o:OLEObject Type="Embed" ProgID="Word.Picture.8" ShapeID="ole_rId2" DrawAspect="Content" ObjectID="_1705852298" r:id="rId9"/>
+          <o:OLEObject Type="Embed" ProgID="Word.Picture.8" ShapeID="ole_rId2" DrawAspect="Content" ObjectID="_1705857034" r:id="rId9"/>
         </w:object>
       </w:r>
     </w:p>
@@ -482,7 +482,7 @@
             </w:rPr>
             <w:fldChar w:fldCharType="separate"/>
           </w:r>
-          <w:hyperlink w:anchor="_Toc95238732" w:history="1">
+          <w:hyperlink w:anchor="_Toc95244263" w:history="1">
             <w:r>
               <w:rPr>
                 <w:rStyle w:val="a9"/>
@@ -528,7 +528,7 @@
                 <w:noProof/>
                 <w:webHidden/>
               </w:rPr>
-              <w:instrText xml:space="preserve"> PAGEREF _Toc95238732 \h </w:instrText>
+              <w:instrText xml:space="preserve"> PAGEREF _Toc95244263 \h </w:instrText>
             </w:r>
             <w:r>
               <w:rPr>
@@ -572,7 +572,7 @@
               <w:lang w:eastAsia="bg-BG"/>
             </w:rPr>
           </w:pPr>
-          <w:hyperlink w:anchor="_Toc95238733" w:history="1">
+          <w:hyperlink w:anchor="_Toc95244264" w:history="1">
             <w:r>
               <w:rPr>
                 <w:rStyle w:val="a9"/>
@@ -618,7 +618,7 @@
                 <w:noProof/>
                 <w:webHidden/>
               </w:rPr>
-              <w:instrText xml:space="preserve"> PAGEREF _Toc95238733 \h </w:instrText>
+              <w:instrText xml:space="preserve"> PAGEREF _Toc95244264 \h </w:instrText>
             </w:r>
             <w:r>
               <w:rPr>
@@ -662,7 +662,7 @@
               <w:lang w:eastAsia="bg-BG"/>
             </w:rPr>
           </w:pPr>
-          <w:hyperlink w:anchor="_Toc95238734" w:history="1">
+          <w:hyperlink w:anchor="_Toc95244265" w:history="1">
             <w:r>
               <w:rPr>
                 <w:rStyle w:val="a9"/>
@@ -719,7 +719,7 @@
                 <w:noProof/>
                 <w:webHidden/>
               </w:rPr>
-              <w:instrText xml:space="preserve"> PAGEREF _Toc95238734 \h </w:instrText>
+              <w:instrText xml:space="preserve"> PAGEREF _Toc95244265 \h </w:instrText>
             </w:r>
             <w:r>
               <w:rPr>
@@ -763,7 +763,7 @@
               <w:lang w:eastAsia="bg-BG"/>
             </w:rPr>
           </w:pPr>
-          <w:hyperlink w:anchor="_Toc95238735" w:history="1">
+          <w:hyperlink w:anchor="_Toc95244266" w:history="1">
             <w:r>
               <w:rPr>
                 <w:rStyle w:val="a9"/>
@@ -820,7 +820,7 @@
                 <w:noProof/>
                 <w:webHidden/>
               </w:rPr>
-              <w:instrText xml:space="preserve"> PAGEREF _Toc95238735 \h </w:instrText>
+              <w:instrText xml:space="preserve"> PAGEREF _Toc95244266 \h </w:instrText>
             </w:r>
             <w:r>
               <w:rPr>
@@ -864,7 +864,7 @@
               <w:lang w:eastAsia="bg-BG"/>
             </w:rPr>
           </w:pPr>
-          <w:hyperlink w:anchor="_Toc95238736" w:history="1">
+          <w:hyperlink w:anchor="_Toc95244267" w:history="1">
             <w:r>
               <w:rPr>
                 <w:rStyle w:val="a9"/>
@@ -911,7 +911,7 @@
                 <w:noProof/>
                 <w:webHidden/>
               </w:rPr>
-              <w:instrText xml:space="preserve"> PAGEREF _Toc95238736 \h </w:instrText>
+              <w:instrText xml:space="preserve"> PAGEREF _Toc95244267 \h </w:instrText>
             </w:r>
             <w:r>
               <w:rPr>
@@ -955,7 +955,7 @@
               <w:lang w:eastAsia="bg-BG"/>
             </w:rPr>
           </w:pPr>
-          <w:hyperlink w:anchor="_Toc95238737" w:history="1">
+          <w:hyperlink w:anchor="_Toc95244268" w:history="1">
             <w:r>
               <w:rPr>
                 <w:rStyle w:val="a9"/>
@@ -1003,7 +1003,7 @@
                 <w:noProof/>
                 <w:webHidden/>
               </w:rPr>
-              <w:instrText xml:space="preserve"> PAGEREF _Toc95238737 \h </w:instrText>
+              <w:instrText xml:space="preserve"> PAGEREF _Toc95244268 \h </w:instrText>
             </w:r>
             <w:r>
               <w:rPr>
@@ -1047,7 +1047,7 @@
               <w:lang w:eastAsia="bg-BG"/>
             </w:rPr>
           </w:pPr>
-          <w:hyperlink w:anchor="_Toc95238738" w:history="1">
+          <w:hyperlink w:anchor="_Toc95244269" w:history="1">
             <w:r>
               <w:rPr>
                 <w:rStyle w:val="a9"/>
@@ -1095,7 +1095,7 @@
                 <w:noProof/>
                 <w:webHidden/>
               </w:rPr>
-              <w:instrText xml:space="preserve"> PAGEREF _Toc95238738 \h </w:instrText>
+              <w:instrText xml:space="preserve"> PAGEREF _Toc95244269 \h </w:instrText>
             </w:r>
             <w:r>
               <w:rPr>
@@ -1139,7 +1139,7 @@
               <w:lang w:eastAsia="bg-BG"/>
             </w:rPr>
           </w:pPr>
-          <w:hyperlink w:anchor="_Toc95238739" w:history="1">
+          <w:hyperlink w:anchor="_Toc95244270" w:history="1">
             <w:r>
               <w:rPr>
                 <w:rStyle w:val="a9"/>
@@ -1185,7 +1185,7 @@
                 <w:noProof/>
                 <w:webHidden/>
               </w:rPr>
-              <w:instrText xml:space="preserve"> PAGEREF _Toc95238739 \h </w:instrText>
+              <w:instrText xml:space="preserve"> PAGEREF _Toc95244270 \h </w:instrText>
             </w:r>
             <w:r>
               <w:rPr>
@@ -1229,7 +1229,7 @@
               <w:lang w:eastAsia="bg-BG"/>
             </w:rPr>
           </w:pPr>
-          <w:hyperlink w:anchor="_Toc95238740" w:history="1">
+          <w:hyperlink w:anchor="_Toc95244271" w:history="1">
             <w:r>
               <w:rPr>
                 <w:rStyle w:val="a9"/>
@@ -1275,7 +1275,7 @@
                 <w:noProof/>
                 <w:webHidden/>
               </w:rPr>
-              <w:instrText xml:space="preserve"> PAGEREF _Toc95238740 \h </w:instrText>
+              <w:instrText xml:space="preserve"> PAGEREF _Toc95244271 \h </w:instrText>
             </w:r>
             <w:r>
               <w:rPr>
@@ -1319,7 +1319,7 @@
               <w:lang w:eastAsia="bg-BG"/>
             </w:rPr>
           </w:pPr>
-          <w:hyperlink w:anchor="_Toc95238741" w:history="1">
+          <w:hyperlink w:anchor="_Toc95244272" w:history="1">
             <w:r>
               <w:rPr>
                 <w:rStyle w:val="a9"/>
@@ -1365,7 +1365,7 @@
                 <w:noProof/>
                 <w:webHidden/>
               </w:rPr>
-              <w:instrText xml:space="preserve"> PAGEREF _Toc95238741 \h </w:instrText>
+              <w:instrText xml:space="preserve"> PAGEREF _Toc95244272 \h </w:instrText>
             </w:r>
             <w:r>
               <w:rPr>
@@ -1409,7 +1409,7 @@
               <w:lang w:eastAsia="bg-BG"/>
             </w:rPr>
           </w:pPr>
-          <w:hyperlink w:anchor="_Toc95238742" w:history="1">
+          <w:hyperlink w:anchor="_Toc95244273" w:history="1">
             <w:r>
               <w:rPr>
                 <w:rStyle w:val="a9"/>
@@ -1434,7 +1434,7 @@
                 <w:b/>
                 <w:noProof/>
               </w:rPr>
-              <w:t>Програми за откриване и отстраняване на rootkit</w:t>
+              <w:t>Решения за откриване и отстраняване на rootkit</w:t>
             </w:r>
             <w:r>
               <w:rPr>
@@ -1455,7 +1455,7 @@
                 <w:noProof/>
                 <w:webHidden/>
               </w:rPr>
-              <w:instrText xml:space="preserve"> PAGEREF _Toc95238742 \h </w:instrText>
+              <w:instrText xml:space="preserve"> PAGEREF _Toc95244273 \h </w:instrText>
             </w:r>
             <w:r>
               <w:rPr>
@@ -1499,7 +1499,7 @@
               <w:lang w:eastAsia="bg-BG"/>
             </w:rPr>
           </w:pPr>
-          <w:hyperlink w:anchor="_Toc95238743" w:history="1">
+          <w:hyperlink w:anchor="_Toc95244274" w:history="1">
             <w:r>
               <w:rPr>
                 <w:rStyle w:val="a9"/>
@@ -1545,7 +1545,7 @@
                 <w:noProof/>
                 <w:webHidden/>
               </w:rPr>
-              <w:instrText xml:space="preserve"> PAGEREF _Toc95238743 \h </w:instrText>
+              <w:instrText xml:space="preserve"> PAGEREF _Toc95244274 \h </w:instrText>
             </w:r>
             <w:r>
               <w:rPr>
@@ -1589,7 +1589,7 @@
               <w:lang w:eastAsia="bg-BG"/>
             </w:rPr>
           </w:pPr>
-          <w:hyperlink w:anchor="_Toc95238744" w:history="1">
+          <w:hyperlink w:anchor="_Toc95244275" w:history="1">
             <w:r>
               <w:rPr>
                 <w:rStyle w:val="a9"/>
@@ -1635,7 +1635,7 @@
                 <w:noProof/>
                 <w:webHidden/>
               </w:rPr>
-              <w:instrText xml:space="preserve"> PAGEREF _Toc95238744 \h </w:instrText>
+              <w:instrText xml:space="preserve"> PAGEREF _Toc95244275 \h </w:instrText>
             </w:r>
             <w:r>
               <w:rPr>
@@ -1687,6 +1687,11 @@
           <w:szCs w:val="20"/>
         </w:rPr>
       </w:pPr>
+    </w:p>
+    <w:p/>
+    <w:p>
+      <w:bookmarkStart w:id="0" w:name="_GoBack"/>
+      <w:bookmarkEnd w:id="0"/>
     </w:p>
     <w:p/>
     <w:p/>
@@ -1703,8 +1708,6 @@
     <w:p/>
     <w:p/>
     <w:p/>
-    <w:p/>
-    <w:p/>
     <w:p>
       <w:pPr>
         <w:pStyle w:val="1"/>
@@ -1720,7 +1723,7 @@
           <w:sz w:val="28"/>
         </w:rPr>
       </w:pPr>
-      <w:bookmarkStart w:id="0" w:name="_Toc95238732"/>
+      <w:bookmarkStart w:id="1" w:name="_Toc95244263"/>
       <w:r>
         <w:rPr>
           <w:rFonts w:ascii="Arial" w:hAnsi="Arial" w:cs="Arial"/>
@@ -1731,7 +1734,7 @@
         <w:lastRenderedPageBreak/>
         <w:t>Въведение</w:t>
       </w:r>
-      <w:bookmarkEnd w:id="0"/>
+      <w:bookmarkEnd w:id="1"/>
     </w:p>
     <w:p>
       <w:pPr>
@@ -1797,7 +1800,7 @@
           <w:sz w:val="28"/>
         </w:rPr>
       </w:pPr>
-      <w:bookmarkStart w:id="1" w:name="_Toc95238733"/>
+      <w:bookmarkStart w:id="2" w:name="_Toc95244264"/>
       <w:r>
         <w:rPr>
           <w:rFonts w:ascii="Arial" w:hAnsi="Arial" w:cs="Arial"/>
@@ -1817,7 +1820,7 @@
         </w:rPr>
         <w:t>rootkit</w:t>
       </w:r>
-      <w:bookmarkEnd w:id="1"/>
+      <w:bookmarkEnd w:id="2"/>
       <w:proofErr w:type="spellEnd"/>
     </w:p>
     <w:p>
@@ -1837,7 +1840,7 @@
           <w:lang w:val="en-US"/>
         </w:rPr>
       </w:pPr>
-      <w:bookmarkStart w:id="2" w:name="_Toc95238734"/>
+      <w:bookmarkStart w:id="3" w:name="_Toc95244265"/>
       <w:r>
         <w:rPr>
           <w:rFonts w:ascii="Arial" w:hAnsi="Arial" w:cs="Arial"/>
@@ -1859,7 +1862,7 @@
         </w:rPr>
         <w:t>rootkit</w:t>
       </w:r>
-      <w:bookmarkEnd w:id="2"/>
+      <w:bookmarkEnd w:id="3"/>
     </w:p>
     <w:p>
       <w:pPr>
@@ -2158,7 +2161,7 @@
           <w:lang w:val="en-US"/>
         </w:rPr>
       </w:pPr>
-      <w:bookmarkStart w:id="3" w:name="_Toc95238735"/>
+      <w:bookmarkStart w:id="4" w:name="_Toc95244266"/>
       <w:r>
         <w:rPr>
           <w:rFonts w:ascii="Arial" w:hAnsi="Arial" w:cs="Arial"/>
@@ -2180,7 +2183,7 @@
         </w:rPr>
         <w:t>rootkit</w:t>
       </w:r>
-      <w:bookmarkEnd w:id="3"/>
+      <w:bookmarkEnd w:id="4"/>
     </w:p>
     <w:p>
       <w:pPr>
@@ -3220,7 +3223,7 @@
           <w:lang w:val="en-US"/>
         </w:rPr>
       </w:pPr>
-      <w:bookmarkStart w:id="4" w:name="_Toc95238736"/>
+      <w:bookmarkStart w:id="5" w:name="_Toc95244267"/>
       <w:r>
         <w:rPr>
           <w:rFonts w:ascii="Arial" w:hAnsi="Arial" w:cs="Arial"/>
@@ -3230,7 +3233,7 @@
         </w:rPr>
         <w:t>Слоеве на привилегированост</w:t>
       </w:r>
-      <w:bookmarkEnd w:id="4"/>
+      <w:bookmarkEnd w:id="5"/>
     </w:p>
     <w:p>
       <w:pPr>
@@ -3385,6 +3388,8 @@
             </w:r>
             <w:r>
               <w:rPr>
+                <w:b w:val="0"/>
+                <w:bCs w:val="0"/>
                 <w:noProof/>
               </w:rPr>
               <w:t>1</w:t>
@@ -3513,6 +3518,8 @@
             </w:r>
             <w:r>
               <w:rPr>
+                <w:b w:val="0"/>
+                <w:bCs w:val="0"/>
                 <w:noProof/>
               </w:rPr>
               <w:t>2</w:t>
@@ -3829,7 +3836,7 @@
           <w:lang w:val="en-US"/>
         </w:rPr>
       </w:pPr>
-      <w:bookmarkStart w:id="5" w:name="_Toc95238737"/>
+      <w:bookmarkStart w:id="6" w:name="_Toc95244268"/>
       <w:r>
         <w:rPr>
           <w:rFonts w:ascii="Arial" w:hAnsi="Arial" w:cs="Arial"/>
@@ -3873,7 +3880,7 @@
         </w:rPr>
         <w:t>приложенията</w:t>
       </w:r>
-      <w:bookmarkEnd w:id="5"/>
+      <w:bookmarkEnd w:id="6"/>
       <w:proofErr w:type="spellEnd"/>
     </w:p>
     <w:p>
@@ -4473,7 +4480,7 @@
           <w:lang w:val="en-US"/>
         </w:rPr>
       </w:pPr>
-      <w:bookmarkStart w:id="6" w:name="_Toc95238738"/>
+      <w:bookmarkStart w:id="7" w:name="_Toc95244269"/>
       <w:r>
         <w:rPr>
           <w:rFonts w:ascii="Arial" w:hAnsi="Arial" w:cs="Arial"/>
@@ -4561,7 +4568,7 @@
         </w:rPr>
         <w:t>ядрото</w:t>
       </w:r>
-      <w:bookmarkEnd w:id="6"/>
+      <w:bookmarkEnd w:id="7"/>
       <w:proofErr w:type="spellEnd"/>
     </w:p>
     <w:p>
@@ -5545,7 +5552,7 @@
           <w:sz w:val="28"/>
         </w:rPr>
       </w:pPr>
-      <w:bookmarkStart w:id="7" w:name="_Toc95238739"/>
+      <w:bookmarkStart w:id="8" w:name="_Toc95244270"/>
       <w:proofErr w:type="spellStart"/>
       <w:r>
         <w:rPr>
@@ -5586,7 +5593,7 @@
         </w:rPr>
         <w:t xml:space="preserve"> слой</w:t>
       </w:r>
-      <w:bookmarkEnd w:id="7"/>
+      <w:bookmarkEnd w:id="8"/>
     </w:p>
     <w:p>
       <w:pPr>
@@ -6324,7 +6331,7 @@
           <w:sz w:val="28"/>
         </w:rPr>
       </w:pPr>
-      <w:bookmarkStart w:id="8" w:name="_Toc95238740"/>
+      <w:bookmarkStart w:id="9" w:name="_Toc95244271"/>
       <w:proofErr w:type="spellStart"/>
       <w:r>
         <w:rPr>
@@ -6345,7 +6352,7 @@
         </w:rPr>
         <w:t xml:space="preserve"> във firmware слой</w:t>
       </w:r>
-      <w:bookmarkEnd w:id="8"/>
+      <w:bookmarkEnd w:id="9"/>
     </w:p>
     <w:p>
       <w:pPr>
@@ -7764,7 +7771,7 @@
           <w:sz w:val="28"/>
         </w:rPr>
       </w:pPr>
-      <w:bookmarkStart w:id="9" w:name="_Toc95238741"/>
+      <w:bookmarkStart w:id="10" w:name="_Toc95244272"/>
       <w:r>
         <w:rPr>
           <w:rFonts w:ascii="Arial" w:hAnsi="Arial" w:cs="Arial"/>
@@ -7784,7 +7791,7 @@
         </w:rPr>
         <w:t>rootkit</w:t>
       </w:r>
-      <w:bookmarkEnd w:id="9"/>
+      <w:bookmarkEnd w:id="10"/>
       <w:proofErr w:type="spellEnd"/>
     </w:p>
     <w:p>
@@ -7817,7 +7824,49 @@
           <w:rFonts w:ascii="Arial" w:hAnsi="Arial" w:cs="Arial"/>
           <w:sz w:val="24"/>
         </w:rPr>
-        <w:t xml:space="preserve"> програми е нужно да се обърне внимание на потребителите. Все по-широката употреба на компютърни системи, расте и броят на нетехнически грамотните потребители, които са най-честите цели на хакерите.  Поради това е необходимо провеждане на адекватно обучение за спазване на някои добри практики, които разбира се не премахват напълно възможността за атака, но могат поне да намалят щетите от нея. Води се непрестанна борба от хакерите да маскират доколкото е възможно по-добре </w:t>
+        <w:t xml:space="preserve"> програми е нужно да се обърне внимание на потребителите. Все по-широката употреба на компютърни системи, расте и броят на </w:t>
+      </w:r>
+      <w:r>
+        <w:rPr>
+          <w:rFonts w:ascii="Arial" w:hAnsi="Arial" w:cs="Arial"/>
+          <w:sz w:val="24"/>
+        </w:rPr>
+        <w:t xml:space="preserve">потребителите, които не са </w:t>
+      </w:r>
+      <w:r>
+        <w:rPr>
+          <w:rFonts w:ascii="Arial" w:hAnsi="Arial" w:cs="Arial"/>
+          <w:sz w:val="24"/>
+        </w:rPr>
+        <w:t>технически грамотните са най-чест</w:t>
+      </w:r>
+      <w:r>
+        <w:rPr>
+          <w:rFonts w:ascii="Arial" w:hAnsi="Arial" w:cs="Arial"/>
+          <w:sz w:val="24"/>
+        </w:rPr>
+        <w:t>ата</w:t>
+      </w:r>
+      <w:r>
+        <w:rPr>
+          <w:rFonts w:ascii="Arial" w:hAnsi="Arial" w:cs="Arial"/>
+          <w:sz w:val="24"/>
+        </w:rPr>
+        <w:t xml:space="preserve"> цел </w:t>
+      </w:r>
+      <w:r>
+        <w:rPr>
+          <w:rFonts w:ascii="Arial" w:hAnsi="Arial" w:cs="Arial"/>
+          <w:sz w:val="24"/>
+        </w:rPr>
+        <w:t xml:space="preserve">на хакерите. </w:t>
+      </w:r>
+      <w:r>
+        <w:rPr>
+          <w:rFonts w:ascii="Arial" w:hAnsi="Arial" w:cs="Arial"/>
+          <w:sz w:val="24"/>
+        </w:rPr>
+        <w:t xml:space="preserve">Нещата, които трябва да станат навик на всеки потребител са да не се теглят и отварят прикачени файлове от имейли с непознат подател, да не се последват съмнителни линкове към уеб страници и тегленето на софтуер на софтуер да става единствено и само от официалните сайтове на производителите </w:t>
       </w:r>
       <w:r>
         <w:rPr>
@@ -7825,7 +7874,7 @@
           <w:sz w:val="24"/>
         </w:rPr>
         <w:lastRenderedPageBreak/>
-        <w:t>техните измамни сайтове и програми, използвайки техниките на социалното инженерство и възползвайки се от факта, че стратегиите на много от компаниите за производство на софтуер и хардуер са да поставят на първо място печалбите от продажбите на техните продукти, вместо опазването на сигурността и поверителността на данните в техните системи.</w:t>
+        <w:t>или от предназначените за това приложения при смартфоните. По този начин до голяма степен трябва да бъде премахната възможността за инсталиране на програма, която всъщност е троянски кон и цели да причини щети на системата.</w:t>
       </w:r>
     </w:p>
     <w:p>
@@ -7843,7 +7892,14 @@
           <w:rFonts w:ascii="Arial" w:hAnsi="Arial" w:cs="Arial"/>
           <w:sz w:val="24"/>
         </w:rPr>
-        <w:t>Нещата, които трябва да станат навик на всеки потребител са да не се теглят и отварят прикачени файлове от имейли с непознат подател, да не се последват съмнителни линкове към уеб страници и тегленето на софтуер на софтуер да става единствено и само от официалните сайтове на производителите или от предназначените за това приложения при смартфоните. По този начин до голяма степен трябва да бъде премахната възможността за инсталиране на програма, която всъщност е троянски кон и цели да причини щети на системата.</w:t>
+        <w:t xml:space="preserve">С оглед на това, че във всеки софтуер може да има уязвимости, които хакерите да използват за осъществяване на атака, то е необходимо потребителите редовно да обновяват версиите на операционната си система и приложенията, които използват, както и за използват антивирусен софтуер. </w:t>
+      </w:r>
+      <w:r>
+        <w:rPr>
+          <w:rFonts w:ascii="Arial" w:hAnsi="Arial" w:cs="Arial"/>
+          <w:sz w:val="24"/>
+        </w:rPr>
+        <w:t>Трябва да се обмисли и идеята за инвестиция в допълнителни външни носители, на които редовно да бъдат правени резервни копия на системата.</w:t>
       </w:r>
     </w:p>
     <w:p>
@@ -7861,7 +7917,153 @@
           <w:rFonts w:ascii="Arial" w:hAnsi="Arial" w:cs="Arial"/>
           <w:sz w:val="24"/>
         </w:rPr>
-        <w:t>С оглед на това, че във всеки софтуер може да има уязвимости, които хакерите да използват за осъществяване на атака, то е необходимо потребителите редовно да обновяват версиите на операционната си система и приложенията, които използват, както и за използват антивирусен софтуер. Трябва да се обмисли и идеята за инвестиция в допълнителни външни носители, на които редовно да бъдат правени резервни копия на системата.</w:t>
+        <w:t>Препоръчително е използването на т</w:t>
+      </w:r>
+      <w:r>
+        <w:rPr>
+          <w:rFonts w:ascii="Arial" w:hAnsi="Arial" w:cs="Arial"/>
+          <w:sz w:val="24"/>
+        </w:rPr>
+        <w:t>ехнологии</w:t>
+      </w:r>
+      <w:r>
+        <w:rPr>
+          <w:rFonts w:ascii="Arial" w:hAnsi="Arial" w:cs="Arial"/>
+          <w:sz w:val="24"/>
+        </w:rPr>
+        <w:t>, които налагат допълнителни нива на сигурност като</w:t>
+      </w:r>
+      <w:r>
+        <w:rPr>
+          <w:rFonts w:ascii="Arial" w:hAnsi="Arial" w:cs="Arial"/>
+          <w:sz w:val="24"/>
+        </w:rPr>
+        <w:t xml:space="preserve"> като новият стандарт за </w:t>
+      </w:r>
+      <w:r>
+        <w:rPr>
+          <w:rFonts w:ascii="Arial" w:hAnsi="Arial" w:cs="Arial"/>
+          <w:sz w:val="24"/>
+          <w:lang w:val="en-US"/>
+        </w:rPr>
+        <w:t xml:space="preserve">firmware </w:t>
+      </w:r>
+      <w:r>
+        <w:rPr>
+          <w:rFonts w:ascii="Arial" w:hAnsi="Arial" w:cs="Arial"/>
+          <w:sz w:val="24"/>
+        </w:rPr>
+        <w:t xml:space="preserve">софтуер </w:t>
+      </w:r>
+      <w:r>
+        <w:rPr>
+          <w:rFonts w:ascii="Arial" w:hAnsi="Arial" w:cs="Arial"/>
+          <w:sz w:val="24"/>
+          <w:lang w:val="en-US"/>
+        </w:rPr>
+        <w:t xml:space="preserve">UEFI </w:t>
+      </w:r>
+      <w:r>
+        <w:rPr>
+          <w:rFonts w:ascii="Arial" w:hAnsi="Arial" w:cs="Arial"/>
+          <w:sz w:val="24"/>
+        </w:rPr>
+        <w:t xml:space="preserve">предлага опцията </w:t>
+      </w:r>
+      <w:r>
+        <w:rPr>
+          <w:rFonts w:ascii="Arial" w:hAnsi="Arial" w:cs="Arial"/>
+          <w:sz w:val="24"/>
+          <w:lang w:val="en-US"/>
+        </w:rPr>
+        <w:t>“Secure boot”</w:t>
+      </w:r>
+      <w:r>
+        <w:rPr>
+          <w:rFonts w:ascii="Arial" w:hAnsi="Arial" w:cs="Arial"/>
+          <w:sz w:val="24"/>
+        </w:rPr>
+        <w:t xml:space="preserve">, която изисква </w:t>
+      </w:r>
+      <w:r>
+        <w:rPr>
+          <w:rFonts w:ascii="Arial" w:hAnsi="Arial" w:cs="Arial"/>
+          <w:sz w:val="24"/>
+        </w:rPr>
+        <w:t>наличие на валиден цифров сертификат</w:t>
+      </w:r>
+      <w:r>
+        <w:rPr>
+          <w:rFonts w:ascii="Arial" w:hAnsi="Arial" w:cs="Arial"/>
+          <w:sz w:val="24"/>
+        </w:rPr>
+        <w:t xml:space="preserve"> за </w:t>
+      </w:r>
+      <w:r>
+        <w:rPr>
+          <w:rFonts w:ascii="Arial" w:hAnsi="Arial" w:cs="Arial"/>
+          <w:sz w:val="24"/>
+          <w:lang w:val="en-US"/>
+        </w:rPr>
+        <w:t xml:space="preserve">firmware </w:t>
+      </w:r>
+      <w:r>
+        <w:rPr>
+          <w:rFonts w:ascii="Arial" w:hAnsi="Arial" w:cs="Arial"/>
+          <w:sz w:val="24"/>
+        </w:rPr>
+        <w:t>софтуера на периферните устройства, софтуера за стартиране</w:t>
+      </w:r>
+      <w:r>
+        <w:rPr>
+          <w:rFonts w:ascii="Arial" w:hAnsi="Arial" w:cs="Arial"/>
+          <w:sz w:val="24"/>
+          <w:lang w:val="en-US"/>
+        </w:rPr>
+        <w:t>(bootloader)</w:t>
+      </w:r>
+      <w:r>
+        <w:rPr>
+          <w:rFonts w:ascii="Arial" w:hAnsi="Arial" w:cs="Arial"/>
+          <w:sz w:val="24"/>
+        </w:rPr>
+        <w:t xml:space="preserve"> и ядрото на операционната система.</w:t>
+      </w:r>
+      <w:r>
+        <w:rPr>
+          <w:rFonts w:ascii="Arial" w:hAnsi="Arial" w:cs="Arial"/>
+          <w:sz w:val="24"/>
+        </w:rPr>
+        <w:t xml:space="preserve"> </w:t>
+      </w:r>
+      <w:r>
+        <w:rPr>
+          <w:rFonts w:ascii="Arial" w:hAnsi="Arial" w:cs="Arial"/>
+          <w:sz w:val="24"/>
+        </w:rPr>
+        <w:t xml:space="preserve">От края на 2016 всички следващи версии на ОС </w:t>
+      </w:r>
+      <w:r>
+        <w:rPr>
+          <w:rFonts w:ascii="Arial" w:hAnsi="Arial" w:cs="Arial"/>
+          <w:sz w:val="24"/>
+          <w:lang w:val="en-US"/>
+        </w:rPr>
+        <w:t xml:space="preserve">Windows 10 </w:t>
+      </w:r>
+      <w:r>
+        <w:rPr>
+          <w:rFonts w:ascii="Arial" w:hAnsi="Arial" w:cs="Arial"/>
+          <w:sz w:val="24"/>
+        </w:rPr>
+        <w:t xml:space="preserve">налагат задължителното наличие на цифров сертификат на </w:t>
+      </w:r>
+      <w:r>
+        <w:rPr>
+          <w:rFonts w:ascii="Arial" w:hAnsi="Arial" w:cs="Arial"/>
+          <w:sz w:val="24"/>
+        </w:rPr>
+        <w:t>всички системни драйвери.</w:t>
       </w:r>
     </w:p>
     <w:p>
@@ -7879,7 +8081,7 @@
           <w:sz w:val="28"/>
         </w:rPr>
       </w:pPr>
-      <w:bookmarkStart w:id="10" w:name="_Toc95238742"/>
+      <w:bookmarkStart w:id="11" w:name="_Toc95244273"/>
       <w:r>
         <w:rPr>
           <w:rFonts w:ascii="Arial" w:hAnsi="Arial" w:cs="Arial"/>
@@ -7887,9 +8089,8 @@
           <w:color w:val="auto"/>
           <w:sz w:val="28"/>
         </w:rPr>
-        <w:t xml:space="preserve">Програми за откриване и отстраняване на </w:t>
-      </w:r>
-      <w:proofErr w:type="spellStart"/>
+        <w:t xml:space="preserve">Решения </w:t>
+      </w:r>
       <w:r>
         <w:rPr>
           <w:rFonts w:ascii="Arial" w:hAnsi="Arial" w:cs="Arial"/>
@@ -7897,42 +8098,258 @@
           <w:color w:val="auto"/>
           <w:sz w:val="28"/>
         </w:rPr>
+        <w:t xml:space="preserve">за откриване и отстраняване на </w:t>
+      </w:r>
+      <w:proofErr w:type="spellStart"/>
+      <w:r>
+        <w:rPr>
+          <w:rFonts w:ascii="Arial" w:hAnsi="Arial" w:cs="Arial"/>
+          <w:b/>
+          <w:color w:val="auto"/>
+          <w:sz w:val="28"/>
+        </w:rPr>
         <w:t>rootkit</w:t>
       </w:r>
-      <w:bookmarkEnd w:id="10"/>
+      <w:bookmarkEnd w:id="11"/>
       <w:proofErr w:type="spellEnd"/>
     </w:p>
     <w:p>
       <w:pPr>
-        <w:pStyle w:val="a7"/>
-        <w:numPr>
-          <w:ilvl w:val="0"/>
-          <w:numId w:val="5"/>
-        </w:numPr>
         <w:spacing w:line="360" w:lineRule="auto"/>
+        <w:ind w:firstLine="360"/>
         <w:jc w:val="both"/>
         <w:rPr>
           <w:rFonts w:ascii="Arial" w:hAnsi="Arial" w:cs="Arial"/>
           <w:sz w:val="24"/>
-          <w:lang w:val="en-US"/>
-        </w:rPr>
-      </w:pPr>
-      <w:r>
-        <w:rPr>
-          <w:rFonts w:ascii="Arial" w:hAnsi="Arial" w:cs="Arial"/>
-          <w:sz w:val="24"/>
-        </w:rPr>
-        <w:t>програми за отстраняване от производителите на антивирусен софтуер</w:t>
-      </w:r>
-    </w:p>
-    <w:p>
-      <w:pPr>
-        <w:pStyle w:val="a7"/>
-        <w:numPr>
-          <w:ilvl w:val="0"/>
-          <w:numId w:val="5"/>
-        </w:numPr>
+        </w:rPr>
+      </w:pPr>
+      <w:r>
+        <w:rPr>
+          <w:rFonts w:ascii="Arial" w:hAnsi="Arial" w:cs="Arial"/>
+          <w:sz w:val="24"/>
+        </w:rPr>
+        <w:t xml:space="preserve">Софтуерни решения, които засичат и премахват </w:t>
+      </w:r>
+      <w:r>
+        <w:rPr>
+          <w:rFonts w:ascii="Arial" w:hAnsi="Arial" w:cs="Arial"/>
+          <w:sz w:val="24"/>
+          <w:lang w:val="en-US"/>
+        </w:rPr>
+        <w:t xml:space="preserve">rootkit </w:t>
+      </w:r>
+      <w:r>
+        <w:rPr>
+          <w:rFonts w:ascii="Arial" w:hAnsi="Arial" w:cs="Arial"/>
+          <w:sz w:val="24"/>
+        </w:rPr>
+        <w:t>програми започват да се появяват около 2006г.</w:t>
+      </w:r>
+      <w:r>
+        <w:rPr>
+          <w:rFonts w:ascii="Arial" w:hAnsi="Arial" w:cs="Arial"/>
+          <w:sz w:val="24"/>
+        </w:rPr>
+        <w:t xml:space="preserve"> Още тогава производителите на антивирусен софтуер осъзнават, че е нужно техните продукти да използват техники, подобни на </w:t>
+      </w:r>
+      <w:r>
+        <w:rPr>
+          <w:rFonts w:ascii="Arial" w:hAnsi="Arial" w:cs="Arial"/>
+          <w:sz w:val="24"/>
+          <w:lang w:val="en-US"/>
+        </w:rPr>
+        <w:t xml:space="preserve">rootkit, за </w:t>
+      </w:r>
+      <w:proofErr w:type="spellStart"/>
+      <w:r>
+        <w:rPr>
+          <w:rFonts w:ascii="Arial" w:hAnsi="Arial" w:cs="Arial"/>
+          <w:sz w:val="24"/>
+          <w:lang w:val="en-US"/>
+        </w:rPr>
+        <w:t>да</w:t>
+      </w:r>
+      <w:proofErr w:type="spellEnd"/>
+      <w:r>
+        <w:rPr>
+          <w:rFonts w:ascii="Arial" w:hAnsi="Arial" w:cs="Arial"/>
+          <w:sz w:val="24"/>
+          <w:lang w:val="en-US"/>
+        </w:rPr>
+        <w:t xml:space="preserve"> </w:t>
+      </w:r>
+      <w:proofErr w:type="spellStart"/>
+      <w:r>
+        <w:rPr>
+          <w:rFonts w:ascii="Arial" w:hAnsi="Arial" w:cs="Arial"/>
+          <w:sz w:val="24"/>
+          <w:lang w:val="en-US"/>
+        </w:rPr>
+        <w:t>успяват</w:t>
+      </w:r>
+      <w:proofErr w:type="spellEnd"/>
+      <w:r>
+        <w:rPr>
+          <w:rFonts w:ascii="Arial" w:hAnsi="Arial" w:cs="Arial"/>
+          <w:sz w:val="24"/>
+          <w:lang w:val="en-US"/>
+        </w:rPr>
+        <w:t xml:space="preserve"> </w:t>
+      </w:r>
+      <w:proofErr w:type="spellStart"/>
+      <w:r>
+        <w:rPr>
+          <w:rFonts w:ascii="Arial" w:hAnsi="Arial" w:cs="Arial"/>
+          <w:sz w:val="24"/>
+          <w:lang w:val="en-US"/>
+        </w:rPr>
+        <w:t>да</w:t>
+      </w:r>
+      <w:proofErr w:type="spellEnd"/>
+      <w:r>
+        <w:rPr>
+          <w:rFonts w:ascii="Arial" w:hAnsi="Arial" w:cs="Arial"/>
+          <w:sz w:val="24"/>
+          <w:lang w:val="en-US"/>
+        </w:rPr>
+        <w:t xml:space="preserve"> </w:t>
+      </w:r>
+      <w:proofErr w:type="spellStart"/>
+      <w:r>
+        <w:rPr>
+          <w:rFonts w:ascii="Arial" w:hAnsi="Arial" w:cs="Arial"/>
+          <w:sz w:val="24"/>
+          <w:lang w:val="en-US"/>
+        </w:rPr>
+        <w:t>ги</w:t>
+      </w:r>
+      <w:proofErr w:type="spellEnd"/>
+      <w:r>
+        <w:rPr>
+          <w:rFonts w:ascii="Arial" w:hAnsi="Arial" w:cs="Arial"/>
+          <w:sz w:val="24"/>
+          <w:lang w:val="en-US"/>
+        </w:rPr>
+        <w:t xml:space="preserve"> </w:t>
+      </w:r>
+      <w:proofErr w:type="spellStart"/>
+      <w:r>
+        <w:rPr>
+          <w:rFonts w:ascii="Arial" w:hAnsi="Arial" w:cs="Arial"/>
+          <w:sz w:val="24"/>
+          <w:lang w:val="en-US"/>
+        </w:rPr>
+        <w:t>засичат</w:t>
+      </w:r>
+      <w:proofErr w:type="spellEnd"/>
+      <w:r>
+        <w:rPr>
+          <w:rFonts w:ascii="Arial" w:hAnsi="Arial" w:cs="Arial"/>
+          <w:sz w:val="24"/>
+          <w:lang w:val="en-US"/>
+        </w:rPr>
+        <w:t>.</w:t>
+      </w:r>
+      <w:r>
+        <w:rPr>
+          <w:rFonts w:ascii="Arial" w:hAnsi="Arial" w:cs="Arial"/>
+          <w:sz w:val="24"/>
+        </w:rPr>
+        <w:t xml:space="preserve"> Дотогава процесите на антивирусния софтуер се изпълняват кат</w:t>
+      </w:r>
+      <w:r>
+        <w:rPr>
+          <w:rFonts w:ascii="Arial" w:hAnsi="Arial" w:cs="Arial"/>
+          <w:sz w:val="24"/>
+        </w:rPr>
+        <w:t>о нормален потребителски процес, но по този начин не може да се засичат заплахи, които работят на нивото на ядрото на операционната система.</w:t>
+      </w:r>
+      <w:r>
+        <w:rPr>
+          <w:rFonts w:ascii="Arial" w:hAnsi="Arial" w:cs="Arial"/>
+          <w:sz w:val="24"/>
+        </w:rPr>
+        <w:t xml:space="preserve"> </w:t>
+      </w:r>
+    </w:p>
+    <w:p>
+      <w:pPr>
+        <w:keepNext/>
         <w:spacing w:line="360" w:lineRule="auto"/>
+        <w:ind w:firstLine="360"/>
+        <w:jc w:val="center"/>
+      </w:pPr>
+      <w:r>
+        <w:rPr>
+          <w:rFonts w:ascii="Arial" w:hAnsi="Arial" w:cs="Arial"/>
+          <w:sz w:val="24"/>
+        </w:rPr>
+        <w:pict>
+          <v:shapetype id="_x0000_t75" coordsize="21600,21600" o:spt="75" o:preferrelative="t" path="m@4@5l@4@11@9@11@9@5xe" filled="f" stroked="f">
+            <v:stroke joinstyle="miter"/>
+            <v:formulas>
+              <v:f eqn="if lineDrawn pixelLineWidth 0"/>
+              <v:f eqn="sum @0 1 0"/>
+              <v:f eqn="sum 0 0 @1"/>
+              <v:f eqn="prod @2 1 2"/>
+              <v:f eqn="prod @3 21600 pixelWidth"/>
+              <v:f eqn="prod @3 21600 pixelHeight"/>
+              <v:f eqn="sum @0 0 1"/>
+              <v:f eqn="prod @6 1 2"/>
+              <v:f eqn="prod @7 21600 pixelWidth"/>
+              <v:f eqn="sum @8 21600 0"/>
+              <v:f eqn="prod @7 21600 pixelHeight"/>
+              <v:f eqn="sum @10 21600 0"/>
+            </v:formulas>
+            <v:path o:extrusionok="f" gradientshapeok="t" o:connecttype="rect"/>
+            <o:lock v:ext="edit" aspectratio="t"/>
+          </v:shapetype>
+          <v:shape id="_x0000_i1026" type="#_x0000_t75" style="width:296.45pt;height:180pt">
+            <v:imagedata r:id="rId12" o:title="Anti-rootkit-components"/>
+          </v:shape>
+        </w:pict>
+      </w:r>
+    </w:p>
+    <w:p>
+      <w:pPr>
+        <w:pStyle w:val="aa"/>
+        <w:jc w:val="center"/>
+        <w:rPr>
+          <w:rFonts w:ascii="Arial" w:hAnsi="Arial" w:cs="Arial"/>
+          <w:sz w:val="24"/>
+        </w:rPr>
+      </w:pPr>
+      <w:r>
+        <w:t xml:space="preserve">Фигура </w:t>
+      </w:r>
+      <w:fldSimple w:instr=" SEQ Фигура \* ARABIC ">
+        <w:r>
+          <w:rPr>
+            <w:noProof/>
+          </w:rPr>
+          <w:t>3</w:t>
+        </w:r>
+      </w:fldSimple>
+      <w:r>
+        <w:rPr>
+          <w:lang w:val="en-US"/>
+        </w:rPr>
+        <w:t xml:space="preserve">. </w:t>
+      </w:r>
+      <w:r>
+        <w:t xml:space="preserve">Архитектура на </w:t>
+      </w:r>
+      <w:r>
+        <w:rPr>
+          <w:lang w:val="en-US"/>
+        </w:rPr>
+        <w:t>Kaspersky Anti-Rootkit</w:t>
+      </w:r>
+    </w:p>
+    <w:p>
+      <w:pPr>
+        <w:spacing w:line="360" w:lineRule="auto"/>
+        <w:ind w:firstLine="360"/>
         <w:jc w:val="both"/>
         <w:rPr>
           <w:rFonts w:ascii="Arial" w:hAnsi="Arial" w:cs="Arial"/>
@@ -7945,255 +8362,23 @@
           <w:rFonts w:ascii="Arial" w:hAnsi="Arial" w:cs="Arial"/>
           <w:sz w:val="24"/>
         </w:rPr>
-        <w:t>програми за отстраняване от независими производители</w:t>
-      </w:r>
-      <w:r>
-        <w:rPr>
-          <w:rFonts w:ascii="Arial" w:hAnsi="Arial" w:cs="Arial"/>
-          <w:sz w:val="24"/>
-        </w:rPr>
-        <w:t xml:space="preserve"> </w:t>
-      </w:r>
-    </w:p>
-    <w:p>
-      <w:pPr>
-        <w:pStyle w:val="a7"/>
-        <w:numPr>
-          <w:ilvl w:val="0"/>
-          <w:numId w:val="5"/>
-        </w:numPr>
-        <w:spacing w:line="360" w:lineRule="auto"/>
-        <w:jc w:val="both"/>
-        <w:rPr>
-          <w:rFonts w:ascii="Arial" w:hAnsi="Arial" w:cs="Arial"/>
-          <w:sz w:val="24"/>
-          <w:lang w:val="en-US"/>
-        </w:rPr>
-      </w:pPr>
-      <w:r>
-        <w:rPr>
-          <w:rFonts w:ascii="Arial" w:hAnsi="Arial" w:cs="Arial"/>
-          <w:sz w:val="24"/>
-        </w:rPr>
-        <w:t xml:space="preserve">подходи при различните видове </w:t>
-      </w:r>
-      <w:r>
-        <w:rPr>
-          <w:rFonts w:ascii="Arial" w:hAnsi="Arial" w:cs="Arial"/>
-          <w:sz w:val="24"/>
-          <w:lang w:val="en-US"/>
-        </w:rPr>
-        <w:t>rootkit</w:t>
-      </w:r>
-    </w:p>
-    <w:p>
-      <w:pPr>
-        <w:pStyle w:val="a7"/>
-        <w:numPr>
-          <w:ilvl w:val="1"/>
-          <w:numId w:val="5"/>
-        </w:numPr>
-        <w:spacing w:line="360" w:lineRule="auto"/>
-        <w:jc w:val="both"/>
-        <w:rPr>
-          <w:rFonts w:ascii="Arial" w:hAnsi="Arial" w:cs="Arial"/>
-          <w:sz w:val="24"/>
-          <w:lang w:val="en-US"/>
-        </w:rPr>
-      </w:pPr>
-      <w:r>
-        <w:rPr>
-          <w:rFonts w:ascii="Arial" w:hAnsi="Arial" w:cs="Arial"/>
-          <w:sz w:val="24"/>
-          <w:lang w:val="en-US"/>
-        </w:rPr>
-        <w:t xml:space="preserve">application rootkit </w:t>
-      </w:r>
-      <w:r>
-        <w:rPr>
-          <w:rFonts w:ascii="Arial" w:hAnsi="Arial" w:cs="Arial"/>
-          <w:sz w:val="24"/>
-        </w:rPr>
-        <w:t>може да се засекат от конвенционалните антивирусни</w:t>
-      </w:r>
-    </w:p>
-    <w:p>
-      <w:pPr>
-        <w:pStyle w:val="a7"/>
-        <w:numPr>
-          <w:ilvl w:val="1"/>
-          <w:numId w:val="5"/>
-        </w:numPr>
-        <w:spacing w:line="360" w:lineRule="auto"/>
-        <w:jc w:val="both"/>
-        <w:rPr>
-          <w:rFonts w:ascii="Arial" w:hAnsi="Arial" w:cs="Arial"/>
-          <w:sz w:val="24"/>
-          <w:lang w:val="en-US"/>
-        </w:rPr>
-      </w:pPr>
-      <w:r>
-        <w:rPr>
-          <w:rFonts w:ascii="Arial" w:hAnsi="Arial" w:cs="Arial"/>
-          <w:sz w:val="24"/>
-          <w:lang w:val="en-US"/>
-        </w:rPr>
-        <w:t xml:space="preserve">kernel </w:t>
-      </w:r>
-      <w:r>
-        <w:rPr>
-          <w:rFonts w:ascii="Arial" w:hAnsi="Arial" w:cs="Arial"/>
-          <w:sz w:val="24"/>
-        </w:rPr>
-        <w:t>изискват антивирусната да инсталира свои модули, които работят на нивото на ядрото, за да могат да сканират там</w:t>
-      </w:r>
-      <w:r>
-        <w:rPr>
-          <w:rFonts w:ascii="Arial" w:hAnsi="Arial" w:cs="Arial"/>
-          <w:sz w:val="24"/>
-          <w:lang w:val="en-US"/>
-        </w:rPr>
-        <w:t>;</w:t>
-      </w:r>
-      <w:r>
-        <w:rPr>
-          <w:rFonts w:ascii="Arial" w:hAnsi="Arial" w:cs="Arial"/>
-          <w:sz w:val="24"/>
-        </w:rPr>
-        <w:t xml:space="preserve"> по-новите версии на </w:t>
-      </w:r>
-      <w:r>
-        <w:rPr>
-          <w:rFonts w:ascii="Arial" w:hAnsi="Arial" w:cs="Arial"/>
-          <w:sz w:val="24"/>
-          <w:lang w:val="en-US"/>
-        </w:rPr>
-        <w:t xml:space="preserve">Windows </w:t>
-      </w:r>
-      <w:r>
-        <w:rPr>
-          <w:rFonts w:ascii="Arial" w:hAnsi="Arial" w:cs="Arial"/>
-          <w:sz w:val="24"/>
-        </w:rPr>
-        <w:t xml:space="preserve">изискват всеки драйвер да бъде цифрово подписан от производителя и ключа да бъде известен на ядрото, за да се потвърди </w:t>
-      </w:r>
-    </w:p>
-    <w:p>
-      <w:pPr>
-        <w:pStyle w:val="a7"/>
-        <w:numPr>
-          <w:ilvl w:val="1"/>
-          <w:numId w:val="5"/>
-        </w:numPr>
-        <w:spacing w:line="360" w:lineRule="auto"/>
-        <w:jc w:val="both"/>
-        <w:rPr>
-          <w:rFonts w:ascii="Arial" w:hAnsi="Arial" w:cs="Arial"/>
-          <w:sz w:val="24"/>
-          <w:lang w:val="en-US"/>
-        </w:rPr>
-      </w:pPr>
-      <w:r>
-        <w:rPr>
-          <w:rFonts w:ascii="Arial" w:hAnsi="Arial" w:cs="Arial"/>
-          <w:sz w:val="24"/>
-        </w:rPr>
-        <w:t xml:space="preserve">за справяне с </w:t>
-      </w:r>
-      <w:r>
-        <w:rPr>
-          <w:rFonts w:ascii="Arial" w:hAnsi="Arial" w:cs="Arial"/>
-          <w:sz w:val="24"/>
-          <w:lang w:val="en-US"/>
-        </w:rPr>
-        <w:t xml:space="preserve">firmware rootkit </w:t>
-      </w:r>
-      <w:r>
-        <w:rPr>
-          <w:rFonts w:ascii="Arial" w:hAnsi="Arial" w:cs="Arial"/>
-          <w:sz w:val="24"/>
-        </w:rPr>
-        <w:t xml:space="preserve">има инструменти, които могат да сканират за сигнатура на </w:t>
-      </w:r>
-      <w:r>
-        <w:rPr>
-          <w:rFonts w:ascii="Arial" w:hAnsi="Arial" w:cs="Arial"/>
-          <w:sz w:val="24"/>
-          <w:lang w:val="en-US"/>
-        </w:rPr>
-        <w:t>bios/</w:t>
-      </w:r>
-      <w:proofErr w:type="spellStart"/>
-      <w:r>
-        <w:rPr>
-          <w:rFonts w:ascii="Arial" w:hAnsi="Arial" w:cs="Arial"/>
-          <w:sz w:val="24"/>
-          <w:lang w:val="en-US"/>
-        </w:rPr>
-        <w:t>uefi</w:t>
-      </w:r>
-      <w:proofErr w:type="spellEnd"/>
-      <w:r>
-        <w:rPr>
-          <w:rFonts w:ascii="Arial" w:hAnsi="Arial" w:cs="Arial"/>
-          <w:sz w:val="24"/>
-          <w:lang w:val="en-US"/>
-        </w:rPr>
-        <w:t xml:space="preserve">; </w:t>
-      </w:r>
-      <w:r>
-        <w:rPr>
-          <w:rFonts w:ascii="Arial" w:hAnsi="Arial" w:cs="Arial"/>
-          <w:sz w:val="24"/>
-        </w:rPr>
-        <w:t xml:space="preserve">използване на хардуерни продукти, които имат </w:t>
-      </w:r>
-      <w:r>
-        <w:rPr>
-          <w:rFonts w:ascii="Arial" w:hAnsi="Arial" w:cs="Arial"/>
-          <w:sz w:val="24"/>
-          <w:lang w:val="en-US"/>
-        </w:rPr>
-        <w:t xml:space="preserve">bios </w:t>
-      </w:r>
-      <w:r>
-        <w:rPr>
-          <w:rFonts w:ascii="Arial" w:hAnsi="Arial" w:cs="Arial"/>
-          <w:sz w:val="24"/>
-        </w:rPr>
-        <w:t xml:space="preserve">и драйвери с отворен код, </w:t>
-      </w:r>
-      <w:proofErr w:type="spellStart"/>
-      <w:r>
-        <w:rPr>
-          <w:rFonts w:ascii="Arial" w:hAnsi="Arial" w:cs="Arial"/>
-          <w:sz w:val="24"/>
-        </w:rPr>
-        <w:t>напр</w:t>
-      </w:r>
-      <w:proofErr w:type="spellEnd"/>
-      <w:r>
-        <w:rPr>
-          <w:rFonts w:ascii="Arial" w:hAnsi="Arial" w:cs="Arial"/>
-          <w:sz w:val="24"/>
-          <w:lang w:val="en-US"/>
-        </w:rPr>
-        <w:t xml:space="preserve"> </w:t>
-      </w:r>
-      <w:r>
-        <w:rPr>
-          <w:rFonts w:ascii="Arial" w:hAnsi="Arial" w:cs="Arial"/>
-          <w:sz w:val="24"/>
-        </w:rPr>
-        <w:t xml:space="preserve">лаптопите на </w:t>
-      </w:r>
-      <w:r>
-        <w:rPr>
-          <w:rFonts w:ascii="Arial" w:hAnsi="Arial" w:cs="Arial"/>
-          <w:sz w:val="24"/>
-          <w:lang w:val="en-US"/>
-        </w:rPr>
-        <w:t>Purism</w:t>
+        <w:lastRenderedPageBreak/>
+        <w:t xml:space="preserve">Промяната, която настъпва включва усложнение на антивирусните софтуери, като включване на специални модули, които се изпълняват в слоя на ядрото на ОС и по този начин имат достъп възможност да осъществяват сканирания и на системния </w:t>
+      </w:r>
+      <w:r>
+        <w:rPr>
+          <w:rFonts w:ascii="Arial" w:hAnsi="Arial" w:cs="Arial"/>
+          <w:sz w:val="24"/>
+          <w:lang w:val="en-US"/>
+        </w:rPr>
+        <w:t xml:space="preserve">firmware </w:t>
+      </w:r>
+      <w:r>
+        <w:rPr>
+          <w:rFonts w:ascii="Arial" w:hAnsi="Arial" w:cs="Arial"/>
+          <w:sz w:val="24"/>
+        </w:rPr>
+        <w:t>софтуер, както и секторите от диска със стартиращите програми.</w:t>
       </w:r>
     </w:p>
     <w:p>
@@ -8211,7 +8396,7 @@
           <w:sz w:val="28"/>
         </w:rPr>
       </w:pPr>
-      <w:bookmarkStart w:id="11" w:name="_Toc95238743"/>
+      <w:bookmarkStart w:id="12" w:name="_Toc95244274"/>
       <w:r>
         <w:rPr>
           <w:rFonts w:ascii="Arial" w:hAnsi="Arial" w:cs="Arial"/>
@@ -8219,10 +8404,9 @@
           <w:color w:val="auto"/>
           <w:sz w:val="28"/>
         </w:rPr>
-        <w:lastRenderedPageBreak/>
         <w:t>Заключение</w:t>
       </w:r>
-      <w:bookmarkEnd w:id="11"/>
+      <w:bookmarkEnd w:id="12"/>
     </w:p>
     <w:p>
       <w:pPr>
@@ -8239,7 +8423,7 @@
           <w:sz w:val="28"/>
         </w:rPr>
       </w:pPr>
-      <w:bookmarkStart w:id="12" w:name="_Toc95238744"/>
+      <w:bookmarkStart w:id="13" w:name="_Toc95244275"/>
       <w:r>
         <w:rPr>
           <w:rFonts w:ascii="Arial" w:hAnsi="Arial" w:cs="Arial"/>
@@ -8249,11 +8433,11 @@
         </w:rPr>
         <w:t>Използвана литература</w:t>
       </w:r>
-      <w:bookmarkEnd w:id="12"/>
-    </w:p>
-    <w:p>
-      <w:pPr>
-        <w:spacing w:line="360" w:lineRule="auto"/>
+      <w:bookmarkEnd w:id="13"/>
+    </w:p>
+    <w:p>
+      <w:pPr>
+        <w:spacing w:line="240" w:lineRule="auto"/>
         <w:rPr>
           <w:rFonts w:ascii="Arial" w:hAnsi="Arial" w:cs="Arial"/>
           <w:sz w:val="24"/>
@@ -8356,7 +8540,7 @@
     </w:p>
     <w:p>
       <w:pPr>
-        <w:spacing w:line="360" w:lineRule="auto"/>
+        <w:spacing w:line="240" w:lineRule="auto"/>
         <w:rPr>
           <w:rFonts w:ascii="Arial" w:hAnsi="Arial" w:cs="Arial"/>
           <w:sz w:val="24"/>
@@ -8390,7 +8574,7 @@
     </w:p>
     <w:p>
       <w:pPr>
-        <w:spacing w:line="360" w:lineRule="auto"/>
+        <w:spacing w:line="240" w:lineRule="auto"/>
         <w:rPr>
           <w:rFonts w:ascii="Arial" w:hAnsi="Arial" w:cs="Arial"/>
           <w:sz w:val="24"/>
@@ -8453,7 +8637,7 @@
     </w:p>
     <w:p>
       <w:pPr>
-        <w:spacing w:line="360" w:lineRule="auto"/>
+        <w:spacing w:line="240" w:lineRule="auto"/>
         <w:rPr>
           <w:rFonts w:ascii="Arial" w:hAnsi="Arial" w:cs="Arial"/>
           <w:sz w:val="24"/>
@@ -8480,7 +8664,7 @@
     </w:p>
     <w:p>
       <w:pPr>
-        <w:spacing w:line="360" w:lineRule="auto"/>
+        <w:spacing w:line="240" w:lineRule="auto"/>
         <w:rPr>
           <w:rFonts w:ascii="Arial" w:hAnsi="Arial" w:cs="Arial"/>
           <w:sz w:val="24"/>
@@ -8558,7 +8742,7 @@
     </w:p>
     <w:p>
       <w:pPr>
-        <w:spacing w:line="360" w:lineRule="auto"/>
+        <w:spacing w:line="240" w:lineRule="auto"/>
         <w:rPr>
           <w:rFonts w:ascii="Arial" w:hAnsi="Arial" w:cs="Arial"/>
           <w:sz w:val="24"/>
@@ -8623,7 +8807,7 @@
     </w:p>
     <w:p>
       <w:pPr>
-        <w:spacing w:line="360" w:lineRule="auto"/>
+        <w:spacing w:line="240" w:lineRule="auto"/>
         <w:rPr>
           <w:rFonts w:ascii="Arial" w:hAnsi="Arial" w:cs="Arial"/>
           <w:sz w:val="24"/>
@@ -8638,7 +8822,7 @@
         </w:rPr>
         <w:t xml:space="preserve">линк: </w:t>
       </w:r>
-      <w:hyperlink r:id="rId12" w:history="1">
+      <w:hyperlink r:id="rId13" w:history="1">
         <w:r>
           <w:rPr>
             <w:rStyle w:val="a9"/>
@@ -8652,7 +8836,7 @@
     </w:p>
     <w:p>
       <w:pPr>
-        <w:spacing w:line="360" w:lineRule="auto"/>
+        <w:spacing w:line="240" w:lineRule="auto"/>
         <w:rPr>
           <w:rFonts w:ascii="Arial" w:hAnsi="Arial" w:cs="Arial"/>
           <w:sz w:val="24"/>
@@ -8690,7 +8874,7 @@
     </w:p>
     <w:p>
       <w:pPr>
-        <w:spacing w:line="360" w:lineRule="auto"/>
+        <w:spacing w:line="240" w:lineRule="auto"/>
         <w:rPr>
           <w:rFonts w:ascii="Arial" w:hAnsi="Arial" w:cs="Arial"/>
           <w:sz w:val="24"/>
@@ -8727,7 +8911,7 @@
         <w:t>]</w:t>
       </w:r>
       <w:proofErr w:type="gramEnd"/>
-      <w:hyperlink r:id="rId13" w:history="1">
+      <w:hyperlink r:id="rId14" w:history="1">
         <w:r>
           <w:rPr>
             <w:rStyle w:val="a9"/>
@@ -8742,7 +8926,7 @@
     </w:p>
     <w:p>
       <w:pPr>
-        <w:spacing w:line="360" w:lineRule="auto"/>
+        <w:spacing w:line="240" w:lineRule="auto"/>
         <w:rPr>
           <w:rFonts w:ascii="Arial" w:hAnsi="Arial" w:cs="Arial"/>
           <w:sz w:val="24"/>
@@ -8780,7 +8964,7 @@
     </w:p>
     <w:p>
       <w:pPr>
-        <w:spacing w:line="360" w:lineRule="auto"/>
+        <w:spacing w:line="240" w:lineRule="auto"/>
         <w:rPr>
           <w:rFonts w:ascii="Arial" w:hAnsi="Arial" w:cs="Arial"/>
           <w:sz w:val="24"/>
@@ -8818,7 +9002,7 @@
     </w:p>
     <w:p>
       <w:pPr>
-        <w:spacing w:line="360" w:lineRule="auto"/>
+        <w:spacing w:line="240" w:lineRule="auto"/>
         <w:rPr>
           <w:rFonts w:ascii="Arial" w:hAnsi="Arial" w:cs="Arial"/>
           <w:sz w:val="24"/>
@@ -8853,7 +9037,7 @@
         </w:rPr>
         <w:t xml:space="preserve">] </w:t>
       </w:r>
-      <w:hyperlink r:id="rId14" w:history="1">
+      <w:hyperlink r:id="rId15" w:history="1">
         <w:r>
           <w:rPr>
             <w:rStyle w:val="a9"/>
@@ -8868,7 +9052,7 @@
     </w:p>
     <w:p>
       <w:pPr>
-        <w:spacing w:line="360" w:lineRule="auto"/>
+        <w:spacing w:line="240" w:lineRule="auto"/>
         <w:rPr>
           <w:rFonts w:ascii="Arial" w:hAnsi="Arial" w:cs="Arial"/>
           <w:sz w:val="24"/>
@@ -8906,7 +9090,7 @@
     </w:p>
     <w:p>
       <w:pPr>
-        <w:spacing w:line="360" w:lineRule="auto"/>
+        <w:spacing w:line="240" w:lineRule="auto"/>
         <w:rPr>
           <w:rFonts w:ascii="Arial" w:hAnsi="Arial" w:cs="Arial"/>
           <w:sz w:val="24"/>
@@ -8944,7 +9128,7 @@
     </w:p>
     <w:p>
       <w:pPr>
-        <w:spacing w:line="360" w:lineRule="auto"/>
+        <w:spacing w:line="240" w:lineRule="auto"/>
         <w:rPr>
           <w:rFonts w:ascii="Arial" w:hAnsi="Arial" w:cs="Arial"/>
           <w:sz w:val="24"/>
@@ -8979,7 +9163,7 @@
         </w:rPr>
         <w:t xml:space="preserve">] </w:t>
       </w:r>
-      <w:hyperlink r:id="rId15" w:history="1">
+      <w:hyperlink r:id="rId16" w:history="1">
         <w:r>
           <w:rPr>
             <w:rStyle w:val="a9"/>
@@ -8994,7 +9178,7 @@
     </w:p>
     <w:p>
       <w:pPr>
-        <w:spacing w:line="360" w:lineRule="auto"/>
+        <w:spacing w:line="240" w:lineRule="auto"/>
         <w:rPr>
           <w:rFonts w:ascii="Arial" w:hAnsi="Arial" w:cs="Arial"/>
           <w:sz w:val="24"/>
@@ -9032,7 +9216,7 @@
     </w:p>
     <w:p>
       <w:pPr>
-        <w:spacing w:line="360" w:lineRule="auto"/>
+        <w:spacing w:line="240" w:lineRule="auto"/>
         <w:rPr>
           <w:rFonts w:ascii="Arial" w:hAnsi="Arial" w:cs="Arial"/>
           <w:sz w:val="24"/>
@@ -9070,7 +9254,7 @@
     </w:p>
     <w:p>
       <w:pPr>
-        <w:spacing w:line="360" w:lineRule="auto"/>
+        <w:spacing w:line="240" w:lineRule="auto"/>
         <w:rPr>
           <w:rFonts w:ascii="Arial" w:hAnsi="Arial" w:cs="Arial"/>
           <w:sz w:val="24"/>
@@ -9105,7 +9289,7 @@
         </w:rPr>
         <w:t xml:space="preserve">] </w:t>
       </w:r>
-      <w:hyperlink r:id="rId16" w:anchor="Sec14" w:history="1">
+      <w:hyperlink r:id="rId17" w:anchor="Sec14" w:history="1">
         <w:r>
           <w:rPr>
             <w:rStyle w:val="a9"/>
@@ -9120,7 +9304,7 @@
     </w:p>
     <w:p>
       <w:pPr>
-        <w:spacing w:line="360" w:lineRule="auto"/>
+        <w:spacing w:line="240" w:lineRule="auto"/>
         <w:rPr>
           <w:rFonts w:ascii="Arial" w:hAnsi="Arial" w:cs="Arial"/>
           <w:sz w:val="24"/>
@@ -9158,7 +9342,7 @@
     </w:p>
     <w:p>
       <w:pPr>
-        <w:spacing w:line="360" w:lineRule="auto"/>
+        <w:spacing w:line="240" w:lineRule="auto"/>
         <w:rPr>
           <w:rFonts w:ascii="Arial" w:hAnsi="Arial" w:cs="Arial"/>
           <w:sz w:val="24"/>
@@ -9196,7 +9380,45 @@
     </w:p>
     <w:p>
       <w:pPr>
-        <w:spacing w:line="360" w:lineRule="auto"/>
+        <w:spacing w:line="240" w:lineRule="auto"/>
+        <w:rPr>
+          <w:rFonts w:ascii="Arial" w:hAnsi="Arial" w:cs="Arial"/>
+          <w:sz w:val="24"/>
+          <w:szCs w:val="24"/>
+          <w:lang w:val="en-US"/>
+        </w:rPr>
+      </w:pPr>
+      <w:r>
+        <w:rPr>
+          <w:rFonts w:ascii="Arial" w:hAnsi="Arial" w:cs="Arial"/>
+          <w:sz w:val="24"/>
+          <w:szCs w:val="24"/>
+          <w:lang w:val="en-US"/>
+        </w:rPr>
+        <w:t>[</w:t>
+      </w:r>
+      <w:r>
+        <w:rPr>
+          <w:rFonts w:ascii="Arial" w:hAnsi="Arial" w:cs="Arial"/>
+          <w:sz w:val="24"/>
+          <w:szCs w:val="24"/>
+          <w:lang w:val="en-US"/>
+        </w:rPr>
+        <w:t>18</w:t>
+      </w:r>
+      <w:r>
+        <w:rPr>
+          <w:rFonts w:ascii="Arial" w:hAnsi="Arial" w:cs="Arial"/>
+          <w:sz w:val="24"/>
+          <w:szCs w:val="24"/>
+          <w:lang w:val="en-US"/>
+        </w:rPr>
+        <w:t>] https://www.mcafee.com/blogs/other-blogs/mcafee-labs/bioskits-join-ranks-of-stealth-malware/</w:t>
+      </w:r>
+    </w:p>
+    <w:p>
+      <w:pPr>
+        <w:spacing w:line="240" w:lineRule="auto"/>
         <w:rPr>
           <w:rFonts w:ascii="Arial" w:hAnsi="Arial" w:cs="Arial"/>
           <w:sz w:val="24"/>
@@ -9221,21 +9443,21 @@
           <w:szCs w:val="24"/>
           <w:lang w:val="en-US"/>
         </w:rPr>
-        <w:t>18</w:t>
-      </w:r>
-      <w:r>
-        <w:rPr>
-          <w:rFonts w:ascii="Arial" w:hAnsi="Arial" w:cs="Arial"/>
-          <w:sz w:val="24"/>
-          <w:szCs w:val="24"/>
-          <w:lang w:val="en-US"/>
-        </w:rPr>
-        <w:t>] https://www.mcafee.com/blogs/other-blogs/mcafee-labs/bioskits-join-ranks-of-stealth-malware/</w:t>
-      </w:r>
-    </w:p>
-    <w:p>
-      <w:pPr>
-        <w:spacing w:line="360" w:lineRule="auto"/>
+        <w:t>19</w:t>
+      </w:r>
+      <w:r>
+        <w:rPr>
+          <w:rFonts w:ascii="Arial" w:hAnsi="Arial" w:cs="Arial"/>
+          <w:sz w:val="24"/>
+          <w:szCs w:val="24"/>
+          <w:lang w:val="en-US"/>
+        </w:rPr>
+        <w:t>] https://www.zdnet.com/article/fancy-bear-lojax-campaign-reveals-first-documented-use-of-uefi-rootkit-in-the-wild/</w:t>
+      </w:r>
+    </w:p>
+    <w:p>
+      <w:pPr>
+        <w:spacing w:line="240" w:lineRule="auto"/>
         <w:rPr>
           <w:rFonts w:ascii="Arial" w:hAnsi="Arial" w:cs="Arial"/>
           <w:sz w:val="24"/>
@@ -9259,34 +9481,33 @@
           <w:szCs w:val="24"/>
           <w:lang w:val="en-US"/>
         </w:rPr>
-        <w:t>19</w:t>
-      </w:r>
-      <w:r>
-        <w:rPr>
-          <w:rFonts w:ascii="Arial" w:hAnsi="Arial" w:cs="Arial"/>
-          <w:sz w:val="24"/>
-          <w:szCs w:val="24"/>
-          <w:lang w:val="en-US"/>
-        </w:rPr>
-        <w:t>] https://www.zdnet.com/article/fancy-bear-lojax-campaign-reveals-first-documented-use-of-uefi-rootkit-in-the-wild/</w:t>
-      </w:r>
-    </w:p>
-    <w:p>
-      <w:pPr>
-        <w:spacing w:line="360" w:lineRule="auto"/>
-        <w:rPr>
-          <w:rFonts w:ascii="Arial" w:hAnsi="Arial" w:cs="Arial"/>
-          <w:sz w:val="24"/>
-          <w:szCs w:val="24"/>
-          <w:lang w:val="en-US"/>
-        </w:rPr>
-      </w:pPr>
-      <w:r>
-        <w:rPr>
-          <w:rFonts w:ascii="Arial" w:hAnsi="Arial" w:cs="Arial"/>
-          <w:sz w:val="24"/>
-          <w:szCs w:val="24"/>
-          <w:lang w:val="en-US"/>
+        <w:t>20</w:t>
+      </w:r>
+      <w:r>
+        <w:rPr>
+          <w:rFonts w:ascii="Arial" w:hAnsi="Arial" w:cs="Arial"/>
+          <w:sz w:val="24"/>
+          <w:szCs w:val="24"/>
+          <w:lang w:val="en-US"/>
+        </w:rPr>
+        <w:t>] https://www.netscout.com/blog/asert/lojack-becomes-double-agent</w:t>
+      </w:r>
+    </w:p>
+    <w:p>
+      <w:pPr>
+        <w:spacing w:line="240" w:lineRule="auto"/>
+        <w:rPr>
+          <w:rFonts w:ascii="Arial" w:hAnsi="Arial" w:cs="Arial"/>
+          <w:sz w:val="24"/>
+          <w:szCs w:val="24"/>
+          <w:lang w:val="en-US"/>
+        </w:rPr>
+      </w:pPr>
+      <w:r>
+        <w:rPr>
+          <w:rFonts w:ascii="Arial" w:hAnsi="Arial" w:cs="Arial"/>
+          <w:sz w:val="24"/>
+          <w:szCs w:val="24"/>
         </w:rPr>
         <w:t>[</w:t>
       </w:r>
@@ -9297,26 +9518,178 @@
           <w:szCs w:val="24"/>
           <w:lang w:val="en-US"/>
         </w:rPr>
-        <w:t>20</w:t>
-      </w:r>
-      <w:r>
-        <w:rPr>
-          <w:rFonts w:ascii="Arial" w:hAnsi="Arial" w:cs="Arial"/>
-          <w:sz w:val="24"/>
-          <w:szCs w:val="24"/>
-          <w:lang w:val="en-US"/>
-        </w:rPr>
-        <w:t>] https://www.netscout.com/blog/asert/lojack-becomes-double-agent</w:t>
-      </w:r>
-    </w:p>
-    <w:p>
-      <w:pPr>
-        <w:spacing w:line="360" w:lineRule="auto"/>
-        <w:rPr>
-          <w:rFonts w:ascii="Arial" w:hAnsi="Arial" w:cs="Arial"/>
-          <w:sz w:val="24"/>
-          <w:szCs w:val="24"/>
-          <w:lang w:val="en-US"/>
+        <w:t>21</w:t>
+      </w:r>
+      <w:r>
+        <w:rPr>
+          <w:rFonts w:ascii="Arial" w:hAnsi="Arial" w:cs="Arial"/>
+          <w:sz w:val="24"/>
+          <w:szCs w:val="24"/>
+        </w:rPr>
+        <w:t xml:space="preserve">] </w:t>
+      </w:r>
+      <w:r>
+        <w:rPr>
+          <w:rFonts w:ascii="Arial" w:hAnsi="Arial" w:cs="Arial"/>
+          <w:sz w:val="24"/>
+          <w:szCs w:val="24"/>
+          <w:lang w:val="en-US"/>
+        </w:rPr>
+        <w:t>“</w:t>
+      </w:r>
+      <w:proofErr w:type="spellStart"/>
+      <w:r>
+        <w:rPr>
+          <w:rFonts w:ascii="Arial" w:hAnsi="Arial" w:cs="Arial"/>
+          <w:sz w:val="24"/>
+          <w:szCs w:val="24"/>
+        </w:rPr>
+        <w:t>Rootkits</w:t>
+      </w:r>
+      <w:proofErr w:type="spellEnd"/>
+      <w:r>
+        <w:rPr>
+          <w:rFonts w:ascii="Arial" w:hAnsi="Arial" w:cs="Arial"/>
+          <w:sz w:val="24"/>
+          <w:szCs w:val="24"/>
+        </w:rPr>
+        <w:t xml:space="preserve">: </w:t>
+      </w:r>
+      <w:proofErr w:type="spellStart"/>
+      <w:r>
+        <w:rPr>
+          <w:rFonts w:ascii="Arial" w:hAnsi="Arial" w:cs="Arial"/>
+          <w:sz w:val="24"/>
+          <w:szCs w:val="24"/>
+        </w:rPr>
+        <w:t>Subverting</w:t>
+      </w:r>
+      <w:proofErr w:type="spellEnd"/>
+      <w:r>
+        <w:rPr>
+          <w:rFonts w:ascii="Arial" w:hAnsi="Arial" w:cs="Arial"/>
+          <w:sz w:val="24"/>
+          <w:szCs w:val="24"/>
+        </w:rPr>
+        <w:t xml:space="preserve"> </w:t>
+      </w:r>
+      <w:proofErr w:type="spellStart"/>
+      <w:r>
+        <w:rPr>
+          <w:rFonts w:ascii="Arial" w:hAnsi="Arial" w:cs="Arial"/>
+          <w:sz w:val="24"/>
+          <w:szCs w:val="24"/>
+        </w:rPr>
+        <w:t>the</w:t>
+      </w:r>
+      <w:proofErr w:type="spellEnd"/>
+      <w:r>
+        <w:rPr>
+          <w:rFonts w:ascii="Arial" w:hAnsi="Arial" w:cs="Arial"/>
+          <w:sz w:val="24"/>
+          <w:szCs w:val="24"/>
+        </w:rPr>
+        <w:t xml:space="preserve"> Windows </w:t>
+      </w:r>
+      <w:proofErr w:type="spellStart"/>
+      <w:r>
+        <w:rPr>
+          <w:rFonts w:ascii="Arial" w:hAnsi="Arial" w:cs="Arial"/>
+          <w:sz w:val="24"/>
+          <w:szCs w:val="24"/>
+        </w:rPr>
+        <w:t>Kernel</w:t>
+      </w:r>
+      <w:proofErr w:type="spellEnd"/>
+      <w:r>
+        <w:rPr>
+          <w:rFonts w:ascii="Arial" w:hAnsi="Arial" w:cs="Arial"/>
+          <w:sz w:val="24"/>
+          <w:szCs w:val="24"/>
+          <w:lang w:val="en-US"/>
+        </w:rPr>
+        <w:t>”</w:t>
+      </w:r>
+      <w:r>
+        <w:rPr>
+          <w:rFonts w:ascii="Arial" w:hAnsi="Arial" w:cs="Arial"/>
+          <w:sz w:val="24"/>
+          <w:szCs w:val="24"/>
+        </w:rPr>
+        <w:t xml:space="preserve">, </w:t>
+      </w:r>
+      <w:proofErr w:type="spellStart"/>
+      <w:r>
+        <w:rPr>
+          <w:rFonts w:ascii="Arial" w:hAnsi="Arial" w:cs="Arial"/>
+          <w:sz w:val="24"/>
+          <w:szCs w:val="24"/>
+        </w:rPr>
+        <w:t>Greg</w:t>
+      </w:r>
+      <w:proofErr w:type="spellEnd"/>
+      <w:r>
+        <w:rPr>
+          <w:rFonts w:ascii="Arial" w:hAnsi="Arial" w:cs="Arial"/>
+          <w:sz w:val="24"/>
+          <w:szCs w:val="24"/>
+        </w:rPr>
+        <w:t xml:space="preserve"> </w:t>
+      </w:r>
+      <w:proofErr w:type="spellStart"/>
+      <w:r>
+        <w:rPr>
+          <w:rFonts w:ascii="Arial" w:hAnsi="Arial" w:cs="Arial"/>
+          <w:sz w:val="24"/>
+          <w:szCs w:val="24"/>
+        </w:rPr>
+        <w:t>Hoglund</w:t>
+      </w:r>
+      <w:proofErr w:type="spellEnd"/>
+      <w:r>
+        <w:rPr>
+          <w:rFonts w:ascii="Arial" w:hAnsi="Arial" w:cs="Arial"/>
+          <w:sz w:val="24"/>
+          <w:szCs w:val="24"/>
+        </w:rPr>
+        <w:t xml:space="preserve">, </w:t>
+      </w:r>
+      <w:proofErr w:type="spellStart"/>
+      <w:r>
+        <w:rPr>
+          <w:rFonts w:ascii="Arial" w:hAnsi="Arial" w:cs="Arial"/>
+          <w:sz w:val="24"/>
+          <w:szCs w:val="24"/>
+        </w:rPr>
+        <w:t>Jamie</w:t>
+      </w:r>
+      <w:proofErr w:type="spellEnd"/>
+      <w:r>
+        <w:rPr>
+          <w:rFonts w:ascii="Arial" w:hAnsi="Arial" w:cs="Arial"/>
+          <w:sz w:val="24"/>
+          <w:szCs w:val="24"/>
+        </w:rPr>
+        <w:t xml:space="preserve"> </w:t>
+      </w:r>
+      <w:proofErr w:type="spellStart"/>
+      <w:r>
+        <w:rPr>
+          <w:rFonts w:ascii="Arial" w:hAnsi="Arial" w:cs="Arial"/>
+          <w:sz w:val="24"/>
+          <w:szCs w:val="24"/>
+        </w:rPr>
+        <w:t>Butler</w:t>
+      </w:r>
+      <w:proofErr w:type="spellEnd"/>
+    </w:p>
+    <w:p>
+      <w:pPr>
+        <w:spacing w:line="240" w:lineRule="auto"/>
+        <w:rPr>
+          <w:rFonts w:ascii="Arial" w:hAnsi="Arial" w:cs="Arial"/>
+          <w:sz w:val="24"/>
+          <w:szCs w:val="24"/>
         </w:rPr>
       </w:pPr>
       <w:r>
@@ -9334,199 +9707,8 @@
           <w:szCs w:val="24"/>
           <w:lang w:val="en-US"/>
         </w:rPr>
-        <w:t>21</w:t>
-      </w:r>
-      <w:r>
-        <w:rPr>
-          <w:rFonts w:ascii="Arial" w:hAnsi="Arial" w:cs="Arial"/>
-          <w:sz w:val="24"/>
-          <w:szCs w:val="24"/>
-        </w:rPr>
-        <w:t xml:space="preserve">] </w:t>
-      </w:r>
-      <w:r>
-        <w:rPr>
-          <w:rFonts w:ascii="Arial" w:hAnsi="Arial" w:cs="Arial"/>
-          <w:sz w:val="24"/>
-          <w:szCs w:val="24"/>
-          <w:lang w:val="en-US"/>
-        </w:rPr>
-        <w:t>“</w:t>
-      </w:r>
-      <w:proofErr w:type="spellStart"/>
-      <w:r>
-        <w:rPr>
-          <w:rFonts w:ascii="Arial" w:hAnsi="Arial" w:cs="Arial"/>
-          <w:sz w:val="24"/>
-          <w:szCs w:val="24"/>
-        </w:rPr>
-        <w:t>Rootkits</w:t>
-      </w:r>
-      <w:proofErr w:type="spellEnd"/>
-      <w:r>
-        <w:rPr>
-          <w:rFonts w:ascii="Arial" w:hAnsi="Arial" w:cs="Arial"/>
-          <w:sz w:val="24"/>
-          <w:szCs w:val="24"/>
-        </w:rPr>
-        <w:t xml:space="preserve">: </w:t>
-      </w:r>
-      <w:proofErr w:type="spellStart"/>
-      <w:r>
-        <w:rPr>
-          <w:rFonts w:ascii="Arial" w:hAnsi="Arial" w:cs="Arial"/>
-          <w:sz w:val="24"/>
-          <w:szCs w:val="24"/>
-        </w:rPr>
-        <w:t>Subverting</w:t>
-      </w:r>
-      <w:proofErr w:type="spellEnd"/>
-      <w:r>
-        <w:rPr>
-          <w:rFonts w:ascii="Arial" w:hAnsi="Arial" w:cs="Arial"/>
-          <w:sz w:val="24"/>
-          <w:szCs w:val="24"/>
-        </w:rPr>
-        <w:t xml:space="preserve"> </w:t>
-      </w:r>
-      <w:proofErr w:type="spellStart"/>
-      <w:r>
-        <w:rPr>
-          <w:rFonts w:ascii="Arial" w:hAnsi="Arial" w:cs="Arial"/>
-          <w:sz w:val="24"/>
-          <w:szCs w:val="24"/>
-        </w:rPr>
-        <w:t>the</w:t>
-      </w:r>
-      <w:proofErr w:type="spellEnd"/>
-      <w:r>
-        <w:rPr>
-          <w:rFonts w:ascii="Arial" w:hAnsi="Arial" w:cs="Arial"/>
-          <w:sz w:val="24"/>
-          <w:szCs w:val="24"/>
-        </w:rPr>
-        <w:t xml:space="preserve"> Windows </w:t>
-      </w:r>
-      <w:proofErr w:type="spellStart"/>
-      <w:r>
-        <w:rPr>
-          <w:rFonts w:ascii="Arial" w:hAnsi="Arial" w:cs="Arial"/>
-          <w:sz w:val="24"/>
-          <w:szCs w:val="24"/>
-        </w:rPr>
-        <w:t>Kernel</w:t>
-      </w:r>
-      <w:proofErr w:type="spellEnd"/>
-      <w:r>
-        <w:rPr>
-          <w:rFonts w:ascii="Arial" w:hAnsi="Arial" w:cs="Arial"/>
-          <w:sz w:val="24"/>
-          <w:szCs w:val="24"/>
-          <w:lang w:val="en-US"/>
-        </w:rPr>
-        <w:t>”</w:t>
-      </w:r>
-      <w:r>
-        <w:rPr>
-          <w:rFonts w:ascii="Arial" w:hAnsi="Arial" w:cs="Arial"/>
-          <w:sz w:val="24"/>
-          <w:szCs w:val="24"/>
-        </w:rPr>
-        <w:t xml:space="preserve">, </w:t>
-      </w:r>
-      <w:proofErr w:type="spellStart"/>
-      <w:r>
-        <w:rPr>
-          <w:rFonts w:ascii="Arial" w:hAnsi="Arial" w:cs="Arial"/>
-          <w:sz w:val="24"/>
-          <w:szCs w:val="24"/>
-        </w:rPr>
-        <w:t>Greg</w:t>
-      </w:r>
-      <w:proofErr w:type="spellEnd"/>
-      <w:r>
-        <w:rPr>
-          <w:rFonts w:ascii="Arial" w:hAnsi="Arial" w:cs="Arial"/>
-          <w:sz w:val="24"/>
-          <w:szCs w:val="24"/>
-        </w:rPr>
-        <w:t xml:space="preserve"> </w:t>
-      </w:r>
-      <w:proofErr w:type="spellStart"/>
-      <w:r>
-        <w:rPr>
-          <w:rFonts w:ascii="Arial" w:hAnsi="Arial" w:cs="Arial"/>
-          <w:sz w:val="24"/>
-          <w:szCs w:val="24"/>
-        </w:rPr>
-        <w:t>Hoglund</w:t>
-      </w:r>
-      <w:proofErr w:type="spellEnd"/>
-      <w:r>
-        <w:rPr>
-          <w:rFonts w:ascii="Arial" w:hAnsi="Arial" w:cs="Arial"/>
-          <w:sz w:val="24"/>
-          <w:szCs w:val="24"/>
-        </w:rPr>
-        <w:t xml:space="preserve">, </w:t>
-      </w:r>
-      <w:proofErr w:type="spellStart"/>
-      <w:r>
-        <w:rPr>
-          <w:rFonts w:ascii="Arial" w:hAnsi="Arial" w:cs="Arial"/>
-          <w:sz w:val="24"/>
-          <w:szCs w:val="24"/>
-        </w:rPr>
-        <w:t>Jamie</w:t>
-      </w:r>
-      <w:proofErr w:type="spellEnd"/>
-      <w:r>
-        <w:rPr>
-          <w:rFonts w:ascii="Arial" w:hAnsi="Arial" w:cs="Arial"/>
-          <w:sz w:val="24"/>
-          <w:szCs w:val="24"/>
-        </w:rPr>
-        <w:t xml:space="preserve"> </w:t>
-      </w:r>
-      <w:proofErr w:type="spellStart"/>
-      <w:r>
-        <w:rPr>
-          <w:rFonts w:ascii="Arial" w:hAnsi="Arial" w:cs="Arial"/>
-          <w:sz w:val="24"/>
-          <w:szCs w:val="24"/>
-        </w:rPr>
-        <w:t>Butler</w:t>
-      </w:r>
-      <w:proofErr w:type="spellEnd"/>
-    </w:p>
-    <w:p>
-      <w:pPr>
-        <w:spacing w:line="360" w:lineRule="auto"/>
-        <w:rPr>
-          <w:rFonts w:ascii="Arial" w:hAnsi="Arial" w:cs="Arial"/>
-          <w:sz w:val="24"/>
-          <w:szCs w:val="24"/>
-        </w:rPr>
-      </w:pPr>
-      <w:r>
-        <w:rPr>
-          <w:rFonts w:ascii="Arial" w:hAnsi="Arial" w:cs="Arial"/>
-          <w:sz w:val="24"/>
-          <w:szCs w:val="24"/>
-        </w:rPr>
-        <w:t>[</w:t>
-      </w:r>
-      <w:r>
-        <w:rPr>
-          <w:rFonts w:ascii="Arial" w:hAnsi="Arial" w:cs="Arial"/>
-          <w:sz w:val="24"/>
-          <w:szCs w:val="24"/>
-          <w:lang w:val="en-US"/>
-        </w:rPr>
         <w:t>22</w:t>
       </w:r>
-      <w:bookmarkStart w:id="13" w:name="_GoBack"/>
-      <w:bookmarkEnd w:id="13"/>
       <w:r>
         <w:rPr>
           <w:rFonts w:ascii="Arial" w:hAnsi="Arial" w:cs="Arial"/>
@@ -9782,12 +9964,12 @@
     </w:p>
     <w:p/>
     <w:sectPr>
-      <w:headerReference w:type="even" r:id="rId17"/>
-      <w:headerReference w:type="default" r:id="rId18"/>
-      <w:footerReference w:type="even" r:id="rId19"/>
-      <w:footerReference w:type="default" r:id="rId20"/>
-      <w:headerReference w:type="first" r:id="rId21"/>
-      <w:footerReference w:type="first" r:id="rId22"/>
+      <w:headerReference w:type="even" r:id="rId18"/>
+      <w:headerReference w:type="default" r:id="rId19"/>
+      <w:footerReference w:type="even" r:id="rId20"/>
+      <w:footerReference w:type="default" r:id="rId21"/>
+      <w:headerReference w:type="first" r:id="rId22"/>
+      <w:footerReference w:type="first" r:id="rId23"/>
       <w:pgSz w:w="11906" w:h="16838" w:code="9"/>
       <w:pgMar w:top="1134" w:right="1134" w:bottom="1134" w:left="1531" w:header="709" w:footer="709" w:gutter="0"/>
       <w:pgNumType w:start="0"/>
@@ -9951,7 +10133,7 @@
       <w:rPr>
         <w:noProof/>
       </w:rPr>
-      <w:t>15</w:t>
+      <w:t>2</w:t>
     </w:r>
     <w:r>
       <w:fldChar w:fldCharType="end"/>
@@ -10115,7 +10297,7 @@
       <w:lvlText w:val="o"/>
       <w:lvlJc w:val="left"/>
       <w:pPr>
-        <w:ind w:left="1440" w:hanging="360"/>
+        <w:ind w:left="1069" w:hanging="360"/>
       </w:pPr>
       <w:rPr>
         <w:rFonts w:ascii="Courier New" w:hAnsi="Courier New" w:cs="Courier New" w:hint="default"/>
@@ -11492,7 +11674,7 @@
 </file>
 
 <file path=customXml/itemProps1.xml><?xml version="1.0" encoding="utf-8"?>
-<ds:datastoreItem xmlns:ds="http://schemas.openxmlformats.org/officeDocument/2006/customXml" ds:itemID="{1B2D40E7-F342-49E5-B36E-4356185FC211}">
+<ds:datastoreItem xmlns:ds="http://schemas.openxmlformats.org/officeDocument/2006/customXml" ds:itemID="{8879F226-82FE-4702-B1EC-45C27B6CF233}">
   <ds:schemaRefs>
     <ds:schemaRef ds:uri="http://schemas.openxmlformats.org/officeDocument/2006/bibliography"/>
   </ds:schemaRefs>

</xml_diff>

<commit_message>
initial add presenation, sketch protection
</commit_message>
<xml_diff>
--- a/malware-project-rootkits-4MI340043.docx
+++ b/malware-project-rootkits-4MI340043.docx
@@ -14,7 +14,7 @@
             <v:formulas/>
             <v:path o:connecttype="segments"/>
           </v:shape>
-          <o:OLEObject Type="Embed" ProgID="Word.Picture.8" ShapeID="ole_rId2" DrawAspect="Content" ObjectID="_1705857034" r:id="rId9"/>
+          <o:OLEObject Type="Embed" ProgID="Word.Picture.8" ShapeID="ole_rId2" DrawAspect="Content" ObjectID="_1705859933" r:id="rId9"/>
         </w:object>
       </w:r>
     </w:p>
@@ -1689,10 +1689,6 @@
       </w:pPr>
     </w:p>
     <w:p/>
-    <w:p>
-      <w:bookmarkStart w:id="0" w:name="_GoBack"/>
-      <w:bookmarkEnd w:id="0"/>
-    </w:p>
     <w:p/>
     <w:p/>
     <w:p/>
@@ -1708,6 +1704,7 @@
     <w:p/>
     <w:p/>
     <w:p/>
+    <w:p/>
     <w:p>
       <w:pPr>
         <w:pStyle w:val="1"/>
@@ -1723,7 +1720,7 @@
           <w:sz w:val="28"/>
         </w:rPr>
       </w:pPr>
-      <w:bookmarkStart w:id="1" w:name="_Toc95244263"/>
+      <w:bookmarkStart w:id="0" w:name="_Toc95244263"/>
       <w:r>
         <w:rPr>
           <w:rFonts w:ascii="Arial" w:hAnsi="Arial" w:cs="Arial"/>
@@ -1734,7 +1731,7 @@
         <w:lastRenderedPageBreak/>
         <w:t>Въведение</w:t>
       </w:r>
-      <w:bookmarkEnd w:id="1"/>
+      <w:bookmarkEnd w:id="0"/>
     </w:p>
     <w:p>
       <w:pPr>
@@ -1800,7 +1797,7 @@
           <w:sz w:val="28"/>
         </w:rPr>
       </w:pPr>
-      <w:bookmarkStart w:id="2" w:name="_Toc95244264"/>
+      <w:bookmarkStart w:id="1" w:name="_Toc95244264"/>
       <w:r>
         <w:rPr>
           <w:rFonts w:ascii="Arial" w:hAnsi="Arial" w:cs="Arial"/>
@@ -1820,7 +1817,7 @@
         </w:rPr>
         <w:t>rootkit</w:t>
       </w:r>
-      <w:bookmarkEnd w:id="2"/>
+      <w:bookmarkEnd w:id="1"/>
       <w:proofErr w:type="spellEnd"/>
     </w:p>
     <w:p>
@@ -1840,7 +1837,7 @@
           <w:lang w:val="en-US"/>
         </w:rPr>
       </w:pPr>
-      <w:bookmarkStart w:id="3" w:name="_Toc95244265"/>
+      <w:bookmarkStart w:id="2" w:name="_Toc95244265"/>
       <w:r>
         <w:rPr>
           <w:rFonts w:ascii="Arial" w:hAnsi="Arial" w:cs="Arial"/>
@@ -1862,7 +1859,7 @@
         </w:rPr>
         <w:t>rootkit</w:t>
       </w:r>
-      <w:bookmarkEnd w:id="3"/>
+      <w:bookmarkEnd w:id="2"/>
     </w:p>
     <w:p>
       <w:pPr>
@@ -2161,7 +2158,7 @@
           <w:lang w:val="en-US"/>
         </w:rPr>
       </w:pPr>
-      <w:bookmarkStart w:id="4" w:name="_Toc95244266"/>
+      <w:bookmarkStart w:id="3" w:name="_Toc95244266"/>
       <w:r>
         <w:rPr>
           <w:rFonts w:ascii="Arial" w:hAnsi="Arial" w:cs="Arial"/>
@@ -2183,7 +2180,7 @@
         </w:rPr>
         <w:t>rootkit</w:t>
       </w:r>
-      <w:bookmarkEnd w:id="4"/>
+      <w:bookmarkEnd w:id="3"/>
     </w:p>
     <w:p>
       <w:pPr>
@@ -3223,7 +3220,7 @@
           <w:lang w:val="en-US"/>
         </w:rPr>
       </w:pPr>
-      <w:bookmarkStart w:id="5" w:name="_Toc95244267"/>
+      <w:bookmarkStart w:id="4" w:name="_Toc95244267"/>
       <w:r>
         <w:rPr>
           <w:rFonts w:ascii="Arial" w:hAnsi="Arial" w:cs="Arial"/>
@@ -3233,7 +3230,7 @@
         </w:rPr>
         <w:t>Слоеве на привилегированост</w:t>
       </w:r>
-      <w:bookmarkEnd w:id="5"/>
+      <w:bookmarkEnd w:id="4"/>
     </w:p>
     <w:p>
       <w:pPr>
@@ -3836,7 +3833,7 @@
           <w:lang w:val="en-US"/>
         </w:rPr>
       </w:pPr>
-      <w:bookmarkStart w:id="6" w:name="_Toc95244268"/>
+      <w:bookmarkStart w:id="5" w:name="_Toc95244268"/>
       <w:r>
         <w:rPr>
           <w:rFonts w:ascii="Arial" w:hAnsi="Arial" w:cs="Arial"/>
@@ -3880,7 +3877,7 @@
         </w:rPr>
         <w:t>приложенията</w:t>
       </w:r>
-      <w:bookmarkEnd w:id="6"/>
+      <w:bookmarkEnd w:id="5"/>
       <w:proofErr w:type="spellEnd"/>
     </w:p>
     <w:p>
@@ -4480,7 +4477,7 @@
           <w:lang w:val="en-US"/>
         </w:rPr>
       </w:pPr>
-      <w:bookmarkStart w:id="7" w:name="_Toc95244269"/>
+      <w:bookmarkStart w:id="6" w:name="_Toc95244269"/>
       <w:r>
         <w:rPr>
           <w:rFonts w:ascii="Arial" w:hAnsi="Arial" w:cs="Arial"/>
@@ -4568,7 +4565,7 @@
         </w:rPr>
         <w:t>ядрото</w:t>
       </w:r>
-      <w:bookmarkEnd w:id="7"/>
+      <w:bookmarkEnd w:id="6"/>
       <w:proofErr w:type="spellEnd"/>
     </w:p>
     <w:p>
@@ -5552,7 +5549,7 @@
           <w:sz w:val="28"/>
         </w:rPr>
       </w:pPr>
-      <w:bookmarkStart w:id="8" w:name="_Toc95244270"/>
+      <w:bookmarkStart w:id="7" w:name="_Toc95244270"/>
       <w:proofErr w:type="spellStart"/>
       <w:r>
         <w:rPr>
@@ -5593,7 +5590,7 @@
         </w:rPr>
         <w:t xml:space="preserve"> слой</w:t>
       </w:r>
-      <w:bookmarkEnd w:id="8"/>
+      <w:bookmarkEnd w:id="7"/>
     </w:p>
     <w:p>
       <w:pPr>
@@ -6331,7 +6328,7 @@
           <w:sz w:val="28"/>
         </w:rPr>
       </w:pPr>
-      <w:bookmarkStart w:id="9" w:name="_Toc95244271"/>
+      <w:bookmarkStart w:id="8" w:name="_Toc95244271"/>
       <w:proofErr w:type="spellStart"/>
       <w:r>
         <w:rPr>
@@ -6352,7 +6349,7 @@
         </w:rPr>
         <w:t xml:space="preserve"> във firmware слой</w:t>
       </w:r>
-      <w:bookmarkEnd w:id="9"/>
+      <w:bookmarkEnd w:id="8"/>
     </w:p>
     <w:p>
       <w:pPr>
@@ -7771,7 +7768,7 @@
           <w:sz w:val="28"/>
         </w:rPr>
       </w:pPr>
-      <w:bookmarkStart w:id="10" w:name="_Toc95244272"/>
+      <w:bookmarkStart w:id="9" w:name="_Toc95244272"/>
       <w:r>
         <w:rPr>
           <w:rFonts w:ascii="Arial" w:hAnsi="Arial" w:cs="Arial"/>
@@ -7791,7 +7788,7 @@
         </w:rPr>
         <w:t>rootkit</w:t>
       </w:r>
-      <w:bookmarkEnd w:id="10"/>
+      <w:bookmarkEnd w:id="9"/>
       <w:proofErr w:type="spellEnd"/>
     </w:p>
     <w:p>
@@ -7983,21 +7980,7 @@
           <w:rFonts w:ascii="Arial" w:hAnsi="Arial" w:cs="Arial"/>
           <w:sz w:val="24"/>
         </w:rPr>
-        <w:t xml:space="preserve">, която изисква </w:t>
-      </w:r>
-      <w:r>
-        <w:rPr>
-          <w:rFonts w:ascii="Arial" w:hAnsi="Arial" w:cs="Arial"/>
-          <w:sz w:val="24"/>
-        </w:rPr>
-        <w:t>наличие на валиден цифров сертификат</w:t>
-      </w:r>
-      <w:r>
-        <w:rPr>
-          <w:rFonts w:ascii="Arial" w:hAnsi="Arial" w:cs="Arial"/>
-          <w:sz w:val="24"/>
-        </w:rPr>
-        <w:t xml:space="preserve"> за </w:t>
+        <w:t xml:space="preserve">, която изисква наличие на валиден цифров сертификат за </w:t>
       </w:r>
       <w:r>
         <w:rPr>
@@ -8081,7 +8064,7 @@
           <w:sz w:val="28"/>
         </w:rPr>
       </w:pPr>
-      <w:bookmarkStart w:id="11" w:name="_Toc95244273"/>
+      <w:bookmarkStart w:id="10" w:name="_Toc95244273"/>
       <w:r>
         <w:rPr>
           <w:rFonts w:ascii="Arial" w:hAnsi="Arial" w:cs="Arial"/>
@@ -8110,7 +8093,7 @@
         </w:rPr>
         <w:t>rootkit</w:t>
       </w:r>
-      <w:bookmarkEnd w:id="11"/>
+      <w:bookmarkEnd w:id="10"/>
       <w:proofErr w:type="spellEnd"/>
     </w:p>
     <w:p>
@@ -8322,14 +8305,36 @@
       <w:r>
         <w:t xml:space="preserve">Фигура </w:t>
       </w:r>
-      <w:fldSimple w:instr=" SEQ Фигура \* ARABIC ">
-        <w:r>
-          <w:rPr>
-            <w:noProof/>
-          </w:rPr>
-          <w:t>3</w:t>
-        </w:r>
-      </w:fldSimple>
+      <w:r>
+        <w:rPr>
+          <w:noProof/>
+        </w:rPr>
+        <w:fldChar w:fldCharType="begin"/>
+      </w:r>
+      <w:r>
+        <w:rPr>
+          <w:noProof/>
+        </w:rPr>
+        <w:instrText xml:space="preserve"> SEQ Фигура \* ARABIC </w:instrText>
+      </w:r>
+      <w:r>
+        <w:rPr>
+          <w:noProof/>
+        </w:rPr>
+        <w:fldChar w:fldCharType="separate"/>
+      </w:r>
+      <w:r>
+        <w:rPr>
+          <w:noProof/>
+        </w:rPr>
+        <w:t>3</w:t>
+      </w:r>
+      <w:r>
+        <w:rPr>
+          <w:noProof/>
+        </w:rPr>
+        <w:fldChar w:fldCharType="end"/>
+      </w:r>
       <w:r>
         <w:rPr>
           <w:lang w:val="en-US"/>
@@ -8354,7 +8359,6 @@
         <w:rPr>
           <w:rFonts w:ascii="Arial" w:hAnsi="Arial" w:cs="Arial"/>
           <w:sz w:val="24"/>
-          <w:lang w:val="en-US"/>
         </w:rPr>
       </w:pPr>
       <w:r>
@@ -8379,6 +8383,231 @@
           <w:sz w:val="24"/>
         </w:rPr>
         <w:t>софтуер, както и секторите от диска със стартиращите програми.</w:t>
+      </w:r>
+    </w:p>
+    <w:p>
+      <w:pPr>
+        <w:pStyle w:val="a7"/>
+        <w:numPr>
+          <w:ilvl w:val="0"/>
+          <w:numId w:val="6"/>
+        </w:numPr>
+        <w:spacing w:line="360" w:lineRule="auto"/>
+        <w:jc w:val="both"/>
+        <w:rPr>
+          <w:rFonts w:ascii="Arial" w:hAnsi="Arial" w:cs="Arial"/>
+          <w:sz w:val="24"/>
+          <w:lang w:val="en-US"/>
+        </w:rPr>
+      </w:pPr>
+      <w:r>
+        <w:rPr>
+          <w:rFonts w:ascii="Arial" w:hAnsi="Arial" w:cs="Arial"/>
+          <w:sz w:val="24"/>
+        </w:rPr>
+        <w:t xml:space="preserve">видове начини за сканиране – чрез сигнатури на вече известни, но ни чрез евристики и </w:t>
+      </w:r>
+      <w:r>
+        <w:rPr>
+          <w:rFonts w:ascii="Arial" w:hAnsi="Arial" w:cs="Arial"/>
+          <w:sz w:val="24"/>
+          <w:lang w:val="en-US"/>
+        </w:rPr>
+        <w:t xml:space="preserve">ML </w:t>
+      </w:r>
+      <w:r>
+        <w:rPr>
+          <w:rFonts w:ascii="Arial" w:hAnsi="Arial" w:cs="Arial"/>
+          <w:sz w:val="24"/>
+        </w:rPr>
+        <w:t>за откриване но нови</w:t>
+      </w:r>
+    </w:p>
+    <w:p>
+      <w:pPr>
+        <w:pStyle w:val="a7"/>
+        <w:numPr>
+          <w:ilvl w:val="0"/>
+          <w:numId w:val="6"/>
+        </w:numPr>
+        <w:spacing w:line="360" w:lineRule="auto"/>
+        <w:jc w:val="both"/>
+        <w:rPr>
+          <w:rFonts w:ascii="Arial" w:hAnsi="Arial" w:cs="Arial"/>
+          <w:sz w:val="24"/>
+          <w:lang w:val="en-US"/>
+        </w:rPr>
+      </w:pPr>
+      <w:r>
+        <w:rPr>
+          <w:rFonts w:ascii="Arial" w:hAnsi="Arial" w:cs="Arial"/>
+          <w:sz w:val="24"/>
+        </w:rPr>
+        <w:t xml:space="preserve">метод на сканиране : трябва да се рестартира ОС и при самото стартиране се прави сканиране, </w:t>
+      </w:r>
+      <w:r>
+        <w:rPr>
+          <w:rFonts w:ascii="Arial" w:hAnsi="Arial" w:cs="Arial"/>
+          <w:sz w:val="24"/>
+          <w:lang w:val="en-US"/>
+        </w:rPr>
+        <w:t>boot time scan</w:t>
+      </w:r>
+      <w:bookmarkStart w:id="11" w:name="_GoBack"/>
+      <w:bookmarkEnd w:id="11"/>
+    </w:p>
+    <w:p>
+      <w:pPr>
+        <w:pStyle w:val="a7"/>
+        <w:numPr>
+          <w:ilvl w:val="0"/>
+          <w:numId w:val="6"/>
+        </w:numPr>
+        <w:spacing w:line="360" w:lineRule="auto"/>
+        <w:jc w:val="both"/>
+        <w:rPr>
+          <w:rFonts w:ascii="Arial" w:hAnsi="Arial" w:cs="Arial"/>
+          <w:sz w:val="24"/>
+          <w:lang w:val="en-US"/>
+        </w:rPr>
+      </w:pPr>
+      <w:r>
+        <w:rPr>
+          <w:rFonts w:ascii="Arial" w:hAnsi="Arial" w:cs="Arial"/>
+          <w:sz w:val="24"/>
+          <w:lang w:val="en-US"/>
+        </w:rPr>
+        <w:t>Kaspersky TDSS killer</w:t>
+      </w:r>
+      <w:r>
+        <w:rPr>
+          <w:rFonts w:ascii="Arial" w:hAnsi="Arial" w:cs="Arial"/>
+          <w:sz w:val="24"/>
+        </w:rPr>
+        <w:t xml:space="preserve"> – безплатен допълнителен инструмент</w:t>
+      </w:r>
+    </w:p>
+    <w:p>
+      <w:pPr>
+        <w:pStyle w:val="a7"/>
+        <w:numPr>
+          <w:ilvl w:val="0"/>
+          <w:numId w:val="6"/>
+        </w:numPr>
+        <w:spacing w:line="360" w:lineRule="auto"/>
+        <w:jc w:val="both"/>
+        <w:rPr>
+          <w:rFonts w:ascii="Arial" w:hAnsi="Arial" w:cs="Arial"/>
+          <w:sz w:val="24"/>
+          <w:lang w:val="en-US"/>
+        </w:rPr>
+      </w:pPr>
+      <w:r>
+        <w:rPr>
+          <w:rFonts w:ascii="Arial" w:hAnsi="Arial" w:cs="Arial"/>
+          <w:sz w:val="24"/>
+          <w:lang w:val="en-US"/>
+        </w:rPr>
+        <w:t xml:space="preserve">Avast </w:t>
+      </w:r>
+      <w:r>
+        <w:rPr>
+          <w:rFonts w:ascii="Arial" w:hAnsi="Arial" w:cs="Arial"/>
+          <w:sz w:val="24"/>
+        </w:rPr>
+        <w:t xml:space="preserve">предлага </w:t>
+      </w:r>
+      <w:r>
+        <w:rPr>
+          <w:rFonts w:ascii="Arial" w:hAnsi="Arial" w:cs="Arial"/>
+          <w:sz w:val="24"/>
+          <w:lang w:val="en-US"/>
+        </w:rPr>
+        <w:t xml:space="preserve">rootkit </w:t>
+      </w:r>
+      <w:r>
+        <w:rPr>
+          <w:rFonts w:ascii="Arial" w:hAnsi="Arial" w:cs="Arial"/>
+          <w:sz w:val="24"/>
+        </w:rPr>
+        <w:t>защита и към нормалната си антивирусна</w:t>
+      </w:r>
+    </w:p>
+    <w:p>
+      <w:pPr>
+        <w:pStyle w:val="a7"/>
+        <w:numPr>
+          <w:ilvl w:val="0"/>
+          <w:numId w:val="6"/>
+        </w:numPr>
+        <w:spacing w:line="360" w:lineRule="auto"/>
+        <w:jc w:val="both"/>
+        <w:rPr>
+          <w:rFonts w:ascii="Arial" w:hAnsi="Arial" w:cs="Arial"/>
+          <w:sz w:val="24"/>
+          <w:lang w:val="en-US"/>
+        </w:rPr>
+      </w:pPr>
+      <w:r>
+        <w:rPr>
+          <w:rFonts w:ascii="Arial" w:hAnsi="Arial" w:cs="Arial"/>
+          <w:sz w:val="24"/>
+          <w:lang w:val="en-US"/>
+        </w:rPr>
+        <w:t xml:space="preserve">McAfee, AVG </w:t>
+      </w:r>
+      <w:r>
+        <w:rPr>
+          <w:rFonts w:ascii="Arial" w:hAnsi="Arial" w:cs="Arial"/>
+          <w:sz w:val="24"/>
+        </w:rPr>
+        <w:t>също имат отделни инструменти</w:t>
+      </w:r>
+      <w:r>
+        <w:rPr>
+          <w:rFonts w:ascii="Arial" w:hAnsi="Arial" w:cs="Arial"/>
+          <w:sz w:val="24"/>
+          <w:lang w:val="en-US"/>
+        </w:rPr>
+        <w:t>?</w:t>
+      </w:r>
+    </w:p>
+    <w:p>
+      <w:pPr>
+        <w:pStyle w:val="a7"/>
+        <w:numPr>
+          <w:ilvl w:val="0"/>
+          <w:numId w:val="6"/>
+        </w:numPr>
+        <w:spacing w:line="360" w:lineRule="auto"/>
+        <w:jc w:val="both"/>
+        <w:rPr>
+          <w:rFonts w:ascii="Arial" w:hAnsi="Arial" w:cs="Arial"/>
+          <w:sz w:val="24"/>
+          <w:lang w:val="en-US"/>
+        </w:rPr>
+      </w:pPr>
+      <w:r>
+        <w:rPr>
+          <w:rFonts w:ascii="Arial" w:hAnsi="Arial" w:cs="Arial"/>
+          <w:sz w:val="24"/>
+        </w:rPr>
+        <w:t xml:space="preserve">на </w:t>
+      </w:r>
+      <w:r>
+        <w:rPr>
+          <w:rFonts w:ascii="Arial" w:hAnsi="Arial" w:cs="Arial"/>
+          <w:sz w:val="24"/>
+          <w:lang w:val="en-US"/>
+        </w:rPr>
+        <w:t xml:space="preserve">Malwarebytes </w:t>
+      </w:r>
+      <w:r>
+        <w:rPr>
+          <w:rFonts w:ascii="Arial" w:hAnsi="Arial" w:cs="Arial"/>
+          <w:sz w:val="24"/>
+        </w:rPr>
+        <w:t>им е в бета версия</w:t>
       </w:r>
     </w:p>
     <w:p>
@@ -9193,6 +9422,7 @@
           <w:szCs w:val="24"/>
           <w:lang w:val="en-US"/>
         </w:rPr>
+        <w:lastRenderedPageBreak/>
         <w:t>[</w:t>
       </w:r>
       <w:r>
@@ -9433,7 +9663,6 @@
           <w:szCs w:val="24"/>
           <w:lang w:val="en-US"/>
         </w:rPr>
-        <w:lastRenderedPageBreak/>
         <w:t>[</w:t>
       </w:r>
       <w:r>
@@ -9964,12 +10193,8 @@
     </w:p>
     <w:p/>
     <w:sectPr>
-      <w:headerReference w:type="even" r:id="rId18"/>
-      <w:headerReference w:type="default" r:id="rId19"/>
-      <w:footerReference w:type="even" r:id="rId20"/>
-      <w:footerReference w:type="default" r:id="rId21"/>
-      <w:headerReference w:type="first" r:id="rId22"/>
-      <w:footerReference w:type="first" r:id="rId23"/>
+      <w:headerReference w:type="default" r:id="rId18"/>
+      <w:footerReference w:type="default" r:id="rId19"/>
       <w:pgSz w:w="11906" w:h="16838" w:code="9"/>
       <w:pgMar w:top="1134" w:right="1134" w:bottom="1134" w:left="1531" w:header="709" w:footer="709" w:gutter="0"/>
       <w:pgNumType w:start="0"/>
@@ -10007,16 +10232,6 @@
 </file>
 
 <file path=word/footer1.xml><?xml version="1.0" encoding="utf-8"?>
-<w:ftr xmlns:wpc="http://schemas.microsoft.com/office/word/2010/wordprocessingCanvas" xmlns:mc="http://schemas.openxmlformats.org/markup-compatibility/2006" xmlns:o="urn:schemas-microsoft-com:office:office" xmlns:r="http://schemas.openxmlformats.org/officeDocument/2006/relationships" xmlns:m="http://schemas.openxmlformats.org/officeDocument/2006/math" xmlns:v="urn:schemas-microsoft-com:vml" xmlns:wp14="http://schemas.microsoft.com/office/word/2010/wordprocessingDrawing" xmlns:wp="http://schemas.openxmlformats.org/drawingml/2006/wordprocessingDrawing" xmlns:w10="urn:schemas-microsoft-com:office:word" xmlns:w="http://schemas.openxmlformats.org/wordprocessingml/2006/main" xmlns:w14="http://schemas.microsoft.com/office/word/2010/wordml" xmlns:w15="http://schemas.microsoft.com/office/word/2012/wordml" xmlns:wpg="http://schemas.microsoft.com/office/word/2010/wordprocessingGroup" xmlns:wpi="http://schemas.microsoft.com/office/word/2010/wordprocessingInk" xmlns:wne="http://schemas.microsoft.com/office/word/2006/wordml" xmlns:wps="http://schemas.microsoft.com/office/word/2010/wordprocessingShape" mc:Ignorable="w14 w15 wp14">
-  <w:p>
-    <w:pPr>
-      <w:pStyle w:val="a5"/>
-    </w:pPr>
-  </w:p>
-</w:ftr>
-</file>
-
-<file path=word/footer2.xml><?xml version="1.0" encoding="utf-8"?>
 <w:ftr xmlns:wpc="http://schemas.microsoft.com/office/word/2010/wordprocessingCanvas" xmlns:mc="http://schemas.openxmlformats.org/markup-compatibility/2006" xmlns:o="urn:schemas-microsoft-com:office:office" xmlns:r="http://schemas.openxmlformats.org/officeDocument/2006/relationships" xmlns:m="http://schemas.openxmlformats.org/officeDocument/2006/math" xmlns:v="urn:schemas-microsoft-com:vml" xmlns:wp14="http://schemas.microsoft.com/office/word/2010/wordprocessingDrawing" xmlns:wp="http://schemas.openxmlformats.org/drawingml/2006/wordprocessingDrawing" xmlns:w10="urn:schemas-microsoft-com:office:word" xmlns:w="http://schemas.openxmlformats.org/wordprocessingml/2006/main" xmlns:w14="http://schemas.microsoft.com/office/word/2010/wordml" xmlns:w15="http://schemas.microsoft.com/office/word/2012/wordml" xmlns:wpg="http://schemas.microsoft.com/office/word/2010/wordprocessingGroup" xmlns:wpi="http://schemas.microsoft.com/office/word/2010/wordprocessingInk" xmlns:wne="http://schemas.microsoft.com/office/word/2006/wordml" xmlns:wps="http://schemas.microsoft.com/office/word/2010/wordprocessingShape" mc:Ignorable="w14 w15 wp14">
   <w:p>
     <w:pPr>
@@ -10060,16 +10275,6 @@
 </w:ftr>
 </file>
 
-<file path=word/footer3.xml><?xml version="1.0" encoding="utf-8"?>
-<w:ftr xmlns:wpc="http://schemas.microsoft.com/office/word/2010/wordprocessingCanvas" xmlns:mc="http://schemas.openxmlformats.org/markup-compatibility/2006" xmlns:o="urn:schemas-microsoft-com:office:office" xmlns:r="http://schemas.openxmlformats.org/officeDocument/2006/relationships" xmlns:m="http://schemas.openxmlformats.org/officeDocument/2006/math" xmlns:v="urn:schemas-microsoft-com:vml" xmlns:wp14="http://schemas.microsoft.com/office/word/2010/wordprocessingDrawing" xmlns:wp="http://schemas.openxmlformats.org/drawingml/2006/wordprocessingDrawing" xmlns:w10="urn:schemas-microsoft-com:office:word" xmlns:w="http://schemas.openxmlformats.org/wordprocessingml/2006/main" xmlns:w14="http://schemas.microsoft.com/office/word/2010/wordml" xmlns:w15="http://schemas.microsoft.com/office/word/2012/wordml" xmlns:wpg="http://schemas.microsoft.com/office/word/2010/wordprocessingGroup" xmlns:wpi="http://schemas.microsoft.com/office/word/2010/wordprocessingInk" xmlns:wne="http://schemas.microsoft.com/office/word/2006/wordml" xmlns:wps="http://schemas.microsoft.com/office/word/2010/wordprocessingShape" mc:Ignorable="w14 w15 wp14">
-  <w:p>
-    <w:pPr>
-      <w:pStyle w:val="a5"/>
-    </w:pPr>
-  </w:p>
-</w:ftr>
-</file>
-
 <file path=word/footnotes.xml><?xml version="1.0" encoding="utf-8"?>
 <w:footnotes xmlns:wpc="http://schemas.microsoft.com/office/word/2010/wordprocessingCanvas" xmlns:mc="http://schemas.openxmlformats.org/markup-compatibility/2006" xmlns:o="urn:schemas-microsoft-com:office:office" xmlns:r="http://schemas.openxmlformats.org/officeDocument/2006/relationships" xmlns:m="http://schemas.openxmlformats.org/officeDocument/2006/math" xmlns:v="urn:schemas-microsoft-com:vml" xmlns:wp14="http://schemas.microsoft.com/office/word/2010/wordprocessingDrawing" xmlns:wp="http://schemas.openxmlformats.org/drawingml/2006/wordprocessingDrawing" xmlns:w10="urn:schemas-microsoft-com:office:word" xmlns:w="http://schemas.openxmlformats.org/wordprocessingml/2006/main" xmlns:w14="http://schemas.microsoft.com/office/word/2010/wordml" xmlns:w15="http://schemas.microsoft.com/office/word/2012/wordml" xmlns:wpg="http://schemas.microsoft.com/office/word/2010/wordprocessingGroup" xmlns:wpi="http://schemas.microsoft.com/office/word/2010/wordprocessingInk" xmlns:wne="http://schemas.microsoft.com/office/word/2006/wordml" xmlns:wps="http://schemas.microsoft.com/office/word/2010/wordprocessingShape" mc:Ignorable="w14 w15 wp14">
   <w:footnote w:type="separator" w:id="-1">
@@ -10096,16 +10301,6 @@
 </file>
 
 <file path=word/header1.xml><?xml version="1.0" encoding="utf-8"?>
-<w:hdr xmlns:wpc="http://schemas.microsoft.com/office/word/2010/wordprocessingCanvas" xmlns:mc="http://schemas.openxmlformats.org/markup-compatibility/2006" xmlns:o="urn:schemas-microsoft-com:office:office" xmlns:r="http://schemas.openxmlformats.org/officeDocument/2006/relationships" xmlns:m="http://schemas.openxmlformats.org/officeDocument/2006/math" xmlns:v="urn:schemas-microsoft-com:vml" xmlns:wp14="http://schemas.microsoft.com/office/word/2010/wordprocessingDrawing" xmlns:wp="http://schemas.openxmlformats.org/drawingml/2006/wordprocessingDrawing" xmlns:w10="urn:schemas-microsoft-com:office:word" xmlns:w="http://schemas.openxmlformats.org/wordprocessingml/2006/main" xmlns:w14="http://schemas.microsoft.com/office/word/2010/wordml" xmlns:w15="http://schemas.microsoft.com/office/word/2012/wordml" xmlns:wpg="http://schemas.microsoft.com/office/word/2010/wordprocessingGroup" xmlns:wpi="http://schemas.microsoft.com/office/word/2010/wordprocessingInk" xmlns:wne="http://schemas.microsoft.com/office/word/2006/wordml" xmlns:wps="http://schemas.microsoft.com/office/word/2010/wordprocessingShape" mc:Ignorable="w14 w15 wp14">
-  <w:p>
-    <w:pPr>
-      <w:pStyle w:val="a3"/>
-    </w:pPr>
-  </w:p>
-</w:hdr>
-</file>
-
-<file path=word/header2.xml><?xml version="1.0" encoding="utf-8"?>
 <w:hdr xmlns:wpc="http://schemas.microsoft.com/office/word/2010/wordprocessingCanvas" xmlns:mc="http://schemas.openxmlformats.org/markup-compatibility/2006" xmlns:o="urn:schemas-microsoft-com:office:office" xmlns:r="http://schemas.openxmlformats.org/officeDocument/2006/relationships" xmlns:m="http://schemas.openxmlformats.org/officeDocument/2006/math" xmlns:v="urn:schemas-microsoft-com:vml" xmlns:wp14="http://schemas.microsoft.com/office/word/2010/wordprocessingDrawing" xmlns:wp="http://schemas.openxmlformats.org/drawingml/2006/wordprocessingDrawing" xmlns:w10="urn:schemas-microsoft-com:office:word" xmlns:w="http://schemas.openxmlformats.org/wordprocessingml/2006/main" xmlns:w14="http://schemas.microsoft.com/office/word/2010/wordml" xmlns:w15="http://schemas.microsoft.com/office/word/2012/wordml" xmlns:wpg="http://schemas.microsoft.com/office/word/2010/wordprocessingGroup" xmlns:wpi="http://schemas.microsoft.com/office/word/2010/wordprocessingInk" xmlns:wne="http://schemas.microsoft.com/office/word/2006/wordml" xmlns:wps="http://schemas.microsoft.com/office/word/2010/wordprocessingShape" mc:Ignorable="w14 w15 wp14">
   <w:p>
     <w:pPr>
@@ -10133,21 +10328,11 @@
       <w:rPr>
         <w:noProof/>
       </w:rPr>
-      <w:t>2</w:t>
+      <w:t>14</w:t>
     </w:r>
     <w:r>
       <w:fldChar w:fldCharType="end"/>
     </w:r>
-  </w:p>
-</w:hdr>
-</file>
-
-<file path=word/header3.xml><?xml version="1.0" encoding="utf-8"?>
-<w:hdr xmlns:wpc="http://schemas.microsoft.com/office/word/2010/wordprocessingCanvas" xmlns:mc="http://schemas.openxmlformats.org/markup-compatibility/2006" xmlns:o="urn:schemas-microsoft-com:office:office" xmlns:r="http://schemas.openxmlformats.org/officeDocument/2006/relationships" xmlns:m="http://schemas.openxmlformats.org/officeDocument/2006/math" xmlns:v="urn:schemas-microsoft-com:vml" xmlns:wp14="http://schemas.microsoft.com/office/word/2010/wordprocessingDrawing" xmlns:wp="http://schemas.openxmlformats.org/drawingml/2006/wordprocessingDrawing" xmlns:w10="urn:schemas-microsoft-com:office:word" xmlns:w="http://schemas.openxmlformats.org/wordprocessingml/2006/main" xmlns:w14="http://schemas.microsoft.com/office/word/2010/wordml" xmlns:w15="http://schemas.microsoft.com/office/word/2012/wordml" xmlns:wpg="http://schemas.microsoft.com/office/word/2010/wordprocessingGroup" xmlns:wpi="http://schemas.microsoft.com/office/word/2010/wordprocessingInk" xmlns:wne="http://schemas.microsoft.com/office/word/2006/wordml" xmlns:wps="http://schemas.microsoft.com/office/word/2010/wordprocessingShape" mc:Ignorable="w14 w15 wp14">
-  <w:p>
-    <w:pPr>
-      <w:pStyle w:val="a3"/>
-    </w:pPr>
   </w:p>
 </w:hdr>
 </file>
@@ -10701,6 +10886,119 @@
       <w:pPr>
         <w:ind w:left="6480" w:hanging="180"/>
       </w:pPr>
+    </w:lvl>
+  </w:abstractNum>
+  <w:abstractNum w:abstractNumId="5" w15:restartNumberingAfterBreak="0">
+    <w:nsid w:val="7FE36F63"/>
+    <w:multiLevelType w:val="hybridMultilevel"/>
+    <w:tmpl w:val="068A2FB8"/>
+    <w:lvl w:ilvl="0" w:tplc="04020001">
+      <w:start w:val="1"/>
+      <w:numFmt w:val="bullet"/>
+      <w:lvlText w:val=""/>
+      <w:lvlJc w:val="left"/>
+      <w:pPr>
+        <w:ind w:left="1080" w:hanging="360"/>
+      </w:pPr>
+      <w:rPr>
+        <w:rFonts w:ascii="Symbol" w:hAnsi="Symbol" w:hint="default"/>
+      </w:rPr>
+    </w:lvl>
+    <w:lvl w:ilvl="1" w:tplc="04020003" w:tentative="1">
+      <w:start w:val="1"/>
+      <w:numFmt w:val="bullet"/>
+      <w:lvlText w:val="o"/>
+      <w:lvlJc w:val="left"/>
+      <w:pPr>
+        <w:ind w:left="1800" w:hanging="360"/>
+      </w:pPr>
+      <w:rPr>
+        <w:rFonts w:ascii="Courier New" w:hAnsi="Courier New" w:cs="Courier New" w:hint="default"/>
+      </w:rPr>
+    </w:lvl>
+    <w:lvl w:ilvl="2" w:tplc="04020005" w:tentative="1">
+      <w:start w:val="1"/>
+      <w:numFmt w:val="bullet"/>
+      <w:lvlText w:val=""/>
+      <w:lvlJc w:val="left"/>
+      <w:pPr>
+        <w:ind w:left="2520" w:hanging="360"/>
+      </w:pPr>
+      <w:rPr>
+        <w:rFonts w:ascii="Wingdings" w:hAnsi="Wingdings" w:hint="default"/>
+      </w:rPr>
+    </w:lvl>
+    <w:lvl w:ilvl="3" w:tplc="04020001" w:tentative="1">
+      <w:start w:val="1"/>
+      <w:numFmt w:val="bullet"/>
+      <w:lvlText w:val=""/>
+      <w:lvlJc w:val="left"/>
+      <w:pPr>
+        <w:ind w:left="3240" w:hanging="360"/>
+      </w:pPr>
+      <w:rPr>
+        <w:rFonts w:ascii="Symbol" w:hAnsi="Symbol" w:hint="default"/>
+      </w:rPr>
+    </w:lvl>
+    <w:lvl w:ilvl="4" w:tplc="04020003" w:tentative="1">
+      <w:start w:val="1"/>
+      <w:numFmt w:val="bullet"/>
+      <w:lvlText w:val="o"/>
+      <w:lvlJc w:val="left"/>
+      <w:pPr>
+        <w:ind w:left="3960" w:hanging="360"/>
+      </w:pPr>
+      <w:rPr>
+        <w:rFonts w:ascii="Courier New" w:hAnsi="Courier New" w:cs="Courier New" w:hint="default"/>
+      </w:rPr>
+    </w:lvl>
+    <w:lvl w:ilvl="5" w:tplc="04020005" w:tentative="1">
+      <w:start w:val="1"/>
+      <w:numFmt w:val="bullet"/>
+      <w:lvlText w:val=""/>
+      <w:lvlJc w:val="left"/>
+      <w:pPr>
+        <w:ind w:left="4680" w:hanging="360"/>
+      </w:pPr>
+      <w:rPr>
+        <w:rFonts w:ascii="Wingdings" w:hAnsi="Wingdings" w:hint="default"/>
+      </w:rPr>
+    </w:lvl>
+    <w:lvl w:ilvl="6" w:tplc="04020001" w:tentative="1">
+      <w:start w:val="1"/>
+      <w:numFmt w:val="bullet"/>
+      <w:lvlText w:val=""/>
+      <w:lvlJc w:val="left"/>
+      <w:pPr>
+        <w:ind w:left="5400" w:hanging="360"/>
+      </w:pPr>
+      <w:rPr>
+        <w:rFonts w:ascii="Symbol" w:hAnsi="Symbol" w:hint="default"/>
+      </w:rPr>
+    </w:lvl>
+    <w:lvl w:ilvl="7" w:tplc="04020003" w:tentative="1">
+      <w:start w:val="1"/>
+      <w:numFmt w:val="bullet"/>
+      <w:lvlText w:val="o"/>
+      <w:lvlJc w:val="left"/>
+      <w:pPr>
+        <w:ind w:left="6120" w:hanging="360"/>
+      </w:pPr>
+      <w:rPr>
+        <w:rFonts w:ascii="Courier New" w:hAnsi="Courier New" w:cs="Courier New" w:hint="default"/>
+      </w:rPr>
+    </w:lvl>
+    <w:lvl w:ilvl="8" w:tplc="04020005" w:tentative="1">
+      <w:start w:val="1"/>
+      <w:numFmt w:val="bullet"/>
+      <w:lvlText w:val=""/>
+      <w:lvlJc w:val="left"/>
+      <w:pPr>
+        <w:ind w:left="6840" w:hanging="360"/>
+      </w:pPr>
+      <w:rPr>
+        <w:rFonts w:ascii="Wingdings" w:hAnsi="Wingdings" w:hint="default"/>
+      </w:rPr>
     </w:lvl>
   </w:abstractNum>
   <w:num w:numId="1">
@@ -10717,6 +11015,9 @@
   </w:num>
   <w:num w:numId="5">
     <w:abstractNumId w:val="1"/>
+  </w:num>
+  <w:num w:numId="6">
+    <w:abstractNumId w:val="5"/>
   </w:num>
 </w:numbering>
 </file>
@@ -11674,7 +11975,7 @@
 </file>
 
 <file path=customXml/itemProps1.xml><?xml version="1.0" encoding="utf-8"?>
-<ds:datastoreItem xmlns:ds="http://schemas.openxmlformats.org/officeDocument/2006/customXml" ds:itemID="{8879F226-82FE-4702-B1EC-45C27B6CF233}">
+<ds:datastoreItem xmlns:ds="http://schemas.openxmlformats.org/officeDocument/2006/customXml" ds:itemID="{E385DE20-FCBB-4F2F-97E6-42A1811DE3E2}">
   <ds:schemaRefs>
     <ds:schemaRef ds:uri="http://schemas.openxmlformats.org/officeDocument/2006/bibliography"/>
   </ds:schemaRefs>

</xml_diff>

<commit_message>
finish detection and removal section
</commit_message>
<xml_diff>
--- a/malware-project-rootkits-4MI340043.docx
+++ b/malware-project-rootkits-4MI340043.docx
@@ -14,7 +14,7 @@
             <v:formulas/>
             <v:path o:connecttype="segments"/>
           </v:shape>
-          <o:OLEObject Type="Embed" ProgID="Word.Picture.8" ShapeID="ole_rId2" DrawAspect="Content" ObjectID="_1705859933" r:id="rId9"/>
+          <o:OLEObject Type="Embed" ProgID="Word.Picture.8" ShapeID="ole_rId2" DrawAspect="Content" ObjectID="_1705919591" r:id="rId9"/>
         </w:object>
       </w:r>
     </w:p>
@@ -447,6 +447,8 @@
           <w:r>
             <w:t>Съдържание</w:t>
           </w:r>
+          <w:bookmarkStart w:id="0" w:name="_GoBack"/>
+          <w:bookmarkEnd w:id="0"/>
         </w:p>
         <w:p>
           <w:pPr>
@@ -482,7 +484,7 @@
             </w:rPr>
             <w:fldChar w:fldCharType="separate"/>
           </w:r>
-          <w:hyperlink w:anchor="_Toc95244263" w:history="1">
+          <w:hyperlink w:anchor="_Toc95306843" w:history="1">
             <w:r>
               <w:rPr>
                 <w:rStyle w:val="a9"/>
@@ -528,7 +530,7 @@
                 <w:noProof/>
                 <w:webHidden/>
               </w:rPr>
-              <w:instrText xml:space="preserve"> PAGEREF _Toc95244263 \h </w:instrText>
+              <w:instrText xml:space="preserve"> PAGEREF _Toc95306843 \h </w:instrText>
             </w:r>
             <w:r>
               <w:rPr>
@@ -572,7 +574,7 @@
               <w:lang w:eastAsia="bg-BG"/>
             </w:rPr>
           </w:pPr>
-          <w:hyperlink w:anchor="_Toc95244264" w:history="1">
+          <w:hyperlink w:anchor="_Toc95306844" w:history="1">
             <w:r>
               <w:rPr>
                 <w:rStyle w:val="a9"/>
@@ -618,7 +620,7 @@
                 <w:noProof/>
                 <w:webHidden/>
               </w:rPr>
-              <w:instrText xml:space="preserve"> PAGEREF _Toc95244264 \h </w:instrText>
+              <w:instrText xml:space="preserve"> PAGEREF _Toc95306844 \h </w:instrText>
             </w:r>
             <w:r>
               <w:rPr>
@@ -662,7 +664,7 @@
               <w:lang w:eastAsia="bg-BG"/>
             </w:rPr>
           </w:pPr>
-          <w:hyperlink w:anchor="_Toc95244265" w:history="1">
+          <w:hyperlink w:anchor="_Toc95306845" w:history="1">
             <w:r>
               <w:rPr>
                 <w:rStyle w:val="a9"/>
@@ -719,7 +721,7 @@
                 <w:noProof/>
                 <w:webHidden/>
               </w:rPr>
-              <w:instrText xml:space="preserve"> PAGEREF _Toc95244265 \h </w:instrText>
+              <w:instrText xml:space="preserve"> PAGEREF _Toc95306845 \h </w:instrText>
             </w:r>
             <w:r>
               <w:rPr>
@@ -763,7 +765,7 @@
               <w:lang w:eastAsia="bg-BG"/>
             </w:rPr>
           </w:pPr>
-          <w:hyperlink w:anchor="_Toc95244266" w:history="1">
+          <w:hyperlink w:anchor="_Toc95306846" w:history="1">
             <w:r>
               <w:rPr>
                 <w:rStyle w:val="a9"/>
@@ -820,7 +822,7 @@
                 <w:noProof/>
                 <w:webHidden/>
               </w:rPr>
-              <w:instrText xml:space="preserve"> PAGEREF _Toc95244266 \h </w:instrText>
+              <w:instrText xml:space="preserve"> PAGEREF _Toc95306846 \h </w:instrText>
             </w:r>
             <w:r>
               <w:rPr>
@@ -864,7 +866,7 @@
               <w:lang w:eastAsia="bg-BG"/>
             </w:rPr>
           </w:pPr>
-          <w:hyperlink w:anchor="_Toc95244267" w:history="1">
+          <w:hyperlink w:anchor="_Toc95306847" w:history="1">
             <w:r>
               <w:rPr>
                 <w:rStyle w:val="a9"/>
@@ -911,7 +913,7 @@
                 <w:noProof/>
                 <w:webHidden/>
               </w:rPr>
-              <w:instrText xml:space="preserve"> PAGEREF _Toc95244267 \h </w:instrText>
+              <w:instrText xml:space="preserve"> PAGEREF _Toc95306847 \h </w:instrText>
             </w:r>
             <w:r>
               <w:rPr>
@@ -955,7 +957,7 @@
               <w:lang w:eastAsia="bg-BG"/>
             </w:rPr>
           </w:pPr>
-          <w:hyperlink w:anchor="_Toc95244268" w:history="1">
+          <w:hyperlink w:anchor="_Toc95306848" w:history="1">
             <w:r>
               <w:rPr>
                 <w:rStyle w:val="a9"/>
@@ -1003,7 +1005,7 @@
                 <w:noProof/>
                 <w:webHidden/>
               </w:rPr>
-              <w:instrText xml:space="preserve"> PAGEREF _Toc95244268 \h </w:instrText>
+              <w:instrText xml:space="preserve"> PAGEREF _Toc95306848 \h </w:instrText>
             </w:r>
             <w:r>
               <w:rPr>
@@ -1047,7 +1049,7 @@
               <w:lang w:eastAsia="bg-BG"/>
             </w:rPr>
           </w:pPr>
-          <w:hyperlink w:anchor="_Toc95244269" w:history="1">
+          <w:hyperlink w:anchor="_Toc95306849" w:history="1">
             <w:r>
               <w:rPr>
                 <w:rStyle w:val="a9"/>
@@ -1095,7 +1097,7 @@
                 <w:noProof/>
                 <w:webHidden/>
               </w:rPr>
-              <w:instrText xml:space="preserve"> PAGEREF _Toc95244269 \h </w:instrText>
+              <w:instrText xml:space="preserve"> PAGEREF _Toc95306849 \h </w:instrText>
             </w:r>
             <w:r>
               <w:rPr>
@@ -1139,7 +1141,7 @@
               <w:lang w:eastAsia="bg-BG"/>
             </w:rPr>
           </w:pPr>
-          <w:hyperlink w:anchor="_Toc95244270" w:history="1">
+          <w:hyperlink w:anchor="_Toc95306850" w:history="1">
             <w:r>
               <w:rPr>
                 <w:rStyle w:val="a9"/>
@@ -1185,7 +1187,7 @@
                 <w:noProof/>
                 <w:webHidden/>
               </w:rPr>
-              <w:instrText xml:space="preserve"> PAGEREF _Toc95244270 \h </w:instrText>
+              <w:instrText xml:space="preserve"> PAGEREF _Toc95306850 \h </w:instrText>
             </w:r>
             <w:r>
               <w:rPr>
@@ -1229,7 +1231,7 @@
               <w:lang w:eastAsia="bg-BG"/>
             </w:rPr>
           </w:pPr>
-          <w:hyperlink w:anchor="_Toc95244271" w:history="1">
+          <w:hyperlink w:anchor="_Toc95306851" w:history="1">
             <w:r>
               <w:rPr>
                 <w:rStyle w:val="a9"/>
@@ -1275,7 +1277,7 @@
                 <w:noProof/>
                 <w:webHidden/>
               </w:rPr>
-              <w:instrText xml:space="preserve"> PAGEREF _Toc95244271 \h </w:instrText>
+              <w:instrText xml:space="preserve"> PAGEREF _Toc95306851 \h </w:instrText>
             </w:r>
             <w:r>
               <w:rPr>
@@ -1319,7 +1321,7 @@
               <w:lang w:eastAsia="bg-BG"/>
             </w:rPr>
           </w:pPr>
-          <w:hyperlink w:anchor="_Toc95244272" w:history="1">
+          <w:hyperlink w:anchor="_Toc95306852" w:history="1">
             <w:r>
               <w:rPr>
                 <w:rStyle w:val="a9"/>
@@ -1365,7 +1367,7 @@
                 <w:noProof/>
                 <w:webHidden/>
               </w:rPr>
-              <w:instrText xml:space="preserve"> PAGEREF _Toc95244272 \h </w:instrText>
+              <w:instrText xml:space="preserve"> PAGEREF _Toc95306852 \h </w:instrText>
             </w:r>
             <w:r>
               <w:rPr>
@@ -1409,7 +1411,7 @@
               <w:lang w:eastAsia="bg-BG"/>
             </w:rPr>
           </w:pPr>
-          <w:hyperlink w:anchor="_Toc95244273" w:history="1">
+          <w:hyperlink w:anchor="_Toc95306853" w:history="1">
             <w:r>
               <w:rPr>
                 <w:rStyle w:val="a9"/>
@@ -1455,7 +1457,7 @@
                 <w:noProof/>
                 <w:webHidden/>
               </w:rPr>
-              <w:instrText xml:space="preserve"> PAGEREF _Toc95244273 \h </w:instrText>
+              <w:instrText xml:space="preserve"> PAGEREF _Toc95306853 \h </w:instrText>
             </w:r>
             <w:r>
               <w:rPr>
@@ -1499,7 +1501,7 @@
               <w:lang w:eastAsia="bg-BG"/>
             </w:rPr>
           </w:pPr>
-          <w:hyperlink w:anchor="_Toc95244274" w:history="1">
+          <w:hyperlink w:anchor="_Toc95306854" w:history="1">
             <w:r>
               <w:rPr>
                 <w:rStyle w:val="a9"/>
@@ -1545,7 +1547,7 @@
                 <w:noProof/>
                 <w:webHidden/>
               </w:rPr>
-              <w:instrText xml:space="preserve"> PAGEREF _Toc95244274 \h </w:instrText>
+              <w:instrText xml:space="preserve"> PAGEREF _Toc95306854 \h </w:instrText>
             </w:r>
             <w:r>
               <w:rPr>
@@ -1565,7 +1567,7 @@
                 <w:noProof/>
                 <w:webHidden/>
               </w:rPr>
-              <w:t>14</w:t>
+              <w:t>15</w:t>
             </w:r>
             <w:r>
               <w:rPr>
@@ -1589,7 +1591,7 @@
               <w:lang w:eastAsia="bg-BG"/>
             </w:rPr>
           </w:pPr>
-          <w:hyperlink w:anchor="_Toc95244275" w:history="1">
+          <w:hyperlink w:anchor="_Toc95306855" w:history="1">
             <w:r>
               <w:rPr>
                 <w:rStyle w:val="a9"/>
@@ -1635,7 +1637,7 @@
                 <w:noProof/>
                 <w:webHidden/>
               </w:rPr>
-              <w:instrText xml:space="preserve"> PAGEREF _Toc95244275 \h </w:instrText>
+              <w:instrText xml:space="preserve"> PAGEREF _Toc95306855 \h </w:instrText>
             </w:r>
             <w:r>
               <w:rPr>
@@ -1655,7 +1657,7 @@
                 <w:noProof/>
                 <w:webHidden/>
               </w:rPr>
-              <w:t>14</w:t>
+              <w:t>15</w:t>
             </w:r>
             <w:r>
               <w:rPr>
@@ -1720,7 +1722,7 @@
           <w:sz w:val="28"/>
         </w:rPr>
       </w:pPr>
-      <w:bookmarkStart w:id="0" w:name="_Toc95244263"/>
+      <w:bookmarkStart w:id="1" w:name="_Toc95306843"/>
       <w:r>
         <w:rPr>
           <w:rFonts w:ascii="Arial" w:hAnsi="Arial" w:cs="Arial"/>
@@ -1731,12 +1733,12 @@
         <w:lastRenderedPageBreak/>
         <w:t>Въведение</w:t>
       </w:r>
-      <w:bookmarkEnd w:id="0"/>
+      <w:bookmarkEnd w:id="1"/>
     </w:p>
     <w:p>
       <w:pPr>
         <w:spacing w:line="360" w:lineRule="auto"/>
-        <w:ind w:left="360" w:firstLine="348"/>
+        <w:ind w:firstLine="348"/>
         <w:jc w:val="both"/>
         <w:rPr>
           <w:rFonts w:ascii="Arial" w:hAnsi="Arial" w:cs="Arial"/>
@@ -1797,7 +1799,7 @@
           <w:sz w:val="28"/>
         </w:rPr>
       </w:pPr>
-      <w:bookmarkStart w:id="1" w:name="_Toc95244264"/>
+      <w:bookmarkStart w:id="2" w:name="_Toc95306844"/>
       <w:r>
         <w:rPr>
           <w:rFonts w:ascii="Arial" w:hAnsi="Arial" w:cs="Arial"/>
@@ -1817,7 +1819,7 @@
         </w:rPr>
         <w:t>rootkit</w:t>
       </w:r>
-      <w:bookmarkEnd w:id="1"/>
+      <w:bookmarkEnd w:id="2"/>
       <w:proofErr w:type="spellEnd"/>
     </w:p>
     <w:p>
@@ -1837,7 +1839,7 @@
           <w:lang w:val="en-US"/>
         </w:rPr>
       </w:pPr>
-      <w:bookmarkStart w:id="2" w:name="_Toc95244265"/>
+      <w:bookmarkStart w:id="3" w:name="_Toc95306845"/>
       <w:r>
         <w:rPr>
           <w:rFonts w:ascii="Arial" w:hAnsi="Arial" w:cs="Arial"/>
@@ -1859,7 +1861,7 @@
         </w:rPr>
         <w:t>rootkit</w:t>
       </w:r>
-      <w:bookmarkEnd w:id="2"/>
+      <w:bookmarkEnd w:id="3"/>
     </w:p>
     <w:p>
       <w:pPr>
@@ -2158,7 +2160,7 @@
           <w:lang w:val="en-US"/>
         </w:rPr>
       </w:pPr>
-      <w:bookmarkStart w:id="3" w:name="_Toc95244266"/>
+      <w:bookmarkStart w:id="4" w:name="_Toc95306846"/>
       <w:r>
         <w:rPr>
           <w:rFonts w:ascii="Arial" w:hAnsi="Arial" w:cs="Arial"/>
@@ -2180,7 +2182,7 @@
         </w:rPr>
         <w:t>rootkit</w:t>
       </w:r>
-      <w:bookmarkEnd w:id="3"/>
+      <w:bookmarkEnd w:id="4"/>
     </w:p>
     <w:p>
       <w:pPr>
@@ -3220,7 +3222,7 @@
           <w:lang w:val="en-US"/>
         </w:rPr>
       </w:pPr>
-      <w:bookmarkStart w:id="4" w:name="_Toc95244267"/>
+      <w:bookmarkStart w:id="5" w:name="_Toc95306847"/>
       <w:r>
         <w:rPr>
           <w:rFonts w:ascii="Arial" w:hAnsi="Arial" w:cs="Arial"/>
@@ -3230,7 +3232,7 @@
         </w:rPr>
         <w:t>Слоеве на привилегированост</w:t>
       </w:r>
-      <w:bookmarkEnd w:id="4"/>
+      <w:bookmarkEnd w:id="5"/>
     </w:p>
     <w:p>
       <w:pPr>
@@ -3623,7 +3625,23 @@
           <w:sz w:val="24"/>
           <w:lang w:val="en-US"/>
         </w:rPr>
-        <w:t>(application/user mode)</w:t>
+        <w:t xml:space="preserve">(application/user </w:t>
+      </w:r>
+      <w:r>
+        <w:rPr>
+          <w:rFonts w:ascii="Arial" w:hAnsi="Arial" w:cs="Arial"/>
+          <w:sz w:val="24"/>
+          <w:lang w:val="en-US"/>
+        </w:rPr>
+        <w:t>space</w:t>
+      </w:r>
+      <w:r>
+        <w:rPr>
+          <w:rFonts w:ascii="Arial" w:hAnsi="Arial" w:cs="Arial"/>
+          <w:sz w:val="24"/>
+          <w:lang w:val="en-US"/>
+        </w:rPr>
+        <w:t>)</w:t>
       </w:r>
     </w:p>
     <w:p>
@@ -3678,7 +3696,15 @@
           <w:sz w:val="24"/>
           <w:lang w:val="en-US"/>
         </w:rPr>
-        <w:t xml:space="preserve"> mode</w:t>
+        <w:t xml:space="preserve"> </w:t>
+      </w:r>
+      <w:r>
+        <w:rPr>
+          <w:rFonts w:ascii="Arial" w:hAnsi="Arial" w:cs="Arial"/>
+          <w:sz w:val="24"/>
+          <w:lang w:val="en-US"/>
+        </w:rPr>
+        <w:t>space</w:t>
       </w:r>
       <w:r>
         <w:rPr>
@@ -3833,7 +3859,7 @@
           <w:lang w:val="en-US"/>
         </w:rPr>
       </w:pPr>
-      <w:bookmarkStart w:id="5" w:name="_Toc95244268"/>
+      <w:bookmarkStart w:id="6" w:name="_Toc95306848"/>
       <w:r>
         <w:rPr>
           <w:rFonts w:ascii="Arial" w:hAnsi="Arial" w:cs="Arial"/>
@@ -3877,7 +3903,7 @@
         </w:rPr>
         <w:t>приложенията</w:t>
       </w:r>
-      <w:bookmarkEnd w:id="5"/>
+      <w:bookmarkEnd w:id="6"/>
       <w:proofErr w:type="spellEnd"/>
     </w:p>
     <w:p>
@@ -4477,7 +4503,7 @@
           <w:lang w:val="en-US"/>
         </w:rPr>
       </w:pPr>
-      <w:bookmarkStart w:id="6" w:name="_Toc95244269"/>
+      <w:bookmarkStart w:id="7" w:name="_Toc95306849"/>
       <w:r>
         <w:rPr>
           <w:rFonts w:ascii="Arial" w:hAnsi="Arial" w:cs="Arial"/>
@@ -4565,7 +4591,7 @@
         </w:rPr>
         <w:t>ядрото</w:t>
       </w:r>
-      <w:bookmarkEnd w:id="6"/>
+      <w:bookmarkEnd w:id="7"/>
       <w:proofErr w:type="spellEnd"/>
     </w:p>
     <w:p>
@@ -5549,7 +5575,7 @@
           <w:sz w:val="28"/>
         </w:rPr>
       </w:pPr>
-      <w:bookmarkStart w:id="7" w:name="_Toc95244270"/>
+      <w:bookmarkStart w:id="8" w:name="_Toc95306850"/>
       <w:proofErr w:type="spellStart"/>
       <w:r>
         <w:rPr>
@@ -5590,7 +5616,7 @@
         </w:rPr>
         <w:t xml:space="preserve"> слой</w:t>
       </w:r>
-      <w:bookmarkEnd w:id="7"/>
+      <w:bookmarkEnd w:id="8"/>
     </w:p>
     <w:p>
       <w:pPr>
@@ -6328,7 +6354,7 @@
           <w:sz w:val="28"/>
         </w:rPr>
       </w:pPr>
-      <w:bookmarkStart w:id="8" w:name="_Toc95244271"/>
+      <w:bookmarkStart w:id="9" w:name="_Toc95306851"/>
       <w:proofErr w:type="spellStart"/>
       <w:r>
         <w:rPr>
@@ -6349,7 +6375,7 @@
         </w:rPr>
         <w:t xml:space="preserve"> във firmware слой</w:t>
       </w:r>
-      <w:bookmarkEnd w:id="8"/>
+      <w:bookmarkEnd w:id="9"/>
     </w:p>
     <w:p>
       <w:pPr>
@@ -6943,48 +6969,28 @@
         </w:rPr>
         <w:t xml:space="preserve">, която позволява </w:t>
       </w:r>
-      <w:proofErr w:type="spellStart"/>
-      <w:r>
-        <w:rPr>
-          <w:rFonts w:ascii="Arial" w:hAnsi="Arial" w:cs="Arial"/>
-          <w:sz w:val="24"/>
-          <w:lang w:val="en-US"/>
-        </w:rPr>
-        <w:t>извикване</w:t>
-      </w:r>
-      <w:proofErr w:type="spellEnd"/>
-      <w:r>
-        <w:rPr>
-          <w:rFonts w:ascii="Arial" w:hAnsi="Arial" w:cs="Arial"/>
-          <w:sz w:val="24"/>
-          <w:lang w:val="en-US"/>
-        </w:rPr>
-        <w:t xml:space="preserve"> на </w:t>
-      </w:r>
-      <w:proofErr w:type="spellStart"/>
-      <w:r>
-        <w:rPr>
-          <w:rFonts w:ascii="Arial" w:hAnsi="Arial" w:cs="Arial"/>
-          <w:sz w:val="24"/>
-          <w:lang w:val="en-US"/>
-        </w:rPr>
-        <w:t>услуги</w:t>
-      </w:r>
-      <w:proofErr w:type="spellEnd"/>
-      <w:r>
-        <w:rPr>
-          <w:rFonts w:ascii="Arial" w:hAnsi="Arial" w:cs="Arial"/>
-          <w:sz w:val="24"/>
-          <w:lang w:val="en-US"/>
-        </w:rPr>
-        <w:t xml:space="preserve"> в </w:t>
-      </w:r>
-      <w:r>
-        <w:rPr>
-          <w:rFonts w:ascii="Arial" w:hAnsi="Arial" w:cs="Arial"/>
-          <w:sz w:val="24"/>
-        </w:rPr>
-        <w:t xml:space="preserve">оперативния режим на процесора, </w:t>
+      <w:r>
+        <w:rPr>
+          <w:rFonts w:ascii="Arial" w:hAnsi="Arial" w:cs="Arial"/>
+          <w:sz w:val="24"/>
+          <w:lang w:val="en-US"/>
+        </w:rPr>
+        <w:t xml:space="preserve">извикване на </w:t>
+      </w:r>
+      <w:r>
+        <w:rPr>
+          <w:rFonts w:ascii="Arial" w:hAnsi="Arial" w:cs="Arial"/>
+          <w:sz w:val="24"/>
+        </w:rPr>
+        <w:t>инструкции от</w:t>
+      </w:r>
+      <w:r>
+        <w:rPr>
+          <w:rFonts w:ascii="Arial" w:hAnsi="Arial" w:cs="Arial"/>
+          <w:sz w:val="24"/>
+          <w:lang w:val="en-US"/>
+        </w:rPr>
+        <w:t xml:space="preserve"> </w:t>
       </w:r>
       <w:r>
         <w:rPr>
@@ -6999,7 +7005,28 @@
           <w:rFonts w:ascii="Arial" w:hAnsi="Arial" w:cs="Arial"/>
           <w:sz w:val="24"/>
         </w:rPr>
-        <w:t xml:space="preserve">, който се грижи за отправяне на инструкции към системния </w:t>
+        <w:t xml:space="preserve"> </w:t>
+      </w:r>
+      <w:r>
+        <w:rPr>
+          <w:rFonts w:ascii="Arial" w:hAnsi="Arial" w:cs="Arial"/>
+          <w:sz w:val="24"/>
+        </w:rPr>
+        <w:t>режим</w:t>
+      </w:r>
+      <w:r>
+        <w:rPr>
+          <w:rFonts w:ascii="Arial" w:hAnsi="Arial" w:cs="Arial"/>
+          <w:sz w:val="24"/>
+        </w:rPr>
+        <w:t>а</w:t>
+      </w:r>
+      <w:r>
+        <w:rPr>
+          <w:rFonts w:ascii="Arial" w:hAnsi="Arial" w:cs="Arial"/>
+          <w:sz w:val="24"/>
+        </w:rPr>
+        <w:t xml:space="preserve"> на процесора, който се грижи за отправяне на инструкции към системния </w:t>
       </w:r>
       <w:r>
         <w:rPr>
@@ -7768,7 +7795,7 @@
           <w:sz w:val="28"/>
         </w:rPr>
       </w:pPr>
-      <w:bookmarkStart w:id="9" w:name="_Toc95244272"/>
+      <w:bookmarkStart w:id="10" w:name="_Toc95306852"/>
       <w:r>
         <w:rPr>
           <w:rFonts w:ascii="Arial" w:hAnsi="Arial" w:cs="Arial"/>
@@ -7788,7 +7815,7 @@
         </w:rPr>
         <w:t>rootkit</w:t>
       </w:r>
-      <w:bookmarkEnd w:id="9"/>
+      <w:bookmarkEnd w:id="10"/>
       <w:proofErr w:type="spellEnd"/>
     </w:p>
     <w:p>
@@ -8064,7 +8091,7 @@
           <w:sz w:val="28"/>
         </w:rPr>
       </w:pPr>
-      <w:bookmarkStart w:id="10" w:name="_Toc95244273"/>
+      <w:bookmarkStart w:id="11" w:name="_Toc95306853"/>
       <w:r>
         <w:rPr>
           <w:rFonts w:ascii="Arial" w:hAnsi="Arial" w:cs="Arial"/>
@@ -8093,7 +8120,7 @@
         </w:rPr>
         <w:t>rootkit</w:t>
       </w:r>
-      <w:bookmarkEnd w:id="10"/>
+      <w:bookmarkEnd w:id="11"/>
       <w:proofErr w:type="spellEnd"/>
     </w:p>
     <w:p>
@@ -8367,141 +8394,1045 @@
           <w:sz w:val="24"/>
         </w:rPr>
         <w:lastRenderedPageBreak/>
-        <w:t xml:space="preserve">Промяната, която настъпва включва усложнение на антивирусните софтуери, като включване на специални модули, които се изпълняват в слоя на ядрото на ОС и по този начин имат достъп възможност да осъществяват сканирания и на системния </w:t>
-      </w:r>
-      <w:r>
-        <w:rPr>
-          <w:rFonts w:ascii="Arial" w:hAnsi="Arial" w:cs="Arial"/>
-          <w:sz w:val="24"/>
-          <w:lang w:val="en-US"/>
-        </w:rPr>
-        <w:t xml:space="preserve">firmware </w:t>
-      </w:r>
-      <w:r>
-        <w:rPr>
-          <w:rFonts w:ascii="Arial" w:hAnsi="Arial" w:cs="Arial"/>
-          <w:sz w:val="24"/>
-        </w:rPr>
-        <w:t>софтуер, както и секторите от диска със стартиращите програми.</w:t>
+        <w:t>Промяната, която настъпва включва усложнение</w:t>
+      </w:r>
+      <w:r>
+        <w:rPr>
+          <w:rFonts w:ascii="Arial" w:hAnsi="Arial" w:cs="Arial"/>
+          <w:sz w:val="24"/>
+        </w:rPr>
+        <w:t xml:space="preserve"> на антивирусните софтуери, к</w:t>
+      </w:r>
+      <w:r>
+        <w:rPr>
+          <w:rFonts w:ascii="Arial" w:hAnsi="Arial" w:cs="Arial"/>
+          <w:sz w:val="24"/>
+        </w:rPr>
+        <w:t>оято се състои</w:t>
+      </w:r>
+      <w:r>
+        <w:rPr>
+          <w:rFonts w:ascii="Arial" w:hAnsi="Arial" w:cs="Arial"/>
+          <w:sz w:val="24"/>
+        </w:rPr>
+        <w:t xml:space="preserve"> във</w:t>
+      </w:r>
+      <w:r>
+        <w:rPr>
+          <w:rFonts w:ascii="Arial" w:hAnsi="Arial" w:cs="Arial"/>
+          <w:sz w:val="24"/>
+        </w:rPr>
+        <w:t xml:space="preserve"> включване на специални модули, които се изпълняват в слоя на ядрото на ОС и</w:t>
+      </w:r>
+      <w:r>
+        <w:rPr>
+          <w:rFonts w:ascii="Arial" w:hAnsi="Arial" w:cs="Arial"/>
+          <w:sz w:val="24"/>
+        </w:rPr>
+        <w:t xml:space="preserve"> по този начин им се предоставя достъп до структурите на процесите, за да може да открият </w:t>
+      </w:r>
+      <w:r>
+        <w:rPr>
+          <w:rFonts w:ascii="Arial" w:hAnsi="Arial" w:cs="Arial"/>
+          <w:sz w:val="24"/>
+          <w:lang w:val="en-US"/>
+        </w:rPr>
+        <w:t xml:space="preserve">rootkit </w:t>
+      </w:r>
+      <w:r>
+        <w:rPr>
+          <w:rFonts w:ascii="Arial" w:hAnsi="Arial" w:cs="Arial"/>
+          <w:sz w:val="24"/>
+        </w:rPr>
+        <w:t>програми, които се опитват да скрият своето присъствие.</w:t>
+      </w:r>
+      <w:r>
+        <w:rPr>
+          <w:rFonts w:ascii="Arial" w:hAnsi="Arial" w:cs="Arial"/>
+          <w:sz w:val="24"/>
+          <w:lang w:val="en-US"/>
+        </w:rPr>
+        <w:t xml:space="preserve"> </w:t>
+      </w:r>
+      <w:r>
+        <w:rPr>
+          <w:rFonts w:ascii="Arial" w:hAnsi="Arial" w:cs="Arial"/>
+          <w:sz w:val="24"/>
+        </w:rPr>
+        <w:t xml:space="preserve">Важен </w:t>
+      </w:r>
+      <w:r>
+        <w:rPr>
+          <w:rFonts w:ascii="Arial" w:hAnsi="Arial" w:cs="Arial"/>
+          <w:sz w:val="24"/>
+        </w:rPr>
+        <w:t>компонент</w:t>
+      </w:r>
+      <w:r>
+        <w:rPr>
+          <w:rFonts w:ascii="Arial" w:hAnsi="Arial" w:cs="Arial"/>
+          <w:sz w:val="24"/>
+        </w:rPr>
+        <w:t xml:space="preserve"> е т.нар. </w:t>
+      </w:r>
+      <w:r>
+        <w:rPr>
+          <w:rFonts w:ascii="Arial" w:hAnsi="Arial" w:cs="Arial"/>
+          <w:sz w:val="24"/>
+          <w:lang w:val="en-US"/>
+        </w:rPr>
+        <w:t>ELAM</w:t>
+      </w:r>
+      <w:r>
+        <w:rPr>
+          <w:rFonts w:ascii="Arial" w:hAnsi="Arial" w:cs="Arial"/>
+          <w:sz w:val="24"/>
+        </w:rPr>
+        <w:t xml:space="preserve"> </w:t>
+      </w:r>
+      <w:r>
+        <w:rPr>
+          <w:rFonts w:ascii="Arial" w:hAnsi="Arial" w:cs="Arial"/>
+          <w:sz w:val="24"/>
+        </w:rPr>
+        <w:t>(</w:t>
+      </w:r>
+      <w:r>
+        <w:rPr>
+          <w:rFonts w:ascii="Arial" w:hAnsi="Arial" w:cs="Arial"/>
+          <w:sz w:val="24"/>
+          <w:lang w:val="en-US"/>
+        </w:rPr>
+        <w:t xml:space="preserve">Early Launch </w:t>
+      </w:r>
+      <w:proofErr w:type="spellStart"/>
+      <w:r>
+        <w:rPr>
+          <w:rFonts w:ascii="Arial" w:hAnsi="Arial" w:cs="Arial"/>
+          <w:sz w:val="24"/>
+          <w:lang w:val="en-US"/>
+        </w:rPr>
+        <w:t>AntiMalware</w:t>
+      </w:r>
+      <w:proofErr w:type="spellEnd"/>
+      <w:r>
+        <w:rPr>
+          <w:rFonts w:ascii="Arial" w:hAnsi="Arial" w:cs="Arial"/>
+          <w:sz w:val="24"/>
+          <w:lang w:val="en-US"/>
+        </w:rPr>
+        <w:t>)</w:t>
+      </w:r>
+      <w:r>
+        <w:rPr>
+          <w:rFonts w:ascii="Arial" w:hAnsi="Arial" w:cs="Arial"/>
+          <w:sz w:val="24"/>
+        </w:rPr>
+        <w:t xml:space="preserve"> драйвер</w:t>
+      </w:r>
+      <w:r>
+        <w:rPr>
+          <w:rFonts w:ascii="Arial" w:hAnsi="Arial" w:cs="Arial"/>
+          <w:sz w:val="24"/>
+        </w:rPr>
+        <w:t xml:space="preserve">, който </w:t>
+      </w:r>
+      <w:r>
+        <w:rPr>
+          <w:rFonts w:ascii="Arial" w:hAnsi="Arial" w:cs="Arial"/>
+          <w:sz w:val="24"/>
+        </w:rPr>
+        <w:t xml:space="preserve">позволява </w:t>
+      </w:r>
+      <w:r>
+        <w:rPr>
+          <w:rFonts w:ascii="Arial" w:hAnsi="Arial" w:cs="Arial"/>
+          <w:sz w:val="24"/>
+        </w:rPr>
+        <w:t>модулът на антивирусната програма да бъде зареден от програмата за стартиране</w:t>
+      </w:r>
+      <w:r>
+        <w:rPr>
+          <w:rFonts w:ascii="Arial" w:hAnsi="Arial" w:cs="Arial"/>
+          <w:sz w:val="24"/>
+        </w:rPr>
+        <w:t xml:space="preserve"> </w:t>
+      </w:r>
+      <w:r>
+        <w:rPr>
+          <w:rFonts w:ascii="Arial" w:hAnsi="Arial" w:cs="Arial"/>
+          <w:sz w:val="24"/>
+          <w:lang w:val="en-US"/>
+        </w:rPr>
+        <w:t xml:space="preserve">(bootloader) </w:t>
+      </w:r>
+      <w:r>
+        <w:rPr>
+          <w:rFonts w:ascii="Arial" w:hAnsi="Arial" w:cs="Arial"/>
+          <w:sz w:val="24"/>
+        </w:rPr>
+        <w:t xml:space="preserve">и да бъде функциониращ </w:t>
+      </w:r>
+      <w:r>
+        <w:rPr>
+          <w:rFonts w:ascii="Arial" w:hAnsi="Arial" w:cs="Arial"/>
+          <w:sz w:val="24"/>
+        </w:rPr>
+        <w:t xml:space="preserve">преди или </w:t>
+      </w:r>
+      <w:r>
+        <w:rPr>
+          <w:rFonts w:ascii="Arial" w:hAnsi="Arial" w:cs="Arial"/>
+          <w:sz w:val="24"/>
+        </w:rPr>
+        <w:t>заедно с</w:t>
+      </w:r>
+      <w:r>
+        <w:rPr>
+          <w:rFonts w:ascii="Arial" w:hAnsi="Arial" w:cs="Arial"/>
+          <w:sz w:val="24"/>
+        </w:rPr>
+        <w:t>ъс стартирането на</w:t>
+      </w:r>
+      <w:r>
+        <w:rPr>
+          <w:rFonts w:ascii="Arial" w:hAnsi="Arial" w:cs="Arial"/>
+          <w:sz w:val="24"/>
+        </w:rPr>
+        <w:t xml:space="preserve"> ядрото на ОС.</w:t>
+      </w:r>
+      <w:r>
+        <w:rPr>
+          <w:rFonts w:ascii="Arial" w:hAnsi="Arial" w:cs="Arial"/>
+          <w:sz w:val="24"/>
+        </w:rPr>
+        <w:t xml:space="preserve"> </w:t>
+      </w:r>
+      <w:r>
+        <w:rPr>
+          <w:rFonts w:ascii="Arial" w:hAnsi="Arial" w:cs="Arial"/>
+          <w:sz w:val="24"/>
+        </w:rPr>
+        <w:t>Това позволява извършване</w:t>
+      </w:r>
+      <w:r>
+        <w:rPr>
+          <w:rFonts w:ascii="Arial" w:hAnsi="Arial" w:cs="Arial"/>
+          <w:sz w:val="24"/>
+        </w:rPr>
+        <w:t>то</w:t>
+      </w:r>
+      <w:r>
+        <w:rPr>
+          <w:rFonts w:ascii="Arial" w:hAnsi="Arial" w:cs="Arial"/>
+          <w:sz w:val="24"/>
+        </w:rPr>
+        <w:t xml:space="preserve"> на сканиране </w:t>
+      </w:r>
+      <w:r>
+        <w:rPr>
+          <w:rFonts w:ascii="Arial" w:hAnsi="Arial" w:cs="Arial"/>
+          <w:sz w:val="24"/>
+        </w:rPr>
+        <w:t>за</w:t>
+      </w:r>
+      <w:r>
+        <w:rPr>
+          <w:rFonts w:ascii="Arial" w:hAnsi="Arial" w:cs="Arial"/>
+          <w:sz w:val="24"/>
+        </w:rPr>
+        <w:t xml:space="preserve"> </w:t>
+      </w:r>
+      <w:r>
+        <w:rPr>
+          <w:rFonts w:ascii="Arial" w:hAnsi="Arial" w:cs="Arial"/>
+          <w:sz w:val="24"/>
+          <w:lang w:val="en-US"/>
+        </w:rPr>
+        <w:t>rootkit</w:t>
+      </w:r>
+      <w:r>
+        <w:rPr>
+          <w:rFonts w:ascii="Arial" w:hAnsi="Arial" w:cs="Arial"/>
+          <w:sz w:val="24"/>
+        </w:rPr>
+        <w:t xml:space="preserve"> програми </w:t>
+      </w:r>
+      <w:r>
+        <w:rPr>
+          <w:rFonts w:ascii="Arial" w:hAnsi="Arial" w:cs="Arial"/>
+          <w:sz w:val="24"/>
+        </w:rPr>
+        <w:t xml:space="preserve">в ранните етапи на </w:t>
+      </w:r>
+      <w:r>
+        <w:rPr>
+          <w:rFonts w:ascii="Arial" w:hAnsi="Arial" w:cs="Arial"/>
+          <w:sz w:val="24"/>
+          <w:lang w:val="en-US"/>
+        </w:rPr>
+        <w:t>стартиране</w:t>
+      </w:r>
+      <w:r>
+        <w:rPr>
+          <w:rFonts w:ascii="Arial" w:hAnsi="Arial" w:cs="Arial"/>
+          <w:sz w:val="24"/>
+        </w:rPr>
+        <w:t xml:space="preserve"> на системата</w:t>
+      </w:r>
+      <w:r>
+        <w:rPr>
+          <w:rFonts w:ascii="Arial" w:hAnsi="Arial" w:cs="Arial"/>
+          <w:sz w:val="24"/>
+        </w:rPr>
+        <w:t xml:space="preserve">, </w:t>
+      </w:r>
+      <w:r>
+        <w:rPr>
+          <w:rFonts w:ascii="Arial" w:hAnsi="Arial" w:cs="Arial"/>
+          <w:sz w:val="24"/>
+        </w:rPr>
+        <w:t xml:space="preserve">с цел тяхното засичане </w:t>
+      </w:r>
+      <w:r>
+        <w:rPr>
+          <w:rFonts w:ascii="Arial" w:hAnsi="Arial" w:cs="Arial"/>
+          <w:sz w:val="24"/>
+        </w:rPr>
+        <w:t>преди те да</w:t>
+      </w:r>
+      <w:r>
+        <w:rPr>
+          <w:rFonts w:ascii="Arial" w:hAnsi="Arial" w:cs="Arial"/>
+          <w:sz w:val="24"/>
+        </w:rPr>
+        <w:t xml:space="preserve"> предприели някакви действия</w:t>
+      </w:r>
+      <w:r>
+        <w:rPr>
+          <w:rFonts w:ascii="Arial" w:hAnsi="Arial" w:cs="Arial"/>
+          <w:sz w:val="24"/>
+        </w:rPr>
+        <w:t xml:space="preserve"> за скриването си</w:t>
+      </w:r>
+      <w:r>
+        <w:rPr>
+          <w:rFonts w:ascii="Arial" w:hAnsi="Arial" w:cs="Arial"/>
+          <w:sz w:val="24"/>
+        </w:rPr>
+        <w:t>.</w:t>
+      </w:r>
+      <w:r>
+        <w:rPr>
+          <w:rFonts w:ascii="Arial" w:hAnsi="Arial" w:cs="Arial"/>
+          <w:sz w:val="24"/>
+        </w:rPr>
+        <w:t xml:space="preserve"> </w:t>
+      </w:r>
+      <w:r>
+        <w:rPr>
+          <w:rFonts w:ascii="Arial" w:hAnsi="Arial" w:cs="Arial"/>
+          <w:sz w:val="24"/>
+        </w:rPr>
+        <w:t xml:space="preserve"> </w:t>
       </w:r>
     </w:p>
     <w:p>
       <w:pPr>
-        <w:pStyle w:val="a7"/>
-        <w:numPr>
-          <w:ilvl w:val="0"/>
-          <w:numId w:val="6"/>
-        </w:numPr>
         <w:spacing w:line="360" w:lineRule="auto"/>
+        <w:ind w:firstLine="360"/>
         <w:jc w:val="both"/>
         <w:rPr>
           <w:rFonts w:ascii="Arial" w:hAnsi="Arial" w:cs="Arial"/>
           <w:sz w:val="24"/>
-          <w:lang w:val="en-US"/>
-        </w:rPr>
-      </w:pPr>
-      <w:r>
-        <w:rPr>
-          <w:rFonts w:ascii="Arial" w:hAnsi="Arial" w:cs="Arial"/>
-          <w:sz w:val="24"/>
-        </w:rPr>
-        <w:t xml:space="preserve">видове начини за сканиране – чрез сигнатури на вече известни, но ни чрез евристики и </w:t>
-      </w:r>
-      <w:r>
-        <w:rPr>
-          <w:rFonts w:ascii="Arial" w:hAnsi="Arial" w:cs="Arial"/>
-          <w:sz w:val="24"/>
-          <w:lang w:val="en-US"/>
-        </w:rPr>
-        <w:t xml:space="preserve">ML </w:t>
-      </w:r>
-      <w:r>
-        <w:rPr>
-          <w:rFonts w:ascii="Arial" w:hAnsi="Arial" w:cs="Arial"/>
-          <w:sz w:val="24"/>
-        </w:rPr>
-        <w:t>за откриване но нови</w:t>
+        </w:rPr>
+      </w:pPr>
+      <w:r>
+        <w:rPr>
+          <w:rFonts w:ascii="Arial" w:hAnsi="Arial" w:cs="Arial"/>
+          <w:sz w:val="24"/>
+        </w:rPr>
+        <w:t xml:space="preserve">За справяне с </w:t>
+      </w:r>
+      <w:r>
+        <w:rPr>
+          <w:rFonts w:ascii="Arial" w:hAnsi="Arial" w:cs="Arial"/>
+          <w:sz w:val="24"/>
+          <w:lang w:val="en-US"/>
+        </w:rPr>
+        <w:t xml:space="preserve">rootkit </w:t>
+      </w:r>
+      <w:r>
+        <w:rPr>
+          <w:rFonts w:ascii="Arial" w:hAnsi="Arial" w:cs="Arial"/>
+          <w:sz w:val="24"/>
+        </w:rPr>
+        <w:t xml:space="preserve">във </w:t>
+      </w:r>
+      <w:r>
+        <w:rPr>
+          <w:rFonts w:ascii="Arial" w:hAnsi="Arial" w:cs="Arial"/>
+          <w:sz w:val="24"/>
+          <w:lang w:val="en-US"/>
+        </w:rPr>
+        <w:t xml:space="preserve">firmware </w:t>
+      </w:r>
+      <w:r>
+        <w:rPr>
+          <w:rFonts w:ascii="Arial" w:hAnsi="Arial" w:cs="Arial"/>
+          <w:sz w:val="24"/>
+        </w:rPr>
+        <w:t xml:space="preserve">и </w:t>
+      </w:r>
+      <w:r>
+        <w:rPr>
+          <w:rFonts w:ascii="Arial" w:hAnsi="Arial" w:cs="Arial"/>
+          <w:sz w:val="24"/>
+          <w:lang w:val="en-US"/>
+        </w:rPr>
+        <w:t xml:space="preserve">bootkit </w:t>
+      </w:r>
+      <w:r>
+        <w:rPr>
+          <w:rFonts w:ascii="Arial" w:hAnsi="Arial" w:cs="Arial"/>
+          <w:sz w:val="24"/>
+        </w:rPr>
+        <w:t xml:space="preserve">програми, </w:t>
+      </w:r>
+      <w:r>
+        <w:rPr>
+          <w:rFonts w:ascii="Arial" w:hAnsi="Arial" w:cs="Arial"/>
+          <w:sz w:val="24"/>
+        </w:rPr>
+        <w:t xml:space="preserve">антивирусните програми </w:t>
+      </w:r>
+      <w:r>
+        <w:rPr>
+          <w:rFonts w:ascii="Arial" w:hAnsi="Arial" w:cs="Arial"/>
+          <w:sz w:val="24"/>
+        </w:rPr>
+        <w:t xml:space="preserve">добавят модули, които могат да правят </w:t>
+      </w:r>
+      <w:r>
+        <w:rPr>
+          <w:rFonts w:ascii="Arial" w:hAnsi="Arial" w:cs="Arial"/>
+          <w:sz w:val="24"/>
+        </w:rPr>
+        <w:t xml:space="preserve">сканирания и на системния </w:t>
+      </w:r>
+      <w:r>
+        <w:rPr>
+          <w:rFonts w:ascii="Arial" w:hAnsi="Arial" w:cs="Arial"/>
+          <w:sz w:val="24"/>
+          <w:lang w:val="en-US"/>
+        </w:rPr>
+        <w:t xml:space="preserve">firmware </w:t>
+      </w:r>
+      <w:r>
+        <w:rPr>
+          <w:rFonts w:ascii="Arial" w:hAnsi="Arial" w:cs="Arial"/>
+          <w:sz w:val="24"/>
+        </w:rPr>
+        <w:t>софтуер, както и секторите от диска със стартиращите програми.</w:t>
+      </w:r>
+      <w:r>
+        <w:rPr>
+          <w:rFonts w:ascii="Arial" w:hAnsi="Arial" w:cs="Arial"/>
+          <w:sz w:val="24"/>
+        </w:rPr>
+        <w:t xml:space="preserve"> </w:t>
+      </w:r>
+      <w:r>
+        <w:rPr>
+          <w:rFonts w:ascii="Arial" w:hAnsi="Arial" w:cs="Arial"/>
+          <w:sz w:val="24"/>
+        </w:rPr>
+        <w:t>С</w:t>
+      </w:r>
+      <w:r>
+        <w:rPr>
+          <w:rFonts w:ascii="Arial" w:hAnsi="Arial" w:cs="Arial"/>
+          <w:sz w:val="24"/>
+        </w:rPr>
+        <w:t>каниранията за</w:t>
+      </w:r>
+      <w:r>
+        <w:rPr>
+          <w:rFonts w:ascii="Arial" w:hAnsi="Arial" w:cs="Arial"/>
+          <w:sz w:val="24"/>
+          <w:lang w:val="en-US"/>
+        </w:rPr>
+        <w:t xml:space="preserve"> rootkit</w:t>
+      </w:r>
+      <w:r>
+        <w:rPr>
+          <w:rFonts w:ascii="Arial" w:hAnsi="Arial" w:cs="Arial"/>
+          <w:sz w:val="24"/>
+        </w:rPr>
+        <w:t xml:space="preserve"> </w:t>
+      </w:r>
+      <w:r>
+        <w:rPr>
+          <w:rFonts w:ascii="Arial" w:hAnsi="Arial" w:cs="Arial"/>
+          <w:sz w:val="24"/>
+        </w:rPr>
+        <w:t xml:space="preserve">програми </w:t>
+      </w:r>
+      <w:r>
+        <w:rPr>
+          <w:rFonts w:ascii="Arial" w:hAnsi="Arial" w:cs="Arial"/>
+          <w:sz w:val="24"/>
+        </w:rPr>
+        <w:t>разчитат не само на</w:t>
+      </w:r>
+      <w:r>
+        <w:rPr>
+          <w:rFonts w:ascii="Arial" w:hAnsi="Arial" w:cs="Arial"/>
+          <w:sz w:val="24"/>
+        </w:rPr>
+        <w:t xml:space="preserve"> сигнатури на вече известни</w:t>
+      </w:r>
+      <w:r>
+        <w:rPr>
+          <w:rFonts w:ascii="Arial" w:hAnsi="Arial" w:cs="Arial"/>
+          <w:sz w:val="24"/>
+        </w:rPr>
+        <w:t xml:space="preserve"> пред</w:t>
+      </w:r>
+      <w:r>
+        <w:rPr>
+          <w:rFonts w:ascii="Arial" w:hAnsi="Arial" w:cs="Arial"/>
+          <w:sz w:val="24"/>
+        </w:rPr>
+        <w:t>ст</w:t>
+      </w:r>
+      <w:r>
+        <w:rPr>
+          <w:rFonts w:ascii="Arial" w:hAnsi="Arial" w:cs="Arial"/>
+          <w:sz w:val="24"/>
+        </w:rPr>
+        <w:t>авители</w:t>
+      </w:r>
+      <w:r>
+        <w:rPr>
+          <w:rFonts w:ascii="Arial" w:hAnsi="Arial" w:cs="Arial"/>
+          <w:sz w:val="24"/>
+        </w:rPr>
+        <w:t xml:space="preserve">, но </w:t>
+      </w:r>
+      <w:r>
+        <w:rPr>
+          <w:rFonts w:ascii="Arial" w:hAnsi="Arial" w:cs="Arial"/>
+          <w:sz w:val="24"/>
+        </w:rPr>
+        <w:t xml:space="preserve">и </w:t>
+      </w:r>
+      <w:r>
+        <w:rPr>
+          <w:rFonts w:ascii="Arial" w:hAnsi="Arial" w:cs="Arial"/>
+          <w:sz w:val="24"/>
+        </w:rPr>
+        <w:t xml:space="preserve">чрез </w:t>
+      </w:r>
+      <w:r>
+        <w:rPr>
+          <w:rFonts w:ascii="Arial" w:hAnsi="Arial" w:cs="Arial"/>
+          <w:sz w:val="24"/>
+        </w:rPr>
+        <w:t xml:space="preserve">използване на </w:t>
+      </w:r>
+      <w:r>
+        <w:rPr>
+          <w:rFonts w:ascii="Arial" w:hAnsi="Arial" w:cs="Arial"/>
+          <w:sz w:val="24"/>
+        </w:rPr>
+        <w:t>евристи</w:t>
+      </w:r>
+      <w:r>
+        <w:rPr>
+          <w:rFonts w:ascii="Arial" w:hAnsi="Arial" w:cs="Arial"/>
+          <w:sz w:val="24"/>
+        </w:rPr>
+        <w:t xml:space="preserve">чни методи, получени </w:t>
+      </w:r>
+      <w:r>
+        <w:rPr>
+          <w:rFonts w:ascii="Arial" w:hAnsi="Arial" w:cs="Arial"/>
+          <w:sz w:val="24"/>
+        </w:rPr>
+        <w:t xml:space="preserve">от обучението на модел </w:t>
+      </w:r>
+      <w:r>
+        <w:rPr>
+          <w:rFonts w:ascii="Arial" w:hAnsi="Arial" w:cs="Arial"/>
+          <w:sz w:val="24"/>
+        </w:rPr>
+        <w:t>с техниките на машинно</w:t>
+      </w:r>
+      <w:r>
+        <w:rPr>
+          <w:rFonts w:ascii="Arial" w:hAnsi="Arial" w:cs="Arial"/>
+          <w:sz w:val="24"/>
+        </w:rPr>
+        <w:t>то</w:t>
+      </w:r>
+      <w:r>
+        <w:rPr>
+          <w:rFonts w:ascii="Arial" w:hAnsi="Arial" w:cs="Arial"/>
+          <w:sz w:val="24"/>
+        </w:rPr>
+        <w:t xml:space="preserve"> самообучение.</w:t>
+      </w:r>
+      <w:r>
+        <w:rPr>
+          <w:rFonts w:ascii="Arial" w:hAnsi="Arial" w:cs="Arial"/>
+          <w:sz w:val="24"/>
+          <w:lang w:val="en-US"/>
+        </w:rPr>
+        <w:t xml:space="preserve"> </w:t>
+      </w:r>
+      <w:r>
+        <w:rPr>
+          <w:rFonts w:ascii="Arial" w:hAnsi="Arial" w:cs="Arial"/>
+          <w:sz w:val="24"/>
+        </w:rPr>
+        <w:t xml:space="preserve">Тези </w:t>
+      </w:r>
+      <w:r>
+        <w:rPr>
+          <w:rFonts w:ascii="Arial" w:hAnsi="Arial" w:cs="Arial"/>
+          <w:sz w:val="24"/>
+        </w:rPr>
+        <w:t xml:space="preserve">технологии са в постоянен процес на развитие и е възможно да допуснат грешки, </w:t>
+      </w:r>
+      <w:r>
+        <w:rPr>
+          <w:rFonts w:ascii="Arial" w:hAnsi="Arial" w:cs="Arial"/>
+          <w:sz w:val="24"/>
+        </w:rPr>
+        <w:t>затова в повечето случаи</w:t>
+      </w:r>
+      <w:r>
+        <w:rPr>
+          <w:rFonts w:ascii="Arial" w:hAnsi="Arial" w:cs="Arial"/>
+          <w:sz w:val="24"/>
+        </w:rPr>
+        <w:t xml:space="preserve"> решението какво действие да се предприеме</w:t>
+      </w:r>
+      <w:r>
+        <w:rPr>
+          <w:rFonts w:ascii="Arial" w:hAnsi="Arial" w:cs="Arial"/>
+          <w:sz w:val="24"/>
+        </w:rPr>
+        <w:t xml:space="preserve"> се </w:t>
+      </w:r>
+      <w:r>
+        <w:rPr>
+          <w:rFonts w:ascii="Arial" w:hAnsi="Arial" w:cs="Arial"/>
+          <w:sz w:val="24"/>
+        </w:rPr>
+        <w:t>оставя на потребителя.</w:t>
       </w:r>
     </w:p>
     <w:p>
       <w:pPr>
-        <w:pStyle w:val="a7"/>
-        <w:numPr>
-          <w:ilvl w:val="0"/>
-          <w:numId w:val="6"/>
-        </w:numPr>
         <w:spacing w:line="360" w:lineRule="auto"/>
+        <w:ind w:firstLine="360"/>
         <w:jc w:val="both"/>
         <w:rPr>
           <w:rFonts w:ascii="Arial" w:hAnsi="Arial" w:cs="Arial"/>
           <w:sz w:val="24"/>
-          <w:lang w:val="en-US"/>
-        </w:rPr>
-      </w:pPr>
-      <w:r>
-        <w:rPr>
-          <w:rFonts w:ascii="Arial" w:hAnsi="Arial" w:cs="Arial"/>
-          <w:sz w:val="24"/>
-        </w:rPr>
-        <w:t xml:space="preserve">метод на сканиране : трябва да се рестартира ОС и при самото стартиране се прави сканиране, </w:t>
-      </w:r>
-      <w:r>
-        <w:rPr>
-          <w:rFonts w:ascii="Arial" w:hAnsi="Arial" w:cs="Arial"/>
-          <w:sz w:val="24"/>
-          <w:lang w:val="en-US"/>
-        </w:rPr>
-        <w:t>boot time scan</w:t>
-      </w:r>
-      <w:bookmarkStart w:id="11" w:name="_GoBack"/>
-      <w:bookmarkEnd w:id="11"/>
+        </w:rPr>
+      </w:pPr>
+      <w:r>
+        <w:rPr>
+          <w:rFonts w:ascii="Arial" w:hAnsi="Arial" w:cs="Arial"/>
+          <w:sz w:val="24"/>
+        </w:rPr>
+        <w:t>Повечето големи производители на антивирусен софтуер</w:t>
+      </w:r>
+      <w:r>
+        <w:rPr>
+          <w:rFonts w:ascii="Arial" w:hAnsi="Arial" w:cs="Arial"/>
+          <w:sz w:val="24"/>
+        </w:rPr>
+        <w:t xml:space="preserve"> предлагат</w:t>
+      </w:r>
+      <w:r>
+        <w:rPr>
+          <w:rFonts w:ascii="Arial" w:hAnsi="Arial" w:cs="Arial"/>
+          <w:sz w:val="24"/>
+        </w:rPr>
+        <w:t xml:space="preserve"> продукти за справяне с </w:t>
+      </w:r>
+      <w:r>
+        <w:rPr>
+          <w:rFonts w:ascii="Arial" w:hAnsi="Arial" w:cs="Arial"/>
+          <w:sz w:val="24"/>
+          <w:lang w:val="en-US"/>
+        </w:rPr>
+        <w:t xml:space="preserve">rootkit </w:t>
+      </w:r>
+      <w:r>
+        <w:rPr>
+          <w:rFonts w:ascii="Arial" w:hAnsi="Arial" w:cs="Arial"/>
+          <w:sz w:val="24"/>
+        </w:rPr>
+        <w:t>програми.</w:t>
+      </w:r>
+      <w:r>
+        <w:rPr>
+          <w:rFonts w:ascii="Arial" w:hAnsi="Arial" w:cs="Arial"/>
+          <w:sz w:val="24"/>
+        </w:rPr>
+        <w:t xml:space="preserve"> </w:t>
+      </w:r>
+      <w:r>
+        <w:rPr>
+          <w:rFonts w:ascii="Arial" w:hAnsi="Arial" w:cs="Arial"/>
+          <w:sz w:val="24"/>
+          <w:lang w:val="en-US"/>
+        </w:rPr>
+        <w:t>“</w:t>
+      </w:r>
+      <w:r>
+        <w:rPr>
+          <w:rFonts w:ascii="Arial" w:hAnsi="Arial" w:cs="Arial"/>
+          <w:sz w:val="24"/>
+        </w:rPr>
+        <w:t>Kaspersky TDSS killer</w:t>
+      </w:r>
+      <w:r>
+        <w:rPr>
+          <w:rFonts w:ascii="Arial" w:hAnsi="Arial" w:cs="Arial"/>
+          <w:sz w:val="24"/>
+          <w:lang w:val="en-US"/>
+        </w:rPr>
+        <w:t>”</w:t>
+      </w:r>
+      <w:r>
+        <w:rPr>
+          <w:rFonts w:ascii="Arial" w:hAnsi="Arial" w:cs="Arial"/>
+          <w:sz w:val="24"/>
+        </w:rPr>
+        <w:t xml:space="preserve"> </w:t>
+      </w:r>
+      <w:r>
+        <w:rPr>
+          <w:rFonts w:ascii="Arial" w:hAnsi="Arial" w:cs="Arial"/>
+          <w:sz w:val="24"/>
+          <w:lang w:val="en-US"/>
+        </w:rPr>
+        <w:t>e</w:t>
+      </w:r>
+      <w:r>
+        <w:rPr>
+          <w:rFonts w:ascii="Arial" w:hAnsi="Arial" w:cs="Arial"/>
+          <w:sz w:val="24"/>
+        </w:rPr>
+        <w:t xml:space="preserve"> инструмент</w:t>
+      </w:r>
+      <w:r>
+        <w:rPr>
+          <w:rFonts w:ascii="Arial" w:hAnsi="Arial" w:cs="Arial"/>
+          <w:sz w:val="24"/>
+        </w:rPr>
+        <w:t xml:space="preserve">, който може да бъде изтеглен </w:t>
+      </w:r>
+      <w:r>
+        <w:rPr>
+          <w:rFonts w:ascii="Arial" w:hAnsi="Arial" w:cs="Arial"/>
+          <w:sz w:val="24"/>
+        </w:rPr>
+        <w:t xml:space="preserve">безплатно и предлага сканирания за </w:t>
+      </w:r>
+      <w:r>
+        <w:rPr>
+          <w:rFonts w:ascii="Arial" w:hAnsi="Arial" w:cs="Arial"/>
+          <w:sz w:val="24"/>
+          <w:lang w:val="en-US"/>
+        </w:rPr>
+        <w:t xml:space="preserve">rootkit </w:t>
+      </w:r>
+      <w:r>
+        <w:rPr>
+          <w:rFonts w:ascii="Arial" w:hAnsi="Arial" w:cs="Arial"/>
+          <w:sz w:val="24"/>
+        </w:rPr>
+        <w:t xml:space="preserve">програми в ядрото, програмата за стартиране на ОС и </w:t>
+      </w:r>
+      <w:r>
+        <w:rPr>
+          <w:rFonts w:ascii="Arial" w:hAnsi="Arial" w:cs="Arial"/>
+          <w:sz w:val="24"/>
+          <w:lang w:val="en-US"/>
+        </w:rPr>
+        <w:t>firmware</w:t>
+      </w:r>
+      <w:r>
+        <w:rPr>
+          <w:rFonts w:ascii="Arial" w:hAnsi="Arial" w:cs="Arial"/>
+          <w:sz w:val="24"/>
+        </w:rPr>
+        <w:t>.</w:t>
+      </w:r>
+      <w:r>
+        <w:rPr>
+          <w:rFonts w:ascii="Arial" w:hAnsi="Arial" w:cs="Arial"/>
+          <w:sz w:val="24"/>
+        </w:rPr>
+        <w:t xml:space="preserve"> Програмата се предлага за голям брой от </w:t>
+      </w:r>
+      <w:r>
+        <w:rPr>
+          <w:rFonts w:ascii="Arial" w:hAnsi="Arial" w:cs="Arial"/>
+          <w:sz w:val="24"/>
+          <w:lang w:val="en-US"/>
+        </w:rPr>
+        <w:t xml:space="preserve">Windows </w:t>
+      </w:r>
+      <w:r>
+        <w:rPr>
+          <w:rFonts w:ascii="Arial" w:hAnsi="Arial" w:cs="Arial"/>
+          <w:sz w:val="24"/>
+        </w:rPr>
+        <w:t xml:space="preserve">операционни системи, включително и по-стари версии като 32-битови </w:t>
+      </w:r>
+      <w:r>
+        <w:rPr>
+          <w:rFonts w:ascii="Arial" w:hAnsi="Arial" w:cs="Arial"/>
+          <w:sz w:val="24"/>
+          <w:lang w:val="en-US"/>
+        </w:rPr>
+        <w:t xml:space="preserve">Windows XP </w:t>
+      </w:r>
+      <w:r>
+        <w:rPr>
+          <w:rFonts w:ascii="Arial" w:hAnsi="Arial" w:cs="Arial"/>
+          <w:sz w:val="24"/>
+        </w:rPr>
+        <w:t xml:space="preserve">и </w:t>
+      </w:r>
+      <w:r>
+        <w:rPr>
+          <w:rFonts w:ascii="Arial" w:hAnsi="Arial" w:cs="Arial"/>
+          <w:sz w:val="24"/>
+          <w:lang w:val="en-US"/>
+        </w:rPr>
+        <w:t>Windows Vista</w:t>
+      </w:r>
+      <w:r>
+        <w:rPr>
+          <w:rFonts w:ascii="Arial" w:hAnsi="Arial" w:cs="Arial"/>
+          <w:sz w:val="24"/>
+        </w:rPr>
+        <w:t>.</w:t>
+      </w:r>
+      <w:r>
+        <w:rPr>
+          <w:rFonts w:ascii="Arial" w:hAnsi="Arial" w:cs="Arial"/>
+          <w:sz w:val="24"/>
+          <w:lang w:val="en-US"/>
+        </w:rPr>
+        <w:t xml:space="preserve"> </w:t>
+      </w:r>
+      <w:r>
+        <w:rPr>
+          <w:rFonts w:ascii="Arial" w:hAnsi="Arial" w:cs="Arial"/>
+          <w:sz w:val="24"/>
+        </w:rPr>
+        <w:t xml:space="preserve">Инструментът </w:t>
+      </w:r>
+      <w:r>
+        <w:rPr>
+          <w:rFonts w:ascii="Arial" w:hAnsi="Arial" w:cs="Arial"/>
+          <w:sz w:val="24"/>
+        </w:rPr>
+        <w:t xml:space="preserve">няма нужда от инсталиране, а се състои от един изпълним файл, който има </w:t>
+      </w:r>
+      <w:r>
+        <w:rPr>
+          <w:rFonts w:ascii="Arial" w:hAnsi="Arial" w:cs="Arial"/>
+          <w:sz w:val="24"/>
+        </w:rPr>
+        <w:t xml:space="preserve">възможност </w:t>
+      </w:r>
+      <w:r>
+        <w:rPr>
+          <w:rFonts w:ascii="Arial" w:hAnsi="Arial" w:cs="Arial"/>
+          <w:sz w:val="24"/>
+        </w:rPr>
+        <w:t xml:space="preserve">да бъде изпълнен и </w:t>
+      </w:r>
+      <w:r>
+        <w:rPr>
+          <w:rFonts w:ascii="Arial" w:hAnsi="Arial" w:cs="Arial"/>
+          <w:sz w:val="24"/>
+        </w:rPr>
+        <w:t>от</w:t>
+      </w:r>
+      <w:r>
+        <w:rPr>
+          <w:rFonts w:ascii="Arial" w:hAnsi="Arial" w:cs="Arial"/>
+          <w:sz w:val="24"/>
+        </w:rPr>
+        <w:t xml:space="preserve"> конзола</w:t>
+      </w:r>
+      <w:r>
+        <w:rPr>
+          <w:rFonts w:ascii="Arial" w:hAnsi="Arial" w:cs="Arial"/>
+          <w:sz w:val="24"/>
+        </w:rPr>
+        <w:t>та.</w:t>
+      </w:r>
+      <w:r>
+        <w:rPr>
+          <w:rFonts w:ascii="Arial" w:hAnsi="Arial" w:cs="Arial"/>
+          <w:sz w:val="24"/>
+        </w:rPr>
+        <w:t xml:space="preserve"> </w:t>
+      </w:r>
+      <w:r>
+        <w:rPr>
+          <w:rFonts w:ascii="Arial" w:hAnsi="Arial" w:cs="Arial"/>
+          <w:sz w:val="24"/>
+        </w:rPr>
+        <w:t>За да се осъществи сканиране по време на стартирането обаче е необход</w:t>
+      </w:r>
+      <w:r>
+        <w:rPr>
+          <w:rFonts w:ascii="Arial" w:hAnsi="Arial" w:cs="Arial"/>
+          <w:sz w:val="24"/>
+        </w:rPr>
+        <w:t xml:space="preserve">имо да се избере специална опция, която ще рестартира </w:t>
+      </w:r>
+      <w:r>
+        <w:rPr>
+          <w:rFonts w:ascii="Arial" w:hAnsi="Arial" w:cs="Arial"/>
+          <w:sz w:val="24"/>
+        </w:rPr>
+        <w:t>машината</w:t>
+      </w:r>
+      <w:r>
+        <w:rPr>
+          <w:rFonts w:ascii="Arial" w:hAnsi="Arial" w:cs="Arial"/>
+          <w:sz w:val="24"/>
+        </w:rPr>
+        <w:t>, инсталирайки нужните</w:t>
+      </w:r>
+      <w:r>
+        <w:rPr>
+          <w:rFonts w:ascii="Arial" w:hAnsi="Arial" w:cs="Arial"/>
+          <w:sz w:val="24"/>
+          <w:lang w:val="en-US"/>
+        </w:rPr>
+        <w:t xml:space="preserve"> ELAM </w:t>
+      </w:r>
+      <w:r>
+        <w:rPr>
+          <w:rFonts w:ascii="Arial" w:hAnsi="Arial" w:cs="Arial"/>
+          <w:sz w:val="24"/>
+        </w:rPr>
+        <w:t>драйвери</w:t>
+      </w:r>
+      <w:r>
+        <w:rPr>
+          <w:rFonts w:ascii="Arial" w:hAnsi="Arial" w:cs="Arial"/>
+          <w:sz w:val="24"/>
+        </w:rPr>
+        <w:t xml:space="preserve"> след</w:t>
+      </w:r>
+      <w:r>
+        <w:rPr>
+          <w:rFonts w:ascii="Arial" w:hAnsi="Arial" w:cs="Arial"/>
+          <w:sz w:val="24"/>
+        </w:rPr>
+        <w:t xml:space="preserve"> което ще започне сканирането.</w:t>
+      </w:r>
     </w:p>
     <w:p>
       <w:pPr>
-        <w:pStyle w:val="a7"/>
-        <w:numPr>
-          <w:ilvl w:val="0"/>
-          <w:numId w:val="6"/>
-        </w:numPr>
         <w:spacing w:line="360" w:lineRule="auto"/>
+        <w:ind w:firstLine="360"/>
         <w:jc w:val="both"/>
         <w:rPr>
           <w:rFonts w:ascii="Arial" w:hAnsi="Arial" w:cs="Arial"/>
           <w:sz w:val="24"/>
-          <w:lang w:val="en-US"/>
-        </w:rPr>
-      </w:pPr>
-      <w:r>
-        <w:rPr>
-          <w:rFonts w:ascii="Arial" w:hAnsi="Arial" w:cs="Arial"/>
-          <w:sz w:val="24"/>
-          <w:lang w:val="en-US"/>
-        </w:rPr>
-        <w:t>Kaspersky TDSS killer</w:t>
-      </w:r>
-      <w:r>
-        <w:rPr>
-          <w:rFonts w:ascii="Arial" w:hAnsi="Arial" w:cs="Arial"/>
-          <w:sz w:val="24"/>
-        </w:rPr>
-        <w:t xml:space="preserve"> – безплатен допълнителен инструмент</w:t>
-      </w:r>
-    </w:p>
-    <w:p>
-      <w:pPr>
-        <w:pStyle w:val="a7"/>
-        <w:numPr>
-          <w:ilvl w:val="0"/>
-          <w:numId w:val="6"/>
-        </w:numPr>
-        <w:spacing w:line="360" w:lineRule="auto"/>
-        <w:jc w:val="both"/>
-        <w:rPr>
-          <w:rFonts w:ascii="Arial" w:hAnsi="Arial" w:cs="Arial"/>
-          <w:sz w:val="24"/>
-          <w:lang w:val="en-US"/>
-        </w:rPr>
-      </w:pPr>
+        </w:rPr>
+      </w:pPr>
+      <w:r>
+        <w:rPr>
+          <w:rFonts w:ascii="Arial" w:hAnsi="Arial" w:cs="Arial"/>
+          <w:sz w:val="24"/>
+          <w:lang w:val="en-US"/>
+        </w:rPr>
+        <w:t>McAfee и</w:t>
+      </w:r>
+      <w:r>
+        <w:rPr>
+          <w:rFonts w:ascii="Arial" w:hAnsi="Arial" w:cs="Arial"/>
+          <w:sz w:val="24"/>
+          <w:lang w:val="en-US"/>
+        </w:rPr>
+        <w:t xml:space="preserve"> AVG </w:t>
+      </w:r>
+      <w:r>
+        <w:rPr>
+          <w:rFonts w:ascii="Arial" w:hAnsi="Arial" w:cs="Arial"/>
+          <w:sz w:val="24"/>
+        </w:rPr>
+        <w:t xml:space="preserve">също имат </w:t>
+      </w:r>
+      <w:r>
+        <w:rPr>
+          <w:rFonts w:ascii="Arial" w:hAnsi="Arial" w:cs="Arial"/>
+          <w:sz w:val="24"/>
+        </w:rPr>
+        <w:t xml:space="preserve">безплатни </w:t>
+      </w:r>
+      <w:r>
+        <w:rPr>
+          <w:rFonts w:ascii="Arial" w:hAnsi="Arial" w:cs="Arial"/>
+          <w:sz w:val="24"/>
+        </w:rPr>
+        <w:t>инструменти</w:t>
+      </w:r>
+      <w:r>
+        <w:rPr>
+          <w:rFonts w:ascii="Arial" w:hAnsi="Arial" w:cs="Arial"/>
+          <w:sz w:val="24"/>
+        </w:rPr>
+        <w:t xml:space="preserve"> за </w:t>
+      </w:r>
+      <w:r>
+        <w:rPr>
+          <w:rFonts w:ascii="Arial" w:hAnsi="Arial" w:cs="Arial"/>
+          <w:sz w:val="24"/>
+        </w:rPr>
+        <w:t xml:space="preserve">засичане </w:t>
+      </w:r>
+      <w:r>
+        <w:rPr>
+          <w:rFonts w:ascii="Arial" w:hAnsi="Arial" w:cs="Arial"/>
+          <w:sz w:val="24"/>
+        </w:rPr>
+        <w:t xml:space="preserve">на </w:t>
+      </w:r>
+      <w:r>
+        <w:rPr>
+          <w:rFonts w:ascii="Arial" w:hAnsi="Arial" w:cs="Arial"/>
+          <w:sz w:val="24"/>
+          <w:lang w:val="en-US"/>
+        </w:rPr>
+        <w:t>rootkit</w:t>
+      </w:r>
+      <w:r>
+        <w:rPr>
+          <w:rFonts w:ascii="Arial" w:hAnsi="Arial" w:cs="Arial"/>
+          <w:sz w:val="24"/>
+        </w:rPr>
+        <w:t xml:space="preserve">, като забелязахме единствено </w:t>
+      </w:r>
       <w:r>
         <w:rPr>
           <w:rFonts w:ascii="Arial" w:hAnsi="Arial" w:cs="Arial"/>
@@ -8515,99 +9446,81 @@
           <w:rFonts w:ascii="Arial" w:hAnsi="Arial" w:cs="Arial"/>
           <w:sz w:val="24"/>
         </w:rPr>
-        <w:t xml:space="preserve">предлага </w:t>
-      </w:r>
-      <w:r>
-        <w:rPr>
-          <w:rFonts w:ascii="Arial" w:hAnsi="Arial" w:cs="Arial"/>
-          <w:sz w:val="24"/>
-          <w:lang w:val="en-US"/>
-        </w:rPr>
-        <w:t xml:space="preserve">rootkit </w:t>
-      </w:r>
-      <w:r>
-        <w:rPr>
-          <w:rFonts w:ascii="Arial" w:hAnsi="Arial" w:cs="Arial"/>
-          <w:sz w:val="24"/>
-        </w:rPr>
-        <w:t>защита и към нормалната си антивирусна</w:t>
-      </w:r>
-    </w:p>
-    <w:p>
-      <w:pPr>
-        <w:pStyle w:val="a7"/>
-        <w:numPr>
-          <w:ilvl w:val="0"/>
-          <w:numId w:val="6"/>
-        </w:numPr>
-        <w:spacing w:line="360" w:lineRule="auto"/>
-        <w:jc w:val="both"/>
-        <w:rPr>
-          <w:rFonts w:ascii="Arial" w:hAnsi="Arial" w:cs="Arial"/>
-          <w:sz w:val="24"/>
-          <w:lang w:val="en-US"/>
-        </w:rPr>
-      </w:pPr>
-      <w:r>
-        <w:rPr>
-          <w:rFonts w:ascii="Arial" w:hAnsi="Arial" w:cs="Arial"/>
-          <w:sz w:val="24"/>
-          <w:lang w:val="en-US"/>
-        </w:rPr>
-        <w:t xml:space="preserve">McAfee, AVG </w:t>
-      </w:r>
-      <w:r>
-        <w:rPr>
-          <w:rFonts w:ascii="Arial" w:hAnsi="Arial" w:cs="Arial"/>
-          <w:sz w:val="24"/>
-        </w:rPr>
-        <w:t>също имат отделни инструменти</w:t>
-      </w:r>
-      <w:r>
-        <w:rPr>
-          <w:rFonts w:ascii="Arial" w:hAnsi="Arial" w:cs="Arial"/>
-          <w:sz w:val="24"/>
-          <w:lang w:val="en-US"/>
-        </w:rPr>
-        <w:t>?</w:t>
-      </w:r>
-    </w:p>
-    <w:p>
-      <w:pPr>
-        <w:pStyle w:val="a7"/>
-        <w:numPr>
-          <w:ilvl w:val="0"/>
-          <w:numId w:val="6"/>
-        </w:numPr>
-        <w:spacing w:line="360" w:lineRule="auto"/>
-        <w:jc w:val="both"/>
-        <w:rPr>
-          <w:rFonts w:ascii="Arial" w:hAnsi="Arial" w:cs="Arial"/>
-          <w:sz w:val="24"/>
-          <w:lang w:val="en-US"/>
-        </w:rPr>
-      </w:pPr>
-      <w:r>
-        <w:rPr>
-          <w:rFonts w:ascii="Arial" w:hAnsi="Arial" w:cs="Arial"/>
-          <w:sz w:val="24"/>
-        </w:rPr>
-        <w:t xml:space="preserve">на </w:t>
-      </w:r>
-      <w:r>
-        <w:rPr>
-          <w:rFonts w:ascii="Arial" w:hAnsi="Arial" w:cs="Arial"/>
-          <w:sz w:val="24"/>
-          <w:lang w:val="en-US"/>
-        </w:rPr>
-        <w:t xml:space="preserve">Malwarebytes </w:t>
-      </w:r>
-      <w:r>
-        <w:rPr>
-          <w:rFonts w:ascii="Arial" w:hAnsi="Arial" w:cs="Arial"/>
-          <w:sz w:val="24"/>
-        </w:rPr>
-        <w:t>им е в бета версия</w:t>
+        <w:t xml:space="preserve">да </w:t>
+      </w:r>
+      <w:r>
+        <w:rPr>
+          <w:rFonts w:ascii="Arial" w:hAnsi="Arial" w:cs="Arial"/>
+          <w:sz w:val="24"/>
+        </w:rPr>
+        <w:t xml:space="preserve">предлагат към безплатната си версия на антивирусен софтуер </w:t>
+      </w:r>
+      <w:r>
+        <w:rPr>
+          <w:rFonts w:ascii="Arial" w:hAnsi="Arial" w:cs="Arial"/>
+          <w:sz w:val="24"/>
+        </w:rPr>
+        <w:t xml:space="preserve">вградена функционалност за </w:t>
+      </w:r>
+      <w:r>
+        <w:rPr>
+          <w:rFonts w:ascii="Arial" w:hAnsi="Arial" w:cs="Arial"/>
+          <w:sz w:val="24"/>
+        </w:rPr>
+        <w:t>извършване на сканиране при стартиране.</w:t>
+      </w:r>
+      <w:r>
+        <w:rPr>
+          <w:rFonts w:ascii="Arial" w:hAnsi="Arial" w:cs="Arial"/>
+          <w:sz w:val="24"/>
+          <w:lang w:val="en-US"/>
+        </w:rPr>
+        <w:t xml:space="preserve"> </w:t>
+      </w:r>
+      <w:r>
+        <w:rPr>
+          <w:rFonts w:ascii="Arial" w:hAnsi="Arial" w:cs="Arial"/>
+          <w:sz w:val="24"/>
+        </w:rPr>
+        <w:t>Това става от графичния интерфейс на програмата</w:t>
+      </w:r>
+      <w:r>
+        <w:rPr>
+          <w:rFonts w:ascii="Arial" w:hAnsi="Arial" w:cs="Arial"/>
+          <w:sz w:val="24"/>
+          <w:lang w:val="en-US"/>
+        </w:rPr>
+        <w:t xml:space="preserve">, където </w:t>
+      </w:r>
+      <w:r>
+        <w:rPr>
+          <w:rFonts w:ascii="Arial" w:hAnsi="Arial" w:cs="Arial"/>
+          <w:sz w:val="24"/>
+        </w:rPr>
+        <w:t xml:space="preserve">преди започване на стартирането има опция за изтегляне на най-новите открити дефиниции на вируси от базата данни на </w:t>
+      </w:r>
+      <w:r>
+        <w:rPr>
+          <w:rFonts w:ascii="Arial" w:hAnsi="Arial" w:cs="Arial"/>
+          <w:sz w:val="24"/>
+          <w:lang w:val="en-US"/>
+        </w:rPr>
+        <w:t>Avast</w:t>
+      </w:r>
+      <w:r>
+        <w:rPr>
+          <w:rFonts w:ascii="Arial" w:hAnsi="Arial" w:cs="Arial"/>
+          <w:sz w:val="24"/>
+        </w:rPr>
+        <w:t xml:space="preserve">, възможност за настройка на </w:t>
+      </w:r>
+      <w:r>
+        <w:rPr>
+          <w:rFonts w:ascii="Arial" w:hAnsi="Arial" w:cs="Arial"/>
+          <w:sz w:val="24"/>
+        </w:rPr>
+        <w:lastRenderedPageBreak/>
+        <w:t>„чувствителността“ на сканирането спрямо неизвестни злонамерен програми и действия при намирането им.</w:t>
       </w:r>
     </w:p>
     <w:p>
@@ -8625,7 +9538,7 @@
           <w:sz w:val="28"/>
         </w:rPr>
       </w:pPr>
-      <w:bookmarkStart w:id="12" w:name="_Toc95244274"/>
+      <w:bookmarkStart w:id="12" w:name="_Toc95306854"/>
       <w:r>
         <w:rPr>
           <w:rFonts w:ascii="Arial" w:hAnsi="Arial" w:cs="Arial"/>
@@ -8636,6 +9549,34 @@
         <w:t>Заключение</w:t>
       </w:r>
       <w:bookmarkEnd w:id="12"/>
+    </w:p>
+    <w:p>
+      <w:pPr>
+        <w:spacing w:line="360" w:lineRule="auto"/>
+        <w:ind w:left="2832" w:hanging="2472"/>
+      </w:pPr>
+      <w:r>
+        <w:rPr>
+          <w:rFonts w:ascii="Arial" w:hAnsi="Arial" w:cs="Arial"/>
+          <w:sz w:val="24"/>
+        </w:rPr>
+        <w:t xml:space="preserve">Заплахите от </w:t>
+      </w:r>
+      <w:r>
+        <w:rPr>
+          <w:rFonts w:ascii="Arial" w:hAnsi="Arial" w:cs="Arial"/>
+          <w:sz w:val="24"/>
+          <w:lang w:val="en-US"/>
+        </w:rPr>
+        <w:t xml:space="preserve">rootkit </w:t>
+      </w:r>
+      <w:r>
+        <w:rPr>
+          <w:rFonts w:ascii="Arial" w:hAnsi="Arial" w:cs="Arial"/>
+          <w:sz w:val="24"/>
+        </w:rPr>
+        <w:t>програми продължават да бъдат актуални и днес.</w:t>
+      </w:r>
     </w:p>
     <w:p>
       <w:pPr>
@@ -8652,7 +9593,7 @@
           <w:sz w:val="28"/>
         </w:rPr>
       </w:pPr>
-      <w:bookmarkStart w:id="13" w:name="_Toc95244275"/>
+      <w:bookmarkStart w:id="13" w:name="_Toc95306855"/>
       <w:r>
         <w:rPr>
           <w:rFonts w:ascii="Arial" w:hAnsi="Arial" w:cs="Arial"/>
@@ -9422,7 +10363,6 @@
           <w:szCs w:val="24"/>
           <w:lang w:val="en-US"/>
         </w:rPr>
-        <w:lastRenderedPageBreak/>
         <w:t>[</w:t>
       </w:r>
       <w:r>
@@ -9701,6 +10641,7 @@
           <w:szCs w:val="24"/>
           <w:lang w:val="en-US"/>
         </w:rPr>
+        <w:lastRenderedPageBreak/>
         <w:t>[</w:t>
       </w:r>
       <w:r>
@@ -10328,7 +11269,7 @@
       <w:rPr>
         <w:noProof/>
       </w:rPr>
-      <w:t>14</w:t>
+      <w:t>16</w:t>
     </w:r>
     <w:r>
       <w:fldChar w:fldCharType="end"/>
@@ -11975,7 +12916,7 @@
 </file>
 
 <file path=customXml/itemProps1.xml><?xml version="1.0" encoding="utf-8"?>
-<ds:datastoreItem xmlns:ds="http://schemas.openxmlformats.org/officeDocument/2006/customXml" ds:itemID="{E385DE20-FCBB-4F2F-97E6-42A1811DE3E2}">
+<ds:datastoreItem xmlns:ds="http://schemas.openxmlformats.org/officeDocument/2006/customXml" ds:itemID="{A5DE6D14-A207-494B-ABD0-F4D90B4F8973}">
   <ds:schemaRefs>
     <ds:schemaRef ds:uri="http://schemas.openxmlformats.org/officeDocument/2006/bibliography"/>
   </ds:schemaRefs>

</xml_diff>